<commit_message>
Added research for bronze level and technology
Added research for Mesopotamia level, Engine research and features, as well as insight to world editing potential
</commit_message>
<xml_diff>
--- a/Project Hephaestus Design Document.docx
+++ b/Project Hephaestus Design Document.docx
@@ -151,8 +151,13 @@
         <w:jc w:val="center"/>
       </w:pPr>
       <w:r>
-        <w:t>“Something funny here!”™</w:t>
-      </w:r>
+        <w:t>“Something funny here</w:t>
+      </w:r>
+      <w:proofErr w:type="gramStart"/>
+      <w:r>
+        <w:t>!”™</w:t>
+      </w:r>
+      <w:proofErr w:type="gramEnd"/>
     </w:p>
     <w:p/>
     <w:p>
@@ -227,7 +232,7 @@
         <w:rPr>
           <w:noProof/>
         </w:rPr>
-        <w:t>Friday, October 11, 2019</w:t>
+        <w:t>Wednesday, October 23, 2019</w:t>
       </w:r>
       <w:r>
         <w:fldChar w:fldCharType="end"/>
@@ -273,8 +278,6 @@
       <w:r>
         <w:fldChar w:fldCharType="separate"/>
       </w:r>
-      <w:bookmarkStart w:id="4" w:name="_GoBack"/>
-      <w:bookmarkEnd w:id="4"/>
       <w:r>
         <w:rPr>
           <w:noProof/>
@@ -6649,7 +6652,7 @@
       <w:r>
         <w:fldChar w:fldCharType="end"/>
       </w:r>
-      <w:bookmarkStart w:id="5" w:name="_Toc426902190"/>
+      <w:bookmarkStart w:id="4" w:name="_Toc426902190"/>
       <w:r>
         <w:br w:type="page"/>
       </w:r>
@@ -6662,8 +6665,8 @@
           <w:sz w:val="40"/>
         </w:rPr>
       </w:pPr>
-      <w:bookmarkStart w:id="6" w:name="_Toc21691757"/>
-      <w:bookmarkEnd w:id="5"/>
+      <w:bookmarkStart w:id="5" w:name="_Toc21691757"/>
+      <w:bookmarkEnd w:id="4"/>
       <w:r>
         <w:rPr>
           <w:sz w:val="40"/>
@@ -6671,7 +6674,7 @@
         <w:lastRenderedPageBreak/>
         <w:t>Design History</w:t>
       </w:r>
-      <w:bookmarkEnd w:id="6"/>
+      <w:bookmarkEnd w:id="5"/>
     </w:p>
     <w:p/>
     <w:p>
@@ -6696,14 +6699,14 @@
           <w:sz w:val="28"/>
         </w:rPr>
       </w:pPr>
-      <w:bookmarkStart w:id="7" w:name="_Toc21691758"/>
+      <w:bookmarkStart w:id="6" w:name="_Toc21691758"/>
       <w:r>
         <w:rPr>
           <w:sz w:val="28"/>
         </w:rPr>
         <w:t>Version 1.10</w:t>
       </w:r>
-      <w:bookmarkEnd w:id="7"/>
+      <w:bookmarkEnd w:id="6"/>
     </w:p>
     <w:p/>
     <w:p>
@@ -6755,14 +6758,14 @@
           <w:sz w:val="28"/>
         </w:rPr>
       </w:pPr>
-      <w:bookmarkStart w:id="8" w:name="_Toc21691759"/>
+      <w:bookmarkStart w:id="7" w:name="_Toc21691759"/>
       <w:r>
         <w:rPr>
           <w:sz w:val="28"/>
         </w:rPr>
         <w:t>Version 2.00</w:t>
       </w:r>
-      <w:bookmarkEnd w:id="8"/>
+      <w:bookmarkEnd w:id="7"/>
     </w:p>
     <w:p/>
     <w:p>
@@ -6832,14 +6835,14 @@
           <w:sz w:val="28"/>
         </w:rPr>
       </w:pPr>
-      <w:bookmarkStart w:id="9" w:name="_Toc21691760"/>
+      <w:bookmarkStart w:id="8" w:name="_Toc21691760"/>
       <w:r>
         <w:rPr>
           <w:sz w:val="28"/>
         </w:rPr>
         <w:t>Version 2.10</w:t>
       </w:r>
-      <w:bookmarkEnd w:id="9"/>
+      <w:bookmarkEnd w:id="8"/>
     </w:p>
     <w:p/>
     <w:p>
@@ -6910,7 +6913,7 @@
         <w:pStyle w:val="Heading1"/>
         <w:jc w:val="left"/>
       </w:pPr>
-      <w:bookmarkStart w:id="10" w:name="_Toc21691761"/>
+      <w:bookmarkStart w:id="9" w:name="_Toc21691761"/>
       <w:r>
         <w:rPr>
           <w:sz w:val="40"/>
@@ -6918,7 +6921,7 @@
         <w:lastRenderedPageBreak/>
         <w:t>Game Overview</w:t>
       </w:r>
-      <w:bookmarkEnd w:id="10"/>
+      <w:bookmarkEnd w:id="9"/>
     </w:p>
     <w:p/>
     <w:p>
@@ -6929,14 +6932,14 @@
           <w:sz w:val="28"/>
         </w:rPr>
       </w:pPr>
-      <w:bookmarkStart w:id="11" w:name="_Toc21691762"/>
+      <w:bookmarkStart w:id="10" w:name="_Toc21691762"/>
       <w:r>
         <w:rPr>
           <w:sz w:val="28"/>
         </w:rPr>
         <w:t>Philosophy</w:t>
       </w:r>
-      <w:bookmarkEnd w:id="11"/>
+      <w:bookmarkEnd w:id="10"/>
     </w:p>
     <w:p/>
     <w:p>
@@ -6947,14 +6950,14 @@
           <w:u w:val="none"/>
         </w:rPr>
       </w:pPr>
-      <w:bookmarkStart w:id="12" w:name="_Toc21691763"/>
+      <w:bookmarkStart w:id="11" w:name="_Toc21691763"/>
       <w:r>
         <w:rPr>
           <w:u w:val="none"/>
         </w:rPr>
         <w:t>Philosophical point #1</w:t>
       </w:r>
-      <w:bookmarkEnd w:id="12"/>
+      <w:bookmarkEnd w:id="11"/>
     </w:p>
     <w:p>
       <w:pPr>
@@ -6980,14 +6983,14 @@
           <w:u w:val="none"/>
         </w:rPr>
       </w:pPr>
-      <w:bookmarkStart w:id="13" w:name="_Toc21691764"/>
+      <w:bookmarkStart w:id="12" w:name="_Toc21691764"/>
       <w:r>
         <w:rPr>
           <w:u w:val="none"/>
         </w:rPr>
         <w:t>Philosophical point #2</w:t>
       </w:r>
-      <w:bookmarkEnd w:id="13"/>
+      <w:bookmarkEnd w:id="12"/>
     </w:p>
     <w:p>
       <w:pPr>
@@ -6997,7 +7000,15 @@
     <w:p>
       <w:r>
         <w:tab/>
-        <w:t>Our game only runs on Compaq computers.  The reason for this is such and such.  We believe the world is coming to and end anyhow so what difference does it make?</w:t>
+        <w:t xml:space="preserve">Our game only runs on Compaq computers.  The reason for this is such and such.  We believe the world is coming to </w:t>
+      </w:r>
+      <w:proofErr w:type="spellStart"/>
+      <w:r>
+        <w:t>and</w:t>
+      </w:r>
+      <w:proofErr w:type="spellEnd"/>
+      <w:r>
+        <w:t xml:space="preserve"> end anyhow so what difference does it make?</w:t>
       </w:r>
     </w:p>
     <w:p/>
@@ -7009,14 +7020,14 @@
           <w:u w:val="none"/>
         </w:rPr>
       </w:pPr>
-      <w:bookmarkStart w:id="14" w:name="_Toc21691765"/>
+      <w:bookmarkStart w:id="13" w:name="_Toc21691765"/>
       <w:r>
         <w:rPr>
           <w:u w:val="none"/>
         </w:rPr>
         <w:t>Philosophical point #3</w:t>
       </w:r>
-      <w:bookmarkEnd w:id="14"/>
+      <w:bookmarkEnd w:id="13"/>
     </w:p>
     <w:p>
       <w:pPr>
@@ -7042,14 +7053,14 @@
           <w:sz w:val="28"/>
         </w:rPr>
       </w:pPr>
-      <w:bookmarkStart w:id="15" w:name="_Toc21691766"/>
+      <w:bookmarkStart w:id="14" w:name="_Toc21691766"/>
       <w:r>
         <w:rPr>
           <w:sz w:val="28"/>
         </w:rPr>
         <w:t>Common Questions</w:t>
       </w:r>
-      <w:bookmarkEnd w:id="15"/>
+      <w:bookmarkEnd w:id="14"/>
     </w:p>
     <w:p/>
     <w:p>
@@ -7060,14 +7071,14 @@
           <w:u w:val="none"/>
         </w:rPr>
       </w:pPr>
-      <w:bookmarkStart w:id="16" w:name="_Toc21691767"/>
+      <w:bookmarkStart w:id="15" w:name="_Toc21691767"/>
       <w:r>
         <w:rPr>
           <w:u w:val="none"/>
         </w:rPr>
         <w:t>What is the game?</w:t>
       </w:r>
-      <w:bookmarkEnd w:id="16"/>
+      <w:bookmarkEnd w:id="15"/>
     </w:p>
     <w:p/>
     <w:p>
@@ -7087,14 +7098,28 @@
           <w:u w:val="none"/>
         </w:rPr>
       </w:pPr>
-      <w:bookmarkStart w:id="17" w:name="_Toc21691768"/>
+      <w:bookmarkStart w:id="16" w:name="_Toc21691768"/>
       <w:r>
         <w:rPr>
           <w:u w:val="none"/>
         </w:rPr>
-        <w:t>Why create this game?</w:t>
-      </w:r>
-      <w:bookmarkEnd w:id="17"/>
+        <w:t xml:space="preserve">Why </w:t>
+      </w:r>
+      <w:proofErr w:type="gramStart"/>
+      <w:r>
+        <w:rPr>
+          <w:u w:val="none"/>
+        </w:rPr>
+        <w:t>create</w:t>
+      </w:r>
+      <w:proofErr w:type="gramEnd"/>
+      <w:r>
+        <w:rPr>
+          <w:u w:val="none"/>
+        </w:rPr>
+        <w:t xml:space="preserve"> this game?</w:t>
+      </w:r>
+      <w:bookmarkEnd w:id="16"/>
     </w:p>
     <w:p/>
     <w:p>
@@ -7112,14 +7137,14 @@
           <w:u w:val="none"/>
         </w:rPr>
       </w:pPr>
-      <w:bookmarkStart w:id="18" w:name="_Toc21691769"/>
+      <w:bookmarkStart w:id="17" w:name="_Toc21691769"/>
       <w:r>
         <w:rPr>
           <w:u w:val="none"/>
         </w:rPr>
         <w:t>Where does the game take place?</w:t>
       </w:r>
-      <w:bookmarkEnd w:id="18"/>
+      <w:bookmarkEnd w:id="17"/>
     </w:p>
     <w:p/>
     <w:p>
@@ -7145,20 +7170,36 @@
           <w:u w:val="none"/>
         </w:rPr>
       </w:pPr>
-      <w:bookmarkStart w:id="19" w:name="_Toc21691770"/>
+      <w:bookmarkStart w:id="18" w:name="_Toc21691770"/>
       <w:r>
         <w:rPr>
           <w:u w:val="none"/>
         </w:rPr>
         <w:t>What do I control?</w:t>
       </w:r>
-      <w:bookmarkEnd w:id="19"/>
-    </w:p>
-    <w:p/>
-    <w:p>
-      <w:r>
-        <w:tab/>
-        <w:t>Describe what the player will control.  You will be in charge of a band of rabid mutant fiddle players.  If you want you can switch on the AI and turn it into a fish bowl simulation.</w:t>
+      <w:bookmarkEnd w:id="18"/>
+    </w:p>
+    <w:p/>
+    <w:p>
+      <w:r>
+        <w:tab/>
+        <w:t xml:space="preserve">Describe what the player will control.  You will </w:t>
+      </w:r>
+      <w:proofErr w:type="gramStart"/>
+      <w:r>
+        <w:t>be in charge of</w:t>
+      </w:r>
+      <w:proofErr w:type="gramEnd"/>
+      <w:r>
+        <w:t xml:space="preserve"> a band of rabid mutant fiddle players.  If you </w:t>
+      </w:r>
+      <w:proofErr w:type="gramStart"/>
+      <w:r>
+        <w:t>want</w:t>
+      </w:r>
+      <w:proofErr w:type="gramEnd"/>
+      <w:r>
+        <w:t xml:space="preserve"> you can switch on the AI and turn it into a fish bowl simulation.</w:t>
       </w:r>
     </w:p>
     <w:p/>
@@ -7170,14 +7211,14 @@
           <w:u w:val="none"/>
         </w:rPr>
       </w:pPr>
-      <w:bookmarkStart w:id="20" w:name="_Toc21691771"/>
+      <w:bookmarkStart w:id="19" w:name="_Toc21691771"/>
       <w:r>
         <w:rPr>
           <w:u w:val="none"/>
         </w:rPr>
         <w:t>How many characters do I control?</w:t>
       </w:r>
-      <w:bookmarkEnd w:id="20"/>
+      <w:bookmarkEnd w:id="19"/>
     </w:p>
     <w:p/>
     <w:p>
@@ -7198,15 +7239,29 @@
           <w:u w:val="none"/>
         </w:rPr>
       </w:pPr>
-      <w:bookmarkStart w:id="21" w:name="_Toc21691772"/>
+      <w:bookmarkStart w:id="20" w:name="_Toc21691772"/>
       <w:r>
         <w:rPr>
           <w:u w:val="none"/>
         </w:rPr>
         <w:lastRenderedPageBreak/>
-        <w:t>What is the main focus?</w:t>
-      </w:r>
-      <w:bookmarkEnd w:id="21"/>
+        <w:t xml:space="preserve">What is the </w:t>
+      </w:r>
+      <w:proofErr w:type="gramStart"/>
+      <w:r>
+        <w:rPr>
+          <w:u w:val="none"/>
+        </w:rPr>
+        <w:t>main focus</w:t>
+      </w:r>
+      <w:proofErr w:type="gramEnd"/>
+      <w:r>
+        <w:rPr>
+          <w:u w:val="none"/>
+        </w:rPr>
+        <w:t>?</w:t>
+      </w:r>
+      <w:bookmarkEnd w:id="20"/>
     </w:p>
     <w:p/>
     <w:p>
@@ -7224,14 +7279,14 @@
           <w:u w:val="none"/>
         </w:rPr>
       </w:pPr>
-      <w:bookmarkStart w:id="22" w:name="_Toc21691773"/>
+      <w:bookmarkStart w:id="21" w:name="_Toc21691773"/>
       <w:r>
         <w:rPr>
           <w:u w:val="none"/>
         </w:rPr>
         <w:t>What’s different?</w:t>
       </w:r>
-      <w:bookmarkEnd w:id="22"/>
+      <w:bookmarkEnd w:id="21"/>
     </w:p>
     <w:p/>
     <w:p>
@@ -7254,7 +7309,7 @@
           <w:sz w:val="52"/>
         </w:rPr>
       </w:pPr>
-      <w:bookmarkStart w:id="23" w:name="_Toc21691774"/>
+      <w:bookmarkStart w:id="22" w:name="_Toc21691774"/>
       <w:r>
         <w:rPr>
           <w:sz w:val="52"/>
@@ -7262,7 +7317,7 @@
         <w:lastRenderedPageBreak/>
         <w:t>Feature Set</w:t>
       </w:r>
-      <w:bookmarkEnd w:id="23"/>
+      <w:bookmarkEnd w:id="22"/>
     </w:p>
     <w:p/>
     <w:p>
@@ -7273,14 +7328,14 @@
           <w:sz w:val="28"/>
         </w:rPr>
       </w:pPr>
-      <w:bookmarkStart w:id="24" w:name="_Toc21691775"/>
+      <w:bookmarkStart w:id="23" w:name="_Toc21691775"/>
       <w:r>
         <w:rPr>
           <w:sz w:val="28"/>
         </w:rPr>
         <w:t>General Features</w:t>
       </w:r>
-      <w:bookmarkEnd w:id="24"/>
+      <w:bookmarkEnd w:id="23"/>
     </w:p>
     <w:p/>
     <w:p>
@@ -7312,14 +7367,14 @@
           <w:sz w:val="28"/>
         </w:rPr>
       </w:pPr>
-      <w:bookmarkStart w:id="25" w:name="_Toc21691776"/>
+      <w:bookmarkStart w:id="24" w:name="_Toc21691776"/>
       <w:r>
         <w:rPr>
           <w:sz w:val="28"/>
         </w:rPr>
         <w:t>Multiplayer Features</w:t>
       </w:r>
-      <w:bookmarkEnd w:id="25"/>
+      <w:bookmarkEnd w:id="24"/>
     </w:p>
     <w:p/>
     <w:p>
@@ -7351,14 +7406,14 @@
           <w:sz w:val="28"/>
         </w:rPr>
       </w:pPr>
-      <w:bookmarkStart w:id="26" w:name="_Toc21691777"/>
+      <w:bookmarkStart w:id="25" w:name="_Toc21691777"/>
       <w:r>
         <w:rPr>
           <w:sz w:val="28"/>
         </w:rPr>
         <w:t>Editor</w:t>
       </w:r>
-      <w:bookmarkEnd w:id="26"/>
+      <w:bookmarkEnd w:id="25"/>
     </w:p>
     <w:p/>
     <w:p>
@@ -7391,18 +7446,18 @@
           <w:sz w:val="28"/>
         </w:rPr>
       </w:pPr>
-      <w:bookmarkStart w:id="27" w:name="_Toc21691778"/>
+      <w:bookmarkStart w:id="26" w:name="_Toc21691778"/>
       <w:r>
         <w:rPr>
           <w:sz w:val="28"/>
         </w:rPr>
         <w:t>Gameplay</w:t>
       </w:r>
-      <w:bookmarkEnd w:id="27"/>
-    </w:p>
-    <w:p/>
-    <w:p>
-      <w:bookmarkStart w:id="28" w:name="_Toc426902191"/>
+      <w:bookmarkEnd w:id="26"/>
+    </w:p>
+    <w:p/>
+    <w:p>
+      <w:bookmarkStart w:id="27" w:name="_Toc426902191"/>
       <w:r>
         <w:t>List stuff here that is key to the gameplay experience</w:t>
       </w:r>
@@ -7428,7 +7483,7 @@
           <w:sz w:val="40"/>
         </w:rPr>
       </w:pPr>
-      <w:bookmarkStart w:id="29" w:name="_Toc21691779"/>
+      <w:bookmarkStart w:id="28" w:name="_Toc21691779"/>
       <w:r>
         <w:rPr>
           <w:sz w:val="40"/>
@@ -7436,8 +7491,8 @@
         <w:lastRenderedPageBreak/>
         <w:t>The Game World</w:t>
       </w:r>
+      <w:bookmarkEnd w:id="27"/>
       <w:bookmarkEnd w:id="28"/>
-      <w:bookmarkEnd w:id="29"/>
     </w:p>
     <w:p/>
     <w:p>
@@ -7448,14 +7503,14 @@
           <w:sz w:val="28"/>
         </w:rPr>
       </w:pPr>
-      <w:bookmarkStart w:id="30" w:name="_Toc21691780"/>
+      <w:bookmarkStart w:id="29" w:name="_Toc21691780"/>
       <w:r>
         <w:rPr>
           <w:sz w:val="28"/>
         </w:rPr>
         <w:t>Overview</w:t>
       </w:r>
-      <w:bookmarkEnd w:id="30"/>
+      <w:bookmarkEnd w:id="29"/>
     </w:p>
     <w:p>
       <w:pPr>
@@ -7477,14 +7532,14 @@
           <w:sz w:val="28"/>
         </w:rPr>
       </w:pPr>
-      <w:bookmarkStart w:id="31" w:name="_Toc21691781"/>
+      <w:bookmarkStart w:id="30" w:name="_Toc21691781"/>
       <w:r>
         <w:rPr>
           <w:sz w:val="28"/>
         </w:rPr>
         <w:t>World Feature #1</w:t>
       </w:r>
-      <w:bookmarkEnd w:id="31"/>
+      <w:bookmarkEnd w:id="30"/>
     </w:p>
     <w:p>
       <w:pPr>
@@ -7513,14 +7568,14 @@
           <w:sz w:val="28"/>
         </w:rPr>
       </w:pPr>
-      <w:bookmarkStart w:id="32" w:name="_Toc21691782"/>
+      <w:bookmarkStart w:id="31" w:name="_Toc21691782"/>
       <w:r>
         <w:rPr>
           <w:sz w:val="28"/>
         </w:rPr>
         <w:t>World Feature #2</w:t>
       </w:r>
-      <w:bookmarkEnd w:id="32"/>
+      <w:bookmarkEnd w:id="31"/>
     </w:p>
     <w:p/>
     <w:p>
@@ -7538,16 +7593,16 @@
           <w:sz w:val="28"/>
         </w:rPr>
       </w:pPr>
-      <w:bookmarkStart w:id="33" w:name="_Toc426902192"/>
-      <w:bookmarkStart w:id="34" w:name="_Toc21691783"/>
+      <w:bookmarkStart w:id="32" w:name="_Toc426902192"/>
+      <w:bookmarkStart w:id="33" w:name="_Toc21691783"/>
       <w:r>
         <w:rPr>
           <w:sz w:val="28"/>
         </w:rPr>
         <w:t>The Physical World</w:t>
       </w:r>
+      <w:bookmarkEnd w:id="32"/>
       <w:bookmarkEnd w:id="33"/>
-      <w:bookmarkEnd w:id="34"/>
     </w:p>
     <w:p/>
     <w:p>
@@ -7558,14 +7613,14 @@
           <w:u w:val="none"/>
         </w:rPr>
       </w:pPr>
-      <w:bookmarkStart w:id="35" w:name="_Toc21691784"/>
+      <w:bookmarkStart w:id="34" w:name="_Toc21691784"/>
       <w:r>
         <w:rPr>
           <w:u w:val="none"/>
         </w:rPr>
         <w:t>Overview</w:t>
       </w:r>
-      <w:bookmarkEnd w:id="35"/>
+      <w:bookmarkEnd w:id="34"/>
     </w:p>
     <w:p>
       <w:pPr>
@@ -7604,14 +7659,14 @@
           <w:u w:val="none"/>
         </w:rPr>
       </w:pPr>
-      <w:bookmarkStart w:id="36" w:name="_Toc21691785"/>
+      <w:bookmarkStart w:id="35" w:name="_Toc21691785"/>
       <w:r>
         <w:rPr>
           <w:u w:val="none"/>
         </w:rPr>
         <w:t>Key Locations</w:t>
       </w:r>
-      <w:bookmarkEnd w:id="36"/>
+      <w:bookmarkEnd w:id="35"/>
     </w:p>
     <w:p/>
     <w:p>
@@ -7629,14 +7684,14 @@
           <w:u w:val="none"/>
         </w:rPr>
       </w:pPr>
-      <w:bookmarkStart w:id="37" w:name="_Toc21691786"/>
+      <w:bookmarkStart w:id="36" w:name="_Toc21691786"/>
       <w:r>
         <w:rPr>
           <w:u w:val="none"/>
         </w:rPr>
         <w:t>Travel</w:t>
       </w:r>
-      <w:bookmarkEnd w:id="37"/>
+      <w:bookmarkEnd w:id="36"/>
     </w:p>
     <w:p>
       <w:pPr>
@@ -7658,14 +7713,14 @@
           <w:u w:val="none"/>
         </w:rPr>
       </w:pPr>
-      <w:bookmarkStart w:id="38" w:name="_Toc21691787"/>
+      <w:bookmarkStart w:id="37" w:name="_Toc21691787"/>
       <w:r>
         <w:rPr>
           <w:u w:val="none"/>
         </w:rPr>
         <w:t>Scale</w:t>
       </w:r>
-      <w:bookmarkEnd w:id="38"/>
+      <w:bookmarkEnd w:id="37"/>
     </w:p>
     <w:p/>
     <w:p>
@@ -7686,14 +7741,14 @@
           <w:u w:val="none"/>
         </w:rPr>
       </w:pPr>
-      <w:bookmarkStart w:id="39" w:name="_Toc21691788"/>
+      <w:bookmarkStart w:id="38" w:name="_Toc21691788"/>
       <w:r>
         <w:rPr>
           <w:u w:val="none"/>
         </w:rPr>
         <w:t>Objects</w:t>
       </w:r>
-      <w:bookmarkEnd w:id="39"/>
+      <w:bookmarkEnd w:id="38"/>
     </w:p>
     <w:p/>
     <w:p>
@@ -7720,14 +7775,14 @@
           <w:u w:val="none"/>
         </w:rPr>
       </w:pPr>
-      <w:bookmarkStart w:id="40" w:name="_Toc21691789"/>
+      <w:bookmarkStart w:id="39" w:name="_Toc21691789"/>
       <w:r>
         <w:rPr>
           <w:u w:val="none"/>
         </w:rPr>
         <w:t>Weather</w:t>
       </w:r>
-      <w:bookmarkEnd w:id="40"/>
+      <w:bookmarkEnd w:id="39"/>
     </w:p>
     <w:p>
       <w:pPr>
@@ -7749,14 +7804,14 @@
           <w:u w:val="none"/>
         </w:rPr>
       </w:pPr>
-      <w:bookmarkStart w:id="41" w:name="_Toc21691790"/>
+      <w:bookmarkStart w:id="40" w:name="_Toc21691790"/>
       <w:r>
         <w:rPr>
           <w:u w:val="none"/>
         </w:rPr>
         <w:t>Day and Night</w:t>
       </w:r>
-      <w:bookmarkEnd w:id="41"/>
+      <w:bookmarkEnd w:id="40"/>
     </w:p>
     <w:p/>
     <w:p>
@@ -7778,7 +7833,7 @@
           <w:u w:val="none"/>
         </w:rPr>
       </w:pPr>
-      <w:bookmarkStart w:id="42" w:name="_Toc21691791"/>
+      <w:bookmarkStart w:id="41" w:name="_Toc21691791"/>
       <w:r>
         <w:rPr>
           <w:u w:val="none"/>
@@ -7786,7 +7841,7 @@
         <w:lastRenderedPageBreak/>
         <w:t>Time</w:t>
       </w:r>
-      <w:bookmarkEnd w:id="42"/>
+      <w:bookmarkEnd w:id="41"/>
     </w:p>
     <w:p/>
     <w:p>
@@ -7804,22 +7859,22 @@
           <w:sz w:val="28"/>
         </w:rPr>
       </w:pPr>
-      <w:bookmarkStart w:id="43" w:name="_Toc426902193"/>
-      <w:bookmarkStart w:id="44" w:name="_Toc21691792"/>
+      <w:bookmarkStart w:id="42" w:name="_Toc426902193"/>
+      <w:bookmarkStart w:id="43" w:name="_Toc21691792"/>
       <w:r>
         <w:rPr>
           <w:sz w:val="28"/>
         </w:rPr>
         <w:t xml:space="preserve">Rendering </w:t>
       </w:r>
+      <w:bookmarkEnd w:id="42"/>
+      <w:r>
+        <w:rPr>
+          <w:sz w:val="28"/>
+        </w:rPr>
+        <w:t>System</w:t>
+      </w:r>
       <w:bookmarkEnd w:id="43"/>
-      <w:r>
-        <w:rPr>
-          <w:sz w:val="28"/>
-        </w:rPr>
-        <w:t>System</w:t>
-      </w:r>
-      <w:bookmarkEnd w:id="44"/>
     </w:p>
     <w:p/>
     <w:p>
@@ -7830,14 +7885,14 @@
           <w:u w:val="none"/>
         </w:rPr>
       </w:pPr>
-      <w:bookmarkStart w:id="45" w:name="_Toc21691793"/>
+      <w:bookmarkStart w:id="44" w:name="_Toc21691793"/>
       <w:r>
         <w:rPr>
           <w:u w:val="none"/>
         </w:rPr>
         <w:t>Overview</w:t>
       </w:r>
-      <w:bookmarkEnd w:id="45"/>
+      <w:bookmarkEnd w:id="44"/>
     </w:p>
     <w:p/>
     <w:p>
@@ -7859,21 +7914,21 @@
           <w:u w:val="none"/>
         </w:rPr>
       </w:pPr>
-      <w:bookmarkStart w:id="46" w:name="_Toc21691794"/>
+      <w:bookmarkStart w:id="45" w:name="_Toc21691794"/>
       <w:r>
         <w:rPr>
           <w:u w:val="none"/>
         </w:rPr>
         <w:t>2D/3D Rendering</w:t>
       </w:r>
-      <w:bookmarkEnd w:id="46"/>
-    </w:p>
-    <w:p/>
-    <w:p>
-      <w:r>
-        <w:tab/>
-      </w:r>
-      <w:bookmarkStart w:id="47" w:name="_Toc426902194"/>
+      <w:bookmarkEnd w:id="45"/>
+    </w:p>
+    <w:p/>
+    <w:p>
+      <w:r>
+        <w:tab/>
+      </w:r>
+      <w:bookmarkStart w:id="46" w:name="_Toc426902194"/>
       <w:r>
         <w:t>Describe what sort of 2D/3D rendering engine will be used.</w:t>
       </w:r>
@@ -7887,16 +7942,16 @@
           <w:sz w:val="28"/>
         </w:rPr>
       </w:pPr>
+      <w:bookmarkStart w:id="47" w:name="_Toc21691795"/>
       <w:bookmarkStart w:id="48" w:name="_Toc426902195"/>
-      <w:bookmarkStart w:id="49" w:name="_Toc21691795"/>
+      <w:bookmarkEnd w:id="46"/>
+      <w:r>
+        <w:rPr>
+          <w:sz w:val="28"/>
+        </w:rPr>
+        <w:t>Camera</w:t>
+      </w:r>
       <w:bookmarkEnd w:id="47"/>
-      <w:r>
-        <w:rPr>
-          <w:sz w:val="28"/>
-        </w:rPr>
-        <w:t>Camera</w:t>
-      </w:r>
-      <w:bookmarkEnd w:id="49"/>
     </w:p>
     <w:p/>
     <w:p>
@@ -7907,14 +7962,14 @@
           <w:u w:val="none"/>
         </w:rPr>
       </w:pPr>
-      <w:bookmarkStart w:id="50" w:name="_Toc21691796"/>
+      <w:bookmarkStart w:id="49" w:name="_Toc21691796"/>
       <w:r>
         <w:rPr>
           <w:u w:val="none"/>
         </w:rPr>
         <w:t>Overview</w:t>
       </w:r>
-      <w:bookmarkEnd w:id="50"/>
+      <w:bookmarkEnd w:id="49"/>
     </w:p>
     <w:p/>
     <w:p>
@@ -7934,14 +7989,14 @@
           <w:u w:val="none"/>
         </w:rPr>
       </w:pPr>
-      <w:bookmarkStart w:id="51" w:name="_Toc21691797"/>
+      <w:bookmarkStart w:id="50" w:name="_Toc21691797"/>
       <w:r>
         <w:rPr>
           <w:u w:val="none"/>
         </w:rPr>
         <w:t>Camera Detail #1</w:t>
       </w:r>
-      <w:bookmarkEnd w:id="51"/>
+      <w:bookmarkEnd w:id="50"/>
     </w:p>
     <w:p/>
     <w:p>
@@ -7959,14 +8014,14 @@
           <w:sz w:val="28"/>
         </w:rPr>
       </w:pPr>
-      <w:bookmarkStart w:id="52" w:name="_Toc21691798"/>
+      <w:bookmarkStart w:id="51" w:name="_Toc21691798"/>
       <w:r>
         <w:rPr>
           <w:u w:val="none"/>
         </w:rPr>
         <w:t>Camera Detail #2</w:t>
       </w:r>
-      <w:bookmarkEnd w:id="52"/>
+      <w:bookmarkEnd w:id="51"/>
     </w:p>
     <w:p/>
     <w:p>
@@ -7984,7 +8039,7 @@
           <w:sz w:val="28"/>
         </w:rPr>
       </w:pPr>
-      <w:bookmarkStart w:id="53" w:name="_Toc21691799"/>
+      <w:bookmarkStart w:id="52" w:name="_Toc21691799"/>
       <w:bookmarkEnd w:id="48"/>
       <w:r>
         <w:rPr>
@@ -7992,7 +8047,7 @@
         </w:rPr>
         <w:t>Game Engine</w:t>
       </w:r>
-      <w:bookmarkEnd w:id="53"/>
+      <w:bookmarkEnd w:id="52"/>
     </w:p>
     <w:p>
       <w:pPr>
@@ -8002,7 +8057,7 @@
           <w:u w:val="none"/>
         </w:rPr>
       </w:pPr>
-      <w:bookmarkStart w:id="54" w:name="_Toc426902196"/>
+      <w:bookmarkStart w:id="53" w:name="_Toc426902196"/>
     </w:p>
     <w:p>
       <w:pPr>
@@ -8012,20 +8067,58 @@
           <w:sz w:val="28"/>
         </w:rPr>
       </w:pPr>
-      <w:bookmarkStart w:id="55" w:name="_Toc21691800"/>
+      <w:bookmarkStart w:id="54" w:name="_Toc21691800"/>
       <w:r>
         <w:rPr>
           <w:u w:val="none"/>
         </w:rPr>
         <w:t>Overview</w:t>
       </w:r>
-      <w:bookmarkEnd w:id="55"/>
-    </w:p>
-    <w:p/>
-    <w:p>
-      <w:r>
-        <w:tab/>
-        <w:t>Describe the game engine in general.</w:t>
+      <w:bookmarkEnd w:id="54"/>
+    </w:p>
+    <w:p/>
+    <w:p>
+      <w:r>
+        <w:tab/>
+      </w:r>
+      <w:r>
+        <w:t xml:space="preserve">Unreal Engine is one of the most popular game engines in big industry game development. This is due to its ability to be modified enough to create games with more unique experiences, as well as the friendly support it holds to none programmers. Offering </w:t>
+      </w:r>
+      <w:proofErr w:type="gramStart"/>
+      <w:r>
+        <w:t>all of</w:t>
+      </w:r>
+      <w:proofErr w:type="gramEnd"/>
+      <w:r>
+        <w:t xml:space="preserve"> the same features as Unity, Unreal also presents a Blueprint system. This allows programmers to develop mechanics and features for good use that can be implemented in a more </w:t>
+      </w:r>
+      <w:proofErr w:type="spellStart"/>
+      <w:r>
+        <w:t>customisable</w:t>
+      </w:r>
+      <w:proofErr w:type="spellEnd"/>
+      <w:r>
+        <w:t xml:space="preserve"> manner by none programmers. This lets the Engineers design robust mechanics freely without worrying about the none programmers being unable to implement and </w:t>
+      </w:r>
+      <w:proofErr w:type="spellStart"/>
+      <w:r>
+        <w:t>customise</w:t>
+      </w:r>
+      <w:proofErr w:type="spellEnd"/>
+      <w:r>
+        <w:t xml:space="preserve"> them easily. </w:t>
+      </w:r>
+    </w:p>
+    <w:p/>
+    <w:p>
+      <w:r>
+        <w:t>On top of this, Unreal is a strong platform for developing larger scale games. Project Hephaestus is designed with the potential to grow large scale, and the long-term development of the game would be more suited on an engine that would support that whilst delivering unique experiences from mechanics across levels.</w:t>
+      </w:r>
+    </w:p>
+    <w:p/>
+    <w:p>
+      <w:r>
+        <w:t>For these reasons, prototyping of the game will focus on using Unreal Engine. If there are problems with development on this engine then Unity can be used and tested as an alternative, but development should progress with the intention of using Unreal.</w:t>
       </w:r>
     </w:p>
     <w:p/>
@@ -8037,20 +8130,30 @@
           <w:u w:val="none"/>
         </w:rPr>
       </w:pPr>
-      <w:bookmarkStart w:id="56" w:name="_Toc21691801"/>
+      <w:bookmarkStart w:id="55" w:name="_Toc21691801"/>
       <w:r>
         <w:rPr>
           <w:u w:val="none"/>
         </w:rPr>
         <w:t>Game Engine Detail #1</w:t>
       </w:r>
-      <w:bookmarkEnd w:id="56"/>
-    </w:p>
-    <w:p/>
-    <w:p>
-      <w:r>
-        <w:tab/>
-        <w:t>The game engine will keep track of everything in the world like such and such.</w:t>
+      <w:bookmarkEnd w:id="55"/>
+    </w:p>
+    <w:p/>
+    <w:p>
+      <w:r>
+        <w:tab/>
+      </w:r>
+      <w:r>
+        <w:t xml:space="preserve">The Engine will support VR and by </w:t>
+      </w:r>
+      <w:proofErr w:type="spellStart"/>
+      <w:r>
+        <w:t>utilising</w:t>
+      </w:r>
+      <w:proofErr w:type="spellEnd"/>
+      <w:r>
+        <w:t xml:space="preserve"> the Blueprint system it will support the creation of customizable mechanics</w:t>
       </w:r>
     </w:p>
     <w:p/>
@@ -8062,20 +8165,28 @@
           <w:u w:val="none"/>
         </w:rPr>
       </w:pPr>
-      <w:bookmarkStart w:id="57" w:name="_Toc21691802"/>
       <w:r>
         <w:rPr>
           <w:u w:val="none"/>
         </w:rPr>
-        <w:t>Water</w:t>
-      </w:r>
-      <w:bookmarkEnd w:id="57"/>
-    </w:p>
-    <w:p/>
-    <w:p>
-      <w:r>
-        <w:tab/>
-        <w:t>There will be water in the world that looks awesome and our game engine will handle it beautifully.</w:t>
+        <w:t>Interaction</w:t>
+      </w:r>
+    </w:p>
+    <w:p/>
+    <w:p>
+      <w:r>
+        <w:tab/>
+      </w:r>
+      <w:r>
+        <w:t xml:space="preserve">The focus will be interactive mechanics in VR. Team members will be able to focus on accurate interactive elements by </w:t>
+      </w:r>
+      <w:proofErr w:type="spellStart"/>
+      <w:r>
+        <w:t>customising</w:t>
+      </w:r>
+      <w:proofErr w:type="spellEnd"/>
+      <w:r>
+        <w:t xml:space="preserve"> mechanics to suit the current needs between levels.</w:t>
       </w:r>
     </w:p>
     <w:p/>
@@ -8087,20 +8198,20 @@
           <w:u w:val="none"/>
         </w:rPr>
       </w:pPr>
-      <w:bookmarkStart w:id="58" w:name="_Toc21691803"/>
       <w:r>
         <w:rPr>
           <w:u w:val="none"/>
         </w:rPr>
-        <w:t>Collision Detection</w:t>
-      </w:r>
-      <w:bookmarkEnd w:id="58"/>
-    </w:p>
-    <w:p/>
-    <w:p>
-      <w:r>
-        <w:tab/>
-        <w:t>Our game engine handles collision detection really well.  It uses the such and such technique and will be quite excellent.  Can you see I am having a hard time making up stupid placeholder text here?</w:t>
+        <w:t>Lighting and FX</w:t>
+      </w:r>
+    </w:p>
+    <w:p/>
+    <w:p>
+      <w:r>
+        <w:tab/>
+      </w:r>
+      <w:r>
+        <w:t>Unreal will present strong abilities for high quality lighting and FX to create a more immersive atmosphere</w:t>
       </w:r>
     </w:p>
     <w:p/>
@@ -8115,18 +8226,17 @@
           <w:sz w:val="28"/>
         </w:rPr>
       </w:pPr>
-      <w:bookmarkStart w:id="59" w:name="_Toc426902197"/>
-      <w:bookmarkStart w:id="60" w:name="_Toc21691804"/>
-      <w:bookmarkEnd w:id="54"/>
+      <w:bookmarkStart w:id="56" w:name="_Toc426902197"/>
+      <w:bookmarkStart w:id="57" w:name="_Toc21691804"/>
+      <w:bookmarkEnd w:id="53"/>
       <w:r>
         <w:rPr>
           <w:sz w:val="28"/>
         </w:rPr>
-        <w:lastRenderedPageBreak/>
         <w:t>Lighting Models</w:t>
       </w:r>
-      <w:bookmarkEnd w:id="59"/>
-      <w:bookmarkEnd w:id="60"/>
+      <w:bookmarkEnd w:id="56"/>
+      <w:bookmarkEnd w:id="57"/>
     </w:p>
     <w:p/>
     <w:p>
@@ -8137,14 +8247,14 @@
           <w:sz w:val="28"/>
         </w:rPr>
       </w:pPr>
-      <w:bookmarkStart w:id="61" w:name="_Toc21691805"/>
+      <w:bookmarkStart w:id="58" w:name="_Toc21691805"/>
       <w:r>
         <w:rPr>
           <w:u w:val="none"/>
         </w:rPr>
         <w:t>Overview</w:t>
       </w:r>
-      <w:bookmarkEnd w:id="61"/>
+      <w:bookmarkEnd w:id="58"/>
     </w:p>
     <w:p/>
     <w:p>
@@ -8162,20 +8272,28 @@
           <w:u w:val="none"/>
         </w:rPr>
       </w:pPr>
-      <w:bookmarkStart w:id="62" w:name="_Toc21691806"/>
+      <w:bookmarkStart w:id="59" w:name="_Toc21691806"/>
       <w:r>
         <w:rPr>
           <w:u w:val="none"/>
         </w:rPr>
         <w:t>Lighting Model Detail #1</w:t>
       </w:r>
-      <w:bookmarkEnd w:id="62"/>
-    </w:p>
-    <w:p/>
-    <w:p>
-      <w:r>
-        <w:tab/>
-        <w:t>We are using the xyz technique to light our world.</w:t>
+      <w:bookmarkEnd w:id="59"/>
+    </w:p>
+    <w:p/>
+    <w:p>
+      <w:r>
+        <w:tab/>
+        <w:t xml:space="preserve">We are using the </w:t>
+      </w:r>
+      <w:proofErr w:type="spellStart"/>
+      <w:r>
+        <w:t>xyz</w:t>
+      </w:r>
+      <w:proofErr w:type="spellEnd"/>
+      <w:r>
+        <w:t xml:space="preserve"> technique to light our world.</w:t>
       </w:r>
     </w:p>
     <w:p/>
@@ -8187,14 +8305,14 @@
           <w:sz w:val="28"/>
         </w:rPr>
       </w:pPr>
-      <w:bookmarkStart w:id="63" w:name="_Toc21691807"/>
+      <w:bookmarkStart w:id="60" w:name="_Toc21691807"/>
       <w:r>
         <w:rPr>
           <w:u w:val="none"/>
         </w:rPr>
         <w:t>Lighting Model Detail #2</w:t>
       </w:r>
-      <w:bookmarkEnd w:id="63"/>
+      <w:bookmarkEnd w:id="60"/>
     </w:p>
     <w:p/>
     <w:p>
@@ -8214,7 +8332,7 @@
           <w:sz w:val="40"/>
         </w:rPr>
       </w:pPr>
-      <w:bookmarkStart w:id="64" w:name="_Toc21691808"/>
+      <w:bookmarkStart w:id="61" w:name="_Toc21691808"/>
       <w:r>
         <w:rPr>
           <w:sz w:val="40"/>
@@ -8222,7 +8340,7 @@
         <w:lastRenderedPageBreak/>
         <w:t>The World Layout</w:t>
       </w:r>
-      <w:bookmarkEnd w:id="64"/>
+      <w:bookmarkEnd w:id="61"/>
     </w:p>
     <w:p/>
     <w:p>
@@ -8233,14 +8351,14 @@
           <w:sz w:val="28"/>
         </w:rPr>
       </w:pPr>
-      <w:bookmarkStart w:id="65" w:name="_Toc21691809"/>
+      <w:bookmarkStart w:id="62" w:name="_Toc21691809"/>
       <w:r>
         <w:rPr>
           <w:sz w:val="28"/>
         </w:rPr>
         <w:t>Overview</w:t>
       </w:r>
-      <w:bookmarkEnd w:id="65"/>
+      <w:bookmarkEnd w:id="62"/>
     </w:p>
     <w:p/>
     <w:p>
@@ -8258,14 +8376,14 @@
           <w:sz w:val="28"/>
         </w:rPr>
       </w:pPr>
-      <w:bookmarkStart w:id="66" w:name="_Toc21691810"/>
+      <w:bookmarkStart w:id="63" w:name="_Toc21691810"/>
       <w:r>
         <w:rPr>
           <w:sz w:val="28"/>
         </w:rPr>
         <w:t>World Layout Detail #1</w:t>
       </w:r>
-      <w:bookmarkEnd w:id="66"/>
+      <w:bookmarkEnd w:id="63"/>
     </w:p>
     <w:p/>
     <w:p>
@@ -8276,14 +8394,14 @@
           <w:sz w:val="28"/>
         </w:rPr>
       </w:pPr>
-      <w:bookmarkStart w:id="67" w:name="_Toc21691811"/>
+      <w:bookmarkStart w:id="64" w:name="_Toc21691811"/>
       <w:r>
         <w:rPr>
           <w:sz w:val="28"/>
         </w:rPr>
         <w:t>World Layout Detail #2</w:t>
       </w:r>
-      <w:bookmarkEnd w:id="67"/>
+      <w:bookmarkEnd w:id="64"/>
     </w:p>
     <w:p>
       <w:r>
@@ -8298,8 +8416,8 @@
           <w:sz w:val="40"/>
         </w:rPr>
       </w:pPr>
-      <w:bookmarkStart w:id="68" w:name="_Toc426902199"/>
-      <w:bookmarkStart w:id="69" w:name="_Toc21691812"/>
+      <w:bookmarkStart w:id="65" w:name="_Toc426902199"/>
+      <w:bookmarkStart w:id="66" w:name="_Toc21691812"/>
       <w:r>
         <w:rPr>
           <w:sz w:val="40"/>
@@ -8307,8 +8425,8 @@
         <w:lastRenderedPageBreak/>
         <w:t>Game Characters</w:t>
       </w:r>
-      <w:bookmarkEnd w:id="68"/>
-      <w:bookmarkEnd w:id="69"/>
+      <w:bookmarkEnd w:id="65"/>
+      <w:bookmarkEnd w:id="66"/>
     </w:p>
     <w:p/>
     <w:p>
@@ -8319,14 +8437,14 @@
           <w:sz w:val="28"/>
         </w:rPr>
       </w:pPr>
-      <w:bookmarkStart w:id="70" w:name="_Toc21691813"/>
+      <w:bookmarkStart w:id="67" w:name="_Toc21691813"/>
       <w:r>
         <w:rPr>
           <w:sz w:val="28"/>
         </w:rPr>
         <w:t>Overview</w:t>
       </w:r>
-      <w:bookmarkEnd w:id="70"/>
+      <w:bookmarkEnd w:id="67"/>
     </w:p>
     <w:p/>
     <w:p>
@@ -8344,14 +8462,14 @@
           <w:sz w:val="28"/>
         </w:rPr>
       </w:pPr>
-      <w:bookmarkStart w:id="71" w:name="_Toc21691814"/>
+      <w:bookmarkStart w:id="68" w:name="_Toc21691814"/>
       <w:r>
         <w:rPr>
           <w:sz w:val="28"/>
         </w:rPr>
         <w:t>Creating a Character</w:t>
       </w:r>
-      <w:bookmarkEnd w:id="71"/>
+      <w:bookmarkEnd w:id="68"/>
     </w:p>
     <w:p/>
     <w:p>
@@ -8369,14 +8487,14 @@
           <w:sz w:val="28"/>
         </w:rPr>
       </w:pPr>
-      <w:bookmarkStart w:id="72" w:name="_Toc21691815"/>
+      <w:bookmarkStart w:id="69" w:name="_Toc21691815"/>
       <w:r>
         <w:rPr>
           <w:sz w:val="28"/>
         </w:rPr>
         <w:t>Enemies and Monsters</w:t>
       </w:r>
-      <w:bookmarkEnd w:id="72"/>
+      <w:bookmarkEnd w:id="69"/>
     </w:p>
     <w:p/>
     <w:p>
@@ -8387,7 +8505,7 @@
       <w:r>
         <w:br w:type="page"/>
       </w:r>
-      <w:bookmarkStart w:id="73" w:name="_Toc426902200"/>
+      <w:bookmarkStart w:id="70" w:name="_Toc426902200"/>
     </w:p>
     <w:p>
       <w:pPr>
@@ -8397,8 +8515,8 @@
           <w:sz w:val="40"/>
         </w:rPr>
       </w:pPr>
-      <w:bookmarkStart w:id="74" w:name="_Toc426902205"/>
-      <w:bookmarkStart w:id="75" w:name="_Toc21691816"/>
+      <w:bookmarkStart w:id="71" w:name="_Toc426902205"/>
+      <w:bookmarkStart w:id="72" w:name="_Toc21691816"/>
       <w:r>
         <w:rPr>
           <w:sz w:val="40"/>
@@ -8406,8 +8524,8 @@
         <w:lastRenderedPageBreak/>
         <w:t>User Interface</w:t>
       </w:r>
-      <w:bookmarkEnd w:id="74"/>
-      <w:bookmarkEnd w:id="75"/>
+      <w:bookmarkEnd w:id="71"/>
+      <w:bookmarkEnd w:id="72"/>
     </w:p>
     <w:p/>
     <w:p>
@@ -8418,14 +8536,14 @@
           <w:sz w:val="28"/>
         </w:rPr>
       </w:pPr>
-      <w:bookmarkStart w:id="76" w:name="_Toc21691817"/>
+      <w:bookmarkStart w:id="73" w:name="_Toc21691817"/>
       <w:r>
         <w:rPr>
           <w:sz w:val="28"/>
         </w:rPr>
         <w:t>Overview</w:t>
       </w:r>
-      <w:bookmarkEnd w:id="76"/>
+      <w:bookmarkEnd w:id="73"/>
     </w:p>
     <w:p/>
     <w:p>
@@ -8443,14 +8561,14 @@
           <w:sz w:val="28"/>
         </w:rPr>
       </w:pPr>
-      <w:bookmarkStart w:id="77" w:name="_Toc21691818"/>
+      <w:bookmarkStart w:id="74" w:name="_Toc21691818"/>
       <w:r>
         <w:rPr>
           <w:sz w:val="28"/>
         </w:rPr>
         <w:t>User Interface Detail #1</w:t>
       </w:r>
-      <w:bookmarkEnd w:id="77"/>
+      <w:bookmarkEnd w:id="74"/>
     </w:p>
     <w:p/>
     <w:p>
@@ -8461,14 +8579,14 @@
           <w:sz w:val="28"/>
         </w:rPr>
       </w:pPr>
-      <w:bookmarkStart w:id="78" w:name="_Toc21691819"/>
+      <w:bookmarkStart w:id="75" w:name="_Toc21691819"/>
       <w:r>
         <w:rPr>
           <w:sz w:val="28"/>
         </w:rPr>
         <w:t>User Interface Detail #2</w:t>
       </w:r>
-      <w:bookmarkEnd w:id="78"/>
+      <w:bookmarkEnd w:id="75"/>
     </w:p>
     <w:p>
       <w:r>
@@ -8483,7 +8601,7 @@
           <w:sz w:val="40"/>
         </w:rPr>
       </w:pPr>
-      <w:bookmarkStart w:id="79" w:name="_Toc21691820"/>
+      <w:bookmarkStart w:id="76" w:name="_Toc21691820"/>
       <w:r>
         <w:rPr>
           <w:sz w:val="40"/>
@@ -8491,8 +8609,8 @@
         <w:lastRenderedPageBreak/>
         <w:t>Weapons</w:t>
       </w:r>
-      <w:bookmarkEnd w:id="73"/>
-      <w:bookmarkEnd w:id="79"/>
+      <w:bookmarkEnd w:id="70"/>
+      <w:bookmarkEnd w:id="76"/>
     </w:p>
     <w:p/>
     <w:p>
@@ -8503,14 +8621,14 @@
           <w:sz w:val="28"/>
         </w:rPr>
       </w:pPr>
-      <w:bookmarkStart w:id="80" w:name="_Toc21691821"/>
+      <w:bookmarkStart w:id="77" w:name="_Toc21691821"/>
       <w:r>
         <w:rPr>
           <w:sz w:val="28"/>
         </w:rPr>
         <w:t>Overview</w:t>
       </w:r>
-      <w:bookmarkEnd w:id="80"/>
+      <w:bookmarkEnd w:id="77"/>
     </w:p>
     <w:p/>
     <w:p>
@@ -8528,14 +8646,14 @@
           <w:sz w:val="28"/>
         </w:rPr>
       </w:pPr>
-      <w:bookmarkStart w:id="81" w:name="_Toc21691822"/>
+      <w:bookmarkStart w:id="78" w:name="_Toc21691822"/>
       <w:r>
         <w:rPr>
           <w:sz w:val="28"/>
         </w:rPr>
         <w:t>Weapons Details #1</w:t>
       </w:r>
-      <w:bookmarkEnd w:id="81"/>
+      <w:bookmarkEnd w:id="78"/>
     </w:p>
     <w:p/>
     <w:p>
@@ -8546,14 +8664,14 @@
           <w:sz w:val="28"/>
         </w:rPr>
       </w:pPr>
-      <w:bookmarkStart w:id="82" w:name="_Toc21691823"/>
+      <w:bookmarkStart w:id="79" w:name="_Toc21691823"/>
       <w:r>
         <w:rPr>
           <w:sz w:val="28"/>
         </w:rPr>
         <w:t>Weapons Details #2</w:t>
       </w:r>
-      <w:bookmarkEnd w:id="82"/>
+      <w:bookmarkEnd w:id="79"/>
     </w:p>
     <w:p>
       <w:r>
@@ -8569,15 +8687,15 @@
           <w:sz w:val="40"/>
         </w:rPr>
       </w:pPr>
-      <w:bookmarkStart w:id="83" w:name="_Toc426902204"/>
-      <w:bookmarkStart w:id="84" w:name="_Toc21691824"/>
+      <w:bookmarkStart w:id="80" w:name="_Toc21691824"/>
+      <w:bookmarkStart w:id="81" w:name="_Toc426902204"/>
       <w:r>
         <w:rPr>
           <w:sz w:val="40"/>
         </w:rPr>
         <w:t>Musical Scores and Sound Effects</w:t>
       </w:r>
-      <w:bookmarkEnd w:id="84"/>
+      <w:bookmarkEnd w:id="80"/>
     </w:p>
     <w:p>
       <w:pPr>
@@ -8597,20 +8715,28 @@
           <w:sz w:val="28"/>
         </w:rPr>
       </w:pPr>
-      <w:bookmarkStart w:id="85" w:name="_Toc21691825"/>
+      <w:bookmarkStart w:id="82" w:name="_Toc21691825"/>
       <w:r>
         <w:rPr>
           <w:sz w:val="28"/>
         </w:rPr>
         <w:t>Overview</w:t>
       </w:r>
-      <w:bookmarkEnd w:id="85"/>
-    </w:p>
-    <w:p/>
-    <w:p>
-      <w:r>
-        <w:tab/>
-        <w:t>This should probably be broken down into two sections but I think you get the point.</w:t>
+      <w:bookmarkEnd w:id="82"/>
+    </w:p>
+    <w:p/>
+    <w:p>
+      <w:r>
+        <w:tab/>
+        <w:t xml:space="preserve">This should probably be broken down into two </w:t>
+      </w:r>
+      <w:proofErr w:type="gramStart"/>
+      <w:r>
+        <w:t>sections</w:t>
+      </w:r>
+      <w:proofErr w:type="gramEnd"/>
+      <w:r>
+        <w:t xml:space="preserve"> but I think you get the point.</w:t>
       </w:r>
       <w:r>
         <w:tab/>
@@ -8625,20 +8751,28 @@
           <w:sz w:val="28"/>
         </w:rPr>
       </w:pPr>
-      <w:bookmarkStart w:id="86" w:name="_Toc21691826"/>
+      <w:bookmarkStart w:id="83" w:name="_Toc21691826"/>
       <w:r>
         <w:rPr>
           <w:sz w:val="28"/>
         </w:rPr>
         <w:t>Red Book Audio</w:t>
       </w:r>
-      <w:bookmarkEnd w:id="86"/>
-    </w:p>
-    <w:p/>
-    <w:p>
-      <w:r>
-        <w:tab/>
-        <w:t>If you are using Red Book then describe what your plan is here.  If not, what are you using?</w:t>
+      <w:bookmarkEnd w:id="83"/>
+    </w:p>
+    <w:p/>
+    <w:p>
+      <w:r>
+        <w:tab/>
+        <w:t xml:space="preserve">If you are using Red </w:t>
+      </w:r>
+      <w:proofErr w:type="gramStart"/>
+      <w:r>
+        <w:t>Book</w:t>
+      </w:r>
+      <w:proofErr w:type="gramEnd"/>
+      <w:r>
+        <w:t xml:space="preserve"> then describe what your plan is here.  If not, what are you using?</w:t>
       </w:r>
       <w:r>
         <w:tab/>
@@ -8653,20 +8787,28 @@
           <w:sz w:val="28"/>
         </w:rPr>
       </w:pPr>
-      <w:bookmarkStart w:id="87" w:name="_Toc21691827"/>
+      <w:bookmarkStart w:id="84" w:name="_Toc21691827"/>
       <w:r>
         <w:rPr>
           <w:sz w:val="28"/>
         </w:rPr>
         <w:t>3D Sound</w:t>
       </w:r>
-      <w:bookmarkEnd w:id="87"/>
-    </w:p>
-    <w:p/>
-    <w:p>
-      <w:r>
-        <w:tab/>
-        <w:t>Talk about what sort of sound APIs you are going to use or not use as the case may be.</w:t>
+      <w:bookmarkEnd w:id="84"/>
+    </w:p>
+    <w:p/>
+    <w:p>
+      <w:r>
+        <w:tab/>
+        <w:t xml:space="preserve">Talk about what sort of sound APIs you are going to use or not </w:t>
+      </w:r>
+      <w:proofErr w:type="gramStart"/>
+      <w:r>
+        <w:t>use as the case may be</w:t>
+      </w:r>
+      <w:proofErr w:type="gramEnd"/>
+      <w:r>
+        <w:t>.</w:t>
       </w:r>
       <w:r>
         <w:tab/>
@@ -8681,14 +8823,14 @@
           <w:sz w:val="28"/>
         </w:rPr>
       </w:pPr>
-      <w:bookmarkStart w:id="88" w:name="_Toc21691828"/>
+      <w:bookmarkStart w:id="85" w:name="_Toc21691828"/>
       <w:r>
         <w:rPr>
           <w:sz w:val="28"/>
         </w:rPr>
         <w:t>Sound Design</w:t>
       </w:r>
-      <w:bookmarkEnd w:id="88"/>
+      <w:bookmarkEnd w:id="85"/>
     </w:p>
     <w:p/>
     <w:p>
@@ -8708,7 +8850,7 @@
           <w:sz w:val="40"/>
         </w:rPr>
       </w:pPr>
-      <w:bookmarkStart w:id="89" w:name="_Toc21691829"/>
+      <w:bookmarkStart w:id="86" w:name="_Toc21691829"/>
       <w:r>
         <w:rPr>
           <w:sz w:val="40"/>
@@ -8716,7 +8858,7 @@
         <w:lastRenderedPageBreak/>
         <w:t>Single-Player Game</w:t>
       </w:r>
-      <w:bookmarkEnd w:id="89"/>
+      <w:bookmarkEnd w:id="86"/>
     </w:p>
     <w:p/>
     <w:p>
@@ -8727,14 +8869,14 @@
           <w:sz w:val="28"/>
         </w:rPr>
       </w:pPr>
-      <w:bookmarkStart w:id="90" w:name="_Toc21691830"/>
+      <w:bookmarkStart w:id="87" w:name="_Toc21691830"/>
       <w:r>
         <w:rPr>
           <w:sz w:val="28"/>
         </w:rPr>
         <w:t>Overview</w:t>
       </w:r>
-      <w:bookmarkEnd w:id="90"/>
+      <w:bookmarkEnd w:id="87"/>
     </w:p>
     <w:p/>
     <w:p>
@@ -8759,14 +8901,14 @@
           <w:sz w:val="28"/>
         </w:rPr>
       </w:pPr>
-      <w:bookmarkStart w:id="91" w:name="_Toc21691831"/>
+      <w:bookmarkStart w:id="88" w:name="_Toc21691831"/>
       <w:r>
         <w:rPr>
           <w:sz w:val="28"/>
         </w:rPr>
         <w:t>Single Player Game Detail #1</w:t>
       </w:r>
-      <w:bookmarkEnd w:id="91"/>
+      <w:bookmarkEnd w:id="88"/>
     </w:p>
     <w:p/>
     <w:p>
@@ -8777,14 +8919,14 @@
           <w:sz w:val="28"/>
         </w:rPr>
       </w:pPr>
-      <w:bookmarkStart w:id="92" w:name="_Toc21691832"/>
+      <w:bookmarkStart w:id="89" w:name="_Toc21691832"/>
       <w:r>
         <w:rPr>
           <w:sz w:val="28"/>
         </w:rPr>
         <w:t>Single Player Game Detail #2</w:t>
       </w:r>
-      <w:bookmarkEnd w:id="92"/>
+      <w:bookmarkEnd w:id="89"/>
     </w:p>
     <w:p/>
     <w:p>
@@ -8795,20 +8937,28 @@
           <w:sz w:val="28"/>
         </w:rPr>
       </w:pPr>
-      <w:bookmarkStart w:id="93" w:name="_Toc21691833"/>
+      <w:bookmarkStart w:id="90" w:name="_Toc21691833"/>
       <w:r>
         <w:rPr>
           <w:sz w:val="28"/>
         </w:rPr>
         <w:t>Story</w:t>
       </w:r>
-      <w:bookmarkEnd w:id="93"/>
-    </w:p>
-    <w:p/>
-    <w:p>
-      <w:r>
-        <w:tab/>
-        <w:t>Describe your story idea here and then refer them to an appendix or separate document which provides all the details on the story if it is really big.</w:t>
+      <w:bookmarkEnd w:id="90"/>
+    </w:p>
+    <w:p/>
+    <w:p>
+      <w:r>
+        <w:tab/>
+        <w:t xml:space="preserve">Describe your story idea here and then refer them to an appendix or separate document which provides all the details on the story if it is </w:t>
+      </w:r>
+      <w:proofErr w:type="gramStart"/>
+      <w:r>
+        <w:t>really big</w:t>
+      </w:r>
+      <w:proofErr w:type="gramEnd"/>
+      <w:r>
+        <w:t>.</w:t>
       </w:r>
     </w:p>
     <w:p/>
@@ -8820,14 +8970,14 @@
           <w:sz w:val="28"/>
         </w:rPr>
       </w:pPr>
-      <w:bookmarkStart w:id="94" w:name="_Toc21691834"/>
+      <w:bookmarkStart w:id="91" w:name="_Toc21691834"/>
       <w:r>
         <w:rPr>
           <w:sz w:val="28"/>
         </w:rPr>
         <w:t>Hours of Gameplay</w:t>
       </w:r>
-      <w:bookmarkEnd w:id="94"/>
+      <w:bookmarkEnd w:id="91"/>
     </w:p>
     <w:p/>
     <w:p>
@@ -8845,14 +8995,14 @@
           <w:sz w:val="28"/>
         </w:rPr>
       </w:pPr>
-      <w:bookmarkStart w:id="95" w:name="_Toc21691835"/>
+      <w:bookmarkStart w:id="92" w:name="_Toc21691835"/>
       <w:r>
         <w:rPr>
           <w:sz w:val="28"/>
         </w:rPr>
         <w:t>Victory Conditions</w:t>
       </w:r>
-      <w:bookmarkEnd w:id="95"/>
+      <w:bookmarkEnd w:id="92"/>
     </w:p>
     <w:p/>
     <w:p>
@@ -8872,8 +9022,8 @@
           <w:sz w:val="40"/>
         </w:rPr>
       </w:pPr>
-      <w:bookmarkStart w:id="96" w:name="_Toc21691836"/>
-      <w:bookmarkEnd w:id="83"/>
+      <w:bookmarkStart w:id="93" w:name="_Toc21691836"/>
+      <w:bookmarkEnd w:id="81"/>
       <w:r>
         <w:rPr>
           <w:sz w:val="40"/>
@@ -8881,7 +9031,7 @@
         <w:lastRenderedPageBreak/>
         <w:t>Research</w:t>
       </w:r>
-      <w:bookmarkEnd w:id="96"/>
+      <w:bookmarkEnd w:id="93"/>
     </w:p>
     <w:p/>
     <w:p>
@@ -8892,14 +9042,14 @@
           <w:sz w:val="28"/>
         </w:rPr>
       </w:pPr>
-      <w:bookmarkStart w:id="97" w:name="_Toc21691837"/>
+      <w:bookmarkStart w:id="94" w:name="_Toc21691837"/>
       <w:r>
         <w:rPr>
           <w:sz w:val="28"/>
         </w:rPr>
         <w:t>Overview</w:t>
       </w:r>
-      <w:bookmarkEnd w:id="97"/>
+      <w:bookmarkEnd w:id="94"/>
     </w:p>
     <w:p/>
     <w:p>
@@ -8919,22 +9069,32 @@
           <w:sz w:val="28"/>
         </w:rPr>
       </w:pPr>
-      <w:bookmarkStart w:id="98" w:name="_Toc21691838"/>
+      <w:bookmarkStart w:id="95" w:name="_Toc21691838"/>
+      <w:proofErr w:type="spellStart"/>
       <w:r>
         <w:rPr>
           <w:sz w:val="28"/>
         </w:rPr>
         <w:t>Smithing</w:t>
       </w:r>
-      <w:bookmarkEnd w:id="98"/>
-    </w:p>
-    <w:p/>
-    <w:p>
-      <w:r>
-        <w:tab/>
-      </w:r>
-      <w:r>
-        <w:t>A Smith is a craftsman who fashions useful items out of metal with the application of heat and force generated by a hammer. The history of Smithing methods has remained consistent throughout but has generated different types of Smiths. These are:</w:t>
+      <w:bookmarkEnd w:id="95"/>
+      <w:proofErr w:type="spellEnd"/>
+    </w:p>
+    <w:p/>
+    <w:p>
+      <w:r>
+        <w:tab/>
+      </w:r>
+      <w:r>
+        <w:t xml:space="preserve">A Smith is a craftsman who fashions useful items out of metal with the application of heat and force generated by a hammer. The history of </w:t>
+      </w:r>
+      <w:proofErr w:type="spellStart"/>
+      <w:r>
+        <w:t>Smithing</w:t>
+      </w:r>
+      <w:proofErr w:type="spellEnd"/>
+      <w:r>
+        <w:t xml:space="preserve"> methods has remained consistent throughout but has generated different types of Smiths. These are:</w:t>
       </w:r>
     </w:p>
     <w:p>
@@ -9000,7 +9160,43 @@
           <w:sz w:val="20"/>
           <w:szCs w:val="20"/>
         </w:rPr>
-        <w:t>A Brownsmith or Coppersmith mainly specialised in using Copper and Brass to create items and was the earliest form of Smithing as Copper and Brass are soft and easy to manipulate.</w:t>
+        <w:t xml:space="preserve">A </w:t>
+      </w:r>
+      <w:proofErr w:type="spellStart"/>
+      <w:r>
+        <w:rPr>
+          <w:rFonts w:ascii="Times New Roman" w:hAnsi="Times New Roman" w:cs="Times New Roman"/>
+          <w:sz w:val="20"/>
+          <w:szCs w:val="20"/>
+        </w:rPr>
+        <w:t>Brownsmith</w:t>
+      </w:r>
+      <w:proofErr w:type="spellEnd"/>
+      <w:r>
+        <w:rPr>
+          <w:rFonts w:ascii="Times New Roman" w:hAnsi="Times New Roman" w:cs="Times New Roman"/>
+          <w:sz w:val="20"/>
+          <w:szCs w:val="20"/>
+        </w:rPr>
+        <w:t xml:space="preserve"> or Coppersmith mainly specialised in using Copper and Brass to create items and was the earliest form of </w:t>
+      </w:r>
+      <w:proofErr w:type="spellStart"/>
+      <w:r>
+        <w:rPr>
+          <w:rFonts w:ascii="Times New Roman" w:hAnsi="Times New Roman" w:cs="Times New Roman"/>
+          <w:sz w:val="20"/>
+          <w:szCs w:val="20"/>
+        </w:rPr>
+        <w:t>Smithing</w:t>
+      </w:r>
+      <w:proofErr w:type="spellEnd"/>
+      <w:r>
+        <w:rPr>
+          <w:rFonts w:ascii="Times New Roman" w:hAnsi="Times New Roman" w:cs="Times New Roman"/>
+          <w:sz w:val="20"/>
+          <w:szCs w:val="20"/>
+        </w:rPr>
+        <w:t xml:space="preserve"> as Copper and Brass are soft and easy to manipulate.</w:t>
       </w:r>
     </w:p>
     <w:p>
@@ -9016,13 +9212,59 @@
           <w:szCs w:val="20"/>
         </w:rPr>
       </w:pPr>
+      <w:proofErr w:type="spellStart"/>
       <w:r>
         <w:rPr>
           <w:rFonts w:ascii="Times New Roman" w:hAnsi="Times New Roman" w:cs="Times New Roman"/>
           <w:sz w:val="20"/>
           <w:szCs w:val="20"/>
         </w:rPr>
-        <w:t>Coinsmiths are specialised in the creation or manipulation of coins, with modern day Coinsmiths recreating vintage and modern-day coin jewellery. A Moneyer is a Coinsmith who is officially permitted to mint money.</w:t>
+        <w:t>Coinsmiths</w:t>
+      </w:r>
+      <w:proofErr w:type="spellEnd"/>
+      <w:r>
+        <w:rPr>
+          <w:rFonts w:ascii="Times New Roman" w:hAnsi="Times New Roman" w:cs="Times New Roman"/>
+          <w:sz w:val="20"/>
+          <w:szCs w:val="20"/>
+        </w:rPr>
+        <w:t xml:space="preserve"> are specialised in the creation or manipulation of coins, with modern day </w:t>
+      </w:r>
+      <w:proofErr w:type="spellStart"/>
+      <w:r>
+        <w:rPr>
+          <w:rFonts w:ascii="Times New Roman" w:hAnsi="Times New Roman" w:cs="Times New Roman"/>
+          <w:sz w:val="20"/>
+          <w:szCs w:val="20"/>
+        </w:rPr>
+        <w:t>Coinsmiths</w:t>
+      </w:r>
+      <w:proofErr w:type="spellEnd"/>
+      <w:r>
+        <w:rPr>
+          <w:rFonts w:ascii="Times New Roman" w:hAnsi="Times New Roman" w:cs="Times New Roman"/>
+          <w:sz w:val="20"/>
+          <w:szCs w:val="20"/>
+        </w:rPr>
+        <w:t xml:space="preserve"> recreating vintage and modern-day coin jewellery. A Moneyer is a </w:t>
+      </w:r>
+      <w:proofErr w:type="spellStart"/>
+      <w:r>
+        <w:rPr>
+          <w:rFonts w:ascii="Times New Roman" w:hAnsi="Times New Roman" w:cs="Times New Roman"/>
+          <w:sz w:val="20"/>
+          <w:szCs w:val="20"/>
+        </w:rPr>
+        <w:t>Coinsmith</w:t>
+      </w:r>
+      <w:proofErr w:type="spellEnd"/>
+      <w:r>
+        <w:rPr>
+          <w:rFonts w:ascii="Times New Roman" w:hAnsi="Times New Roman" w:cs="Times New Roman"/>
+          <w:sz w:val="20"/>
+          <w:szCs w:val="20"/>
+        </w:rPr>
+        <w:t xml:space="preserve"> who is officially permitted to mint money.</w:t>
       </w:r>
     </w:p>
     <w:p>
@@ -9154,7 +9396,43 @@
           <w:sz w:val="20"/>
           <w:szCs w:val="20"/>
         </w:rPr>
-        <w:t>A Tinsmith, Tinner or Tinker works with light metals such as tinware.</w:t>
+        <w:t xml:space="preserve">A Tinsmith, </w:t>
+      </w:r>
+      <w:proofErr w:type="spellStart"/>
+      <w:r>
+        <w:rPr>
+          <w:rFonts w:ascii="Times New Roman" w:hAnsi="Times New Roman" w:cs="Times New Roman"/>
+          <w:sz w:val="20"/>
+          <w:szCs w:val="20"/>
+        </w:rPr>
+        <w:t>Tinner</w:t>
+      </w:r>
+      <w:proofErr w:type="spellEnd"/>
+      <w:r>
+        <w:rPr>
+          <w:rFonts w:ascii="Times New Roman" w:hAnsi="Times New Roman" w:cs="Times New Roman"/>
+          <w:sz w:val="20"/>
+          <w:szCs w:val="20"/>
+        </w:rPr>
+        <w:t xml:space="preserve"> or Tinker works with light metals such as </w:t>
+      </w:r>
+      <w:proofErr w:type="spellStart"/>
+      <w:r>
+        <w:rPr>
+          <w:rFonts w:ascii="Times New Roman" w:hAnsi="Times New Roman" w:cs="Times New Roman"/>
+          <w:sz w:val="20"/>
+          <w:szCs w:val="20"/>
+        </w:rPr>
+        <w:t>tinware</w:t>
+      </w:r>
+      <w:proofErr w:type="spellEnd"/>
+      <w:r>
+        <w:rPr>
+          <w:rFonts w:ascii="Times New Roman" w:hAnsi="Times New Roman" w:cs="Times New Roman"/>
+          <w:sz w:val="20"/>
+          <w:szCs w:val="20"/>
+        </w:rPr>
+        <w:t>.</w:t>
       </w:r>
     </w:p>
     <w:p>
@@ -9208,7 +9486,15 @@
     </w:p>
     <w:p>
       <w:r>
-        <w:t xml:space="preserve">Smith techniques follow the process lined out by the Blacksmith category. They differ not only on the items that they create or materials that they use, but also in the ways that they utilise these methods. Different heat applications, timing, and hammering techniques all come together to create this. It will be the Tech Leads responsibility to design and create these mechanics in an adaptable way to be used in various and unique ways. </w:t>
+        <w:t xml:space="preserve">Smith techniques follow the process lined out by the Blacksmith category. They differ not only on the items that they create or materials that they use, but also in the ways that they </w:t>
+      </w:r>
+      <w:proofErr w:type="spellStart"/>
+      <w:r>
+        <w:t>utilise</w:t>
+      </w:r>
+      <w:proofErr w:type="spellEnd"/>
+      <w:r>
+        <w:t xml:space="preserve"> these methods. Different heat applications, timing, and hammering techniques all come together to create this. It will be the Tech Leads responsibility to design and create these mechanics in an adaptable way to be used in various and unique ways. </w:t>
       </w:r>
     </w:p>
     <w:p>
@@ -9226,20 +9512,49 @@
           <w:sz w:val="28"/>
         </w:rPr>
       </w:pPr>
-      <w:bookmarkStart w:id="99" w:name="_Toc21691839"/>
+      <w:bookmarkStart w:id="96" w:name="_Toc21691839"/>
       <w:r>
         <w:rPr>
           <w:sz w:val="28"/>
         </w:rPr>
         <w:t>Level Structure</w:t>
       </w:r>
-      <w:bookmarkEnd w:id="99"/>
-    </w:p>
-    <w:p/>
-    <w:p>
-      <w:r>
-        <w:tab/>
-        <w:t>Is your game client-server or peer-to-peer or whatever.</w:t>
+      <w:bookmarkEnd w:id="96"/>
+    </w:p>
+    <w:p/>
+    <w:p>
+      <w:r>
+        <w:tab/>
+      </w:r>
+      <w:r>
+        <w:t>Levels throughout the project will follow through 5 categories, each containing individual levels</w:t>
+      </w:r>
+      <w:proofErr w:type="gramStart"/>
+      <w:r>
+        <w:t xml:space="preserve">. </w:t>
+      </w:r>
+      <w:proofErr w:type="gramEnd"/>
+      <w:r>
+        <w:t>The main aim is to take the player through multiple levels in each era, exploring how different areas were developing in a linear fashion. The player will complete each level, advancing through the era</w:t>
+      </w:r>
+      <w:proofErr w:type="gramStart"/>
+      <w:r>
+        <w:t xml:space="preserve">. </w:t>
+      </w:r>
+      <w:proofErr w:type="gramEnd"/>
+      <w:r>
+        <w:t>On completion of all available levels in the era, the player will be able to move through to the next era</w:t>
+      </w:r>
+      <w:proofErr w:type="gramStart"/>
+      <w:r>
+        <w:t xml:space="preserve">. </w:t>
+      </w:r>
+      <w:proofErr w:type="gramEnd"/>
+      <w:r>
+        <w:t>UI will have the levels organized into individual categories to reflect progression and ease of navigation on level selection</w:t>
+      </w:r>
+      <w:r>
+        <w:t>.</w:t>
       </w:r>
     </w:p>
     <w:p/>
@@ -9251,20 +9566,151 @@
           <w:sz w:val="28"/>
         </w:rPr>
       </w:pPr>
-      <w:bookmarkStart w:id="100" w:name="_Toc21691840"/>
+      <w:bookmarkStart w:id="97" w:name="_Toc21691840"/>
       <w:r>
         <w:rPr>
           <w:sz w:val="28"/>
         </w:rPr>
+        <w:lastRenderedPageBreak/>
         <w:t>Bronze Age</w:t>
       </w:r>
-      <w:bookmarkEnd w:id="100"/>
-    </w:p>
-    <w:p/>
-    <w:p>
-      <w:r>
-        <w:tab/>
-        <w:t>Describe how the players can customize the multiplayer experience.</w:t>
+      <w:bookmarkEnd w:id="97"/>
+    </w:p>
+    <w:p/>
+    <w:p>
+      <w:pPr>
+        <w:pStyle w:val="Heading2"/>
+      </w:pPr>
+      <w:r>
+        <w:tab/>
+      </w:r>
+      <w:r>
+        <w:t>Mesopotamia</w:t>
+      </w:r>
+    </w:p>
+    <w:p>
+      <w:r>
+        <w:t xml:space="preserve">The choice was made to create a level focused in the Bronze Era. As none of the pre-researched eras fit into the Bronze Era, new research was conducted to determine a suitable setting for a Bronze Era level. Mesopotamia was an ancient region that spanned across the Eastern Mediterranean, corresponding to today’s Iraq, Iran, Syria and Turkey </w:t>
+      </w:r>
+      <w:r>
+        <w:fldChar w:fldCharType="begin" w:fldLock="1"/>
+      </w:r>
+      <w:r>
+        <w:instrText>ADDIN CSL_CITATION {"citationItems":[{"id":"ITEM-1","itemData":{"author":[{"dropping-particle":"","family":"Mark","given":"Joshua J","non-dropping-particle":"","parse-names":false,"suffix":""}],"container-title":"Ancient History Encyclopedia","id":"ITEM-1","issued":{"date-parts":[["2018"]]},"title":"Mesopotamia","type":"entry-encyclopedia"},"uris":["http://www.mendeley.com/documents/?uuid=e9399e86-dac0-4faa-aee2-0bff42a39bbd"]}],"mendeley":{"formattedCitation":"(Mark, 2018)","plainTextFormattedCitation":"(Mark, 2018)","previouslyFormattedCitation":"(Mark, 2018)"},"properties":{"noteIndex":0},"schema":"https://github.com/citation-style-language/schema/raw/master/csl-citation.json"}</w:instrText>
+      </w:r>
+      <w:r>
+        <w:fldChar w:fldCharType="separate"/>
+      </w:r>
+      <w:r>
+        <w:rPr>
+          <w:noProof/>
+        </w:rPr>
+        <w:t>(Mark, 2018)</w:t>
+      </w:r>
+      <w:r>
+        <w:fldChar w:fldCharType="end"/>
+      </w:r>
+      <w:r>
+        <w:t xml:space="preserve">. Considered to be the cradle of </w:t>
+      </w:r>
+      <w:proofErr w:type="spellStart"/>
+      <w:r>
+        <w:t>civilisation</w:t>
+      </w:r>
+      <w:proofErr w:type="spellEnd"/>
+      <w:r>
+        <w:t xml:space="preserve">, Mesopotamia is credited for many firsts in History, such as the invention of the wheel </w:t>
+      </w:r>
+      <w:r>
+        <w:fldChar w:fldCharType="begin" w:fldLock="1"/>
+      </w:r>
+      <w:r>
+        <w:instrText>ADDIN CSL_CITATION {"citationItems":[{"id":"ITEM-1","itemData":{"author":[{"dropping-particle":"","family":"Bertman","given":"Stephen","non-dropping-particle":"","parse-names":false,"suffix":""}],"id":"ITEM-1","issued":{"date-parts":[["2005"]]},"number-of-pages":"416","publisher":"Oxford University Press","title":"Handbook to Life in Ancient Mesopotamia","type":"book"},"uris":["http://www.mendeley.com/documents/?uuid=331cac8a-3a17-4a4d-bdf6-30b7d48df9cc"]}],"mendeley":{"formattedCitation":"(Bertman, 2005)","plainTextFormattedCitation":"(Bertman, 2005)","previouslyFormattedCitation":"(Bertman, 2005)"},"properties":{"noteIndex":0},"schema":"https://github.com/citation-style-language/schema/raw/master/csl-citation.json"}</w:instrText>
+      </w:r>
+      <w:r>
+        <w:fldChar w:fldCharType="separate"/>
+      </w:r>
+      <w:r>
+        <w:rPr>
+          <w:noProof/>
+        </w:rPr>
+        <w:t>(Bertman, 2005)</w:t>
+      </w:r>
+      <w:r>
+        <w:fldChar w:fldCharType="end"/>
+      </w:r>
+      <w:r>
+        <w:t>, and has a very long rich history as it prospered from the Pre-Pottery Neolithic Age (10,000 BCE) until the Classical Antiquity age (7</w:t>
+      </w:r>
+      <w:r>
+        <w:rPr>
+          <w:vertAlign w:val="superscript"/>
+        </w:rPr>
+        <w:t>th</w:t>
+      </w:r>
+      <w:r>
+        <w:t xml:space="preserve"> Century CE). </w:t>
+      </w:r>
+    </w:p>
+    <w:p/>
+    <w:p>
+      <w:r>
+        <w:t>The Bronze Age of Mesopotamia can be broken into 4 eras. The Copper Age (5,900 BCE – 3,200 BCE), was the era in which Mesopotamia transitioned from stone to Copper. During this period areas of Mesopotamia saw advancement, gaining the first Temples and unwalled Villages away from their sporadic settlements of single dwellings. From there, the Early Bronze Age (3,000 BCE – 2,119 BCE) saw Bronze supplant Copper and the rapid growth of City-states to establish economic and political stability, leading to rise of Akkadian Empire. The Middle Bronze Age (2,119 BCE – 1,700 BCE) saw the expansion of Assyrian Kingdoms and the rise of the Babylonian Dynasty. With this came increased warfare. Finally, the Late Bronze Age (1,700 BCE – 1,100 BCE) gained more shifts on power and the expansion of culture, which further lead to the discovery of mining ore and crafting Iron. Throughout these eras, the most interesting is the 200-year space between the Copper Age and Early Bronze Age.</w:t>
+      </w:r>
+    </w:p>
+    <w:p>
+      <w:r>
+        <w:t xml:space="preserve"> </w:t>
+      </w:r>
+    </w:p>
+    <w:p>
+      <w:r>
+        <w:t xml:space="preserve">As the first area of the game, </w:t>
+      </w:r>
+      <w:proofErr w:type="spellStart"/>
+      <w:r>
+        <w:t>utilising</w:t>
+      </w:r>
+      <w:proofErr w:type="spellEnd"/>
+      <w:r>
+        <w:t xml:space="preserve"> Copper to craft a personal seal would give an identity for the player. At the time, seals were considered the equivalent of modern-day identification cards and would be an important item for the player. Given the ability, this could give a small function of </w:t>
+      </w:r>
+      <w:proofErr w:type="spellStart"/>
+      <w:r>
+        <w:t>customisation</w:t>
+      </w:r>
+      <w:proofErr w:type="spellEnd"/>
+      <w:r>
+        <w:t xml:space="preserve"> for the </w:t>
+      </w:r>
+      <w:proofErr w:type="gramStart"/>
+      <w:r>
+        <w:t>player, and</w:t>
+      </w:r>
+      <w:proofErr w:type="gramEnd"/>
+      <w:r>
+        <w:t xml:space="preserve"> can be used as a way to stamp and authenticate their </w:t>
+      </w:r>
+      <w:proofErr w:type="spellStart"/>
+      <w:r>
+        <w:t>favourite</w:t>
+      </w:r>
+      <w:proofErr w:type="spellEnd"/>
+      <w:r>
+        <w:t xml:space="preserve"> work (giving a </w:t>
+      </w:r>
+      <w:proofErr w:type="spellStart"/>
+      <w:r>
+        <w:t>favourites</w:t>
+      </w:r>
+      <w:proofErr w:type="spellEnd"/>
+      <w:r>
+        <w:t xml:space="preserve"> category). Starting here could be a small tutorial of the most basic functional mechanics of the game. Then, as the tutorial progresses to introduce the Job Board system, as well as giving the player the chance to try the mechanics for themselves, Bronze can be used to introduce the economy system for upgrading and purchasing new materials. The first bronze crafting item could be “The Shadow Stick”, a Mesopotamian Sundial. This could be done with a wooden version given to the player, with the request of crafting a Bronze version, and introduce the timer mechanics.</w:t>
+      </w:r>
+    </w:p>
+    <w:p>
+      <w:r>
+        <w:t>.</w:t>
       </w:r>
     </w:p>
     <w:p/>
@@ -9276,15 +9722,14 @@
           <w:sz w:val="28"/>
         </w:rPr>
       </w:pPr>
-      <w:bookmarkStart w:id="101" w:name="_Toc21691841"/>
+      <w:bookmarkStart w:id="98" w:name="_Toc21691841"/>
       <w:r>
         <w:rPr>
           <w:sz w:val="28"/>
         </w:rPr>
-        <w:lastRenderedPageBreak/>
         <w:t>Iron Age</w:t>
       </w:r>
-      <w:bookmarkEnd w:id="101"/>
+      <w:bookmarkEnd w:id="98"/>
     </w:p>
     <w:p/>
     <w:p>
@@ -9302,20 +9747,28 @@
           <w:sz w:val="28"/>
         </w:rPr>
       </w:pPr>
-      <w:bookmarkStart w:id="102" w:name="_Toc21691842"/>
+      <w:bookmarkStart w:id="99" w:name="_Toc21691842"/>
       <w:r>
         <w:rPr>
           <w:sz w:val="28"/>
         </w:rPr>
         <w:t>Medieval Age</w:t>
       </w:r>
-      <w:bookmarkEnd w:id="102"/>
-    </w:p>
-    <w:p/>
-    <w:p>
-      <w:r>
-        <w:tab/>
-        <w:t>Describe what gaming sites you want to support and what technology you intend to use to achieve this.  Perhaps Dplay or TCP/IP or whatever.  It is probably a good idea to break the tech stuff out into a separate area, you decide.</w:t>
+      <w:bookmarkEnd w:id="99"/>
+    </w:p>
+    <w:p/>
+    <w:p>
+      <w:r>
+        <w:tab/>
+        <w:t xml:space="preserve">Describe what gaming sites you want to support and what technology you intend to use to achieve this.  Perhaps </w:t>
+      </w:r>
+      <w:proofErr w:type="spellStart"/>
+      <w:r>
+        <w:t>Dplay</w:t>
+      </w:r>
+      <w:proofErr w:type="spellEnd"/>
+      <w:r>
+        <w:t xml:space="preserve"> or TCP/IP or whatever.  It is probably a good idea to break the tech stuff out into a separate area, you decide.</w:t>
       </w:r>
     </w:p>
     <w:p/>
@@ -9327,14 +9780,14 @@
           <w:sz w:val="28"/>
         </w:rPr>
       </w:pPr>
-      <w:bookmarkStart w:id="103" w:name="_Toc21691843"/>
+      <w:bookmarkStart w:id="100" w:name="_Toc21691843"/>
       <w:r>
         <w:rPr>
           <w:sz w:val="28"/>
         </w:rPr>
         <w:t>Industrial Age</w:t>
       </w:r>
-      <w:bookmarkEnd w:id="103"/>
+      <w:bookmarkEnd w:id="100"/>
     </w:p>
     <w:p/>
     <w:p>
@@ -9352,14 +9805,14 @@
           <w:sz w:val="28"/>
         </w:rPr>
       </w:pPr>
-      <w:bookmarkStart w:id="104" w:name="_Toc21691844"/>
+      <w:bookmarkStart w:id="101" w:name="_Toc21691844"/>
       <w:r>
         <w:rPr>
           <w:sz w:val="28"/>
         </w:rPr>
         <w:t>Modern Age</w:t>
       </w:r>
-      <w:bookmarkEnd w:id="104"/>
+      <w:bookmarkEnd w:id="101"/>
     </w:p>
     <w:p/>
     <w:p>
@@ -9381,7 +9834,7 @@
           <w:sz w:val="40"/>
         </w:rPr>
       </w:pPr>
-      <w:bookmarkStart w:id="105" w:name="_Toc21691845"/>
+      <w:bookmarkStart w:id="102" w:name="_Toc21691845"/>
       <w:r>
         <w:rPr>
           <w:sz w:val="40"/>
@@ -9389,7 +9842,7 @@
         <w:lastRenderedPageBreak/>
         <w:t>Character Rendering</w:t>
       </w:r>
-      <w:bookmarkEnd w:id="105"/>
+      <w:bookmarkEnd w:id="102"/>
     </w:p>
     <w:p/>
     <w:p>
@@ -9400,14 +9853,14 @@
           <w:sz w:val="28"/>
         </w:rPr>
       </w:pPr>
-      <w:bookmarkStart w:id="106" w:name="_Toc21691846"/>
+      <w:bookmarkStart w:id="103" w:name="_Toc21691846"/>
       <w:r>
         <w:rPr>
           <w:sz w:val="28"/>
         </w:rPr>
         <w:t>Overview</w:t>
       </w:r>
-      <w:bookmarkEnd w:id="106"/>
+      <w:bookmarkEnd w:id="103"/>
     </w:p>
     <w:p/>
     <w:p>
@@ -9425,14 +9878,14 @@
           <w:sz w:val="28"/>
         </w:rPr>
       </w:pPr>
-      <w:bookmarkStart w:id="107" w:name="_Toc21691847"/>
+      <w:bookmarkStart w:id="104" w:name="_Toc21691847"/>
       <w:r>
         <w:rPr>
           <w:sz w:val="28"/>
         </w:rPr>
         <w:t>Character Rendering Detail #1</w:t>
       </w:r>
-      <w:bookmarkEnd w:id="107"/>
+      <w:bookmarkEnd w:id="104"/>
     </w:p>
     <w:p/>
     <w:p>
@@ -9443,14 +9896,14 @@
           <w:sz w:val="28"/>
         </w:rPr>
       </w:pPr>
-      <w:bookmarkStart w:id="108" w:name="_Toc21691848"/>
+      <w:bookmarkStart w:id="105" w:name="_Toc21691848"/>
       <w:r>
         <w:rPr>
           <w:sz w:val="28"/>
         </w:rPr>
         <w:t>Character Rendering Detail #2</w:t>
       </w:r>
-      <w:bookmarkEnd w:id="108"/>
+      <w:bookmarkEnd w:id="105"/>
     </w:p>
     <w:p>
       <w:r>
@@ -9465,7 +9918,7 @@
           <w:sz w:val="40"/>
         </w:rPr>
       </w:pPr>
-      <w:bookmarkStart w:id="109" w:name="_Toc21691849"/>
+      <w:bookmarkStart w:id="106" w:name="_Toc21691849"/>
       <w:r>
         <w:rPr>
           <w:sz w:val="40"/>
@@ -9473,7 +9926,7 @@
         <w:lastRenderedPageBreak/>
         <w:t>World Editing</w:t>
       </w:r>
-      <w:bookmarkEnd w:id="109"/>
+      <w:bookmarkEnd w:id="106"/>
     </w:p>
     <w:p/>
     <w:p>
@@ -9484,21 +9937,41 @@
           <w:sz w:val="28"/>
         </w:rPr>
       </w:pPr>
-      <w:bookmarkStart w:id="110" w:name="_Toc21691850"/>
+      <w:bookmarkStart w:id="107" w:name="_Toc21691850"/>
       <w:r>
         <w:rPr>
           <w:sz w:val="28"/>
         </w:rPr>
         <w:t>Overview</w:t>
       </w:r>
-      <w:bookmarkEnd w:id="110"/>
-    </w:p>
-    <w:p/>
-    <w:p>
-      <w:r>
-        <w:tab/>
-        <w:t>Provide an overview about the world editor.</w:t>
-      </w:r>
+      <w:bookmarkEnd w:id="107"/>
+    </w:p>
+    <w:p/>
+    <w:p>
+      <w:r>
+        <w:tab/>
+      </w:r>
+      <w:r>
+        <w:t xml:space="preserve">As part of the deep interaction elements, players will have mild use of editing the world around them when interacting. This will focus on editing in world UI elements to be </w:t>
+      </w:r>
+      <w:proofErr w:type="spellStart"/>
+      <w:r>
+        <w:t>organised</w:t>
+      </w:r>
+      <w:proofErr w:type="spellEnd"/>
+      <w:r>
+        <w:t xml:space="preserve"> and placed as they see fit, but could potentially include some form of area </w:t>
+      </w:r>
+      <w:proofErr w:type="spellStart"/>
+      <w:r>
+        <w:t>customisation</w:t>
+      </w:r>
+      <w:proofErr w:type="spellEnd"/>
+      <w:r>
+        <w:t xml:space="preserve"> to create their own forge layout.</w:t>
+      </w:r>
+      <w:bookmarkStart w:id="108" w:name="_GoBack"/>
+      <w:bookmarkEnd w:id="108"/>
     </w:p>
     <w:p/>
     <w:p>
@@ -9509,14 +9982,14 @@
           <w:sz w:val="28"/>
         </w:rPr>
       </w:pPr>
-      <w:bookmarkStart w:id="111" w:name="_Toc21691851"/>
+      <w:bookmarkStart w:id="109" w:name="_Toc21691851"/>
       <w:r>
         <w:rPr>
           <w:sz w:val="28"/>
         </w:rPr>
         <w:t>World Editing Detail #1</w:t>
       </w:r>
-      <w:bookmarkEnd w:id="111"/>
+      <w:bookmarkEnd w:id="109"/>
     </w:p>
     <w:p/>
     <w:p>
@@ -9527,14 +10000,14 @@
           <w:sz w:val="28"/>
         </w:rPr>
       </w:pPr>
-      <w:bookmarkStart w:id="112" w:name="_Toc21691852"/>
+      <w:bookmarkStart w:id="110" w:name="_Toc21691852"/>
       <w:r>
         <w:rPr>
           <w:sz w:val="28"/>
         </w:rPr>
         <w:t>World Editing Detail #2</w:t>
       </w:r>
-      <w:bookmarkEnd w:id="112"/>
+      <w:bookmarkEnd w:id="110"/>
     </w:p>
     <w:p>
       <w:r>
@@ -9549,7 +10022,7 @@
           <w:sz w:val="40"/>
         </w:rPr>
       </w:pPr>
-      <w:bookmarkStart w:id="113" w:name="_Toc21691853"/>
+      <w:bookmarkStart w:id="111" w:name="_Toc21691853"/>
       <w:r>
         <w:rPr>
           <w:sz w:val="40"/>
@@ -9557,7 +10030,7 @@
         <w:lastRenderedPageBreak/>
         <w:t>Extra Miscellaneous Stuff</w:t>
       </w:r>
-      <w:bookmarkEnd w:id="113"/>
+      <w:bookmarkEnd w:id="111"/>
     </w:p>
     <w:p>
       <w:pPr>
@@ -9572,14 +10045,14 @@
           <w:sz w:val="28"/>
         </w:rPr>
       </w:pPr>
-      <w:bookmarkStart w:id="114" w:name="_Toc21691854"/>
+      <w:bookmarkStart w:id="112" w:name="_Toc21691854"/>
       <w:r>
         <w:rPr>
           <w:sz w:val="28"/>
         </w:rPr>
         <w:t>Overview</w:t>
       </w:r>
-      <w:bookmarkEnd w:id="114"/>
+      <w:bookmarkEnd w:id="112"/>
     </w:p>
     <w:p>
       <w:pPr>
@@ -9604,14 +10077,14 @@
           <w:sz w:val="28"/>
         </w:rPr>
       </w:pPr>
-      <w:bookmarkStart w:id="115" w:name="_Toc21691855"/>
+      <w:bookmarkStart w:id="113" w:name="_Toc21691855"/>
       <w:r>
         <w:rPr>
           <w:sz w:val="28"/>
         </w:rPr>
         <w:t>Junk I am working on…</w:t>
       </w:r>
-      <w:bookmarkEnd w:id="115"/>
+      <w:bookmarkEnd w:id="113"/>
     </w:p>
     <w:p/>
     <w:p>
@@ -9645,7 +10118,7 @@
           <w:sz w:val="40"/>
         </w:rPr>
       </w:pPr>
-      <w:bookmarkStart w:id="116" w:name="_Toc442794972"/>
+      <w:bookmarkStart w:id="114" w:name="_Toc442794972"/>
       <w:r>
         <w:rPr>
           <w:sz w:val="40"/>
@@ -9653,32 +10126,72 @@
         <w:lastRenderedPageBreak/>
         <w:t xml:space="preserve"> </w:t>
       </w:r>
-      <w:bookmarkStart w:id="117" w:name="_Toc21691856"/>
+      <w:bookmarkStart w:id="115" w:name="_Toc21691856"/>
       <w:r>
         <w:rPr>
           <w:sz w:val="40"/>
         </w:rPr>
         <w:t>“XYZ Appendix”</w:t>
       </w:r>
+      <w:bookmarkEnd w:id="114"/>
+      <w:bookmarkEnd w:id="115"/>
+    </w:p>
+    <w:p/>
+    <w:p>
+      <w:r>
+        <w:tab/>
+        <w:t>Provide a brief description of what this appendix is for and then get down to business and provide data to the reader.</w:t>
+      </w:r>
+    </w:p>
+    <w:p/>
+    <w:p>
+      <w:r>
+        <w:tab/>
+        <w:t>Here are a few examples of some of the appendices in my latest design…</w:t>
+      </w:r>
+    </w:p>
+    <w:p/>
+    <w:p>
+      <w:pPr>
+        <w:pStyle w:val="Heading1"/>
+        <w:rPr>
+          <w:sz w:val="40"/>
+        </w:rPr>
+      </w:pPr>
+      <w:r>
+        <w:rPr>
+          <w:sz w:val="40"/>
+        </w:rPr>
+        <w:t xml:space="preserve"> </w:t>
+      </w:r>
+      <w:bookmarkStart w:id="116" w:name="_Toc21691857"/>
+      <w:r>
+        <w:rPr>
+          <w:sz w:val="40"/>
+        </w:rPr>
+        <w:t>“Objects Appendix”</w:t>
+      </w:r>
       <w:bookmarkEnd w:id="116"/>
+    </w:p>
+    <w:p/>
+    <w:p>
+      <w:pPr>
+        <w:pStyle w:val="Heading1"/>
+        <w:rPr>
+          <w:sz w:val="40"/>
+        </w:rPr>
+      </w:pPr>
+      <w:bookmarkStart w:id="117" w:name="_Toc21691858"/>
+      <w:r>
+        <w:rPr>
+          <w:sz w:val="40"/>
+        </w:rPr>
+        <w:t>“User Interface Appendix”</w:t>
+      </w:r>
       <w:bookmarkEnd w:id="117"/>
     </w:p>
     <w:p/>
     <w:p>
-      <w:r>
-        <w:tab/>
-        <w:t>Provide a brief description of what this appendix is for and then get down to business and provide data to the reader.</w:t>
-      </w:r>
-    </w:p>
-    <w:p/>
-    <w:p>
-      <w:r>
-        <w:tab/>
-        <w:t>Here are a few examples of some of the appendices in my latest design…</w:t>
-      </w:r>
-    </w:p>
-    <w:p/>
-    <w:p>
       <w:pPr>
         <w:pStyle w:val="Heading1"/>
         <w:rPr>
@@ -9691,12 +10204,12 @@
         </w:rPr>
         <w:t xml:space="preserve"> </w:t>
       </w:r>
-      <w:bookmarkStart w:id="118" w:name="_Toc21691857"/>
+      <w:bookmarkStart w:id="118" w:name="_Toc21691859"/>
       <w:r>
         <w:rPr>
           <w:sz w:val="40"/>
         </w:rPr>
-        <w:t>“Objects Appendix”</w:t>
+        <w:t>“Networking Appendix”</w:t>
       </w:r>
       <w:bookmarkEnd w:id="118"/>
     </w:p>
@@ -9708,12 +10221,12 @@
           <w:sz w:val="40"/>
         </w:rPr>
       </w:pPr>
-      <w:bookmarkStart w:id="119" w:name="_Toc21691858"/>
+      <w:bookmarkStart w:id="119" w:name="_Toc21691860"/>
       <w:r>
         <w:rPr>
           <w:sz w:val="40"/>
         </w:rPr>
-        <w:t>“User Interface Appendix”</w:t>
+        <w:t>“Character Rendering and Animation Appendix”</w:t>
       </w:r>
       <w:bookmarkEnd w:id="119"/>
     </w:p>
@@ -9731,60 +10244,36 @@
         </w:rPr>
         <w:t xml:space="preserve"> </w:t>
       </w:r>
-      <w:bookmarkStart w:id="120" w:name="_Toc21691859"/>
+      <w:bookmarkStart w:id="120" w:name="_Toc21691861"/>
       <w:r>
         <w:rPr>
           <w:sz w:val="40"/>
         </w:rPr>
-        <w:t>“Networking Appendix”</w:t>
+        <w:t>“Story Appendix”</w:t>
       </w:r>
       <w:bookmarkEnd w:id="120"/>
     </w:p>
     <w:p/>
     <w:p>
-      <w:pPr>
-        <w:pStyle w:val="Heading1"/>
-        <w:rPr>
-          <w:sz w:val="40"/>
-        </w:rPr>
-      </w:pPr>
-      <w:bookmarkStart w:id="121" w:name="_Toc21691860"/>
-      <w:r>
-        <w:rPr>
-          <w:sz w:val="40"/>
-        </w:rPr>
-        <w:t>“Character Rendering and Animation Appendix”</w:t>
-      </w:r>
-      <w:bookmarkEnd w:id="121"/>
-    </w:p>
-    <w:p/>
-    <w:p>
-      <w:pPr>
-        <w:pStyle w:val="Heading1"/>
-        <w:rPr>
-          <w:sz w:val="40"/>
-        </w:rPr>
-      </w:pPr>
-      <w:r>
-        <w:rPr>
-          <w:sz w:val="40"/>
-        </w:rPr>
-        <w:t xml:space="preserve"> </w:t>
-      </w:r>
-      <w:bookmarkStart w:id="122" w:name="_Toc21691861"/>
-      <w:r>
-        <w:rPr>
-          <w:sz w:val="40"/>
-        </w:rPr>
-        <w:t>“Story Appendix”</w:t>
-      </w:r>
-      <w:bookmarkEnd w:id="122"/>
-    </w:p>
-    <w:p/>
-    <w:p>
-      <w:r>
-        <w:tab/>
-        <w:t>Okay, that’s it.  I wanted to spend more time on this and really make it a great roadmap for putting a game design together.  Unfortunately it would take a ton of time and that is something that we don’t have enough of in this business.  I think you get the idea anyhow.  Also, don’t get the impression that I think a design should provide the information in any particular order, this just happened to be the way it fell out of my head when I sat down.  Change this template any way you want and if you feel you have improved on it, send it back to me and I can pass it out as an alternative to anyone that asks me in the future.</w:t>
+      <w:r>
+        <w:tab/>
+        <w:t xml:space="preserve">Okay, that’s it.  I wanted to spend more time on this and really make it a great roadmap for putting a game design together.  </w:t>
+      </w:r>
+      <w:proofErr w:type="gramStart"/>
+      <w:r>
+        <w:t>Unfortunately</w:t>
+      </w:r>
+      <w:proofErr w:type="gramEnd"/>
+      <w:r>
+        <w:t xml:space="preserve"> it would take a ton of time and that is something that we don’t have enough of in this business.  I think you get the idea anyhow.  Also, don’t get the impression that I think a design should provide the information in any </w:t>
+      </w:r>
+      <w:proofErr w:type="gramStart"/>
+      <w:r>
+        <w:t>particular order</w:t>
+      </w:r>
+      <w:proofErr w:type="gramEnd"/>
+      <w:r>
+        <w:t>, this just happened to be the way it fell out of my head when I sat down.  Change this template any way you want and if you feel you have improved on it, send it back to me and I can pass it out as an alternative to anyone that asks me in the future.</w:t>
       </w:r>
     </w:p>
     <w:p/>
@@ -9978,7 +10467,7 @@
         <w:noProof/>
         <w:color w:val="808080"/>
       </w:rPr>
-      <w:t>10/11/2019</w:t>
+      <w:t>10/23/2019</w:t>
     </w:r>
     <w:r>
       <w:rPr>
@@ -10585,7 +11074,7 @@
     </w:rPrDefault>
     <w:pPrDefault/>
   </w:docDefaults>
-  <w:latentStyles w:defLockedState="0" w:defUIPriority="99" w:defSemiHidden="0" w:defUnhideWhenUsed="0" w:defQFormat="0" w:count="377">
+  <w:latentStyles w:defLockedState="0" w:defUIPriority="99" w:defSemiHidden="0" w:defUnhideWhenUsed="0" w:defQFormat="0" w:count="375">
     <w:lsdException w:name="Normal" w:uiPriority="0" w:qFormat="1"/>
     <w:lsdException w:name="heading 1" w:uiPriority="9" w:qFormat="1"/>
     <w:lsdException w:name="heading 2" w:uiPriority="9" w:qFormat="1"/>
@@ -10740,7 +11229,7 @@
     <w:lsdException w:name="Table Web 2" w:semiHidden="1" w:unhideWhenUsed="1"/>
     <w:lsdException w:name="Table Web 3" w:semiHidden="1" w:unhideWhenUsed="1"/>
     <w:lsdException w:name="Balloon Text" w:semiHidden="1" w:unhideWhenUsed="1"/>
-    <w:lsdException w:name="Table Grid" w:semiHidden="1" w:uiPriority="59" w:unhideWhenUsed="1"/>
+    <w:lsdException w:name="Table Grid" w:uiPriority="59"/>
     <w:lsdException w:name="Table Theme" w:semiHidden="1" w:unhideWhenUsed="1"/>
     <w:lsdException w:name="Placeholder Text" w:semiHidden="1"/>
     <w:lsdException w:name="No Spacing" w:uiPriority="1" w:qFormat="1"/>
@@ -10961,8 +11450,6 @@
     <w:lsdException w:name="Smart Hyperlink" w:semiHidden="1" w:unhideWhenUsed="1"/>
     <w:lsdException w:name="Hashtag" w:semiHidden="1" w:unhideWhenUsed="1"/>
     <w:lsdException w:name="Unresolved Mention" w:semiHidden="1" w:unhideWhenUsed="1"/>
-    <w:lsdException w:name="Smart Link" w:semiHidden="1" w:unhideWhenUsed="1"/>
-    <w:lsdException w:name="Smart Link Error" w:semiHidden="1" w:unhideWhenUsed="1"/>
   </w:latentStyles>
   <w:style w:type="paragraph" w:default="1" w:styleId="Normal">
     <w:name w:val="Normal"/>
@@ -11151,6 +11638,33 @@
       <w:sz w:val="22"/>
       <w:szCs w:val="22"/>
       <w:lang w:val="en-GB"/>
+    </w:rPr>
+  </w:style>
+  <w:style w:type="paragraph" w:styleId="BalloonText">
+    <w:name w:val="Balloon Text"/>
+    <w:basedOn w:val="Normal"/>
+    <w:link w:val="BalloonTextChar"/>
+    <w:uiPriority w:val="99"/>
+    <w:semiHidden/>
+    <w:unhideWhenUsed/>
+    <w:rsid w:val="003302A9"/>
+    <w:rPr>
+      <w:rFonts w:ascii="Segoe UI" w:hAnsi="Segoe UI" w:cs="Segoe UI"/>
+      <w:sz w:val="18"/>
+      <w:szCs w:val="18"/>
+    </w:rPr>
+  </w:style>
+  <w:style w:type="character" w:customStyle="1" w:styleId="BalloonTextChar">
+    <w:name w:val="Balloon Text Char"/>
+    <w:basedOn w:val="DefaultParagraphFont"/>
+    <w:link w:val="BalloonText"/>
+    <w:uiPriority w:val="99"/>
+    <w:semiHidden/>
+    <w:rsid w:val="003302A9"/>
+    <w:rPr>
+      <w:rFonts w:ascii="Segoe UI" w:hAnsi="Segoe UI" w:cs="Segoe UI"/>
+      <w:sz w:val="18"/>
+      <w:szCs w:val="18"/>
     </w:rPr>
   </w:style>
 </w:styles>

</xml_diff>

<commit_message>
Added Japanese Research to design document
</commit_message>
<xml_diff>
--- a/Project Hephaestus Design Document.docx
+++ b/Project Hephaestus Design Document.docx
@@ -378,7 +378,7 @@
           <w:noProof/>
           <w:lang w:val="en-GB"/>
         </w:rPr>
-        <w:t>Wednesday, October 23, 2019</w:t>
+        <w:t>Tuesday, November 05, 2019</w:t>
       </w:r>
       <w:r>
         <w:rPr>
@@ -8285,7 +8285,21 @@
           <w:lang w:val="en-GB"/>
         </w:rPr>
         <w:tab/>
-        <w:t>Our game only runs on Compaq computers.  The reason for this is such and such.  We believe the world is coming to and end anyhow so what difference does it make?</w:t>
+        <w:t xml:space="preserve">Our game only runs on Compaq computers.  The reason for this is such and such.  We believe the world is coming to </w:t>
+      </w:r>
+      <w:proofErr w:type="spellStart"/>
+      <w:r>
+        <w:rPr>
+          <w:lang w:val="en-GB"/>
+        </w:rPr>
+        <w:t>and</w:t>
+      </w:r>
+      <w:proofErr w:type="spellEnd"/>
+      <w:r>
+        <w:rPr>
+          <w:lang w:val="en-GB"/>
+        </w:rPr>
+        <w:t xml:space="preserve"> end anyhow so what difference does it make?</w:t>
       </w:r>
     </w:p>
     <w:p>
@@ -8833,8 +8847,16 @@
         <w:rPr>
           <w:lang w:val="en-GB"/>
         </w:rPr>
-        <w:t>32-bit color</w:t>
-      </w:r>
+        <w:t xml:space="preserve">32-bit </w:t>
+      </w:r>
+      <w:proofErr w:type="spellStart"/>
+      <w:r>
+        <w:rPr>
+          <w:lang w:val="en-GB"/>
+        </w:rPr>
+        <w:t>color</w:t>
+      </w:r>
+      <w:proofErr w:type="spellEnd"/>
     </w:p>
     <w:p>
       <w:pPr>
@@ -10419,7 +10441,21 @@
           <w:lang w:val="en-GB"/>
         </w:rPr>
         <w:tab/>
-        <w:t>We are using the xyz technique to light our world.</w:t>
+        <w:t xml:space="preserve">We are using the </w:t>
+      </w:r>
+      <w:proofErr w:type="spellStart"/>
+      <w:r>
+        <w:rPr>
+          <w:lang w:val="en-GB"/>
+        </w:rPr>
+        <w:t>xyz</w:t>
+      </w:r>
+      <w:proofErr w:type="spellEnd"/>
+      <w:r>
+        <w:rPr>
+          <w:lang w:val="en-GB"/>
+        </w:rPr>
+        <w:t xml:space="preserve"> technique to light our world.</w:t>
       </w:r>
     </w:p>
     <w:p>
@@ -11634,7 +11670,21 @@
         <w:rPr>
           <w:lang w:val="en-GB"/>
         </w:rPr>
-        <w:t>As the artefact will be a serious game, it is important that the game is historically accurate, ensuring factually correct information is being taught to the user. The development of a serious game requires a person with expertise in the field of which the game is being centred around to ensure to the pedagogical aspect of the serious game is fulfilled, however due to the lack of having a member with extensive knowledge in smithing, research must be undertaken to ensure factually correct content will be implemented into the game.</w:t>
+        <w:t xml:space="preserve">As the artefact will be a serious game, it is important that the game is historically accurate, ensuring factually correct information is being taught to the user. The development of a serious game requires a person with expertise in the field of which the game is being centred around to ensure to the pedagogical aspect of the serious game is fulfilled, however due to the lack of having a member with extensive knowledge in </w:t>
+      </w:r>
+      <w:proofErr w:type="spellStart"/>
+      <w:r>
+        <w:rPr>
+          <w:lang w:val="en-GB"/>
+        </w:rPr>
+        <w:t>smithing</w:t>
+      </w:r>
+      <w:proofErr w:type="spellEnd"/>
+      <w:r>
+        <w:rPr>
+          <w:lang w:val="en-GB"/>
+        </w:rPr>
+        <w:t>, research must be undertaken to ensure factually correct content will be implemented into the game.</w:t>
       </w:r>
     </w:p>
     <w:p>
@@ -11673,6 +11723,7 @@
         </w:rPr>
       </w:pPr>
       <w:bookmarkStart w:id="95" w:name="_Toc21691838"/>
+      <w:proofErr w:type="spellStart"/>
       <w:r>
         <w:rPr>
           <w:sz w:val="28"/>
@@ -11681,6 +11732,7 @@
         <w:t>Smithing</w:t>
       </w:r>
       <w:bookmarkEnd w:id="95"/>
+      <w:proofErr w:type="spellEnd"/>
     </w:p>
     <w:p>
       <w:pPr>
@@ -11694,7 +11746,21 @@
         <w:rPr>
           <w:lang w:val="en-GB"/>
         </w:rPr>
-        <w:t>A Smith is a craftsman who fashions useful items out of metal with the application of heat and force generated by a hammer. The history of Smithing methods has remained consistent throughout but has generated different types of Smiths. These are:</w:t>
+        <w:t xml:space="preserve">A Smith is a craftsman who fashions useful items out of metal with the application of heat and force generated by a hammer. The history of </w:t>
+      </w:r>
+      <w:proofErr w:type="spellStart"/>
+      <w:r>
+        <w:rPr>
+          <w:lang w:val="en-GB"/>
+        </w:rPr>
+        <w:t>Smithing</w:t>
+      </w:r>
+      <w:proofErr w:type="spellEnd"/>
+      <w:r>
+        <w:rPr>
+          <w:lang w:val="en-GB"/>
+        </w:rPr>
+        <w:t xml:space="preserve"> methods has remained consistent throughout but has generated different types of Smiths. These are:</w:t>
       </w:r>
     </w:p>
     <w:p>
@@ -11766,7 +11832,43 @@
           <w:sz w:val="20"/>
           <w:szCs w:val="20"/>
         </w:rPr>
-        <w:t>A Brownsmith or Coppersmith mainly specialised in using Copper and Brass to create items and was the earliest form of Smithing as Copper and Brass are soft and easy to manipulate.</w:t>
+        <w:t xml:space="preserve">A </w:t>
+      </w:r>
+      <w:proofErr w:type="spellStart"/>
+      <w:r>
+        <w:rPr>
+          <w:rFonts w:ascii="Times New Roman" w:hAnsi="Times New Roman" w:cs="Times New Roman"/>
+          <w:sz w:val="20"/>
+          <w:szCs w:val="20"/>
+        </w:rPr>
+        <w:t>Brownsmith</w:t>
+      </w:r>
+      <w:proofErr w:type="spellEnd"/>
+      <w:r>
+        <w:rPr>
+          <w:rFonts w:ascii="Times New Roman" w:hAnsi="Times New Roman" w:cs="Times New Roman"/>
+          <w:sz w:val="20"/>
+          <w:szCs w:val="20"/>
+        </w:rPr>
+        <w:t xml:space="preserve"> or Coppersmith mainly specialised in using Copper and Brass to create items and was the earliest form of </w:t>
+      </w:r>
+      <w:proofErr w:type="spellStart"/>
+      <w:r>
+        <w:rPr>
+          <w:rFonts w:ascii="Times New Roman" w:hAnsi="Times New Roman" w:cs="Times New Roman"/>
+          <w:sz w:val="20"/>
+          <w:szCs w:val="20"/>
+        </w:rPr>
+        <w:t>Smithing</w:t>
+      </w:r>
+      <w:proofErr w:type="spellEnd"/>
+      <w:r>
+        <w:rPr>
+          <w:rFonts w:ascii="Times New Roman" w:hAnsi="Times New Roman" w:cs="Times New Roman"/>
+          <w:sz w:val="20"/>
+          <w:szCs w:val="20"/>
+        </w:rPr>
+        <w:t xml:space="preserve"> as Copper and Brass are soft and easy to manipulate.</w:t>
       </w:r>
     </w:p>
     <w:p>
@@ -11784,13 +11886,59 @@
           <w:szCs w:val="20"/>
         </w:rPr>
       </w:pPr>
+      <w:proofErr w:type="spellStart"/>
       <w:r>
         <w:rPr>
           <w:rFonts w:ascii="Times New Roman" w:hAnsi="Times New Roman" w:cs="Times New Roman"/>
           <w:sz w:val="20"/>
           <w:szCs w:val="20"/>
         </w:rPr>
-        <w:t>Coinsmiths are specialised in the creation or manipulation of coins, with modern day Coinsmiths recreating vintage and modern-day coin jewellery. A Moneyer is a Coinsmith who is officially permitted to mint money.</w:t>
+        <w:t>Coinsmiths</w:t>
+      </w:r>
+      <w:proofErr w:type="spellEnd"/>
+      <w:r>
+        <w:rPr>
+          <w:rFonts w:ascii="Times New Roman" w:hAnsi="Times New Roman" w:cs="Times New Roman"/>
+          <w:sz w:val="20"/>
+          <w:szCs w:val="20"/>
+        </w:rPr>
+        <w:t xml:space="preserve"> are specialised in the creation or manipulation of coins, with modern day </w:t>
+      </w:r>
+      <w:proofErr w:type="spellStart"/>
+      <w:r>
+        <w:rPr>
+          <w:rFonts w:ascii="Times New Roman" w:hAnsi="Times New Roman" w:cs="Times New Roman"/>
+          <w:sz w:val="20"/>
+          <w:szCs w:val="20"/>
+        </w:rPr>
+        <w:t>Coinsmiths</w:t>
+      </w:r>
+      <w:proofErr w:type="spellEnd"/>
+      <w:r>
+        <w:rPr>
+          <w:rFonts w:ascii="Times New Roman" w:hAnsi="Times New Roman" w:cs="Times New Roman"/>
+          <w:sz w:val="20"/>
+          <w:szCs w:val="20"/>
+        </w:rPr>
+        <w:t xml:space="preserve"> recreating vintage and modern-day coin jewellery. A Moneyer is a </w:t>
+      </w:r>
+      <w:proofErr w:type="spellStart"/>
+      <w:r>
+        <w:rPr>
+          <w:rFonts w:ascii="Times New Roman" w:hAnsi="Times New Roman" w:cs="Times New Roman"/>
+          <w:sz w:val="20"/>
+          <w:szCs w:val="20"/>
+        </w:rPr>
+        <w:t>Coinsmith</w:t>
+      </w:r>
+      <w:proofErr w:type="spellEnd"/>
+      <w:r>
+        <w:rPr>
+          <w:rFonts w:ascii="Times New Roman" w:hAnsi="Times New Roman" w:cs="Times New Roman"/>
+          <w:sz w:val="20"/>
+          <w:szCs w:val="20"/>
+        </w:rPr>
+        <w:t xml:space="preserve"> who is officially permitted to mint money.</w:t>
       </w:r>
     </w:p>
     <w:p>
@@ -11934,7 +12082,43 @@
           <w:sz w:val="20"/>
           <w:szCs w:val="20"/>
         </w:rPr>
-        <w:t>A Tinsmith, Tinner or Tinker works with light metals such as tinware.</w:t>
+        <w:t xml:space="preserve">A Tinsmith, </w:t>
+      </w:r>
+      <w:proofErr w:type="spellStart"/>
+      <w:r>
+        <w:rPr>
+          <w:rFonts w:ascii="Times New Roman" w:hAnsi="Times New Roman" w:cs="Times New Roman"/>
+          <w:sz w:val="20"/>
+          <w:szCs w:val="20"/>
+        </w:rPr>
+        <w:t>Tinner</w:t>
+      </w:r>
+      <w:proofErr w:type="spellEnd"/>
+      <w:r>
+        <w:rPr>
+          <w:rFonts w:ascii="Times New Roman" w:hAnsi="Times New Roman" w:cs="Times New Roman"/>
+          <w:sz w:val="20"/>
+          <w:szCs w:val="20"/>
+        </w:rPr>
+        <w:t xml:space="preserve"> or Tinker works with light metals such as </w:t>
+      </w:r>
+      <w:proofErr w:type="spellStart"/>
+      <w:r>
+        <w:rPr>
+          <w:rFonts w:ascii="Times New Roman" w:hAnsi="Times New Roman" w:cs="Times New Roman"/>
+          <w:sz w:val="20"/>
+          <w:szCs w:val="20"/>
+        </w:rPr>
+        <w:t>tinware</w:t>
+      </w:r>
+      <w:proofErr w:type="spellEnd"/>
+      <w:r>
+        <w:rPr>
+          <w:rFonts w:ascii="Times New Roman" w:hAnsi="Times New Roman" w:cs="Times New Roman"/>
+          <w:sz w:val="20"/>
+          <w:szCs w:val="20"/>
+        </w:rPr>
+        <w:t>.</w:t>
       </w:r>
     </w:p>
     <w:p>
@@ -12374,6 +12558,302 @@
       </w:r>
     </w:p>
     <w:p>
+      <w:r>
+        <w:t xml:space="preserve">Materials: Traditionally used </w:t>
+      </w:r>
+      <w:proofErr w:type="spellStart"/>
+      <w:r>
+        <w:t>tamahagane</w:t>
+      </w:r>
+      <w:proofErr w:type="spellEnd"/>
+      <w:r>
+        <w:t xml:space="preserve"> which is produced from Iron sand. Mainly used to make samurai swords such as the Katana.</w:t>
+      </w:r>
+    </w:p>
+    <w:p/>
+    <w:p>
+      <w:r>
+        <w:t xml:space="preserve">Steel production. </w:t>
+      </w:r>
+    </w:p>
+    <w:p>
+      <w:r>
+        <w:t xml:space="preserve">Smelting process: A clay vessel about 1.1m tall and 3m long and 1.1m wide is constructed (Known as a </w:t>
+      </w:r>
+      <w:proofErr w:type="spellStart"/>
+      <w:r>
+        <w:t>tatara</w:t>
+      </w:r>
+      <w:proofErr w:type="spellEnd"/>
+      <w:r>
+        <w:t>). After the clay is set, it is fired until dry. Then a charcoal fire is started from soft pine charcoal until the smelter reaches the correct temperature (???)</w:t>
+      </w:r>
+    </w:p>
+    <w:p/>
+    <w:p>
+      <w:r>
+        <w:rPr>
+          <w:noProof/>
+        </w:rPr>
+        <w:drawing>
+          <wp:anchor distT="0" distB="0" distL="114300" distR="114300" simplePos="0" relativeHeight="251659264" behindDoc="0" locked="0" layoutInCell="1" allowOverlap="1" wp14:anchorId="1089320A" wp14:editId="7A5172AF">
+            <wp:simplePos x="0" y="0"/>
+            <wp:positionH relativeFrom="column">
+              <wp:posOffset>4535722</wp:posOffset>
+            </wp:positionH>
+            <wp:positionV relativeFrom="paragraph">
+              <wp:posOffset>120180</wp:posOffset>
+            </wp:positionV>
+            <wp:extent cx="1935480" cy="2870200"/>
+            <wp:effectExtent l="0" t="0" r="7620" b="6350"/>
+            <wp:wrapSquare wrapText="bothSides"/>
+            <wp:docPr id="2" name="Picture 2"/>
+            <wp:cNvGraphicFramePr>
+              <a:graphicFrameLocks xmlns:a="http://schemas.openxmlformats.org/drawingml/2006/main" noChangeAspect="1"/>
+            </wp:cNvGraphicFramePr>
+            <a:graphic xmlns:a="http://schemas.openxmlformats.org/drawingml/2006/main">
+              <a:graphicData uri="http://schemas.openxmlformats.org/drawingml/2006/picture">
+                <pic:pic xmlns:pic="http://schemas.openxmlformats.org/drawingml/2006/picture">
+                  <pic:nvPicPr>
+                    <pic:cNvPr id="0" name="Picture 1"/>
+                    <pic:cNvPicPr>
+                      <a:picLocks noChangeAspect="1" noChangeArrowheads="1"/>
+                    </pic:cNvPicPr>
+                  </pic:nvPicPr>
+                  <pic:blipFill>
+                    <a:blip r:embed="rId8" cstate="print">
+                      <a:extLst>
+                        <a:ext uri="{28A0092B-C50C-407E-A947-70E740481C1C}">
+                          <a14:useLocalDpi xmlns:a14="http://schemas.microsoft.com/office/drawing/2010/main" val="0"/>
+                        </a:ext>
+                      </a:extLst>
+                    </a:blip>
+                    <a:srcRect/>
+                    <a:stretch>
+                      <a:fillRect/>
+                    </a:stretch>
+                  </pic:blipFill>
+                  <pic:spPr bwMode="auto">
+                    <a:xfrm>
+                      <a:off x="0" y="0"/>
+                      <a:ext cx="1935480" cy="2870200"/>
+                    </a:xfrm>
+                    <a:prstGeom prst="rect">
+                      <a:avLst/>
+                    </a:prstGeom>
+                    <a:noFill/>
+                    <a:ln>
+                      <a:noFill/>
+                    </a:ln>
+                  </pic:spPr>
+                </pic:pic>
+              </a:graphicData>
+            </a:graphic>
+            <wp14:sizeRelH relativeFrom="margin">
+              <wp14:pctWidth>0</wp14:pctWidth>
+            </wp14:sizeRelH>
+            <wp14:sizeRelV relativeFrom="margin">
+              <wp14:pctHeight>0</wp14:pctHeight>
+            </wp14:sizeRelV>
+          </wp:anchor>
+        </w:drawing>
+      </w:r>
+      <w:r>
+        <w:t>Forging:</w:t>
+      </w:r>
+    </w:p>
+    <w:p>
+      <w:r>
+        <w:t xml:space="preserve">Three types of steel are chosen for the blade, a very low carbon steel called </w:t>
+      </w:r>
+      <w:proofErr w:type="spellStart"/>
+      <w:r>
+        <w:t>hocho-tetsu</w:t>
+      </w:r>
+      <w:proofErr w:type="spellEnd"/>
+      <w:r>
+        <w:t xml:space="preserve"> is used for the core of the blade (called a </w:t>
+      </w:r>
+      <w:proofErr w:type="spellStart"/>
+      <w:r>
+        <w:t>shingane</w:t>
+      </w:r>
+      <w:proofErr w:type="spellEnd"/>
+      <w:r>
+        <w:t>). The high carbon steel(</w:t>
+      </w:r>
+      <w:proofErr w:type="spellStart"/>
+      <w:r>
+        <w:t>tamahagane</w:t>
+      </w:r>
+      <w:proofErr w:type="spellEnd"/>
+      <w:r>
+        <w:t xml:space="preserve">) and the </w:t>
+      </w:r>
+      <w:proofErr w:type="spellStart"/>
+      <w:r>
+        <w:t>remelted</w:t>
+      </w:r>
+      <w:proofErr w:type="spellEnd"/>
+      <w:r>
+        <w:t xml:space="preserve"> pig iron (cast iron/</w:t>
+      </w:r>
+      <w:proofErr w:type="spellStart"/>
+      <w:r>
+        <w:t>nabe-gane</w:t>
+      </w:r>
+      <w:proofErr w:type="spellEnd"/>
+      <w:r>
+        <w:t xml:space="preserve">) are then </w:t>
+      </w:r>
+      <w:proofErr w:type="spellStart"/>
+      <w:r>
+        <w:t>combned</w:t>
+      </w:r>
+      <w:proofErr w:type="spellEnd"/>
+      <w:r>
+        <w:t xml:space="preserve"> to form the outer skin of the blade (</w:t>
+      </w:r>
+      <w:proofErr w:type="spellStart"/>
+      <w:r>
+        <w:t>kawagane</w:t>
+      </w:r>
+      <w:proofErr w:type="spellEnd"/>
+      <w:r>
+        <w:t xml:space="preserve">) </w:t>
+      </w:r>
+    </w:p>
+    <w:p>
+      <w:r>
+        <w:t>The making of the swords is done by a process called folding the steel. This is a process where the swords are made by repeatedly heating, hammering and folding the metal. The high carbon steel and higher carbon cast iron are then forged into alternating layers. The cast-iron is heated, quenched in water and then is broken into smaller pieces to help free it from the slag. The steel is then forged into a single plate, and the pieces of cast iron are piled on top, and the whole thing is forge-welded into a single billet, which is called the age-</w:t>
+      </w:r>
+      <w:proofErr w:type="spellStart"/>
+      <w:r>
+        <w:t>kitae</w:t>
+      </w:r>
+      <w:proofErr w:type="spellEnd"/>
+      <w:r>
+        <w:t xml:space="preserve"> process. The billet is then elongated, cut, folded and forge welded again. This process (called </w:t>
+      </w:r>
+      <w:proofErr w:type="spellStart"/>
+      <w:r>
+        <w:t>shitae-kitae</w:t>
+      </w:r>
+      <w:proofErr w:type="spellEnd"/>
+      <w:r>
+        <w:t>) is repeated from 8-16 times.</w:t>
+      </w:r>
+    </w:p>
+    <w:p/>
+    <w:p>
+      <w:r>
+        <w:t>Assembly:</w:t>
+      </w:r>
+    </w:p>
+    <w:p>
+      <w:r>
+        <w:t xml:space="preserve">The most basic assembly type, commonly used for katanas use the </w:t>
+      </w:r>
+      <w:r>
+        <w:rPr>
+          <w:b/>
+          <w:bCs/>
+        </w:rPr>
+        <w:t>Maru</w:t>
+      </w:r>
+      <w:r>
+        <w:t xml:space="preserve"> assembly type, where the entire sword is composed of a single steel. However, due to the only using one steel, the sword can be quite fragile. </w:t>
+      </w:r>
+    </w:p>
+    <w:p>
+      <w:r>
+        <w:t xml:space="preserve">A different assembly type known as the </w:t>
+      </w:r>
+      <w:proofErr w:type="spellStart"/>
+      <w:r>
+        <w:rPr>
+          <w:b/>
+          <w:bCs/>
+        </w:rPr>
+        <w:t>Kobuse</w:t>
+      </w:r>
+      <w:proofErr w:type="spellEnd"/>
+      <w:r>
+        <w:rPr>
+          <w:b/>
+          <w:bCs/>
+        </w:rPr>
+        <w:t xml:space="preserve"> </w:t>
+      </w:r>
+      <w:r>
+        <w:t xml:space="preserve">assembly type, which is made using two steels, </w:t>
+      </w:r>
+      <w:proofErr w:type="spellStart"/>
+      <w:r>
+        <w:t>Hagane</w:t>
+      </w:r>
+      <w:proofErr w:type="spellEnd"/>
+      <w:r>
+        <w:t xml:space="preserve"> (edge steel) and </w:t>
+      </w:r>
+      <w:proofErr w:type="spellStart"/>
+      <w:r>
+        <w:t>shingane</w:t>
+      </w:r>
+      <w:proofErr w:type="spellEnd"/>
+      <w:r>
+        <w:t xml:space="preserve"> (core steel). </w:t>
+      </w:r>
+      <w:proofErr w:type="spellStart"/>
+      <w:r>
+        <w:t>Honsanmai</w:t>
+      </w:r>
+      <w:proofErr w:type="spellEnd"/>
+      <w:r>
+        <w:t xml:space="preserve"> and </w:t>
+      </w:r>
+      <w:proofErr w:type="spellStart"/>
+      <w:r>
+        <w:t>Shihozume</w:t>
+      </w:r>
+      <w:proofErr w:type="spellEnd"/>
+      <w:r>
+        <w:t xml:space="preserve"> types add a third steel, called </w:t>
+      </w:r>
+      <w:proofErr w:type="spellStart"/>
+      <w:r>
+        <w:t>kawagane</w:t>
+      </w:r>
+      <w:proofErr w:type="spellEnd"/>
+      <w:r>
+        <w:t xml:space="preserve"> (skin steel). </w:t>
+      </w:r>
+    </w:p>
+    <w:p>
+      <w:r>
+        <w:lastRenderedPageBreak/>
+        <w:t xml:space="preserve">There are different ways that a sword can be assembled, varying from smith to smith. One method is “drawing out” the edge steel (hammered into a bar), bent into a “U” shaped trough, and the very soft core steel is inserted into the harder piece. They are then forge welded together and hammered into the basic shape of the sword. By the time this process is finished, the two pieces of steel have been fused together, but retain their differences in hardenability. </w:t>
+      </w:r>
+    </w:p>
+    <w:p>
+      <w:r>
+        <w:t>A second way to assemble the blades is by assembling the different pieces into a block, forge weld them together and then draw out the steel (hammer into a bar) so that the correct steel ends up in the desired place.</w:t>
+      </w:r>
+    </w:p>
+    <w:p>
+      <w:pPr>
+        <w:spacing w:line="360" w:lineRule="auto"/>
+        <w:jc w:val="center"/>
+        <w:rPr>
+          <w:b/>
+          <w:bCs/>
+          <w:lang w:val="en-GB"/>
+        </w:rPr>
+      </w:pPr>
+      <w:bookmarkStart w:id="100" w:name="_GoBack"/>
+      <w:bookmarkEnd w:id="100"/>
+    </w:p>
+    <w:p>
       <w:pPr>
         <w:spacing w:line="360" w:lineRule="auto"/>
         <w:rPr>
@@ -12391,7 +12871,7 @@
           <w:lang w:val="en-GB"/>
         </w:rPr>
       </w:pPr>
-      <w:bookmarkStart w:id="100" w:name="_Toc21691843"/>
+      <w:bookmarkStart w:id="101" w:name="_Toc21691843"/>
       <w:r>
         <w:rPr>
           <w:sz w:val="28"/>
@@ -12399,7 +12879,7 @@
         </w:rPr>
         <w:t>Industrial Age</w:t>
       </w:r>
-      <w:bookmarkEnd w:id="100"/>
+      <w:bookmarkEnd w:id="101"/>
     </w:p>
     <w:p>
       <w:pPr>
@@ -12475,7 +12955,21 @@
         <w:rPr>
           <w:lang w:val="en-GB"/>
         </w:rPr>
-        <w:t xml:space="preserve"> was a major toll on vocations such as smithing, as they relied mostly on the handiwork of trained humans, who could now be replaced by machines which </w:t>
+        <w:t xml:space="preserve"> was a major toll on vocations such as </w:t>
+      </w:r>
+      <w:proofErr w:type="spellStart"/>
+      <w:r>
+        <w:rPr>
+          <w:lang w:val="en-GB"/>
+        </w:rPr>
+        <w:t>smithing</w:t>
+      </w:r>
+      <w:proofErr w:type="spellEnd"/>
+      <w:r>
+        <w:rPr>
+          <w:lang w:val="en-GB"/>
+        </w:rPr>
+        <w:t xml:space="preserve">, as they relied mostly on the handiwork of trained humans, who could now be replaced by machines which </w:t>
       </w:r>
       <w:r>
         <w:rPr>
@@ -12487,7 +12981,21 @@
         <w:rPr>
           <w:lang w:val="en-GB"/>
         </w:rPr>
-        <w:t xml:space="preserve"> work with greater power and speed. Although the profession of smithing did begin to lose prominence</w:t>
+        <w:t xml:space="preserve"> work with greater power and speed. Although the profession of </w:t>
+      </w:r>
+      <w:proofErr w:type="spellStart"/>
+      <w:r>
+        <w:rPr>
+          <w:lang w:val="en-GB"/>
+        </w:rPr>
+        <w:t>smithing</w:t>
+      </w:r>
+      <w:proofErr w:type="spellEnd"/>
+      <w:r>
+        <w:rPr>
+          <w:lang w:val="en-GB"/>
+        </w:rPr>
+        <w:t xml:space="preserve"> did begin to lose prominence</w:t>
       </w:r>
       <w:r>
         <w:rPr>
@@ -12537,14 +13045,7 @@
           <w:lang w:val="en-GB"/>
         </w:rPr>
         <w:tab/>
-        <w:t xml:space="preserve">At this stage of the game, silver could be offered to the player as a new material to craft, creating items such as cutlery (e.g. teaspoons, forks), necklaces/bracelets or teapots, as these were common items in wealthy French households. Silver is also a recyclable material, meaning silversmiths can melt down old/unused silver items and reform into ingots to create new silver products. This gives the possible complexity to the internal economy of allowing the player to either use old items they may have made out </w:t>
-      </w:r>
-      <w:r>
-        <w:rPr>
-          <w:lang w:val="en-GB"/>
-        </w:rPr>
-        <w:lastRenderedPageBreak/>
-        <w:t>of silver or spend money on buying new silver ingots. Hallmarking is also a very important process in creating silver or gold items, being the process of making a mark on metal items to certify its quality, acting as an indication of the content of noble metals (e.g. silver, gold, platinum) in the metal. This could mean the requirement for the player of creating a good quality product</w:t>
+        <w:t>At this stage of the game, silver could be offered to the player as a new material to craft, creating items such as cutlery (e.g. teaspoons, forks), necklaces/bracelets or teapots, as these were common items in wealthy French households. Silver is also a recyclable material, meaning silversmiths can melt down old/unused silver items and reform into ingots to create new silver products. This gives the possible complexity to the internal economy of allowing the player to either use old items they may have made out of silver or spend money on buying new silver ingots. Hallmarking is also a very important process in creating silver or gold items, being the process of making a mark on metal items to certify its quality, acting as an indication of the content of noble metals (e.g. silver, gold, platinum) in the metal. This could mean the requirement for the player of creating a good quality product</w:t>
       </w:r>
       <w:r>
         <w:rPr>
@@ -12577,7 +13078,7 @@
           <w:lang w:val="en-GB"/>
         </w:rPr>
       </w:pPr>
-      <w:bookmarkStart w:id="101" w:name="_Toc21691844"/>
+      <w:bookmarkStart w:id="102" w:name="_Toc21691844"/>
       <w:r>
         <w:rPr>
           <w:sz w:val="28"/>
@@ -12585,7 +13086,7 @@
         </w:rPr>
         <w:t>Modern Age</w:t>
       </w:r>
-      <w:bookmarkEnd w:id="101"/>
+      <w:bookmarkEnd w:id="102"/>
     </w:p>
     <w:p>
       <w:pPr>
@@ -12604,8 +13105,6 @@
         </w:rPr>
         <w:t>America</w:t>
       </w:r>
-      <w:bookmarkStart w:id="102" w:name="_GoBack"/>
-      <w:bookmarkEnd w:id="102"/>
     </w:p>
     <w:p>
       <w:pPr>
@@ -13348,9 +13847,9 @@
       </w:pPr>
     </w:p>
     <w:sectPr>
-      <w:headerReference w:type="default" r:id="rId8"/>
-      <w:footerReference w:type="even" r:id="rId9"/>
-      <w:footerReference w:type="default" r:id="rId10"/>
+      <w:headerReference w:type="default" r:id="rId9"/>
+      <w:footerReference w:type="even" r:id="rId10"/>
+      <w:footerReference w:type="default" r:id="rId11"/>
       <w:pgSz w:w="12240" w:h="15840"/>
       <w:pgMar w:top="1440" w:right="1800" w:bottom="1440" w:left="1800" w:header="720" w:footer="720" w:gutter="0"/>
       <w:cols w:space="720"/>
@@ -13522,7 +14021,7 @@
         <w:noProof/>
         <w:color w:val="808080"/>
       </w:rPr>
-      <w:t>10/23/2019</w:t>
+      <w:t>11/5/2019</w:t>
     </w:r>
     <w:r>
       <w:rPr>
@@ -14235,6 +14734,7 @@
     <w:lsdException w:name="HTML Sample" w:semiHidden="1" w:unhideWhenUsed="1"/>
     <w:lsdException w:name="HTML Typewriter" w:semiHidden="1" w:unhideWhenUsed="1"/>
     <w:lsdException w:name="HTML Variable" w:semiHidden="1" w:unhideWhenUsed="1"/>
+    <w:lsdException w:name="Normal Table" w:semiHidden="1" w:unhideWhenUsed="1"/>
     <w:lsdException w:name="annotation subject" w:semiHidden="1" w:unhideWhenUsed="1"/>
     <w:lsdException w:name="No List" w:semiHidden="1" w:unhideWhenUsed="1"/>
     <w:lsdException w:name="Outline List 1" w:semiHidden="1" w:unhideWhenUsed="1"/>
@@ -14280,9 +14780,11 @@
     <w:lsdException w:name="Table Subtle 1" w:semiHidden="1" w:unhideWhenUsed="1"/>
     <w:lsdException w:name="Table Subtle 2" w:semiHidden="1" w:unhideWhenUsed="1"/>
     <w:lsdException w:name="Table Web 1" w:semiHidden="1" w:unhideWhenUsed="1"/>
+    <w:lsdException w:name="Table Web 2" w:semiHidden="1" w:unhideWhenUsed="1"/>
     <w:lsdException w:name="Table Web 3" w:semiHidden="1" w:unhideWhenUsed="1"/>
     <w:lsdException w:name="Balloon Text" w:semiHidden="1" w:unhideWhenUsed="1"/>
     <w:lsdException w:name="Table Grid" w:uiPriority="59"/>
+    <w:lsdException w:name="Table Theme" w:semiHidden="1" w:unhideWhenUsed="1"/>
     <w:lsdException w:name="Placeholder Text" w:semiHidden="1"/>
     <w:lsdException w:name="No Spacing" w:uiPriority="1" w:qFormat="1"/>
     <w:lsdException w:name="Light Shading" w:uiPriority="60"/>

</xml_diff>

<commit_message>
research and Art style section
Added Egyptian Research and Created a section for Concept Art, Mood Boards, and UI design, added some concept art
</commit_message>
<xml_diff>
--- a/Project Hephaestus Design Document.docx
+++ b/Project Hephaestus Design Document.docx
@@ -206,8 +206,16 @@
         <w:rPr>
           <w:lang w:val="en-GB"/>
         </w:rPr>
-        <w:t>“Something funny here!”™</w:t>
-      </w:r>
+        <w:t>“Something funny here</w:t>
+      </w:r>
+      <w:proofErr w:type="gramStart"/>
+      <w:r>
+        <w:rPr>
+          <w:lang w:val="en-GB"/>
+        </w:rPr>
+        <w:t>!”™</w:t>
+      </w:r>
+      <w:proofErr w:type="gramEnd"/>
     </w:p>
     <w:p>
       <w:pPr>
@@ -378,7 +386,7 @@
           <w:noProof/>
           <w:lang w:val="en-GB"/>
         </w:rPr>
-        <w:t>Tuesday, November 05, 2019</w:t>
+        <w:t>Thursday, November 07, 2019</w:t>
       </w:r>
       <w:r>
         <w:rPr>
@@ -8446,7 +8454,23 @@
           <w:u w:val="none"/>
           <w:lang w:val="en-GB"/>
         </w:rPr>
-        <w:t>Why create this game?</w:t>
+        <w:t xml:space="preserve">Why </w:t>
+      </w:r>
+      <w:proofErr w:type="gramStart"/>
+      <w:r>
+        <w:rPr>
+          <w:u w:val="none"/>
+          <w:lang w:val="en-GB"/>
+        </w:rPr>
+        <w:t>create</w:t>
+      </w:r>
+      <w:proofErr w:type="gramEnd"/>
+      <w:r>
+        <w:rPr>
+          <w:u w:val="none"/>
+          <w:lang w:val="en-GB"/>
+        </w:rPr>
+        <w:t xml:space="preserve"> this game?</w:t>
       </w:r>
       <w:bookmarkEnd w:id="16"/>
     </w:p>
@@ -8567,7 +8591,35 @@
           <w:lang w:val="en-GB"/>
         </w:rPr>
         <w:tab/>
-        <w:t>Describe what the player will control.  You will be in charge of a band of rabid mutant fiddle players.  If you want you can switch on the AI and turn it into a fish bowl simulation.</w:t>
+        <w:t xml:space="preserve">Describe what the player will control.  You will </w:t>
+      </w:r>
+      <w:proofErr w:type="gramStart"/>
+      <w:r>
+        <w:rPr>
+          <w:lang w:val="en-GB"/>
+        </w:rPr>
+        <w:t>be in charge of</w:t>
+      </w:r>
+      <w:proofErr w:type="gramEnd"/>
+      <w:r>
+        <w:rPr>
+          <w:lang w:val="en-GB"/>
+        </w:rPr>
+        <w:t xml:space="preserve"> a band of rabid mutant fiddle players.  If you </w:t>
+      </w:r>
+      <w:proofErr w:type="gramStart"/>
+      <w:r>
+        <w:rPr>
+          <w:lang w:val="en-GB"/>
+        </w:rPr>
+        <w:t>want</w:t>
+      </w:r>
+      <w:proofErr w:type="gramEnd"/>
+      <w:r>
+        <w:rPr>
+          <w:lang w:val="en-GB"/>
+        </w:rPr>
+        <w:t xml:space="preserve"> you can switch on the AI and turn it into a fish bowl simulation.</w:t>
       </w:r>
     </w:p>
     <w:p>
@@ -8661,7 +8713,23 @@
           <w:lang w:val="en-GB"/>
         </w:rPr>
         <w:lastRenderedPageBreak/>
-        <w:t>What is the main focus?</w:t>
+        <w:t xml:space="preserve">What is the </w:t>
+      </w:r>
+      <w:proofErr w:type="gramStart"/>
+      <w:r>
+        <w:rPr>
+          <w:u w:val="none"/>
+          <w:lang w:val="en-GB"/>
+        </w:rPr>
+        <w:t>main focus</w:t>
+      </w:r>
+      <w:proofErr w:type="gramEnd"/>
+      <w:r>
+        <w:rPr>
+          <w:u w:val="none"/>
+          <w:lang w:val="en-GB"/>
+        </w:rPr>
+        <w:t>?</w:t>
       </w:r>
       <w:bookmarkEnd w:id="20"/>
     </w:p>
@@ -10105,7 +10173,21 @@
         <w:rPr>
           <w:lang w:val="en-GB"/>
         </w:rPr>
-        <w:t xml:space="preserve">Unreal Engine is one of the most popular game engines in big industry game development. This is due to its ability to be modified enough to create games with more unique experiences, as well as the friendly support it holds to none programmers. Offering all of the same features as Unity, Unreal also presents a Blueprint system. This allows programmers to develop mechanics and features for good use that can be implemented in a more customisable manner by none programmers. This lets the Engineers design robust mechanics freely without worrying about the none programmers being unable to implement and customise them easily. </w:t>
+        <w:t xml:space="preserve">Unreal Engine is one of the most popular game engines in big industry game development. This is due to its ability to be modified enough to create games with more unique experiences, as well as the friendly support it holds to none programmers. Offering </w:t>
+      </w:r>
+      <w:proofErr w:type="gramStart"/>
+      <w:r>
+        <w:rPr>
+          <w:lang w:val="en-GB"/>
+        </w:rPr>
+        <w:t>all of</w:t>
+      </w:r>
+      <w:proofErr w:type="gramEnd"/>
+      <w:r>
+        <w:rPr>
+          <w:lang w:val="en-GB"/>
+        </w:rPr>
+        <w:t xml:space="preserve"> the same features as Unity, Unreal also presents a Blueprint system. This allows programmers to develop mechanics and features for good use that can be implemented in a more customisable manner by none programmers. This lets the Engineers design robust mechanics freely without worrying about the none programmers being unable to implement and customise them easily. </w:t>
       </w:r>
     </w:p>
     <w:p>
@@ -11155,7 +11237,21 @@
           <w:lang w:val="en-GB"/>
         </w:rPr>
         <w:tab/>
-        <w:t>This should probably be broken down into two sections but I think you get the point.</w:t>
+        <w:t xml:space="preserve">This should probably be broken down into two </w:t>
+      </w:r>
+      <w:proofErr w:type="gramStart"/>
+      <w:r>
+        <w:rPr>
+          <w:lang w:val="en-GB"/>
+        </w:rPr>
+        <w:t>sections</w:t>
+      </w:r>
+      <w:proofErr w:type="gramEnd"/>
+      <w:r>
+        <w:rPr>
+          <w:lang w:val="en-GB"/>
+        </w:rPr>
+        <w:t xml:space="preserve"> but I think you get the point.</w:t>
       </w:r>
       <w:r>
         <w:rPr>
@@ -11208,7 +11304,21 @@
           <w:lang w:val="en-GB"/>
         </w:rPr>
         <w:tab/>
-        <w:t>If you are using Red Book then describe what your plan is here.  If not, what are you using?</w:t>
+        <w:t xml:space="preserve">If you are using Red </w:t>
+      </w:r>
+      <w:proofErr w:type="gramStart"/>
+      <w:r>
+        <w:rPr>
+          <w:lang w:val="en-GB"/>
+        </w:rPr>
+        <w:t>Book</w:t>
+      </w:r>
+      <w:proofErr w:type="gramEnd"/>
+      <w:r>
+        <w:rPr>
+          <w:lang w:val="en-GB"/>
+        </w:rPr>
+        <w:t xml:space="preserve"> then describe what your plan is here.  If not, what are you using?</w:t>
       </w:r>
       <w:r>
         <w:rPr>
@@ -11261,7 +11371,21 @@
           <w:lang w:val="en-GB"/>
         </w:rPr>
         <w:tab/>
-        <w:t>Talk about what sort of sound APIs you are going to use or not use as the case may be.</w:t>
+        <w:t xml:space="preserve">Talk about what sort of sound APIs you are going to use or not </w:t>
+      </w:r>
+      <w:proofErr w:type="gramStart"/>
+      <w:r>
+        <w:rPr>
+          <w:lang w:val="en-GB"/>
+        </w:rPr>
+        <w:t>use as the case may be</w:t>
+      </w:r>
+      <w:proofErr w:type="gramEnd"/>
+      <w:r>
+        <w:rPr>
+          <w:lang w:val="en-GB"/>
+        </w:rPr>
+        <w:t>.</w:t>
       </w:r>
       <w:r>
         <w:rPr>
@@ -11507,7 +11631,21 @@
           <w:lang w:val="en-GB"/>
         </w:rPr>
         <w:tab/>
-        <w:t>Describe your story idea here and then refer them to an appendix or separate document which provides all the details on the story if it is really big.</w:t>
+        <w:t xml:space="preserve">Describe your story idea here and then refer them to an appendix or separate document which provides all the details on the story if it is </w:t>
+      </w:r>
+      <w:proofErr w:type="gramStart"/>
+      <w:r>
+        <w:rPr>
+          <w:lang w:val="en-GB"/>
+        </w:rPr>
+        <w:t>really big</w:t>
+      </w:r>
+      <w:proofErr w:type="gramEnd"/>
+      <w:r>
+        <w:rPr>
+          <w:lang w:val="en-GB"/>
+        </w:rPr>
+        <w:t>.</w:t>
       </w:r>
     </w:p>
     <w:p>
@@ -11700,7 +11838,20 @@
           <w:lang w:val="en-GB"/>
         </w:rPr>
         <w:tab/>
-        <w:t>Therefore each team member has conducted their own research on specific periods, locations and types of Smiths which will contribute to the level design of the artefact.</w:t>
+      </w:r>
+      <w:proofErr w:type="gramStart"/>
+      <w:r>
+        <w:rPr>
+          <w:lang w:val="en-GB"/>
+        </w:rPr>
+        <w:t>Therefore</w:t>
+      </w:r>
+      <w:proofErr w:type="gramEnd"/>
+      <w:r>
+        <w:rPr>
+          <w:lang w:val="en-GB"/>
+        </w:rPr>
+        <w:t xml:space="preserve"> each team member has conducted their own research on specific periods, locations and types of Smiths which will contribute to the level design of the artefact.</w:t>
       </w:r>
     </w:p>
     <w:p>
@@ -12456,7 +12607,21 @@
         <w:rPr>
           <w:lang w:val="en-GB"/>
         </w:rPr>
-        <w:t xml:space="preserve"> can be used as a way to stamp and authenticate their favourite work (giving a favourites category). Starting here could be a small tutorial of the most basic functional mechanics of the game. Then, as the tutorial progresses to introduce the Job Board system, as well as giving the player the chance to try the mechanics for themselves, Bronze can be used to introduce the economy system for upgrading and purchasing new materials. The first bronze crafting item could be “The Shadow Stick”, a Mesopotamian Sundial. This could be done with a wooden version given to the player, with the request of crafting a Bronze version, and introduce the timer mechanics.</w:t>
+        <w:t xml:space="preserve"> can be used </w:t>
+      </w:r>
+      <w:proofErr w:type="gramStart"/>
+      <w:r>
+        <w:rPr>
+          <w:lang w:val="en-GB"/>
+        </w:rPr>
+        <w:t>as a way to</w:t>
+      </w:r>
+      <w:proofErr w:type="gramEnd"/>
+      <w:r>
+        <w:rPr>
+          <w:lang w:val="en-GB"/>
+        </w:rPr>
+        <w:t xml:space="preserve"> stamp and authenticate their favourite work (giving a favourites category). Starting here could be a small tutorial of the most basic functional mechanics of the game. Then, as the tutorial progresses to introduce the Job Board system, as well as giving the player the chance to try the mechanics for themselves, Bronze can be used to introduce the economy system for upgrading and purchasing new materials. The first bronze crafting item could be “The Shadow Stick”, a Mesopotamian Sundial. This could be done with a wooden version given to the player, with the request of crafting a Bronze version, and introduce the timer mechanics.</w:t>
       </w:r>
     </w:p>
     <w:p>
@@ -12512,6 +12677,95 @@
     </w:p>
     <w:p>
       <w:pPr>
+        <w:pStyle w:val="NormalWeb"/>
+        <w:rPr>
+          <w:sz w:val="20"/>
+          <w:szCs w:val="20"/>
+        </w:rPr>
+      </w:pPr>
+      <w:r>
+        <w:rPr>
+          <w:sz w:val="20"/>
+          <w:szCs w:val="20"/>
+        </w:rPr>
+        <w:t>Egyptians valued th</w:t>
+      </w:r>
+      <w:bookmarkStart w:id="99" w:name="_GoBack"/>
+      <w:bookmarkEnd w:id="99"/>
+      <w:r>
+        <w:rPr>
+          <w:sz w:val="20"/>
+          <w:szCs w:val="20"/>
+        </w:rPr>
+        <w:t>eir jewellery very highly, therefore goldsmithing is the best fit for the Egyptian level, as it can be tied to history and culture of the Egyptians, they adorned their jewellery with valued stones, the most valuable stones were Lapis Lazuli Obsidian, garnet, rock crystal and carnelian, pearls and emeralds were the more common stones</w:t>
+      </w:r>
+    </w:p>
+    <w:p>
+      <w:pPr>
+        <w:pStyle w:val="NormalWeb"/>
+        <w:rPr>
+          <w:sz w:val="20"/>
+          <w:szCs w:val="20"/>
+        </w:rPr>
+      </w:pPr>
+      <w:r>
+        <w:rPr>
+          <w:sz w:val="20"/>
+          <w:szCs w:val="20"/>
+        </w:rPr>
+        <w:t xml:space="preserve">Iron Meteor necklace The Egyptians found iron from meteorites, an example of this are 9 beads, these 9 beads were strung together into a necklace, this was done by hammering the iron into thin sheets, then rolled into tubes, this is one of the few examples of jewellery making using iron. </w:t>
+      </w:r>
+    </w:p>
+    <w:p>
+      <w:pPr>
+        <w:pStyle w:val="NormalWeb"/>
+        <w:rPr>
+          <w:sz w:val="20"/>
+          <w:szCs w:val="20"/>
+        </w:rPr>
+      </w:pPr>
+      <w:r>
+        <w:rPr>
+          <w:sz w:val="20"/>
+          <w:szCs w:val="20"/>
+        </w:rPr>
+        <w:t>The Death mask of Tutankhamun is a world famous symbol of ancient Egypt, it is created with layers of gold, Egypt could have some gold-</w:t>
+      </w:r>
+      <w:proofErr w:type="spellStart"/>
+      <w:r>
+        <w:rPr>
+          <w:sz w:val="20"/>
+          <w:szCs w:val="20"/>
+        </w:rPr>
+        <w:t>smithing</w:t>
+      </w:r>
+      <w:proofErr w:type="spellEnd"/>
+      <w:r>
+        <w:rPr>
+          <w:sz w:val="20"/>
+          <w:szCs w:val="20"/>
+        </w:rPr>
+        <w:t xml:space="preserve"> mechanics as they have a lot of popular gold artefacts such as this, the mask also has various gems around it that the player could put in place such as Lapis Lazuli around the eyebrows, Quartz for the eyes, Obsidian for the pupils, and rows of carnelian, Feldspar, turquoise, amazonite, faience around the collar</w:t>
+      </w:r>
+    </w:p>
+    <w:p>
+      <w:pPr>
+        <w:pStyle w:val="NormalWeb"/>
+        <w:rPr>
+          <w:sz w:val="20"/>
+          <w:szCs w:val="20"/>
+        </w:rPr>
+      </w:pPr>
+      <w:r>
+        <w:rPr>
+          <w:sz w:val="20"/>
+          <w:szCs w:val="20"/>
+        </w:rPr>
+        <w:t>Protective Amulets Used by the Egyptians as charms to give them protection or power. Made of gold and jewels infused in, came in various shapes such as humans, rams, falcons, Scarabs, etc. Heart Scarabs These were funeral amulets in the form of scarabs, they were shaped like hearts, ovals, and beetles. They were made of stone typically. Heart scarabs were important, as they believed that once placed over the heart of someone that had died, their heart would not separate from the body, and the heart would then be judged by Anubis in the afterlife to determine the life they led</w:t>
+      </w:r>
+    </w:p>
+    <w:p>
+      <w:pPr>
         <w:spacing w:line="360" w:lineRule="auto"/>
         <w:rPr>
           <w:lang w:val="en-GB"/>
@@ -12528,7 +12782,7 @@
           <w:lang w:val="en-GB"/>
         </w:rPr>
       </w:pPr>
-      <w:bookmarkStart w:id="99" w:name="_Toc21691842"/>
+      <w:bookmarkStart w:id="100" w:name="_Toc21691842"/>
       <w:r>
         <w:rPr>
           <w:sz w:val="28"/>
@@ -12536,7 +12790,7 @@
         </w:rPr>
         <w:t>Medieval Age</w:t>
       </w:r>
-      <w:bookmarkEnd w:id="99"/>
+      <w:bookmarkEnd w:id="100"/>
     </w:p>
     <w:p>
       <w:pPr>
@@ -12831,8 +13085,15 @@
     </w:p>
     <w:p>
       <w:r>
-        <w:lastRenderedPageBreak/>
-        <w:t xml:space="preserve">There are different ways that a sword can be assembled, varying from smith to smith. One method is “drawing out” the edge steel (hammered into a bar), bent into a “U” shaped trough, and the very soft core steel is inserted into the harder piece. They are then forge welded together and hammered into the basic shape of the sword. By the time this process is finished, the two pieces of steel have been fused together, but retain their differences in hardenability. </w:t>
+        <w:t xml:space="preserve">There are different ways that a sword can be assembled, varying from smith to smith. One method is “drawing out” the edge steel (hammered into a bar), bent into a “U” shaped trough, and the very </w:t>
+      </w:r>
+      <w:proofErr w:type="gramStart"/>
+      <w:r>
+        <w:t>soft core</w:t>
+      </w:r>
+      <w:proofErr w:type="gramEnd"/>
+      <w:r>
+        <w:t xml:space="preserve"> steel is inserted into the harder piece. They are then forge welded together and hammered into the basic shape of the sword. By the time this process is finished, the two pieces of steel have been fused together, but retain their differences in hardenability. </w:t>
       </w:r>
     </w:p>
     <w:p>
@@ -12850,8 +13111,6 @@
           <w:lang w:val="en-GB"/>
         </w:rPr>
       </w:pPr>
-      <w:bookmarkStart w:id="100" w:name="_GoBack"/>
-      <w:bookmarkEnd w:id="100"/>
     </w:p>
     <w:p>
       <w:pPr>
@@ -13044,8 +13303,23 @@
         <w:rPr>
           <w:lang w:val="en-GB"/>
         </w:rPr>
-        <w:tab/>
-        <w:t>At this stage of the game, silver could be offered to the player as a new material to craft, creating items such as cutlery (e.g. teaspoons, forks), necklaces/bracelets or teapots, as these were common items in wealthy French households. Silver is also a recyclable material, meaning silversmiths can melt down old/unused silver items and reform into ingots to create new silver products. This gives the possible complexity to the internal economy of allowing the player to either use old items they may have made out of silver or spend money on buying new silver ingots. Hallmarking is also a very important process in creating silver or gold items, being the process of making a mark on metal items to certify its quality, acting as an indication of the content of noble metals (e.g. silver, gold, platinum) in the metal. This could mean the requirement for the player of creating a good quality product</w:t>
+        <w:lastRenderedPageBreak/>
+        <w:tab/>
+        <w:t xml:space="preserve">At this stage of the game, silver could be offered to the player as a new material to craft, creating items such as cutlery (e.g. teaspoons, forks), necklaces/bracelets or teapots, as these were common items in wealthy French households. Silver is also a recyclable material, meaning silversmiths can melt down old/unused silver items and reform into ingots to create new silver products. This gives the possible complexity to the internal economy of allowing the player to either use old items they may have </w:t>
+      </w:r>
+      <w:proofErr w:type="gramStart"/>
+      <w:r>
+        <w:rPr>
+          <w:lang w:val="en-GB"/>
+        </w:rPr>
+        <w:t>made out of</w:t>
+      </w:r>
+      <w:proofErr w:type="gramEnd"/>
+      <w:r>
+        <w:rPr>
+          <w:lang w:val="en-GB"/>
+        </w:rPr>
+        <w:t xml:space="preserve"> silver or spend money on buying new silver ingots. Hallmarking is also a very important process in creating silver or gold items, being the process of making a mark on metal items to certify its quality, acting as an indication of the content of noble metals (e.g. silver, gold, platinum) in the metal. This could mean the requirement for the player of creating a good quality product</w:t>
       </w:r>
       <w:r>
         <w:rPr>
@@ -13108,24 +13382,13 @@
     </w:p>
     <w:p>
       <w:pPr>
-        <w:rPr>
-          <w:lang w:val="en-GB"/>
-        </w:rPr>
-      </w:pPr>
-    </w:p>
-    <w:p>
-      <w:pPr>
-        <w:spacing w:line="360" w:lineRule="auto"/>
-        <w:rPr>
-          <w:lang w:val="en-GB"/>
-        </w:rPr>
-      </w:pPr>
-      <w:r>
-        <w:rPr>
-          <w:lang w:val="en-GB"/>
-        </w:rPr>
-        <w:br w:type="page"/>
-      </w:r>
+        <w:jc w:val="center"/>
+        <w:rPr>
+          <w:b/>
+          <w:bCs/>
+          <w:lang w:val="en-GB"/>
+        </w:rPr>
+      </w:pPr>
     </w:p>
     <w:p>
       <w:pPr>
@@ -13136,6 +13399,497 @@
           <w:lang w:val="en-GB"/>
         </w:rPr>
       </w:pPr>
+      <w:r>
+        <w:rPr>
+          <w:sz w:val="40"/>
+          <w:lang w:val="en-GB"/>
+        </w:rPr>
+        <w:t>Art style</w:t>
+      </w:r>
+    </w:p>
+    <w:p>
+      <w:pPr>
+        <w:jc w:val="center"/>
+        <w:rPr>
+          <w:b/>
+          <w:lang w:val="en-GB"/>
+        </w:rPr>
+      </w:pPr>
+      <w:r>
+        <w:rPr>
+          <w:b/>
+          <w:lang w:val="en-GB"/>
+        </w:rPr>
+        <w:t>Mesopotamia</w:t>
+      </w:r>
+    </w:p>
+    <w:p>
+      <w:pPr>
+        <w:jc w:val="center"/>
+        <w:rPr>
+          <w:b/>
+          <w:lang w:val="en-GB"/>
+        </w:rPr>
+      </w:pPr>
+      <w:r>
+        <w:rPr>
+          <w:b/>
+          <w:lang w:val="en-GB"/>
+        </w:rPr>
+        <w:t>Japan</w:t>
+      </w:r>
+    </w:p>
+    <w:p>
+      <w:pPr>
+        <w:jc w:val="center"/>
+        <w:rPr>
+          <w:b/>
+          <w:lang w:val="en-GB"/>
+        </w:rPr>
+      </w:pPr>
+      <w:r>
+        <w:rPr>
+          <w:b/>
+          <w:lang w:val="en-GB"/>
+        </w:rPr>
+        <w:t>France</w:t>
+      </w:r>
+    </w:p>
+    <w:p>
+      <w:pPr>
+        <w:jc w:val="center"/>
+        <w:rPr>
+          <w:b/>
+          <w:lang w:val="en-GB"/>
+        </w:rPr>
+      </w:pPr>
+      <w:r>
+        <w:rPr>
+          <w:b/>
+          <w:lang w:val="en-GB"/>
+        </w:rPr>
+        <w:t>Egypt</w:t>
+      </w:r>
+    </w:p>
+    <w:p>
+      <w:pPr>
+        <w:rPr>
+          <w:b/>
+          <w:lang w:val="en-GB"/>
+        </w:rPr>
+      </w:pPr>
+    </w:p>
+    <w:p>
+      <w:pPr>
+        <w:rPr>
+          <w:lang w:val="en-GB"/>
+        </w:rPr>
+      </w:pPr>
+      <w:r>
+        <w:rPr>
+          <w:noProof/>
+        </w:rPr>
+        <w:drawing>
+          <wp:inline distT="0" distB="0" distL="0" distR="0" wp14:anchorId="71461893" wp14:editId="2929A7B5">
+            <wp:extent cx="2781300" cy="2781300"/>
+            <wp:effectExtent l="0" t="0" r="0" b="0"/>
+            <wp:docPr id="4" name="Picture 4"/>
+            <wp:cNvGraphicFramePr>
+              <a:graphicFrameLocks xmlns:a="http://schemas.openxmlformats.org/drawingml/2006/main" noChangeAspect="1"/>
+            </wp:cNvGraphicFramePr>
+            <a:graphic xmlns:a="http://schemas.openxmlformats.org/drawingml/2006/main">
+              <a:graphicData uri="http://schemas.openxmlformats.org/drawingml/2006/picture">
+                <pic:pic xmlns:pic="http://schemas.openxmlformats.org/drawingml/2006/picture">
+                  <pic:nvPicPr>
+                    <pic:cNvPr id="0" name="Picture 3"/>
+                    <pic:cNvPicPr>
+                      <a:picLocks noChangeAspect="1" noChangeArrowheads="1"/>
+                    </pic:cNvPicPr>
+                  </pic:nvPicPr>
+                  <pic:blipFill>
+                    <a:blip r:embed="rId9" cstate="print">
+                      <a:extLst>
+                        <a:ext uri="{28A0092B-C50C-407E-A947-70E740481C1C}">
+                          <a14:useLocalDpi xmlns:a14="http://schemas.microsoft.com/office/drawing/2010/main" val="0"/>
+                        </a:ext>
+                      </a:extLst>
+                    </a:blip>
+                    <a:srcRect/>
+                    <a:stretch>
+                      <a:fillRect/>
+                    </a:stretch>
+                  </pic:blipFill>
+                  <pic:spPr bwMode="auto">
+                    <a:xfrm>
+                      <a:off x="0" y="0"/>
+                      <a:ext cx="2781300" cy="2781300"/>
+                    </a:xfrm>
+                    <a:prstGeom prst="rect">
+                      <a:avLst/>
+                    </a:prstGeom>
+                    <a:noFill/>
+                    <a:ln>
+                      <a:noFill/>
+                    </a:ln>
+                  </pic:spPr>
+                </pic:pic>
+              </a:graphicData>
+            </a:graphic>
+          </wp:inline>
+        </w:drawing>
+      </w:r>
+      <w:r>
+        <w:rPr>
+          <w:lang w:val="en-GB"/>
+        </w:rPr>
+        <w:t>Developmental concept for the Egypt level</w:t>
+      </w:r>
+    </w:p>
+    <w:p>
+      <w:pPr>
+        <w:rPr>
+          <w:lang w:val="en-GB"/>
+        </w:rPr>
+      </w:pPr>
+      <w:r>
+        <w:rPr>
+          <w:noProof/>
+        </w:rPr>
+        <w:lastRenderedPageBreak/>
+        <w:drawing>
+          <wp:inline distT="0" distB="0" distL="0" distR="0" wp14:anchorId="3E138F50" wp14:editId="0F6DD19F">
+            <wp:extent cx="2514600" cy="3845169"/>
+            <wp:effectExtent l="0" t="0" r="0" b="0"/>
+            <wp:docPr id="5" name="Picture 5"/>
+            <wp:cNvGraphicFramePr>
+              <a:graphicFrameLocks xmlns:a="http://schemas.openxmlformats.org/drawingml/2006/main" noChangeAspect="1"/>
+            </wp:cNvGraphicFramePr>
+            <a:graphic xmlns:a="http://schemas.openxmlformats.org/drawingml/2006/main">
+              <a:graphicData uri="http://schemas.openxmlformats.org/drawingml/2006/picture">
+                <pic:pic xmlns:pic="http://schemas.openxmlformats.org/drawingml/2006/picture">
+                  <pic:nvPicPr>
+                    <pic:cNvPr id="0" name="Picture 1"/>
+                    <pic:cNvPicPr>
+                      <a:picLocks noChangeAspect="1" noChangeArrowheads="1"/>
+                    </pic:cNvPicPr>
+                  </pic:nvPicPr>
+                  <pic:blipFill>
+                    <a:blip r:embed="rId10" cstate="print">
+                      <a:extLst>
+                        <a:ext uri="{28A0092B-C50C-407E-A947-70E740481C1C}">
+                          <a14:useLocalDpi xmlns:a14="http://schemas.microsoft.com/office/drawing/2010/main" val="0"/>
+                        </a:ext>
+                      </a:extLst>
+                    </a:blip>
+                    <a:srcRect/>
+                    <a:stretch>
+                      <a:fillRect/>
+                    </a:stretch>
+                  </pic:blipFill>
+                  <pic:spPr bwMode="auto">
+                    <a:xfrm>
+                      <a:off x="0" y="0"/>
+                      <a:ext cx="2514600" cy="3845169"/>
+                    </a:xfrm>
+                    <a:prstGeom prst="rect">
+                      <a:avLst/>
+                    </a:prstGeom>
+                    <a:noFill/>
+                    <a:ln>
+                      <a:noFill/>
+                    </a:ln>
+                  </pic:spPr>
+                </pic:pic>
+              </a:graphicData>
+            </a:graphic>
+          </wp:inline>
+        </w:drawing>
+      </w:r>
+      <w:r>
+        <w:rPr>
+          <w:lang w:val="en-GB"/>
+        </w:rPr>
+        <w:t>Designs for items made in Egypt, heart scarab, Amulet and Tutankhamun death mask</w:t>
+      </w:r>
+    </w:p>
+    <w:p>
+      <w:pPr>
+        <w:jc w:val="center"/>
+        <w:rPr>
+          <w:b/>
+          <w:lang w:val="en-GB"/>
+        </w:rPr>
+      </w:pPr>
+      <w:r>
+        <w:rPr>
+          <w:b/>
+          <w:lang w:val="en-GB"/>
+        </w:rPr>
+        <w:t>America</w:t>
+      </w:r>
+    </w:p>
+    <w:p>
+      <w:pPr>
+        <w:jc w:val="right"/>
+        <w:rPr>
+          <w:lang w:val="en-GB"/>
+        </w:rPr>
+      </w:pPr>
+    </w:p>
+    <w:p>
+      <w:pPr>
+        <w:rPr>
+          <w:lang w:val="en-GB"/>
+        </w:rPr>
+      </w:pPr>
+    </w:p>
+    <w:p>
+      <w:pPr>
+        <w:pStyle w:val="Heading1"/>
+        <w:jc w:val="left"/>
+        <w:rPr>
+          <w:sz w:val="40"/>
+          <w:lang w:val="en-GB"/>
+        </w:rPr>
+      </w:pPr>
+      <w:r>
+        <w:rPr>
+          <w:sz w:val="40"/>
+          <w:lang w:val="en-GB"/>
+        </w:rPr>
+        <w:t>Mood boards</w:t>
+      </w:r>
+    </w:p>
+    <w:p>
+      <w:pPr>
+        <w:jc w:val="center"/>
+        <w:rPr>
+          <w:b/>
+          <w:lang w:val="en-GB"/>
+        </w:rPr>
+      </w:pPr>
+      <w:r>
+        <w:rPr>
+          <w:b/>
+          <w:lang w:val="en-GB"/>
+        </w:rPr>
+        <w:t>Arty style</w:t>
+      </w:r>
+    </w:p>
+    <w:p>
+      <w:pPr>
+        <w:jc w:val="center"/>
+        <w:rPr>
+          <w:b/>
+          <w:lang w:val="en-GB"/>
+        </w:rPr>
+      </w:pPr>
+      <w:r>
+        <w:rPr>
+          <w:b/>
+          <w:lang w:val="en-GB"/>
+        </w:rPr>
+        <w:t>Levels</w:t>
+      </w:r>
+    </w:p>
+    <w:p>
+      <w:pPr>
+        <w:jc w:val="center"/>
+        <w:rPr>
+          <w:b/>
+          <w:lang w:val="en-GB"/>
+        </w:rPr>
+      </w:pPr>
+      <w:r>
+        <w:rPr>
+          <w:b/>
+          <w:lang w:val="en-GB"/>
+        </w:rPr>
+        <w:t xml:space="preserve">Colour </w:t>
+      </w:r>
+      <w:proofErr w:type="spellStart"/>
+      <w:r>
+        <w:rPr>
+          <w:b/>
+          <w:lang w:val="en-GB"/>
+        </w:rPr>
+        <w:t>Pallete</w:t>
+      </w:r>
+      <w:proofErr w:type="spellEnd"/>
+    </w:p>
+    <w:p>
+      <w:pPr>
+        <w:rPr>
+          <w:lang w:val="en-GB"/>
+        </w:rPr>
+      </w:pPr>
+    </w:p>
+    <w:p>
+      <w:pPr>
+        <w:pStyle w:val="Heading1"/>
+        <w:jc w:val="left"/>
+        <w:rPr>
+          <w:sz w:val="40"/>
+          <w:lang w:val="en-GB"/>
+        </w:rPr>
+      </w:pPr>
+      <w:r>
+        <w:rPr>
+          <w:sz w:val="40"/>
+          <w:lang w:val="en-GB"/>
+        </w:rPr>
+        <w:t>Design Layouts</w:t>
+      </w:r>
+    </w:p>
+    <w:p>
+      <w:pPr>
+        <w:rPr>
+          <w:lang w:val="en-GB"/>
+        </w:rPr>
+      </w:pPr>
+    </w:p>
+    <w:p>
+      <w:pPr>
+        <w:pStyle w:val="Heading1"/>
+        <w:jc w:val="left"/>
+        <w:rPr>
+          <w:sz w:val="40"/>
+          <w:lang w:val="en-GB"/>
+        </w:rPr>
+      </w:pPr>
+      <w:r>
+        <w:rPr>
+          <w:sz w:val="40"/>
+          <w:lang w:val="en-GB"/>
+        </w:rPr>
+        <w:t>Item Concepts</w:t>
+      </w:r>
+    </w:p>
+    <w:p>
+      <w:pPr>
+        <w:rPr>
+          <w:lang w:val="en-GB"/>
+        </w:rPr>
+      </w:pPr>
+    </w:p>
+    <w:p>
+      <w:pPr>
+        <w:pStyle w:val="Heading1"/>
+        <w:jc w:val="left"/>
+        <w:rPr>
+          <w:sz w:val="40"/>
+          <w:lang w:val="en-GB"/>
+        </w:rPr>
+      </w:pPr>
+      <w:r>
+        <w:rPr>
+          <w:sz w:val="40"/>
+          <w:lang w:val="en-GB"/>
+        </w:rPr>
+        <w:t>UI Concepts</w:t>
+      </w:r>
+    </w:p>
+    <w:p>
+      <w:pPr>
+        <w:rPr>
+          <w:lang w:val="en-GB"/>
+        </w:rPr>
+      </w:pPr>
+    </w:p>
+    <w:p>
+      <w:pPr>
+        <w:rPr>
+          <w:lang w:val="en-GB"/>
+        </w:rPr>
+      </w:pPr>
+    </w:p>
+    <w:p>
+      <w:pPr>
+        <w:rPr>
+          <w:lang w:val="en-GB"/>
+        </w:rPr>
+      </w:pPr>
+    </w:p>
+    <w:p>
+      <w:pPr>
+        <w:rPr>
+          <w:lang w:val="en-GB"/>
+        </w:rPr>
+      </w:pPr>
+    </w:p>
+    <w:p>
+      <w:pPr>
+        <w:rPr>
+          <w:lang w:val="en-GB"/>
+        </w:rPr>
+      </w:pPr>
+    </w:p>
+    <w:p>
+      <w:pPr>
+        <w:rPr>
+          <w:lang w:val="en-GB"/>
+        </w:rPr>
+      </w:pPr>
+    </w:p>
+    <w:p>
+      <w:pPr>
+        <w:rPr>
+          <w:lang w:val="en-GB"/>
+        </w:rPr>
+      </w:pPr>
+    </w:p>
+    <w:p>
+      <w:pPr>
+        <w:rPr>
+          <w:lang w:val="en-GB"/>
+        </w:rPr>
+      </w:pPr>
+    </w:p>
+    <w:p>
+      <w:pPr>
+        <w:rPr>
+          <w:b/>
+          <w:bCs/>
+          <w:lang w:val="en-GB"/>
+        </w:rPr>
+      </w:pPr>
+      <w:r>
+        <w:rPr>
+          <w:lang w:val="en-GB"/>
+        </w:rPr>
+        <w:br w:type="page"/>
+      </w:r>
+    </w:p>
+    <w:p>
+      <w:pPr>
+        <w:rPr>
+          <w:lang w:val="en-GB"/>
+        </w:rPr>
+      </w:pPr>
+    </w:p>
+    <w:p>
+      <w:pPr>
+        <w:spacing w:line="360" w:lineRule="auto"/>
+        <w:rPr>
+          <w:lang w:val="en-GB"/>
+        </w:rPr>
+      </w:pPr>
+      <w:r>
+        <w:rPr>
+          <w:lang w:val="en-GB"/>
+        </w:rPr>
+        <w:br w:type="page"/>
+      </w:r>
+    </w:p>
+    <w:p>
+      <w:pPr>
+        <w:pStyle w:val="Heading1"/>
+        <w:jc w:val="left"/>
+        <w:rPr>
+          <w:sz w:val="40"/>
+          <w:lang w:val="en-GB"/>
+        </w:rPr>
+      </w:pPr>
       <w:bookmarkStart w:id="103" w:name="_Toc21691845"/>
       <w:r>
         <w:rPr>
@@ -13328,7 +14082,21 @@
         <w:rPr>
           <w:lang w:val="en-GB"/>
         </w:rPr>
-        <w:t>As part of the deep interaction elements, players will have mild use of editing the world around them when interacting. This will focus on editing in world UI elements to be organised and placed as they see fit, but could potentially include some form of area customisation to create their own forge layout.</w:t>
+        <w:t xml:space="preserve">As part of the deep interaction elements, players will have mild use of editing the world around them when interacting. This will focus on editing in world UI elements to be organised and placed as they see </w:t>
+      </w:r>
+      <w:proofErr w:type="gramStart"/>
+      <w:r>
+        <w:rPr>
+          <w:lang w:val="en-GB"/>
+        </w:rPr>
+        <w:t>fit, but</w:t>
+      </w:r>
+      <w:proofErr w:type="gramEnd"/>
+      <w:r>
+        <w:rPr>
+          <w:lang w:val="en-GB"/>
+        </w:rPr>
+        <w:t xml:space="preserve"> could potentially include some form of area customisation to create their own forge layout.</w:t>
       </w:r>
     </w:p>
     <w:p>
@@ -13787,7 +14555,35 @@
           <w:lang w:val="en-GB"/>
         </w:rPr>
         <w:tab/>
-        <w:t>Okay, that’s it.  I wanted to spend more time on this and really make it a great roadmap for putting a game design together.  Unfortunately it would take a ton of time and that is something that we don’t have enough of in this business.  I think you get the idea anyhow.  Also, don’t get the impression that I think a design should provide the information in any particular order, this just happened to be the way it fell out of my head when I sat down.  Change this template any way you want and if you feel you have improved on it, send it back to me and I can pass it out as an alternative to anyone that asks me in the future.</w:t>
+        <w:t xml:space="preserve">Okay, that’s it.  I wanted to spend more time on this and really make it a great roadmap for putting a game design together.  </w:t>
+      </w:r>
+      <w:proofErr w:type="gramStart"/>
+      <w:r>
+        <w:rPr>
+          <w:lang w:val="en-GB"/>
+        </w:rPr>
+        <w:t>Unfortunately</w:t>
+      </w:r>
+      <w:proofErr w:type="gramEnd"/>
+      <w:r>
+        <w:rPr>
+          <w:lang w:val="en-GB"/>
+        </w:rPr>
+        <w:t xml:space="preserve"> it would take a ton of time and that is something that we don’t have enough of in this business.  I think you get the idea anyhow.  Also, don’t get the impression that I think a design should provide the information in any </w:t>
+      </w:r>
+      <w:proofErr w:type="gramStart"/>
+      <w:r>
+        <w:rPr>
+          <w:lang w:val="en-GB"/>
+        </w:rPr>
+        <w:t>particular order</w:t>
+      </w:r>
+      <w:proofErr w:type="gramEnd"/>
+      <w:r>
+        <w:rPr>
+          <w:lang w:val="en-GB"/>
+        </w:rPr>
+        <w:t>, this just happened to be the way it fell out of my head when I sat down.  Change this template any way you want and if you feel you have improved on it, send it back to me and I can pass it out as an alternative to anyone that asks me in the future.</w:t>
       </w:r>
     </w:p>
     <w:p>
@@ -13847,9 +14643,9 @@
       </w:pPr>
     </w:p>
     <w:sectPr>
-      <w:headerReference w:type="default" r:id="rId9"/>
-      <w:footerReference w:type="even" r:id="rId10"/>
-      <w:footerReference w:type="default" r:id="rId11"/>
+      <w:headerReference w:type="default" r:id="rId11"/>
+      <w:footerReference w:type="even" r:id="rId12"/>
+      <w:footerReference w:type="default" r:id="rId13"/>
       <w:pgSz w:w="12240" w:h="15840"/>
       <w:pgMar w:top="1440" w:right="1800" w:bottom="1440" w:left="1800" w:header="720" w:footer="720" w:gutter="0"/>
       <w:cols w:space="720"/>
@@ -14021,7 +14817,7 @@
         <w:noProof/>
         <w:color w:val="808080"/>
       </w:rPr>
-      <w:t>11/5/2019</w:t>
+      <w:t>11/7/2019</w:t>
     </w:r>
     <w:r>
       <w:rPr>
@@ -14628,7 +15424,7 @@
     </w:rPrDefault>
     <w:pPrDefault/>
   </w:docDefaults>
-  <w:latentStyles w:defLockedState="0" w:defUIPriority="99" w:defSemiHidden="0" w:defUnhideWhenUsed="0" w:defQFormat="0" w:count="377">
+  <w:latentStyles w:defLockedState="0" w:defUIPriority="99" w:defSemiHidden="0" w:defUnhideWhenUsed="0" w:defQFormat="0" w:count="375">
     <w:lsdException w:name="Normal" w:uiPriority="0" w:qFormat="1"/>
     <w:lsdException w:name="heading 1" w:uiPriority="9" w:qFormat="1"/>
     <w:lsdException w:name="heading 2" w:uiPriority="9" w:qFormat="1"/>
@@ -15004,8 +15800,6 @@
     <w:lsdException w:name="Smart Hyperlink" w:semiHidden="1" w:unhideWhenUsed="1"/>
     <w:lsdException w:name="Hashtag" w:semiHidden="1" w:unhideWhenUsed="1"/>
     <w:lsdException w:name="Unresolved Mention" w:semiHidden="1" w:unhideWhenUsed="1"/>
-    <w:lsdException w:name="Smart Link" w:semiHidden="1" w:unhideWhenUsed="1"/>
-    <w:lsdException w:name="Smart Link Error" w:semiHidden="1" w:unhideWhenUsed="1"/>
   </w:latentStyles>
   <w:style w:type="paragraph" w:default="1" w:styleId="Normal">
     <w:name w:val="Normal"/>
@@ -15221,6 +16015,22 @@
       <w:rFonts w:ascii="Segoe UI" w:hAnsi="Segoe UI" w:cs="Segoe UI"/>
       <w:sz w:val="18"/>
       <w:szCs w:val="18"/>
+    </w:rPr>
+  </w:style>
+  <w:style w:type="paragraph" w:styleId="NormalWeb">
+    <w:name w:val="Normal (Web)"/>
+    <w:basedOn w:val="Normal"/>
+    <w:uiPriority w:val="99"/>
+    <w:semiHidden/>
+    <w:unhideWhenUsed/>
+    <w:rsid w:val="0079518A"/>
+    <w:pPr>
+      <w:spacing w:before="100" w:beforeAutospacing="1" w:after="100" w:afterAutospacing="1"/>
+    </w:pPr>
+    <w:rPr>
+      <w:sz w:val="24"/>
+      <w:szCs w:val="24"/>
+      <w:lang w:val="en-GB" w:eastAsia="en-GB"/>
     </w:rPr>
   </w:style>
 </w:styles>

</xml_diff>

<commit_message>
Added Colour Palette design to GDD
</commit_message>
<xml_diff>
--- a/Project Hephaestus Design Document.docx
+++ b/Project Hephaestus Design Document.docx
@@ -378,7 +378,7 @@
           <w:noProof/>
           <w:lang w:val="en-GB"/>
         </w:rPr>
-        <w:t>Tuesday, November 05, 2019</w:t>
+        <w:t>Thursday, November 07, 2019</w:t>
       </w:r>
       <w:r>
         <w:rPr>
@@ -12850,8 +12850,6 @@
           <w:lang w:val="en-GB"/>
         </w:rPr>
       </w:pPr>
-      <w:bookmarkStart w:id="100" w:name="_GoBack"/>
-      <w:bookmarkEnd w:id="100"/>
     </w:p>
     <w:p>
       <w:pPr>
@@ -12871,7 +12869,7 @@
           <w:lang w:val="en-GB"/>
         </w:rPr>
       </w:pPr>
-      <w:bookmarkStart w:id="101" w:name="_Toc21691843"/>
+      <w:bookmarkStart w:id="100" w:name="_Toc21691843"/>
       <w:r>
         <w:rPr>
           <w:sz w:val="28"/>
@@ -12879,7 +12877,7 @@
         </w:rPr>
         <w:t>Industrial Age</w:t>
       </w:r>
-      <w:bookmarkEnd w:id="101"/>
+      <w:bookmarkEnd w:id="100"/>
     </w:p>
     <w:p>
       <w:pPr>
@@ -13078,7 +13076,7 @@
           <w:lang w:val="en-GB"/>
         </w:rPr>
       </w:pPr>
-      <w:bookmarkStart w:id="102" w:name="_Toc21691844"/>
+      <w:bookmarkStart w:id="101" w:name="_Toc21691844"/>
       <w:r>
         <w:rPr>
           <w:sz w:val="28"/>
@@ -13086,7 +13084,7 @@
         </w:rPr>
         <w:t>Modern Age</w:t>
       </w:r>
-      <w:bookmarkEnd w:id="102"/>
+      <w:bookmarkEnd w:id="101"/>
     </w:p>
     <w:p>
       <w:pPr>
@@ -13136,7 +13134,7 @@
           <w:lang w:val="en-GB"/>
         </w:rPr>
       </w:pPr>
-      <w:bookmarkStart w:id="103" w:name="_Toc21691845"/>
+      <w:bookmarkStart w:id="102" w:name="_Toc21691845"/>
       <w:r>
         <w:rPr>
           <w:sz w:val="40"/>
@@ -13145,7 +13143,7 @@
         <w:lastRenderedPageBreak/>
         <w:t>Character Rendering</w:t>
       </w:r>
-      <w:bookmarkEnd w:id="103"/>
+      <w:bookmarkEnd w:id="102"/>
     </w:p>
     <w:p>
       <w:pPr>
@@ -13163,7 +13161,7 @@
           <w:lang w:val="en-GB"/>
         </w:rPr>
       </w:pPr>
-      <w:bookmarkStart w:id="104" w:name="_Toc21691846"/>
+      <w:bookmarkStart w:id="103" w:name="_Toc21691846"/>
       <w:r>
         <w:rPr>
           <w:sz w:val="28"/>
@@ -13171,7 +13169,7 @@
         </w:rPr>
         <w:t>Overview</w:t>
       </w:r>
-      <w:bookmarkEnd w:id="104"/>
+      <w:bookmarkEnd w:id="103"/>
     </w:p>
     <w:p>
       <w:pPr>
@@ -13210,7 +13208,7 @@
           <w:lang w:val="en-GB"/>
         </w:rPr>
       </w:pPr>
-      <w:bookmarkStart w:id="105" w:name="_Toc21691847"/>
+      <w:bookmarkStart w:id="104" w:name="_Toc21691847"/>
       <w:r>
         <w:rPr>
           <w:sz w:val="28"/>
@@ -13218,7 +13216,7 @@
         </w:rPr>
         <w:t>Character Rendering Detail #1</w:t>
       </w:r>
-      <w:bookmarkEnd w:id="105"/>
+      <w:bookmarkEnd w:id="104"/>
     </w:p>
     <w:p>
       <w:pPr>
@@ -13236,7 +13234,7 @@
           <w:lang w:val="en-GB"/>
         </w:rPr>
       </w:pPr>
-      <w:bookmarkStart w:id="106" w:name="_Toc21691848"/>
+      <w:bookmarkStart w:id="105" w:name="_Toc21691848"/>
       <w:r>
         <w:rPr>
           <w:sz w:val="28"/>
@@ -13244,7 +13242,7 @@
         </w:rPr>
         <w:t>Character Rendering Detail #2</w:t>
       </w:r>
-      <w:bookmarkEnd w:id="106"/>
+      <w:bookmarkEnd w:id="105"/>
     </w:p>
     <w:p>
       <w:pPr>
@@ -13268,7 +13266,7 @@
           <w:lang w:val="en-GB"/>
         </w:rPr>
       </w:pPr>
-      <w:bookmarkStart w:id="107" w:name="_Toc21691849"/>
+      <w:bookmarkStart w:id="106" w:name="_Toc21691849"/>
       <w:r>
         <w:rPr>
           <w:sz w:val="40"/>
@@ -13277,7 +13275,7 @@
         <w:lastRenderedPageBreak/>
         <w:t>World Editing</w:t>
       </w:r>
-      <w:bookmarkEnd w:id="107"/>
+      <w:bookmarkEnd w:id="106"/>
     </w:p>
     <w:p>
       <w:pPr>
@@ -13295,7 +13293,7 @@
           <w:lang w:val="en-GB"/>
         </w:rPr>
       </w:pPr>
-      <w:bookmarkStart w:id="108" w:name="_Toc21691850"/>
+      <w:bookmarkStart w:id="107" w:name="_Toc21691850"/>
       <w:r>
         <w:rPr>
           <w:sz w:val="28"/>
@@ -13303,7 +13301,7 @@
         </w:rPr>
         <w:t>Overview</w:t>
       </w:r>
-      <w:bookmarkEnd w:id="108"/>
+      <w:bookmarkEnd w:id="107"/>
     </w:p>
     <w:p>
       <w:pPr>
@@ -13347,7 +13345,7 @@
           <w:lang w:val="en-GB"/>
         </w:rPr>
       </w:pPr>
-      <w:bookmarkStart w:id="109" w:name="_Toc21691851"/>
+      <w:bookmarkStart w:id="108" w:name="_Toc21691851"/>
       <w:r>
         <w:rPr>
           <w:sz w:val="28"/>
@@ -13355,7 +13353,7 @@
         </w:rPr>
         <w:t>World Editing Detail #1</w:t>
       </w:r>
-      <w:bookmarkEnd w:id="109"/>
+      <w:bookmarkEnd w:id="108"/>
     </w:p>
     <w:p>
       <w:pPr>
@@ -13373,7 +13371,7 @@
           <w:lang w:val="en-GB"/>
         </w:rPr>
       </w:pPr>
-      <w:bookmarkStart w:id="110" w:name="_Toc21691852"/>
+      <w:bookmarkStart w:id="109" w:name="_Toc21691852"/>
       <w:r>
         <w:rPr>
           <w:sz w:val="28"/>
@@ -13381,7 +13379,35 @@
         </w:rPr>
         <w:t>World Editing Detail #2</w:t>
       </w:r>
-      <w:bookmarkEnd w:id="110"/>
+      <w:bookmarkEnd w:id="109"/>
+    </w:p>
+    <w:p>
+      <w:pPr>
+        <w:rPr>
+          <w:lang w:val="en-GB"/>
+        </w:rPr>
+      </w:pPr>
+    </w:p>
+    <w:p>
+      <w:pPr>
+        <w:rPr>
+          <w:lang w:val="en-GB"/>
+        </w:rPr>
+      </w:pPr>
+    </w:p>
+    <w:p>
+      <w:pPr>
+        <w:rPr>
+          <w:lang w:val="en-GB"/>
+        </w:rPr>
+      </w:pPr>
+    </w:p>
+    <w:p>
+      <w:pPr>
+        <w:rPr>
+          <w:lang w:val="en-GB"/>
+        </w:rPr>
+      </w:pPr>
     </w:p>
     <w:p>
       <w:pPr>
@@ -13405,7 +13431,7 @@
           <w:lang w:val="en-GB"/>
         </w:rPr>
       </w:pPr>
-      <w:bookmarkStart w:id="111" w:name="_Toc21691853"/>
+      <w:bookmarkStart w:id="110" w:name="_Toc21691853"/>
       <w:r>
         <w:rPr>
           <w:sz w:val="40"/>
@@ -13414,7 +13440,7 @@
         <w:lastRenderedPageBreak/>
         <w:t>Extra Miscellaneous Stuff</w:t>
       </w:r>
-      <w:bookmarkEnd w:id="111"/>
+      <w:bookmarkEnd w:id="110"/>
     </w:p>
     <w:p>
       <w:pPr>
@@ -13433,7 +13459,7 @@
           <w:lang w:val="en-GB"/>
         </w:rPr>
       </w:pPr>
-      <w:bookmarkStart w:id="112" w:name="_Toc21691854"/>
+      <w:bookmarkStart w:id="111" w:name="_Toc21691854"/>
       <w:r>
         <w:rPr>
           <w:sz w:val="28"/>
@@ -13441,7 +13467,7 @@
         </w:rPr>
         <w:t>Overview</w:t>
       </w:r>
-      <w:bookmarkEnd w:id="112"/>
+      <w:bookmarkEnd w:id="111"/>
     </w:p>
     <w:p>
       <w:pPr>
@@ -13450,19 +13476,6 @@
           <w:lang w:val="en-GB"/>
         </w:rPr>
       </w:pPr>
-    </w:p>
-    <w:p>
-      <w:pPr>
-        <w:rPr>
-          <w:lang w:val="en-GB"/>
-        </w:rPr>
-      </w:pPr>
-      <w:r>
-        <w:rPr>
-          <w:lang w:val="en-GB"/>
-        </w:rPr>
-        <w:t>Drop anything you are working on and don’t have a good home for here.</w:t>
-      </w:r>
     </w:p>
     <w:p>
       <w:pPr>
@@ -13481,7 +13494,7 @@
           <w:lang w:val="en-GB"/>
         </w:rPr>
       </w:pPr>
-      <w:bookmarkStart w:id="113" w:name="_Toc21691855"/>
+      <w:bookmarkStart w:id="112" w:name="_Toc21691855"/>
       <w:r>
         <w:rPr>
           <w:sz w:val="28"/>
@@ -13489,47 +13502,676 @@
         </w:rPr>
         <w:t>Junk I am working on…</w:t>
       </w:r>
+      <w:bookmarkEnd w:id="112"/>
+    </w:p>
+    <w:p>
+      <w:pPr>
+        <w:rPr>
+          <w:lang w:val="en-GB"/>
+        </w:rPr>
+      </w:pPr>
+    </w:p>
+    <w:p>
+      <w:pPr>
+        <w:rPr>
+          <w:lang w:val="en-GB"/>
+        </w:rPr>
+      </w:pPr>
+      <w:r>
+        <w:rPr>
+          <w:lang w:val="en-GB"/>
+        </w:rPr>
+        <w:t>Crazy idea #1</w:t>
+      </w:r>
+    </w:p>
+    <w:p>
+      <w:pPr>
+        <w:rPr>
+          <w:lang w:val="en-GB"/>
+        </w:rPr>
+      </w:pPr>
+    </w:p>
+    <w:p>
+      <w:pPr>
+        <w:rPr>
+          <w:lang w:val="en-GB"/>
+        </w:rPr>
+      </w:pPr>
+      <w:r>
+        <w:rPr>
+          <w:lang w:val="en-GB"/>
+        </w:rPr>
+        <w:t>Crazy idea #2</w:t>
+      </w:r>
+    </w:p>
+    <w:p>
+      <w:pPr>
+        <w:rPr>
+          <w:lang w:val="en-GB"/>
+        </w:rPr>
+      </w:pPr>
+    </w:p>
+    <w:p>
+      <w:pPr>
+        <w:rPr>
+          <w:lang w:val="en-GB"/>
+        </w:rPr>
+      </w:pPr>
+    </w:p>
+    <w:p>
+      <w:pPr>
+        <w:rPr>
+          <w:lang w:val="en-GB"/>
+        </w:rPr>
+      </w:pPr>
+    </w:p>
+    <w:p>
+      <w:pPr>
+        <w:rPr>
+          <w:lang w:val="en-GB"/>
+        </w:rPr>
+      </w:pPr>
+    </w:p>
+    <w:p>
+      <w:pPr>
+        <w:pStyle w:val="Heading7"/>
+        <w:jc w:val="left"/>
+        <w:rPr>
+          <w:lang w:val="en-GB"/>
+        </w:rPr>
+      </w:pPr>
+      <w:r>
+        <w:rPr>
+          <w:lang w:val="en-GB"/>
+        </w:rPr>
+        <w:t>Colour Palette Design</w:t>
+      </w:r>
+    </w:p>
+    <w:p>
+      <w:pPr>
+        <w:rPr>
+          <w:lang w:val="en-GB"/>
+        </w:rPr>
+      </w:pPr>
+    </w:p>
+    <w:p>
+      <w:pPr>
+        <w:jc w:val="center"/>
+      </w:pPr>
+    </w:p>
+    <w:p>
+      <w:pPr>
+        <w:rPr>
+          <w:b/>
+          <w:bCs/>
+        </w:rPr>
+      </w:pPr>
+      <w:r>
+        <w:rPr>
+          <w:b/>
+          <w:bCs/>
+        </w:rPr>
+        <w:t xml:space="preserve">Main </w:t>
+      </w:r>
+      <w:proofErr w:type="spellStart"/>
+      <w:r>
+        <w:rPr>
+          <w:b/>
+          <w:bCs/>
+        </w:rPr>
+        <w:t>Colour</w:t>
+      </w:r>
+      <w:proofErr w:type="spellEnd"/>
+      <w:r>
+        <w:rPr>
+          <w:b/>
+          <w:bCs/>
+        </w:rPr>
+        <w:t xml:space="preserve"> Palette</w:t>
+      </w:r>
+    </w:p>
+    <w:p>
+      <w:r>
+        <w:t xml:space="preserve">The main </w:t>
+      </w:r>
+      <w:proofErr w:type="spellStart"/>
+      <w:r>
+        <w:t>colour</w:t>
+      </w:r>
+      <w:proofErr w:type="spellEnd"/>
+      <w:r>
+        <w:t xml:space="preserve"> palette is for the design of the room and tools in the game. The general design of the room will stay the same, so the </w:t>
+      </w:r>
+      <w:proofErr w:type="spellStart"/>
+      <w:r>
+        <w:t>colours</w:t>
+      </w:r>
+      <w:proofErr w:type="spellEnd"/>
+      <w:r>
+        <w:t xml:space="preserve"> will stay the same as the </w:t>
+      </w:r>
+      <w:proofErr w:type="spellStart"/>
+      <w:r>
+        <w:t>colours</w:t>
+      </w:r>
+      <w:proofErr w:type="spellEnd"/>
+      <w:r>
+        <w:t xml:space="preserve"> of blacksmith workshops were generally the same.</w:t>
+      </w:r>
+    </w:p>
+    <w:p/>
+    <w:p>
+      <w:r>
+        <w:rPr>
+          <w:noProof/>
+        </w:rPr>
+        <w:drawing>
+          <wp:anchor distT="0" distB="0" distL="114300" distR="114300" simplePos="0" relativeHeight="251657728" behindDoc="0" locked="0" layoutInCell="1" allowOverlap="1" wp14:anchorId="1CC262DC" wp14:editId="68575368">
+            <wp:simplePos x="0" y="0"/>
+            <wp:positionH relativeFrom="column">
+              <wp:posOffset>3418564</wp:posOffset>
+            </wp:positionH>
+            <wp:positionV relativeFrom="paragraph">
+              <wp:posOffset>9470</wp:posOffset>
+            </wp:positionV>
+            <wp:extent cx="2821305" cy="1979295"/>
+            <wp:effectExtent l="0" t="0" r="0" b="1905"/>
+            <wp:wrapSquare wrapText="bothSides"/>
+            <wp:docPr id="7" name="Picture 7"/>
+            <wp:cNvGraphicFramePr>
+              <a:graphicFrameLocks xmlns:a="http://schemas.openxmlformats.org/drawingml/2006/main" noChangeAspect="1"/>
+            </wp:cNvGraphicFramePr>
+            <a:graphic xmlns:a="http://schemas.openxmlformats.org/drawingml/2006/main">
+              <a:graphicData uri="http://schemas.openxmlformats.org/drawingml/2006/picture">
+                <pic:pic xmlns:pic="http://schemas.openxmlformats.org/drawingml/2006/picture">
+                  <pic:nvPicPr>
+                    <pic:cNvPr id="1" name=""/>
+                    <pic:cNvPicPr/>
+                  </pic:nvPicPr>
+                  <pic:blipFill rotWithShape="1">
+                    <a:blip r:embed="rId9">
+                      <a:extLst>
+                        <a:ext uri="{28A0092B-C50C-407E-A947-70E740481C1C}">
+                          <a14:useLocalDpi xmlns:a14="http://schemas.microsoft.com/office/drawing/2010/main" val="0"/>
+                        </a:ext>
+                      </a:extLst>
+                    </a:blip>
+                    <a:srcRect l="6244" t="20964" r="65872" b="44255"/>
+                    <a:stretch/>
+                  </pic:blipFill>
+                  <pic:spPr bwMode="auto">
+                    <a:xfrm>
+                      <a:off x="0" y="0"/>
+                      <a:ext cx="2821305" cy="1979295"/>
+                    </a:xfrm>
+                    <a:prstGeom prst="rect">
+                      <a:avLst/>
+                    </a:prstGeom>
+                    <a:ln>
+                      <a:noFill/>
+                    </a:ln>
+                    <a:extLst>
+                      <a:ext uri="{53640926-AAD7-44D8-BBD7-CCE9431645EC}">
+                        <a14:shadowObscured xmlns:a14="http://schemas.microsoft.com/office/drawing/2010/main"/>
+                      </a:ext>
+                    </a:extLst>
+                  </pic:spPr>
+                </pic:pic>
+              </a:graphicData>
+            </a:graphic>
+            <wp14:sizeRelH relativeFrom="margin">
+              <wp14:pctWidth>0</wp14:pctWidth>
+            </wp14:sizeRelH>
+            <wp14:sizeRelV relativeFrom="margin">
+              <wp14:pctHeight>0</wp14:pctHeight>
+            </wp14:sizeRelV>
+          </wp:anchor>
+        </w:drawing>
+      </w:r>
+      <w:r>
+        <w:rPr>
+          <w:noProof/>
+        </w:rPr>
+        <w:drawing>
+          <wp:anchor distT="0" distB="0" distL="114300" distR="114300" simplePos="0" relativeHeight="251656704" behindDoc="0" locked="0" layoutInCell="1" allowOverlap="1" wp14:anchorId="7927B38A" wp14:editId="031FB185">
+            <wp:simplePos x="0" y="0"/>
+            <wp:positionH relativeFrom="margin">
+              <wp:align>left</wp:align>
+            </wp:positionH>
+            <wp:positionV relativeFrom="paragraph">
+              <wp:posOffset>8835</wp:posOffset>
+            </wp:positionV>
+            <wp:extent cx="2759075" cy="1966595"/>
+            <wp:effectExtent l="0" t="0" r="3175" b="0"/>
+            <wp:wrapSquare wrapText="bothSides"/>
+            <wp:docPr id="6" name="Picture 6"/>
+            <wp:cNvGraphicFramePr>
+              <a:graphicFrameLocks xmlns:a="http://schemas.openxmlformats.org/drawingml/2006/main" noChangeAspect="1"/>
+            </wp:cNvGraphicFramePr>
+            <a:graphic xmlns:a="http://schemas.openxmlformats.org/drawingml/2006/main">
+              <a:graphicData uri="http://schemas.openxmlformats.org/drawingml/2006/picture">
+                <pic:pic xmlns:pic="http://schemas.openxmlformats.org/drawingml/2006/picture">
+                  <pic:nvPicPr>
+                    <pic:cNvPr id="1" name=""/>
+                    <pic:cNvPicPr/>
+                  </pic:nvPicPr>
+                  <pic:blipFill rotWithShape="1">
+                    <a:blip r:embed="rId10">
+                      <a:extLst>
+                        <a:ext uri="{28A0092B-C50C-407E-A947-70E740481C1C}">
+                          <a14:useLocalDpi xmlns:a14="http://schemas.microsoft.com/office/drawing/2010/main" val="0"/>
+                        </a:ext>
+                      </a:extLst>
+                    </a:blip>
+                    <a:srcRect l="6105" t="20718" r="65872" b="43762"/>
+                    <a:stretch/>
+                  </pic:blipFill>
+                  <pic:spPr bwMode="auto">
+                    <a:xfrm>
+                      <a:off x="0" y="0"/>
+                      <a:ext cx="2759075" cy="1966595"/>
+                    </a:xfrm>
+                    <a:prstGeom prst="rect">
+                      <a:avLst/>
+                    </a:prstGeom>
+                    <a:ln>
+                      <a:noFill/>
+                    </a:ln>
+                    <a:extLst>
+                      <a:ext uri="{53640926-AAD7-44D8-BBD7-CCE9431645EC}">
+                        <a14:shadowObscured xmlns:a14="http://schemas.microsoft.com/office/drawing/2010/main"/>
+                      </a:ext>
+                    </a:extLst>
+                  </pic:spPr>
+                </pic:pic>
+              </a:graphicData>
+            </a:graphic>
+            <wp14:sizeRelH relativeFrom="margin">
+              <wp14:pctWidth>0</wp14:pctWidth>
+            </wp14:sizeRelH>
+            <wp14:sizeRelV relativeFrom="margin">
+              <wp14:pctHeight>0</wp14:pctHeight>
+            </wp14:sizeRelV>
+          </wp:anchor>
+        </w:drawing>
+      </w:r>
+    </w:p>
+    <w:p/>
+    <w:p/>
+    <w:p/>
+    <w:p/>
+    <w:p/>
+    <w:p/>
+    <w:p/>
+    <w:p/>
+    <w:p/>
+    <w:p/>
+    <w:p/>
+    <w:p/>
+    <w:p/>
+    <w:p>
+      <w:r>
+        <w:rPr>
+          <w:noProof/>
+        </w:rPr>
+        <w:drawing>
+          <wp:anchor distT="0" distB="0" distL="114300" distR="114300" simplePos="0" relativeHeight="251659776" behindDoc="0" locked="0" layoutInCell="1" allowOverlap="1" wp14:anchorId="71E9DC82" wp14:editId="30F70959">
+            <wp:simplePos x="0" y="0"/>
+            <wp:positionH relativeFrom="margin">
+              <wp:posOffset>1700806</wp:posOffset>
+            </wp:positionH>
+            <wp:positionV relativeFrom="paragraph">
+              <wp:posOffset>115570</wp:posOffset>
+            </wp:positionV>
+            <wp:extent cx="2922270" cy="2098675"/>
+            <wp:effectExtent l="0" t="0" r="0" b="0"/>
+            <wp:wrapSquare wrapText="bothSides"/>
+            <wp:docPr id="8" name="Picture 8"/>
+            <wp:cNvGraphicFramePr>
+              <a:graphicFrameLocks xmlns:a="http://schemas.openxmlformats.org/drawingml/2006/main" noChangeAspect="1"/>
+            </wp:cNvGraphicFramePr>
+            <a:graphic xmlns:a="http://schemas.openxmlformats.org/drawingml/2006/main">
+              <a:graphicData uri="http://schemas.openxmlformats.org/drawingml/2006/picture">
+                <pic:pic xmlns:pic="http://schemas.openxmlformats.org/drawingml/2006/picture">
+                  <pic:nvPicPr>
+                    <pic:cNvPr id="1" name=""/>
+                    <pic:cNvPicPr/>
+                  </pic:nvPicPr>
+                  <pic:blipFill rotWithShape="1">
+                    <a:blip r:embed="rId11">
+                      <a:extLst>
+                        <a:ext uri="{28A0092B-C50C-407E-A947-70E740481C1C}">
+                          <a14:useLocalDpi xmlns:a14="http://schemas.microsoft.com/office/drawing/2010/main" val="0"/>
+                        </a:ext>
+                      </a:extLst>
+                    </a:blip>
+                    <a:srcRect l="6244" t="20471" r="65734" b="43761"/>
+                    <a:stretch/>
+                  </pic:blipFill>
+                  <pic:spPr bwMode="auto">
+                    <a:xfrm>
+                      <a:off x="0" y="0"/>
+                      <a:ext cx="2922270" cy="2098675"/>
+                    </a:xfrm>
+                    <a:prstGeom prst="rect">
+                      <a:avLst/>
+                    </a:prstGeom>
+                    <a:ln>
+                      <a:noFill/>
+                    </a:ln>
+                    <a:extLst>
+                      <a:ext uri="{53640926-AAD7-44D8-BBD7-CCE9431645EC}">
+                        <a14:shadowObscured xmlns:a14="http://schemas.microsoft.com/office/drawing/2010/main"/>
+                      </a:ext>
+                    </a:extLst>
+                  </pic:spPr>
+                </pic:pic>
+              </a:graphicData>
+            </a:graphic>
+            <wp14:sizeRelH relativeFrom="margin">
+              <wp14:pctWidth>0</wp14:pctWidth>
+            </wp14:sizeRelH>
+            <wp14:sizeRelV relativeFrom="margin">
+              <wp14:pctHeight>0</wp14:pctHeight>
+            </wp14:sizeRelV>
+          </wp:anchor>
+        </w:drawing>
+      </w:r>
+    </w:p>
+    <w:p/>
+    <w:p/>
+    <w:p/>
+    <w:p/>
+    <w:p/>
+    <w:p/>
+    <w:p/>
+    <w:p/>
+    <w:p/>
+    <w:p>
+      <w:bookmarkStart w:id="113" w:name="_GoBack"/>
       <w:bookmarkEnd w:id="113"/>
     </w:p>
-    <w:p>
-      <w:pPr>
-        <w:rPr>
-          <w:lang w:val="en-GB"/>
-        </w:rPr>
-      </w:pPr>
-    </w:p>
-    <w:p>
-      <w:pPr>
-        <w:rPr>
-          <w:lang w:val="en-GB"/>
-        </w:rPr>
-      </w:pPr>
-      <w:r>
-        <w:rPr>
-          <w:lang w:val="en-GB"/>
-        </w:rPr>
-        <w:t>Crazy idea #1</w:t>
-      </w:r>
-    </w:p>
-    <w:p>
-      <w:pPr>
-        <w:rPr>
-          <w:lang w:val="en-GB"/>
-        </w:rPr>
-      </w:pPr>
-    </w:p>
-    <w:p>
-      <w:pPr>
-        <w:rPr>
-          <w:lang w:val="en-GB"/>
-        </w:rPr>
-      </w:pPr>
-      <w:r>
-        <w:rPr>
-          <w:lang w:val="en-GB"/>
-        </w:rPr>
-        <w:t>Crazy idea #2</w:t>
-      </w:r>
+    <w:p/>
+    <w:p/>
+    <w:p/>
+    <w:p/>
+    <w:p>
+      <w:r>
+        <w:br/>
+      </w:r>
+    </w:p>
+    <w:p>
+      <w:pPr>
+        <w:rPr>
+          <w:b/>
+          <w:bCs/>
+        </w:rPr>
+      </w:pPr>
+      <w:r>
+        <w:rPr>
+          <w:rFonts w:ascii="Verdana" w:hAnsi="Verdana"/>
+          <w:b/>
+          <w:bCs/>
+          <w:noProof/>
+          <w:color w:val="336699"/>
+          <w:sz w:val="15"/>
+          <w:szCs w:val="15"/>
+        </w:rPr>
+        <w:lastRenderedPageBreak/>
+        <w:drawing>
+          <wp:anchor distT="0" distB="0" distL="114300" distR="114300" simplePos="0" relativeHeight="251655680" behindDoc="0" locked="0" layoutInCell="1" allowOverlap="1" wp14:anchorId="01251305" wp14:editId="06576443">
+            <wp:simplePos x="0" y="0"/>
+            <wp:positionH relativeFrom="margin">
+              <wp:posOffset>3848155</wp:posOffset>
+            </wp:positionH>
+            <wp:positionV relativeFrom="paragraph">
+              <wp:posOffset>9691</wp:posOffset>
+            </wp:positionV>
+            <wp:extent cx="2197735" cy="2170430"/>
+            <wp:effectExtent l="0" t="0" r="0" b="1270"/>
+            <wp:wrapSquare wrapText="bothSides"/>
+            <wp:docPr id="3" name="Picture 3">
+              <a:hlinkClick xmlns:a="http://schemas.openxmlformats.org/drawingml/2006/main" r:id="rId12"/>
+            </wp:docPr>
+            <wp:cNvGraphicFramePr>
+              <a:graphicFrameLocks xmlns:a="http://schemas.openxmlformats.org/drawingml/2006/main" noChangeAspect="1"/>
+            </wp:cNvGraphicFramePr>
+            <a:graphic xmlns:a="http://schemas.openxmlformats.org/drawingml/2006/main">
+              <a:graphicData uri="http://schemas.openxmlformats.org/drawingml/2006/picture">
+                <pic:pic xmlns:pic="http://schemas.openxmlformats.org/drawingml/2006/picture">
+                  <pic:nvPicPr>
+                    <pic:cNvPr id="0" name="Picture 1">
+                      <a:hlinkClick r:id="rId12"/>
+                    </pic:cNvPr>
+                    <pic:cNvPicPr>
+                      <a:picLocks noChangeAspect="1" noChangeArrowheads="1"/>
+                    </pic:cNvPicPr>
+                  </pic:nvPicPr>
+                  <pic:blipFill>
+                    <a:blip r:embed="rId13" cstate="print">
+                      <a:extLst>
+                        <a:ext uri="{28A0092B-C50C-407E-A947-70E740481C1C}">
+                          <a14:useLocalDpi xmlns:a14="http://schemas.microsoft.com/office/drawing/2010/main" val="0"/>
+                        </a:ext>
+                      </a:extLst>
+                    </a:blip>
+                    <a:srcRect/>
+                    <a:stretch>
+                      <a:fillRect/>
+                    </a:stretch>
+                  </pic:blipFill>
+                  <pic:spPr bwMode="auto">
+                    <a:xfrm>
+                      <a:off x="0" y="0"/>
+                      <a:ext cx="2197735" cy="2170430"/>
+                    </a:xfrm>
+                    <a:prstGeom prst="rect">
+                      <a:avLst/>
+                    </a:prstGeom>
+                    <a:noFill/>
+                    <a:ln>
+                      <a:noFill/>
+                    </a:ln>
+                  </pic:spPr>
+                </pic:pic>
+              </a:graphicData>
+            </a:graphic>
+            <wp14:sizeRelH relativeFrom="margin">
+              <wp14:pctWidth>0</wp14:pctWidth>
+            </wp14:sizeRelH>
+            <wp14:sizeRelV relativeFrom="margin">
+              <wp14:pctHeight>0</wp14:pctHeight>
+            </wp14:sizeRelV>
+          </wp:anchor>
+        </w:drawing>
+      </w:r>
+      <w:r>
+        <w:rPr>
+          <w:b/>
+          <w:bCs/>
+        </w:rPr>
+        <w:t xml:space="preserve">Heated Steel/Metal </w:t>
+      </w:r>
+      <w:proofErr w:type="spellStart"/>
+      <w:r>
+        <w:rPr>
+          <w:b/>
+          <w:bCs/>
+        </w:rPr>
+        <w:t>Colours</w:t>
+      </w:r>
+      <w:proofErr w:type="spellEnd"/>
+    </w:p>
+    <w:p>
+      <w:r>
+        <w:t xml:space="preserve">Steel changes </w:t>
+      </w:r>
+      <w:proofErr w:type="spellStart"/>
+      <w:r>
+        <w:t>colour</w:t>
+      </w:r>
+      <w:proofErr w:type="spellEnd"/>
+      <w:r>
+        <w:t xml:space="preserve"> at different heats when being forged/melted. The different </w:t>
+      </w:r>
+      <w:proofErr w:type="spellStart"/>
+      <w:r>
+        <w:t>colours</w:t>
+      </w:r>
+      <w:proofErr w:type="spellEnd"/>
+      <w:r>
+        <w:t xml:space="preserve"> can indicate how close the player is to being finished with that item.</w:t>
+      </w:r>
+    </w:p>
+    <w:p>
+      <w:r>
+        <w:t xml:space="preserve">Hex Codes for each </w:t>
+      </w:r>
+      <w:proofErr w:type="spellStart"/>
+      <w:r>
+        <w:t>colour</w:t>
+      </w:r>
+      <w:proofErr w:type="spellEnd"/>
+      <w:r>
+        <w:t>:</w:t>
+      </w:r>
+    </w:p>
+    <w:p>
+      <w:r>
+        <w:t>Faint Red – #700000</w:t>
+      </w:r>
+    </w:p>
+    <w:p>
+      <w:r>
+        <w:t>Dark Red – #B40000</w:t>
+      </w:r>
+    </w:p>
+    <w:p>
+      <w:r>
+        <w:t>Cherry Red – #F20000</w:t>
+      </w:r>
+    </w:p>
+    <w:p>
+      <w:r>
+        <w:t>Dull Orange – #FF6600</w:t>
+      </w:r>
+    </w:p>
+    <w:p>
+      <w:r>
+        <w:t>Orange – #FF9900</w:t>
+      </w:r>
+    </w:p>
+    <w:p>
+      <w:r>
+        <w:t>Lemon Yellow – #FEEC02</w:t>
+      </w:r>
+    </w:p>
+    <w:p>
+      <w:r>
+        <w:t>Yellow – #FFFF66</w:t>
+      </w:r>
+    </w:p>
+    <w:p>
+      <w:r>
+        <w:t>Bright Yellow – #FFFFCC</w:t>
+      </w:r>
+    </w:p>
+    <w:p>
+      <w:r>
+        <w:t>White – #FFFFFF</w:t>
+      </w:r>
+    </w:p>
+    <w:p>
+      <w:r>
+        <w:t>Glowing White – #FFFFFF</w:t>
+      </w:r>
+    </w:p>
+    <w:p>
+      <w:pPr>
+        <w:rPr>
+          <w:sz w:val="24"/>
+          <w:szCs w:val="24"/>
+        </w:rPr>
+      </w:pPr>
+    </w:p>
+    <w:p/>
+    <w:p>
+      <w:r>
+        <w:t>Image Sources:</w:t>
+      </w:r>
+    </w:p>
+    <w:p>
+      <w:proofErr w:type="spellStart"/>
+      <w:r>
+        <w:rPr>
+          <w:rFonts w:ascii="Helvetica" w:hAnsi="Helvetica" w:cs="Helvetica"/>
+          <w:color w:val="8A8A8A"/>
+        </w:rPr>
+        <w:t>sstought</w:t>
+      </w:r>
+      <w:proofErr w:type="spellEnd"/>
+      <w:r>
+        <w:rPr>
+          <w:rFonts w:ascii="Helvetica" w:hAnsi="Helvetica" w:cs="Helvetica"/>
+          <w:color w:val="8A8A8A"/>
+        </w:rPr>
+        <w:t xml:space="preserve">, (2018), </w:t>
+      </w:r>
+      <w:r>
+        <w:rPr>
+          <w:rStyle w:val="Emphasis"/>
+          <w:rFonts w:ascii="&amp;quot" w:hAnsi="&amp;quot"/>
+          <w:color w:val="8A8A8A"/>
+        </w:rPr>
+        <w:t xml:space="preserve">Simplified </w:t>
+      </w:r>
+      <w:proofErr w:type="spellStart"/>
+      <w:r>
+        <w:rPr>
+          <w:rStyle w:val="Emphasis"/>
+          <w:rFonts w:ascii="&amp;quot" w:hAnsi="&amp;quot"/>
+          <w:color w:val="8A8A8A"/>
+        </w:rPr>
+        <w:t>Colour</w:t>
+      </w:r>
+      <w:proofErr w:type="spellEnd"/>
+      <w:r>
+        <w:rPr>
+          <w:rStyle w:val="Emphasis"/>
+          <w:rFonts w:ascii="&amp;quot" w:hAnsi="&amp;quot"/>
+          <w:color w:val="8A8A8A"/>
+        </w:rPr>
+        <w:t xml:space="preserve"> chart for forging steel</w:t>
+      </w:r>
+      <w:r>
+        <w:rPr>
+          <w:rFonts w:ascii="Helvetica" w:hAnsi="Helvetica" w:cs="Helvetica"/>
+          <w:color w:val="8A8A8A"/>
+        </w:rPr>
+        <w:t xml:space="preserve"> [ONLINE]. Available at: </w:t>
+      </w:r>
+      <w:r>
+        <w:rPr>
+          <w:rFonts w:ascii="&amp;quot" w:hAnsi="&amp;quot"/>
+          <w:color w:val="8A8A8A"/>
+          <w:u w:val="single"/>
+        </w:rPr>
+        <w:t>https://www.reddit.com/r/Blacksmith/comments/8tjlgi/simplified_colour_chart_for_forging_steel/</w:t>
+      </w:r>
+      <w:r>
+        <w:rPr>
+          <w:rFonts w:ascii="Helvetica" w:hAnsi="Helvetica" w:cs="Helvetica"/>
+          <w:color w:val="8A8A8A"/>
+        </w:rPr>
+        <w:t xml:space="preserve"> [Accessed 7 November 2019].</w:t>
+      </w:r>
+    </w:p>
+    <w:p>
+      <w:pPr>
+        <w:rPr>
+          <w:lang w:val="en-GB"/>
+        </w:rPr>
+      </w:pPr>
     </w:p>
     <w:p>
       <w:pPr>
@@ -13847,9 +14489,9 @@
       </w:pPr>
     </w:p>
     <w:sectPr>
-      <w:headerReference w:type="default" r:id="rId9"/>
-      <w:footerReference w:type="even" r:id="rId10"/>
-      <w:footerReference w:type="default" r:id="rId11"/>
+      <w:headerReference w:type="default" r:id="rId14"/>
+      <w:footerReference w:type="even" r:id="rId15"/>
+      <w:footerReference w:type="default" r:id="rId16"/>
       <w:pgSz w:w="12240" w:h="15840"/>
       <w:pgMar w:top="1440" w:right="1800" w:bottom="1440" w:left="1800" w:header="720" w:footer="720" w:gutter="0"/>
       <w:cols w:space="720"/>
@@ -14021,7 +14663,7 @@
         <w:noProof/>
         <w:color w:val="808080"/>
       </w:rPr>
-      <w:t>11/5/2019</w:t>
+      <w:t>11/7/2019</w:t>
     </w:r>
     <w:r>
       <w:rPr>
@@ -14628,7 +15270,7 @@
     </w:rPrDefault>
     <w:pPrDefault/>
   </w:docDefaults>
-  <w:latentStyles w:defLockedState="0" w:defUIPriority="99" w:defSemiHidden="0" w:defUnhideWhenUsed="0" w:defQFormat="0" w:count="377">
+  <w:latentStyles w:defLockedState="0" w:defUIPriority="99" w:defSemiHidden="0" w:defUnhideWhenUsed="0" w:defQFormat="0" w:count="376">
     <w:lsdException w:name="Normal" w:uiPriority="0" w:qFormat="1"/>
     <w:lsdException w:name="heading 1" w:uiPriority="9" w:qFormat="1"/>
     <w:lsdException w:name="heading 2" w:uiPriority="9" w:qFormat="1"/>
@@ -15005,7 +15647,6 @@
     <w:lsdException w:name="Hashtag" w:semiHidden="1" w:unhideWhenUsed="1"/>
     <w:lsdException w:name="Unresolved Mention" w:semiHidden="1" w:unhideWhenUsed="1"/>
     <w:lsdException w:name="Smart Link" w:semiHidden="1" w:unhideWhenUsed="1"/>
-    <w:lsdException w:name="Smart Link Error" w:semiHidden="1" w:unhideWhenUsed="1"/>
   </w:latentStyles>
   <w:style w:type="paragraph" w:default="1" w:styleId="Normal">
     <w:name w:val="Normal"/>
@@ -15221,6 +15862,17 @@
       <w:rFonts w:ascii="Segoe UI" w:hAnsi="Segoe UI" w:cs="Segoe UI"/>
       <w:sz w:val="18"/>
       <w:szCs w:val="18"/>
+    </w:rPr>
+  </w:style>
+  <w:style w:type="character" w:styleId="Emphasis">
+    <w:name w:val="Emphasis"/>
+    <w:basedOn w:val="DefaultParagraphFont"/>
+    <w:uiPriority w:val="20"/>
+    <w:qFormat/>
+    <w:rsid w:val="00584B27"/>
+    <w:rPr>
+      <w:i/>
+      <w:iCs/>
     </w:rPr>
   </w:style>
 </w:styles>

</xml_diff>

<commit_message>
Research now in Modern Age
research from the WIKI is now in GDD
</commit_message>
<xml_diff>
--- a/Project Hephaestus Design Document.docx
+++ b/Project Hephaestus Design Document.docx
@@ -12773,8 +12773,6 @@
           <w:lang w:val="en-GB"/>
         </w:rPr>
       </w:pPr>
-      <w:bookmarkStart w:id="99" w:name="_GoBack"/>
-      <w:bookmarkEnd w:id="99"/>
     </w:p>
     <w:p>
       <w:pPr>
@@ -12786,7 +12784,7 @@
           <w:lang w:val="en-GB"/>
         </w:rPr>
       </w:pPr>
-      <w:bookmarkStart w:id="100" w:name="_Toc21691842"/>
+      <w:bookmarkStart w:id="99" w:name="_Toc21691842"/>
       <w:r>
         <w:rPr>
           <w:sz w:val="28"/>
@@ -12794,7 +12792,7 @@
         </w:rPr>
         <w:t>Medieval Age</w:t>
       </w:r>
-      <w:bookmarkEnd w:id="100"/>
+      <w:bookmarkEnd w:id="99"/>
     </w:p>
     <w:p>
       <w:pPr>
@@ -13135,7 +13133,7 @@
           <w:lang w:val="en-GB"/>
         </w:rPr>
       </w:pPr>
-      <w:bookmarkStart w:id="101" w:name="_Toc21691843"/>
+      <w:bookmarkStart w:id="100" w:name="_Toc21691843"/>
       <w:r>
         <w:rPr>
           <w:sz w:val="28"/>
@@ -13143,7 +13141,7 @@
         </w:rPr>
         <w:t>Industrial Age</w:t>
       </w:r>
-      <w:bookmarkEnd w:id="101"/>
+      <w:bookmarkEnd w:id="100"/>
     </w:p>
     <w:p>
       <w:pPr>
@@ -13357,7 +13355,7 @@
           <w:lang w:val="en-GB"/>
         </w:rPr>
       </w:pPr>
-      <w:bookmarkStart w:id="102" w:name="_Toc21691844"/>
+      <w:bookmarkStart w:id="101" w:name="_Toc21691844"/>
       <w:r>
         <w:rPr>
           <w:sz w:val="28"/>
@@ -13365,7 +13363,7 @@
         </w:rPr>
         <w:t>Modern Age</w:t>
       </w:r>
-      <w:bookmarkEnd w:id="102"/>
+      <w:bookmarkEnd w:id="101"/>
     </w:p>
     <w:p>
       <w:pPr>
@@ -13384,6 +13382,256 @@
         </w:rPr>
         <w:t>America</w:t>
       </w:r>
+    </w:p>
+    <w:p>
+      <w:pPr>
+        <w:spacing w:after="160" w:line="360" w:lineRule="auto"/>
+        <w:jc w:val="both"/>
+        <w:rPr>
+          <w:rFonts w:eastAsia="Calibri"/>
+          <w:lang w:val="en-GB"/>
+        </w:rPr>
+      </w:pPr>
+      <w:r>
+        <w:rPr>
+          <w:rFonts w:eastAsia="Calibri"/>
+          <w:lang w:val="en-GB"/>
+        </w:rPr>
+        <w:t xml:space="preserve">There is an estimation of which the Chinese was the first people to find out the explosive nature off gunpowder back as far as 850 </w:t>
+      </w:r>
+      <w:proofErr w:type="gramStart"/>
+      <w:r>
+        <w:rPr>
+          <w:rFonts w:eastAsia="Calibri"/>
+          <w:lang w:val="en-GB"/>
+        </w:rPr>
+        <w:t>A.D..</w:t>
+      </w:r>
+      <w:proofErr w:type="gramEnd"/>
+      <w:r>
+        <w:rPr>
+          <w:rFonts w:eastAsia="Calibri"/>
+          <w:lang w:val="en-GB"/>
+        </w:rPr>
+        <w:t xml:space="preserve"> Canons and grenades </w:t>
+      </w:r>
+      <w:r>
+        <w:rPr>
+          <w:rFonts w:eastAsia="Calibri"/>
+          <w:lang w:val="en-GB"/>
+        </w:rPr>
+        <w:t>were</w:t>
+      </w:r>
+      <w:r>
+        <w:rPr>
+          <w:rFonts w:eastAsia="Calibri"/>
+          <w:lang w:val="en-GB"/>
+        </w:rPr>
+        <w:t xml:space="preserve"> some of the first weapons that was incorporated with gunpowder, this was shortly followed by the guns such as primitive handheld firearms. </w:t>
+      </w:r>
+    </w:p>
+    <w:p>
+      <w:pPr>
+        <w:spacing w:after="160" w:line="360" w:lineRule="auto"/>
+        <w:jc w:val="both"/>
+        <w:rPr>
+          <w:rFonts w:eastAsia="Calibri"/>
+          <w:lang w:val="en-GB"/>
+        </w:rPr>
+      </w:pPr>
+      <w:r>
+        <w:rPr>
+          <w:rFonts w:eastAsia="Calibri"/>
+          <w:lang w:val="en-GB"/>
+        </w:rPr>
+        <w:t xml:space="preserve">The tommy gun also known as the Thompson submachine gun, which was made after a long series of guns. This weapon was one of the first portable machine guns (fully automatic). The famous submachine gun was developed too late to be effective in world war 1, the inventor John Thompson put his creation via his company too law enforcement, this didn’t stop criminals also getting their hands on the weapon. </w:t>
+      </w:r>
+    </w:p>
+    <w:p>
+      <w:pPr>
+        <w:spacing w:after="160" w:line="360" w:lineRule="auto"/>
+        <w:jc w:val="both"/>
+        <w:rPr>
+          <w:rFonts w:eastAsia="Calibri"/>
+          <w:lang w:val="en-GB"/>
+        </w:rPr>
+      </w:pPr>
+      <w:r>
+        <w:rPr>
+          <w:rFonts w:eastAsia="Calibri"/>
+          <w:lang w:val="en-GB"/>
+        </w:rPr>
+        <w:t xml:space="preserve">The raw materials used to create the Thompson machine gun is majority steel with some lighter alloys for the petite flexible parts, such as the springs within the weapon. For the handle it was made using wood more specifically walnut. </w:t>
+      </w:r>
+    </w:p>
+    <w:p>
+      <w:pPr>
+        <w:spacing w:after="160" w:line="360" w:lineRule="auto"/>
+        <w:jc w:val="both"/>
+        <w:rPr>
+          <w:rFonts w:eastAsia="Calibri"/>
+          <w:lang w:val="en-GB"/>
+        </w:rPr>
+      </w:pPr>
+      <w:r>
+        <w:rPr>
+          <w:rFonts w:eastAsia="Calibri"/>
+          <w:lang w:val="en-GB"/>
+        </w:rPr>
+        <w:t xml:space="preserve">The traditional way too make a Thompson was long, but this involved multiple drawings and prototyping, for the use of world war 2 it was made more simpler and smaller for mass production purposes. </w:t>
+      </w:r>
+      <w:hyperlink r:id="rId9" w:history="1">
+        <w:r>
+          <w:rPr>
+            <w:rFonts w:eastAsia="Calibri"/>
+            <w:color w:val="0000FF"/>
+            <w:u w:val="single"/>
+            <w:lang w:val="en-GB"/>
+          </w:rPr>
+          <w:t>http://www.madehow.com/Volume-6/Thompson-Submachine-Gun.html</w:t>
+        </w:r>
+      </w:hyperlink>
+    </w:p>
+    <w:p>
+      <w:pPr>
+        <w:spacing w:after="160" w:line="360" w:lineRule="auto"/>
+        <w:jc w:val="both"/>
+        <w:rPr>
+          <w:rFonts w:eastAsia="Calibri"/>
+          <w:lang w:val="en-GB"/>
+        </w:rPr>
+      </w:pPr>
+      <w:r>
+        <w:rPr>
+          <w:rFonts w:eastAsia="Calibri"/>
+          <w:lang w:val="en-GB"/>
+        </w:rPr>
+        <w:t xml:space="preserve">There are five main steps too manufacturing a Thompson submachine: </w:t>
+      </w:r>
+    </w:p>
+    <w:p>
+      <w:pPr>
+        <w:numPr>
+          <w:ilvl w:val="0"/>
+          <w:numId w:val="20"/>
+        </w:numPr>
+        <w:spacing w:after="160" w:line="360" w:lineRule="auto"/>
+        <w:contextualSpacing/>
+        <w:jc w:val="both"/>
+        <w:rPr>
+          <w:rFonts w:eastAsia="Calibri"/>
+          <w:lang w:val="en-GB"/>
+        </w:rPr>
+      </w:pPr>
+      <w:r>
+        <w:rPr>
+          <w:rFonts w:eastAsia="Calibri"/>
+          <w:lang w:val="en-GB"/>
+        </w:rPr>
+        <w:t xml:space="preserve">Cutting the steel, this is where they receive the raw materials such as steel. The steel is then cut by several machines, the machines read blueprints too be cut exact. The gun has been designed so that it can be produced within one or two operations. A few of the parts are formed from solid steel such as the frame, barrel, receiver and the bolt. </w:t>
+      </w:r>
+      <w:bookmarkStart w:id="102" w:name="_GoBack"/>
+      <w:bookmarkEnd w:id="102"/>
+    </w:p>
+    <w:p>
+      <w:pPr>
+        <w:numPr>
+          <w:ilvl w:val="0"/>
+          <w:numId w:val="20"/>
+        </w:numPr>
+        <w:spacing w:after="160" w:line="360" w:lineRule="auto"/>
+        <w:contextualSpacing/>
+        <w:jc w:val="both"/>
+        <w:rPr>
+          <w:rFonts w:eastAsia="Calibri"/>
+          <w:lang w:val="en-GB"/>
+        </w:rPr>
+      </w:pPr>
+      <w:r>
+        <w:rPr>
+          <w:rFonts w:eastAsia="Calibri"/>
+          <w:lang w:val="en-GB"/>
+        </w:rPr>
+        <w:t xml:space="preserve">Other material parts, the smaller parts must be stamped this is normally done by a sub-contractor who specializes in stamping. The way they use the stamping machines is like the way a cookie cutter works, the springs are also sub contracted out to someone who specializes in spring manufacturing. </w:t>
+      </w:r>
+    </w:p>
+    <w:p>
+      <w:pPr>
+        <w:numPr>
+          <w:ilvl w:val="0"/>
+          <w:numId w:val="20"/>
+        </w:numPr>
+        <w:spacing w:after="160" w:line="360" w:lineRule="auto"/>
+        <w:contextualSpacing/>
+        <w:jc w:val="both"/>
+        <w:rPr>
+          <w:rFonts w:eastAsia="Calibri"/>
+          <w:lang w:val="en-GB"/>
+        </w:rPr>
+      </w:pPr>
+      <w:r>
+        <w:rPr>
+          <w:rFonts w:eastAsia="Calibri"/>
+          <w:lang w:val="en-GB"/>
+        </w:rPr>
+        <w:lastRenderedPageBreak/>
+        <w:t xml:space="preserve">The stock, the stock is made from a sub-contractor who works with wood and he will shape the stock from walnut board and then ship them to the manufacturer. </w:t>
+      </w:r>
+    </w:p>
+    <w:p>
+      <w:pPr>
+        <w:numPr>
+          <w:ilvl w:val="0"/>
+          <w:numId w:val="20"/>
+        </w:numPr>
+        <w:spacing w:after="160" w:line="360" w:lineRule="auto"/>
+        <w:contextualSpacing/>
+        <w:jc w:val="both"/>
+        <w:rPr>
+          <w:rFonts w:eastAsia="Calibri"/>
+          <w:lang w:val="en-GB"/>
+        </w:rPr>
+      </w:pPr>
+      <w:r>
+        <w:rPr>
+          <w:rFonts w:eastAsia="Calibri"/>
+          <w:lang w:val="en-GB"/>
+        </w:rPr>
+        <w:t>Subassembly, the Thompson submachine gun has a total of 60 and 70 parts. This is broken down to a team of 5 stations who have their own parts of the guns and this is how the gun is mass produced.</w:t>
+      </w:r>
+    </w:p>
+    <w:p>
+      <w:pPr>
+        <w:numPr>
+          <w:ilvl w:val="0"/>
+          <w:numId w:val="20"/>
+        </w:numPr>
+        <w:spacing w:after="160" w:line="360" w:lineRule="auto"/>
+        <w:contextualSpacing/>
+        <w:jc w:val="both"/>
+        <w:rPr>
+          <w:rFonts w:eastAsia="Calibri"/>
+          <w:lang w:val="en-GB"/>
+        </w:rPr>
+      </w:pPr>
+      <w:r>
+        <w:rPr>
+          <w:rFonts w:eastAsia="Calibri"/>
+          <w:lang w:val="en-GB"/>
+        </w:rPr>
+        <w:t xml:space="preserve">Final assembly, just five workers put the gun together after the subassembly. The parts just snap into place at this stage and everything is screwed together leaving the handle too last just before the gun is polished and this is completed before the quality check. </w:t>
+      </w:r>
+    </w:p>
+    <w:p>
+      <w:pPr>
+        <w:spacing w:after="160" w:line="259" w:lineRule="auto"/>
+        <w:rPr>
+          <w:rFonts w:ascii="Calibri" w:eastAsia="Calibri" w:hAnsi="Calibri"/>
+          <w:sz w:val="22"/>
+          <w:szCs w:val="22"/>
+          <w:lang w:val="en-GB"/>
+        </w:rPr>
+      </w:pPr>
     </w:p>
     <w:p>
       <w:pPr>
@@ -13524,7 +13772,7 @@
                     </pic:cNvPicPr>
                   </pic:nvPicPr>
                   <pic:blipFill>
-                    <a:blip r:embed="rId9" cstate="print">
+                    <a:blip r:embed="rId10" cstate="print">
                       <a:extLst>
                         <a:ext uri="{28A0092B-C50C-407E-A947-70E740481C1C}">
                           <a14:useLocalDpi xmlns:a14="http://schemas.microsoft.com/office/drawing/2010/main" val="0"/>
@@ -13590,7 +13838,7 @@
                     </pic:cNvPicPr>
                   </pic:nvPicPr>
                   <pic:blipFill>
-                    <a:blip r:embed="rId10" cstate="print">
+                    <a:blip r:embed="rId11" cstate="print">
                       <a:extLst>
                         <a:ext uri="{28A0092B-C50C-407E-A947-70E740481C1C}">
                           <a14:useLocalDpi xmlns:a14="http://schemas.microsoft.com/office/drawing/2010/main" val="0"/>
@@ -14446,7 +14694,7 @@
                     <pic:cNvPicPr/>
                   </pic:nvPicPr>
                   <pic:blipFill rotWithShape="1">
-                    <a:blip r:embed="rId11">
+                    <a:blip r:embed="rId12">
                       <a:extLst>
                         <a:ext uri="{28A0092B-C50C-407E-A947-70E740481C1C}">
                           <a14:useLocalDpi xmlns:a14="http://schemas.microsoft.com/office/drawing/2010/main" val="0"/>
@@ -14513,7 +14761,7 @@
                     <pic:cNvPicPr/>
                   </pic:nvPicPr>
                   <pic:blipFill rotWithShape="1">
-                    <a:blip r:embed="rId12">
+                    <a:blip r:embed="rId13">
                       <a:extLst>
                         <a:ext uri="{28A0092B-C50C-407E-A947-70E740481C1C}">
                           <a14:useLocalDpi xmlns:a14="http://schemas.microsoft.com/office/drawing/2010/main" val="0"/>
@@ -14595,7 +14843,7 @@
                     <pic:cNvPicPr/>
                   </pic:nvPicPr>
                   <pic:blipFill rotWithShape="1">
-                    <a:blip r:embed="rId13">
+                    <a:blip r:embed="rId14">
                       <a:extLst>
                         <a:ext uri="{28A0092B-C50C-407E-A947-70E740481C1C}">
                           <a14:useLocalDpi xmlns:a14="http://schemas.microsoft.com/office/drawing/2010/main" val="0"/>
@@ -14685,7 +14933,7 @@
             <wp:effectExtent l="0" t="0" r="0" b="1270"/>
             <wp:wrapSquare wrapText="bothSides"/>
             <wp:docPr id="3" name="Picture 3">
-              <a:hlinkClick xmlns:a="http://schemas.openxmlformats.org/drawingml/2006/main" r:id="rId14"/>
+              <a:hlinkClick xmlns:a="http://schemas.openxmlformats.org/drawingml/2006/main" r:id="rId15"/>
             </wp:docPr>
             <wp:cNvGraphicFramePr>
               <a:graphicFrameLocks xmlns:a="http://schemas.openxmlformats.org/drawingml/2006/main" noChangeAspect="1"/>
@@ -14695,14 +14943,14 @@
                 <pic:pic xmlns:pic="http://schemas.openxmlformats.org/drawingml/2006/picture">
                   <pic:nvPicPr>
                     <pic:cNvPr id="0" name="Picture 1">
-                      <a:hlinkClick r:id="rId14"/>
+                      <a:hlinkClick r:id="rId15"/>
                     </pic:cNvPr>
                     <pic:cNvPicPr>
                       <a:picLocks noChangeAspect="1" noChangeArrowheads="1"/>
                     </pic:cNvPicPr>
                   </pic:nvPicPr>
                   <pic:blipFill>
-                    <a:blip r:embed="rId15" cstate="print">
+                    <a:blip r:embed="rId16" cstate="print">
                       <a:extLst>
                         <a:ext uri="{28A0092B-C50C-407E-A947-70E740481C1C}">
                           <a14:useLocalDpi xmlns:a14="http://schemas.microsoft.com/office/drawing/2010/main" val="0"/>
@@ -15271,9 +15519,9 @@
       </w:pPr>
     </w:p>
     <w:sectPr>
-      <w:headerReference w:type="default" r:id="rId16"/>
-      <w:footerReference w:type="even" r:id="rId17"/>
-      <w:footerReference w:type="default" r:id="rId18"/>
+      <w:headerReference w:type="default" r:id="rId17"/>
+      <w:footerReference w:type="even" r:id="rId18"/>
+      <w:footerReference w:type="default" r:id="rId19"/>
       <w:pgSz w:w="12240" w:h="15840"/>
       <w:pgMar w:top="1440" w:right="1800" w:bottom="1440" w:left="1800" w:header="720" w:footer="720" w:gutter="0"/>
       <w:cols w:space="720"/>
@@ -15928,6 +16176,92 @@
     </w:lvl>
   </w:abstractNum>
   <w:abstractNum w:abstractNumId="17" w15:restartNumberingAfterBreak="0">
+    <w:nsid w:val="6E8D639D"/>
+    <w:multiLevelType w:val="hybridMultilevel"/>
+    <w:tmpl w:val="A90A98B8"/>
+    <w:lvl w:ilvl="0" w:tplc="0809000F">
+      <w:start w:val="1"/>
+      <w:numFmt w:val="decimal"/>
+      <w:lvlText w:val="%1."/>
+      <w:lvlJc w:val="left"/>
+      <w:pPr>
+        <w:ind w:left="765" w:hanging="360"/>
+      </w:pPr>
+    </w:lvl>
+    <w:lvl w:ilvl="1" w:tplc="08090019" w:tentative="1">
+      <w:start w:val="1"/>
+      <w:numFmt w:val="lowerLetter"/>
+      <w:lvlText w:val="%2."/>
+      <w:lvlJc w:val="left"/>
+      <w:pPr>
+        <w:ind w:left="1485" w:hanging="360"/>
+      </w:pPr>
+    </w:lvl>
+    <w:lvl w:ilvl="2" w:tplc="0809001B" w:tentative="1">
+      <w:start w:val="1"/>
+      <w:numFmt w:val="lowerRoman"/>
+      <w:lvlText w:val="%3."/>
+      <w:lvlJc w:val="right"/>
+      <w:pPr>
+        <w:ind w:left="2205" w:hanging="180"/>
+      </w:pPr>
+    </w:lvl>
+    <w:lvl w:ilvl="3" w:tplc="0809000F" w:tentative="1">
+      <w:start w:val="1"/>
+      <w:numFmt w:val="decimal"/>
+      <w:lvlText w:val="%4."/>
+      <w:lvlJc w:val="left"/>
+      <w:pPr>
+        <w:ind w:left="2925" w:hanging="360"/>
+      </w:pPr>
+    </w:lvl>
+    <w:lvl w:ilvl="4" w:tplc="08090019" w:tentative="1">
+      <w:start w:val="1"/>
+      <w:numFmt w:val="lowerLetter"/>
+      <w:lvlText w:val="%5."/>
+      <w:lvlJc w:val="left"/>
+      <w:pPr>
+        <w:ind w:left="3645" w:hanging="360"/>
+      </w:pPr>
+    </w:lvl>
+    <w:lvl w:ilvl="5" w:tplc="0809001B" w:tentative="1">
+      <w:start w:val="1"/>
+      <w:numFmt w:val="lowerRoman"/>
+      <w:lvlText w:val="%6."/>
+      <w:lvlJc w:val="right"/>
+      <w:pPr>
+        <w:ind w:left="4365" w:hanging="180"/>
+      </w:pPr>
+    </w:lvl>
+    <w:lvl w:ilvl="6" w:tplc="0809000F" w:tentative="1">
+      <w:start w:val="1"/>
+      <w:numFmt w:val="decimal"/>
+      <w:lvlText w:val="%7."/>
+      <w:lvlJc w:val="left"/>
+      <w:pPr>
+        <w:ind w:left="5085" w:hanging="360"/>
+      </w:pPr>
+    </w:lvl>
+    <w:lvl w:ilvl="7" w:tplc="08090019" w:tentative="1">
+      <w:start w:val="1"/>
+      <w:numFmt w:val="lowerLetter"/>
+      <w:lvlText w:val="%8."/>
+      <w:lvlJc w:val="left"/>
+      <w:pPr>
+        <w:ind w:left="5805" w:hanging="360"/>
+      </w:pPr>
+    </w:lvl>
+    <w:lvl w:ilvl="8" w:tplc="0809001B" w:tentative="1">
+      <w:start w:val="1"/>
+      <w:numFmt w:val="lowerRoman"/>
+      <w:lvlText w:val="%9."/>
+      <w:lvlJc w:val="right"/>
+      <w:pPr>
+        <w:ind w:left="6525" w:hanging="180"/>
+      </w:pPr>
+    </w:lvl>
+  </w:abstractNum>
+  <w:abstractNum w:abstractNumId="18" w15:restartNumberingAfterBreak="0">
     <w:nsid w:val="7BA94E7E"/>
     <w:multiLevelType w:val="singleLevel"/>
     <w:tmpl w:val="D7022496"/>
@@ -15946,7 +16280,7 @@
       </w:rPr>
     </w:lvl>
   </w:abstractNum>
-  <w:abstractNum w:abstractNumId="18" w15:restartNumberingAfterBreak="0">
+  <w:abstractNum w:abstractNumId="19" w15:restartNumberingAfterBreak="0">
     <w:nsid w:val="7E83302B"/>
     <w:multiLevelType w:val="singleLevel"/>
     <w:tmpl w:val="04090001"/>
@@ -16012,7 +16346,7 @@
     <w:abstractNumId w:val="7"/>
   </w:num>
   <w:num w:numId="11">
-    <w:abstractNumId w:val="18"/>
+    <w:abstractNumId w:val="19"/>
   </w:num>
   <w:num w:numId="12">
     <w:abstractNumId w:val="5"/>
@@ -16027,7 +16361,7 @@
     <w:abstractNumId w:val="6"/>
   </w:num>
   <w:num w:numId="16">
-    <w:abstractNumId w:val="17"/>
+    <w:abstractNumId w:val="18"/>
   </w:num>
   <w:num w:numId="17">
     <w:abstractNumId w:val="2"/>
@@ -16037,6 +16371,9 @@
   </w:num>
   <w:num w:numId="19">
     <w:abstractNumId w:val="8"/>
+  </w:num>
+  <w:num w:numId="20">
+    <w:abstractNumId w:val="17"/>
   </w:num>
 </w:numbering>
 </file>

</xml_diff>

<commit_message>
Uploaded picture in design UI
</commit_message>
<xml_diff>
--- a/Project Hephaestus Design Document.docx
+++ b/Project Hephaestus Design Document.docx
@@ -13413,21 +13413,7 @@
           <w:rFonts w:eastAsia="Calibri"/>
           <w:lang w:val="en-GB"/>
         </w:rPr>
-        <w:t xml:space="preserve"> Canons and grenades </w:t>
-      </w:r>
-      <w:r>
-        <w:rPr>
-          <w:rFonts w:eastAsia="Calibri"/>
-          <w:lang w:val="en-GB"/>
-        </w:rPr>
-        <w:t>were</w:t>
-      </w:r>
-      <w:r>
-        <w:rPr>
-          <w:rFonts w:eastAsia="Calibri"/>
-          <w:lang w:val="en-GB"/>
-        </w:rPr>
-        <w:t xml:space="preserve"> some of the first weapons that was incorporated with gunpowder, this was shortly followed by the guns such as primitive handheld firearms. </w:t>
+        <w:t xml:space="preserve"> Canons and grenades were some of the first weapons that was incorporated with gunpowder, this was shortly followed by the guns such as primitive handheld firearms. </w:t>
       </w:r>
     </w:p>
     <w:p>
@@ -13530,8 +13516,6 @@
         </w:rPr>
         <w:t xml:space="preserve">Cutting the steel, this is where they receive the raw materials such as steel. The steel is then cut by several machines, the machines read blueprints too be cut exact. The gun has been designed so that it can be produced within one or two operations. A few of the parts are formed from solid steel such as the frame, barrel, receiver and the bolt. </w:t>
       </w:r>
-      <w:bookmarkStart w:id="102" w:name="_GoBack"/>
-      <w:bookmarkEnd w:id="102"/>
     </w:p>
     <w:p>
       <w:pPr>
@@ -14014,6 +13998,75 @@
     </w:p>
     <w:p>
       <w:pPr>
+        <w:rPr>
+          <w:lang w:val="en-GB"/>
+        </w:rPr>
+      </w:pPr>
+      <w:bookmarkStart w:id="102" w:name="_GoBack"/>
+      <w:r>
+        <w:rPr>
+          <w:noProof/>
+        </w:rPr>
+        <w:drawing>
+          <wp:inline distT="0" distB="0" distL="0" distR="0" wp14:anchorId="6E0B39BC" wp14:editId="36F3B5EB">
+            <wp:extent cx="3870960" cy="2903220"/>
+            <wp:effectExtent l="0" t="0" r="0" b="0"/>
+            <wp:docPr id="9" name="Picture 9"/>
+            <wp:cNvGraphicFramePr>
+              <a:graphicFrameLocks xmlns:a="http://schemas.openxmlformats.org/drawingml/2006/main" noChangeAspect="1"/>
+            </wp:cNvGraphicFramePr>
+            <a:graphic xmlns:a="http://schemas.openxmlformats.org/drawingml/2006/main">
+              <a:graphicData uri="http://schemas.openxmlformats.org/drawingml/2006/picture">
+                <pic:pic xmlns:pic="http://schemas.openxmlformats.org/drawingml/2006/picture">
+                  <pic:nvPicPr>
+                    <pic:cNvPr id="0" name="Picture 1"/>
+                    <pic:cNvPicPr>
+                      <a:picLocks noChangeAspect="1" noChangeArrowheads="1"/>
+                    </pic:cNvPicPr>
+                  </pic:nvPicPr>
+                  <pic:blipFill>
+                    <a:blip r:embed="rId12" cstate="print">
+                      <a:extLst>
+                        <a:ext uri="{28A0092B-C50C-407E-A947-70E740481C1C}">
+                          <a14:useLocalDpi xmlns:a14="http://schemas.microsoft.com/office/drawing/2010/main" val="0"/>
+                        </a:ext>
+                      </a:extLst>
+                    </a:blip>
+                    <a:srcRect/>
+                    <a:stretch>
+                      <a:fillRect/>
+                    </a:stretch>
+                  </pic:blipFill>
+                  <pic:spPr bwMode="auto">
+                    <a:xfrm>
+                      <a:off x="0" y="0"/>
+                      <a:ext cx="3870960" cy="2903220"/>
+                    </a:xfrm>
+                    <a:prstGeom prst="rect">
+                      <a:avLst/>
+                    </a:prstGeom>
+                    <a:noFill/>
+                    <a:ln>
+                      <a:noFill/>
+                    </a:ln>
+                  </pic:spPr>
+                </pic:pic>
+              </a:graphicData>
+            </a:graphic>
+          </wp:inline>
+        </w:drawing>
+      </w:r>
+      <w:bookmarkEnd w:id="102"/>
+    </w:p>
+    <w:p>
+      <w:pPr>
+        <w:rPr>
+          <w:lang w:val="en-GB"/>
+        </w:rPr>
+      </w:pPr>
+    </w:p>
+    <w:p>
+      <w:pPr>
         <w:pStyle w:val="Heading1"/>
         <w:jc w:val="left"/>
         <w:rPr>
@@ -14231,6 +14284,7 @@
           <w:sz w:val="28"/>
           <w:lang w:val="en-GB"/>
         </w:rPr>
+        <w:lastRenderedPageBreak/>
         <w:t>Character Rendering Detail #2</w:t>
       </w:r>
       <w:bookmarkEnd w:id="106"/>
@@ -14694,7 +14748,7 @@
                     <pic:cNvPicPr/>
                   </pic:nvPicPr>
                   <pic:blipFill rotWithShape="1">
-                    <a:blip r:embed="rId12">
+                    <a:blip r:embed="rId13">
                       <a:extLst>
                         <a:ext uri="{28A0092B-C50C-407E-A947-70E740481C1C}">
                           <a14:useLocalDpi xmlns:a14="http://schemas.microsoft.com/office/drawing/2010/main" val="0"/>
@@ -14761,7 +14815,7 @@
                     <pic:cNvPicPr/>
                   </pic:nvPicPr>
                   <pic:blipFill rotWithShape="1">
-                    <a:blip r:embed="rId13">
+                    <a:blip r:embed="rId14">
                       <a:extLst>
                         <a:ext uri="{28A0092B-C50C-407E-A947-70E740481C1C}">
                           <a14:useLocalDpi xmlns:a14="http://schemas.microsoft.com/office/drawing/2010/main" val="0"/>
@@ -14843,7 +14897,7 @@
                     <pic:cNvPicPr/>
                   </pic:nvPicPr>
                   <pic:blipFill rotWithShape="1">
-                    <a:blip r:embed="rId14">
+                    <a:blip r:embed="rId15">
                       <a:extLst>
                         <a:ext uri="{28A0092B-C50C-407E-A947-70E740481C1C}">
                           <a14:useLocalDpi xmlns:a14="http://schemas.microsoft.com/office/drawing/2010/main" val="0"/>
@@ -14933,7 +14987,7 @@
             <wp:effectExtent l="0" t="0" r="0" b="1270"/>
             <wp:wrapSquare wrapText="bothSides"/>
             <wp:docPr id="3" name="Picture 3">
-              <a:hlinkClick xmlns:a="http://schemas.openxmlformats.org/drawingml/2006/main" r:id="rId15"/>
+              <a:hlinkClick xmlns:a="http://schemas.openxmlformats.org/drawingml/2006/main" r:id="rId16"/>
             </wp:docPr>
             <wp:cNvGraphicFramePr>
               <a:graphicFrameLocks xmlns:a="http://schemas.openxmlformats.org/drawingml/2006/main" noChangeAspect="1"/>
@@ -14943,14 +14997,14 @@
                 <pic:pic xmlns:pic="http://schemas.openxmlformats.org/drawingml/2006/picture">
                   <pic:nvPicPr>
                     <pic:cNvPr id="0" name="Picture 1">
-                      <a:hlinkClick r:id="rId15"/>
+                      <a:hlinkClick r:id="rId16"/>
                     </pic:cNvPr>
                     <pic:cNvPicPr>
                       <a:picLocks noChangeAspect="1" noChangeArrowheads="1"/>
                     </pic:cNvPicPr>
                   </pic:nvPicPr>
                   <pic:blipFill>
-                    <a:blip r:embed="rId16" cstate="print">
+                    <a:blip r:embed="rId17" cstate="print">
                       <a:extLst>
                         <a:ext uri="{28A0092B-C50C-407E-A947-70E740481C1C}">
                           <a14:useLocalDpi xmlns:a14="http://schemas.microsoft.com/office/drawing/2010/main" val="0"/>
@@ -15519,9 +15573,9 @@
       </w:pPr>
     </w:p>
     <w:sectPr>
-      <w:headerReference w:type="default" r:id="rId17"/>
-      <w:footerReference w:type="even" r:id="rId18"/>
-      <w:footerReference w:type="default" r:id="rId19"/>
+      <w:headerReference w:type="default" r:id="rId18"/>
+      <w:footerReference w:type="even" r:id="rId19"/>
+      <w:footerReference w:type="default" r:id="rId20"/>
       <w:pgSz w:w="12240" w:h="15840"/>
       <w:pgMar w:top="1440" w:right="1800" w:bottom="1440" w:left="1800" w:header="720" w:footer="720" w:gutter="0"/>
       <w:cols w:space="720"/>

</xml_diff>

<commit_message>
Storyboard for anvil in design document
</commit_message>
<xml_diff>
--- a/Project Hephaestus Design Document.docx
+++ b/Project Hephaestus Design Document.docx
@@ -14002,7 +14002,6 @@
           <w:lang w:val="en-GB"/>
         </w:rPr>
       </w:pPr>
-      <w:bookmarkStart w:id="102" w:name="_GoBack"/>
       <w:r>
         <w:rPr>
           <w:noProof/>
@@ -14056,7 +14055,6 @@
           </wp:inline>
         </w:drawing>
       </w:r>
-      <w:bookmarkEnd w:id="102"/>
     </w:p>
     <w:p>
       <w:pPr>
@@ -14116,59 +14114,20 @@
     <w:p>
       <w:pPr>
         <w:rPr>
-          <w:lang w:val="en-GB"/>
-        </w:rPr>
-      </w:pPr>
-    </w:p>
-    <w:p>
-      <w:pPr>
-        <w:rPr>
-          <w:lang w:val="en-GB"/>
-        </w:rPr>
-      </w:pPr>
-    </w:p>
-    <w:p>
-      <w:pPr>
-        <w:rPr>
-          <w:lang w:val="en-GB"/>
-        </w:rPr>
-      </w:pPr>
-    </w:p>
-    <w:p>
-      <w:pPr>
-        <w:rPr>
-          <w:lang w:val="en-GB"/>
-        </w:rPr>
-      </w:pPr>
-    </w:p>
-    <w:p>
-      <w:pPr>
-        <w:rPr>
-          <w:lang w:val="en-GB"/>
-        </w:rPr>
-      </w:pPr>
-    </w:p>
-    <w:p>
-      <w:pPr>
-        <w:rPr>
-          <w:lang w:val="en-GB"/>
-        </w:rPr>
-      </w:pPr>
-    </w:p>
-    <w:p>
-      <w:pPr>
-        <w:rPr>
-          <w:lang w:val="en-GB"/>
-        </w:rPr>
-      </w:pPr>
-    </w:p>
-    <w:p>
-      <w:pPr>
-        <w:spacing w:line="360" w:lineRule="auto"/>
-        <w:rPr>
-          <w:lang w:val="en-GB"/>
-        </w:rPr>
-      </w:pPr>
+          <w:b/>
+          <w:sz w:val="40"/>
+          <w:szCs w:val="40"/>
+          <w:lang w:val="en-GB"/>
+        </w:rPr>
+      </w:pPr>
+      <w:r>
+        <w:rPr>
+          <w:sz w:val="40"/>
+          <w:szCs w:val="40"/>
+          <w:lang w:val="en-GB"/>
+        </w:rPr>
+        <w:br w:type="page"/>
+      </w:r>
     </w:p>
     <w:p>
       <w:pPr>
@@ -14176,6 +14135,145 @@
         <w:jc w:val="left"/>
         <w:rPr>
           <w:sz w:val="40"/>
+          <w:szCs w:val="40"/>
+          <w:lang w:val="en-GB"/>
+        </w:rPr>
+      </w:pPr>
+      <w:bookmarkStart w:id="102" w:name="_GoBack"/>
+      <w:bookmarkEnd w:id="102"/>
+      <w:r>
+        <w:rPr>
+          <w:sz w:val="40"/>
+          <w:szCs w:val="40"/>
+          <w:lang w:val="en-GB"/>
+        </w:rPr>
+        <w:lastRenderedPageBreak/>
+        <w:t>Storyboards</w:t>
+      </w:r>
+    </w:p>
+    <w:p>
+      <w:pPr>
+        <w:rPr>
+          <w:lang w:val="en-GB"/>
+        </w:rPr>
+      </w:pPr>
+    </w:p>
+    <w:p>
+      <w:pPr>
+        <w:rPr>
+          <w:lang w:val="en-GB"/>
+        </w:rPr>
+      </w:pPr>
+      <w:r>
+        <w:rPr>
+          <w:noProof/>
+        </w:rPr>
+        <w:drawing>
+          <wp:inline distT="0" distB="0" distL="0" distR="0" wp14:anchorId="0F3DD1C1" wp14:editId="2F7DEEE7">
+            <wp:extent cx="3665220" cy="2748915"/>
+            <wp:effectExtent l="0" t="0" r="0" b="0"/>
+            <wp:docPr id="10" name="Picture 10"/>
+            <wp:cNvGraphicFramePr>
+              <a:graphicFrameLocks xmlns:a="http://schemas.openxmlformats.org/drawingml/2006/main" noChangeAspect="1"/>
+            </wp:cNvGraphicFramePr>
+            <a:graphic xmlns:a="http://schemas.openxmlformats.org/drawingml/2006/main">
+              <a:graphicData uri="http://schemas.openxmlformats.org/drawingml/2006/picture">
+                <pic:pic xmlns:pic="http://schemas.openxmlformats.org/drawingml/2006/picture">
+                  <pic:nvPicPr>
+                    <pic:cNvPr id="0" name="Picture 3"/>
+                    <pic:cNvPicPr>
+                      <a:picLocks noChangeAspect="1" noChangeArrowheads="1"/>
+                    </pic:cNvPicPr>
+                  </pic:nvPicPr>
+                  <pic:blipFill>
+                    <a:blip r:embed="rId13" cstate="print">
+                      <a:extLst>
+                        <a:ext uri="{28A0092B-C50C-407E-A947-70E740481C1C}">
+                          <a14:useLocalDpi xmlns:a14="http://schemas.microsoft.com/office/drawing/2010/main" val="0"/>
+                        </a:ext>
+                      </a:extLst>
+                    </a:blip>
+                    <a:srcRect/>
+                    <a:stretch>
+                      <a:fillRect/>
+                    </a:stretch>
+                  </pic:blipFill>
+                  <pic:spPr bwMode="auto">
+                    <a:xfrm>
+                      <a:off x="0" y="0"/>
+                      <a:ext cx="3665220" cy="2748915"/>
+                    </a:xfrm>
+                    <a:prstGeom prst="rect">
+                      <a:avLst/>
+                    </a:prstGeom>
+                    <a:noFill/>
+                    <a:ln>
+                      <a:noFill/>
+                    </a:ln>
+                  </pic:spPr>
+                </pic:pic>
+              </a:graphicData>
+            </a:graphic>
+          </wp:inline>
+        </w:drawing>
+      </w:r>
+    </w:p>
+    <w:p>
+      <w:pPr>
+        <w:rPr>
+          <w:lang w:val="en-GB"/>
+        </w:rPr>
+      </w:pPr>
+    </w:p>
+    <w:p>
+      <w:pPr>
+        <w:rPr>
+          <w:lang w:val="en-GB"/>
+        </w:rPr>
+      </w:pPr>
+    </w:p>
+    <w:p>
+      <w:pPr>
+        <w:rPr>
+          <w:lang w:val="en-GB"/>
+        </w:rPr>
+      </w:pPr>
+    </w:p>
+    <w:p>
+      <w:pPr>
+        <w:rPr>
+          <w:lang w:val="en-GB"/>
+        </w:rPr>
+      </w:pPr>
+    </w:p>
+    <w:p>
+      <w:pPr>
+        <w:rPr>
+          <w:lang w:val="en-GB"/>
+        </w:rPr>
+      </w:pPr>
+    </w:p>
+    <w:p>
+      <w:pPr>
+        <w:rPr>
+          <w:lang w:val="en-GB"/>
+        </w:rPr>
+      </w:pPr>
+    </w:p>
+    <w:p>
+      <w:pPr>
+        <w:spacing w:line="360" w:lineRule="auto"/>
+        <w:rPr>
+          <w:lang w:val="en-GB"/>
+        </w:rPr>
+      </w:pPr>
+    </w:p>
+    <w:p>
+      <w:pPr>
+        <w:pStyle w:val="Heading1"/>
+        <w:jc w:val="left"/>
+        <w:rPr>
+          <w:sz w:val="40"/>
           <w:lang w:val="en-GB"/>
         </w:rPr>
       </w:pPr>
@@ -14284,7 +14382,6 @@
           <w:sz w:val="28"/>
           <w:lang w:val="en-GB"/>
         </w:rPr>
-        <w:lastRenderedPageBreak/>
         <w:t>Character Rendering Detail #2</w:t>
       </w:r>
       <w:bookmarkEnd w:id="106"/>
@@ -14748,7 +14845,7 @@
                     <pic:cNvPicPr/>
                   </pic:nvPicPr>
                   <pic:blipFill rotWithShape="1">
-                    <a:blip r:embed="rId13">
+                    <a:blip r:embed="rId14">
                       <a:extLst>
                         <a:ext uri="{28A0092B-C50C-407E-A947-70E740481C1C}">
                           <a14:useLocalDpi xmlns:a14="http://schemas.microsoft.com/office/drawing/2010/main" val="0"/>
@@ -14815,7 +14912,7 @@
                     <pic:cNvPicPr/>
                   </pic:nvPicPr>
                   <pic:blipFill rotWithShape="1">
-                    <a:blip r:embed="rId14">
+                    <a:blip r:embed="rId15">
                       <a:extLst>
                         <a:ext uri="{28A0092B-C50C-407E-A947-70E740481C1C}">
                           <a14:useLocalDpi xmlns:a14="http://schemas.microsoft.com/office/drawing/2010/main" val="0"/>
@@ -14897,7 +14994,7 @@
                     <pic:cNvPicPr/>
                   </pic:nvPicPr>
                   <pic:blipFill rotWithShape="1">
-                    <a:blip r:embed="rId15">
+                    <a:blip r:embed="rId16">
                       <a:extLst>
                         <a:ext uri="{28A0092B-C50C-407E-A947-70E740481C1C}">
                           <a14:useLocalDpi xmlns:a14="http://schemas.microsoft.com/office/drawing/2010/main" val="0"/>
@@ -14987,7 +15084,7 @@
             <wp:effectExtent l="0" t="0" r="0" b="1270"/>
             <wp:wrapSquare wrapText="bothSides"/>
             <wp:docPr id="3" name="Picture 3">
-              <a:hlinkClick xmlns:a="http://schemas.openxmlformats.org/drawingml/2006/main" r:id="rId16"/>
+              <a:hlinkClick xmlns:a="http://schemas.openxmlformats.org/drawingml/2006/main" r:id="rId17"/>
             </wp:docPr>
             <wp:cNvGraphicFramePr>
               <a:graphicFrameLocks xmlns:a="http://schemas.openxmlformats.org/drawingml/2006/main" noChangeAspect="1"/>
@@ -14997,14 +15094,14 @@
                 <pic:pic xmlns:pic="http://schemas.openxmlformats.org/drawingml/2006/picture">
                   <pic:nvPicPr>
                     <pic:cNvPr id="0" name="Picture 1">
-                      <a:hlinkClick r:id="rId16"/>
+                      <a:hlinkClick r:id="rId17"/>
                     </pic:cNvPr>
                     <pic:cNvPicPr>
                       <a:picLocks noChangeAspect="1" noChangeArrowheads="1"/>
                     </pic:cNvPicPr>
                   </pic:nvPicPr>
                   <pic:blipFill>
-                    <a:blip r:embed="rId17" cstate="print">
+                    <a:blip r:embed="rId18" cstate="print">
                       <a:extLst>
                         <a:ext uri="{28A0092B-C50C-407E-A947-70E740481C1C}">
                           <a14:useLocalDpi xmlns:a14="http://schemas.microsoft.com/office/drawing/2010/main" val="0"/>
@@ -15573,9 +15670,9 @@
       </w:pPr>
     </w:p>
     <w:sectPr>
-      <w:headerReference w:type="default" r:id="rId18"/>
-      <w:footerReference w:type="even" r:id="rId19"/>
-      <w:footerReference w:type="default" r:id="rId20"/>
+      <w:headerReference w:type="default" r:id="rId19"/>
+      <w:footerReference w:type="even" r:id="rId20"/>
+      <w:footerReference w:type="default" r:id="rId21"/>
       <w:pgSz w:w="12240" w:h="15840"/>
       <w:pgMar w:top="1440" w:right="1800" w:bottom="1440" w:left="1800" w:header="720" w:footer="720" w:gutter="0"/>
       <w:cols w:space="720"/>

</xml_diff>

<commit_message>
Birds eye view of map layout
</commit_message>
<xml_diff>
--- a/Project Hephaestus Design Document.docx
+++ b/Project Hephaestus Design Document.docx
@@ -14072,20 +14072,61 @@
           <w:lang w:val="en-GB"/>
         </w:rPr>
       </w:pPr>
-      <w:r>
-        <w:rPr>
-          <w:sz w:val="40"/>
-          <w:lang w:val="en-GB"/>
-        </w:rPr>
-        <w:t>Item Concepts</w:t>
-      </w:r>
-    </w:p>
-    <w:p>
-      <w:pPr>
-        <w:rPr>
-          <w:lang w:val="en-GB"/>
-        </w:rPr>
-      </w:pPr>
+      <w:bookmarkStart w:id="102" w:name="_GoBack"/>
+      <w:r>
+        <w:rPr>
+          <w:noProof/>
+        </w:rPr>
+        <w:drawing>
+          <wp:inline distT="0" distB="0" distL="0" distR="0" wp14:anchorId="59B30274" wp14:editId="4BF6E545">
+            <wp:extent cx="3911600" cy="2933700"/>
+            <wp:effectExtent l="0" t="0" r="0" b="0"/>
+            <wp:docPr id="11" name="Picture 11"/>
+            <wp:cNvGraphicFramePr>
+              <a:graphicFrameLocks xmlns:a="http://schemas.openxmlformats.org/drawingml/2006/main" noChangeAspect="1"/>
+            </wp:cNvGraphicFramePr>
+            <a:graphic xmlns:a="http://schemas.openxmlformats.org/drawingml/2006/main">
+              <a:graphicData uri="http://schemas.openxmlformats.org/drawingml/2006/picture">
+                <pic:pic xmlns:pic="http://schemas.openxmlformats.org/drawingml/2006/picture">
+                  <pic:nvPicPr>
+                    <pic:cNvPr id="0" name="Picture 5"/>
+                    <pic:cNvPicPr>
+                      <a:picLocks noChangeAspect="1" noChangeArrowheads="1"/>
+                    </pic:cNvPicPr>
+                  </pic:nvPicPr>
+                  <pic:blipFill>
+                    <a:blip r:embed="rId13" cstate="print">
+                      <a:extLst>
+                        <a:ext uri="{28A0092B-C50C-407E-A947-70E740481C1C}">
+                          <a14:useLocalDpi xmlns:a14="http://schemas.microsoft.com/office/drawing/2010/main" val="0"/>
+                        </a:ext>
+                      </a:extLst>
+                    </a:blip>
+                    <a:srcRect/>
+                    <a:stretch>
+                      <a:fillRect/>
+                    </a:stretch>
+                  </pic:blipFill>
+                  <pic:spPr bwMode="auto">
+                    <a:xfrm>
+                      <a:off x="0" y="0"/>
+                      <a:ext cx="3911600" cy="2933700"/>
+                    </a:xfrm>
+                    <a:prstGeom prst="rect">
+                      <a:avLst/>
+                    </a:prstGeom>
+                    <a:noFill/>
+                    <a:ln>
+                      <a:noFill/>
+                    </a:ln>
+                  </pic:spPr>
+                </pic:pic>
+              </a:graphicData>
+            </a:graphic>
+          </wp:inline>
+        </w:drawing>
+      </w:r>
+      <w:bookmarkEnd w:id="102"/>
     </w:p>
     <w:p>
       <w:pPr>
@@ -14096,11 +14137,46 @@
           <w:lang w:val="en-GB"/>
         </w:rPr>
       </w:pPr>
-      <w:r>
+    </w:p>
+    <w:p>
+      <w:pPr>
+        <w:pStyle w:val="Heading1"/>
+        <w:jc w:val="left"/>
         <w:rPr>
           <w:sz w:val="40"/>
           <w:lang w:val="en-GB"/>
         </w:rPr>
+      </w:pPr>
+      <w:r>
+        <w:rPr>
+          <w:sz w:val="40"/>
+          <w:lang w:val="en-GB"/>
+        </w:rPr>
+        <w:t>Item Concepts</w:t>
+      </w:r>
+    </w:p>
+    <w:p>
+      <w:pPr>
+        <w:rPr>
+          <w:lang w:val="en-GB"/>
+        </w:rPr>
+      </w:pPr>
+    </w:p>
+    <w:p>
+      <w:pPr>
+        <w:pStyle w:val="Heading1"/>
+        <w:jc w:val="left"/>
+        <w:rPr>
+          <w:sz w:val="40"/>
+          <w:lang w:val="en-GB"/>
+        </w:rPr>
+      </w:pPr>
+      <w:r>
+        <w:rPr>
+          <w:sz w:val="40"/>
+          <w:lang w:val="en-GB"/>
+        </w:rPr>
+        <w:lastRenderedPageBreak/>
         <w:t>UI Concepts</w:t>
       </w:r>
     </w:p>
@@ -14139,8 +14215,6 @@
           <w:lang w:val="en-GB"/>
         </w:rPr>
       </w:pPr>
-      <w:bookmarkStart w:id="102" w:name="_GoBack"/>
-      <w:bookmarkEnd w:id="102"/>
       <w:r>
         <w:rPr>
           <w:sz w:val="40"/>
@@ -14186,7 +14260,7 @@
                     </pic:cNvPicPr>
                   </pic:nvPicPr>
                   <pic:blipFill>
-                    <a:blip r:embed="rId13" cstate="print">
+                    <a:blip r:embed="rId14" cstate="print">
                       <a:extLst>
                         <a:ext uri="{28A0092B-C50C-407E-A947-70E740481C1C}">
                           <a14:useLocalDpi xmlns:a14="http://schemas.microsoft.com/office/drawing/2010/main" val="0"/>
@@ -14845,7 +14919,7 @@
                     <pic:cNvPicPr/>
                   </pic:nvPicPr>
                   <pic:blipFill rotWithShape="1">
-                    <a:blip r:embed="rId14">
+                    <a:blip r:embed="rId15">
                       <a:extLst>
                         <a:ext uri="{28A0092B-C50C-407E-A947-70E740481C1C}">
                           <a14:useLocalDpi xmlns:a14="http://schemas.microsoft.com/office/drawing/2010/main" val="0"/>
@@ -14912,7 +14986,7 @@
                     <pic:cNvPicPr/>
                   </pic:nvPicPr>
                   <pic:blipFill rotWithShape="1">
-                    <a:blip r:embed="rId15">
+                    <a:blip r:embed="rId16">
                       <a:extLst>
                         <a:ext uri="{28A0092B-C50C-407E-A947-70E740481C1C}">
                           <a14:useLocalDpi xmlns:a14="http://schemas.microsoft.com/office/drawing/2010/main" val="0"/>
@@ -14994,7 +15068,7 @@
                     <pic:cNvPicPr/>
                   </pic:nvPicPr>
                   <pic:blipFill rotWithShape="1">
-                    <a:blip r:embed="rId16">
+                    <a:blip r:embed="rId17">
                       <a:extLst>
                         <a:ext uri="{28A0092B-C50C-407E-A947-70E740481C1C}">
                           <a14:useLocalDpi xmlns:a14="http://schemas.microsoft.com/office/drawing/2010/main" val="0"/>
@@ -15084,7 +15158,7 @@
             <wp:effectExtent l="0" t="0" r="0" b="1270"/>
             <wp:wrapSquare wrapText="bothSides"/>
             <wp:docPr id="3" name="Picture 3">
-              <a:hlinkClick xmlns:a="http://schemas.openxmlformats.org/drawingml/2006/main" r:id="rId17"/>
+              <a:hlinkClick xmlns:a="http://schemas.openxmlformats.org/drawingml/2006/main" r:id="rId18"/>
             </wp:docPr>
             <wp:cNvGraphicFramePr>
               <a:graphicFrameLocks xmlns:a="http://schemas.openxmlformats.org/drawingml/2006/main" noChangeAspect="1"/>
@@ -15094,14 +15168,14 @@
                 <pic:pic xmlns:pic="http://schemas.openxmlformats.org/drawingml/2006/picture">
                   <pic:nvPicPr>
                     <pic:cNvPr id="0" name="Picture 1">
-                      <a:hlinkClick r:id="rId17"/>
+                      <a:hlinkClick r:id="rId18"/>
                     </pic:cNvPr>
                     <pic:cNvPicPr>
                       <a:picLocks noChangeAspect="1" noChangeArrowheads="1"/>
                     </pic:cNvPicPr>
                   </pic:nvPicPr>
                   <pic:blipFill>
-                    <a:blip r:embed="rId18" cstate="print">
+                    <a:blip r:embed="rId19" cstate="print">
                       <a:extLst>
                         <a:ext uri="{28A0092B-C50C-407E-A947-70E740481C1C}">
                           <a14:useLocalDpi xmlns:a14="http://schemas.microsoft.com/office/drawing/2010/main" val="0"/>
@@ -15670,9 +15744,9 @@
       </w:pPr>
     </w:p>
     <w:sectPr>
-      <w:headerReference w:type="default" r:id="rId19"/>
-      <w:footerReference w:type="even" r:id="rId20"/>
-      <w:footerReference w:type="default" r:id="rId21"/>
+      <w:headerReference w:type="default" r:id="rId20"/>
+      <w:footerReference w:type="even" r:id="rId21"/>
+      <w:footerReference w:type="default" r:id="rId22"/>
       <w:pgSz w:w="12240" w:h="15840"/>
       <w:pgMar w:top="1440" w:right="1800" w:bottom="1440" w:left="1800" w:header="720" w:footer="720" w:gutter="0"/>
       <w:cols w:space="720"/>

</xml_diff>

<commit_message>
Birds eye view of the map layout 2
</commit_message>
<xml_diff>
--- a/Project Hephaestus Design Document.docx
+++ b/Project Hephaestus Design Document.docx
@@ -14072,7 +14072,6 @@
           <w:lang w:val="en-GB"/>
         </w:rPr>
       </w:pPr>
-      <w:bookmarkStart w:id="102" w:name="_GoBack"/>
       <w:r>
         <w:rPr>
           <w:noProof/>
@@ -14126,6 +14125,103 @@
           </wp:inline>
         </w:drawing>
       </w:r>
+    </w:p>
+    <w:p>
+      <w:pPr>
+        <w:rPr>
+          <w:lang w:val="en-GB"/>
+        </w:rPr>
+      </w:pPr>
+    </w:p>
+    <w:p>
+      <w:pPr>
+        <w:rPr>
+          <w:lang w:val="en-GB"/>
+        </w:rPr>
+      </w:pPr>
+    </w:p>
+    <w:p>
+      <w:pPr>
+        <w:rPr>
+          <w:lang w:val="en-GB"/>
+        </w:rPr>
+      </w:pPr>
+    </w:p>
+    <w:p>
+      <w:pPr>
+        <w:rPr>
+          <w:lang w:val="en-GB"/>
+        </w:rPr>
+      </w:pPr>
+    </w:p>
+    <w:p>
+      <w:pPr>
+        <w:rPr>
+          <w:lang w:val="en-GB"/>
+        </w:rPr>
+      </w:pPr>
+    </w:p>
+    <w:p>
+      <w:pPr>
+        <w:rPr>
+          <w:lang w:val="en-GB"/>
+        </w:rPr>
+      </w:pPr>
+      <w:bookmarkStart w:id="102" w:name="_GoBack"/>
+      <w:r>
+        <w:rPr>
+          <w:noProof/>
+        </w:rPr>
+        <w:lastRenderedPageBreak/>
+        <w:drawing>
+          <wp:inline distT="0" distB="0" distL="0" distR="0" wp14:anchorId="69596847" wp14:editId="04133392">
+            <wp:extent cx="3789680" cy="2842260"/>
+            <wp:effectExtent l="0" t="0" r="0" b="0"/>
+            <wp:docPr id="12" name="Picture 12"/>
+            <wp:cNvGraphicFramePr>
+              <a:graphicFrameLocks xmlns:a="http://schemas.openxmlformats.org/drawingml/2006/main" noChangeAspect="1"/>
+            </wp:cNvGraphicFramePr>
+            <a:graphic xmlns:a="http://schemas.openxmlformats.org/drawingml/2006/main">
+              <a:graphicData uri="http://schemas.openxmlformats.org/drawingml/2006/picture">
+                <pic:pic xmlns:pic="http://schemas.openxmlformats.org/drawingml/2006/picture">
+                  <pic:nvPicPr>
+                    <pic:cNvPr id="0" name="Picture 7"/>
+                    <pic:cNvPicPr>
+                      <a:picLocks noChangeAspect="1" noChangeArrowheads="1"/>
+                    </pic:cNvPicPr>
+                  </pic:nvPicPr>
+                  <pic:blipFill>
+                    <a:blip r:embed="rId14" cstate="print">
+                      <a:extLst>
+                        <a:ext uri="{28A0092B-C50C-407E-A947-70E740481C1C}">
+                          <a14:useLocalDpi xmlns:a14="http://schemas.microsoft.com/office/drawing/2010/main" val="0"/>
+                        </a:ext>
+                      </a:extLst>
+                    </a:blip>
+                    <a:srcRect/>
+                    <a:stretch>
+                      <a:fillRect/>
+                    </a:stretch>
+                  </pic:blipFill>
+                  <pic:spPr bwMode="auto">
+                    <a:xfrm>
+                      <a:off x="0" y="0"/>
+                      <a:ext cx="3789680" cy="2842260"/>
+                    </a:xfrm>
+                    <a:prstGeom prst="rect">
+                      <a:avLst/>
+                    </a:prstGeom>
+                    <a:noFill/>
+                    <a:ln>
+                      <a:noFill/>
+                    </a:ln>
+                  </pic:spPr>
+                </pic:pic>
+              </a:graphicData>
+            </a:graphic>
+          </wp:inline>
+        </w:drawing>
+      </w:r>
       <w:bookmarkEnd w:id="102"/>
     </w:p>
     <w:p>
@@ -14176,7 +14272,6 @@
           <w:sz w:val="40"/>
           <w:lang w:val="en-GB"/>
         </w:rPr>
-        <w:lastRenderedPageBreak/>
         <w:t>UI Concepts</w:t>
       </w:r>
     </w:p>
@@ -14260,7 +14355,7 @@
                     </pic:cNvPicPr>
                   </pic:nvPicPr>
                   <pic:blipFill>
-                    <a:blip r:embed="rId14" cstate="print">
+                    <a:blip r:embed="rId15" cstate="print">
                       <a:extLst>
                         <a:ext uri="{28A0092B-C50C-407E-A947-70E740481C1C}">
                           <a14:useLocalDpi xmlns:a14="http://schemas.microsoft.com/office/drawing/2010/main" val="0"/>
@@ -14919,7 +15014,7 @@
                     <pic:cNvPicPr/>
                   </pic:nvPicPr>
                   <pic:blipFill rotWithShape="1">
-                    <a:blip r:embed="rId15">
+                    <a:blip r:embed="rId16">
                       <a:extLst>
                         <a:ext uri="{28A0092B-C50C-407E-A947-70E740481C1C}">
                           <a14:useLocalDpi xmlns:a14="http://schemas.microsoft.com/office/drawing/2010/main" val="0"/>
@@ -14986,7 +15081,7 @@
                     <pic:cNvPicPr/>
                   </pic:nvPicPr>
                   <pic:blipFill rotWithShape="1">
-                    <a:blip r:embed="rId16">
+                    <a:blip r:embed="rId17">
                       <a:extLst>
                         <a:ext uri="{28A0092B-C50C-407E-A947-70E740481C1C}">
                           <a14:useLocalDpi xmlns:a14="http://schemas.microsoft.com/office/drawing/2010/main" val="0"/>
@@ -15068,7 +15163,7 @@
                     <pic:cNvPicPr/>
                   </pic:nvPicPr>
                   <pic:blipFill rotWithShape="1">
-                    <a:blip r:embed="rId17">
+                    <a:blip r:embed="rId18">
                       <a:extLst>
                         <a:ext uri="{28A0092B-C50C-407E-A947-70E740481C1C}">
                           <a14:useLocalDpi xmlns:a14="http://schemas.microsoft.com/office/drawing/2010/main" val="0"/>
@@ -15158,7 +15253,7 @@
             <wp:effectExtent l="0" t="0" r="0" b="1270"/>
             <wp:wrapSquare wrapText="bothSides"/>
             <wp:docPr id="3" name="Picture 3">
-              <a:hlinkClick xmlns:a="http://schemas.openxmlformats.org/drawingml/2006/main" r:id="rId18"/>
+              <a:hlinkClick xmlns:a="http://schemas.openxmlformats.org/drawingml/2006/main" r:id="rId19"/>
             </wp:docPr>
             <wp:cNvGraphicFramePr>
               <a:graphicFrameLocks xmlns:a="http://schemas.openxmlformats.org/drawingml/2006/main" noChangeAspect="1"/>
@@ -15168,14 +15263,14 @@
                 <pic:pic xmlns:pic="http://schemas.openxmlformats.org/drawingml/2006/picture">
                   <pic:nvPicPr>
                     <pic:cNvPr id="0" name="Picture 1">
-                      <a:hlinkClick r:id="rId18"/>
+                      <a:hlinkClick r:id="rId19"/>
                     </pic:cNvPr>
                     <pic:cNvPicPr>
                       <a:picLocks noChangeAspect="1" noChangeArrowheads="1"/>
                     </pic:cNvPicPr>
                   </pic:nvPicPr>
                   <pic:blipFill>
-                    <a:blip r:embed="rId19" cstate="print">
+                    <a:blip r:embed="rId20" cstate="print">
                       <a:extLst>
                         <a:ext uri="{28A0092B-C50C-407E-A947-70E740481C1C}">
                           <a14:useLocalDpi xmlns:a14="http://schemas.microsoft.com/office/drawing/2010/main" val="0"/>
@@ -15744,9 +15839,9 @@
       </w:pPr>
     </w:p>
     <w:sectPr>
-      <w:headerReference w:type="default" r:id="rId20"/>
-      <w:footerReference w:type="even" r:id="rId21"/>
-      <w:footerReference w:type="default" r:id="rId22"/>
+      <w:headerReference w:type="default" r:id="rId21"/>
+      <w:footerReference w:type="even" r:id="rId22"/>
+      <w:footerReference w:type="default" r:id="rId23"/>
       <w:pgSz w:w="12240" w:h="15840"/>
       <w:pgMar w:top="1440" w:right="1800" w:bottom="1440" w:left="1800" w:header="720" w:footer="720" w:gutter="0"/>
       <w:cols w:space="720"/>

</xml_diff>

<commit_message>
Birds eye view of the map layout 3
</commit_message>
<xml_diff>
--- a/Project Hephaestus Design Document.docx
+++ b/Project Hephaestus Design Document.docx
@@ -14167,7 +14167,6 @@
           <w:lang w:val="en-GB"/>
         </w:rPr>
       </w:pPr>
-      <w:bookmarkStart w:id="102" w:name="_GoBack"/>
       <w:r>
         <w:rPr>
           <w:noProof/>
@@ -14222,7 +14221,6 @@
           </wp:inline>
         </w:drawing>
       </w:r>
-      <w:bookmarkEnd w:id="102"/>
     </w:p>
     <w:p>
       <w:pPr>
@@ -14233,6 +14231,82 @@
           <w:lang w:val="en-GB"/>
         </w:rPr>
       </w:pPr>
+    </w:p>
+    <w:p>
+      <w:pPr>
+        <w:rPr>
+          <w:lang w:val="en-GB"/>
+        </w:rPr>
+      </w:pPr>
+      <w:r>
+        <w:rPr>
+          <w:noProof/>
+        </w:rPr>
+        <w:drawing>
+          <wp:inline distT="0" distB="0" distL="0" distR="0" wp14:anchorId="134CBA14" wp14:editId="15B3827D">
+            <wp:extent cx="3911600" cy="2933700"/>
+            <wp:effectExtent l="0" t="0" r="0" b="0"/>
+            <wp:docPr id="13" name="Picture 13"/>
+            <wp:cNvGraphicFramePr>
+              <a:graphicFrameLocks xmlns:a="http://schemas.openxmlformats.org/drawingml/2006/main" noChangeAspect="1"/>
+            </wp:cNvGraphicFramePr>
+            <a:graphic xmlns:a="http://schemas.openxmlformats.org/drawingml/2006/main">
+              <a:graphicData uri="http://schemas.openxmlformats.org/drawingml/2006/picture">
+                <pic:pic xmlns:pic="http://schemas.openxmlformats.org/drawingml/2006/picture">
+                  <pic:nvPicPr>
+                    <pic:cNvPr id="0" name="Picture 9"/>
+                    <pic:cNvPicPr>
+                      <a:picLocks noChangeAspect="1" noChangeArrowheads="1"/>
+                    </pic:cNvPicPr>
+                  </pic:nvPicPr>
+                  <pic:blipFill>
+                    <a:blip r:embed="rId15" cstate="print">
+                      <a:extLst>
+                        <a:ext uri="{28A0092B-C50C-407E-A947-70E740481C1C}">
+                          <a14:useLocalDpi xmlns:a14="http://schemas.microsoft.com/office/drawing/2010/main" val="0"/>
+                        </a:ext>
+                      </a:extLst>
+                    </a:blip>
+                    <a:srcRect/>
+                    <a:stretch>
+                      <a:fillRect/>
+                    </a:stretch>
+                  </pic:blipFill>
+                  <pic:spPr bwMode="auto">
+                    <a:xfrm>
+                      <a:off x="0" y="0"/>
+                      <a:ext cx="3911600" cy="2933700"/>
+                    </a:xfrm>
+                    <a:prstGeom prst="rect">
+                      <a:avLst/>
+                    </a:prstGeom>
+                    <a:noFill/>
+                    <a:ln>
+                      <a:noFill/>
+                    </a:ln>
+                  </pic:spPr>
+                </pic:pic>
+              </a:graphicData>
+            </a:graphic>
+          </wp:inline>
+        </w:drawing>
+      </w:r>
+    </w:p>
+    <w:p>
+      <w:pPr>
+        <w:rPr>
+          <w:lang w:val="en-GB"/>
+        </w:rPr>
+      </w:pPr>
+    </w:p>
+    <w:p>
+      <w:pPr>
+        <w:rPr>
+          <w:lang w:val="en-GB"/>
+        </w:rPr>
+      </w:pPr>
+      <w:bookmarkStart w:id="102" w:name="_GoBack"/>
+      <w:bookmarkEnd w:id="102"/>
     </w:p>
     <w:p>
       <w:pPr>
@@ -14355,7 +14429,7 @@
                     </pic:cNvPicPr>
                   </pic:nvPicPr>
                   <pic:blipFill>
-                    <a:blip r:embed="rId15" cstate="print">
+                    <a:blip r:embed="rId16" cstate="print">
                       <a:extLst>
                         <a:ext uri="{28A0092B-C50C-407E-A947-70E740481C1C}">
                           <a14:useLocalDpi xmlns:a14="http://schemas.microsoft.com/office/drawing/2010/main" val="0"/>
@@ -15014,7 +15088,7 @@
                     <pic:cNvPicPr/>
                   </pic:nvPicPr>
                   <pic:blipFill rotWithShape="1">
-                    <a:blip r:embed="rId16">
+                    <a:blip r:embed="rId17">
                       <a:extLst>
                         <a:ext uri="{28A0092B-C50C-407E-A947-70E740481C1C}">
                           <a14:useLocalDpi xmlns:a14="http://schemas.microsoft.com/office/drawing/2010/main" val="0"/>
@@ -15081,7 +15155,7 @@
                     <pic:cNvPicPr/>
                   </pic:nvPicPr>
                   <pic:blipFill rotWithShape="1">
-                    <a:blip r:embed="rId17">
+                    <a:blip r:embed="rId18">
                       <a:extLst>
                         <a:ext uri="{28A0092B-C50C-407E-A947-70E740481C1C}">
                           <a14:useLocalDpi xmlns:a14="http://schemas.microsoft.com/office/drawing/2010/main" val="0"/>
@@ -15163,7 +15237,7 @@
                     <pic:cNvPicPr/>
                   </pic:nvPicPr>
                   <pic:blipFill rotWithShape="1">
-                    <a:blip r:embed="rId18">
+                    <a:blip r:embed="rId19">
                       <a:extLst>
                         <a:ext uri="{28A0092B-C50C-407E-A947-70E740481C1C}">
                           <a14:useLocalDpi xmlns:a14="http://schemas.microsoft.com/office/drawing/2010/main" val="0"/>
@@ -15253,7 +15327,7 @@
             <wp:effectExtent l="0" t="0" r="0" b="1270"/>
             <wp:wrapSquare wrapText="bothSides"/>
             <wp:docPr id="3" name="Picture 3">
-              <a:hlinkClick xmlns:a="http://schemas.openxmlformats.org/drawingml/2006/main" r:id="rId19"/>
+              <a:hlinkClick xmlns:a="http://schemas.openxmlformats.org/drawingml/2006/main" r:id="rId20"/>
             </wp:docPr>
             <wp:cNvGraphicFramePr>
               <a:graphicFrameLocks xmlns:a="http://schemas.openxmlformats.org/drawingml/2006/main" noChangeAspect="1"/>
@@ -15263,14 +15337,14 @@
                 <pic:pic xmlns:pic="http://schemas.openxmlformats.org/drawingml/2006/picture">
                   <pic:nvPicPr>
                     <pic:cNvPr id="0" name="Picture 1">
-                      <a:hlinkClick r:id="rId19"/>
+                      <a:hlinkClick r:id="rId20"/>
                     </pic:cNvPr>
                     <pic:cNvPicPr>
                       <a:picLocks noChangeAspect="1" noChangeArrowheads="1"/>
                     </pic:cNvPicPr>
                   </pic:nvPicPr>
                   <pic:blipFill>
-                    <a:blip r:embed="rId20" cstate="print">
+                    <a:blip r:embed="rId21" cstate="print">
                       <a:extLst>
                         <a:ext uri="{28A0092B-C50C-407E-A947-70E740481C1C}">
                           <a14:useLocalDpi xmlns:a14="http://schemas.microsoft.com/office/drawing/2010/main" val="0"/>
@@ -15839,9 +15913,9 @@
       </w:pPr>
     </w:p>
     <w:sectPr>
-      <w:headerReference w:type="default" r:id="rId21"/>
-      <w:footerReference w:type="even" r:id="rId22"/>
-      <w:footerReference w:type="default" r:id="rId23"/>
+      <w:headerReference w:type="default" r:id="rId22"/>
+      <w:footerReference w:type="even" r:id="rId23"/>
+      <w:footerReference w:type="default" r:id="rId24"/>
       <w:pgSz w:w="12240" w:h="15840"/>
       <w:pgMar w:top="1440" w:right="1800" w:bottom="1440" w:left="1800" w:header="720" w:footer="720" w:gutter="0"/>
       <w:cols w:space="720"/>

</xml_diff>

<commit_message>
Birds eye view of the map layout 4
</commit_message>
<xml_diff>
--- a/Project Hephaestus Design Document.docx
+++ b/Project Hephaestus Design Document.docx
@@ -14306,7 +14306,68 @@
         </w:rPr>
       </w:pPr>
       <w:bookmarkStart w:id="102" w:name="_GoBack"/>
+      <w:r>
+        <w:rPr>
+          <w:noProof/>
+        </w:rPr>
+        <w:lastRenderedPageBreak/>
+        <w:drawing>
+          <wp:inline distT="0" distB="0" distL="0" distR="0" wp14:anchorId="474E4588" wp14:editId="055BD72F">
+            <wp:extent cx="3115573" cy="4511040"/>
+            <wp:effectExtent l="0" t="0" r="0" b="0"/>
+            <wp:docPr id="14" name="Picture 14"/>
+            <wp:cNvGraphicFramePr>
+              <a:graphicFrameLocks xmlns:a="http://schemas.openxmlformats.org/drawingml/2006/main" noChangeAspect="1"/>
+            </wp:cNvGraphicFramePr>
+            <a:graphic xmlns:a="http://schemas.openxmlformats.org/drawingml/2006/main">
+              <a:graphicData uri="http://schemas.openxmlformats.org/drawingml/2006/picture">
+                <pic:pic xmlns:pic="http://schemas.openxmlformats.org/drawingml/2006/picture">
+                  <pic:nvPicPr>
+                    <pic:cNvPr id="0" name="Picture 11"/>
+                    <pic:cNvPicPr>
+                      <a:picLocks noChangeAspect="1" noChangeArrowheads="1"/>
+                    </pic:cNvPicPr>
+                  </pic:nvPicPr>
+                  <pic:blipFill>
+                    <a:blip r:embed="rId16">
+                      <a:extLst>
+                        <a:ext uri="{28A0092B-C50C-407E-A947-70E740481C1C}">
+                          <a14:useLocalDpi xmlns:a14="http://schemas.microsoft.com/office/drawing/2010/main" val="0"/>
+                        </a:ext>
+                      </a:extLst>
+                    </a:blip>
+                    <a:srcRect/>
+                    <a:stretch>
+                      <a:fillRect/>
+                    </a:stretch>
+                  </pic:blipFill>
+                  <pic:spPr bwMode="auto">
+                    <a:xfrm>
+                      <a:off x="0" y="0"/>
+                      <a:ext cx="3133344" cy="4536770"/>
+                    </a:xfrm>
+                    <a:prstGeom prst="rect">
+                      <a:avLst/>
+                    </a:prstGeom>
+                    <a:noFill/>
+                    <a:ln>
+                      <a:noFill/>
+                    </a:ln>
+                  </pic:spPr>
+                </pic:pic>
+              </a:graphicData>
+            </a:graphic>
+          </wp:inline>
+        </w:drawing>
+      </w:r>
       <w:bookmarkEnd w:id="102"/>
+    </w:p>
+    <w:p>
+      <w:pPr>
+        <w:rPr>
+          <w:lang w:val="en-GB"/>
+        </w:rPr>
+      </w:pPr>
     </w:p>
     <w:p>
       <w:pPr>
@@ -14429,7 +14490,7 @@
                     </pic:cNvPicPr>
                   </pic:nvPicPr>
                   <pic:blipFill>
-                    <a:blip r:embed="rId16" cstate="print">
+                    <a:blip r:embed="rId17" cstate="print">
                       <a:extLst>
                         <a:ext uri="{28A0092B-C50C-407E-A947-70E740481C1C}">
                           <a14:useLocalDpi xmlns:a14="http://schemas.microsoft.com/office/drawing/2010/main" val="0"/>
@@ -15088,7 +15149,7 @@
                     <pic:cNvPicPr/>
                   </pic:nvPicPr>
                   <pic:blipFill rotWithShape="1">
-                    <a:blip r:embed="rId17">
+                    <a:blip r:embed="rId18">
                       <a:extLst>
                         <a:ext uri="{28A0092B-C50C-407E-A947-70E740481C1C}">
                           <a14:useLocalDpi xmlns:a14="http://schemas.microsoft.com/office/drawing/2010/main" val="0"/>
@@ -15155,7 +15216,7 @@
                     <pic:cNvPicPr/>
                   </pic:nvPicPr>
                   <pic:blipFill rotWithShape="1">
-                    <a:blip r:embed="rId18">
+                    <a:blip r:embed="rId19">
                       <a:extLst>
                         <a:ext uri="{28A0092B-C50C-407E-A947-70E740481C1C}">
                           <a14:useLocalDpi xmlns:a14="http://schemas.microsoft.com/office/drawing/2010/main" val="0"/>
@@ -15237,7 +15298,7 @@
                     <pic:cNvPicPr/>
                   </pic:nvPicPr>
                   <pic:blipFill rotWithShape="1">
-                    <a:blip r:embed="rId19">
+                    <a:blip r:embed="rId20">
                       <a:extLst>
                         <a:ext uri="{28A0092B-C50C-407E-A947-70E740481C1C}">
                           <a14:useLocalDpi xmlns:a14="http://schemas.microsoft.com/office/drawing/2010/main" val="0"/>
@@ -15327,7 +15388,7 @@
             <wp:effectExtent l="0" t="0" r="0" b="1270"/>
             <wp:wrapSquare wrapText="bothSides"/>
             <wp:docPr id="3" name="Picture 3">
-              <a:hlinkClick xmlns:a="http://schemas.openxmlformats.org/drawingml/2006/main" r:id="rId20"/>
+              <a:hlinkClick xmlns:a="http://schemas.openxmlformats.org/drawingml/2006/main" r:id="rId21"/>
             </wp:docPr>
             <wp:cNvGraphicFramePr>
               <a:graphicFrameLocks xmlns:a="http://schemas.openxmlformats.org/drawingml/2006/main" noChangeAspect="1"/>
@@ -15337,14 +15398,14 @@
                 <pic:pic xmlns:pic="http://schemas.openxmlformats.org/drawingml/2006/picture">
                   <pic:nvPicPr>
                     <pic:cNvPr id="0" name="Picture 1">
-                      <a:hlinkClick r:id="rId20"/>
+                      <a:hlinkClick r:id="rId21"/>
                     </pic:cNvPr>
                     <pic:cNvPicPr>
                       <a:picLocks noChangeAspect="1" noChangeArrowheads="1"/>
                     </pic:cNvPicPr>
                   </pic:nvPicPr>
                   <pic:blipFill>
-                    <a:blip r:embed="rId21" cstate="print">
+                    <a:blip r:embed="rId22" cstate="print">
                       <a:extLst>
                         <a:ext uri="{28A0092B-C50C-407E-A947-70E740481C1C}">
                           <a14:useLocalDpi xmlns:a14="http://schemas.microsoft.com/office/drawing/2010/main" val="0"/>
@@ -15913,9 +15974,9 @@
       </w:pPr>
     </w:p>
     <w:sectPr>
-      <w:headerReference w:type="default" r:id="rId22"/>
-      <w:footerReference w:type="even" r:id="rId23"/>
-      <w:footerReference w:type="default" r:id="rId24"/>
+      <w:headerReference w:type="default" r:id="rId23"/>
+      <w:footerReference w:type="even" r:id="rId24"/>
+      <w:footerReference w:type="default" r:id="rId25"/>
       <w:pgSz w:w="12240" w:h="15840"/>
       <w:pgMar w:top="1440" w:right="1800" w:bottom="1440" w:left="1800" w:header="720" w:footer="720" w:gutter="0"/>
       <w:cols w:space="720"/>

</xml_diff>

<commit_message>
wireframe drawing of freeze button UI
</commit_message>
<xml_diff>
--- a/Project Hephaestus Design Document.docx
+++ b/Project Hephaestus Design Document.docx
@@ -386,7 +386,7 @@
           <w:noProof/>
           <w:lang w:val="en-GB"/>
         </w:rPr>
-        <w:t>Thursday, November 07, 2019</w:t>
+        <w:t>Friday, November 15, 2019</w:t>
       </w:r>
       <w:r>
         <w:rPr>
@@ -14305,16 +14305,15 @@
           <w:lang w:val="en-GB"/>
         </w:rPr>
       </w:pPr>
-      <w:bookmarkStart w:id="102" w:name="_GoBack"/>
       <w:r>
         <w:rPr>
           <w:noProof/>
         </w:rPr>
         <w:lastRenderedPageBreak/>
         <w:drawing>
-          <wp:inline distT="0" distB="0" distL="0" distR="0" wp14:anchorId="474E4588" wp14:editId="055BD72F">
+          <wp:inline distT="0" distB="0" distL="0" distR="0" wp14:anchorId="474E4588" wp14:editId="780B5B24">
             <wp:extent cx="3115573" cy="4511040"/>
-            <wp:effectExtent l="0" t="0" r="0" b="0"/>
+            <wp:effectExtent l="704850" t="0" r="675640" b="0"/>
             <wp:docPr id="14" name="Picture 14"/>
             <wp:cNvGraphicFramePr>
               <a:graphicFrameLocks xmlns:a="http://schemas.openxmlformats.org/drawingml/2006/main" noChangeAspect="1"/>
@@ -14342,7 +14341,7 @@
                     </a:stretch>
                   </pic:blipFill>
                   <pic:spPr bwMode="auto">
-                    <a:xfrm>
+                    <a:xfrm rot="16200000">
                       <a:off x="0" y="0"/>
                       <a:ext cx="3133344" cy="4536770"/>
                     </a:xfrm>
@@ -14360,14 +14359,6 @@
           </wp:inline>
         </w:drawing>
       </w:r>
-      <w:bookmarkEnd w:id="102"/>
-    </w:p>
-    <w:p>
-      <w:pPr>
-        <w:rPr>
-          <w:lang w:val="en-GB"/>
-        </w:rPr>
-      </w:pPr>
     </w:p>
     <w:p>
       <w:pPr>
@@ -14395,6 +14386,22 @@
     </w:p>
     <w:p>
       <w:pPr>
+        <w:rPr>
+          <w:b/>
+          <w:sz w:val="40"/>
+          <w:lang w:val="en-GB"/>
+        </w:rPr>
+      </w:pPr>
+      <w:r>
+        <w:rPr>
+          <w:sz w:val="40"/>
+          <w:lang w:val="en-GB"/>
+        </w:rPr>
+        <w:br w:type="page"/>
+      </w:r>
+    </w:p>
+    <w:p>
+      <w:pPr>
         <w:pStyle w:val="Heading1"/>
         <w:jc w:val="left"/>
         <w:rPr>
@@ -14407,15 +14414,11 @@
           <w:sz w:val="40"/>
           <w:lang w:val="en-GB"/>
         </w:rPr>
+        <w:lastRenderedPageBreak/>
         <w:t>UI Concepts</w:t>
       </w:r>
-    </w:p>
-    <w:p>
-      <w:pPr>
-        <w:rPr>
-          <w:lang w:val="en-GB"/>
-        </w:rPr>
-      </w:pPr>
+      <w:bookmarkStart w:id="102" w:name="_GoBack"/>
+      <w:bookmarkEnd w:id="102"/>
     </w:p>
     <w:p>
       <w:pPr>
@@ -14426,6 +14429,62 @@
           <w:lang w:val="en-GB"/>
         </w:rPr>
       </w:pPr>
+      <w:r>
+        <w:rPr>
+          <w:noProof/>
+          <w:sz w:val="40"/>
+          <w:szCs w:val="40"/>
+          <w:lang w:val="en-GB"/>
+        </w:rPr>
+        <w:drawing>
+          <wp:inline distT="0" distB="0" distL="0" distR="0" wp14:anchorId="477650F9" wp14:editId="5897F8E7">
+            <wp:extent cx="2762670" cy="3949700"/>
+            <wp:effectExtent l="590550" t="0" r="571500" b="0"/>
+            <wp:docPr id="15" name="Picture 15"/>
+            <wp:cNvGraphicFramePr>
+              <a:graphicFrameLocks xmlns:a="http://schemas.openxmlformats.org/drawingml/2006/main" noChangeAspect="1"/>
+            </wp:cNvGraphicFramePr>
+            <a:graphic xmlns:a="http://schemas.openxmlformats.org/drawingml/2006/main">
+              <a:graphicData uri="http://schemas.openxmlformats.org/drawingml/2006/picture">
+                <pic:pic xmlns:pic="http://schemas.openxmlformats.org/drawingml/2006/picture">
+                  <pic:nvPicPr>
+                    <pic:cNvPr id="0" name="Picture 1"/>
+                    <pic:cNvPicPr>
+                      <a:picLocks noChangeAspect="1" noChangeArrowheads="1"/>
+                    </pic:cNvPicPr>
+                  </pic:nvPicPr>
+                  <pic:blipFill>
+                    <a:blip r:embed="rId17">
+                      <a:extLst>
+                        <a:ext uri="{28A0092B-C50C-407E-A947-70E740481C1C}">
+                          <a14:useLocalDpi xmlns:a14="http://schemas.microsoft.com/office/drawing/2010/main" val="0"/>
+                        </a:ext>
+                      </a:extLst>
+                    </a:blip>
+                    <a:srcRect/>
+                    <a:stretch>
+                      <a:fillRect/>
+                    </a:stretch>
+                  </pic:blipFill>
+                  <pic:spPr bwMode="auto">
+                    <a:xfrm rot="16200000">
+                      <a:off x="0" y="0"/>
+                      <a:ext cx="2776912" cy="3970062"/>
+                    </a:xfrm>
+                    <a:prstGeom prst="rect">
+                      <a:avLst/>
+                    </a:prstGeom>
+                    <a:noFill/>
+                    <a:ln>
+                      <a:noFill/>
+                    </a:ln>
+                  </pic:spPr>
+                </pic:pic>
+              </a:graphicData>
+            </a:graphic>
+          </wp:inline>
+        </w:drawing>
+      </w:r>
       <w:r>
         <w:rPr>
           <w:sz w:val="40"/>
@@ -14490,7 +14549,7 @@
                     </pic:cNvPicPr>
                   </pic:nvPicPr>
                   <pic:blipFill>
-                    <a:blip r:embed="rId17" cstate="print">
+                    <a:blip r:embed="rId18" cstate="print">
                       <a:extLst>
                         <a:ext uri="{28A0092B-C50C-407E-A947-70E740481C1C}">
                           <a14:useLocalDpi xmlns:a14="http://schemas.microsoft.com/office/drawing/2010/main" val="0"/>
@@ -15100,23 +15159,7 @@
       </w:r>
       <w:proofErr w:type="spellEnd"/>
       <w:r>
-        <w:t xml:space="preserve"> palette is for the design of the room and tools in the game. The general design of the room will stay the same, so the </w:t>
-      </w:r>
-      <w:proofErr w:type="spellStart"/>
-      <w:r>
-        <w:t>colours</w:t>
-      </w:r>
-      <w:proofErr w:type="spellEnd"/>
-      <w:r>
-        <w:t xml:space="preserve"> will stay the same as the </w:t>
-      </w:r>
-      <w:proofErr w:type="spellStart"/>
-      <w:r>
-        <w:t>colours</w:t>
-      </w:r>
-      <w:proofErr w:type="spellEnd"/>
-      <w:r>
-        <w:t xml:space="preserve"> of blacksmith workshops were generally the same.</w:t>
+        <w:t xml:space="preserve"> palette is for the design of the room and tools in the game. The general design of the room will stay the same, so the colours will stay the same as the colours of blacksmith workshops were generally the same.</w:t>
       </w:r>
     </w:p>
     <w:p/>
@@ -15149,7 +15192,7 @@
                     <pic:cNvPicPr/>
                   </pic:nvPicPr>
                   <pic:blipFill rotWithShape="1">
-                    <a:blip r:embed="rId18">
+                    <a:blip r:embed="rId19">
                       <a:extLst>
                         <a:ext uri="{28A0092B-C50C-407E-A947-70E740481C1C}">
                           <a14:useLocalDpi xmlns:a14="http://schemas.microsoft.com/office/drawing/2010/main" val="0"/>
@@ -15216,7 +15259,7 @@
                     <pic:cNvPicPr/>
                   </pic:nvPicPr>
                   <pic:blipFill rotWithShape="1">
-                    <a:blip r:embed="rId19">
+                    <a:blip r:embed="rId20">
                       <a:extLst>
                         <a:ext uri="{28A0092B-C50C-407E-A947-70E740481C1C}">
                           <a14:useLocalDpi xmlns:a14="http://schemas.microsoft.com/office/drawing/2010/main" val="0"/>
@@ -15298,7 +15341,7 @@
                     <pic:cNvPicPr/>
                   </pic:nvPicPr>
                   <pic:blipFill rotWithShape="1">
-                    <a:blip r:embed="rId20">
+                    <a:blip r:embed="rId21">
                       <a:extLst>
                         <a:ext uri="{28A0092B-C50C-407E-A947-70E740481C1C}">
                           <a14:useLocalDpi xmlns:a14="http://schemas.microsoft.com/office/drawing/2010/main" val="0"/>
@@ -15388,7 +15431,7 @@
             <wp:effectExtent l="0" t="0" r="0" b="1270"/>
             <wp:wrapSquare wrapText="bothSides"/>
             <wp:docPr id="3" name="Picture 3">
-              <a:hlinkClick xmlns:a="http://schemas.openxmlformats.org/drawingml/2006/main" r:id="rId21"/>
+              <a:hlinkClick xmlns:a="http://schemas.openxmlformats.org/drawingml/2006/main" r:id="rId22"/>
             </wp:docPr>
             <wp:cNvGraphicFramePr>
               <a:graphicFrameLocks xmlns:a="http://schemas.openxmlformats.org/drawingml/2006/main" noChangeAspect="1"/>
@@ -15398,14 +15441,14 @@
                 <pic:pic xmlns:pic="http://schemas.openxmlformats.org/drawingml/2006/picture">
                   <pic:nvPicPr>
                     <pic:cNvPr id="0" name="Picture 1">
-                      <a:hlinkClick r:id="rId21"/>
+                      <a:hlinkClick r:id="rId22"/>
                     </pic:cNvPr>
                     <pic:cNvPicPr>
                       <a:picLocks noChangeAspect="1" noChangeArrowheads="1"/>
                     </pic:cNvPicPr>
                   </pic:nvPicPr>
                   <pic:blipFill>
-                    <a:blip r:embed="rId22" cstate="print">
+                    <a:blip r:embed="rId23" cstate="print">
                       <a:extLst>
                         <a:ext uri="{28A0092B-C50C-407E-A947-70E740481C1C}">
                           <a14:useLocalDpi xmlns:a14="http://schemas.microsoft.com/office/drawing/2010/main" val="0"/>
@@ -15447,37 +15490,20 @@
           <w:b/>
           <w:bCs/>
         </w:rPr>
-        <w:t xml:space="preserve">Heated Steel/Metal </w:t>
+        <w:t>Heated Steel/Metal Colours</w:t>
+      </w:r>
+    </w:p>
+    <w:p>
+      <w:r>
+        <w:t xml:space="preserve">Steel changes </w:t>
       </w:r>
       <w:proofErr w:type="spellStart"/>
       <w:r>
-        <w:rPr>
-          <w:b/>
-          <w:bCs/>
-        </w:rPr>
-        <w:t>Colours</w:t>
+        <w:t>colour</w:t>
       </w:r>
       <w:proofErr w:type="spellEnd"/>
-    </w:p>
-    <w:p>
-      <w:r>
-        <w:t xml:space="preserve">Steel changes </w:t>
-      </w:r>
-      <w:proofErr w:type="spellStart"/>
-      <w:r>
-        <w:t>colour</w:t>
-      </w:r>
-      <w:proofErr w:type="spellEnd"/>
-      <w:r>
-        <w:t xml:space="preserve"> at different heats when being forged/melted. The different </w:t>
-      </w:r>
-      <w:proofErr w:type="spellStart"/>
-      <w:r>
-        <w:t>colours</w:t>
-      </w:r>
-      <w:proofErr w:type="spellEnd"/>
-      <w:r>
-        <w:t xml:space="preserve"> can indicate how close the player is to being finished with that item.</w:t>
+      <w:r>
+        <w:t xml:space="preserve"> at different heats when being forged/melted. The different colours can indicate how close the player is to being finished with that item.</w:t>
       </w:r>
     </w:p>
     <w:p>
@@ -15974,9 +16000,9 @@
       </w:pPr>
     </w:p>
     <w:sectPr>
-      <w:headerReference w:type="default" r:id="rId23"/>
-      <w:footerReference w:type="even" r:id="rId24"/>
-      <w:footerReference w:type="default" r:id="rId25"/>
+      <w:headerReference w:type="default" r:id="rId24"/>
+      <w:footerReference w:type="even" r:id="rId25"/>
+      <w:footerReference w:type="default" r:id="rId26"/>
       <w:pgSz w:w="12240" w:h="15840"/>
       <w:pgMar w:top="1440" w:right="1800" w:bottom="1440" w:left="1800" w:header="720" w:footer="720" w:gutter="0"/>
       <w:cols w:space="720"/>
@@ -16148,7 +16174,7 @@
         <w:noProof/>
         <w:color w:val="808080"/>
       </w:rPr>
-      <w:t>11/7/2019</w:t>
+      <w:t>11/15/2019</w:t>
     </w:r>
     <w:r>
       <w:rPr>

</xml_diff>

<commit_message>
wireframe drawing of inventory UI
</commit_message>
<xml_diff>
--- a/Project Hephaestus Design Document.docx
+++ b/Project Hephaestus Design Document.docx
@@ -14417,8 +14417,6 @@
         <w:lastRenderedPageBreak/>
         <w:t>UI Concepts</w:t>
       </w:r>
-      <w:bookmarkStart w:id="102" w:name="_GoBack"/>
-      <w:bookmarkEnd w:id="102"/>
     </w:p>
     <w:p>
       <w:pPr>
@@ -14429,6 +14427,64 @@
           <w:lang w:val="en-GB"/>
         </w:rPr>
       </w:pPr>
+      <w:bookmarkStart w:id="102" w:name="_GoBack"/>
+      <w:r>
+        <w:rPr>
+          <w:noProof/>
+          <w:sz w:val="40"/>
+          <w:szCs w:val="40"/>
+          <w:lang w:val="en-GB"/>
+        </w:rPr>
+        <w:drawing>
+          <wp:inline distT="0" distB="0" distL="0" distR="0" wp14:anchorId="7EA1FC4F" wp14:editId="5B24971B">
+            <wp:extent cx="3995488" cy="2768600"/>
+            <wp:effectExtent l="0" t="0" r="0" b="0"/>
+            <wp:docPr id="16" name="Picture 16"/>
+            <wp:cNvGraphicFramePr>
+              <a:graphicFrameLocks xmlns:a="http://schemas.openxmlformats.org/drawingml/2006/main" noChangeAspect="1"/>
+            </wp:cNvGraphicFramePr>
+            <a:graphic xmlns:a="http://schemas.openxmlformats.org/drawingml/2006/main">
+              <a:graphicData uri="http://schemas.openxmlformats.org/drawingml/2006/picture">
+                <pic:pic xmlns:pic="http://schemas.openxmlformats.org/drawingml/2006/picture">
+                  <pic:nvPicPr>
+                    <pic:cNvPr id="0" name="Picture 2"/>
+                    <pic:cNvPicPr>
+                      <a:picLocks noChangeAspect="1" noChangeArrowheads="1"/>
+                    </pic:cNvPicPr>
+                  </pic:nvPicPr>
+                  <pic:blipFill>
+                    <a:blip r:embed="rId17" cstate="print">
+                      <a:extLst>
+                        <a:ext uri="{28A0092B-C50C-407E-A947-70E740481C1C}">
+                          <a14:useLocalDpi xmlns:a14="http://schemas.microsoft.com/office/drawing/2010/main" val="0"/>
+                        </a:ext>
+                      </a:extLst>
+                    </a:blip>
+                    <a:srcRect/>
+                    <a:stretch>
+                      <a:fillRect/>
+                    </a:stretch>
+                  </pic:blipFill>
+                  <pic:spPr bwMode="auto">
+                    <a:xfrm rot="10800000">
+                      <a:off x="0" y="0"/>
+                      <a:ext cx="4003331" cy="2774035"/>
+                    </a:xfrm>
+                    <a:prstGeom prst="rect">
+                      <a:avLst/>
+                    </a:prstGeom>
+                    <a:noFill/>
+                    <a:ln>
+                      <a:noFill/>
+                    </a:ln>
+                  </pic:spPr>
+                </pic:pic>
+              </a:graphicData>
+            </a:graphic>
+          </wp:inline>
+        </w:drawing>
+      </w:r>
+      <w:bookmarkEnd w:id="102"/>
       <w:r>
         <w:rPr>
           <w:noProof/>
@@ -14454,7 +14510,7 @@
                     </pic:cNvPicPr>
                   </pic:nvPicPr>
                   <pic:blipFill>
-                    <a:blip r:embed="rId17">
+                    <a:blip r:embed="rId18">
                       <a:extLst>
                         <a:ext uri="{28A0092B-C50C-407E-A947-70E740481C1C}">
                           <a14:useLocalDpi xmlns:a14="http://schemas.microsoft.com/office/drawing/2010/main" val="0"/>
@@ -14549,7 +14605,7 @@
                     </pic:cNvPicPr>
                   </pic:nvPicPr>
                   <pic:blipFill>
-                    <a:blip r:embed="rId18" cstate="print">
+                    <a:blip r:embed="rId19" cstate="print">
                       <a:extLst>
                         <a:ext uri="{28A0092B-C50C-407E-A947-70E740481C1C}">
                           <a14:useLocalDpi xmlns:a14="http://schemas.microsoft.com/office/drawing/2010/main" val="0"/>
@@ -15192,7 +15248,7 @@
                     <pic:cNvPicPr/>
                   </pic:nvPicPr>
                   <pic:blipFill rotWithShape="1">
-                    <a:blip r:embed="rId19">
+                    <a:blip r:embed="rId20">
                       <a:extLst>
                         <a:ext uri="{28A0092B-C50C-407E-A947-70E740481C1C}">
                           <a14:useLocalDpi xmlns:a14="http://schemas.microsoft.com/office/drawing/2010/main" val="0"/>
@@ -15259,7 +15315,7 @@
                     <pic:cNvPicPr/>
                   </pic:nvPicPr>
                   <pic:blipFill rotWithShape="1">
-                    <a:blip r:embed="rId20">
+                    <a:blip r:embed="rId21">
                       <a:extLst>
                         <a:ext uri="{28A0092B-C50C-407E-A947-70E740481C1C}">
                           <a14:useLocalDpi xmlns:a14="http://schemas.microsoft.com/office/drawing/2010/main" val="0"/>
@@ -15341,7 +15397,7 @@
                     <pic:cNvPicPr/>
                   </pic:nvPicPr>
                   <pic:blipFill rotWithShape="1">
-                    <a:blip r:embed="rId21">
+                    <a:blip r:embed="rId22">
                       <a:extLst>
                         <a:ext uri="{28A0092B-C50C-407E-A947-70E740481C1C}">
                           <a14:useLocalDpi xmlns:a14="http://schemas.microsoft.com/office/drawing/2010/main" val="0"/>
@@ -15431,7 +15487,7 @@
             <wp:effectExtent l="0" t="0" r="0" b="1270"/>
             <wp:wrapSquare wrapText="bothSides"/>
             <wp:docPr id="3" name="Picture 3">
-              <a:hlinkClick xmlns:a="http://schemas.openxmlformats.org/drawingml/2006/main" r:id="rId22"/>
+              <a:hlinkClick xmlns:a="http://schemas.openxmlformats.org/drawingml/2006/main" r:id="rId23"/>
             </wp:docPr>
             <wp:cNvGraphicFramePr>
               <a:graphicFrameLocks xmlns:a="http://schemas.openxmlformats.org/drawingml/2006/main" noChangeAspect="1"/>
@@ -15441,14 +15497,14 @@
                 <pic:pic xmlns:pic="http://schemas.openxmlformats.org/drawingml/2006/picture">
                   <pic:nvPicPr>
                     <pic:cNvPr id="0" name="Picture 1">
-                      <a:hlinkClick r:id="rId22"/>
+                      <a:hlinkClick r:id="rId23"/>
                     </pic:cNvPr>
                     <pic:cNvPicPr>
                       <a:picLocks noChangeAspect="1" noChangeArrowheads="1"/>
                     </pic:cNvPicPr>
                   </pic:nvPicPr>
                   <pic:blipFill>
-                    <a:blip r:embed="rId23" cstate="print">
+                    <a:blip r:embed="rId24" cstate="print">
                       <a:extLst>
                         <a:ext uri="{28A0092B-C50C-407E-A947-70E740481C1C}">
                           <a14:useLocalDpi xmlns:a14="http://schemas.microsoft.com/office/drawing/2010/main" val="0"/>
@@ -16000,9 +16056,9 @@
       </w:pPr>
     </w:p>
     <w:sectPr>
-      <w:headerReference w:type="default" r:id="rId24"/>
-      <w:footerReference w:type="even" r:id="rId25"/>
-      <w:footerReference w:type="default" r:id="rId26"/>
+      <w:headerReference w:type="default" r:id="rId25"/>
+      <w:footerReference w:type="even" r:id="rId26"/>
+      <w:footerReference w:type="default" r:id="rId27"/>
       <w:pgSz w:w="12240" w:h="15840"/>
       <w:pgMar w:top="1440" w:right="1800" w:bottom="1440" w:left="1800" w:header="720" w:footer="720" w:gutter="0"/>
       <w:cols w:space="720"/>

</xml_diff>

<commit_message>
wireframe drawing of settings UI
</commit_message>
<xml_diff>
--- a/Project Hephaestus Design Document.docx
+++ b/Project Hephaestus Design Document.docx
@@ -14421,13 +14421,11 @@
     <w:p>
       <w:pPr>
         <w:rPr>
-          <w:b/>
           <w:sz w:val="40"/>
           <w:szCs w:val="40"/>
           <w:lang w:val="en-GB"/>
         </w:rPr>
       </w:pPr>
-      <w:bookmarkStart w:id="102" w:name="_GoBack"/>
       <w:r>
         <w:rPr>
           <w:noProof/>
@@ -14484,14 +14482,108 @@
           </wp:inline>
         </w:drawing>
       </w:r>
-      <w:bookmarkEnd w:id="102"/>
-      <w:r>
-        <w:rPr>
-          <w:noProof/>
+    </w:p>
+    <w:p>
+      <w:pPr>
+        <w:rPr>
           <w:sz w:val="40"/>
           <w:szCs w:val="40"/>
           <w:lang w:val="en-GB"/>
         </w:rPr>
+      </w:pPr>
+    </w:p>
+    <w:p>
+      <w:pPr>
+        <w:rPr>
+          <w:sz w:val="40"/>
+          <w:szCs w:val="40"/>
+          <w:lang w:val="en-GB"/>
+        </w:rPr>
+      </w:pPr>
+      <w:bookmarkStart w:id="102" w:name="_GoBack"/>
+      <w:r>
+        <w:rPr>
+          <w:noProof/>
+          <w:sz w:val="40"/>
+          <w:szCs w:val="40"/>
+          <w:lang w:val="en-GB"/>
+        </w:rPr>
+        <w:drawing>
+          <wp:inline distT="0" distB="0" distL="0" distR="0" wp14:anchorId="43B3AA44" wp14:editId="7CB566CC">
+            <wp:extent cx="2909129" cy="4159087"/>
+            <wp:effectExtent l="628650" t="0" r="596265" b="0"/>
+            <wp:docPr id="17" name="Picture 17"/>
+            <wp:cNvGraphicFramePr>
+              <a:graphicFrameLocks xmlns:a="http://schemas.openxmlformats.org/drawingml/2006/main" noChangeAspect="1"/>
+            </wp:cNvGraphicFramePr>
+            <a:graphic xmlns:a="http://schemas.openxmlformats.org/drawingml/2006/main">
+              <a:graphicData uri="http://schemas.openxmlformats.org/drawingml/2006/picture">
+                <pic:pic xmlns:pic="http://schemas.openxmlformats.org/drawingml/2006/picture">
+                  <pic:nvPicPr>
+                    <pic:cNvPr id="0" name="Picture 3"/>
+                    <pic:cNvPicPr>
+                      <a:picLocks noChangeAspect="1" noChangeArrowheads="1"/>
+                    </pic:cNvPicPr>
+                  </pic:nvPicPr>
+                  <pic:blipFill>
+                    <a:blip r:embed="rId18">
+                      <a:extLst>
+                        <a:ext uri="{28A0092B-C50C-407E-A947-70E740481C1C}">
+                          <a14:useLocalDpi xmlns:a14="http://schemas.microsoft.com/office/drawing/2010/main" val="0"/>
+                        </a:ext>
+                      </a:extLst>
+                    </a:blip>
+                    <a:srcRect/>
+                    <a:stretch>
+                      <a:fillRect/>
+                    </a:stretch>
+                  </pic:blipFill>
+                  <pic:spPr bwMode="auto">
+                    <a:xfrm rot="5400000">
+                      <a:off x="0" y="0"/>
+                      <a:ext cx="2922528" cy="4178243"/>
+                    </a:xfrm>
+                    <a:prstGeom prst="rect">
+                      <a:avLst/>
+                    </a:prstGeom>
+                    <a:noFill/>
+                    <a:ln>
+                      <a:noFill/>
+                    </a:ln>
+                  </pic:spPr>
+                </pic:pic>
+              </a:graphicData>
+            </a:graphic>
+          </wp:inline>
+        </w:drawing>
+      </w:r>
+      <w:bookmarkEnd w:id="102"/>
+      <w:r>
+        <w:rPr>
+          <w:sz w:val="40"/>
+          <w:szCs w:val="40"/>
+          <w:lang w:val="en-GB"/>
+        </w:rPr>
+        <w:br w:type="page"/>
+      </w:r>
+    </w:p>
+    <w:p>
+      <w:pPr>
+        <w:rPr>
+          <w:b/>
+          <w:sz w:val="40"/>
+          <w:szCs w:val="40"/>
+          <w:lang w:val="en-GB"/>
+        </w:rPr>
+      </w:pPr>
+      <w:r>
+        <w:rPr>
+          <w:noProof/>
+          <w:sz w:val="40"/>
+          <w:szCs w:val="40"/>
+          <w:lang w:val="en-GB"/>
+        </w:rPr>
+        <w:lastRenderedPageBreak/>
         <w:drawing>
           <wp:inline distT="0" distB="0" distL="0" distR="0" wp14:anchorId="477650F9" wp14:editId="5897F8E7">
             <wp:extent cx="2762670" cy="3949700"/>
@@ -14510,7 +14602,7 @@
                     </pic:cNvPicPr>
                   </pic:nvPicPr>
                   <pic:blipFill>
-                    <a:blip r:embed="rId18">
+                    <a:blip r:embed="rId19">
                       <a:extLst>
                         <a:ext uri="{28A0092B-C50C-407E-A947-70E740481C1C}">
                           <a14:useLocalDpi xmlns:a14="http://schemas.microsoft.com/office/drawing/2010/main" val="0"/>
@@ -14605,7 +14697,7 @@
                     </pic:cNvPicPr>
                   </pic:nvPicPr>
                   <pic:blipFill>
-                    <a:blip r:embed="rId19" cstate="print">
+                    <a:blip r:embed="rId20" cstate="print">
                       <a:extLst>
                         <a:ext uri="{28A0092B-C50C-407E-A947-70E740481C1C}">
                           <a14:useLocalDpi xmlns:a14="http://schemas.microsoft.com/office/drawing/2010/main" val="0"/>
@@ -15248,7 +15340,7 @@
                     <pic:cNvPicPr/>
                   </pic:nvPicPr>
                   <pic:blipFill rotWithShape="1">
-                    <a:blip r:embed="rId20">
+                    <a:blip r:embed="rId21">
                       <a:extLst>
                         <a:ext uri="{28A0092B-C50C-407E-A947-70E740481C1C}">
                           <a14:useLocalDpi xmlns:a14="http://schemas.microsoft.com/office/drawing/2010/main" val="0"/>
@@ -15315,7 +15407,7 @@
                     <pic:cNvPicPr/>
                   </pic:nvPicPr>
                   <pic:blipFill rotWithShape="1">
-                    <a:blip r:embed="rId21">
+                    <a:blip r:embed="rId22">
                       <a:extLst>
                         <a:ext uri="{28A0092B-C50C-407E-A947-70E740481C1C}">
                           <a14:useLocalDpi xmlns:a14="http://schemas.microsoft.com/office/drawing/2010/main" val="0"/>
@@ -15397,7 +15489,7 @@
                     <pic:cNvPicPr/>
                   </pic:nvPicPr>
                   <pic:blipFill rotWithShape="1">
-                    <a:blip r:embed="rId22">
+                    <a:blip r:embed="rId23">
                       <a:extLst>
                         <a:ext uri="{28A0092B-C50C-407E-A947-70E740481C1C}">
                           <a14:useLocalDpi xmlns:a14="http://schemas.microsoft.com/office/drawing/2010/main" val="0"/>
@@ -15487,7 +15579,7 @@
             <wp:effectExtent l="0" t="0" r="0" b="1270"/>
             <wp:wrapSquare wrapText="bothSides"/>
             <wp:docPr id="3" name="Picture 3">
-              <a:hlinkClick xmlns:a="http://schemas.openxmlformats.org/drawingml/2006/main" r:id="rId23"/>
+              <a:hlinkClick xmlns:a="http://schemas.openxmlformats.org/drawingml/2006/main" r:id="rId24"/>
             </wp:docPr>
             <wp:cNvGraphicFramePr>
               <a:graphicFrameLocks xmlns:a="http://schemas.openxmlformats.org/drawingml/2006/main" noChangeAspect="1"/>
@@ -15497,14 +15589,14 @@
                 <pic:pic xmlns:pic="http://schemas.openxmlformats.org/drawingml/2006/picture">
                   <pic:nvPicPr>
                     <pic:cNvPr id="0" name="Picture 1">
-                      <a:hlinkClick r:id="rId23"/>
+                      <a:hlinkClick r:id="rId24"/>
                     </pic:cNvPr>
                     <pic:cNvPicPr>
                       <a:picLocks noChangeAspect="1" noChangeArrowheads="1"/>
                     </pic:cNvPicPr>
                   </pic:nvPicPr>
                   <pic:blipFill>
-                    <a:blip r:embed="rId24" cstate="print">
+                    <a:blip r:embed="rId25" cstate="print">
                       <a:extLst>
                         <a:ext uri="{28A0092B-C50C-407E-A947-70E740481C1C}">
                           <a14:useLocalDpi xmlns:a14="http://schemas.microsoft.com/office/drawing/2010/main" val="0"/>
@@ -16056,9 +16148,9 @@
       </w:pPr>
     </w:p>
     <w:sectPr>
-      <w:headerReference w:type="default" r:id="rId25"/>
-      <w:footerReference w:type="even" r:id="rId26"/>
-      <w:footerReference w:type="default" r:id="rId27"/>
+      <w:headerReference w:type="default" r:id="rId26"/>
+      <w:footerReference w:type="even" r:id="rId27"/>
+      <w:footerReference w:type="default" r:id="rId28"/>
       <w:pgSz w:w="12240" w:h="15840"/>
       <w:pgMar w:top="1440" w:right="1800" w:bottom="1440" w:left="1800" w:header="720" w:footer="720" w:gutter="0"/>
       <w:cols w:space="720"/>

</xml_diff>

<commit_message>
wireframe drawing of store UI
</commit_message>
<xml_diff>
--- a/Project Hephaestus Design Document.docx
+++ b/Project Hephaestus Design Document.docx
@@ -14500,7 +14500,6 @@
           <w:lang w:val="en-GB"/>
         </w:rPr>
       </w:pPr>
-      <w:bookmarkStart w:id="102" w:name="_GoBack"/>
       <w:r>
         <w:rPr>
           <w:noProof/>
@@ -14508,6 +14507,82 @@
           <w:szCs w:val="40"/>
           <w:lang w:val="en-GB"/>
         </w:rPr>
+        <w:drawing>
+          <wp:inline distT="0" distB="0" distL="0" distR="0" wp14:anchorId="0D274F80" wp14:editId="68473A4C">
+            <wp:extent cx="2859924" cy="4088741"/>
+            <wp:effectExtent l="609600" t="0" r="588645" b="0"/>
+            <wp:docPr id="18" name="Picture 18"/>
+            <wp:cNvGraphicFramePr>
+              <a:graphicFrameLocks xmlns:a="http://schemas.openxmlformats.org/drawingml/2006/main" noChangeAspect="1"/>
+            </wp:cNvGraphicFramePr>
+            <a:graphic xmlns:a="http://schemas.openxmlformats.org/drawingml/2006/main">
+              <a:graphicData uri="http://schemas.openxmlformats.org/drawingml/2006/picture">
+                <pic:pic xmlns:pic="http://schemas.openxmlformats.org/drawingml/2006/picture">
+                  <pic:nvPicPr>
+                    <pic:cNvPr id="0" name="Picture 4"/>
+                    <pic:cNvPicPr>
+                      <a:picLocks noChangeAspect="1" noChangeArrowheads="1"/>
+                    </pic:cNvPicPr>
+                  </pic:nvPicPr>
+                  <pic:blipFill>
+                    <a:blip r:embed="rId18">
+                      <a:extLst>
+                        <a:ext uri="{28A0092B-C50C-407E-A947-70E740481C1C}">
+                          <a14:useLocalDpi xmlns:a14="http://schemas.microsoft.com/office/drawing/2010/main" val="0"/>
+                        </a:ext>
+                      </a:extLst>
+                    </a:blip>
+                    <a:srcRect/>
+                    <a:stretch>
+                      <a:fillRect/>
+                    </a:stretch>
+                  </pic:blipFill>
+                  <pic:spPr bwMode="auto">
+                    <a:xfrm rot="5400000">
+                      <a:off x="0" y="0"/>
+                      <a:ext cx="2877790" cy="4114284"/>
+                    </a:xfrm>
+                    <a:prstGeom prst="rect">
+                      <a:avLst/>
+                    </a:prstGeom>
+                    <a:noFill/>
+                    <a:ln>
+                      <a:noFill/>
+                    </a:ln>
+                  </pic:spPr>
+                </pic:pic>
+              </a:graphicData>
+            </a:graphic>
+          </wp:inline>
+        </w:drawing>
+      </w:r>
+      <w:bookmarkStart w:id="102" w:name="_GoBack"/>
+      <w:bookmarkEnd w:id="102"/>
+      <w:r>
+        <w:rPr>
+          <w:sz w:val="40"/>
+          <w:szCs w:val="40"/>
+          <w:lang w:val="en-GB"/>
+        </w:rPr>
+        <w:br w:type="page"/>
+      </w:r>
+    </w:p>
+    <w:p>
+      <w:pPr>
+        <w:rPr>
+          <w:sz w:val="40"/>
+          <w:szCs w:val="40"/>
+          <w:lang w:val="en-GB"/>
+        </w:rPr>
+      </w:pPr>
+      <w:r>
+        <w:rPr>
+          <w:noProof/>
+          <w:sz w:val="40"/>
+          <w:szCs w:val="40"/>
+          <w:lang w:val="en-GB"/>
+        </w:rPr>
+        <w:lastRenderedPageBreak/>
         <w:drawing>
           <wp:inline distT="0" distB="0" distL="0" distR="0" wp14:anchorId="43B3AA44" wp14:editId="7CB566CC">
             <wp:extent cx="2909129" cy="4159087"/>
@@ -14526,7 +14601,7 @@
                     </pic:cNvPicPr>
                   </pic:nvPicPr>
                   <pic:blipFill>
-                    <a:blip r:embed="rId18">
+                    <a:blip r:embed="rId19">
                       <a:extLst>
                         <a:ext uri="{28A0092B-C50C-407E-A947-70E740481C1C}">
                           <a14:useLocalDpi xmlns:a14="http://schemas.microsoft.com/office/drawing/2010/main" val="0"/>
@@ -14557,7 +14632,6 @@
           </wp:inline>
         </w:drawing>
       </w:r>
-      <w:bookmarkEnd w:id="102"/>
       <w:r>
         <w:rPr>
           <w:sz w:val="40"/>
@@ -14602,7 +14676,7 @@
                     </pic:cNvPicPr>
                   </pic:nvPicPr>
                   <pic:blipFill>
-                    <a:blip r:embed="rId19">
+                    <a:blip r:embed="rId20">
                       <a:extLst>
                         <a:ext uri="{28A0092B-C50C-407E-A947-70E740481C1C}">
                           <a14:useLocalDpi xmlns:a14="http://schemas.microsoft.com/office/drawing/2010/main" val="0"/>
@@ -14697,7 +14771,7 @@
                     </pic:cNvPicPr>
                   </pic:nvPicPr>
                   <pic:blipFill>
-                    <a:blip r:embed="rId20" cstate="print">
+                    <a:blip r:embed="rId21" cstate="print">
                       <a:extLst>
                         <a:ext uri="{28A0092B-C50C-407E-A947-70E740481C1C}">
                           <a14:useLocalDpi xmlns:a14="http://schemas.microsoft.com/office/drawing/2010/main" val="0"/>
@@ -15340,7 +15414,7 @@
                     <pic:cNvPicPr/>
                   </pic:nvPicPr>
                   <pic:blipFill rotWithShape="1">
-                    <a:blip r:embed="rId21">
+                    <a:blip r:embed="rId22">
                       <a:extLst>
                         <a:ext uri="{28A0092B-C50C-407E-A947-70E740481C1C}">
                           <a14:useLocalDpi xmlns:a14="http://schemas.microsoft.com/office/drawing/2010/main" val="0"/>
@@ -15407,7 +15481,7 @@
                     <pic:cNvPicPr/>
                   </pic:nvPicPr>
                   <pic:blipFill rotWithShape="1">
-                    <a:blip r:embed="rId22">
+                    <a:blip r:embed="rId23">
                       <a:extLst>
                         <a:ext uri="{28A0092B-C50C-407E-A947-70E740481C1C}">
                           <a14:useLocalDpi xmlns:a14="http://schemas.microsoft.com/office/drawing/2010/main" val="0"/>
@@ -15489,7 +15563,7 @@
                     <pic:cNvPicPr/>
                   </pic:nvPicPr>
                   <pic:blipFill rotWithShape="1">
-                    <a:blip r:embed="rId23">
+                    <a:blip r:embed="rId24">
                       <a:extLst>
                         <a:ext uri="{28A0092B-C50C-407E-A947-70E740481C1C}">
                           <a14:useLocalDpi xmlns:a14="http://schemas.microsoft.com/office/drawing/2010/main" val="0"/>
@@ -15579,7 +15653,7 @@
             <wp:effectExtent l="0" t="0" r="0" b="1270"/>
             <wp:wrapSquare wrapText="bothSides"/>
             <wp:docPr id="3" name="Picture 3">
-              <a:hlinkClick xmlns:a="http://schemas.openxmlformats.org/drawingml/2006/main" r:id="rId24"/>
+              <a:hlinkClick xmlns:a="http://schemas.openxmlformats.org/drawingml/2006/main" r:id="rId25"/>
             </wp:docPr>
             <wp:cNvGraphicFramePr>
               <a:graphicFrameLocks xmlns:a="http://schemas.openxmlformats.org/drawingml/2006/main" noChangeAspect="1"/>
@@ -15589,14 +15663,14 @@
                 <pic:pic xmlns:pic="http://schemas.openxmlformats.org/drawingml/2006/picture">
                   <pic:nvPicPr>
                     <pic:cNvPr id="0" name="Picture 1">
-                      <a:hlinkClick r:id="rId24"/>
+                      <a:hlinkClick r:id="rId25"/>
                     </pic:cNvPr>
                     <pic:cNvPicPr>
                       <a:picLocks noChangeAspect="1" noChangeArrowheads="1"/>
                     </pic:cNvPicPr>
                   </pic:nvPicPr>
                   <pic:blipFill>
-                    <a:blip r:embed="rId25" cstate="print">
+                    <a:blip r:embed="rId26" cstate="print">
                       <a:extLst>
                         <a:ext uri="{28A0092B-C50C-407E-A947-70E740481C1C}">
                           <a14:useLocalDpi xmlns:a14="http://schemas.microsoft.com/office/drawing/2010/main" val="0"/>
@@ -16148,9 +16222,9 @@
       </w:pPr>
     </w:p>
     <w:sectPr>
-      <w:headerReference w:type="default" r:id="rId26"/>
-      <w:footerReference w:type="even" r:id="rId27"/>
-      <w:footerReference w:type="default" r:id="rId28"/>
+      <w:headerReference w:type="default" r:id="rId27"/>
+      <w:footerReference w:type="even" r:id="rId28"/>
+      <w:footerReference w:type="default" r:id="rId29"/>
       <w:pgSz w:w="12240" w:h="15840"/>
       <w:pgMar w:top="1440" w:right="1800" w:bottom="1440" w:left="1800" w:header="720" w:footer="720" w:gutter="0"/>
       <w:cols w:space="720"/>

</xml_diff>

<commit_message>
wireframe drawing of exit button UI
</commit_message>
<xml_diff>
--- a/Project Hephaestus Design Document.docx
+++ b/Project Hephaestus Design Document.docx
@@ -14556,8 +14556,6 @@
           </wp:inline>
         </w:drawing>
       </w:r>
-      <w:bookmarkStart w:id="102" w:name="_GoBack"/>
-      <w:bookmarkEnd w:id="102"/>
       <w:r>
         <w:rPr>
           <w:sz w:val="40"/>
@@ -14634,30 +14632,11 @@
       </w:r>
       <w:r>
         <w:rPr>
+          <w:noProof/>
           <w:sz w:val="40"/>
           <w:szCs w:val="40"/>
           <w:lang w:val="en-GB"/>
         </w:rPr>
-        <w:br w:type="page"/>
-      </w:r>
-    </w:p>
-    <w:p>
-      <w:pPr>
-        <w:rPr>
-          <w:b/>
-          <w:sz w:val="40"/>
-          <w:szCs w:val="40"/>
-          <w:lang w:val="en-GB"/>
-        </w:rPr>
-      </w:pPr>
-      <w:r>
-        <w:rPr>
-          <w:noProof/>
-          <w:sz w:val="40"/>
-          <w:szCs w:val="40"/>
-          <w:lang w:val="en-GB"/>
-        </w:rPr>
-        <w:lastRenderedPageBreak/>
         <w:drawing>
           <wp:inline distT="0" distB="0" distL="0" distR="0" wp14:anchorId="477650F9" wp14:editId="5897F8E7">
             <wp:extent cx="2762670" cy="3949700"/>
@@ -14707,12 +14686,115 @@
           </wp:inline>
         </w:drawing>
       </w:r>
-      <w:r>
+    </w:p>
+    <w:p>
+      <w:pPr>
         <w:rPr>
           <w:sz w:val="40"/>
           <w:szCs w:val="40"/>
           <w:lang w:val="en-GB"/>
         </w:rPr>
+      </w:pPr>
+    </w:p>
+    <w:p>
+      <w:pPr>
+        <w:rPr>
+          <w:sz w:val="40"/>
+          <w:szCs w:val="40"/>
+          <w:lang w:val="en-GB"/>
+        </w:rPr>
+      </w:pPr>
+      <w:r>
+        <w:rPr>
+          <w:noProof/>
+          <w:sz w:val="40"/>
+          <w:szCs w:val="40"/>
+          <w:lang w:val="en-GB"/>
+        </w:rPr>
+        <w:drawing>
+          <wp:inline distT="0" distB="0" distL="0" distR="0" wp14:anchorId="0ED97060" wp14:editId="46B8D184">
+            <wp:extent cx="2420667" cy="3483018"/>
+            <wp:effectExtent l="533400" t="0" r="513080" b="0"/>
+            <wp:docPr id="19" name="Picture 19"/>
+            <wp:cNvGraphicFramePr>
+              <a:graphicFrameLocks xmlns:a="http://schemas.openxmlformats.org/drawingml/2006/main" noChangeAspect="1"/>
+            </wp:cNvGraphicFramePr>
+            <a:graphic xmlns:a="http://schemas.openxmlformats.org/drawingml/2006/main">
+              <a:graphicData uri="http://schemas.openxmlformats.org/drawingml/2006/picture">
+                <pic:pic xmlns:pic="http://schemas.openxmlformats.org/drawingml/2006/picture">
+                  <pic:nvPicPr>
+                    <pic:cNvPr id="0" name="Picture 5"/>
+                    <pic:cNvPicPr>
+                      <a:picLocks noChangeAspect="1" noChangeArrowheads="1"/>
+                    </pic:cNvPicPr>
+                  </pic:nvPicPr>
+                  <pic:blipFill>
+                    <a:blip r:embed="rId21">
+                      <a:extLst>
+                        <a:ext uri="{28A0092B-C50C-407E-A947-70E740481C1C}">
+                          <a14:useLocalDpi xmlns:a14="http://schemas.microsoft.com/office/drawing/2010/main" val="0"/>
+                        </a:ext>
+                      </a:extLst>
+                    </a:blip>
+                    <a:srcRect/>
+                    <a:stretch>
+                      <a:fillRect/>
+                    </a:stretch>
+                  </pic:blipFill>
+                  <pic:spPr bwMode="auto">
+                    <a:xfrm rot="5400000">
+                      <a:off x="0" y="0"/>
+                      <a:ext cx="2428527" cy="3494328"/>
+                    </a:xfrm>
+                    <a:prstGeom prst="rect">
+                      <a:avLst/>
+                    </a:prstGeom>
+                    <a:noFill/>
+                    <a:ln>
+                      <a:noFill/>
+                    </a:ln>
+                  </pic:spPr>
+                </pic:pic>
+              </a:graphicData>
+            </a:graphic>
+          </wp:inline>
+        </w:drawing>
+      </w:r>
+    </w:p>
+    <w:p>
+      <w:pPr>
+        <w:rPr>
+          <w:sz w:val="40"/>
+          <w:szCs w:val="40"/>
+          <w:lang w:val="en-GB"/>
+        </w:rPr>
+      </w:pPr>
+      <w:bookmarkStart w:id="102" w:name="_GoBack"/>
+      <w:bookmarkEnd w:id="102"/>
+      <w:r>
+        <w:rPr>
+          <w:sz w:val="40"/>
+          <w:szCs w:val="40"/>
+          <w:lang w:val="en-GB"/>
+        </w:rPr>
+        <w:br w:type="page"/>
+      </w:r>
+    </w:p>
+    <w:p>
+      <w:pPr>
+        <w:rPr>
+          <w:sz w:val="40"/>
+          <w:szCs w:val="40"/>
+          <w:lang w:val="en-GB"/>
+        </w:rPr>
+      </w:pPr>
+      <w:r>
+        <w:rPr>
+          <w:sz w:val="40"/>
+          <w:szCs w:val="40"/>
+          <w:lang w:val="en-GB"/>
+        </w:rPr>
+        <w:lastRenderedPageBreak/>
         <w:br w:type="page"/>
       </w:r>
     </w:p>
@@ -14771,7 +14853,7 @@
                     </pic:cNvPicPr>
                   </pic:nvPicPr>
                   <pic:blipFill>
-                    <a:blip r:embed="rId21" cstate="print">
+                    <a:blip r:embed="rId22" cstate="print">
                       <a:extLst>
                         <a:ext uri="{28A0092B-C50C-407E-A947-70E740481C1C}">
                           <a14:useLocalDpi xmlns:a14="http://schemas.microsoft.com/office/drawing/2010/main" val="0"/>
@@ -15414,7 +15496,7 @@
                     <pic:cNvPicPr/>
                   </pic:nvPicPr>
                   <pic:blipFill rotWithShape="1">
-                    <a:blip r:embed="rId22">
+                    <a:blip r:embed="rId23">
                       <a:extLst>
                         <a:ext uri="{28A0092B-C50C-407E-A947-70E740481C1C}">
                           <a14:useLocalDpi xmlns:a14="http://schemas.microsoft.com/office/drawing/2010/main" val="0"/>
@@ -15481,7 +15563,7 @@
                     <pic:cNvPicPr/>
                   </pic:nvPicPr>
                   <pic:blipFill rotWithShape="1">
-                    <a:blip r:embed="rId23">
+                    <a:blip r:embed="rId24">
                       <a:extLst>
                         <a:ext uri="{28A0092B-C50C-407E-A947-70E740481C1C}">
                           <a14:useLocalDpi xmlns:a14="http://schemas.microsoft.com/office/drawing/2010/main" val="0"/>
@@ -15563,7 +15645,7 @@
                     <pic:cNvPicPr/>
                   </pic:nvPicPr>
                   <pic:blipFill rotWithShape="1">
-                    <a:blip r:embed="rId24">
+                    <a:blip r:embed="rId25">
                       <a:extLst>
                         <a:ext uri="{28A0092B-C50C-407E-A947-70E740481C1C}">
                           <a14:useLocalDpi xmlns:a14="http://schemas.microsoft.com/office/drawing/2010/main" val="0"/>
@@ -15653,7 +15735,7 @@
             <wp:effectExtent l="0" t="0" r="0" b="1270"/>
             <wp:wrapSquare wrapText="bothSides"/>
             <wp:docPr id="3" name="Picture 3">
-              <a:hlinkClick xmlns:a="http://schemas.openxmlformats.org/drawingml/2006/main" r:id="rId25"/>
+              <a:hlinkClick xmlns:a="http://schemas.openxmlformats.org/drawingml/2006/main" r:id="rId26"/>
             </wp:docPr>
             <wp:cNvGraphicFramePr>
               <a:graphicFrameLocks xmlns:a="http://schemas.openxmlformats.org/drawingml/2006/main" noChangeAspect="1"/>
@@ -15663,14 +15745,14 @@
                 <pic:pic xmlns:pic="http://schemas.openxmlformats.org/drawingml/2006/picture">
                   <pic:nvPicPr>
                     <pic:cNvPr id="0" name="Picture 1">
-                      <a:hlinkClick r:id="rId25"/>
+                      <a:hlinkClick r:id="rId26"/>
                     </pic:cNvPr>
                     <pic:cNvPicPr>
                       <a:picLocks noChangeAspect="1" noChangeArrowheads="1"/>
                     </pic:cNvPicPr>
                   </pic:nvPicPr>
                   <pic:blipFill>
-                    <a:blip r:embed="rId26" cstate="print">
+                    <a:blip r:embed="rId27" cstate="print">
                       <a:extLst>
                         <a:ext uri="{28A0092B-C50C-407E-A947-70E740481C1C}">
                           <a14:useLocalDpi xmlns:a14="http://schemas.microsoft.com/office/drawing/2010/main" val="0"/>
@@ -16222,9 +16304,9 @@
       </w:pPr>
     </w:p>
     <w:sectPr>
-      <w:headerReference w:type="default" r:id="rId27"/>
-      <w:footerReference w:type="even" r:id="rId28"/>
-      <w:footerReference w:type="default" r:id="rId29"/>
+      <w:headerReference w:type="default" r:id="rId28"/>
+      <w:footerReference w:type="even" r:id="rId29"/>
+      <w:footerReference w:type="default" r:id="rId30"/>
       <w:pgSz w:w="12240" w:h="15840"/>
       <w:pgMar w:top="1440" w:right="1800" w:bottom="1440" w:left="1800" w:header="720" w:footer="720" w:gutter="0"/>
       <w:cols w:space="720"/>

</xml_diff>

<commit_message>
wireframe drawing of utility belt UI
</commit_message>
<xml_diff>
--- a/Project Hephaestus Design Document.docx
+++ b/Project Hephaestus Design Document.docx
@@ -14769,16 +14769,72 @@
           <w:lang w:val="en-GB"/>
         </w:rPr>
       </w:pPr>
+      <w:r>
+        <w:rPr>
+          <w:noProof/>
+          <w:sz w:val="40"/>
+          <w:szCs w:val="40"/>
+          <w:lang w:val="en-GB"/>
+        </w:rPr>
+        <w:drawing>
+          <wp:inline distT="0" distB="0" distL="0" distR="0" wp14:anchorId="7B66C598" wp14:editId="6C17A7D4">
+            <wp:extent cx="3535516" cy="2413000"/>
+            <wp:effectExtent l="0" t="0" r="0" b="0"/>
+            <wp:docPr id="21" name="Picture 21"/>
+            <wp:cNvGraphicFramePr>
+              <a:graphicFrameLocks xmlns:a="http://schemas.openxmlformats.org/drawingml/2006/main" noChangeAspect="1"/>
+            </wp:cNvGraphicFramePr>
+            <a:graphic xmlns:a="http://schemas.openxmlformats.org/drawingml/2006/main">
+              <a:graphicData uri="http://schemas.openxmlformats.org/drawingml/2006/picture">
+                <pic:pic xmlns:pic="http://schemas.openxmlformats.org/drawingml/2006/picture">
+                  <pic:nvPicPr>
+                    <pic:cNvPr id="0" name="Picture 7"/>
+                    <pic:cNvPicPr>
+                      <a:picLocks noChangeAspect="1" noChangeArrowheads="1"/>
+                    </pic:cNvPicPr>
+                  </pic:nvPicPr>
+                  <pic:blipFill>
+                    <a:blip r:embed="rId22" cstate="print">
+                      <a:extLst>
+                        <a:ext uri="{28A0092B-C50C-407E-A947-70E740481C1C}">
+                          <a14:useLocalDpi xmlns:a14="http://schemas.microsoft.com/office/drawing/2010/main" val="0"/>
+                        </a:ext>
+                      </a:extLst>
+                    </a:blip>
+                    <a:srcRect/>
+                    <a:stretch>
+                      <a:fillRect/>
+                    </a:stretch>
+                  </pic:blipFill>
+                  <pic:spPr bwMode="auto">
+                    <a:xfrm>
+                      <a:off x="0" y="0"/>
+                      <a:ext cx="3561244" cy="2430560"/>
+                    </a:xfrm>
+                    <a:prstGeom prst="rect">
+                      <a:avLst/>
+                    </a:prstGeom>
+                    <a:noFill/>
+                    <a:ln>
+                      <a:noFill/>
+                    </a:ln>
+                  </pic:spPr>
+                </pic:pic>
+              </a:graphicData>
+            </a:graphic>
+          </wp:inline>
+        </w:drawing>
+      </w:r>
+      <w:r>
+        <w:rPr>
+          <w:sz w:val="40"/>
+          <w:szCs w:val="40"/>
+          <w:lang w:val="en-GB"/>
+        </w:rPr>
+        <w:br w:type="page"/>
+      </w:r>
       <w:bookmarkStart w:id="102" w:name="_GoBack"/>
       <w:bookmarkEnd w:id="102"/>
-      <w:r>
-        <w:rPr>
-          <w:sz w:val="40"/>
-          <w:szCs w:val="40"/>
-          <w:lang w:val="en-GB"/>
-        </w:rPr>
-        <w:br w:type="page"/>
-      </w:r>
     </w:p>
     <w:p>
       <w:pPr>
@@ -14853,7 +14909,7 @@
                     </pic:cNvPicPr>
                   </pic:nvPicPr>
                   <pic:blipFill>
-                    <a:blip r:embed="rId22" cstate="print">
+                    <a:blip r:embed="rId23" cstate="print">
                       <a:extLst>
                         <a:ext uri="{28A0092B-C50C-407E-A947-70E740481C1C}">
                           <a14:useLocalDpi xmlns:a14="http://schemas.microsoft.com/office/drawing/2010/main" val="0"/>
@@ -15496,7 +15552,7 @@
                     <pic:cNvPicPr/>
                   </pic:nvPicPr>
                   <pic:blipFill rotWithShape="1">
-                    <a:blip r:embed="rId23">
+                    <a:blip r:embed="rId24">
                       <a:extLst>
                         <a:ext uri="{28A0092B-C50C-407E-A947-70E740481C1C}">
                           <a14:useLocalDpi xmlns:a14="http://schemas.microsoft.com/office/drawing/2010/main" val="0"/>
@@ -15563,7 +15619,7 @@
                     <pic:cNvPicPr/>
                   </pic:nvPicPr>
                   <pic:blipFill rotWithShape="1">
-                    <a:blip r:embed="rId24">
+                    <a:blip r:embed="rId25">
                       <a:extLst>
                         <a:ext uri="{28A0092B-C50C-407E-A947-70E740481C1C}">
                           <a14:useLocalDpi xmlns:a14="http://schemas.microsoft.com/office/drawing/2010/main" val="0"/>
@@ -15645,7 +15701,7 @@
                     <pic:cNvPicPr/>
                   </pic:nvPicPr>
                   <pic:blipFill rotWithShape="1">
-                    <a:blip r:embed="rId25">
+                    <a:blip r:embed="rId26">
                       <a:extLst>
                         <a:ext uri="{28A0092B-C50C-407E-A947-70E740481C1C}">
                           <a14:useLocalDpi xmlns:a14="http://schemas.microsoft.com/office/drawing/2010/main" val="0"/>
@@ -15735,7 +15791,7 @@
             <wp:effectExtent l="0" t="0" r="0" b="1270"/>
             <wp:wrapSquare wrapText="bothSides"/>
             <wp:docPr id="3" name="Picture 3">
-              <a:hlinkClick xmlns:a="http://schemas.openxmlformats.org/drawingml/2006/main" r:id="rId26"/>
+              <a:hlinkClick xmlns:a="http://schemas.openxmlformats.org/drawingml/2006/main" r:id="rId27"/>
             </wp:docPr>
             <wp:cNvGraphicFramePr>
               <a:graphicFrameLocks xmlns:a="http://schemas.openxmlformats.org/drawingml/2006/main" noChangeAspect="1"/>
@@ -15745,14 +15801,14 @@
                 <pic:pic xmlns:pic="http://schemas.openxmlformats.org/drawingml/2006/picture">
                   <pic:nvPicPr>
                     <pic:cNvPr id="0" name="Picture 1">
-                      <a:hlinkClick r:id="rId26"/>
+                      <a:hlinkClick r:id="rId27"/>
                     </pic:cNvPr>
                     <pic:cNvPicPr>
                       <a:picLocks noChangeAspect="1" noChangeArrowheads="1"/>
                     </pic:cNvPicPr>
                   </pic:nvPicPr>
                   <pic:blipFill>
-                    <a:blip r:embed="rId27" cstate="print">
+                    <a:blip r:embed="rId28" cstate="print">
                       <a:extLst>
                         <a:ext uri="{28A0092B-C50C-407E-A947-70E740481C1C}">
                           <a14:useLocalDpi xmlns:a14="http://schemas.microsoft.com/office/drawing/2010/main" val="0"/>
@@ -16304,9 +16360,9 @@
       </w:pPr>
     </w:p>
     <w:sectPr>
-      <w:headerReference w:type="default" r:id="rId28"/>
-      <w:footerReference w:type="even" r:id="rId29"/>
-      <w:footerReference w:type="default" r:id="rId30"/>
+      <w:headerReference w:type="default" r:id="rId29"/>
+      <w:footerReference w:type="even" r:id="rId30"/>
+      <w:footerReference w:type="default" r:id="rId31"/>
       <w:pgSz w:w="12240" w:h="15840"/>
       <w:pgMar w:top="1440" w:right="1800" w:bottom="1440" w:left="1800" w:header="720" w:footer="720" w:gutter="0"/>
       <w:cols w:space="720"/>

</xml_diff>

<commit_message>
Layed all of the drawings out better and organised them more
</commit_message>
<xml_diff>
--- a/Project Hephaestus Design Document.docx
+++ b/Project Hephaestus Design Document.docx
@@ -14833,11 +14833,11 @@
         </w:rPr>
         <w:br w:type="page"/>
       </w:r>
-      <w:bookmarkStart w:id="102" w:name="_GoBack"/>
-      <w:bookmarkEnd w:id="102"/>
-    </w:p>
-    <w:p>
-      <w:pPr>
+    </w:p>
+    <w:p>
+      <w:pPr>
+        <w:pStyle w:val="Heading1"/>
+        <w:jc w:val="left"/>
         <w:rPr>
           <w:sz w:val="40"/>
           <w:szCs w:val="40"/>
@@ -14851,26 +14851,6 @@
           <w:lang w:val="en-GB"/>
         </w:rPr>
         <w:lastRenderedPageBreak/>
-        <w:br w:type="page"/>
-      </w:r>
-    </w:p>
-    <w:p>
-      <w:pPr>
-        <w:pStyle w:val="Heading1"/>
-        <w:jc w:val="left"/>
-        <w:rPr>
-          <w:sz w:val="40"/>
-          <w:szCs w:val="40"/>
-          <w:lang w:val="en-GB"/>
-        </w:rPr>
-      </w:pPr>
-      <w:r>
-        <w:rPr>
-          <w:sz w:val="40"/>
-          <w:szCs w:val="40"/>
-          <w:lang w:val="en-GB"/>
-        </w:rPr>
-        <w:lastRenderedPageBreak/>
         <w:t>Storyboards</w:t>
       </w:r>
     </w:p>
@@ -14887,14 +14867,15 @@
           <w:lang w:val="en-GB"/>
         </w:rPr>
       </w:pPr>
+      <w:bookmarkStart w:id="102" w:name="_GoBack"/>
       <w:r>
         <w:rPr>
           <w:noProof/>
         </w:rPr>
         <w:drawing>
-          <wp:inline distT="0" distB="0" distL="0" distR="0" wp14:anchorId="0F3DD1C1" wp14:editId="2F7DEEE7">
+          <wp:inline distT="0" distB="0" distL="0" distR="0" wp14:anchorId="0F3DD1C1" wp14:editId="1463C37F">
             <wp:extent cx="3665220" cy="2748915"/>
-            <wp:effectExtent l="0" t="0" r="0" b="0"/>
+            <wp:effectExtent l="0" t="457200" r="0" b="432435"/>
             <wp:docPr id="10" name="Picture 10"/>
             <wp:cNvGraphicFramePr>
               <a:graphicFrameLocks xmlns:a="http://schemas.openxmlformats.org/drawingml/2006/main" noChangeAspect="1"/>
@@ -14922,7 +14903,7 @@
                     </a:stretch>
                   </pic:blipFill>
                   <pic:spPr bwMode="auto">
-                    <a:xfrm>
+                    <a:xfrm rot="5400000">
                       <a:off x="0" y="0"/>
                       <a:ext cx="3665220" cy="2748915"/>
                     </a:xfrm>
@@ -14940,6 +14921,7 @@
           </wp:inline>
         </w:drawing>
       </w:r>
+      <w:bookmarkEnd w:id="102"/>
     </w:p>
     <w:p>
       <w:pPr>

</xml_diff>

<commit_message>
Added mulitple item designs
Re added four item designs from last week, Anvil, tongs, Hammer, furnace
</commit_message>
<xml_diff>
--- a/Project Hephaestus Design Document.docx
+++ b/Project Hephaestus Design Document.docx
@@ -13669,6 +13669,328 @@
           <w:b/>
           <w:lang w:val="en-GB"/>
         </w:rPr>
+        <w:t>Items</w:t>
+      </w:r>
+    </w:p>
+    <w:p>
+      <w:pPr>
+        <w:rPr>
+          <w:b/>
+          <w:lang w:val="en-GB"/>
+        </w:rPr>
+      </w:pPr>
+      <w:r>
+        <w:rPr>
+          <w:b/>
+          <w:noProof/>
+          <w:lang w:val="en-GB"/>
+        </w:rPr>
+        <w:drawing>
+          <wp:inline distT="0" distB="0" distL="0" distR="0" wp14:anchorId="236BC843" wp14:editId="78EE7E9D">
+            <wp:extent cx="2819400" cy="2819400"/>
+            <wp:effectExtent l="0" t="0" r="0" b="0"/>
+            <wp:docPr id="20" name="Picture 20"/>
+            <wp:cNvGraphicFramePr>
+              <a:graphicFrameLocks xmlns:a="http://schemas.openxmlformats.org/drawingml/2006/main" noChangeAspect="1"/>
+            </wp:cNvGraphicFramePr>
+            <a:graphic xmlns:a="http://schemas.openxmlformats.org/drawingml/2006/main">
+              <a:graphicData uri="http://schemas.openxmlformats.org/drawingml/2006/picture">
+                <pic:pic xmlns:pic="http://schemas.openxmlformats.org/drawingml/2006/picture">
+                  <pic:nvPicPr>
+                    <pic:cNvPr id="0" name="Picture 1"/>
+                    <pic:cNvPicPr>
+                      <a:picLocks noChangeAspect="1" noChangeArrowheads="1"/>
+                    </pic:cNvPicPr>
+                  </pic:nvPicPr>
+                  <pic:blipFill>
+                    <a:blip r:embed="rId10" cstate="print">
+                      <a:extLst>
+                        <a:ext uri="{28A0092B-C50C-407E-A947-70E740481C1C}">
+                          <a14:useLocalDpi xmlns:a14="http://schemas.microsoft.com/office/drawing/2010/main" val="0"/>
+                        </a:ext>
+                      </a:extLst>
+                    </a:blip>
+                    <a:srcRect/>
+                    <a:stretch>
+                      <a:fillRect/>
+                    </a:stretch>
+                  </pic:blipFill>
+                  <pic:spPr bwMode="auto">
+                    <a:xfrm>
+                      <a:off x="0" y="0"/>
+                      <a:ext cx="2819400" cy="2819400"/>
+                    </a:xfrm>
+                    <a:prstGeom prst="rect">
+                      <a:avLst/>
+                    </a:prstGeom>
+                    <a:noFill/>
+                    <a:ln>
+                      <a:noFill/>
+                    </a:ln>
+                  </pic:spPr>
+                </pic:pic>
+              </a:graphicData>
+            </a:graphic>
+          </wp:inline>
+        </w:drawing>
+      </w:r>
+      <w:r>
+        <w:rPr>
+          <w:b/>
+          <w:noProof/>
+          <w:lang w:val="en-GB"/>
+        </w:rPr>
+        <w:drawing>
+          <wp:inline distT="0" distB="0" distL="0" distR="0" wp14:anchorId="707C49CA" wp14:editId="6B27B4DB">
+            <wp:extent cx="2638425" cy="1844603"/>
+            <wp:effectExtent l="0" t="0" r="0" b="0"/>
+            <wp:docPr id="22" name="Picture 22"/>
+            <wp:cNvGraphicFramePr>
+              <a:graphicFrameLocks xmlns:a="http://schemas.openxmlformats.org/drawingml/2006/main" noChangeAspect="1"/>
+            </wp:cNvGraphicFramePr>
+            <a:graphic xmlns:a="http://schemas.openxmlformats.org/drawingml/2006/main">
+              <a:graphicData uri="http://schemas.openxmlformats.org/drawingml/2006/picture">
+                <pic:pic xmlns:pic="http://schemas.openxmlformats.org/drawingml/2006/picture">
+                  <pic:nvPicPr>
+                    <pic:cNvPr id="0" name="Picture 2"/>
+                    <pic:cNvPicPr>
+                      <a:picLocks noChangeAspect="1" noChangeArrowheads="1"/>
+                    </pic:cNvPicPr>
+                  </pic:nvPicPr>
+                  <pic:blipFill>
+                    <a:blip r:embed="rId11" cstate="print">
+                      <a:extLst>
+                        <a:ext uri="{28A0092B-C50C-407E-A947-70E740481C1C}">
+                          <a14:useLocalDpi xmlns:a14="http://schemas.microsoft.com/office/drawing/2010/main" val="0"/>
+                        </a:ext>
+                      </a:extLst>
+                    </a:blip>
+                    <a:srcRect/>
+                    <a:stretch>
+                      <a:fillRect/>
+                    </a:stretch>
+                  </pic:blipFill>
+                  <pic:spPr bwMode="auto">
+                    <a:xfrm>
+                      <a:off x="0" y="0"/>
+                      <a:ext cx="2656858" cy="1857490"/>
+                    </a:xfrm>
+                    <a:prstGeom prst="rect">
+                      <a:avLst/>
+                    </a:prstGeom>
+                    <a:noFill/>
+                    <a:ln>
+                      <a:noFill/>
+                    </a:ln>
+                  </pic:spPr>
+                </pic:pic>
+              </a:graphicData>
+            </a:graphic>
+          </wp:inline>
+        </w:drawing>
+      </w:r>
+    </w:p>
+    <w:p>
+      <w:pPr>
+        <w:jc w:val="center"/>
+        <w:rPr>
+          <w:lang w:val="en-GB"/>
+        </w:rPr>
+      </w:pPr>
+      <w:r>
+        <w:rPr>
+          <w:lang w:val="en-GB"/>
+        </w:rPr>
+        <w:t>Hammer and</w:t>
+      </w:r>
+      <w:r>
+        <w:rPr>
+          <w:lang w:val="en-GB"/>
+        </w:rPr>
+        <w:t xml:space="preserve"> Tongs</w:t>
+      </w:r>
+      <w:r>
+        <w:rPr>
+          <w:lang w:val="en-GB"/>
+        </w:rPr>
+        <w:t xml:space="preserve"> Design</w:t>
+      </w:r>
+    </w:p>
+    <w:p>
+      <w:pPr>
+        <w:jc w:val="center"/>
+        <w:rPr>
+          <w:lang w:val="en-GB"/>
+        </w:rPr>
+      </w:pPr>
+      <w:r>
+        <w:rPr>
+          <w:noProof/>
+          <w:lang w:val="en-GB"/>
+        </w:rPr>
+        <w:drawing>
+          <wp:inline distT="0" distB="0" distL="0" distR="0" wp14:anchorId="6D5213BE" wp14:editId="00CC464E">
+            <wp:extent cx="3343275" cy="3343275"/>
+            <wp:effectExtent l="0" t="0" r="0" b="0"/>
+            <wp:docPr id="23" name="Picture 23"/>
+            <wp:cNvGraphicFramePr>
+              <a:graphicFrameLocks xmlns:a="http://schemas.openxmlformats.org/drawingml/2006/main" noChangeAspect="1"/>
+            </wp:cNvGraphicFramePr>
+            <a:graphic xmlns:a="http://schemas.openxmlformats.org/drawingml/2006/main">
+              <a:graphicData uri="http://schemas.openxmlformats.org/drawingml/2006/picture">
+                <pic:pic xmlns:pic="http://schemas.openxmlformats.org/drawingml/2006/picture">
+                  <pic:nvPicPr>
+                    <pic:cNvPr id="0" name="Picture 3"/>
+                    <pic:cNvPicPr>
+                      <a:picLocks noChangeAspect="1" noChangeArrowheads="1"/>
+                    </pic:cNvPicPr>
+                  </pic:nvPicPr>
+                  <pic:blipFill>
+                    <a:blip r:embed="rId12" cstate="print">
+                      <a:extLst>
+                        <a:ext uri="{28A0092B-C50C-407E-A947-70E740481C1C}">
+                          <a14:useLocalDpi xmlns:a14="http://schemas.microsoft.com/office/drawing/2010/main" val="0"/>
+                        </a:ext>
+                      </a:extLst>
+                    </a:blip>
+                    <a:srcRect/>
+                    <a:stretch>
+                      <a:fillRect/>
+                    </a:stretch>
+                  </pic:blipFill>
+                  <pic:spPr bwMode="auto">
+                    <a:xfrm>
+                      <a:off x="0" y="0"/>
+                      <a:ext cx="3343275" cy="3343275"/>
+                    </a:xfrm>
+                    <a:prstGeom prst="rect">
+                      <a:avLst/>
+                    </a:prstGeom>
+                    <a:noFill/>
+                    <a:ln>
+                      <a:noFill/>
+                    </a:ln>
+                  </pic:spPr>
+                </pic:pic>
+              </a:graphicData>
+            </a:graphic>
+          </wp:inline>
+        </w:drawing>
+      </w:r>
+    </w:p>
+    <w:p>
+      <w:pPr>
+        <w:jc w:val="center"/>
+        <w:rPr>
+          <w:lang w:val="en-GB"/>
+        </w:rPr>
+      </w:pPr>
+      <w:r>
+        <w:rPr>
+          <w:lang w:val="en-GB"/>
+        </w:rPr>
+        <w:t>Furnace Design</w:t>
+      </w:r>
+    </w:p>
+    <w:p>
+      <w:pPr>
+        <w:jc w:val="center"/>
+        <w:rPr>
+          <w:lang w:val="en-GB"/>
+        </w:rPr>
+      </w:pPr>
+      <w:r>
+        <w:rPr>
+          <w:noProof/>
+          <w:lang w:val="en-GB"/>
+        </w:rPr>
+        <w:lastRenderedPageBreak/>
+        <w:drawing>
+          <wp:inline distT="0" distB="0" distL="0" distR="0" wp14:anchorId="37B1CF91" wp14:editId="3B74AE1E">
+            <wp:extent cx="3686175" cy="2745432"/>
+            <wp:effectExtent l="0" t="0" r="0" b="0"/>
+            <wp:docPr id="24" name="Picture 24"/>
+            <wp:cNvGraphicFramePr>
+              <a:graphicFrameLocks xmlns:a="http://schemas.openxmlformats.org/drawingml/2006/main" noChangeAspect="1"/>
+            </wp:cNvGraphicFramePr>
+            <a:graphic xmlns:a="http://schemas.openxmlformats.org/drawingml/2006/main">
+              <a:graphicData uri="http://schemas.openxmlformats.org/drawingml/2006/picture">
+                <pic:pic xmlns:pic="http://schemas.openxmlformats.org/drawingml/2006/picture">
+                  <pic:nvPicPr>
+                    <pic:cNvPr id="0" name="Picture 4"/>
+                    <pic:cNvPicPr>
+                      <a:picLocks noChangeAspect="1" noChangeArrowheads="1"/>
+                    </pic:cNvPicPr>
+                  </pic:nvPicPr>
+                  <pic:blipFill>
+                    <a:blip r:embed="rId13" cstate="print">
+                      <a:extLst>
+                        <a:ext uri="{28A0092B-C50C-407E-A947-70E740481C1C}">
+                          <a14:useLocalDpi xmlns:a14="http://schemas.microsoft.com/office/drawing/2010/main" val="0"/>
+                        </a:ext>
+                      </a:extLst>
+                    </a:blip>
+                    <a:srcRect/>
+                    <a:stretch>
+                      <a:fillRect/>
+                    </a:stretch>
+                  </pic:blipFill>
+                  <pic:spPr bwMode="auto">
+                    <a:xfrm>
+                      <a:off x="0" y="0"/>
+                      <a:ext cx="3688579" cy="2747222"/>
+                    </a:xfrm>
+                    <a:prstGeom prst="rect">
+                      <a:avLst/>
+                    </a:prstGeom>
+                    <a:noFill/>
+                    <a:ln>
+                      <a:noFill/>
+                    </a:ln>
+                  </pic:spPr>
+                </pic:pic>
+              </a:graphicData>
+            </a:graphic>
+          </wp:inline>
+        </w:drawing>
+      </w:r>
+    </w:p>
+    <w:p>
+      <w:pPr>
+        <w:jc w:val="center"/>
+        <w:rPr>
+          <w:lang w:val="en-GB"/>
+        </w:rPr>
+      </w:pPr>
+      <w:r>
+        <w:rPr>
+          <w:lang w:val="en-GB"/>
+        </w:rPr>
+        <w:t>Anvil Design</w:t>
+      </w:r>
+    </w:p>
+    <w:p>
+      <w:pPr>
+        <w:rPr>
+          <w:lang w:val="en-GB"/>
+        </w:rPr>
+      </w:pPr>
+      <w:bookmarkStart w:id="102" w:name="_GoBack"/>
+      <w:bookmarkEnd w:id="102"/>
+    </w:p>
+    <w:p>
+      <w:pPr>
+        <w:jc w:val="center"/>
+        <w:rPr>
+          <w:b/>
+          <w:lang w:val="en-GB"/>
+        </w:rPr>
+      </w:pPr>
+      <w:r>
+        <w:rPr>
+          <w:b/>
+          <w:lang w:val="en-GB"/>
+        </w:rPr>
         <w:t>Mesopotamia</w:t>
       </w:r>
     </w:p>
@@ -13756,7 +14078,7 @@
                     </pic:cNvPicPr>
                   </pic:nvPicPr>
                   <pic:blipFill>
-                    <a:blip r:embed="rId10" cstate="print">
+                    <a:blip r:embed="rId14" cstate="print">
                       <a:extLst>
                         <a:ext uri="{28A0092B-C50C-407E-A947-70E740481C1C}">
                           <a14:useLocalDpi xmlns:a14="http://schemas.microsoft.com/office/drawing/2010/main" val="0"/>
@@ -13804,6 +14126,7 @@
         <w:rPr>
           <w:noProof/>
         </w:rPr>
+        <w:lastRenderedPageBreak/>
         <w:drawing>
           <wp:inline distT="0" distB="0" distL="0" distR="0" wp14:anchorId="4D24BD6E" wp14:editId="15840F49">
             <wp:extent cx="2514600" cy="3845169"/>
@@ -13822,7 +14145,7 @@
                     </pic:cNvPicPr>
                   </pic:nvPicPr>
                   <pic:blipFill>
-                    <a:blip r:embed="rId11" cstate="print">
+                    <a:blip r:embed="rId15" cstate="print">
                       <a:extLst>
                         <a:ext uri="{28A0092B-C50C-407E-A947-70E740481C1C}">
                           <a14:useLocalDpi xmlns:a14="http://schemas.microsoft.com/office/drawing/2010/main" val="0"/>
@@ -14006,6 +14329,7 @@
         <w:rPr>
           <w:noProof/>
         </w:rPr>
+        <w:lastRenderedPageBreak/>
         <w:drawing>
           <wp:inline distT="0" distB="0" distL="0" distR="0" wp14:anchorId="6E0B39BC" wp14:editId="36F3B5EB">
             <wp:extent cx="3870960" cy="2903220"/>
@@ -14024,7 +14348,7 @@
                     </pic:cNvPicPr>
                   </pic:nvPicPr>
                   <pic:blipFill>
-                    <a:blip r:embed="rId12" cstate="print">
+                    <a:blip r:embed="rId16" cstate="print">
                       <a:extLst>
                         <a:ext uri="{28A0092B-C50C-407E-A947-70E740481C1C}">
                           <a14:useLocalDpi xmlns:a14="http://schemas.microsoft.com/office/drawing/2010/main" val="0"/>
@@ -14094,7 +14418,7 @@
                     </pic:cNvPicPr>
                   </pic:nvPicPr>
                   <pic:blipFill>
-                    <a:blip r:embed="rId13" cstate="print">
+                    <a:blip r:embed="rId17" cstate="print">
                       <a:extLst>
                         <a:ext uri="{28A0092B-C50C-407E-A947-70E740481C1C}">
                           <a14:useLocalDpi xmlns:a14="http://schemas.microsoft.com/office/drawing/2010/main" val="0"/>
@@ -14190,7 +14514,7 @@
                     </pic:cNvPicPr>
                   </pic:nvPicPr>
                   <pic:blipFill>
-                    <a:blip r:embed="rId14" cstate="print">
+                    <a:blip r:embed="rId18" cstate="print">
                       <a:extLst>
                         <a:ext uri="{28A0092B-C50C-407E-A947-70E740481C1C}">
                           <a14:useLocalDpi xmlns:a14="http://schemas.microsoft.com/office/drawing/2010/main" val="0"/>
@@ -14260,7 +14584,7 @@
                     </pic:cNvPicPr>
                   </pic:nvPicPr>
                   <pic:blipFill>
-                    <a:blip r:embed="rId15" cstate="print">
+                    <a:blip r:embed="rId19" cstate="print">
                       <a:extLst>
                         <a:ext uri="{28A0092B-C50C-407E-A947-70E740481C1C}">
                           <a14:useLocalDpi xmlns:a14="http://schemas.microsoft.com/office/drawing/2010/main" val="0"/>
@@ -14328,7 +14652,7 @@
                     </pic:cNvPicPr>
                   </pic:nvPicPr>
                   <pic:blipFill>
-                    <a:blip r:embed="rId16">
+                    <a:blip r:embed="rId20">
                       <a:extLst>
                         <a:ext uri="{28A0092B-C50C-407E-A947-70E740481C1C}">
                           <a14:useLocalDpi xmlns:a14="http://schemas.microsoft.com/office/drawing/2010/main" val="0"/>
@@ -14451,7 +14775,7 @@
                     </pic:cNvPicPr>
                   </pic:nvPicPr>
                   <pic:blipFill>
-                    <a:blip r:embed="rId17" cstate="print">
+                    <a:blip r:embed="rId21" cstate="print">
                       <a:extLst>
                         <a:ext uri="{28A0092B-C50C-407E-A947-70E740481C1C}">
                           <a14:useLocalDpi xmlns:a14="http://schemas.microsoft.com/office/drawing/2010/main" val="0"/>
@@ -14525,7 +14849,7 @@
                     </pic:cNvPicPr>
                   </pic:nvPicPr>
                   <pic:blipFill>
-                    <a:blip r:embed="rId18">
+                    <a:blip r:embed="rId22">
                       <a:extLst>
                         <a:ext uri="{28A0092B-C50C-407E-A947-70E740481C1C}">
                           <a14:useLocalDpi xmlns:a14="http://schemas.microsoft.com/office/drawing/2010/main" val="0"/>
@@ -14599,7 +14923,7 @@
                     </pic:cNvPicPr>
                   </pic:nvPicPr>
                   <pic:blipFill>
-                    <a:blip r:embed="rId19">
+                    <a:blip r:embed="rId23">
                       <a:extLst>
                         <a:ext uri="{28A0092B-C50C-407E-A947-70E740481C1C}">
                           <a14:useLocalDpi xmlns:a14="http://schemas.microsoft.com/office/drawing/2010/main" val="0"/>
@@ -14655,7 +14979,7 @@
                     </pic:cNvPicPr>
                   </pic:nvPicPr>
                   <pic:blipFill>
-                    <a:blip r:embed="rId20">
+                    <a:blip r:embed="rId24">
                       <a:extLst>
                         <a:ext uri="{28A0092B-C50C-407E-A947-70E740481C1C}">
                           <a14:useLocalDpi xmlns:a14="http://schemas.microsoft.com/office/drawing/2010/main" val="0"/>
@@ -14729,7 +15053,7 @@
                     </pic:cNvPicPr>
                   </pic:nvPicPr>
                   <pic:blipFill>
-                    <a:blip r:embed="rId21">
+                    <a:blip r:embed="rId25">
                       <a:extLst>
                         <a:ext uri="{28A0092B-C50C-407E-A947-70E740481C1C}">
                           <a14:useLocalDpi xmlns:a14="http://schemas.microsoft.com/office/drawing/2010/main" val="0"/>
@@ -14794,7 +15118,7 @@
                     </pic:cNvPicPr>
                   </pic:nvPicPr>
                   <pic:blipFill>
-                    <a:blip r:embed="rId22" cstate="print">
+                    <a:blip r:embed="rId26" cstate="print">
                       <a:extLst>
                         <a:ext uri="{28A0092B-C50C-407E-A947-70E740481C1C}">
                           <a14:useLocalDpi xmlns:a14="http://schemas.microsoft.com/office/drawing/2010/main" val="0"/>
@@ -14867,7 +15191,6 @@
           <w:lang w:val="en-GB"/>
         </w:rPr>
       </w:pPr>
-      <w:bookmarkStart w:id="102" w:name="_GoBack"/>
       <w:r>
         <w:rPr>
           <w:noProof/>
@@ -14890,7 +15213,7 @@
                     </pic:cNvPicPr>
                   </pic:nvPicPr>
                   <pic:blipFill>
-                    <a:blip r:embed="rId23" cstate="print">
+                    <a:blip r:embed="rId27" cstate="print">
                       <a:extLst>
                         <a:ext uri="{28A0092B-C50C-407E-A947-70E740481C1C}">
                           <a14:useLocalDpi xmlns:a14="http://schemas.microsoft.com/office/drawing/2010/main" val="0"/>
@@ -14921,7 +15244,6 @@
           </wp:inline>
         </w:drawing>
       </w:r>
-      <w:bookmarkEnd w:id="102"/>
     </w:p>
     <w:p>
       <w:pPr>
@@ -15534,7 +15856,7 @@
                     <pic:cNvPicPr/>
                   </pic:nvPicPr>
                   <pic:blipFill rotWithShape="1">
-                    <a:blip r:embed="rId24">
+                    <a:blip r:embed="rId28">
                       <a:extLst>
                         <a:ext uri="{28A0092B-C50C-407E-A947-70E740481C1C}">
                           <a14:useLocalDpi xmlns:a14="http://schemas.microsoft.com/office/drawing/2010/main" val="0"/>
@@ -15601,7 +15923,7 @@
                     <pic:cNvPicPr/>
                   </pic:nvPicPr>
                   <pic:blipFill rotWithShape="1">
-                    <a:blip r:embed="rId25">
+                    <a:blip r:embed="rId29">
                       <a:extLst>
                         <a:ext uri="{28A0092B-C50C-407E-A947-70E740481C1C}">
                           <a14:useLocalDpi xmlns:a14="http://schemas.microsoft.com/office/drawing/2010/main" val="0"/>
@@ -15683,7 +16005,7 @@
                     <pic:cNvPicPr/>
                   </pic:nvPicPr>
                   <pic:blipFill rotWithShape="1">
-                    <a:blip r:embed="rId26">
+                    <a:blip r:embed="rId30">
                       <a:extLst>
                         <a:ext uri="{28A0092B-C50C-407E-A947-70E740481C1C}">
                           <a14:useLocalDpi xmlns:a14="http://schemas.microsoft.com/office/drawing/2010/main" val="0"/>
@@ -15773,7 +16095,7 @@
             <wp:effectExtent l="0" t="0" r="0" b="1270"/>
             <wp:wrapSquare wrapText="bothSides"/>
             <wp:docPr id="3" name="Picture 3">
-              <a:hlinkClick xmlns:a="http://schemas.openxmlformats.org/drawingml/2006/main" r:id="rId27"/>
+              <a:hlinkClick xmlns:a="http://schemas.openxmlformats.org/drawingml/2006/main" r:id="rId31"/>
             </wp:docPr>
             <wp:cNvGraphicFramePr>
               <a:graphicFrameLocks xmlns:a="http://schemas.openxmlformats.org/drawingml/2006/main" noChangeAspect="1"/>
@@ -15783,14 +16105,14 @@
                 <pic:pic xmlns:pic="http://schemas.openxmlformats.org/drawingml/2006/picture">
                   <pic:nvPicPr>
                     <pic:cNvPr id="0" name="Picture 1">
-                      <a:hlinkClick r:id="rId27"/>
+                      <a:hlinkClick r:id="rId31"/>
                     </pic:cNvPr>
                     <pic:cNvPicPr>
                       <a:picLocks noChangeAspect="1" noChangeArrowheads="1"/>
                     </pic:cNvPicPr>
                   </pic:nvPicPr>
                   <pic:blipFill>
-                    <a:blip r:embed="rId28" cstate="print">
+                    <a:blip r:embed="rId32" cstate="print">
                       <a:extLst>
                         <a:ext uri="{28A0092B-C50C-407E-A947-70E740481C1C}">
                           <a14:useLocalDpi xmlns:a14="http://schemas.microsoft.com/office/drawing/2010/main" val="0"/>
@@ -16342,9 +16664,9 @@
       </w:pPr>
     </w:p>
     <w:sectPr>
-      <w:headerReference w:type="default" r:id="rId29"/>
-      <w:footerReference w:type="even" r:id="rId30"/>
-      <w:footerReference w:type="default" r:id="rId31"/>
+      <w:headerReference w:type="default" r:id="rId33"/>
+      <w:footerReference w:type="even" r:id="rId34"/>
+      <w:footerReference w:type="default" r:id="rId35"/>
       <w:pgSz w:w="12240" w:h="15840"/>
       <w:pgMar w:top="1440" w:right="1800" w:bottom="1440" w:left="1800" w:header="720" w:footer="720" w:gutter="0"/>
       <w:cols w:space="720"/>

</xml_diff>

<commit_message>
Added Storage Box and Item Shop Designs
</commit_message>
<xml_diff>
--- a/Project Hephaestus Design Document.docx
+++ b/Project Hephaestus Design Document.docx
@@ -13971,10 +13971,156 @@
     </w:p>
     <w:p>
       <w:pPr>
-        <w:rPr>
-          <w:lang w:val="en-GB"/>
-        </w:rPr>
-      </w:pPr>
+        <w:jc w:val="center"/>
+        <w:rPr>
+          <w:lang w:val="en-GB"/>
+        </w:rPr>
+      </w:pPr>
+      <w:r>
+        <w:rPr>
+          <w:noProof/>
+          <w:lang w:val="en-GB"/>
+        </w:rPr>
+        <w:drawing>
+          <wp:inline distT="0" distB="0" distL="0" distR="0" wp14:anchorId="65F2AADA" wp14:editId="48CD233A">
+            <wp:extent cx="3305175" cy="3305175"/>
+            <wp:effectExtent l="0" t="0" r="0" b="0"/>
+            <wp:docPr id="26" name="Picture 26"/>
+            <wp:cNvGraphicFramePr>
+              <a:graphicFrameLocks xmlns:a="http://schemas.openxmlformats.org/drawingml/2006/main" noChangeAspect="1"/>
+            </wp:cNvGraphicFramePr>
+            <a:graphic xmlns:a="http://schemas.openxmlformats.org/drawingml/2006/main">
+              <a:graphicData uri="http://schemas.openxmlformats.org/drawingml/2006/picture">
+                <pic:pic xmlns:pic="http://schemas.openxmlformats.org/drawingml/2006/picture">
+                  <pic:nvPicPr>
+                    <pic:cNvPr id="0" name="Picture 2"/>
+                    <pic:cNvPicPr>
+                      <a:picLocks noChangeAspect="1" noChangeArrowheads="1"/>
+                    </pic:cNvPicPr>
+                  </pic:nvPicPr>
+                  <pic:blipFill>
+                    <a:blip r:embed="rId14" cstate="print">
+                      <a:extLst>
+                        <a:ext uri="{28A0092B-C50C-407E-A947-70E740481C1C}">
+                          <a14:useLocalDpi xmlns:a14="http://schemas.microsoft.com/office/drawing/2010/main" val="0"/>
+                        </a:ext>
+                      </a:extLst>
+                    </a:blip>
+                    <a:srcRect/>
+                    <a:stretch>
+                      <a:fillRect/>
+                    </a:stretch>
+                  </pic:blipFill>
+                  <pic:spPr bwMode="auto">
+                    <a:xfrm>
+                      <a:off x="0" y="0"/>
+                      <a:ext cx="3305175" cy="3305175"/>
+                    </a:xfrm>
+                    <a:prstGeom prst="rect">
+                      <a:avLst/>
+                    </a:prstGeom>
+                    <a:noFill/>
+                    <a:ln>
+                      <a:noFill/>
+                    </a:ln>
+                  </pic:spPr>
+                </pic:pic>
+              </a:graphicData>
+            </a:graphic>
+          </wp:inline>
+        </w:drawing>
+      </w:r>
+    </w:p>
+    <w:p>
+      <w:pPr>
+        <w:jc w:val="center"/>
+        <w:rPr>
+          <w:lang w:val="en-GB"/>
+        </w:rPr>
+      </w:pPr>
+      <w:r>
+        <w:rPr>
+          <w:lang w:val="en-GB"/>
+        </w:rPr>
+        <w:t>Storage Box Design</w:t>
+      </w:r>
+    </w:p>
+    <w:p>
+      <w:pPr>
+        <w:jc w:val="center"/>
+        <w:rPr>
+          <w:lang w:val="en-GB"/>
+        </w:rPr>
+      </w:pPr>
+      <w:r>
+        <w:rPr>
+          <w:noProof/>
+          <w:lang w:val="en-GB"/>
+        </w:rPr>
+        <w:lastRenderedPageBreak/>
+        <w:drawing>
+          <wp:inline distT="0" distB="0" distL="0" distR="0" wp14:anchorId="26E923EF" wp14:editId="6C5AA23E">
+            <wp:extent cx="2962275" cy="2962275"/>
+            <wp:effectExtent l="0" t="0" r="0" b="0"/>
+            <wp:docPr id="28" name="Picture 28"/>
+            <wp:cNvGraphicFramePr>
+              <a:graphicFrameLocks xmlns:a="http://schemas.openxmlformats.org/drawingml/2006/main" noChangeAspect="1"/>
+            </wp:cNvGraphicFramePr>
+            <a:graphic xmlns:a="http://schemas.openxmlformats.org/drawingml/2006/main">
+              <a:graphicData uri="http://schemas.openxmlformats.org/drawingml/2006/picture">
+                <pic:pic xmlns:pic="http://schemas.openxmlformats.org/drawingml/2006/picture">
+                  <pic:nvPicPr>
+                    <pic:cNvPr id="0" name="Picture 4"/>
+                    <pic:cNvPicPr>
+                      <a:picLocks noChangeAspect="1" noChangeArrowheads="1"/>
+                    </pic:cNvPicPr>
+                  </pic:nvPicPr>
+                  <pic:blipFill>
+                    <a:blip r:embed="rId15" cstate="print">
+                      <a:extLst>
+                        <a:ext uri="{28A0092B-C50C-407E-A947-70E740481C1C}">
+                          <a14:useLocalDpi xmlns:a14="http://schemas.microsoft.com/office/drawing/2010/main" val="0"/>
+                        </a:ext>
+                      </a:extLst>
+                    </a:blip>
+                    <a:srcRect/>
+                    <a:stretch>
+                      <a:fillRect/>
+                    </a:stretch>
+                  </pic:blipFill>
+                  <pic:spPr bwMode="auto">
+                    <a:xfrm>
+                      <a:off x="0" y="0"/>
+                      <a:ext cx="2962275" cy="2962275"/>
+                    </a:xfrm>
+                    <a:prstGeom prst="rect">
+                      <a:avLst/>
+                    </a:prstGeom>
+                    <a:noFill/>
+                    <a:ln>
+                      <a:noFill/>
+                    </a:ln>
+                  </pic:spPr>
+                </pic:pic>
+              </a:graphicData>
+            </a:graphic>
+          </wp:inline>
+        </w:drawing>
+      </w:r>
+    </w:p>
+    <w:p>
+      <w:pPr>
+        <w:jc w:val="center"/>
+        <w:rPr>
+          <w:lang w:val="en-GB"/>
+        </w:rPr>
+      </w:pPr>
+      <w:r>
+        <w:rPr>
+          <w:lang w:val="en-GB"/>
+        </w:rPr>
+        <w:t>Item Shop Design</w:t>
+      </w:r>
       <w:bookmarkStart w:id="102" w:name="_GoBack"/>
       <w:bookmarkEnd w:id="102"/>
     </w:p>
@@ -14078,7 +14224,7 @@
                     </pic:cNvPicPr>
                   </pic:nvPicPr>
                   <pic:blipFill>
-                    <a:blip r:embed="rId14" cstate="print">
+                    <a:blip r:embed="rId16" cstate="print">
                       <a:extLst>
                         <a:ext uri="{28A0092B-C50C-407E-A947-70E740481C1C}">
                           <a14:useLocalDpi xmlns:a14="http://schemas.microsoft.com/office/drawing/2010/main" val="0"/>
@@ -14145,7 +14291,7 @@
                     </pic:cNvPicPr>
                   </pic:nvPicPr>
                   <pic:blipFill>
-                    <a:blip r:embed="rId15" cstate="print">
+                    <a:blip r:embed="rId17" cstate="print">
                       <a:extLst>
                         <a:ext uri="{28A0092B-C50C-407E-A947-70E740481C1C}">
                           <a14:useLocalDpi xmlns:a14="http://schemas.microsoft.com/office/drawing/2010/main" val="0"/>
@@ -14348,7 +14494,7 @@
                     </pic:cNvPicPr>
                   </pic:nvPicPr>
                   <pic:blipFill>
-                    <a:blip r:embed="rId16" cstate="print">
+                    <a:blip r:embed="rId18" cstate="print">
                       <a:extLst>
                         <a:ext uri="{28A0092B-C50C-407E-A947-70E740481C1C}">
                           <a14:useLocalDpi xmlns:a14="http://schemas.microsoft.com/office/drawing/2010/main" val="0"/>
@@ -14413,172 +14559,6 @@
                 <pic:pic xmlns:pic="http://schemas.openxmlformats.org/drawingml/2006/picture">
                   <pic:nvPicPr>
                     <pic:cNvPr id="0" name="Picture 5"/>
-                    <pic:cNvPicPr>
-                      <a:picLocks noChangeAspect="1" noChangeArrowheads="1"/>
-                    </pic:cNvPicPr>
-                  </pic:nvPicPr>
-                  <pic:blipFill>
-                    <a:blip r:embed="rId17" cstate="print">
-                      <a:extLst>
-                        <a:ext uri="{28A0092B-C50C-407E-A947-70E740481C1C}">
-                          <a14:useLocalDpi xmlns:a14="http://schemas.microsoft.com/office/drawing/2010/main" val="0"/>
-                        </a:ext>
-                      </a:extLst>
-                    </a:blip>
-                    <a:srcRect/>
-                    <a:stretch>
-                      <a:fillRect/>
-                    </a:stretch>
-                  </pic:blipFill>
-                  <pic:spPr bwMode="auto">
-                    <a:xfrm>
-                      <a:off x="0" y="0"/>
-                      <a:ext cx="3911600" cy="2933700"/>
-                    </a:xfrm>
-                    <a:prstGeom prst="rect">
-                      <a:avLst/>
-                    </a:prstGeom>
-                    <a:noFill/>
-                    <a:ln>
-                      <a:noFill/>
-                    </a:ln>
-                  </pic:spPr>
-                </pic:pic>
-              </a:graphicData>
-            </a:graphic>
-          </wp:inline>
-        </w:drawing>
-      </w:r>
-    </w:p>
-    <w:p>
-      <w:pPr>
-        <w:rPr>
-          <w:lang w:val="en-GB"/>
-        </w:rPr>
-      </w:pPr>
-    </w:p>
-    <w:p>
-      <w:pPr>
-        <w:rPr>
-          <w:lang w:val="en-GB"/>
-        </w:rPr>
-      </w:pPr>
-    </w:p>
-    <w:p>
-      <w:pPr>
-        <w:rPr>
-          <w:lang w:val="en-GB"/>
-        </w:rPr>
-      </w:pPr>
-    </w:p>
-    <w:p>
-      <w:pPr>
-        <w:rPr>
-          <w:lang w:val="en-GB"/>
-        </w:rPr>
-      </w:pPr>
-    </w:p>
-    <w:p>
-      <w:pPr>
-        <w:rPr>
-          <w:lang w:val="en-GB"/>
-        </w:rPr>
-      </w:pPr>
-    </w:p>
-    <w:p>
-      <w:pPr>
-        <w:rPr>
-          <w:lang w:val="en-GB"/>
-        </w:rPr>
-      </w:pPr>
-      <w:r>
-        <w:rPr>
-          <w:noProof/>
-        </w:rPr>
-        <w:lastRenderedPageBreak/>
-        <w:drawing>
-          <wp:inline distT="0" distB="0" distL="0" distR="0" wp14:anchorId="69596847" wp14:editId="04133392">
-            <wp:extent cx="3789680" cy="2842260"/>
-            <wp:effectExtent l="0" t="0" r="0" b="0"/>
-            <wp:docPr id="12" name="Picture 12"/>
-            <wp:cNvGraphicFramePr>
-              <a:graphicFrameLocks xmlns:a="http://schemas.openxmlformats.org/drawingml/2006/main" noChangeAspect="1"/>
-            </wp:cNvGraphicFramePr>
-            <a:graphic xmlns:a="http://schemas.openxmlformats.org/drawingml/2006/main">
-              <a:graphicData uri="http://schemas.openxmlformats.org/drawingml/2006/picture">
-                <pic:pic xmlns:pic="http://schemas.openxmlformats.org/drawingml/2006/picture">
-                  <pic:nvPicPr>
-                    <pic:cNvPr id="0" name="Picture 7"/>
-                    <pic:cNvPicPr>
-                      <a:picLocks noChangeAspect="1" noChangeArrowheads="1"/>
-                    </pic:cNvPicPr>
-                  </pic:nvPicPr>
-                  <pic:blipFill>
-                    <a:blip r:embed="rId18" cstate="print">
-                      <a:extLst>
-                        <a:ext uri="{28A0092B-C50C-407E-A947-70E740481C1C}">
-                          <a14:useLocalDpi xmlns:a14="http://schemas.microsoft.com/office/drawing/2010/main" val="0"/>
-                        </a:ext>
-                      </a:extLst>
-                    </a:blip>
-                    <a:srcRect/>
-                    <a:stretch>
-                      <a:fillRect/>
-                    </a:stretch>
-                  </pic:blipFill>
-                  <pic:spPr bwMode="auto">
-                    <a:xfrm>
-                      <a:off x="0" y="0"/>
-                      <a:ext cx="3789680" cy="2842260"/>
-                    </a:xfrm>
-                    <a:prstGeom prst="rect">
-                      <a:avLst/>
-                    </a:prstGeom>
-                    <a:noFill/>
-                    <a:ln>
-                      <a:noFill/>
-                    </a:ln>
-                  </pic:spPr>
-                </pic:pic>
-              </a:graphicData>
-            </a:graphic>
-          </wp:inline>
-        </w:drawing>
-      </w:r>
-    </w:p>
-    <w:p>
-      <w:pPr>
-        <w:pStyle w:val="Heading1"/>
-        <w:jc w:val="left"/>
-        <w:rPr>
-          <w:sz w:val="40"/>
-          <w:lang w:val="en-GB"/>
-        </w:rPr>
-      </w:pPr>
-    </w:p>
-    <w:p>
-      <w:pPr>
-        <w:rPr>
-          <w:lang w:val="en-GB"/>
-        </w:rPr>
-      </w:pPr>
-      <w:r>
-        <w:rPr>
-          <w:noProof/>
-        </w:rPr>
-        <w:drawing>
-          <wp:inline distT="0" distB="0" distL="0" distR="0" wp14:anchorId="134CBA14" wp14:editId="15B3827D">
-            <wp:extent cx="3911600" cy="2933700"/>
-            <wp:effectExtent l="0" t="0" r="0" b="0"/>
-            <wp:docPr id="13" name="Picture 13"/>
-            <wp:cNvGraphicFramePr>
-              <a:graphicFrameLocks xmlns:a="http://schemas.openxmlformats.org/drawingml/2006/main" noChangeAspect="1"/>
-            </wp:cNvGraphicFramePr>
-            <a:graphic xmlns:a="http://schemas.openxmlformats.org/drawingml/2006/main">
-              <a:graphicData uri="http://schemas.openxmlformats.org/drawingml/2006/picture">
-                <pic:pic xmlns:pic="http://schemas.openxmlformats.org/drawingml/2006/picture">
-                  <pic:nvPicPr>
-                    <pic:cNvPr id="0" name="Picture 9"/>
                     <pic:cNvPicPr>
                       <a:picLocks noChangeAspect="1" noChangeArrowheads="1"/>
                     </pic:cNvPicPr>
@@ -14629,6 +14609,172 @@
           <w:lang w:val="en-GB"/>
         </w:rPr>
       </w:pPr>
+    </w:p>
+    <w:p>
+      <w:pPr>
+        <w:rPr>
+          <w:lang w:val="en-GB"/>
+        </w:rPr>
+      </w:pPr>
+    </w:p>
+    <w:p>
+      <w:pPr>
+        <w:rPr>
+          <w:lang w:val="en-GB"/>
+        </w:rPr>
+      </w:pPr>
+    </w:p>
+    <w:p>
+      <w:pPr>
+        <w:rPr>
+          <w:lang w:val="en-GB"/>
+        </w:rPr>
+      </w:pPr>
+    </w:p>
+    <w:p>
+      <w:pPr>
+        <w:rPr>
+          <w:lang w:val="en-GB"/>
+        </w:rPr>
+      </w:pPr>
+      <w:r>
+        <w:rPr>
+          <w:noProof/>
+        </w:rPr>
+        <w:lastRenderedPageBreak/>
+        <w:drawing>
+          <wp:inline distT="0" distB="0" distL="0" distR="0" wp14:anchorId="69596847" wp14:editId="04133392">
+            <wp:extent cx="3789680" cy="2842260"/>
+            <wp:effectExtent l="0" t="0" r="0" b="0"/>
+            <wp:docPr id="12" name="Picture 12"/>
+            <wp:cNvGraphicFramePr>
+              <a:graphicFrameLocks xmlns:a="http://schemas.openxmlformats.org/drawingml/2006/main" noChangeAspect="1"/>
+            </wp:cNvGraphicFramePr>
+            <a:graphic xmlns:a="http://schemas.openxmlformats.org/drawingml/2006/main">
+              <a:graphicData uri="http://schemas.openxmlformats.org/drawingml/2006/picture">
+                <pic:pic xmlns:pic="http://schemas.openxmlformats.org/drawingml/2006/picture">
+                  <pic:nvPicPr>
+                    <pic:cNvPr id="0" name="Picture 7"/>
+                    <pic:cNvPicPr>
+                      <a:picLocks noChangeAspect="1" noChangeArrowheads="1"/>
+                    </pic:cNvPicPr>
+                  </pic:nvPicPr>
+                  <pic:blipFill>
+                    <a:blip r:embed="rId20" cstate="print">
+                      <a:extLst>
+                        <a:ext uri="{28A0092B-C50C-407E-A947-70E740481C1C}">
+                          <a14:useLocalDpi xmlns:a14="http://schemas.microsoft.com/office/drawing/2010/main" val="0"/>
+                        </a:ext>
+                      </a:extLst>
+                    </a:blip>
+                    <a:srcRect/>
+                    <a:stretch>
+                      <a:fillRect/>
+                    </a:stretch>
+                  </pic:blipFill>
+                  <pic:spPr bwMode="auto">
+                    <a:xfrm>
+                      <a:off x="0" y="0"/>
+                      <a:ext cx="3789680" cy="2842260"/>
+                    </a:xfrm>
+                    <a:prstGeom prst="rect">
+                      <a:avLst/>
+                    </a:prstGeom>
+                    <a:noFill/>
+                    <a:ln>
+                      <a:noFill/>
+                    </a:ln>
+                  </pic:spPr>
+                </pic:pic>
+              </a:graphicData>
+            </a:graphic>
+          </wp:inline>
+        </w:drawing>
+      </w:r>
+    </w:p>
+    <w:p>
+      <w:pPr>
+        <w:pStyle w:val="Heading1"/>
+        <w:jc w:val="left"/>
+        <w:rPr>
+          <w:sz w:val="40"/>
+          <w:lang w:val="en-GB"/>
+        </w:rPr>
+      </w:pPr>
+    </w:p>
+    <w:p>
+      <w:pPr>
+        <w:rPr>
+          <w:lang w:val="en-GB"/>
+        </w:rPr>
+      </w:pPr>
+      <w:r>
+        <w:rPr>
+          <w:noProof/>
+        </w:rPr>
+        <w:drawing>
+          <wp:inline distT="0" distB="0" distL="0" distR="0" wp14:anchorId="134CBA14" wp14:editId="15B3827D">
+            <wp:extent cx="3911600" cy="2933700"/>
+            <wp:effectExtent l="0" t="0" r="0" b="0"/>
+            <wp:docPr id="13" name="Picture 13"/>
+            <wp:cNvGraphicFramePr>
+              <a:graphicFrameLocks xmlns:a="http://schemas.openxmlformats.org/drawingml/2006/main" noChangeAspect="1"/>
+            </wp:cNvGraphicFramePr>
+            <a:graphic xmlns:a="http://schemas.openxmlformats.org/drawingml/2006/main">
+              <a:graphicData uri="http://schemas.openxmlformats.org/drawingml/2006/picture">
+                <pic:pic xmlns:pic="http://schemas.openxmlformats.org/drawingml/2006/picture">
+                  <pic:nvPicPr>
+                    <pic:cNvPr id="0" name="Picture 9"/>
+                    <pic:cNvPicPr>
+                      <a:picLocks noChangeAspect="1" noChangeArrowheads="1"/>
+                    </pic:cNvPicPr>
+                  </pic:nvPicPr>
+                  <pic:blipFill>
+                    <a:blip r:embed="rId21" cstate="print">
+                      <a:extLst>
+                        <a:ext uri="{28A0092B-C50C-407E-A947-70E740481C1C}">
+                          <a14:useLocalDpi xmlns:a14="http://schemas.microsoft.com/office/drawing/2010/main" val="0"/>
+                        </a:ext>
+                      </a:extLst>
+                    </a:blip>
+                    <a:srcRect/>
+                    <a:stretch>
+                      <a:fillRect/>
+                    </a:stretch>
+                  </pic:blipFill>
+                  <pic:spPr bwMode="auto">
+                    <a:xfrm>
+                      <a:off x="0" y="0"/>
+                      <a:ext cx="3911600" cy="2933700"/>
+                    </a:xfrm>
+                    <a:prstGeom prst="rect">
+                      <a:avLst/>
+                    </a:prstGeom>
+                    <a:noFill/>
+                    <a:ln>
+                      <a:noFill/>
+                    </a:ln>
+                  </pic:spPr>
+                </pic:pic>
+              </a:graphicData>
+            </a:graphic>
+          </wp:inline>
+        </w:drawing>
+      </w:r>
+    </w:p>
+    <w:p>
+      <w:pPr>
+        <w:rPr>
+          <w:lang w:val="en-GB"/>
+        </w:rPr>
+      </w:pPr>
+    </w:p>
+    <w:p>
+      <w:pPr>
+        <w:rPr>
+          <w:lang w:val="en-GB"/>
+        </w:rPr>
+      </w:pPr>
       <w:r>
         <w:rPr>
           <w:noProof/>
@@ -14652,7 +14798,7 @@
                     </pic:cNvPicPr>
                   </pic:nvPicPr>
                   <pic:blipFill>
-                    <a:blip r:embed="rId20">
+                    <a:blip r:embed="rId22">
                       <a:extLst>
                         <a:ext uri="{28A0092B-C50C-407E-A947-70E740481C1C}">
                           <a14:useLocalDpi xmlns:a14="http://schemas.microsoft.com/office/drawing/2010/main" val="0"/>
@@ -14775,7 +14921,7 @@
                     </pic:cNvPicPr>
                   </pic:nvPicPr>
                   <pic:blipFill>
-                    <a:blip r:embed="rId21" cstate="print">
+                    <a:blip r:embed="rId23" cstate="print">
                       <a:extLst>
                         <a:ext uri="{28A0092B-C50C-407E-A947-70E740481C1C}">
                           <a14:useLocalDpi xmlns:a14="http://schemas.microsoft.com/office/drawing/2010/main" val="0"/>
@@ -14849,7 +14995,7 @@
                     </pic:cNvPicPr>
                   </pic:nvPicPr>
                   <pic:blipFill>
-                    <a:blip r:embed="rId22">
+                    <a:blip r:embed="rId24">
                       <a:extLst>
                         <a:ext uri="{28A0092B-C50C-407E-A947-70E740481C1C}">
                           <a14:useLocalDpi xmlns:a14="http://schemas.microsoft.com/office/drawing/2010/main" val="0"/>
@@ -14923,7 +15069,7 @@
                     </pic:cNvPicPr>
                   </pic:nvPicPr>
                   <pic:blipFill>
-                    <a:blip r:embed="rId23">
+                    <a:blip r:embed="rId25">
                       <a:extLst>
                         <a:ext uri="{28A0092B-C50C-407E-A947-70E740481C1C}">
                           <a14:useLocalDpi xmlns:a14="http://schemas.microsoft.com/office/drawing/2010/main" val="0"/>
@@ -14979,7 +15125,7 @@
                     </pic:cNvPicPr>
                   </pic:nvPicPr>
                   <pic:blipFill>
-                    <a:blip r:embed="rId24">
+                    <a:blip r:embed="rId26">
                       <a:extLst>
                         <a:ext uri="{28A0092B-C50C-407E-A947-70E740481C1C}">
                           <a14:useLocalDpi xmlns:a14="http://schemas.microsoft.com/office/drawing/2010/main" val="0"/>
@@ -15053,7 +15199,7 @@
                     </pic:cNvPicPr>
                   </pic:nvPicPr>
                   <pic:blipFill>
-                    <a:blip r:embed="rId25">
+                    <a:blip r:embed="rId27">
                       <a:extLst>
                         <a:ext uri="{28A0092B-C50C-407E-A947-70E740481C1C}">
                           <a14:useLocalDpi xmlns:a14="http://schemas.microsoft.com/office/drawing/2010/main" val="0"/>
@@ -15118,7 +15264,7 @@
                     </pic:cNvPicPr>
                   </pic:nvPicPr>
                   <pic:blipFill>
-                    <a:blip r:embed="rId26" cstate="print">
+                    <a:blip r:embed="rId28" cstate="print">
                       <a:extLst>
                         <a:ext uri="{28A0092B-C50C-407E-A947-70E740481C1C}">
                           <a14:useLocalDpi xmlns:a14="http://schemas.microsoft.com/office/drawing/2010/main" val="0"/>
@@ -15213,7 +15359,7 @@
                     </pic:cNvPicPr>
                   </pic:nvPicPr>
                   <pic:blipFill>
-                    <a:blip r:embed="rId27" cstate="print">
+                    <a:blip r:embed="rId29" cstate="print">
                       <a:extLst>
                         <a:ext uri="{28A0092B-C50C-407E-A947-70E740481C1C}">
                           <a14:useLocalDpi xmlns:a14="http://schemas.microsoft.com/office/drawing/2010/main" val="0"/>
@@ -15856,7 +16002,7 @@
                     <pic:cNvPicPr/>
                   </pic:nvPicPr>
                   <pic:blipFill rotWithShape="1">
-                    <a:blip r:embed="rId28">
+                    <a:blip r:embed="rId30">
                       <a:extLst>
                         <a:ext uri="{28A0092B-C50C-407E-A947-70E740481C1C}">
                           <a14:useLocalDpi xmlns:a14="http://schemas.microsoft.com/office/drawing/2010/main" val="0"/>
@@ -15923,7 +16069,7 @@
                     <pic:cNvPicPr/>
                   </pic:nvPicPr>
                   <pic:blipFill rotWithShape="1">
-                    <a:blip r:embed="rId29">
+                    <a:blip r:embed="rId31">
                       <a:extLst>
                         <a:ext uri="{28A0092B-C50C-407E-A947-70E740481C1C}">
                           <a14:useLocalDpi xmlns:a14="http://schemas.microsoft.com/office/drawing/2010/main" val="0"/>
@@ -16005,7 +16151,7 @@
                     <pic:cNvPicPr/>
                   </pic:nvPicPr>
                   <pic:blipFill rotWithShape="1">
-                    <a:blip r:embed="rId30">
+                    <a:blip r:embed="rId32">
                       <a:extLst>
                         <a:ext uri="{28A0092B-C50C-407E-A947-70E740481C1C}">
                           <a14:useLocalDpi xmlns:a14="http://schemas.microsoft.com/office/drawing/2010/main" val="0"/>
@@ -16095,7 +16241,7 @@
             <wp:effectExtent l="0" t="0" r="0" b="1270"/>
             <wp:wrapSquare wrapText="bothSides"/>
             <wp:docPr id="3" name="Picture 3">
-              <a:hlinkClick xmlns:a="http://schemas.openxmlformats.org/drawingml/2006/main" r:id="rId31"/>
+              <a:hlinkClick xmlns:a="http://schemas.openxmlformats.org/drawingml/2006/main" r:id="rId33"/>
             </wp:docPr>
             <wp:cNvGraphicFramePr>
               <a:graphicFrameLocks xmlns:a="http://schemas.openxmlformats.org/drawingml/2006/main" noChangeAspect="1"/>
@@ -16105,14 +16251,14 @@
                 <pic:pic xmlns:pic="http://schemas.openxmlformats.org/drawingml/2006/picture">
                   <pic:nvPicPr>
                     <pic:cNvPr id="0" name="Picture 1">
-                      <a:hlinkClick r:id="rId31"/>
+                      <a:hlinkClick r:id="rId33"/>
                     </pic:cNvPr>
                     <pic:cNvPicPr>
                       <a:picLocks noChangeAspect="1" noChangeArrowheads="1"/>
                     </pic:cNvPicPr>
                   </pic:nvPicPr>
                   <pic:blipFill>
-                    <a:blip r:embed="rId32" cstate="print">
+                    <a:blip r:embed="rId34" cstate="print">
                       <a:extLst>
                         <a:ext uri="{28A0092B-C50C-407E-A947-70E740481C1C}">
                           <a14:useLocalDpi xmlns:a14="http://schemas.microsoft.com/office/drawing/2010/main" val="0"/>
@@ -16664,9 +16810,9 @@
       </w:pPr>
     </w:p>
     <w:sectPr>
-      <w:headerReference w:type="default" r:id="rId33"/>
-      <w:footerReference w:type="even" r:id="rId34"/>
-      <w:footerReference w:type="default" r:id="rId35"/>
+      <w:headerReference w:type="default" r:id="rId35"/>
+      <w:footerReference w:type="even" r:id="rId36"/>
+      <w:footerReference w:type="default" r:id="rId37"/>
       <w:pgSz w:w="12240" w:h="15840"/>
       <w:pgMar w:top="1440" w:right="1800" w:bottom="1440" w:left="1800" w:header="720" w:footer="720" w:gutter="0"/>
       <w:cols w:space="720"/>

</xml_diff>

<commit_message>
Added design for Egypt Key
Design for a key to allow to enter the next stage
</commit_message>
<xml_diff>
--- a/Project Hephaestus Design Document.docx
+++ b/Project Hephaestus Design Document.docx
@@ -14121,13 +14121,19 @@
         </w:rPr>
         <w:t>Item Shop Design</w:t>
       </w:r>
-      <w:bookmarkStart w:id="102" w:name="_GoBack"/>
-      <w:bookmarkEnd w:id="102"/>
     </w:p>
     <w:p>
       <w:pPr>
         <w:jc w:val="center"/>
         <w:rPr>
+          <w:lang w:val="en-GB"/>
+        </w:rPr>
+      </w:pPr>
+    </w:p>
+    <w:p>
+      <w:pPr>
+        <w:jc w:val="center"/>
+        <w:rPr>
           <w:b/>
           <w:lang w:val="en-GB"/>
         </w:rPr>
@@ -14198,6 +14204,7 @@
     </w:p>
     <w:p>
       <w:pPr>
+        <w:jc w:val="center"/>
         <w:rPr>
           <w:lang w:val="en-GB"/>
         </w:rPr>
@@ -14255,6 +14262,14 @@
           </wp:inline>
         </w:drawing>
       </w:r>
+    </w:p>
+    <w:p>
+      <w:pPr>
+        <w:jc w:val="center"/>
+        <w:rPr>
+          <w:lang w:val="en-GB"/>
+        </w:rPr>
+      </w:pPr>
       <w:r>
         <w:rPr>
           <w:lang w:val="en-GB"/>
@@ -14264,6 +14279,7 @@
     </w:p>
     <w:p>
       <w:pPr>
+        <w:jc w:val="center"/>
         <w:rPr>
           <w:lang w:val="en-GB"/>
         </w:rPr>
@@ -14322,12 +14338,110 @@
           </wp:inline>
         </w:drawing>
       </w:r>
+    </w:p>
+    <w:p>
+      <w:pPr>
+        <w:jc w:val="center"/>
+        <w:rPr>
+          <w:lang w:val="en-GB"/>
+        </w:rPr>
+      </w:pPr>
       <w:r>
         <w:rPr>
           <w:lang w:val="en-GB"/>
         </w:rPr>
         <w:t>Designs for items made in Egypt, heart scarab, Amulet and Tutankhamun death mask</w:t>
       </w:r>
+      <w:r>
+        <w:rPr>
+          <w:lang w:val="en-GB"/>
+        </w:rPr>
+        <w:t>.</w:t>
+      </w:r>
+    </w:p>
+    <w:p>
+      <w:pPr>
+        <w:jc w:val="center"/>
+        <w:rPr>
+          <w:lang w:val="en-GB"/>
+        </w:rPr>
+      </w:pPr>
+      <w:r>
+        <w:rPr>
+          <w:noProof/>
+          <w:lang w:val="en-GB"/>
+        </w:rPr>
+        <w:drawing>
+          <wp:inline distT="0" distB="0" distL="0" distR="0" wp14:anchorId="3302366E" wp14:editId="1F1F56D6">
+            <wp:extent cx="2857500" cy="2246966"/>
+            <wp:effectExtent l="0" t="0" r="0" b="0"/>
+            <wp:docPr id="29" name="Picture 29"/>
+            <wp:cNvGraphicFramePr>
+              <a:graphicFrameLocks xmlns:a="http://schemas.openxmlformats.org/drawingml/2006/main" noChangeAspect="1"/>
+            </wp:cNvGraphicFramePr>
+            <a:graphic xmlns:a="http://schemas.openxmlformats.org/drawingml/2006/main">
+              <a:graphicData uri="http://schemas.openxmlformats.org/drawingml/2006/picture">
+                <pic:pic xmlns:pic="http://schemas.openxmlformats.org/drawingml/2006/picture">
+                  <pic:nvPicPr>
+                    <pic:cNvPr id="0" name="Picture 5"/>
+                    <pic:cNvPicPr>
+                      <a:picLocks noChangeAspect="1" noChangeArrowheads="1"/>
+                    </pic:cNvPicPr>
+                  </pic:nvPicPr>
+                  <pic:blipFill>
+                    <a:blip r:embed="rId18" cstate="print">
+                      <a:extLst>
+                        <a:ext uri="{28A0092B-C50C-407E-A947-70E740481C1C}">
+                          <a14:useLocalDpi xmlns:a14="http://schemas.microsoft.com/office/drawing/2010/main" val="0"/>
+                        </a:ext>
+                      </a:extLst>
+                    </a:blip>
+                    <a:srcRect/>
+                    <a:stretch>
+                      <a:fillRect/>
+                    </a:stretch>
+                  </pic:blipFill>
+                  <pic:spPr bwMode="auto">
+                    <a:xfrm>
+                      <a:off x="0" y="0"/>
+                      <a:ext cx="2860956" cy="2249683"/>
+                    </a:xfrm>
+                    <a:prstGeom prst="rect">
+                      <a:avLst/>
+                    </a:prstGeom>
+                    <a:noFill/>
+                    <a:ln>
+                      <a:noFill/>
+                    </a:ln>
+                  </pic:spPr>
+                </pic:pic>
+              </a:graphicData>
+            </a:graphic>
+          </wp:inline>
+        </w:drawing>
+      </w:r>
+    </w:p>
+    <w:p>
+      <w:pPr>
+        <w:jc w:val="center"/>
+        <w:rPr>
+          <w:lang w:val="en-GB"/>
+        </w:rPr>
+      </w:pPr>
+      <w:r>
+        <w:rPr>
+          <w:lang w:val="en-GB"/>
+        </w:rPr>
+        <w:t xml:space="preserve">Design for the key used in Egypt, to </w:t>
+      </w:r>
+      <w:r>
+        <w:rPr>
+          <w:lang w:val="en-GB"/>
+        </w:rPr>
+        <w:t>unlock the next stage</w:t>
+      </w:r>
+      <w:bookmarkStart w:id="102" w:name="_GoBack"/>
+      <w:bookmarkEnd w:id="102"/>
     </w:p>
     <w:p>
       <w:pPr>
@@ -14494,7 +14608,7 @@
                     </pic:cNvPicPr>
                   </pic:nvPicPr>
                   <pic:blipFill>
-                    <a:blip r:embed="rId18" cstate="print">
+                    <a:blip r:embed="rId19" cstate="print">
                       <a:extLst>
                         <a:ext uri="{28A0092B-C50C-407E-A947-70E740481C1C}">
                           <a14:useLocalDpi xmlns:a14="http://schemas.microsoft.com/office/drawing/2010/main" val="0"/>
@@ -14564,7 +14678,7 @@
                     </pic:cNvPicPr>
                   </pic:nvPicPr>
                   <pic:blipFill>
-                    <a:blip r:embed="rId19" cstate="print">
+                    <a:blip r:embed="rId20" cstate="print">
                       <a:extLst>
                         <a:ext uri="{28A0092B-C50C-407E-A947-70E740481C1C}">
                           <a14:useLocalDpi xmlns:a14="http://schemas.microsoft.com/office/drawing/2010/main" val="0"/>
@@ -14660,7 +14774,7 @@
                     </pic:cNvPicPr>
                   </pic:nvPicPr>
                   <pic:blipFill>
-                    <a:blip r:embed="rId20" cstate="print">
+                    <a:blip r:embed="rId21" cstate="print">
                       <a:extLst>
                         <a:ext uri="{28A0092B-C50C-407E-A947-70E740481C1C}">
                           <a14:useLocalDpi xmlns:a14="http://schemas.microsoft.com/office/drawing/2010/main" val="0"/>
@@ -14730,7 +14844,7 @@
                     </pic:cNvPicPr>
                   </pic:nvPicPr>
                   <pic:blipFill>
-                    <a:blip r:embed="rId21" cstate="print">
+                    <a:blip r:embed="rId22" cstate="print">
                       <a:extLst>
                         <a:ext uri="{28A0092B-C50C-407E-A947-70E740481C1C}">
                           <a14:useLocalDpi xmlns:a14="http://schemas.microsoft.com/office/drawing/2010/main" val="0"/>
@@ -14798,7 +14912,7 @@
                     </pic:cNvPicPr>
                   </pic:nvPicPr>
                   <pic:blipFill>
-                    <a:blip r:embed="rId22">
+                    <a:blip r:embed="rId23">
                       <a:extLst>
                         <a:ext uri="{28A0092B-C50C-407E-A947-70E740481C1C}">
                           <a14:useLocalDpi xmlns:a14="http://schemas.microsoft.com/office/drawing/2010/main" val="0"/>
@@ -14921,7 +15035,7 @@
                     </pic:cNvPicPr>
                   </pic:nvPicPr>
                   <pic:blipFill>
-                    <a:blip r:embed="rId23" cstate="print">
+                    <a:blip r:embed="rId24" cstate="print">
                       <a:extLst>
                         <a:ext uri="{28A0092B-C50C-407E-A947-70E740481C1C}">
                           <a14:useLocalDpi xmlns:a14="http://schemas.microsoft.com/office/drawing/2010/main" val="0"/>
@@ -14995,7 +15109,7 @@
                     </pic:cNvPicPr>
                   </pic:nvPicPr>
                   <pic:blipFill>
-                    <a:blip r:embed="rId24">
+                    <a:blip r:embed="rId25">
                       <a:extLst>
                         <a:ext uri="{28A0092B-C50C-407E-A947-70E740481C1C}">
                           <a14:useLocalDpi xmlns:a14="http://schemas.microsoft.com/office/drawing/2010/main" val="0"/>
@@ -15069,7 +15183,7 @@
                     </pic:cNvPicPr>
                   </pic:nvPicPr>
                   <pic:blipFill>
-                    <a:blip r:embed="rId25">
+                    <a:blip r:embed="rId26">
                       <a:extLst>
                         <a:ext uri="{28A0092B-C50C-407E-A947-70E740481C1C}">
                           <a14:useLocalDpi xmlns:a14="http://schemas.microsoft.com/office/drawing/2010/main" val="0"/>
@@ -15125,7 +15239,7 @@
                     </pic:cNvPicPr>
                   </pic:nvPicPr>
                   <pic:blipFill>
-                    <a:blip r:embed="rId26">
+                    <a:blip r:embed="rId27">
                       <a:extLst>
                         <a:ext uri="{28A0092B-C50C-407E-A947-70E740481C1C}">
                           <a14:useLocalDpi xmlns:a14="http://schemas.microsoft.com/office/drawing/2010/main" val="0"/>
@@ -15199,7 +15313,7 @@
                     </pic:cNvPicPr>
                   </pic:nvPicPr>
                   <pic:blipFill>
-                    <a:blip r:embed="rId27">
+                    <a:blip r:embed="rId28">
                       <a:extLst>
                         <a:ext uri="{28A0092B-C50C-407E-A947-70E740481C1C}">
                           <a14:useLocalDpi xmlns:a14="http://schemas.microsoft.com/office/drawing/2010/main" val="0"/>
@@ -15264,7 +15378,7 @@
                     </pic:cNvPicPr>
                   </pic:nvPicPr>
                   <pic:blipFill>
-                    <a:blip r:embed="rId28" cstate="print">
+                    <a:blip r:embed="rId29" cstate="print">
                       <a:extLst>
                         <a:ext uri="{28A0092B-C50C-407E-A947-70E740481C1C}">
                           <a14:useLocalDpi xmlns:a14="http://schemas.microsoft.com/office/drawing/2010/main" val="0"/>
@@ -15359,7 +15473,7 @@
                     </pic:cNvPicPr>
                   </pic:nvPicPr>
                   <pic:blipFill>
-                    <a:blip r:embed="rId29" cstate="print">
+                    <a:blip r:embed="rId30" cstate="print">
                       <a:extLst>
                         <a:ext uri="{28A0092B-C50C-407E-A947-70E740481C1C}">
                           <a14:useLocalDpi xmlns:a14="http://schemas.microsoft.com/office/drawing/2010/main" val="0"/>
@@ -16002,7 +16116,7 @@
                     <pic:cNvPicPr/>
                   </pic:nvPicPr>
                   <pic:blipFill rotWithShape="1">
-                    <a:blip r:embed="rId30">
+                    <a:blip r:embed="rId31">
                       <a:extLst>
                         <a:ext uri="{28A0092B-C50C-407E-A947-70E740481C1C}">
                           <a14:useLocalDpi xmlns:a14="http://schemas.microsoft.com/office/drawing/2010/main" val="0"/>
@@ -16069,7 +16183,7 @@
                     <pic:cNvPicPr/>
                   </pic:nvPicPr>
                   <pic:blipFill rotWithShape="1">
-                    <a:blip r:embed="rId31">
+                    <a:blip r:embed="rId32">
                       <a:extLst>
                         <a:ext uri="{28A0092B-C50C-407E-A947-70E740481C1C}">
                           <a14:useLocalDpi xmlns:a14="http://schemas.microsoft.com/office/drawing/2010/main" val="0"/>
@@ -16151,7 +16265,7 @@
                     <pic:cNvPicPr/>
                   </pic:nvPicPr>
                   <pic:blipFill rotWithShape="1">
-                    <a:blip r:embed="rId32">
+                    <a:blip r:embed="rId33">
                       <a:extLst>
                         <a:ext uri="{28A0092B-C50C-407E-A947-70E740481C1C}">
                           <a14:useLocalDpi xmlns:a14="http://schemas.microsoft.com/office/drawing/2010/main" val="0"/>
@@ -16241,7 +16355,7 @@
             <wp:effectExtent l="0" t="0" r="0" b="1270"/>
             <wp:wrapSquare wrapText="bothSides"/>
             <wp:docPr id="3" name="Picture 3">
-              <a:hlinkClick xmlns:a="http://schemas.openxmlformats.org/drawingml/2006/main" r:id="rId33"/>
+              <a:hlinkClick xmlns:a="http://schemas.openxmlformats.org/drawingml/2006/main" r:id="rId34"/>
             </wp:docPr>
             <wp:cNvGraphicFramePr>
               <a:graphicFrameLocks xmlns:a="http://schemas.openxmlformats.org/drawingml/2006/main" noChangeAspect="1"/>
@@ -16251,14 +16365,14 @@
                 <pic:pic xmlns:pic="http://schemas.openxmlformats.org/drawingml/2006/picture">
                   <pic:nvPicPr>
                     <pic:cNvPr id="0" name="Picture 1">
-                      <a:hlinkClick r:id="rId33"/>
+                      <a:hlinkClick r:id="rId34"/>
                     </pic:cNvPr>
                     <pic:cNvPicPr>
                       <a:picLocks noChangeAspect="1" noChangeArrowheads="1"/>
                     </pic:cNvPicPr>
                   </pic:nvPicPr>
                   <pic:blipFill>
-                    <a:blip r:embed="rId34" cstate="print">
+                    <a:blip r:embed="rId35" cstate="print">
                       <a:extLst>
                         <a:ext uri="{28A0092B-C50C-407E-A947-70E740481C1C}">
                           <a14:useLocalDpi xmlns:a14="http://schemas.microsoft.com/office/drawing/2010/main" val="0"/>
@@ -16810,9 +16924,9 @@
       </w:pPr>
     </w:p>
     <w:sectPr>
-      <w:headerReference w:type="default" r:id="rId35"/>
-      <w:footerReference w:type="even" r:id="rId36"/>
-      <w:footerReference w:type="default" r:id="rId37"/>
+      <w:headerReference w:type="default" r:id="rId36"/>
+      <w:footerReference w:type="even" r:id="rId37"/>
+      <w:footerReference w:type="default" r:id="rId38"/>
       <w:pgSz w:w="12240" w:h="15840"/>
       <w:pgMar w:top="1440" w:right="1800" w:bottom="1440" w:left="1800" w:header="720" w:footer="720" w:gutter="0"/>
       <w:cols w:space="720"/>

</xml_diff>

<commit_message>
Added Grindstone design concept
</commit_message>
<xml_diff>
--- a/Project Hephaestus Design Document.docx
+++ b/Project Hephaestus Design Document.docx
@@ -14129,11 +14129,81 @@
           <w:lang w:val="en-GB"/>
         </w:rPr>
       </w:pPr>
+      <w:r>
+        <w:rPr>
+          <w:noProof/>
+          <w:lang w:val="en-GB"/>
+        </w:rPr>
+        <w:drawing>
+          <wp:inline distT="0" distB="0" distL="0" distR="0" wp14:anchorId="57077178" wp14:editId="7CA726C9">
+            <wp:extent cx="2771775" cy="2771775"/>
+            <wp:effectExtent l="0" t="0" r="0" b="0"/>
+            <wp:docPr id="30" name="Picture 30"/>
+            <wp:cNvGraphicFramePr>
+              <a:graphicFrameLocks xmlns:a="http://schemas.openxmlformats.org/drawingml/2006/main" noChangeAspect="1"/>
+            </wp:cNvGraphicFramePr>
+            <a:graphic xmlns:a="http://schemas.openxmlformats.org/drawingml/2006/main">
+              <a:graphicData uri="http://schemas.openxmlformats.org/drawingml/2006/picture">
+                <pic:pic xmlns:pic="http://schemas.openxmlformats.org/drawingml/2006/picture">
+                  <pic:nvPicPr>
+                    <pic:cNvPr id="0" name="Picture 6"/>
+                    <pic:cNvPicPr>
+                      <a:picLocks noChangeAspect="1" noChangeArrowheads="1"/>
+                    </pic:cNvPicPr>
+                  </pic:nvPicPr>
+                  <pic:blipFill>
+                    <a:blip r:embed="rId16" cstate="print">
+                      <a:extLst>
+                        <a:ext uri="{28A0092B-C50C-407E-A947-70E740481C1C}">
+                          <a14:useLocalDpi xmlns:a14="http://schemas.microsoft.com/office/drawing/2010/main" val="0"/>
+                        </a:ext>
+                      </a:extLst>
+                    </a:blip>
+                    <a:srcRect/>
+                    <a:stretch>
+                      <a:fillRect/>
+                    </a:stretch>
+                  </pic:blipFill>
+                  <pic:spPr bwMode="auto">
+                    <a:xfrm>
+                      <a:off x="0" y="0"/>
+                      <a:ext cx="2771775" cy="2771775"/>
+                    </a:xfrm>
+                    <a:prstGeom prst="rect">
+                      <a:avLst/>
+                    </a:prstGeom>
+                    <a:noFill/>
+                    <a:ln>
+                      <a:noFill/>
+                    </a:ln>
+                  </pic:spPr>
+                </pic:pic>
+              </a:graphicData>
+            </a:graphic>
+          </wp:inline>
+        </w:drawing>
+      </w:r>
     </w:p>
     <w:p>
       <w:pPr>
         <w:jc w:val="center"/>
         <w:rPr>
+          <w:lang w:val="en-GB"/>
+        </w:rPr>
+      </w:pPr>
+      <w:r>
+        <w:rPr>
+          <w:lang w:val="en-GB"/>
+        </w:rPr>
+        <w:t>Grindstone Polishing station design</w:t>
+      </w:r>
+      <w:bookmarkStart w:id="102" w:name="_GoBack"/>
+      <w:bookmarkEnd w:id="102"/>
+    </w:p>
+    <w:p>
+      <w:pPr>
+        <w:jc w:val="center"/>
+        <w:rPr>
           <w:b/>
           <w:lang w:val="en-GB"/>
         </w:rPr>
@@ -14213,6 +14283,7 @@
         <w:rPr>
           <w:noProof/>
         </w:rPr>
+        <w:lastRenderedPageBreak/>
         <w:drawing>
           <wp:inline distT="0" distB="0" distL="0" distR="0" wp14:anchorId="5BEA1350" wp14:editId="3DF3CDA3">
             <wp:extent cx="2781300" cy="2781300"/>
@@ -14231,7 +14302,7 @@
                     </pic:cNvPicPr>
                   </pic:nvPicPr>
                   <pic:blipFill>
-                    <a:blip r:embed="rId16" cstate="print">
+                    <a:blip r:embed="rId17" cstate="print">
                       <a:extLst>
                         <a:ext uri="{28A0092B-C50C-407E-A947-70E740481C1C}">
                           <a14:useLocalDpi xmlns:a14="http://schemas.microsoft.com/office/drawing/2010/main" val="0"/>
@@ -14288,7 +14359,6 @@
         <w:rPr>
           <w:noProof/>
         </w:rPr>
-        <w:lastRenderedPageBreak/>
         <w:drawing>
           <wp:inline distT="0" distB="0" distL="0" distR="0" wp14:anchorId="4D24BD6E" wp14:editId="15840F49">
             <wp:extent cx="2514600" cy="3845169"/>
@@ -14307,7 +14377,7 @@
                     </pic:cNvPicPr>
                   </pic:nvPicPr>
                   <pic:blipFill>
-                    <a:blip r:embed="rId17" cstate="print">
+                    <a:blip r:embed="rId18" cstate="print">
                       <a:extLst>
                         <a:ext uri="{28A0092B-C50C-407E-A947-70E740481C1C}">
                           <a14:useLocalDpi xmlns:a14="http://schemas.microsoft.com/office/drawing/2010/main" val="0"/>
@@ -14371,6 +14441,7 @@
           <w:noProof/>
           <w:lang w:val="en-GB"/>
         </w:rPr>
+        <w:lastRenderedPageBreak/>
         <w:drawing>
           <wp:inline distT="0" distB="0" distL="0" distR="0" wp14:anchorId="3302366E" wp14:editId="1F1F56D6">
             <wp:extent cx="2857500" cy="2246966"/>
@@ -14389,7 +14460,7 @@
                     </pic:cNvPicPr>
                   </pic:nvPicPr>
                   <pic:blipFill>
-                    <a:blip r:embed="rId18" cstate="print">
+                    <a:blip r:embed="rId19" cstate="print">
                       <a:extLst>
                         <a:ext uri="{28A0092B-C50C-407E-A947-70E740481C1C}">
                           <a14:useLocalDpi xmlns:a14="http://schemas.microsoft.com/office/drawing/2010/main" val="0"/>
@@ -14440,8 +14511,6 @@
         </w:rPr>
         <w:t>unlock the next stage</w:t>
       </w:r>
-      <w:bookmarkStart w:id="102" w:name="_GoBack"/>
-      <w:bookmarkEnd w:id="102"/>
     </w:p>
     <w:p>
       <w:pPr>
@@ -14589,7 +14658,6 @@
         <w:rPr>
           <w:noProof/>
         </w:rPr>
-        <w:lastRenderedPageBreak/>
         <w:drawing>
           <wp:inline distT="0" distB="0" distL="0" distR="0" wp14:anchorId="6E0B39BC" wp14:editId="36F3B5EB">
             <wp:extent cx="3870960" cy="2903220"/>
@@ -14608,7 +14676,7 @@
                     </pic:cNvPicPr>
                   </pic:nvPicPr>
                   <pic:blipFill>
-                    <a:blip r:embed="rId19" cstate="print">
+                    <a:blip r:embed="rId20" cstate="print">
                       <a:extLst>
                         <a:ext uri="{28A0092B-C50C-407E-A947-70E740481C1C}">
                           <a14:useLocalDpi xmlns:a14="http://schemas.microsoft.com/office/drawing/2010/main" val="0"/>
@@ -14660,6 +14728,7 @@
         <w:rPr>
           <w:noProof/>
         </w:rPr>
+        <w:lastRenderedPageBreak/>
         <w:drawing>
           <wp:inline distT="0" distB="0" distL="0" distR="0" wp14:anchorId="59B30274" wp14:editId="4BF6E545">
             <wp:extent cx="3911600" cy="2933700"/>
@@ -14678,7 +14747,7 @@
                     </pic:cNvPicPr>
                   </pic:nvPicPr>
                   <pic:blipFill>
-                    <a:blip r:embed="rId20" cstate="print">
+                    <a:blip r:embed="rId21" cstate="print">
                       <a:extLst>
                         <a:ext uri="{28A0092B-C50C-407E-A947-70E740481C1C}">
                           <a14:useLocalDpi xmlns:a14="http://schemas.microsoft.com/office/drawing/2010/main" val="0"/>
@@ -14755,7 +14824,6 @@
         <w:rPr>
           <w:noProof/>
         </w:rPr>
-        <w:lastRenderedPageBreak/>
         <w:drawing>
           <wp:inline distT="0" distB="0" distL="0" distR="0" wp14:anchorId="69596847" wp14:editId="04133392">
             <wp:extent cx="3789680" cy="2842260"/>
@@ -14774,7 +14842,7 @@
                     </pic:cNvPicPr>
                   </pic:nvPicPr>
                   <pic:blipFill>
-                    <a:blip r:embed="rId21" cstate="print">
+                    <a:blip r:embed="rId22" cstate="print">
                       <a:extLst>
                         <a:ext uri="{28A0092B-C50C-407E-A947-70E740481C1C}">
                           <a14:useLocalDpi xmlns:a14="http://schemas.microsoft.com/office/drawing/2010/main" val="0"/>
@@ -14844,7 +14912,7 @@
                     </pic:cNvPicPr>
                   </pic:nvPicPr>
                   <pic:blipFill>
-                    <a:blip r:embed="rId22" cstate="print">
+                    <a:blip r:embed="rId23" cstate="print">
                       <a:extLst>
                         <a:ext uri="{28A0092B-C50C-407E-A947-70E740481C1C}">
                           <a14:useLocalDpi xmlns:a14="http://schemas.microsoft.com/office/drawing/2010/main" val="0"/>
@@ -14893,7 +14961,6 @@
         <w:rPr>
           <w:noProof/>
         </w:rPr>
-        <w:lastRenderedPageBreak/>
         <w:drawing>
           <wp:inline distT="0" distB="0" distL="0" distR="0" wp14:anchorId="474E4588" wp14:editId="780B5B24">
             <wp:extent cx="3115573" cy="4511040"/>
@@ -14912,7 +14979,7 @@
                     </pic:cNvPicPr>
                   </pic:nvPicPr>
                   <pic:blipFill>
-                    <a:blip r:embed="rId23">
+                    <a:blip r:embed="rId24">
                       <a:extLst>
                         <a:ext uri="{28A0092B-C50C-407E-A947-70E740481C1C}">
                           <a14:useLocalDpi xmlns:a14="http://schemas.microsoft.com/office/drawing/2010/main" val="0"/>
@@ -14958,6 +15025,7 @@
           <w:sz w:val="40"/>
           <w:lang w:val="en-GB"/>
         </w:rPr>
+        <w:lastRenderedPageBreak/>
         <w:t>Item Concepts</w:t>
       </w:r>
     </w:p>
@@ -15035,7 +15103,7 @@
                     </pic:cNvPicPr>
                   </pic:nvPicPr>
                   <pic:blipFill>
-                    <a:blip r:embed="rId24" cstate="print">
+                    <a:blip r:embed="rId25" cstate="print">
                       <a:extLst>
                         <a:ext uri="{28A0092B-C50C-407E-A947-70E740481C1C}">
                           <a14:useLocalDpi xmlns:a14="http://schemas.microsoft.com/office/drawing/2010/main" val="0"/>
@@ -15109,7 +15177,7 @@
                     </pic:cNvPicPr>
                   </pic:nvPicPr>
                   <pic:blipFill>
-                    <a:blip r:embed="rId25">
+                    <a:blip r:embed="rId26">
                       <a:extLst>
                         <a:ext uri="{28A0092B-C50C-407E-A947-70E740481C1C}">
                           <a14:useLocalDpi xmlns:a14="http://schemas.microsoft.com/office/drawing/2010/main" val="0"/>
@@ -15183,7 +15251,7 @@
                     </pic:cNvPicPr>
                   </pic:nvPicPr>
                   <pic:blipFill>
-                    <a:blip r:embed="rId26">
+                    <a:blip r:embed="rId27">
                       <a:extLst>
                         <a:ext uri="{28A0092B-C50C-407E-A947-70E740481C1C}">
                           <a14:useLocalDpi xmlns:a14="http://schemas.microsoft.com/office/drawing/2010/main" val="0"/>
@@ -15239,7 +15307,7 @@
                     </pic:cNvPicPr>
                   </pic:nvPicPr>
                   <pic:blipFill>
-                    <a:blip r:embed="rId27">
+                    <a:blip r:embed="rId28">
                       <a:extLst>
                         <a:ext uri="{28A0092B-C50C-407E-A947-70E740481C1C}">
                           <a14:useLocalDpi xmlns:a14="http://schemas.microsoft.com/office/drawing/2010/main" val="0"/>
@@ -15313,7 +15381,7 @@
                     </pic:cNvPicPr>
                   </pic:nvPicPr>
                   <pic:blipFill>
-                    <a:blip r:embed="rId28">
+                    <a:blip r:embed="rId29">
                       <a:extLst>
                         <a:ext uri="{28A0092B-C50C-407E-A947-70E740481C1C}">
                           <a14:useLocalDpi xmlns:a14="http://schemas.microsoft.com/office/drawing/2010/main" val="0"/>
@@ -15378,7 +15446,7 @@
                     </pic:cNvPicPr>
                   </pic:nvPicPr>
                   <pic:blipFill>
-                    <a:blip r:embed="rId29" cstate="print">
+                    <a:blip r:embed="rId30" cstate="print">
                       <a:extLst>
                         <a:ext uri="{28A0092B-C50C-407E-A947-70E740481C1C}">
                           <a14:useLocalDpi xmlns:a14="http://schemas.microsoft.com/office/drawing/2010/main" val="0"/>
@@ -15473,7 +15541,7 @@
                     </pic:cNvPicPr>
                   </pic:nvPicPr>
                   <pic:blipFill>
-                    <a:blip r:embed="rId30" cstate="print">
+                    <a:blip r:embed="rId31" cstate="print">
                       <a:extLst>
                         <a:ext uri="{28A0092B-C50C-407E-A947-70E740481C1C}">
                           <a14:useLocalDpi xmlns:a14="http://schemas.microsoft.com/office/drawing/2010/main" val="0"/>
@@ -16116,7 +16184,7 @@
                     <pic:cNvPicPr/>
                   </pic:nvPicPr>
                   <pic:blipFill rotWithShape="1">
-                    <a:blip r:embed="rId31">
+                    <a:blip r:embed="rId32">
                       <a:extLst>
                         <a:ext uri="{28A0092B-C50C-407E-A947-70E740481C1C}">
                           <a14:useLocalDpi xmlns:a14="http://schemas.microsoft.com/office/drawing/2010/main" val="0"/>
@@ -16183,7 +16251,7 @@
                     <pic:cNvPicPr/>
                   </pic:nvPicPr>
                   <pic:blipFill rotWithShape="1">
-                    <a:blip r:embed="rId32">
+                    <a:blip r:embed="rId33">
                       <a:extLst>
                         <a:ext uri="{28A0092B-C50C-407E-A947-70E740481C1C}">
                           <a14:useLocalDpi xmlns:a14="http://schemas.microsoft.com/office/drawing/2010/main" val="0"/>
@@ -16265,7 +16333,7 @@
                     <pic:cNvPicPr/>
                   </pic:nvPicPr>
                   <pic:blipFill rotWithShape="1">
-                    <a:blip r:embed="rId33">
+                    <a:blip r:embed="rId34">
                       <a:extLst>
                         <a:ext uri="{28A0092B-C50C-407E-A947-70E740481C1C}">
                           <a14:useLocalDpi xmlns:a14="http://schemas.microsoft.com/office/drawing/2010/main" val="0"/>
@@ -16355,7 +16423,7 @@
             <wp:effectExtent l="0" t="0" r="0" b="1270"/>
             <wp:wrapSquare wrapText="bothSides"/>
             <wp:docPr id="3" name="Picture 3">
-              <a:hlinkClick xmlns:a="http://schemas.openxmlformats.org/drawingml/2006/main" r:id="rId34"/>
+              <a:hlinkClick xmlns:a="http://schemas.openxmlformats.org/drawingml/2006/main" r:id="rId35"/>
             </wp:docPr>
             <wp:cNvGraphicFramePr>
               <a:graphicFrameLocks xmlns:a="http://schemas.openxmlformats.org/drawingml/2006/main" noChangeAspect="1"/>
@@ -16365,14 +16433,14 @@
                 <pic:pic xmlns:pic="http://schemas.openxmlformats.org/drawingml/2006/picture">
                   <pic:nvPicPr>
                     <pic:cNvPr id="0" name="Picture 1">
-                      <a:hlinkClick r:id="rId34"/>
+                      <a:hlinkClick r:id="rId35"/>
                     </pic:cNvPr>
                     <pic:cNvPicPr>
                       <a:picLocks noChangeAspect="1" noChangeArrowheads="1"/>
                     </pic:cNvPicPr>
                   </pic:nvPicPr>
                   <pic:blipFill>
-                    <a:blip r:embed="rId35" cstate="print">
+                    <a:blip r:embed="rId36" cstate="print">
                       <a:extLst>
                         <a:ext uri="{28A0092B-C50C-407E-A947-70E740481C1C}">
                           <a14:useLocalDpi xmlns:a14="http://schemas.microsoft.com/office/drawing/2010/main" val="0"/>
@@ -16924,9 +16992,9 @@
       </w:pPr>
     </w:p>
     <w:sectPr>
-      <w:headerReference w:type="default" r:id="rId36"/>
-      <w:footerReference w:type="even" r:id="rId37"/>
-      <w:footerReference w:type="default" r:id="rId38"/>
+      <w:headerReference w:type="default" r:id="rId37"/>
+      <w:footerReference w:type="even" r:id="rId38"/>
+      <w:footerReference w:type="default" r:id="rId39"/>
       <w:pgSz w:w="12240" w:h="15840"/>
       <w:pgMar w:top="1440" w:right="1800" w:bottom="1440" w:left="1800" w:header="720" w:footer="720" w:gutter="0"/>
       <w:cols w:space="720"/>

</xml_diff>

<commit_message>
Started annotating the design layouts
I have also changed the pages with the images on to horizontal pages. This is because it is easier for me to annotate.
</commit_message>
<xml_diff>
--- a/Project Hephaestus Design Document.docx
+++ b/Project Hephaestus Design Document.docx
@@ -57,7 +57,7 @@
                     </pic:cNvPicPr>
                   </pic:nvPicPr>
                   <pic:blipFill>
-                    <a:blip r:embed="rId7"/>
+                    <a:blip r:embed="rId8"/>
                     <a:srcRect/>
                     <a:stretch>
                       <a:fillRect/>
@@ -386,7 +386,7 @@
           <w:noProof/>
           <w:lang w:val="en-GB"/>
         </w:rPr>
-        <w:t>Friday, November 15, 2019</w:t>
+        <w:t>Friday, November 22, 2019</w:t>
       </w:r>
       <w:r>
         <w:rPr>
@@ -12878,7 +12878,7 @@
                     </pic:cNvPicPr>
                   </pic:nvPicPr>
                   <pic:blipFill>
-                    <a:blip r:embed="rId8" cstate="print">
+                    <a:blip r:embed="rId9" cstate="print">
                       <a:extLst>
                         <a:ext uri="{28A0092B-C50C-407E-A947-70E740481C1C}">
                           <a14:useLocalDpi xmlns:a14="http://schemas.microsoft.com/office/drawing/2010/main" val="0"/>
@@ -13466,7 +13466,7 @@
         </w:rPr>
         <w:t xml:space="preserve">The traditional way too make a Thompson was long, but this involved multiple drawings and prototyping, for the use of world war 2 it was made more simpler and smaller for mass production purposes. </w:t>
       </w:r>
-      <w:hyperlink r:id="rId9" w:history="1">
+      <w:hyperlink r:id="rId10" w:history="1">
         <w:r>
           <w:rPr>
             <w:rFonts w:eastAsia="Calibri"/>
@@ -13756,7 +13756,7 @@
                     </pic:cNvPicPr>
                   </pic:nvPicPr>
                   <pic:blipFill>
-                    <a:blip r:embed="rId10" cstate="print">
+                    <a:blip r:embed="rId11" cstate="print">
                       <a:extLst>
                         <a:ext uri="{28A0092B-C50C-407E-A947-70E740481C1C}">
                           <a14:useLocalDpi xmlns:a14="http://schemas.microsoft.com/office/drawing/2010/main" val="0"/>
@@ -13822,7 +13822,7 @@
                     </pic:cNvPicPr>
                   </pic:nvPicPr>
                   <pic:blipFill>
-                    <a:blip r:embed="rId11" cstate="print">
+                    <a:blip r:embed="rId12" cstate="print">
                       <a:extLst>
                         <a:ext uri="{28A0092B-C50C-407E-A947-70E740481C1C}">
                           <a14:useLocalDpi xmlns:a14="http://schemas.microsoft.com/office/drawing/2010/main" val="0"/>
@@ -14002,6 +14002,244 @@
           <w:lang w:val="en-GB"/>
         </w:rPr>
       </w:pPr>
+    </w:p>
+    <w:p>
+      <w:pPr>
+        <w:rPr>
+          <w:lang w:val="en-GB"/>
+        </w:rPr>
+        <w:sectPr>
+          <w:headerReference w:type="default" r:id="rId13"/>
+          <w:footerReference w:type="even" r:id="rId14"/>
+          <w:footerReference w:type="default" r:id="rId15"/>
+          <w:pgSz w:w="12240" w:h="15840"/>
+          <w:pgMar w:top="1440" w:right="1800" w:bottom="1440" w:left="1800" w:header="720" w:footer="720" w:gutter="0"/>
+          <w:cols w:space="720"/>
+          <w:titlePg/>
+        </w:sectPr>
+      </w:pPr>
+      <w:r>
+        <w:rPr>
+          <w:lang w:val="en-GB"/>
+        </w:rPr>
+        <w:br w:type="page"/>
+      </w:r>
+    </w:p>
+    <w:p>
+      <w:pPr>
+        <w:rPr>
+          <w:lang w:val="en-GB"/>
+        </w:rPr>
+      </w:pPr>
+      <w:r>
+        <w:rPr>
+          <w:lang w:val="en-GB"/>
+        </w:rPr>
+        <w:lastRenderedPageBreak/>
+        <w:t xml:space="preserve">This is the first concept drawing of what the game with the UI elements will look like. </w:t>
+      </w:r>
+    </w:p>
+    <w:p>
+      <w:pPr>
+        <w:rPr>
+          <w:lang w:val="en-GB"/>
+        </w:rPr>
+      </w:pPr>
+    </w:p>
+    <w:p>
+      <w:pPr>
+        <w:rPr>
+          <w:lang w:val="en-GB"/>
+        </w:rPr>
+      </w:pPr>
+    </w:p>
+    <w:p>
+      <w:pPr>
+        <w:rPr>
+          <w:lang w:val="en-GB"/>
+        </w:rPr>
+      </w:pPr>
+    </w:p>
+    <w:p>
+      <w:pPr>
+        <w:jc w:val="center"/>
+        <w:rPr>
+          <w:lang w:val="en-GB"/>
+        </w:rPr>
+      </w:pPr>
+      <w:r>
+        <w:rPr>
+          <w:noProof/>
+        </w:rPr>
+        <w:pict w14:anchorId="4C4416B4">
+          <v:shapetype id="_x0000_t32" coordsize="21600,21600" o:spt="32" o:oned="t" path="m,l21600,21600e" filled="f">
+            <v:path arrowok="t" fillok="f" o:connecttype="none"/>
+            <o:lock v:ext="edit" shapetype="t"/>
+          </v:shapetype>
+          <v:shape id="_x0000_s1040" type="#_x0000_t32" style="position:absolute;left:0;text-align:left;margin-left:441.8pt;margin-top:191.25pt;width:80.75pt;height:89.5pt;z-index:251681792" o:connectortype="straight">
+            <v:stroke endarrow="block"/>
+          </v:shape>
+        </w:pict>
+      </w:r>
+      <w:r>
+        <w:rPr>
+          <w:noProof/>
+        </w:rPr>
+        <w:pict w14:anchorId="0E55AEF4">
+          <v:shape id="_x0000_s1038" type="#_x0000_t32" style="position:absolute;left:0;text-align:left;margin-left:379.65pt;margin-top:139.35pt;width:44.15pt;height:116.3pt;z-index:251679744" o:connectortype="straight">
+            <v:stroke endarrow="block"/>
+          </v:shape>
+        </w:pict>
+      </w:r>
+      <w:r>
+        <w:rPr>
+          <w:noProof/>
+        </w:rPr>
+        <w:pict w14:anchorId="4A12BD01">
+          <v:shape id="_x0000_s1036" type="#_x0000_t32" style="position:absolute;left:0;text-align:left;margin-left:335.45pt;margin-top:183.1pt;width:20.2pt;height:104.7pt;flip:x;z-index:251677696" o:connectortype="straight"/>
+        </w:pict>
+      </w:r>
+      <w:r>
+        <w:rPr>
+          <w:noProof/>
+        </w:rPr>
+        <w:pict w14:anchorId="343CF8C6">
+          <v:shape id="_x0000_s1035" type="#_x0000_t32" style="position:absolute;left:0;text-align:left;margin-left:316.35pt;margin-top:180.9pt;width:19.65pt;height:111.85pt;z-index:251676672" o:connectortype="straight">
+            <v:stroke endarrow="block"/>
+          </v:shape>
+        </w:pict>
+      </w:r>
+      <w:r>
+        <w:rPr>
+          <w:noProof/>
+        </w:rPr>
+        <w:pict w14:anchorId="11F3E9E7">
+          <v:shapetype id="_x0000_t202" coordsize="21600,21600" o:spt="202" path="m,l,21600r21600,l21600,xe">
+            <v:stroke joinstyle="miter"/>
+            <v:path gradientshapeok="t" o:connecttype="rect"/>
+          </v:shapetype>
+          <v:shape id="_x0000_s1034" type="#_x0000_t202" style="position:absolute;left:0;text-align:left;margin-left:529.65pt;margin-top:163.45pt;width:118.35pt;height:87.25pt;z-index:251675648">
+            <v:textbox>
+              <w:txbxContent>
+                <w:p>
+                  <w:r>
+                    <w:t xml:space="preserve">Anvil – this will be where the player will craft and mold their specific metals into the objects, they are creating e.g. weapons, clocks and other. </w:t>
+                  </w:r>
+                </w:p>
+              </w:txbxContent>
+            </v:textbox>
+          </v:shape>
+        </w:pict>
+      </w:r>
+      <w:r>
+        <w:rPr>
+          <w:noProof/>
+        </w:rPr>
+        <w:pict w14:anchorId="7FCD4A04">
+          <v:shape id="_x0000_s1033" type="#_x0000_t32" style="position:absolute;left:0;text-align:left;margin-left:329.45pt;margin-top:90.35pt;width:195.3pt;height:77.45pt;z-index:251674624" o:connectortype="straight">
+            <v:stroke endarrow="block"/>
+          </v:shape>
+        </w:pict>
+      </w:r>
+      <w:r>
+        <w:rPr>
+          <w:noProof/>
+        </w:rPr>
+        <w:pict w14:anchorId="06C777A2">
+          <v:shape id="_x0000_s1032" type="#_x0000_t202" style="position:absolute;left:0;text-align:left;margin-left:516pt;margin-top:46.75pt;width:132pt;height:99.9pt;z-index:251665920">
+            <v:textbox>
+              <w:txbxContent>
+                <w:p>
+                  <w:r>
+                    <w:t xml:space="preserve">User feedback </w:t>
+                  </w:r>
+                  <w:r>
+                    <w:t>–</w:t>
+                  </w:r>
+                  <w:r>
+                    <w:t xml:space="preserve"> </w:t>
+                  </w:r>
+                  <w:r>
+                    <w:t xml:space="preserve">this will be used to tell the user how well they are doing when they are creating an object. For example, this will be used by using certain data such as the force and angle of the hit. </w:t>
+                  </w:r>
+                </w:p>
+              </w:txbxContent>
+            </v:textbox>
+          </v:shape>
+        </w:pict>
+      </w:r>
+      <w:r>
+        <w:rPr>
+          <w:noProof/>
+        </w:rPr>
+        <w:pict w14:anchorId="49C5AE2C">
+          <v:shape id="_x0000_s1031" type="#_x0000_t32" style="position:absolute;left:0;text-align:left;margin-left:396pt;margin-top:65.7pt;width:117.8pt;height:13.2pt;flip:y;z-index:251664896" o:connectortype="straight">
+            <v:stroke endarrow="block"/>
+          </v:shape>
+        </w:pict>
+      </w:r>
+      <w:r>
+        <w:rPr>
+          <w:noProof/>
+        </w:rPr>
+        <w:pict w14:anchorId="316D9C4C">
+          <v:shape id="_x0000_s1030" type="#_x0000_t202" style="position:absolute;left:0;text-align:left;margin-left:.55pt;margin-top:164.55pt;width:131.45pt;height:112.3pt;z-index:251663872">
+            <v:textbox>
+              <w:txbxContent>
+                <w:p>
+                  <w:r>
+                    <w:t xml:space="preserve">Cooling bucket – within the game their will be multiple different combinations where the user will be required to use different stations. For </w:t>
+                  </w:r>
+                  <w:r>
+                    <w:t>example,</w:t>
+                  </w:r>
+                  <w:r>
+                    <w:t xml:space="preserve"> the cooling station will be used after putting the metal in the furnace so it will cool down.  </w:t>
+                  </w:r>
+                </w:p>
+              </w:txbxContent>
+            </v:textbox>
+          </v:shape>
+        </w:pict>
+      </w:r>
+      <w:r>
+        <w:rPr>
+          <w:noProof/>
+        </w:rPr>
+        <w:pict w14:anchorId="66A478EE">
+          <v:shape id="_x0000_s1028" type="#_x0000_t32" style="position:absolute;left:0;text-align:left;margin-left:136.9pt;margin-top:139.35pt;width:110.1pt;height:31.2pt;flip:x;z-index:251662848" o:connectortype="straight">
+            <v:stroke endarrow="block"/>
+          </v:shape>
+        </w:pict>
+      </w:r>
+      <w:r>
+        <w:rPr>
+          <w:noProof/>
+        </w:rPr>
+        <w:pict w14:anchorId="3D71ABF8">
+          <v:shape id="_x0000_s1027" type="#_x0000_t202" style="position:absolute;left:0;text-align:left;margin-left:-1.2pt;margin-top:38.2pt;width:97.2pt;height:80.4pt;z-index:251661824">
+            <v:textbox>
+              <w:txbxContent>
+                <w:p>
+                  <w:r>
+                    <w:t xml:space="preserve">Home button – this will be a tile which the user can hit the tab and then this will take them to the main menu. </w:t>
+                  </w:r>
+                </w:p>
+              </w:txbxContent>
+            </v:textbox>
+          </v:shape>
+        </w:pict>
+      </w:r>
+      <w:r>
+        <w:rPr>
+          <w:noProof/>
+        </w:rPr>
+        <w:pict w14:anchorId="66A478EE">
+          <v:shape id="_x0000_s1026" type="#_x0000_t32" style="position:absolute;left:0;text-align:left;margin-left:101.8pt;margin-top:35.6pt;width:102.65pt;height:30.1pt;flip:x;z-index:251660800" o:connectortype="straight">
+            <v:stroke endarrow="block"/>
+          </v:shape>
+        </w:pict>
+      </w:r>
       <w:r>
         <w:rPr>
           <w:noProof/>
@@ -14024,7 +14262,7 @@
                     </pic:cNvPicPr>
                   </pic:nvPicPr>
                   <pic:blipFill>
-                    <a:blip r:embed="rId12" cstate="print">
+                    <a:blip r:embed="rId16" cstate="print">
                       <a:extLst>
                         <a:ext uri="{28A0092B-C50C-407E-A947-70E740481C1C}">
                           <a14:useLocalDpi xmlns:a14="http://schemas.microsoft.com/office/drawing/2010/main" val="0"/>
@@ -14072,15 +14310,129 @@
           <w:lang w:val="en-GB"/>
         </w:rPr>
       </w:pPr>
+    </w:p>
+    <w:p>
+      <w:pPr>
+        <w:rPr>
+          <w:lang w:val="en-GB"/>
+        </w:rPr>
+      </w:pPr>
+      <w:r>
+        <w:rPr>
+          <w:noProof/>
+          <w:lang w:val="en-GB"/>
+        </w:rPr>
+        <w:pict w14:anchorId="74C8B11E">
+          <v:shape id="_x0000_s1041" type="#_x0000_t202" style="position:absolute;margin-left:514.35pt;margin-top:18.7pt;width:133.65pt;height:77.45pt;z-index:251682816">
+            <v:textbox>
+              <w:txbxContent>
+                <w:p>
+                  <w:r>
+                    <w:t xml:space="preserve">User feedback – this user feedback will be for the player to know what the quality of their object is, for example there are bronze silver gold and platinum. </w:t>
+                  </w:r>
+                </w:p>
+              </w:txbxContent>
+            </v:textbox>
+          </v:shape>
+        </w:pict>
+      </w:r>
+      <w:r>
+        <w:rPr>
+          <w:noProof/>
+          <w:lang w:val="en-GB"/>
+        </w:rPr>
+        <w:pict w14:anchorId="202F698E">
+          <v:shape id="_x0000_s1039" type="#_x0000_t202" style="position:absolute;margin-left:393.25pt;margin-top:3.45pt;width:90.55pt;height:88.35pt;z-index:251680768">
+            <v:textbox>
+              <w:txbxContent>
+                <w:p>
+                  <w:r>
+                    <w:t xml:space="preserve">Hammer – this is the main object the player will use as they create all the different objects throughout the ages. </w:t>
+                  </w:r>
+                </w:p>
+              </w:txbxContent>
+            </v:textbox>
+          </v:shape>
+        </w:pict>
+      </w:r>
+      <w:r>
+        <w:rPr>
+          <w:noProof/>
+          <w:lang w:val="en-GB"/>
+        </w:rPr>
+        <w:pict w14:anchorId="60DE811A">
+          <v:shape id="_x0000_s1037" type="#_x0000_t202" style="position:absolute;margin-left:124.35pt;margin-top:31.8pt;width:256.3pt;height:43.65pt;z-index:251678720">
+            <v:textbox>
+              <w:txbxContent>
+                <w:p>
+                  <w:r>
+                    <w:t xml:space="preserve">Hands - This will be the hands of the user within the virtual reality world, this will be hands with movement where the user can pick certain things up.  </w:t>
+                  </w:r>
+                  <w:bookmarkStart w:id="102" w:name="_GoBack"/>
+                  <w:bookmarkEnd w:id="102"/>
+                </w:p>
+              </w:txbxContent>
+            </v:textbox>
+          </v:shape>
+        </w:pict>
+      </w:r>
+      <w:r>
+        <w:rPr>
+          <w:lang w:val="en-GB"/>
+        </w:rPr>
+        <w:br w:type="page"/>
+      </w:r>
+    </w:p>
+    <w:p>
+      <w:pPr>
+        <w:rPr>
+          <w:lang w:val="en-GB"/>
+        </w:rPr>
+      </w:pPr>
+    </w:p>
+    <w:p>
+      <w:pPr>
+        <w:rPr>
+          <w:lang w:val="en-GB"/>
+        </w:rPr>
+      </w:pPr>
+    </w:p>
+    <w:p>
+      <w:pPr>
+        <w:rPr>
+          <w:lang w:val="en-GB"/>
+        </w:rPr>
+      </w:pPr>
+    </w:p>
+    <w:p>
+      <w:pPr>
+        <w:rPr>
+          <w:lang w:val="en-GB"/>
+        </w:rPr>
+      </w:pPr>
+    </w:p>
+    <w:p>
+      <w:pPr>
+        <w:rPr>
+          <w:lang w:val="en-GB"/>
+        </w:rPr>
+      </w:pPr>
+    </w:p>
+    <w:p>
+      <w:pPr>
+        <w:rPr>
+          <w:lang w:val="en-GB"/>
+        </w:rPr>
+      </w:pPr>
       <w:r>
         <w:rPr>
           <w:noProof/>
         </w:rPr>
         <w:drawing>
-          <wp:inline distT="0" distB="0" distL="0" distR="0" wp14:anchorId="59B30274" wp14:editId="4BF6E545">
-            <wp:extent cx="3911600" cy="2933700"/>
+          <wp:inline distT="0" distB="0" distL="0" distR="0" wp14:anchorId="69596847" wp14:editId="04133392">
+            <wp:extent cx="3789680" cy="2842260"/>
             <wp:effectExtent l="0" t="0" r="0" b="0"/>
-            <wp:docPr id="11" name="Picture 11"/>
+            <wp:docPr id="12" name="Picture 12"/>
             <wp:cNvGraphicFramePr>
               <a:graphicFrameLocks xmlns:a="http://schemas.openxmlformats.org/drawingml/2006/main" noChangeAspect="1"/>
             </wp:cNvGraphicFramePr>
@@ -14088,13 +14440,83 @@
               <a:graphicData uri="http://schemas.openxmlformats.org/drawingml/2006/picture">
                 <pic:pic xmlns:pic="http://schemas.openxmlformats.org/drawingml/2006/picture">
                   <pic:nvPicPr>
-                    <pic:cNvPr id="0" name="Picture 5"/>
+                    <pic:cNvPr id="0" name="Picture 7"/>
                     <pic:cNvPicPr>
                       <a:picLocks noChangeAspect="1" noChangeArrowheads="1"/>
                     </pic:cNvPicPr>
                   </pic:nvPicPr>
                   <pic:blipFill>
-                    <a:blip r:embed="rId13" cstate="print">
+                    <a:blip r:embed="rId17" cstate="print">
+                      <a:extLst>
+                        <a:ext uri="{28A0092B-C50C-407E-A947-70E740481C1C}">
+                          <a14:useLocalDpi xmlns:a14="http://schemas.microsoft.com/office/drawing/2010/main" val="0"/>
+                        </a:ext>
+                      </a:extLst>
+                    </a:blip>
+                    <a:srcRect/>
+                    <a:stretch>
+                      <a:fillRect/>
+                    </a:stretch>
+                  </pic:blipFill>
+                  <pic:spPr bwMode="auto">
+                    <a:xfrm>
+                      <a:off x="0" y="0"/>
+                      <a:ext cx="3789680" cy="2842260"/>
+                    </a:xfrm>
+                    <a:prstGeom prst="rect">
+                      <a:avLst/>
+                    </a:prstGeom>
+                    <a:noFill/>
+                    <a:ln>
+                      <a:noFill/>
+                    </a:ln>
+                  </pic:spPr>
+                </pic:pic>
+              </a:graphicData>
+            </a:graphic>
+          </wp:inline>
+        </w:drawing>
+      </w:r>
+    </w:p>
+    <w:p>
+      <w:pPr>
+        <w:pStyle w:val="Heading1"/>
+        <w:jc w:val="left"/>
+        <w:rPr>
+          <w:sz w:val="40"/>
+          <w:lang w:val="en-GB"/>
+        </w:rPr>
+      </w:pPr>
+    </w:p>
+    <w:p>
+      <w:pPr>
+        <w:rPr>
+          <w:lang w:val="en-GB"/>
+        </w:rPr>
+      </w:pPr>
+      <w:r>
+        <w:rPr>
+          <w:noProof/>
+        </w:rPr>
+        <w:drawing>
+          <wp:inline distT="0" distB="0" distL="0" distR="0" wp14:anchorId="134CBA14" wp14:editId="15B3827D">
+            <wp:extent cx="3911600" cy="2933700"/>
+            <wp:effectExtent l="0" t="0" r="0" b="0"/>
+            <wp:docPr id="13" name="Picture 13"/>
+            <wp:cNvGraphicFramePr>
+              <a:graphicFrameLocks xmlns:a="http://schemas.openxmlformats.org/drawingml/2006/main" noChangeAspect="1"/>
+            </wp:cNvGraphicFramePr>
+            <a:graphic xmlns:a="http://schemas.openxmlformats.org/drawingml/2006/main">
+              <a:graphicData uri="http://schemas.openxmlformats.org/drawingml/2006/picture">
+                <pic:pic xmlns:pic="http://schemas.openxmlformats.org/drawingml/2006/picture">
+                  <pic:nvPicPr>
+                    <pic:cNvPr id="0" name="Picture 9"/>
+                    <pic:cNvPicPr>
+                      <a:picLocks noChangeAspect="1" noChangeArrowheads="1"/>
+                    </pic:cNvPicPr>
+                  </pic:nvPicPr>
+                  <pic:blipFill>
+                    <a:blip r:embed="rId18" cstate="print">
                       <a:extLst>
                         <a:ext uri="{28A0092B-C50C-407E-A947-70E740481C1C}">
                           <a14:useLocalDpi xmlns:a14="http://schemas.microsoft.com/office/drawing/2010/main" val="0"/>
@@ -14132,51 +14554,16 @@
           <w:lang w:val="en-GB"/>
         </w:rPr>
       </w:pPr>
-    </w:p>
-    <w:p>
-      <w:pPr>
-        <w:rPr>
-          <w:lang w:val="en-GB"/>
-        </w:rPr>
-      </w:pPr>
-    </w:p>
-    <w:p>
-      <w:pPr>
-        <w:rPr>
-          <w:lang w:val="en-GB"/>
-        </w:rPr>
-      </w:pPr>
-    </w:p>
-    <w:p>
-      <w:pPr>
-        <w:rPr>
-          <w:lang w:val="en-GB"/>
-        </w:rPr>
-      </w:pPr>
-    </w:p>
-    <w:p>
-      <w:pPr>
-        <w:rPr>
-          <w:lang w:val="en-GB"/>
-        </w:rPr>
-      </w:pPr>
-    </w:p>
-    <w:p>
-      <w:pPr>
-        <w:rPr>
-          <w:lang w:val="en-GB"/>
-        </w:rPr>
-      </w:pPr>
       <w:r>
         <w:rPr>
           <w:noProof/>
         </w:rPr>
         <w:lastRenderedPageBreak/>
         <w:drawing>
-          <wp:inline distT="0" distB="0" distL="0" distR="0" wp14:anchorId="69596847" wp14:editId="04133392">
-            <wp:extent cx="3789680" cy="2842260"/>
+          <wp:inline distT="0" distB="0" distL="0" distR="0" wp14:anchorId="2093E3D9" wp14:editId="6498C124">
+            <wp:extent cx="3911600" cy="2933700"/>
             <wp:effectExtent l="0" t="0" r="0" b="0"/>
-            <wp:docPr id="12" name="Picture 12"/>
+            <wp:docPr id="11" name="Picture 11"/>
             <wp:cNvGraphicFramePr>
               <a:graphicFrameLocks xmlns:a="http://schemas.openxmlformats.org/drawingml/2006/main" noChangeAspect="1"/>
             </wp:cNvGraphicFramePr>
@@ -14184,83 +14571,13 @@
               <a:graphicData uri="http://schemas.openxmlformats.org/drawingml/2006/picture">
                 <pic:pic xmlns:pic="http://schemas.openxmlformats.org/drawingml/2006/picture">
                   <pic:nvPicPr>
-                    <pic:cNvPr id="0" name="Picture 7"/>
+                    <pic:cNvPr id="0" name="Picture 5"/>
                     <pic:cNvPicPr>
                       <a:picLocks noChangeAspect="1" noChangeArrowheads="1"/>
                     </pic:cNvPicPr>
                   </pic:nvPicPr>
                   <pic:blipFill>
-                    <a:blip r:embed="rId14" cstate="print">
-                      <a:extLst>
-                        <a:ext uri="{28A0092B-C50C-407E-A947-70E740481C1C}">
-                          <a14:useLocalDpi xmlns:a14="http://schemas.microsoft.com/office/drawing/2010/main" val="0"/>
-                        </a:ext>
-                      </a:extLst>
-                    </a:blip>
-                    <a:srcRect/>
-                    <a:stretch>
-                      <a:fillRect/>
-                    </a:stretch>
-                  </pic:blipFill>
-                  <pic:spPr bwMode="auto">
-                    <a:xfrm>
-                      <a:off x="0" y="0"/>
-                      <a:ext cx="3789680" cy="2842260"/>
-                    </a:xfrm>
-                    <a:prstGeom prst="rect">
-                      <a:avLst/>
-                    </a:prstGeom>
-                    <a:noFill/>
-                    <a:ln>
-                      <a:noFill/>
-                    </a:ln>
-                  </pic:spPr>
-                </pic:pic>
-              </a:graphicData>
-            </a:graphic>
-          </wp:inline>
-        </w:drawing>
-      </w:r>
-    </w:p>
-    <w:p>
-      <w:pPr>
-        <w:pStyle w:val="Heading1"/>
-        <w:jc w:val="left"/>
-        <w:rPr>
-          <w:sz w:val="40"/>
-          <w:lang w:val="en-GB"/>
-        </w:rPr>
-      </w:pPr>
-    </w:p>
-    <w:p>
-      <w:pPr>
-        <w:rPr>
-          <w:lang w:val="en-GB"/>
-        </w:rPr>
-      </w:pPr>
-      <w:r>
-        <w:rPr>
-          <w:noProof/>
-        </w:rPr>
-        <w:drawing>
-          <wp:inline distT="0" distB="0" distL="0" distR="0" wp14:anchorId="134CBA14" wp14:editId="15B3827D">
-            <wp:extent cx="3911600" cy="2933700"/>
-            <wp:effectExtent l="0" t="0" r="0" b="0"/>
-            <wp:docPr id="13" name="Picture 13"/>
-            <wp:cNvGraphicFramePr>
-              <a:graphicFrameLocks xmlns:a="http://schemas.openxmlformats.org/drawingml/2006/main" noChangeAspect="1"/>
-            </wp:cNvGraphicFramePr>
-            <a:graphic xmlns:a="http://schemas.openxmlformats.org/drawingml/2006/main">
-              <a:graphicData uri="http://schemas.openxmlformats.org/drawingml/2006/picture">
-                <pic:pic xmlns:pic="http://schemas.openxmlformats.org/drawingml/2006/picture">
-                  <pic:nvPicPr>
-                    <pic:cNvPr id="0" name="Picture 9"/>
-                    <pic:cNvPicPr>
-                      <a:picLocks noChangeAspect="1" noChangeArrowheads="1"/>
-                    </pic:cNvPicPr>
-                  </pic:nvPicPr>
-                  <pic:blipFill>
-                    <a:blip r:embed="rId15" cstate="print">
+                    <a:blip r:embed="rId19" cstate="print">
                       <a:extLst>
                         <a:ext uri="{28A0092B-C50C-407E-A947-70E740481C1C}">
                           <a14:useLocalDpi xmlns:a14="http://schemas.microsoft.com/office/drawing/2010/main" val="0"/>
@@ -14297,13 +14614,13 @@
         <w:rPr>
           <w:lang w:val="en-GB"/>
         </w:rPr>
-      </w:pPr>
-    </w:p>
-    <w:p>
-      <w:pPr>
-        <w:rPr>
-          <w:lang w:val="en-GB"/>
-        </w:rPr>
+        <w:sectPr>
+          <w:pgSz w:w="15840" w:h="12240" w:orient="landscape"/>
+          <w:pgMar w:top="1800" w:right="1440" w:bottom="1800" w:left="1440" w:header="720" w:footer="720" w:gutter="0"/>
+          <w:cols w:space="720"/>
+          <w:titlePg/>
+          <w:docGrid w:linePitch="272"/>
+        </w:sectPr>
       </w:pPr>
       <w:r>
         <w:rPr>
@@ -14328,7 +14645,7 @@
                     </pic:cNvPicPr>
                   </pic:nvPicPr>
                   <pic:blipFill>
-                    <a:blip r:embed="rId16">
+                    <a:blip r:embed="rId20">
                       <a:extLst>
                         <a:ext uri="{28A0092B-C50C-407E-A947-70E740481C1C}">
                           <a14:useLocalDpi xmlns:a14="http://schemas.microsoft.com/office/drawing/2010/main" val="0"/>
@@ -14362,6 +14679,13 @@
     </w:p>
     <w:p>
       <w:pPr>
+        <w:rPr>
+          <w:lang w:val="en-GB"/>
+        </w:rPr>
+      </w:pPr>
+    </w:p>
+    <w:p>
+      <w:pPr>
         <w:pStyle w:val="Heading1"/>
         <w:jc w:val="left"/>
         <w:rPr>
@@ -14387,36 +14711,42 @@
     <w:p>
       <w:pPr>
         <w:rPr>
+          <w:sz w:val="40"/>
+          <w:lang w:val="en-GB"/>
+        </w:rPr>
+      </w:pPr>
+      <w:r>
+        <w:rPr>
+          <w:sz w:val="40"/>
+          <w:lang w:val="en-GB"/>
+        </w:rPr>
+        <w:t>UI Concepts</w:t>
+      </w:r>
+    </w:p>
+    <w:p>
+      <w:pPr>
+        <w:rPr>
           <w:b/>
           <w:sz w:val="40"/>
           <w:lang w:val="en-GB"/>
         </w:rPr>
-      </w:pPr>
-      <w:r>
-        <w:rPr>
+        <w:sectPr>
+          <w:pgSz w:w="12240" w:h="15840"/>
+          <w:pgMar w:top="1440" w:right="1800" w:bottom="1440" w:left="1800" w:header="720" w:footer="720" w:gutter="0"/>
+          <w:cols w:space="720"/>
+          <w:titlePg/>
+          <w:docGrid w:linePitch="272"/>
+        </w:sectPr>
+      </w:pPr>
+    </w:p>
+    <w:p>
+      <w:pPr>
+        <w:rPr>
+          <w:b/>
           <w:sz w:val="40"/>
           <w:lang w:val="en-GB"/>
         </w:rPr>
-        <w:br w:type="page"/>
-      </w:r>
-    </w:p>
-    <w:p>
-      <w:pPr>
-        <w:pStyle w:val="Heading1"/>
-        <w:jc w:val="left"/>
-        <w:rPr>
-          <w:sz w:val="40"/>
-          <w:lang w:val="en-GB"/>
-        </w:rPr>
-      </w:pPr>
-      <w:r>
-        <w:rPr>
-          <w:sz w:val="40"/>
-          <w:lang w:val="en-GB"/>
-        </w:rPr>
-        <w:lastRenderedPageBreak/>
-        <w:t>UI Concepts</w:t>
-      </w:r>
+      </w:pPr>
     </w:p>
     <w:p>
       <w:pPr>
@@ -14451,7 +14781,7 @@
                     </pic:cNvPicPr>
                   </pic:nvPicPr>
                   <pic:blipFill>
-                    <a:blip r:embed="rId17" cstate="print">
+                    <a:blip r:embed="rId21" cstate="print">
                       <a:extLst>
                         <a:ext uri="{28A0092B-C50C-407E-A947-70E740481C1C}">
                           <a14:useLocalDpi xmlns:a14="http://schemas.microsoft.com/office/drawing/2010/main" val="0"/>
@@ -14507,6 +14837,7 @@
           <w:szCs w:val="40"/>
           <w:lang w:val="en-GB"/>
         </w:rPr>
+        <w:lastRenderedPageBreak/>
         <w:drawing>
           <wp:inline distT="0" distB="0" distL="0" distR="0" wp14:anchorId="0D274F80" wp14:editId="68473A4C">
             <wp:extent cx="2859924" cy="4088741"/>
@@ -14525,7 +14856,7 @@
                     </pic:cNvPicPr>
                   </pic:nvPicPr>
                   <pic:blipFill>
-                    <a:blip r:embed="rId18">
+                    <a:blip r:embed="rId22">
                       <a:extLst>
                         <a:ext uri="{28A0092B-C50C-407E-A947-70E740481C1C}">
                           <a14:useLocalDpi xmlns:a14="http://schemas.microsoft.com/office/drawing/2010/main" val="0"/>
@@ -14556,14 +14887,6 @@
           </wp:inline>
         </w:drawing>
       </w:r>
-      <w:r>
-        <w:rPr>
-          <w:sz w:val="40"/>
-          <w:szCs w:val="40"/>
-          <w:lang w:val="en-GB"/>
-        </w:rPr>
-        <w:br w:type="page"/>
-      </w:r>
     </w:p>
     <w:p>
       <w:pPr>
@@ -14599,7 +14922,7 @@
                     </pic:cNvPicPr>
                   </pic:nvPicPr>
                   <pic:blipFill>
-                    <a:blip r:embed="rId19">
+                    <a:blip r:embed="rId23">
                       <a:extLst>
                         <a:ext uri="{28A0092B-C50C-407E-A947-70E740481C1C}">
                           <a14:useLocalDpi xmlns:a14="http://schemas.microsoft.com/office/drawing/2010/main" val="0"/>
@@ -14630,15 +14953,25 @@
           </wp:inline>
         </w:drawing>
       </w:r>
-      <w:r>
-        <w:rPr>
-          <w:noProof/>
+    </w:p>
+    <w:p>
+      <w:pPr>
+        <w:rPr>
           <w:sz w:val="40"/>
           <w:szCs w:val="40"/>
           <w:lang w:val="en-GB"/>
         </w:rPr>
+      </w:pPr>
+      <w:r>
+        <w:rPr>
+          <w:noProof/>
+          <w:sz w:val="40"/>
+          <w:szCs w:val="40"/>
+          <w:lang w:val="en-GB"/>
+        </w:rPr>
+        <w:lastRenderedPageBreak/>
         <w:drawing>
-          <wp:inline distT="0" distB="0" distL="0" distR="0" wp14:anchorId="477650F9" wp14:editId="5897F8E7">
+          <wp:inline distT="0" distB="0" distL="0" distR="0" wp14:anchorId="28B5339B" wp14:editId="4A898977">
             <wp:extent cx="2762670" cy="3949700"/>
             <wp:effectExtent l="590550" t="0" r="571500" b="0"/>
             <wp:docPr id="15" name="Picture 15"/>
@@ -14655,7 +14988,7 @@
                     </pic:cNvPicPr>
                   </pic:nvPicPr>
                   <pic:blipFill>
-                    <a:blip r:embed="rId20">
+                    <a:blip r:embed="rId24">
                       <a:extLst>
                         <a:ext uri="{28A0092B-C50C-407E-A947-70E740481C1C}">
                           <a14:useLocalDpi xmlns:a14="http://schemas.microsoft.com/office/drawing/2010/main" val="0"/>
@@ -14695,22 +15028,14 @@
           <w:lang w:val="en-GB"/>
         </w:rPr>
       </w:pPr>
-    </w:p>
-    <w:p>
-      <w:pPr>
-        <w:rPr>
+      <w:r>
+        <w:rPr>
+          <w:noProof/>
           <w:sz w:val="40"/>
           <w:szCs w:val="40"/>
           <w:lang w:val="en-GB"/>
         </w:rPr>
-      </w:pPr>
-      <w:r>
-        <w:rPr>
-          <w:noProof/>
-          <w:sz w:val="40"/>
-          <w:szCs w:val="40"/>
-          <w:lang w:val="en-GB"/>
-        </w:rPr>
+        <w:lastRenderedPageBreak/>
         <w:drawing>
           <wp:inline distT="0" distB="0" distL="0" distR="0" wp14:anchorId="0ED97060" wp14:editId="46B8D184">
             <wp:extent cx="2420667" cy="3483018"/>
@@ -14729,7 +15054,7 @@
                     </pic:cNvPicPr>
                   </pic:nvPicPr>
                   <pic:blipFill>
-                    <a:blip r:embed="rId21">
+                    <a:blip r:embed="rId25">
                       <a:extLst>
                         <a:ext uri="{28A0092B-C50C-407E-A947-70E740481C1C}">
                           <a14:useLocalDpi xmlns:a14="http://schemas.microsoft.com/office/drawing/2010/main" val="0"/>
@@ -14768,6 +15093,13 @@
           <w:szCs w:val="40"/>
           <w:lang w:val="en-GB"/>
         </w:rPr>
+        <w:sectPr>
+          <w:pgSz w:w="15840" w:h="12240" w:orient="landscape"/>
+          <w:pgMar w:top="1800" w:right="1440" w:bottom="1800" w:left="1440" w:header="720" w:footer="720" w:gutter="0"/>
+          <w:cols w:space="720"/>
+          <w:titlePg/>
+          <w:docGrid w:linePitch="272"/>
+        </w:sectPr>
       </w:pPr>
       <w:r>
         <w:rPr>
@@ -14776,6 +15108,7 @@
           <w:szCs w:val="40"/>
           <w:lang w:val="en-GB"/>
         </w:rPr>
+        <w:lastRenderedPageBreak/>
         <w:drawing>
           <wp:inline distT="0" distB="0" distL="0" distR="0" wp14:anchorId="7B66C598" wp14:editId="6C17A7D4">
             <wp:extent cx="3535516" cy="2413000"/>
@@ -14794,7 +15127,7 @@
                     </pic:cNvPicPr>
                   </pic:nvPicPr>
                   <pic:blipFill>
-                    <a:blip r:embed="rId22" cstate="print">
+                    <a:blip r:embed="rId26" cstate="print">
                       <a:extLst>
                         <a:ext uri="{28A0092B-C50C-407E-A947-70E740481C1C}">
                           <a14:useLocalDpi xmlns:a14="http://schemas.microsoft.com/office/drawing/2010/main" val="0"/>
@@ -14836,6 +15169,15 @@
     </w:p>
     <w:p>
       <w:pPr>
+        <w:rPr>
+          <w:sz w:val="40"/>
+          <w:szCs w:val="40"/>
+          <w:lang w:val="en-GB"/>
+        </w:rPr>
+      </w:pPr>
+    </w:p>
+    <w:p>
+      <w:pPr>
         <w:pStyle w:val="Heading1"/>
         <w:jc w:val="left"/>
         <w:rPr>
@@ -14850,7 +15192,6 @@
           <w:szCs w:val="40"/>
           <w:lang w:val="en-GB"/>
         </w:rPr>
-        <w:lastRenderedPageBreak/>
         <w:t>Storyboards</w:t>
       </w:r>
     </w:p>
@@ -14867,7 +15208,6 @@
           <w:lang w:val="en-GB"/>
         </w:rPr>
       </w:pPr>
-      <w:bookmarkStart w:id="102" w:name="_GoBack"/>
       <w:r>
         <w:rPr>
           <w:noProof/>
@@ -14890,7 +15230,7 @@
                     </pic:cNvPicPr>
                   </pic:nvPicPr>
                   <pic:blipFill>
-                    <a:blip r:embed="rId23" cstate="print">
+                    <a:blip r:embed="rId27" cstate="print">
                       <a:extLst>
                         <a:ext uri="{28A0092B-C50C-407E-A947-70E740481C1C}">
                           <a14:useLocalDpi xmlns:a14="http://schemas.microsoft.com/office/drawing/2010/main" val="0"/>
@@ -14921,7 +15261,6 @@
           </wp:inline>
         </w:drawing>
       </w:r>
-      <w:bookmarkEnd w:id="102"/>
     </w:p>
     <w:p>
       <w:pPr>
@@ -15511,7 +15850,7 @@
           <w:noProof/>
         </w:rPr>
         <w:drawing>
-          <wp:anchor distT="0" distB="0" distL="114300" distR="114300" simplePos="0" relativeHeight="251657728" behindDoc="0" locked="0" layoutInCell="1" allowOverlap="1" wp14:anchorId="1CC262DC" wp14:editId="68575368">
+          <wp:anchor distT="0" distB="0" distL="114300" distR="114300" simplePos="0" relativeHeight="251664384" behindDoc="0" locked="0" layoutInCell="1" allowOverlap="1" wp14:anchorId="1CC262DC" wp14:editId="68575368">
             <wp:simplePos x="0" y="0"/>
             <wp:positionH relativeFrom="column">
               <wp:posOffset>3418564</wp:posOffset>
@@ -15534,7 +15873,7 @@
                     <pic:cNvPicPr/>
                   </pic:nvPicPr>
                   <pic:blipFill rotWithShape="1">
-                    <a:blip r:embed="rId24">
+                    <a:blip r:embed="rId28">
                       <a:extLst>
                         <a:ext uri="{28A0092B-C50C-407E-A947-70E740481C1C}">
                           <a14:useLocalDpi xmlns:a14="http://schemas.microsoft.com/office/drawing/2010/main" val="0"/>
@@ -15578,7 +15917,7 @@
           <w:noProof/>
         </w:rPr>
         <w:drawing>
-          <wp:anchor distT="0" distB="0" distL="114300" distR="114300" simplePos="0" relativeHeight="251656704" behindDoc="0" locked="0" layoutInCell="1" allowOverlap="1" wp14:anchorId="7927B38A" wp14:editId="031FB185">
+          <wp:anchor distT="0" distB="0" distL="114300" distR="114300" simplePos="0" relativeHeight="251656192" behindDoc="0" locked="0" layoutInCell="1" allowOverlap="1" wp14:anchorId="7927B38A" wp14:editId="031FB185">
             <wp:simplePos x="0" y="0"/>
             <wp:positionH relativeFrom="margin">
               <wp:align>left</wp:align>
@@ -15601,7 +15940,7 @@
                     <pic:cNvPicPr/>
                   </pic:nvPicPr>
                   <pic:blipFill rotWithShape="1">
-                    <a:blip r:embed="rId25">
+                    <a:blip r:embed="rId29">
                       <a:extLst>
                         <a:ext uri="{28A0092B-C50C-407E-A947-70E740481C1C}">
                           <a14:useLocalDpi xmlns:a14="http://schemas.microsoft.com/office/drawing/2010/main" val="0"/>
@@ -15660,7 +15999,7 @@
           <w:noProof/>
         </w:rPr>
         <w:drawing>
-          <wp:anchor distT="0" distB="0" distL="114300" distR="114300" simplePos="0" relativeHeight="251659776" behindDoc="0" locked="0" layoutInCell="1" allowOverlap="1" wp14:anchorId="71E9DC82" wp14:editId="30F70959">
+          <wp:anchor distT="0" distB="0" distL="114300" distR="114300" simplePos="0" relativeHeight="251672576" behindDoc="0" locked="0" layoutInCell="1" allowOverlap="1" wp14:anchorId="71E9DC82" wp14:editId="30F70959">
             <wp:simplePos x="0" y="0"/>
             <wp:positionH relativeFrom="margin">
               <wp:posOffset>1700806</wp:posOffset>
@@ -15683,7 +16022,7 @@
                     <pic:cNvPicPr/>
                   </pic:nvPicPr>
                   <pic:blipFill rotWithShape="1">
-                    <a:blip r:embed="rId26">
+                    <a:blip r:embed="rId30">
                       <a:extLst>
                         <a:ext uri="{28A0092B-C50C-407E-A947-70E740481C1C}">
                           <a14:useLocalDpi xmlns:a14="http://schemas.microsoft.com/office/drawing/2010/main" val="0"/>
@@ -15761,7 +16100,7 @@
         </w:rPr>
         <w:lastRenderedPageBreak/>
         <w:drawing>
-          <wp:anchor distT="0" distB="0" distL="114300" distR="114300" simplePos="0" relativeHeight="251655680" behindDoc="0" locked="0" layoutInCell="1" allowOverlap="1" wp14:anchorId="01251305" wp14:editId="06576443">
+          <wp:anchor distT="0" distB="0" distL="114300" distR="114300" simplePos="0" relativeHeight="251648000" behindDoc="0" locked="0" layoutInCell="1" allowOverlap="1" wp14:anchorId="01251305" wp14:editId="06576443">
             <wp:simplePos x="0" y="0"/>
             <wp:positionH relativeFrom="margin">
               <wp:posOffset>3848155</wp:posOffset>
@@ -15773,7 +16112,7 @@
             <wp:effectExtent l="0" t="0" r="0" b="1270"/>
             <wp:wrapSquare wrapText="bothSides"/>
             <wp:docPr id="3" name="Picture 3">
-              <a:hlinkClick xmlns:a="http://schemas.openxmlformats.org/drawingml/2006/main" r:id="rId27"/>
+              <a:hlinkClick xmlns:a="http://schemas.openxmlformats.org/drawingml/2006/main" r:id="rId31"/>
             </wp:docPr>
             <wp:cNvGraphicFramePr>
               <a:graphicFrameLocks xmlns:a="http://schemas.openxmlformats.org/drawingml/2006/main" noChangeAspect="1"/>
@@ -15783,14 +16122,14 @@
                 <pic:pic xmlns:pic="http://schemas.openxmlformats.org/drawingml/2006/picture">
                   <pic:nvPicPr>
                     <pic:cNvPr id="0" name="Picture 1">
-                      <a:hlinkClick r:id="rId27"/>
+                      <a:hlinkClick r:id="rId31"/>
                     </pic:cNvPr>
                     <pic:cNvPicPr>
                       <a:picLocks noChangeAspect="1" noChangeArrowheads="1"/>
                     </pic:cNvPicPr>
                   </pic:nvPicPr>
                   <pic:blipFill>
-                    <a:blip r:embed="rId28" cstate="print">
+                    <a:blip r:embed="rId32" cstate="print">
                       <a:extLst>
                         <a:ext uri="{28A0092B-C50C-407E-A947-70E740481C1C}">
                           <a14:useLocalDpi xmlns:a14="http://schemas.microsoft.com/office/drawing/2010/main" val="0"/>
@@ -16342,13 +16681,11 @@
       </w:pPr>
     </w:p>
     <w:sectPr>
-      <w:headerReference w:type="default" r:id="rId29"/>
-      <w:footerReference w:type="even" r:id="rId30"/>
-      <w:footerReference w:type="default" r:id="rId31"/>
       <w:pgSz w:w="12240" w:h="15840"/>
       <w:pgMar w:top="1440" w:right="1800" w:bottom="1440" w:left="1800" w:header="720" w:footer="720" w:gutter="0"/>
       <w:cols w:space="720"/>
       <w:titlePg/>
+      <w:docGrid w:linePitch="272"/>
     </w:sectPr>
   </w:body>
 </w:document>
@@ -16516,7 +16853,7 @@
         <w:noProof/>
         <w:color w:val="808080"/>
       </w:rPr>
-      <w:t>11/15/2019</w:t>
+      <w:t>11/22/2019</w:t>
     </w:r>
     <w:r>
       <w:rPr>
@@ -18100,4 +18437,16 @@
   <a:objectDefaults/>
   <a:extraClrSchemeLst/>
 </a:theme>
+</file>
+
+<file path=customXml/item1.xml><?xml version="1.0" encoding="utf-8"?>
+<b:Sources xmlns:b="http://schemas.openxmlformats.org/officeDocument/2006/bibliography" xmlns="http://schemas.openxmlformats.org/officeDocument/2006/bibliography" SelectedStyle="\APASixthEditionOfficeOnline.xsl" StyleName="APA" Version="6"/>
+</file>
+
+<file path=customXml/itemProps1.xml><?xml version="1.0" encoding="utf-8"?>
+<ds:datastoreItem xmlns:ds="http://schemas.openxmlformats.org/officeDocument/2006/customXml" ds:itemID="{AB31B07F-3EF4-454D-8AFC-0C67AEFABBA3}">
+  <ds:schemaRefs>
+    <ds:schemaRef ds:uri="http://schemas.openxmlformats.org/officeDocument/2006/bibliography"/>
+  </ds:schemaRefs>
+</ds:datastoreItem>
 </file>
</xml_diff>

<commit_message>
Annotated some more level designs
Sorry for so many stages, just about to sign in and go outside now.
</commit_message>
<xml_diff>
--- a/Project Hephaestus Design Document.docx
+++ b/Project Hephaestus Design Document.docx
@@ -14368,8 +14368,6 @@
                   <w:r>
                     <w:t xml:space="preserve">Hands - This will be the hands of the user within the virtual reality world, this will be hands with movement where the user can pick certain things up.  </w:t>
                   </w:r>
-                  <w:bookmarkStart w:id="102" w:name="_GoBack"/>
-                  <w:bookmarkEnd w:id="102"/>
                 </w:p>
               </w:txbxContent>
             </v:textbox>
@@ -14389,41 +14387,181 @@
           <w:lang w:val="en-GB"/>
         </w:rPr>
       </w:pPr>
-    </w:p>
-    <w:p>
-      <w:pPr>
-        <w:rPr>
-          <w:lang w:val="en-GB"/>
-        </w:rPr>
-      </w:pPr>
-    </w:p>
-    <w:p>
-      <w:pPr>
-        <w:rPr>
-          <w:lang w:val="en-GB"/>
-        </w:rPr>
-      </w:pPr>
-    </w:p>
-    <w:p>
-      <w:pPr>
-        <w:rPr>
-          <w:lang w:val="en-GB"/>
-        </w:rPr>
-      </w:pPr>
-    </w:p>
-    <w:p>
-      <w:pPr>
-        <w:rPr>
-          <w:lang w:val="en-GB"/>
-        </w:rPr>
-      </w:pPr>
-    </w:p>
-    <w:p>
-      <w:pPr>
-        <w:rPr>
-          <w:lang w:val="en-GB"/>
-        </w:rPr>
-      </w:pPr>
+      <w:r>
+        <w:rPr>
+          <w:lang w:val="en-GB"/>
+        </w:rPr>
+        <w:lastRenderedPageBreak/>
+        <w:t>Level Design 1</w:t>
+      </w:r>
+    </w:p>
+    <w:p>
+      <w:pPr>
+        <w:rPr>
+          <w:lang w:val="en-GB"/>
+        </w:rPr>
+      </w:pPr>
+    </w:p>
+    <w:p>
+      <w:pPr>
+        <w:rPr>
+          <w:lang w:val="en-GB"/>
+        </w:rPr>
+      </w:pPr>
+    </w:p>
+    <w:p>
+      <w:pPr>
+        <w:rPr>
+          <w:lang w:val="en-GB"/>
+        </w:rPr>
+      </w:pPr>
+    </w:p>
+    <w:p>
+      <w:pPr>
+        <w:rPr>
+          <w:lang w:val="en-GB"/>
+        </w:rPr>
+      </w:pPr>
+    </w:p>
+    <w:p>
+      <w:pPr>
+        <w:jc w:val="center"/>
+        <w:rPr>
+          <w:lang w:val="en-GB"/>
+        </w:rPr>
+      </w:pPr>
+      <w:bookmarkStart w:id="102" w:name="_GoBack"/>
+      <w:bookmarkEnd w:id="102"/>
+      <w:r>
+        <w:rPr>
+          <w:noProof/>
+        </w:rPr>
+        <w:pict w14:anchorId="3C5288DE">
+          <v:shape id="_x0000_s1050" type="#_x0000_t202" style="position:absolute;left:0;text-align:left;margin-left:9.8pt;margin-top:36.85pt;width:126.55pt;height:126.55pt;z-index:251692032">
+            <v:textbox>
+              <w:txbxContent>
+                <w:p>
+                  <w:r>
+                    <w:t>Stations 1-5 – this will be where the stations are placed within the room, the stations will be placed within a 3*3 grid where station 3 is the center. The stations will be placed so the player can choose what station will go where at the beginning of the game.</w:t>
+                  </w:r>
+                </w:p>
+              </w:txbxContent>
+            </v:textbox>
+          </v:shape>
+        </w:pict>
+      </w:r>
+      <w:r>
+        <w:rPr>
+          <w:noProof/>
+        </w:rPr>
+        <w:pict w14:anchorId="4ADEF162">
+          <v:shape id="_x0000_s1049" type="#_x0000_t32" style="position:absolute;left:0;text-align:left;margin-left:144.55pt;margin-top:76.15pt;width:60.55pt;height:84.55pt;flip:x y;z-index:251691008" o:connectortype="straight">
+            <v:stroke endarrow="block"/>
+          </v:shape>
+        </w:pict>
+      </w:r>
+      <w:r>
+        <w:rPr>
+          <w:noProof/>
+        </w:rPr>
+        <w:pict w14:anchorId="6E77A8EF">
+          <v:shape id="_x0000_s1048" type="#_x0000_t32" style="position:absolute;left:0;text-align:left;margin-left:2in;margin-top:77.2pt;width:63.8pt;height:19.1pt;flip:x y;z-index:251689984" o:connectortype="straight">
+            <v:stroke endarrow="block"/>
+          </v:shape>
+        </w:pict>
+      </w:r>
+      <w:r>
+        <w:rPr>
+          <w:noProof/>
+        </w:rPr>
+        <w:pict w14:anchorId="67D97C36">
+          <v:shape id="_x0000_s1047" type="#_x0000_t32" style="position:absolute;left:0;text-align:left;margin-left:143.45pt;margin-top:39.05pt;width:81.3pt;height:39.8pt;flip:x;z-index:251688960" o:connectortype="straight">
+            <v:stroke endarrow="block"/>
+          </v:shape>
+        </w:pict>
+      </w:r>
+      <w:r>
+        <w:rPr>
+          <w:noProof/>
+        </w:rPr>
+        <w:pict w14:anchorId="7A7BCBEF">
+          <v:shape id="_x0000_s1046" type="#_x0000_t32" style="position:absolute;left:0;text-align:left;margin-left:141.8pt;margin-top:31.95pt;width:158.2pt;height:45.25pt;flip:x;z-index:251687936" o:connectortype="straight">
+            <v:stroke endarrow="block"/>
+          </v:shape>
+        </w:pict>
+      </w:r>
+      <w:r>
+        <w:rPr>
+          <w:noProof/>
+        </w:rPr>
+        <w:pict w14:anchorId="385FC5D1">
+          <v:shape id="_x0000_s1045" type="#_x0000_t32" style="position:absolute;left:0;text-align:left;margin-left:141.8pt;margin-top:23.25pt;width:262.95pt;height:54.5pt;flip:x;z-index:251686912" o:connectortype="straight">
+            <v:stroke endarrow="block"/>
+          </v:shape>
+        </w:pict>
+      </w:r>
+      <w:r>
+        <w:rPr>
+          <w:noProof/>
+        </w:rPr>
+        <w:pict w14:anchorId="0B879490">
+          <v:shape id="_x0000_s1044" type="#_x0000_t202" style="position:absolute;left:0;text-align:left;margin-left:509.45pt;margin-top:235.4pt;width:136.9pt;height:49.7pt;z-index:251685888">
+            <v:textbox>
+              <w:txbxContent>
+                <w:p>
+                  <w:r>
+                    <w:t xml:space="preserve">Room size – </w:t>
+                  </w:r>
+                </w:p>
+                <w:p>
+                  <w:pPr>
+                    <w:pStyle w:val="ListParagraph"/>
+                    <w:numPr>
+                      <w:ilvl w:val="0"/>
+                      <w:numId w:val="21"/>
+                    </w:numPr>
+                  </w:pPr>
+                  <w:r>
+                    <w:t xml:space="preserve">25 meters height, </w:t>
+                  </w:r>
+                </w:p>
+                <w:p>
+                  <w:pPr>
+                    <w:pStyle w:val="ListParagraph"/>
+                    <w:numPr>
+                      <w:ilvl w:val="0"/>
+                      <w:numId w:val="21"/>
+                    </w:numPr>
+                  </w:pPr>
+                  <w:r>
+                    <w:t xml:space="preserve">25 meters width, </w:t>
+                  </w:r>
+                </w:p>
+              </w:txbxContent>
+            </v:textbox>
+          </v:shape>
+        </w:pict>
+      </w:r>
+      <w:r>
+        <w:rPr>
+          <w:noProof/>
+        </w:rPr>
+        <w:pict w14:anchorId="163FC82A">
+          <v:shape id="_x0000_s1043" type="#_x0000_t32" style="position:absolute;left:0;text-align:left;margin-left:454.9pt;margin-top:126.3pt;width:51.3pt;height:120.55pt;z-index:251684864" o:connectortype="straight">
+            <v:stroke endarrow="block"/>
+          </v:shape>
+        </w:pict>
+      </w:r>
+      <w:r>
+        <w:rPr>
+          <w:noProof/>
+        </w:rPr>
+        <w:pict w14:anchorId="4C74EDAA">
+          <v:shape id="_x0000_s1042" type="#_x0000_t32" style="position:absolute;left:0;text-align:left;margin-left:382.9pt;margin-top:207.05pt;width:126pt;height:42pt;z-index:251683840" o:connectortype="straight">
+            <v:stroke endarrow="block"/>
+          </v:shape>
+        </w:pict>
+      </w:r>
       <w:r>
         <w:rPr>
           <w:noProof/>
@@ -15850,7 +15988,7 @@
           <w:noProof/>
         </w:rPr>
         <w:drawing>
-          <wp:anchor distT="0" distB="0" distL="114300" distR="114300" simplePos="0" relativeHeight="251664384" behindDoc="0" locked="0" layoutInCell="1" allowOverlap="1" wp14:anchorId="1CC262DC" wp14:editId="68575368">
+          <wp:anchor distT="0" distB="0" distL="114300" distR="114300" simplePos="0" relativeHeight="251665408" behindDoc="0" locked="0" layoutInCell="1" allowOverlap="1" wp14:anchorId="1CC262DC" wp14:editId="68575368">
             <wp:simplePos x="0" y="0"/>
             <wp:positionH relativeFrom="column">
               <wp:posOffset>3418564</wp:posOffset>
@@ -15917,7 +16055,7 @@
           <w:noProof/>
         </w:rPr>
         <w:drawing>
-          <wp:anchor distT="0" distB="0" distL="114300" distR="114300" simplePos="0" relativeHeight="251656192" behindDoc="0" locked="0" layoutInCell="1" allowOverlap="1" wp14:anchorId="7927B38A" wp14:editId="031FB185">
+          <wp:anchor distT="0" distB="0" distL="114300" distR="114300" simplePos="0" relativeHeight="251657216" behindDoc="0" locked="0" layoutInCell="1" allowOverlap="1" wp14:anchorId="7927B38A" wp14:editId="031FB185">
             <wp:simplePos x="0" y="0"/>
             <wp:positionH relativeFrom="margin">
               <wp:align>left</wp:align>
@@ -15999,7 +16137,7 @@
           <w:noProof/>
         </w:rPr>
         <w:drawing>
-          <wp:anchor distT="0" distB="0" distL="114300" distR="114300" simplePos="0" relativeHeight="251672576" behindDoc="0" locked="0" layoutInCell="1" allowOverlap="1" wp14:anchorId="71E9DC82" wp14:editId="30F70959">
+          <wp:anchor distT="0" distB="0" distL="114300" distR="114300" simplePos="0" relativeHeight="251673600" behindDoc="0" locked="0" layoutInCell="1" allowOverlap="1" wp14:anchorId="71E9DC82" wp14:editId="30F70959">
             <wp:simplePos x="0" y="0"/>
             <wp:positionH relativeFrom="margin">
               <wp:posOffset>1700806</wp:posOffset>
@@ -16100,7 +16238,7 @@
         </w:rPr>
         <w:lastRenderedPageBreak/>
         <w:drawing>
-          <wp:anchor distT="0" distB="0" distL="114300" distR="114300" simplePos="0" relativeHeight="251648000" behindDoc="0" locked="0" layoutInCell="1" allowOverlap="1" wp14:anchorId="01251305" wp14:editId="06576443">
+          <wp:anchor distT="0" distB="0" distL="114300" distR="114300" simplePos="0" relativeHeight="251649024" behindDoc="0" locked="0" layoutInCell="1" allowOverlap="1" wp14:anchorId="01251305" wp14:editId="06576443">
             <wp:simplePos x="0" y="0"/>
             <wp:positionH relativeFrom="margin">
               <wp:posOffset>3848155</wp:posOffset>
@@ -17070,6 +17208,119 @@
     </w:lvl>
   </w:abstractNum>
   <w:abstractNum w:abstractNumId="8" w15:restartNumberingAfterBreak="0">
+    <w:nsid w:val="20A752CD"/>
+    <w:multiLevelType w:val="hybridMultilevel"/>
+    <w:tmpl w:val="9A4E50AE"/>
+    <w:lvl w:ilvl="0" w:tplc="04090001">
+      <w:start w:val="1"/>
+      <w:numFmt w:val="bullet"/>
+      <w:lvlText w:val=""/>
+      <w:lvlJc w:val="left"/>
+      <w:pPr>
+        <w:ind w:left="720" w:hanging="360"/>
+      </w:pPr>
+      <w:rPr>
+        <w:rFonts w:ascii="Symbol" w:hAnsi="Symbol" w:hint="default"/>
+      </w:rPr>
+    </w:lvl>
+    <w:lvl w:ilvl="1" w:tplc="04090003" w:tentative="1">
+      <w:start w:val="1"/>
+      <w:numFmt w:val="bullet"/>
+      <w:lvlText w:val="o"/>
+      <w:lvlJc w:val="left"/>
+      <w:pPr>
+        <w:ind w:left="1440" w:hanging="360"/>
+      </w:pPr>
+      <w:rPr>
+        <w:rFonts w:ascii="Courier New" w:hAnsi="Courier New" w:cs="Courier New" w:hint="default"/>
+      </w:rPr>
+    </w:lvl>
+    <w:lvl w:ilvl="2" w:tplc="04090005" w:tentative="1">
+      <w:start w:val="1"/>
+      <w:numFmt w:val="bullet"/>
+      <w:lvlText w:val=""/>
+      <w:lvlJc w:val="left"/>
+      <w:pPr>
+        <w:ind w:left="2160" w:hanging="360"/>
+      </w:pPr>
+      <w:rPr>
+        <w:rFonts w:ascii="Wingdings" w:hAnsi="Wingdings" w:hint="default"/>
+      </w:rPr>
+    </w:lvl>
+    <w:lvl w:ilvl="3" w:tplc="04090001" w:tentative="1">
+      <w:start w:val="1"/>
+      <w:numFmt w:val="bullet"/>
+      <w:lvlText w:val=""/>
+      <w:lvlJc w:val="left"/>
+      <w:pPr>
+        <w:ind w:left="2880" w:hanging="360"/>
+      </w:pPr>
+      <w:rPr>
+        <w:rFonts w:ascii="Symbol" w:hAnsi="Symbol" w:hint="default"/>
+      </w:rPr>
+    </w:lvl>
+    <w:lvl w:ilvl="4" w:tplc="04090003" w:tentative="1">
+      <w:start w:val="1"/>
+      <w:numFmt w:val="bullet"/>
+      <w:lvlText w:val="o"/>
+      <w:lvlJc w:val="left"/>
+      <w:pPr>
+        <w:ind w:left="3600" w:hanging="360"/>
+      </w:pPr>
+      <w:rPr>
+        <w:rFonts w:ascii="Courier New" w:hAnsi="Courier New" w:cs="Courier New" w:hint="default"/>
+      </w:rPr>
+    </w:lvl>
+    <w:lvl w:ilvl="5" w:tplc="04090005" w:tentative="1">
+      <w:start w:val="1"/>
+      <w:numFmt w:val="bullet"/>
+      <w:lvlText w:val=""/>
+      <w:lvlJc w:val="left"/>
+      <w:pPr>
+        <w:ind w:left="4320" w:hanging="360"/>
+      </w:pPr>
+      <w:rPr>
+        <w:rFonts w:ascii="Wingdings" w:hAnsi="Wingdings" w:hint="default"/>
+      </w:rPr>
+    </w:lvl>
+    <w:lvl w:ilvl="6" w:tplc="04090001" w:tentative="1">
+      <w:start w:val="1"/>
+      <w:numFmt w:val="bullet"/>
+      <w:lvlText w:val=""/>
+      <w:lvlJc w:val="left"/>
+      <w:pPr>
+        <w:ind w:left="5040" w:hanging="360"/>
+      </w:pPr>
+      <w:rPr>
+        <w:rFonts w:ascii="Symbol" w:hAnsi="Symbol" w:hint="default"/>
+      </w:rPr>
+    </w:lvl>
+    <w:lvl w:ilvl="7" w:tplc="04090003" w:tentative="1">
+      <w:start w:val="1"/>
+      <w:numFmt w:val="bullet"/>
+      <w:lvlText w:val="o"/>
+      <w:lvlJc w:val="left"/>
+      <w:pPr>
+        <w:ind w:left="5760" w:hanging="360"/>
+      </w:pPr>
+      <w:rPr>
+        <w:rFonts w:ascii="Courier New" w:hAnsi="Courier New" w:cs="Courier New" w:hint="default"/>
+      </w:rPr>
+    </w:lvl>
+    <w:lvl w:ilvl="8" w:tplc="04090005" w:tentative="1">
+      <w:start w:val="1"/>
+      <w:numFmt w:val="bullet"/>
+      <w:lvlText w:val=""/>
+      <w:lvlJc w:val="left"/>
+      <w:pPr>
+        <w:ind w:left="6480" w:hanging="360"/>
+      </w:pPr>
+      <w:rPr>
+        <w:rFonts w:ascii="Wingdings" w:hAnsi="Wingdings" w:hint="default"/>
+      </w:rPr>
+    </w:lvl>
+  </w:abstractNum>
+  <w:abstractNum w:abstractNumId="9" w15:restartNumberingAfterBreak="0">
     <w:nsid w:val="24F62DD0"/>
     <w:multiLevelType w:val="hybridMultilevel"/>
     <w:tmpl w:val="60202BAA"/>
@@ -17182,7 +17433,7 @@
       </w:rPr>
     </w:lvl>
   </w:abstractNum>
-  <w:abstractNum w:abstractNumId="9" w15:restartNumberingAfterBreak="0">
+  <w:abstractNum w:abstractNumId="10" w15:restartNumberingAfterBreak="0">
     <w:nsid w:val="273E3448"/>
     <w:multiLevelType w:val="singleLevel"/>
     <w:tmpl w:val="B4944624"/>
@@ -17201,7 +17452,7 @@
       </w:rPr>
     </w:lvl>
   </w:abstractNum>
-  <w:abstractNum w:abstractNumId="10" w15:restartNumberingAfterBreak="0">
+  <w:abstractNum w:abstractNumId="11" w15:restartNumberingAfterBreak="0">
     <w:nsid w:val="32D374DC"/>
     <w:multiLevelType w:val="singleLevel"/>
     <w:tmpl w:val="04090001"/>
@@ -17221,7 +17472,7 @@
       </w:rPr>
     </w:lvl>
   </w:abstractNum>
-  <w:abstractNum w:abstractNumId="11" w15:restartNumberingAfterBreak="0">
+  <w:abstractNum w:abstractNumId="12" w15:restartNumberingAfterBreak="0">
     <w:nsid w:val="34556542"/>
     <w:multiLevelType w:val="singleLevel"/>
     <w:tmpl w:val="DDC2FB68"/>
@@ -17240,7 +17491,7 @@
       </w:rPr>
     </w:lvl>
   </w:abstractNum>
-  <w:abstractNum w:abstractNumId="12" w15:restartNumberingAfterBreak="0">
+  <w:abstractNum w:abstractNumId="13" w15:restartNumberingAfterBreak="0">
     <w:nsid w:val="370A3371"/>
     <w:multiLevelType w:val="singleLevel"/>
     <w:tmpl w:val="5636D37C"/>
@@ -17255,7 +17506,7 @@
       </w:pPr>
     </w:lvl>
   </w:abstractNum>
-  <w:abstractNum w:abstractNumId="13" w15:restartNumberingAfterBreak="0">
+  <w:abstractNum w:abstractNumId="14" w15:restartNumberingAfterBreak="0">
     <w:nsid w:val="37A0374E"/>
     <w:multiLevelType w:val="singleLevel"/>
     <w:tmpl w:val="BF28FC12"/>
@@ -17275,7 +17526,7 @@
       </w:rPr>
     </w:lvl>
   </w:abstractNum>
-  <w:abstractNum w:abstractNumId="14" w15:restartNumberingAfterBreak="0">
+  <w:abstractNum w:abstractNumId="15" w15:restartNumberingAfterBreak="0">
     <w:nsid w:val="43683A41"/>
     <w:multiLevelType w:val="singleLevel"/>
     <w:tmpl w:val="04090001"/>
@@ -17295,7 +17546,7 @@
       </w:rPr>
     </w:lvl>
   </w:abstractNum>
-  <w:abstractNum w:abstractNumId="15" w15:restartNumberingAfterBreak="0">
+  <w:abstractNum w:abstractNumId="16" w15:restartNumberingAfterBreak="0">
     <w:nsid w:val="64E43DBF"/>
     <w:multiLevelType w:val="singleLevel"/>
     <w:tmpl w:val="1472A4E8"/>
@@ -17315,7 +17566,7 @@
       </w:rPr>
     </w:lvl>
   </w:abstractNum>
-  <w:abstractNum w:abstractNumId="16" w15:restartNumberingAfterBreak="0">
+  <w:abstractNum w:abstractNumId="17" w15:restartNumberingAfterBreak="0">
     <w:nsid w:val="67C256C2"/>
     <w:multiLevelType w:val="singleLevel"/>
     <w:tmpl w:val="04090001"/>
@@ -17335,7 +17586,7 @@
       </w:rPr>
     </w:lvl>
   </w:abstractNum>
-  <w:abstractNum w:abstractNumId="17" w15:restartNumberingAfterBreak="0">
+  <w:abstractNum w:abstractNumId="18" w15:restartNumberingAfterBreak="0">
     <w:nsid w:val="6E8D639D"/>
     <w:multiLevelType w:val="hybridMultilevel"/>
     <w:tmpl w:val="A90A98B8"/>
@@ -17421,7 +17672,7 @@
       </w:pPr>
     </w:lvl>
   </w:abstractNum>
-  <w:abstractNum w:abstractNumId="18" w15:restartNumberingAfterBreak="0">
+  <w:abstractNum w:abstractNumId="19" w15:restartNumberingAfterBreak="0">
     <w:nsid w:val="7BA94E7E"/>
     <w:multiLevelType w:val="singleLevel"/>
     <w:tmpl w:val="D7022496"/>
@@ -17440,7 +17691,7 @@
       </w:rPr>
     </w:lvl>
   </w:abstractNum>
-  <w:abstractNum w:abstractNumId="19" w15:restartNumberingAfterBreak="0">
+  <w:abstractNum w:abstractNumId="20" w15:restartNumberingAfterBreak="0">
     <w:nsid w:val="7E83302B"/>
     <w:multiLevelType w:val="singleLevel"/>
     <w:tmpl w:val="04090001"/>
@@ -17479,16 +17730,16 @@
     </w:lvlOverride>
   </w:num>
   <w:num w:numId="2">
-    <w:abstractNumId w:val="12"/>
+    <w:abstractNumId w:val="13"/>
   </w:num>
   <w:num w:numId="3">
+    <w:abstractNumId w:val="11"/>
+  </w:num>
+  <w:num w:numId="4">
     <w:abstractNumId w:val="10"/>
   </w:num>
-  <w:num w:numId="4">
-    <w:abstractNumId w:val="9"/>
-  </w:num>
   <w:num w:numId="5">
-    <w:abstractNumId w:val="11"/>
+    <w:abstractNumId w:val="12"/>
   </w:num>
   <w:num w:numId="6">
     <w:abstractNumId w:val="1"/>
@@ -17497,31 +17748,31 @@
     <w:abstractNumId w:val="4"/>
   </w:num>
   <w:num w:numId="8">
-    <w:abstractNumId w:val="13"/>
+    <w:abstractNumId w:val="14"/>
   </w:num>
   <w:num w:numId="9">
-    <w:abstractNumId w:val="14"/>
+    <w:abstractNumId w:val="15"/>
   </w:num>
   <w:num w:numId="10">
     <w:abstractNumId w:val="7"/>
   </w:num>
   <w:num w:numId="11">
-    <w:abstractNumId w:val="19"/>
+    <w:abstractNumId w:val="20"/>
   </w:num>
   <w:num w:numId="12">
     <w:abstractNumId w:val="5"/>
   </w:num>
   <w:num w:numId="13">
-    <w:abstractNumId w:val="15"/>
+    <w:abstractNumId w:val="16"/>
   </w:num>
   <w:num w:numId="14">
-    <w:abstractNumId w:val="16"/>
+    <w:abstractNumId w:val="17"/>
   </w:num>
   <w:num w:numId="15">
     <w:abstractNumId w:val="6"/>
   </w:num>
   <w:num w:numId="16">
-    <w:abstractNumId w:val="18"/>
+    <w:abstractNumId w:val="19"/>
   </w:num>
   <w:num w:numId="17">
     <w:abstractNumId w:val="2"/>
@@ -17530,10 +17781,13 @@
     <w:abstractNumId w:val="3"/>
   </w:num>
   <w:num w:numId="19">
-    <w:abstractNumId w:val="8"/>
+    <w:abstractNumId w:val="9"/>
   </w:num>
   <w:num w:numId="20">
-    <w:abstractNumId w:val="17"/>
+    <w:abstractNumId w:val="18"/>
+  </w:num>
+  <w:num w:numId="21">
+    <w:abstractNumId w:val="8"/>
   </w:num>
 </w:numbering>
 </file>
@@ -18444,7 +18698,7 @@
 </file>
 
 <file path=customXml/itemProps1.xml><?xml version="1.0" encoding="utf-8"?>
-<ds:datastoreItem xmlns:ds="http://schemas.openxmlformats.org/officeDocument/2006/customXml" ds:itemID="{AB31B07F-3EF4-454D-8AFC-0C67AEFABBA3}">
+<ds:datastoreItem xmlns:ds="http://schemas.openxmlformats.org/officeDocument/2006/customXml" ds:itemID="{BC20AC79-F1E1-4945-A035-FC65B2F83B95}">
   <ds:schemaRefs>
     <ds:schemaRef ds:uri="http://schemas.openxmlformats.org/officeDocument/2006/bibliography"/>
   </ds:schemaRefs>

</xml_diff>

<commit_message>
Added Mesopotamia key and seal design
</commit_message>
<xml_diff>
--- a/Project Hephaestus Design Document.docx
+++ b/Project Hephaestus Design Document.docx
@@ -386,7 +386,7 @@
           <w:noProof/>
           <w:lang w:val="en-GB"/>
         </w:rPr>
-        <w:t>Monday, November 18, 2019</w:t>
+        <w:t>Friday, November 22, 2019</w:t>
       </w:r>
       <w:r>
         <w:rPr>
@@ -14222,12 +14222,23 @@
           <w:lang w:val="en-GB"/>
         </w:rPr>
       </w:pPr>
-      <w:r>
+    </w:p>
+    <w:p>
+      <w:pPr>
+        <w:jc w:val="center"/>
         <w:rPr>
           <w:b/>
           <w:noProof/>
           <w:lang w:val="en-GB"/>
         </w:rPr>
+      </w:pPr>
+      <w:r>
+        <w:rPr>
+          <w:b/>
+          <w:noProof/>
+          <w:lang w:val="en-GB"/>
+        </w:rPr>
+        <w:lastRenderedPageBreak/>
         <w:drawing>
           <wp:inline distT="0" distB="0" distL="0" distR="0" wp14:anchorId="5ADE9948" wp14:editId="469B028F">
             <wp:extent cx="2736589" cy="1971675"/>
@@ -14277,13 +14288,188 @@
           </wp:inline>
         </w:drawing>
       </w:r>
+    </w:p>
+    <w:p>
+      <w:pPr>
+        <w:jc w:val="center"/>
+        <w:rPr>
+          <w:noProof/>
+          <w:lang w:val="en-GB"/>
+        </w:rPr>
+      </w:pPr>
+      <w:r>
+        <w:rPr>
+          <w:noProof/>
+          <w:lang w:val="en-GB"/>
+        </w:rPr>
+        <w:t>Mesopotamia level concept</w:t>
+      </w:r>
+    </w:p>
+    <w:p>
+      <w:pPr>
+        <w:jc w:val="center"/>
+        <w:rPr>
+          <w:lang w:val="en-GB"/>
+        </w:rPr>
+      </w:pPr>
+      <w:r>
+        <w:rPr>
+          <w:noProof/>
+          <w:lang w:val="en-GB"/>
+        </w:rPr>
+        <w:drawing>
+          <wp:inline distT="0" distB="0" distL="0" distR="0" wp14:anchorId="549BBD49" wp14:editId="12695EDD">
+            <wp:extent cx="2962275" cy="3605129"/>
+            <wp:effectExtent l="0" t="0" r="0" b="0"/>
+            <wp:docPr id="31" name="Picture 31"/>
+            <wp:cNvGraphicFramePr>
+              <a:graphicFrameLocks xmlns:a="http://schemas.openxmlformats.org/drawingml/2006/main" noChangeAspect="1"/>
+            </wp:cNvGraphicFramePr>
+            <a:graphic xmlns:a="http://schemas.openxmlformats.org/drawingml/2006/main">
+              <a:graphicData uri="http://schemas.openxmlformats.org/drawingml/2006/picture">
+                <pic:pic xmlns:pic="http://schemas.openxmlformats.org/drawingml/2006/picture">
+                  <pic:nvPicPr>
+                    <pic:cNvPr id="0" name="Picture 2"/>
+                    <pic:cNvPicPr>
+                      <a:picLocks noChangeAspect="1" noChangeArrowheads="1"/>
+                    </pic:cNvPicPr>
+                  </pic:nvPicPr>
+                  <pic:blipFill>
+                    <a:blip r:embed="rId18" cstate="print">
+                      <a:extLst>
+                        <a:ext uri="{28A0092B-C50C-407E-A947-70E740481C1C}">
+                          <a14:useLocalDpi xmlns:a14="http://schemas.microsoft.com/office/drawing/2010/main" val="0"/>
+                        </a:ext>
+                      </a:extLst>
+                    </a:blip>
+                    <a:srcRect/>
+                    <a:stretch>
+                      <a:fillRect/>
+                    </a:stretch>
+                  </pic:blipFill>
+                  <pic:spPr bwMode="auto">
+                    <a:xfrm>
+                      <a:off x="0" y="0"/>
+                      <a:ext cx="2965831" cy="3609456"/>
+                    </a:xfrm>
+                    <a:prstGeom prst="rect">
+                      <a:avLst/>
+                    </a:prstGeom>
+                    <a:noFill/>
+                    <a:ln>
+                      <a:noFill/>
+                    </a:ln>
+                  </pic:spPr>
+                </pic:pic>
+              </a:graphicData>
+            </a:graphic>
+          </wp:inline>
+        </w:drawing>
+      </w:r>
+    </w:p>
+    <w:p>
+      <w:pPr>
+        <w:jc w:val="center"/>
+        <w:rPr>
+          <w:lang w:val="en-GB"/>
+        </w:rPr>
+      </w:pPr>
+      <w:r>
+        <w:rPr>
+          <w:lang w:val="en-GB"/>
+        </w:rPr>
+        <w:t>Mesopotamia seal</w:t>
+      </w:r>
+    </w:p>
+    <w:p>
+      <w:pPr>
+        <w:jc w:val="center"/>
+        <w:rPr>
+          <w:lang w:val="en-GB"/>
+        </w:rPr>
+      </w:pPr>
+      <w:r>
+        <w:rPr>
+          <w:lang w:val="en-GB"/>
+        </w:rPr>
+        <w:lastRenderedPageBreak/>
+        <w:tab/>
+      </w:r>
       <w:bookmarkStart w:id="102" w:name="_GoBack"/>
+      <w:r>
+        <w:rPr>
+          <w:noProof/>
+          <w:lang w:val="en-GB"/>
+        </w:rPr>
+        <w:drawing>
+          <wp:inline distT="0" distB="0" distL="0" distR="0" wp14:anchorId="01F2149F" wp14:editId="4D784BA1">
+            <wp:extent cx="2343150" cy="2851647"/>
+            <wp:effectExtent l="0" t="0" r="0" b="0"/>
+            <wp:docPr id="32" name="Picture 32"/>
+            <wp:cNvGraphicFramePr>
+              <a:graphicFrameLocks xmlns:a="http://schemas.openxmlformats.org/drawingml/2006/main" noChangeAspect="1"/>
+            </wp:cNvGraphicFramePr>
+            <a:graphic xmlns:a="http://schemas.openxmlformats.org/drawingml/2006/main">
+              <a:graphicData uri="http://schemas.openxmlformats.org/drawingml/2006/picture">
+                <pic:pic xmlns:pic="http://schemas.openxmlformats.org/drawingml/2006/picture">
+                  <pic:nvPicPr>
+                    <pic:cNvPr id="0" name="Picture 3"/>
+                    <pic:cNvPicPr>
+                      <a:picLocks noChangeAspect="1" noChangeArrowheads="1"/>
+                    </pic:cNvPicPr>
+                  </pic:nvPicPr>
+                  <pic:blipFill>
+                    <a:blip r:embed="rId19" cstate="print">
+                      <a:extLst>
+                        <a:ext uri="{28A0092B-C50C-407E-A947-70E740481C1C}">
+                          <a14:useLocalDpi xmlns:a14="http://schemas.microsoft.com/office/drawing/2010/main" val="0"/>
+                        </a:ext>
+                      </a:extLst>
+                    </a:blip>
+                    <a:srcRect/>
+                    <a:stretch>
+                      <a:fillRect/>
+                    </a:stretch>
+                  </pic:blipFill>
+                  <pic:spPr bwMode="auto">
+                    <a:xfrm>
+                      <a:off x="0" y="0"/>
+                      <a:ext cx="2349603" cy="2859500"/>
+                    </a:xfrm>
+                    <a:prstGeom prst="rect">
+                      <a:avLst/>
+                    </a:prstGeom>
+                    <a:noFill/>
+                    <a:ln>
+                      <a:noFill/>
+                    </a:ln>
+                  </pic:spPr>
+                </pic:pic>
+              </a:graphicData>
+            </a:graphic>
+          </wp:inline>
+        </w:drawing>
+      </w:r>
       <w:bookmarkEnd w:id="102"/>
     </w:p>
     <w:p>
       <w:pPr>
         <w:jc w:val="center"/>
         <w:rPr>
+          <w:lang w:val="en-GB"/>
+        </w:rPr>
+      </w:pPr>
+      <w:r>
+        <w:rPr>
+          <w:lang w:val="en-GB"/>
+        </w:rPr>
+        <w:t>Mesopotamia Key</w:t>
+      </w:r>
+    </w:p>
+    <w:p>
+      <w:pPr>
+        <w:jc w:val="center"/>
+        <w:rPr>
           <w:b/>
           <w:lang w:val="en-GB"/>
         </w:rPr>
@@ -14293,7 +14479,6 @@
           <w:b/>
           <w:lang w:val="en-GB"/>
         </w:rPr>
-        <w:lastRenderedPageBreak/>
         <w:t>Japan</w:t>
       </w:r>
     </w:p>
@@ -14366,7 +14551,7 @@
                     </pic:cNvPicPr>
                   </pic:nvPicPr>
                   <pic:blipFill>
-                    <a:blip r:embed="rId18" cstate="print">
+                    <a:blip r:embed="rId20" cstate="print">
                       <a:extLst>
                         <a:ext uri="{28A0092B-C50C-407E-A947-70E740481C1C}">
                           <a14:useLocalDpi xmlns:a14="http://schemas.microsoft.com/office/drawing/2010/main" val="0"/>
@@ -14423,6 +14608,7 @@
         <w:rPr>
           <w:noProof/>
         </w:rPr>
+        <w:lastRenderedPageBreak/>
         <w:drawing>
           <wp:inline distT="0" distB="0" distL="0" distR="0" wp14:anchorId="4D24BD6E" wp14:editId="15840F49">
             <wp:extent cx="2514600" cy="3845169"/>
@@ -14441,7 +14627,7 @@
                     </pic:cNvPicPr>
                   </pic:nvPicPr>
                   <pic:blipFill>
-                    <a:blip r:embed="rId19" cstate="print">
+                    <a:blip r:embed="rId21" cstate="print">
                       <a:extLst>
                         <a:ext uri="{28A0092B-C50C-407E-A947-70E740481C1C}">
                           <a14:useLocalDpi xmlns:a14="http://schemas.microsoft.com/office/drawing/2010/main" val="0"/>
@@ -14505,7 +14691,6 @@
           <w:noProof/>
           <w:lang w:val="en-GB"/>
         </w:rPr>
-        <w:lastRenderedPageBreak/>
         <w:drawing>
           <wp:inline distT="0" distB="0" distL="0" distR="0" wp14:anchorId="3302366E" wp14:editId="1F1F56D6">
             <wp:extent cx="2857500" cy="2246966"/>
@@ -14524,7 +14709,7 @@
                     </pic:cNvPicPr>
                   </pic:nvPicPr>
                   <pic:blipFill>
-                    <a:blip r:embed="rId20" cstate="print">
+                    <a:blip r:embed="rId22" cstate="print">
                       <a:extLst>
                         <a:ext uri="{28A0092B-C50C-407E-A947-70E740481C1C}">
                           <a14:useLocalDpi xmlns:a14="http://schemas.microsoft.com/office/drawing/2010/main" val="0"/>
@@ -14722,6 +14907,7 @@
         <w:rPr>
           <w:noProof/>
         </w:rPr>
+        <w:lastRenderedPageBreak/>
         <w:drawing>
           <wp:inline distT="0" distB="0" distL="0" distR="0" wp14:anchorId="6E0B39BC" wp14:editId="36F3B5EB">
             <wp:extent cx="3870960" cy="2903220"/>
@@ -14740,7 +14926,7 @@
                     </pic:cNvPicPr>
                   </pic:nvPicPr>
                   <pic:blipFill>
-                    <a:blip r:embed="rId21" cstate="print">
+                    <a:blip r:embed="rId23" cstate="print">
                       <a:extLst>
                         <a:ext uri="{28A0092B-C50C-407E-A947-70E740481C1C}">
                           <a14:useLocalDpi xmlns:a14="http://schemas.microsoft.com/office/drawing/2010/main" val="0"/>
@@ -14792,7 +14978,6 @@
         <w:rPr>
           <w:noProof/>
         </w:rPr>
-        <w:lastRenderedPageBreak/>
         <w:drawing>
           <wp:inline distT="0" distB="0" distL="0" distR="0" wp14:anchorId="59B30274" wp14:editId="4BF6E545">
             <wp:extent cx="3911600" cy="2933700"/>
@@ -14806,171 +14991,6 @@
                 <pic:pic xmlns:pic="http://schemas.openxmlformats.org/drawingml/2006/picture">
                   <pic:nvPicPr>
                     <pic:cNvPr id="0" name="Picture 5"/>
-                    <pic:cNvPicPr>
-                      <a:picLocks noChangeAspect="1" noChangeArrowheads="1"/>
-                    </pic:cNvPicPr>
-                  </pic:nvPicPr>
-                  <pic:blipFill>
-                    <a:blip r:embed="rId22" cstate="print">
-                      <a:extLst>
-                        <a:ext uri="{28A0092B-C50C-407E-A947-70E740481C1C}">
-                          <a14:useLocalDpi xmlns:a14="http://schemas.microsoft.com/office/drawing/2010/main" val="0"/>
-                        </a:ext>
-                      </a:extLst>
-                    </a:blip>
-                    <a:srcRect/>
-                    <a:stretch>
-                      <a:fillRect/>
-                    </a:stretch>
-                  </pic:blipFill>
-                  <pic:spPr bwMode="auto">
-                    <a:xfrm>
-                      <a:off x="0" y="0"/>
-                      <a:ext cx="3911600" cy="2933700"/>
-                    </a:xfrm>
-                    <a:prstGeom prst="rect">
-                      <a:avLst/>
-                    </a:prstGeom>
-                    <a:noFill/>
-                    <a:ln>
-                      <a:noFill/>
-                    </a:ln>
-                  </pic:spPr>
-                </pic:pic>
-              </a:graphicData>
-            </a:graphic>
-          </wp:inline>
-        </w:drawing>
-      </w:r>
-    </w:p>
-    <w:p>
-      <w:pPr>
-        <w:rPr>
-          <w:lang w:val="en-GB"/>
-        </w:rPr>
-      </w:pPr>
-    </w:p>
-    <w:p>
-      <w:pPr>
-        <w:rPr>
-          <w:lang w:val="en-GB"/>
-        </w:rPr>
-      </w:pPr>
-    </w:p>
-    <w:p>
-      <w:pPr>
-        <w:rPr>
-          <w:lang w:val="en-GB"/>
-        </w:rPr>
-      </w:pPr>
-    </w:p>
-    <w:p>
-      <w:pPr>
-        <w:rPr>
-          <w:lang w:val="en-GB"/>
-        </w:rPr>
-      </w:pPr>
-    </w:p>
-    <w:p>
-      <w:pPr>
-        <w:rPr>
-          <w:lang w:val="en-GB"/>
-        </w:rPr>
-      </w:pPr>
-    </w:p>
-    <w:p>
-      <w:pPr>
-        <w:rPr>
-          <w:lang w:val="en-GB"/>
-        </w:rPr>
-      </w:pPr>
-      <w:r>
-        <w:rPr>
-          <w:noProof/>
-        </w:rPr>
-        <w:drawing>
-          <wp:inline distT="0" distB="0" distL="0" distR="0" wp14:anchorId="69596847" wp14:editId="04133392">
-            <wp:extent cx="3789680" cy="2842260"/>
-            <wp:effectExtent l="0" t="0" r="0" b="0"/>
-            <wp:docPr id="12" name="Picture 12"/>
-            <wp:cNvGraphicFramePr>
-              <a:graphicFrameLocks xmlns:a="http://schemas.openxmlformats.org/drawingml/2006/main" noChangeAspect="1"/>
-            </wp:cNvGraphicFramePr>
-            <a:graphic xmlns:a="http://schemas.openxmlformats.org/drawingml/2006/main">
-              <a:graphicData uri="http://schemas.openxmlformats.org/drawingml/2006/picture">
-                <pic:pic xmlns:pic="http://schemas.openxmlformats.org/drawingml/2006/picture">
-                  <pic:nvPicPr>
-                    <pic:cNvPr id="0" name="Picture 7"/>
-                    <pic:cNvPicPr>
-                      <a:picLocks noChangeAspect="1" noChangeArrowheads="1"/>
-                    </pic:cNvPicPr>
-                  </pic:nvPicPr>
-                  <pic:blipFill>
-                    <a:blip r:embed="rId23" cstate="print">
-                      <a:extLst>
-                        <a:ext uri="{28A0092B-C50C-407E-A947-70E740481C1C}">
-                          <a14:useLocalDpi xmlns:a14="http://schemas.microsoft.com/office/drawing/2010/main" val="0"/>
-                        </a:ext>
-                      </a:extLst>
-                    </a:blip>
-                    <a:srcRect/>
-                    <a:stretch>
-                      <a:fillRect/>
-                    </a:stretch>
-                  </pic:blipFill>
-                  <pic:spPr bwMode="auto">
-                    <a:xfrm>
-                      <a:off x="0" y="0"/>
-                      <a:ext cx="3789680" cy="2842260"/>
-                    </a:xfrm>
-                    <a:prstGeom prst="rect">
-                      <a:avLst/>
-                    </a:prstGeom>
-                    <a:noFill/>
-                    <a:ln>
-                      <a:noFill/>
-                    </a:ln>
-                  </pic:spPr>
-                </pic:pic>
-              </a:graphicData>
-            </a:graphic>
-          </wp:inline>
-        </w:drawing>
-      </w:r>
-    </w:p>
-    <w:p>
-      <w:pPr>
-        <w:pStyle w:val="Heading1"/>
-        <w:jc w:val="left"/>
-        <w:rPr>
-          <w:sz w:val="40"/>
-          <w:lang w:val="en-GB"/>
-        </w:rPr>
-      </w:pPr>
-    </w:p>
-    <w:p>
-      <w:pPr>
-        <w:rPr>
-          <w:lang w:val="en-GB"/>
-        </w:rPr>
-      </w:pPr>
-      <w:r>
-        <w:rPr>
-          <w:noProof/>
-        </w:rPr>
-        <w:drawing>
-          <wp:inline distT="0" distB="0" distL="0" distR="0" wp14:anchorId="134CBA14" wp14:editId="15B3827D">
-            <wp:extent cx="3911600" cy="2933700"/>
-            <wp:effectExtent l="0" t="0" r="0" b="0"/>
-            <wp:docPr id="13" name="Picture 13"/>
-            <wp:cNvGraphicFramePr>
-              <a:graphicFrameLocks xmlns:a="http://schemas.openxmlformats.org/drawingml/2006/main" noChangeAspect="1"/>
-            </wp:cNvGraphicFramePr>
-            <a:graphic xmlns:a="http://schemas.openxmlformats.org/drawingml/2006/main">
-              <a:graphicData uri="http://schemas.openxmlformats.org/drawingml/2006/picture">
-                <pic:pic xmlns:pic="http://schemas.openxmlformats.org/drawingml/2006/picture">
-                  <pic:nvPicPr>
-                    <pic:cNvPr id="0" name="Picture 9"/>
                     <pic:cNvPicPr>
                       <a:picLocks noChangeAspect="1" noChangeArrowheads="1"/>
                     </pic:cNvPicPr>
@@ -15021,10 +15041,177 @@
           <w:lang w:val="en-GB"/>
         </w:rPr>
       </w:pPr>
-      <w:r>
-        <w:rPr>
-          <w:noProof/>
-        </w:rPr>
+    </w:p>
+    <w:p>
+      <w:pPr>
+        <w:rPr>
+          <w:lang w:val="en-GB"/>
+        </w:rPr>
+      </w:pPr>
+    </w:p>
+    <w:p>
+      <w:pPr>
+        <w:rPr>
+          <w:lang w:val="en-GB"/>
+        </w:rPr>
+      </w:pPr>
+    </w:p>
+    <w:p>
+      <w:pPr>
+        <w:rPr>
+          <w:lang w:val="en-GB"/>
+        </w:rPr>
+      </w:pPr>
+    </w:p>
+    <w:p>
+      <w:pPr>
+        <w:rPr>
+          <w:lang w:val="en-GB"/>
+        </w:rPr>
+      </w:pPr>
+      <w:r>
+        <w:rPr>
+          <w:noProof/>
+        </w:rPr>
+        <w:lastRenderedPageBreak/>
+        <w:drawing>
+          <wp:inline distT="0" distB="0" distL="0" distR="0" wp14:anchorId="69596847" wp14:editId="04133392">
+            <wp:extent cx="3789680" cy="2842260"/>
+            <wp:effectExtent l="0" t="0" r="0" b="0"/>
+            <wp:docPr id="12" name="Picture 12"/>
+            <wp:cNvGraphicFramePr>
+              <a:graphicFrameLocks xmlns:a="http://schemas.openxmlformats.org/drawingml/2006/main" noChangeAspect="1"/>
+            </wp:cNvGraphicFramePr>
+            <a:graphic xmlns:a="http://schemas.openxmlformats.org/drawingml/2006/main">
+              <a:graphicData uri="http://schemas.openxmlformats.org/drawingml/2006/picture">
+                <pic:pic xmlns:pic="http://schemas.openxmlformats.org/drawingml/2006/picture">
+                  <pic:nvPicPr>
+                    <pic:cNvPr id="0" name="Picture 7"/>
+                    <pic:cNvPicPr>
+                      <a:picLocks noChangeAspect="1" noChangeArrowheads="1"/>
+                    </pic:cNvPicPr>
+                  </pic:nvPicPr>
+                  <pic:blipFill>
+                    <a:blip r:embed="rId25" cstate="print">
+                      <a:extLst>
+                        <a:ext uri="{28A0092B-C50C-407E-A947-70E740481C1C}">
+                          <a14:useLocalDpi xmlns:a14="http://schemas.microsoft.com/office/drawing/2010/main" val="0"/>
+                        </a:ext>
+                      </a:extLst>
+                    </a:blip>
+                    <a:srcRect/>
+                    <a:stretch>
+                      <a:fillRect/>
+                    </a:stretch>
+                  </pic:blipFill>
+                  <pic:spPr bwMode="auto">
+                    <a:xfrm>
+                      <a:off x="0" y="0"/>
+                      <a:ext cx="3789680" cy="2842260"/>
+                    </a:xfrm>
+                    <a:prstGeom prst="rect">
+                      <a:avLst/>
+                    </a:prstGeom>
+                    <a:noFill/>
+                    <a:ln>
+                      <a:noFill/>
+                    </a:ln>
+                  </pic:spPr>
+                </pic:pic>
+              </a:graphicData>
+            </a:graphic>
+          </wp:inline>
+        </w:drawing>
+      </w:r>
+    </w:p>
+    <w:p>
+      <w:pPr>
+        <w:pStyle w:val="Heading1"/>
+        <w:jc w:val="left"/>
+        <w:rPr>
+          <w:sz w:val="40"/>
+          <w:lang w:val="en-GB"/>
+        </w:rPr>
+      </w:pPr>
+    </w:p>
+    <w:p>
+      <w:pPr>
+        <w:rPr>
+          <w:lang w:val="en-GB"/>
+        </w:rPr>
+      </w:pPr>
+      <w:r>
+        <w:rPr>
+          <w:noProof/>
+        </w:rPr>
+        <w:drawing>
+          <wp:inline distT="0" distB="0" distL="0" distR="0" wp14:anchorId="134CBA14" wp14:editId="15B3827D">
+            <wp:extent cx="3911600" cy="2933700"/>
+            <wp:effectExtent l="0" t="0" r="0" b="0"/>
+            <wp:docPr id="13" name="Picture 13"/>
+            <wp:cNvGraphicFramePr>
+              <a:graphicFrameLocks xmlns:a="http://schemas.openxmlformats.org/drawingml/2006/main" noChangeAspect="1"/>
+            </wp:cNvGraphicFramePr>
+            <a:graphic xmlns:a="http://schemas.openxmlformats.org/drawingml/2006/main">
+              <a:graphicData uri="http://schemas.openxmlformats.org/drawingml/2006/picture">
+                <pic:pic xmlns:pic="http://schemas.openxmlformats.org/drawingml/2006/picture">
+                  <pic:nvPicPr>
+                    <pic:cNvPr id="0" name="Picture 9"/>
+                    <pic:cNvPicPr>
+                      <a:picLocks noChangeAspect="1" noChangeArrowheads="1"/>
+                    </pic:cNvPicPr>
+                  </pic:nvPicPr>
+                  <pic:blipFill>
+                    <a:blip r:embed="rId26" cstate="print">
+                      <a:extLst>
+                        <a:ext uri="{28A0092B-C50C-407E-A947-70E740481C1C}">
+                          <a14:useLocalDpi xmlns:a14="http://schemas.microsoft.com/office/drawing/2010/main" val="0"/>
+                        </a:ext>
+                      </a:extLst>
+                    </a:blip>
+                    <a:srcRect/>
+                    <a:stretch>
+                      <a:fillRect/>
+                    </a:stretch>
+                  </pic:blipFill>
+                  <pic:spPr bwMode="auto">
+                    <a:xfrm>
+                      <a:off x="0" y="0"/>
+                      <a:ext cx="3911600" cy="2933700"/>
+                    </a:xfrm>
+                    <a:prstGeom prst="rect">
+                      <a:avLst/>
+                    </a:prstGeom>
+                    <a:noFill/>
+                    <a:ln>
+                      <a:noFill/>
+                    </a:ln>
+                  </pic:spPr>
+                </pic:pic>
+              </a:graphicData>
+            </a:graphic>
+          </wp:inline>
+        </w:drawing>
+      </w:r>
+    </w:p>
+    <w:p>
+      <w:pPr>
+        <w:rPr>
+          <w:lang w:val="en-GB"/>
+        </w:rPr>
+      </w:pPr>
+    </w:p>
+    <w:p>
+      <w:pPr>
+        <w:rPr>
+          <w:lang w:val="en-GB"/>
+        </w:rPr>
+      </w:pPr>
+      <w:r>
+        <w:rPr>
+          <w:noProof/>
+        </w:rPr>
+        <w:lastRenderedPageBreak/>
         <w:drawing>
           <wp:inline distT="0" distB="0" distL="0" distR="0" wp14:anchorId="474E4588" wp14:editId="780B5B24">
             <wp:extent cx="3115573" cy="4511040"/>
@@ -15043,7 +15230,7 @@
                     </pic:cNvPicPr>
                   </pic:nvPicPr>
                   <pic:blipFill>
-                    <a:blip r:embed="rId25">
+                    <a:blip r:embed="rId27">
                       <a:extLst>
                         <a:ext uri="{28A0092B-C50C-407E-A947-70E740481C1C}">
                           <a14:useLocalDpi xmlns:a14="http://schemas.microsoft.com/office/drawing/2010/main" val="0"/>
@@ -15089,7 +15276,6 @@
           <w:sz w:val="40"/>
           <w:lang w:val="en-GB"/>
         </w:rPr>
-        <w:lastRenderedPageBreak/>
         <w:t>Item Concepts</w:t>
       </w:r>
     </w:p>
@@ -15167,7 +15353,7 @@
                     </pic:cNvPicPr>
                   </pic:nvPicPr>
                   <pic:blipFill>
-                    <a:blip r:embed="rId26" cstate="print">
+                    <a:blip r:embed="rId28" cstate="print">
                       <a:extLst>
                         <a:ext uri="{28A0092B-C50C-407E-A947-70E740481C1C}">
                           <a14:useLocalDpi xmlns:a14="http://schemas.microsoft.com/office/drawing/2010/main" val="0"/>
@@ -15241,7 +15427,7 @@
                     </pic:cNvPicPr>
                   </pic:nvPicPr>
                   <pic:blipFill>
-                    <a:blip r:embed="rId27">
+                    <a:blip r:embed="rId29">
                       <a:extLst>
                         <a:ext uri="{28A0092B-C50C-407E-A947-70E740481C1C}">
                           <a14:useLocalDpi xmlns:a14="http://schemas.microsoft.com/office/drawing/2010/main" val="0"/>
@@ -15315,7 +15501,7 @@
                     </pic:cNvPicPr>
                   </pic:nvPicPr>
                   <pic:blipFill>
-                    <a:blip r:embed="rId28">
+                    <a:blip r:embed="rId30">
                       <a:extLst>
                         <a:ext uri="{28A0092B-C50C-407E-A947-70E740481C1C}">
                           <a14:useLocalDpi xmlns:a14="http://schemas.microsoft.com/office/drawing/2010/main" val="0"/>
@@ -15371,7 +15557,7 @@
                     </pic:cNvPicPr>
                   </pic:nvPicPr>
                   <pic:blipFill>
-                    <a:blip r:embed="rId29">
+                    <a:blip r:embed="rId31">
                       <a:extLst>
                         <a:ext uri="{28A0092B-C50C-407E-A947-70E740481C1C}">
                           <a14:useLocalDpi xmlns:a14="http://schemas.microsoft.com/office/drawing/2010/main" val="0"/>
@@ -15445,7 +15631,7 @@
                     </pic:cNvPicPr>
                   </pic:nvPicPr>
                   <pic:blipFill>
-                    <a:blip r:embed="rId30">
+                    <a:blip r:embed="rId32">
                       <a:extLst>
                         <a:ext uri="{28A0092B-C50C-407E-A947-70E740481C1C}">
                           <a14:useLocalDpi xmlns:a14="http://schemas.microsoft.com/office/drawing/2010/main" val="0"/>
@@ -15510,7 +15696,7 @@
                     </pic:cNvPicPr>
                   </pic:nvPicPr>
                   <pic:blipFill>
-                    <a:blip r:embed="rId31" cstate="print">
+                    <a:blip r:embed="rId33" cstate="print">
                       <a:extLst>
                         <a:ext uri="{28A0092B-C50C-407E-A947-70E740481C1C}">
                           <a14:useLocalDpi xmlns:a14="http://schemas.microsoft.com/office/drawing/2010/main" val="0"/>
@@ -15605,7 +15791,7 @@
                     </pic:cNvPicPr>
                   </pic:nvPicPr>
                   <pic:blipFill>
-                    <a:blip r:embed="rId32" cstate="print">
+                    <a:blip r:embed="rId34" cstate="print">
                       <a:extLst>
                         <a:ext uri="{28A0092B-C50C-407E-A947-70E740481C1C}">
                           <a14:useLocalDpi xmlns:a14="http://schemas.microsoft.com/office/drawing/2010/main" val="0"/>
@@ -16248,7 +16434,7 @@
                     <pic:cNvPicPr/>
                   </pic:nvPicPr>
                   <pic:blipFill rotWithShape="1">
-                    <a:blip r:embed="rId33">
+                    <a:blip r:embed="rId35">
                       <a:extLst>
                         <a:ext uri="{28A0092B-C50C-407E-A947-70E740481C1C}">
                           <a14:useLocalDpi xmlns:a14="http://schemas.microsoft.com/office/drawing/2010/main" val="0"/>
@@ -16315,7 +16501,7 @@
                     <pic:cNvPicPr/>
                   </pic:nvPicPr>
                   <pic:blipFill rotWithShape="1">
-                    <a:blip r:embed="rId34">
+                    <a:blip r:embed="rId36">
                       <a:extLst>
                         <a:ext uri="{28A0092B-C50C-407E-A947-70E740481C1C}">
                           <a14:useLocalDpi xmlns:a14="http://schemas.microsoft.com/office/drawing/2010/main" val="0"/>
@@ -16397,7 +16583,7 @@
                     <pic:cNvPicPr/>
                   </pic:nvPicPr>
                   <pic:blipFill rotWithShape="1">
-                    <a:blip r:embed="rId35">
+                    <a:blip r:embed="rId37">
                       <a:extLst>
                         <a:ext uri="{28A0092B-C50C-407E-A947-70E740481C1C}">
                           <a14:useLocalDpi xmlns:a14="http://schemas.microsoft.com/office/drawing/2010/main" val="0"/>
@@ -16487,7 +16673,7 @@
             <wp:effectExtent l="0" t="0" r="0" b="1270"/>
             <wp:wrapSquare wrapText="bothSides"/>
             <wp:docPr id="3" name="Picture 3">
-              <a:hlinkClick xmlns:a="http://schemas.openxmlformats.org/drawingml/2006/main" r:id="rId36"/>
+              <a:hlinkClick xmlns:a="http://schemas.openxmlformats.org/drawingml/2006/main" r:id="rId38"/>
             </wp:docPr>
             <wp:cNvGraphicFramePr>
               <a:graphicFrameLocks xmlns:a="http://schemas.openxmlformats.org/drawingml/2006/main" noChangeAspect="1"/>
@@ -16497,14 +16683,14 @@
                 <pic:pic xmlns:pic="http://schemas.openxmlformats.org/drawingml/2006/picture">
                   <pic:nvPicPr>
                     <pic:cNvPr id="0" name="Picture 1">
-                      <a:hlinkClick r:id="rId36"/>
+                      <a:hlinkClick r:id="rId38"/>
                     </pic:cNvPr>
                     <pic:cNvPicPr>
                       <a:picLocks noChangeAspect="1" noChangeArrowheads="1"/>
                     </pic:cNvPicPr>
                   </pic:nvPicPr>
                   <pic:blipFill>
-                    <a:blip r:embed="rId37" cstate="print">
+                    <a:blip r:embed="rId39" cstate="print">
                       <a:extLst>
                         <a:ext uri="{28A0092B-C50C-407E-A947-70E740481C1C}">
                           <a14:useLocalDpi xmlns:a14="http://schemas.microsoft.com/office/drawing/2010/main" val="0"/>
@@ -17056,9 +17242,9 @@
       </w:pPr>
     </w:p>
     <w:sectPr>
-      <w:headerReference w:type="default" r:id="rId38"/>
-      <w:footerReference w:type="even" r:id="rId39"/>
-      <w:footerReference w:type="default" r:id="rId40"/>
+      <w:headerReference w:type="default" r:id="rId40"/>
+      <w:footerReference w:type="even" r:id="rId41"/>
+      <w:footerReference w:type="default" r:id="rId42"/>
       <w:pgSz w:w="12240" w:h="15840"/>
       <w:pgMar w:top="1440" w:right="1800" w:bottom="1440" w:left="1800" w:header="720" w:footer="720" w:gutter="0"/>
       <w:cols w:space="720"/>
@@ -17230,7 +17416,7 @@
         <w:noProof/>
         <w:color w:val="808080"/>
       </w:rPr>
-      <w:t>11/18/2019</w:t>
+      <w:t>11/22/2019</w:t>
     </w:r>
     <w:r>
       <w:rPr>

</xml_diff>

<commit_message>
Added Anvil Hammering Mechanic Design
</commit_message>
<xml_diff>
--- a/Project Hephaestus Design Document.docx
+++ b/Project Hephaestus Design Document.docx
@@ -1506,16 +1506,13 @@
       <w:pPr>
         <w:pStyle w:val="Heading2"/>
         <w:spacing w:line="360" w:lineRule="auto"/>
-        <w:jc w:val="left"/>
-        <w:rPr>
-          <w:sz w:val="28"/>
+        <w:rPr>
           <w:lang w:val="en-GB"/>
         </w:rPr>
       </w:pPr>
       <w:bookmarkStart w:id="6" w:name="_Toc25338539"/>
       <w:r>
         <w:rPr>
-          <w:sz w:val="28"/>
           <w:lang w:val="en-GB"/>
         </w:rPr>
         <w:t>Overview</w:t>
@@ -1599,9 +1596,7 @@
       <w:pPr>
         <w:pStyle w:val="Heading2"/>
         <w:spacing w:line="360" w:lineRule="auto"/>
-        <w:jc w:val="left"/>
-        <w:rPr>
-          <w:sz w:val="28"/>
+        <w:rPr>
           <w:lang w:val="en-GB"/>
         </w:rPr>
       </w:pPr>
@@ -1609,7 +1604,6 @@
       <w:proofErr w:type="spellStart"/>
       <w:r>
         <w:rPr>
-          <w:sz w:val="28"/>
           <w:lang w:val="en-GB"/>
         </w:rPr>
         <w:t>Smithing</w:t>
@@ -2110,16 +2104,13 @@
       <w:pPr>
         <w:pStyle w:val="Heading2"/>
         <w:spacing w:line="360" w:lineRule="auto"/>
-        <w:jc w:val="left"/>
-        <w:rPr>
-          <w:sz w:val="28"/>
+        <w:rPr>
           <w:lang w:val="en-GB"/>
         </w:rPr>
       </w:pPr>
       <w:bookmarkStart w:id="8" w:name="_Toc25338541"/>
       <w:r>
         <w:rPr>
-          <w:sz w:val="28"/>
           <w:lang w:val="en-GB"/>
         </w:rPr>
         <w:t>Level Structure</w:t>
@@ -2158,16 +2149,13 @@
       <w:pPr>
         <w:pStyle w:val="Heading2"/>
         <w:spacing w:line="360" w:lineRule="auto"/>
-        <w:jc w:val="left"/>
-        <w:rPr>
-          <w:sz w:val="28"/>
+        <w:rPr>
           <w:lang w:val="en-GB"/>
         </w:rPr>
       </w:pPr>
       <w:bookmarkStart w:id="9" w:name="_Toc25338542"/>
       <w:r>
         <w:rPr>
-          <w:sz w:val="28"/>
           <w:lang w:val="en-GB"/>
         </w:rPr>
         <w:t>Bronze Age</w:t>
@@ -2238,7 +2226,14 @@
         <w:rPr>
           <w:lang w:val="en-GB"/>
         </w:rPr>
-        <w:t>The Bronze Age of Mesopotamia can be broken into 4 eras. The Copper Age (5,900 BCE – 3,200 BCE), was the era in which Mesopotamia transitioned from stone to Copper. During this period areas of Mesopotamia saw advancement, gaining the first Temples and unwalled Villages away from their sporadic settlements of single dwellings. From there, the Early Bronze Age (3,000 BCE – 2,119 BCE) saw Bronze supplant Copper and the rapid growth of City-states to establish economic and political stability, leading to rise of Akkadian Empire. The Middle Bronze Age (2,119 BCE – 1,700 BCE) saw the expansion of Assyrian Kingdoms and the rise of the Babylonian Dynasty. With this came increased warfare. Finally, the Late Bronze Age (1,700 BCE – 1,100 BCE) gained more shifts on power and the expansion of culture, which further lead to the discovery of mining ore and crafting Iron. Throughout these eras, the most interesting is the 200-year space between the Copper Age and Early Bronze Age.</w:t>
+        <w:t xml:space="preserve">The Bronze Age of Mesopotamia can be broken into 4 eras. The Copper Age (5,900 BCE – 3,200 BCE), was the era in which Mesopotamia transitioned from stone to Copper. During this period areas of Mesopotamia saw advancement, gaining the first Temples and unwalled Villages away from their sporadic settlements of single dwellings. From there, the Early Bronze Age (3,000 BCE – 2,119 BCE) saw Bronze supplant Copper and the rapid growth of City-states to establish economic and political stability, leading to rise of Akkadian Empire. The Middle Bronze Age (2,119 BCE – 1,700 BCE) saw the expansion of Assyrian Kingdoms and the rise of the Babylonian Dynasty. With this came increased warfare. Finally, the Late Bronze Age (1,700 BCE – 1,100 BCE) gained more shifts on power and the expansion of culture, </w:t>
+      </w:r>
+      <w:r>
+        <w:rPr>
+          <w:lang w:val="en-GB"/>
+        </w:rPr>
+        <w:lastRenderedPageBreak/>
+        <w:t>which further lead to the discovery of mining ore and crafting Iron. Throughout these eras, the most interesting is the 200-year space between the Copper Age and Early Bronze Age.</w:t>
       </w:r>
     </w:p>
     <w:p>
@@ -2254,7 +2249,6 @@
         <w:rPr>
           <w:lang w:val="en-GB"/>
         </w:rPr>
-        <w:lastRenderedPageBreak/>
         <w:t xml:space="preserve">As the first area of the game, utilising Copper to craft a personal seal would give an identity for the player. At the time, seals were considered the equivalent of modern-day identification cards and would be an important item for the player. Given the ability, this could give a small function of customisation for the </w:t>
       </w:r>
       <w:r>
@@ -2302,16 +2296,13 @@
       <w:pPr>
         <w:pStyle w:val="Heading2"/>
         <w:spacing w:line="360" w:lineRule="auto"/>
-        <w:jc w:val="left"/>
-        <w:rPr>
-          <w:sz w:val="28"/>
+        <w:rPr>
           <w:lang w:val="en-GB"/>
         </w:rPr>
       </w:pPr>
       <w:bookmarkStart w:id="11" w:name="_Toc25338544"/>
       <w:r>
         <w:rPr>
-          <w:sz w:val="28"/>
           <w:lang w:val="en-GB"/>
         </w:rPr>
         <w:t>Iron Age</w:t>
@@ -2438,16 +2429,13 @@
       <w:pPr>
         <w:pStyle w:val="Heading2"/>
         <w:spacing w:line="360" w:lineRule="auto"/>
-        <w:jc w:val="left"/>
-        <w:rPr>
-          <w:sz w:val="28"/>
+        <w:rPr>
           <w:lang w:val="en-GB"/>
         </w:rPr>
       </w:pPr>
       <w:bookmarkStart w:id="12" w:name="_Toc25338545"/>
       <w:r>
         <w:rPr>
-          <w:sz w:val="28"/>
           <w:lang w:val="en-GB"/>
         </w:rPr>
         <w:t>Medieval Age</w:t>
@@ -2494,6 +2482,7 @@
     </w:p>
     <w:p>
       <w:r>
+        <w:lastRenderedPageBreak/>
         <w:t xml:space="preserve">Smelting process: A clay vessel about 1.1m tall and 3m long and 1.1m wide is constructed (Known as a </w:t>
       </w:r>
       <w:proofErr w:type="spellStart"/>
@@ -2511,9 +2500,8 @@
         <w:rPr>
           <w:noProof/>
         </w:rPr>
-        <w:lastRenderedPageBreak/>
         <w:drawing>
-          <wp:anchor distT="0" distB="0" distL="114300" distR="114300" simplePos="0" relativeHeight="251658752" behindDoc="0" locked="0" layoutInCell="1" allowOverlap="1" wp14:anchorId="1089320A" wp14:editId="7A5172AF">
+          <wp:anchor distT="0" distB="0" distL="114300" distR="114300" simplePos="0" relativeHeight="251657728" behindDoc="0" locked="0" layoutInCell="1" allowOverlap="1" wp14:anchorId="1089320A" wp14:editId="7A5172AF">
             <wp:simplePos x="0" y="0"/>
             <wp:positionH relativeFrom="column">
               <wp:posOffset>4535722</wp:posOffset>
@@ -2787,16 +2775,13 @@
       <w:pPr>
         <w:pStyle w:val="Heading2"/>
         <w:spacing w:line="360" w:lineRule="auto"/>
-        <w:jc w:val="left"/>
-        <w:rPr>
-          <w:sz w:val="28"/>
+        <w:rPr>
           <w:lang w:val="en-GB"/>
         </w:rPr>
       </w:pPr>
       <w:bookmarkStart w:id="13" w:name="_Toc25338546"/>
       <w:r>
         <w:rPr>
-          <w:sz w:val="28"/>
           <w:lang w:val="en-GB"/>
         </w:rPr>
         <w:t>Industrial Age</w:t>
@@ -2939,7 +2924,14 @@
           <w:lang w:val="en-GB"/>
         </w:rPr>
         <w:tab/>
-        <w:t>Most notable is silversmithing in France – due to silver having more than just utilitarian purposes, such as jewellery and household ornaments, the ownership of silver was viewed as a sign of wealth and status. Training to become a master silversmith took rigorous training, taking up to eleven years: eight years spent as an apprentice, 2-3 years as a journey, followed by a final trial (“masterpiece”), that if passed meant the obtainment of master status.</w:t>
+        <w:t xml:space="preserve">Most notable is silversmithing in France – due to silver having more than just utilitarian purposes, such as jewellery and household ornaments, the ownership of silver was viewed as a sign of wealth and status. Training to become a master silversmith took rigorous training, taking up to eleven years: eight years spent as an apprentice, 2-3 years as a journey, followed by a final trial (“masterpiece”), that if passed </w:t>
+      </w:r>
+      <w:r>
+        <w:rPr>
+          <w:lang w:val="en-GB"/>
+        </w:rPr>
+        <w:lastRenderedPageBreak/>
+        <w:t>meant the obtainment of master status.</w:t>
       </w:r>
       <w:r>
         <w:rPr>
@@ -2966,7 +2958,6 @@
         <w:rPr>
           <w:lang w:val="en-GB"/>
         </w:rPr>
-        <w:lastRenderedPageBreak/>
         <w:tab/>
         <w:t xml:space="preserve">At this stage of the game, silver could be offered to the player as a new material to craft, creating items such as cutlery (e.g. teaspoons, forks), necklaces/bracelets or teapots, as these were common items in wealthy French households. Silver is also a recyclable material, meaning silversmiths can melt down old/unused silver items and reform into ingots to create new silver products. This gives the possible complexity to the internal economy of allowing the player to either use old items they may have </w:t>
       </w:r>
@@ -3009,16 +3000,13 @@
       <w:pPr>
         <w:pStyle w:val="Heading2"/>
         <w:spacing w:line="360" w:lineRule="auto"/>
-        <w:jc w:val="left"/>
-        <w:rPr>
-          <w:sz w:val="28"/>
+        <w:rPr>
           <w:lang w:val="en-GB"/>
         </w:rPr>
       </w:pPr>
       <w:bookmarkStart w:id="14" w:name="_Toc25338547"/>
       <w:r>
         <w:rPr>
-          <w:sz w:val="28"/>
           <w:lang w:val="en-GB"/>
         </w:rPr>
         <w:t>Modern Age</w:t>
@@ -3196,7 +3184,15 @@
           <w:rFonts w:eastAsia="Calibri"/>
           <w:lang w:val="en-GB"/>
         </w:rPr>
-        <w:t xml:space="preserve">Other material parts, the smaller parts must be stamped this is normally done by a sub-contractor who specializes in stamping. The way they use the stamping machines is like the way a cookie cutter works, the springs are also sub contracted out to someone who specializes in spring manufacturing. </w:t>
+        <w:t xml:space="preserve">Other material parts, the smaller parts must be stamped this is normally done by a sub-contractor who specializes in stamping. The way they use the stamping machines is like the way a cookie </w:t>
+      </w:r>
+      <w:r>
+        <w:rPr>
+          <w:rFonts w:eastAsia="Calibri"/>
+          <w:lang w:val="en-GB"/>
+        </w:rPr>
+        <w:lastRenderedPageBreak/>
+        <w:t xml:space="preserve">cutter works, the springs are also sub contracted out to someone who specializes in spring manufacturing. </w:t>
       </w:r>
     </w:p>
     <w:p>
@@ -3218,7 +3214,6 @@
           <w:rFonts w:eastAsia="Calibri"/>
           <w:lang w:val="en-GB"/>
         </w:rPr>
-        <w:lastRenderedPageBreak/>
         <w:t xml:space="preserve">The stock, the stock is made from a sub-contractor who works with wood and he will shape the stock from walnut board and then ship them to the manufacturer. </w:t>
       </w:r>
     </w:p>
@@ -6040,6 +6035,555 @@
     <w:p>
       <w:pPr>
         <w:pStyle w:val="FootnoteText"/>
+        <w:rPr>
+          <w:lang w:val="en-GB"/>
+        </w:rPr>
+      </w:pPr>
+    </w:p>
+    <w:p>
+      <w:pPr>
+        <w:rPr>
+          <w:lang w:val="en-GB"/>
+        </w:rPr>
+      </w:pPr>
+      <w:r>
+        <w:rPr>
+          <w:lang w:val="en-GB"/>
+        </w:rPr>
+        <w:br w:type="page"/>
+      </w:r>
+    </w:p>
+    <w:p>
+      <w:pPr>
+        <w:pStyle w:val="Heading1"/>
+        <w:rPr>
+          <w:lang w:val="en-GB"/>
+        </w:rPr>
+      </w:pPr>
+      <w:r>
+        <w:rPr>
+          <w:lang w:val="en-GB"/>
+        </w:rPr>
+        <w:lastRenderedPageBreak/>
+        <w:t>Mechanics Designs</w:t>
+      </w:r>
+    </w:p>
+    <w:p>
+      <w:pPr>
+        <w:rPr>
+          <w:lang w:val="en-GB"/>
+        </w:rPr>
+      </w:pPr>
+    </w:p>
+    <w:p>
+      <w:pPr>
+        <w:pStyle w:val="Heading2"/>
+        <w:rPr>
+          <w:lang w:val="en-GB"/>
+        </w:rPr>
+      </w:pPr>
+      <w:r>
+        <w:rPr>
+          <w:lang w:val="en-GB"/>
+        </w:rPr>
+        <w:t>Anvil Hammering</w:t>
+      </w:r>
+    </w:p>
+    <w:p>
+      <w:pPr>
+        <w:rPr>
+          <w:lang w:val="en-GB"/>
+        </w:rPr>
+      </w:pPr>
+    </w:p>
+    <w:p>
+      <w:pPr>
+        <w:rPr>
+          <w:lang w:val="en-GB"/>
+        </w:rPr>
+      </w:pPr>
+      <w:r>
+        <w:rPr>
+          <w:noProof/>
+          <w:lang w:val="en-GB"/>
+        </w:rPr>
+        <w:pict w14:anchorId="1511A66E">
+          <v:shapetype id="_x0000_t34" coordsize="21600,21600" o:spt="34" o:oned="t" adj="10800" path="m,l@0,0@0,21600,21600,21600e" filled="f">
+            <v:stroke joinstyle="miter"/>
+            <v:formulas>
+              <v:f eqn="val #0"/>
+            </v:formulas>
+            <v:path arrowok="t" fillok="f" o:connecttype="none"/>
+            <v:handles>
+              <v:h position="#0,center"/>
+            </v:handles>
+            <o:lock v:ext="edit" shapetype="t"/>
+          </v:shapetype>
+          <v:shape id="_x0000_s1040" type="#_x0000_t34" style="position:absolute;margin-left:252.55pt;margin-top:113pt;width:25.65pt;height:20.15pt;rotation:180;z-index:251674112" o:connectortype="elbow" adj="10779,-286481,-310063">
+            <v:stroke endarrow="block"/>
+          </v:shape>
+        </w:pict>
+      </w:r>
+      <w:r>
+        <w:rPr>
+          <w:noProof/>
+          <w:lang w:val="en-GB"/>
+        </w:rPr>
+        <w:pict w14:anchorId="7AC58502">
+          <v:shape id="_x0000_s1045" type="#_x0000_t34" style="position:absolute;margin-left:187.1pt;margin-top:204.05pt;width:19.1pt;height:.55pt;rotation:90;flip:x;z-index:251679232" o:connectortype="elbow" adj=",12916800,-323830">
+            <v:stroke endarrow="block"/>
+          </v:shape>
+        </w:pict>
+      </w:r>
+      <w:r>
+        <w:rPr>
+          <w:noProof/>
+          <w:lang w:val="en-GB"/>
+        </w:rPr>
+        <w:pict w14:anchorId="59F70337">
+          <v:shape id="_x0000_s1044" type="#_x0000_t34" style="position:absolute;margin-left:232.35pt;margin-top:150.65pt;width:45.85pt;height:21.25pt;flip:y;z-index:251678208" o:connectortype="elbow" adj="10788,311040,-151860">
+            <v:stroke endarrow="block"/>
+          </v:shape>
+        </w:pict>
+      </w:r>
+      <w:r>
+        <w:rPr>
+          <w:noProof/>
+          <w:lang w:val="en-GB"/>
+        </w:rPr>
+        <w:pict w14:anchorId="742C08C5">
+          <v:shapetype id="_x0000_t32" coordsize="21600,21600" o:spt="32" o:oned="t" path="m,l21600,21600e" filled="f">
+            <v:path arrowok="t" fillok="f" o:connecttype="none"/>
+            <o:lock v:ext="edit" shapetype="t"/>
+          </v:shapetype>
+          <v:shape id="_x0000_s1043" type="#_x0000_t32" style="position:absolute;margin-left:33pt;margin-top:137.25pt;width:18pt;height:0;rotation:90;z-index:251677184" o:connectortype="elbow" adj="-158400,-1,-158400">
+            <v:stroke endarrow="block"/>
+          </v:shape>
+        </w:pict>
+      </w:r>
+      <w:r>
+        <w:rPr>
+          <w:noProof/>
+          <w:lang w:val="en-GB"/>
+        </w:rPr>
+        <w:pict w14:anchorId="0DC23379">
+          <v:shape id="_x0000_s1042" type="#_x0000_t32" style="position:absolute;margin-left:94.9pt;margin-top:101.55pt;width:40.9pt;height:0;rotation:180;z-index:251676160" o:connectortype="elbow" adj="-119249,-1,-119249">
+            <v:stroke endarrow="block"/>
+          </v:shape>
+        </w:pict>
+      </w:r>
+      <w:r>
+        <w:rPr>
+          <w:noProof/>
+          <w:lang w:val="en-GB"/>
+        </w:rPr>
+        <w:pict w14:anchorId="72A0BC27">
+          <v:shape id="_x0000_s1041" type="#_x0000_t32" style="position:absolute;margin-left:174pt;margin-top:141.9pt;width:41.5pt;height:0;rotation:90;z-index:251675136" o:connectortype="elbow" adj="-148207,-1,-148207">
+            <v:stroke endarrow="block"/>
+          </v:shape>
+        </w:pict>
+      </w:r>
+      <w:r>
+        <w:rPr>
+          <w:noProof/>
+          <w:lang w:val="en-GB"/>
+        </w:rPr>
+        <w:pict w14:anchorId="5FFEC4F1">
+          <v:shape id="_x0000_s1039" type="#_x0000_t34" style="position:absolute;margin-left:332.75pt;margin-top:62.75pt;width:84pt;height:44.75pt;rotation:90;z-index:251673088" o:connectortype="elbow" adj=",-85555,-125254">
+            <v:stroke endarrow="block"/>
+          </v:shape>
+        </w:pict>
+      </w:r>
+      <w:r>
+        <w:rPr>
+          <w:noProof/>
+          <w:lang w:val="en-GB"/>
+        </w:rPr>
+        <w:pict w14:anchorId="58B64998">
+          <v:shape id="_x0000_s1038" type="#_x0000_t34" style="position:absolute;margin-left:240pt;margin-top:15.9pt;width:83.45pt;height:14.2pt;z-index:251672064" o:connectortype="elbow" adj="10794,-228169,-85416">
+            <v:stroke endarrow="block"/>
+          </v:shape>
+        </w:pict>
+      </w:r>
+      <w:r>
+        <w:rPr>
+          <w:noProof/>
+          <w:lang w:val="en-GB"/>
+        </w:rPr>
+        <w:pict w14:anchorId="7C6EEB84">
+          <v:shape id="_x0000_s1037" type="#_x0000_t34" style="position:absolute;margin-left:75.8pt;margin-top:29.55pt;width:67.1pt;height:14.2pt;rotation:180;z-index:251671040" o:connectortype="elbow" adj=",-270532,-74972">
+            <v:stroke endarrow="block"/>
+          </v:shape>
+        </w:pict>
+      </w:r>
+      <w:r>
+        <w:rPr>
+          <w:noProof/>
+          <w:lang w:val="en-GB"/>
+        </w:rPr>
+        <w:pict w14:anchorId="7097918B">
+          <v:shape id="_x0000_s1035" type="#_x0000_t32" style="position:absolute;margin-left:71.45pt;margin-top:16.45pt;width:68.15pt;height:0;z-index:251670016" o:connectortype="elbow" adj="-51171,-1,-51171">
+            <v:stroke endarrow="block"/>
+          </v:shape>
+        </w:pict>
+      </w:r>
+      <w:r>
+        <w:rPr>
+          <w:noProof/>
+          <w:lang w:val="en-GB"/>
+        </w:rPr>
+        <w:pict w14:anchorId="48A51FC5">
+          <v:shapetype id="_x0000_t202" coordsize="21600,21600" o:spt="202" path="m,l,21600r21600,l21600,xe">
+            <v:stroke joinstyle="miter"/>
+            <v:path gradientshapeok="t" o:connecttype="rect"/>
+          </v:shapetype>
+          <v:shape id="_x0000_s1034" type="#_x0000_t202" style="position:absolute;margin-left:-2.2pt;margin-top:150.1pt;width:84.55pt;height:36pt;z-index:251668992" fillcolor="white [3201]" strokecolor="#8064a2 [3207]" strokeweight="5pt">
+            <v:stroke linestyle="thickThin"/>
+            <v:shadow color="#868686"/>
+            <v:textbox style="mso-next-textbox:#_x0000_s1034">
+              <w:txbxContent>
+                <w:p>
+                  <w:r>
+                    <w:t>Update quality level</w:t>
+                  </w:r>
+                </w:p>
+              </w:txbxContent>
+            </v:textbox>
+          </v:shape>
+        </w:pict>
+      </w:r>
+      <w:r>
+        <w:rPr>
+          <w:noProof/>
+          <w:lang w:val="en-GB"/>
+        </w:rPr>
+        <w:pict w14:anchorId="45E492CE">
+          <v:shape id="_x0000_s1033" type="#_x0000_t202" style="position:absolute;margin-left:93.8pt;margin-top:217.7pt;width:229.65pt;height:34.95pt;z-index:251667968" fillcolor="white [3201]" strokecolor="#8064a2 [3207]" strokeweight="5pt">
+            <v:stroke linestyle="thickThin"/>
+            <v:shadow color="#868686"/>
+            <v:textbox style="mso-next-textbox:#_x0000_s1033">
+              <w:txbxContent>
+                <w:p>
+                  <w:r>
+                    <w:t>Await delivery, turn off gauges, register final quality level and reward.</w:t>
+                  </w:r>
+                </w:p>
+              </w:txbxContent>
+            </v:textbox>
+          </v:shape>
+        </w:pict>
+      </w:r>
+      <w:r>
+        <w:rPr>
+          <w:noProof/>
+          <w:lang w:val="en-GB"/>
+        </w:rPr>
+        <w:pict w14:anchorId="0B9DFCAB">
+          <v:shape id="_x0000_s1032" type="#_x0000_t202" style="position:absolute;margin-left:281.45pt;margin-top:132.1pt;width:75.3pt;height:24.5pt;z-index:251666944" fillcolor="white [3201]" strokecolor="#4bacc6 [3208]" strokeweight="5pt">
+            <v:stroke linestyle="thickThin"/>
+            <v:shadow color="#868686"/>
+            <v:textbox style="mso-next-textbox:#_x0000_s1032">
+              <w:txbxContent>
+                <w:p>
+                  <w:r>
+                    <w:t>Await strike</w:t>
+                  </w:r>
+                </w:p>
+              </w:txbxContent>
+            </v:textbox>
+          </v:shape>
+        </w:pict>
+      </w:r>
+      <w:r>
+        <w:rPr>
+          <w:noProof/>
+          <w:lang w:val="en-GB"/>
+        </w:rPr>
+        <w:pict w14:anchorId="65E8C058">
+          <v:shape id="_x0000_s1031" type="#_x0000_t202" style="position:absolute;margin-left:164.7pt;margin-top:168.1pt;width:64.4pt;height:22.95pt;z-index:251665920" fillcolor="white [3201]" strokecolor="#4bacc6 [3208]" strokeweight="5pt">
+            <v:stroke linestyle="thickThin"/>
+            <v:shadow color="#868686"/>
+            <v:textbox style="mso-next-textbox:#_x0000_s1031">
+              <w:txbxContent>
+                <w:p>
+                  <w:r>
+                    <w:t>Complete?</w:t>
+                  </w:r>
+                </w:p>
+              </w:txbxContent>
+            </v:textbox>
+          </v:shape>
+        </w:pict>
+      </w:r>
+      <w:r>
+        <w:rPr>
+          <w:noProof/>
+          <w:lang w:val="en-GB"/>
+        </w:rPr>
+        <w:pict w14:anchorId="5E3A8739">
+          <v:shape id="_x0000_s1029" type="#_x0000_t202" style="position:absolute;margin-left:139.6pt;margin-top:83pt;width:107.45pt;height:35.4pt;z-index:251663872" fillcolor="white [3201]" strokecolor="#f79646 [3209]" strokeweight="5pt">
+            <v:stroke linestyle="thickThin"/>
+            <v:shadow color="#868686"/>
+            <v:textbox style="mso-next-textbox:#_x0000_s1029">
+              <w:txbxContent>
+                <w:p>
+                  <w:r>
+                    <w:t>Item struck by hammer</w:t>
+                  </w:r>
+                </w:p>
+              </w:txbxContent>
+            </v:textbox>
+          </v:shape>
+        </w:pict>
+      </w:r>
+      <w:r>
+        <w:rPr>
+          <w:noProof/>
+          <w:lang w:val="en-GB"/>
+        </w:rPr>
+        <w:pict w14:anchorId="7AB9602E">
+          <v:shape id="_x0000_s1030" type="#_x0000_t202" style="position:absolute;margin-left:0;margin-top:74.8pt;width:90.5pt;height:50.2pt;z-index:251664896" fillcolor="white [3201]" strokecolor="#8064a2 [3207]" strokeweight="5pt">
+            <v:stroke linestyle="thickThin"/>
+            <v:shadow color="#868686"/>
+            <v:textbox style="mso-next-textbox:#_x0000_s1030">
+              <w:txbxContent>
+                <w:p>
+                  <w:r>
+                    <w:t>Register force &amp; time. Display points</w:t>
+                  </w:r>
+                </w:p>
+              </w:txbxContent>
+            </v:textbox>
+          </v:shape>
+        </w:pict>
+      </w:r>
+      <w:r>
+        <w:rPr>
+          <w:noProof/>
+          <w:lang w:val="en-GB"/>
+        </w:rPr>
+        <w:pict w14:anchorId="16D7B5F7">
+          <v:shape id="_x0000_s1028" type="#_x0000_t202" style="position:absolute;margin-left:325.65pt;margin-top:2.8pt;width:105.8pt;height:39.25pt;z-index:251662848" fillcolor="white [3201]" strokecolor="#f79646 [3209]" strokeweight="5pt">
+            <v:stroke linestyle="thickThin"/>
+            <v:shadow color="#868686"/>
+            <v:textbox style="mso-next-textbox:#_x0000_s1028">
+              <w:txbxContent>
+                <w:p>
+                  <w:r>
+                    <w:t>Display timer and force gauges</w:t>
+                  </w:r>
+                </w:p>
+              </w:txbxContent>
+            </v:textbox>
+          </v:shape>
+        </w:pict>
+      </w:r>
+      <w:r>
+        <w:rPr>
+          <w:noProof/>
+          <w:lang w:val="en-GB"/>
+        </w:rPr>
+        <w:pict w14:anchorId="15557592">
+          <v:shape id="_x0000_s1027" type="#_x0000_t202" style="position:absolute;margin-left:2in;margin-top:1.7pt;width:95.45pt;height:42.05pt;z-index:251661824" fillcolor="white [3201]" strokecolor="#4bacc6 [3208]" strokeweight="5pt">
+            <v:stroke linestyle="thickThin"/>
+            <v:shadow color="#868686"/>
+            <v:textbox style="mso-next-textbox:#_x0000_s1027">
+              <w:txbxContent>
+                <w:p>
+                  <w:r>
+                    <w:t>Item ready for striking?</w:t>
+                  </w:r>
+                </w:p>
+              </w:txbxContent>
+            </v:textbox>
+          </v:shape>
+        </w:pict>
+      </w:r>
+      <w:r>
+        <w:rPr>
+          <w:noProof/>
+          <w:lang w:val="en-GB"/>
+        </w:rPr>
+        <w:pict w14:anchorId="1D0E8BA0">
+          <v:shape id="_x0000_s1026" type="#_x0000_t202" style="position:absolute;margin-left:-1.1pt;margin-top:2.8pt;width:70.95pt;height:27.3pt;z-index:251660800" fillcolor="white [3201]" strokecolor="#8064a2 [3207]" strokeweight="5pt">
+            <v:stroke linestyle="thickThin"/>
+            <v:shadow color="#868686"/>
+            <v:textbox style="mso-next-textbox:#_x0000_s1026">
+              <w:txbxContent>
+                <w:p>
+                  <w:r>
+                    <w:t>Await item</w:t>
+                  </w:r>
+                </w:p>
+              </w:txbxContent>
+            </v:textbox>
+          </v:shape>
+        </w:pict>
+      </w:r>
+    </w:p>
+    <w:p>
+      <w:pPr>
+        <w:rPr>
+          <w:lang w:val="en-GB"/>
+        </w:rPr>
+      </w:pPr>
+    </w:p>
+    <w:p>
+      <w:pPr>
+        <w:rPr>
+          <w:lang w:val="en-GB"/>
+        </w:rPr>
+      </w:pPr>
+    </w:p>
+    <w:p>
+      <w:pPr>
+        <w:rPr>
+          <w:lang w:val="en-GB"/>
+        </w:rPr>
+      </w:pPr>
+    </w:p>
+    <w:p>
+      <w:pPr>
+        <w:rPr>
+          <w:lang w:val="en-GB"/>
+        </w:rPr>
+      </w:pPr>
+    </w:p>
+    <w:p>
+      <w:pPr>
+        <w:rPr>
+          <w:lang w:val="en-GB"/>
+        </w:rPr>
+      </w:pPr>
+    </w:p>
+    <w:p>
+      <w:pPr>
+        <w:rPr>
+          <w:lang w:val="en-GB"/>
+        </w:rPr>
+      </w:pPr>
+    </w:p>
+    <w:p>
+      <w:pPr>
+        <w:rPr>
+          <w:lang w:val="en-GB"/>
+        </w:rPr>
+      </w:pPr>
+    </w:p>
+    <w:p>
+      <w:pPr>
+        <w:rPr>
+          <w:lang w:val="en-GB"/>
+        </w:rPr>
+      </w:pPr>
+    </w:p>
+    <w:p>
+      <w:pPr>
+        <w:rPr>
+          <w:lang w:val="en-GB"/>
+        </w:rPr>
+      </w:pPr>
+    </w:p>
+    <w:p>
+      <w:pPr>
+        <w:rPr>
+          <w:lang w:val="en-GB"/>
+        </w:rPr>
+      </w:pPr>
+    </w:p>
+    <w:p>
+      <w:pPr>
+        <w:rPr>
+          <w:lang w:val="en-GB"/>
+        </w:rPr>
+      </w:pPr>
+    </w:p>
+    <w:p>
+      <w:pPr>
+        <w:rPr>
+          <w:lang w:val="en-GB"/>
+        </w:rPr>
+      </w:pPr>
+    </w:p>
+    <w:p>
+      <w:pPr>
+        <w:rPr>
+          <w:lang w:val="en-GB"/>
+        </w:rPr>
+      </w:pPr>
+    </w:p>
+    <w:p>
+      <w:pPr>
+        <w:rPr>
+          <w:lang w:val="en-GB"/>
+        </w:rPr>
+      </w:pPr>
+    </w:p>
+    <w:p>
+      <w:pPr>
+        <w:rPr>
+          <w:lang w:val="en-GB"/>
+        </w:rPr>
+      </w:pPr>
+    </w:p>
+    <w:p>
+      <w:pPr>
+        <w:rPr>
+          <w:lang w:val="en-GB"/>
+        </w:rPr>
+      </w:pPr>
+    </w:p>
+    <w:p>
+      <w:pPr>
+        <w:rPr>
+          <w:lang w:val="en-GB"/>
+        </w:rPr>
+      </w:pPr>
+    </w:p>
+    <w:p>
+      <w:pPr>
+        <w:rPr>
+          <w:lang w:val="en-GB"/>
+        </w:rPr>
+      </w:pPr>
+    </w:p>
+    <w:p>
+      <w:pPr>
+        <w:rPr>
+          <w:lang w:val="en-GB"/>
+        </w:rPr>
+      </w:pPr>
+    </w:p>
+    <w:p>
+      <w:pPr>
+        <w:rPr>
+          <w:lang w:val="en-GB"/>
+        </w:rPr>
+      </w:pPr>
+    </w:p>
+    <w:p>
+      <w:pPr>
+        <w:rPr>
+          <w:lang w:val="en-GB"/>
+        </w:rPr>
+      </w:pPr>
+    </w:p>
+    <w:p>
+      <w:pPr>
+        <w:rPr>
+          <w:lang w:val="en-GB"/>
+        </w:rPr>
+      </w:pPr>
+    </w:p>
+    <w:p>
+      <w:pPr>
+        <w:rPr>
+          <w:lang w:val="en-GB"/>
+        </w:rPr>
+      </w:pPr>
+    </w:p>
+    <w:p>
+      <w:pPr>
         <w:rPr>
           <w:lang w:val="en-GB"/>
         </w:rPr>
@@ -7326,13 +7870,14 @@
     <w:basedOn w:val="Normal"/>
     <w:next w:val="Normal"/>
     <w:qFormat/>
+    <w:rsid w:val="008B5FBD"/>
     <w:pPr>
       <w:keepNext/>
-      <w:jc w:val="center"/>
       <w:outlineLvl w:val="1"/>
     </w:pPr>
     <w:rPr>
       <w:b/>
+      <w:sz w:val="28"/>
     </w:rPr>
   </w:style>
   <w:style w:type="paragraph" w:styleId="Heading3">

</xml_diff>

<commit_message>
Added Menus and Level changing Mechanic Design
</commit_message>
<xml_diff>
--- a/Project Hephaestus Design Document.docx
+++ b/Project Hephaestus Design Document.docx
@@ -2501,7 +2501,7 @@
           <w:noProof/>
         </w:rPr>
         <w:drawing>
-          <wp:anchor distT="0" distB="0" distL="114300" distR="114300" simplePos="0" relativeHeight="251657728" behindDoc="0" locked="0" layoutInCell="1" allowOverlap="1" wp14:anchorId="1089320A" wp14:editId="7A5172AF">
+          <wp:anchor distT="0" distB="0" distL="114300" distR="114300" simplePos="0" relativeHeight="251658752" behindDoc="0" locked="0" layoutInCell="1" allowOverlap="1" wp14:anchorId="1089320A" wp14:editId="21B2EA3F">
             <wp:simplePos x="0" y="0"/>
             <wp:positionH relativeFrom="column">
               <wp:posOffset>4535722</wp:posOffset>
@@ -3340,7 +3340,7 @@
           <w:lang w:val="en-GB"/>
         </w:rPr>
         <w:drawing>
-          <wp:inline distT="0" distB="0" distL="0" distR="0" wp14:anchorId="236BC843" wp14:editId="78EE7E9D">
+          <wp:inline distT="0" distB="0" distL="0" distR="0" wp14:anchorId="236BC843" wp14:editId="67D13B1E">
             <wp:extent cx="2819400" cy="2819400"/>
             <wp:effectExtent l="0" t="0" r="0" b="0"/>
             <wp:docPr id="20" name="Picture 20"/>
@@ -3395,7 +3395,7 @@
           <w:lang w:val="en-GB"/>
         </w:rPr>
         <w:drawing>
-          <wp:inline distT="0" distB="0" distL="0" distR="0" wp14:anchorId="707C49CA" wp14:editId="6B27B4DB">
+          <wp:inline distT="0" distB="0" distL="0" distR="0" wp14:anchorId="707C49CA" wp14:editId="60D5CBA2">
             <wp:extent cx="2638425" cy="1844603"/>
             <wp:effectExtent l="0" t="0" r="0" b="0"/>
             <wp:docPr id="22" name="Picture 22"/>
@@ -3483,7 +3483,7 @@
           <w:lang w:val="en-GB"/>
         </w:rPr>
         <w:drawing>
-          <wp:inline distT="0" distB="0" distL="0" distR="0" wp14:anchorId="6D5213BE" wp14:editId="00CC464E">
+          <wp:inline distT="0" distB="0" distL="0" distR="0" wp14:anchorId="6D5213BE" wp14:editId="04F1E89C">
             <wp:extent cx="3343275" cy="3343275"/>
             <wp:effectExtent l="0" t="0" r="0" b="0"/>
             <wp:docPr id="23" name="Picture 23"/>
@@ -3560,7 +3560,7 @@
         </w:rPr>
         <w:lastRenderedPageBreak/>
         <w:drawing>
-          <wp:inline distT="0" distB="0" distL="0" distR="0" wp14:anchorId="37B1CF91" wp14:editId="3B74AE1E">
+          <wp:inline distT="0" distB="0" distL="0" distR="0" wp14:anchorId="37B1CF91" wp14:editId="4F756B95">
             <wp:extent cx="3686175" cy="2745432"/>
             <wp:effectExtent l="0" t="0" r="0" b="0"/>
             <wp:docPr id="24" name="Picture 24"/>
@@ -3636,7 +3636,7 @@
           <w:lang w:val="en-GB"/>
         </w:rPr>
         <w:drawing>
-          <wp:inline distT="0" distB="0" distL="0" distR="0" wp14:anchorId="65F2AADA" wp14:editId="48CD233A">
+          <wp:inline distT="0" distB="0" distL="0" distR="0" wp14:anchorId="65F2AADA" wp14:editId="66AD14D5">
             <wp:extent cx="3305175" cy="3305175"/>
             <wp:effectExtent l="0" t="0" r="0" b="0"/>
             <wp:docPr id="26" name="Picture 26"/>
@@ -3713,7 +3713,7 @@
         </w:rPr>
         <w:lastRenderedPageBreak/>
         <w:drawing>
-          <wp:inline distT="0" distB="0" distL="0" distR="0" wp14:anchorId="26E923EF" wp14:editId="6C5AA23E">
+          <wp:inline distT="0" distB="0" distL="0" distR="0" wp14:anchorId="26E923EF" wp14:editId="19052A30">
             <wp:extent cx="2962275" cy="2962275"/>
             <wp:effectExtent l="0" t="0" r="0" b="0"/>
             <wp:docPr id="28" name="Picture 28"/>
@@ -3789,7 +3789,7 @@
           <w:lang w:val="en-GB"/>
         </w:rPr>
         <w:drawing>
-          <wp:inline distT="0" distB="0" distL="0" distR="0" wp14:anchorId="57077178" wp14:editId="7CA726C9">
+          <wp:inline distT="0" distB="0" distL="0" distR="0" wp14:anchorId="57077178" wp14:editId="7630421C">
             <wp:extent cx="2771775" cy="2771775"/>
             <wp:effectExtent l="0" t="0" r="0" b="0"/>
             <wp:docPr id="30" name="Picture 30"/>
@@ -3894,7 +3894,7 @@
         </w:rPr>
         <w:lastRenderedPageBreak/>
         <w:drawing>
-          <wp:inline distT="0" distB="0" distL="0" distR="0" wp14:anchorId="5ADE9948" wp14:editId="469B028F">
+          <wp:inline distT="0" distB="0" distL="0" distR="0" wp14:anchorId="5ADE9948" wp14:editId="346521BC">
             <wp:extent cx="2736589" cy="1971675"/>
             <wp:effectExtent l="0" t="0" r="0" b="0"/>
             <wp:docPr id="25" name="Picture 25"/>
@@ -3972,7 +3972,7 @@
           <w:lang w:val="en-GB"/>
         </w:rPr>
         <w:drawing>
-          <wp:inline distT="0" distB="0" distL="0" distR="0" wp14:anchorId="549BBD49" wp14:editId="12695EDD">
+          <wp:inline distT="0" distB="0" distL="0" distR="0" wp14:anchorId="549BBD49" wp14:editId="26CC02FD">
             <wp:extent cx="2962275" cy="3605129"/>
             <wp:effectExtent l="0" t="0" r="0" b="0"/>
             <wp:docPr id="31" name="Picture 31"/>
@@ -4055,7 +4055,7 @@
           <w:lang w:val="en-GB"/>
         </w:rPr>
         <w:drawing>
-          <wp:inline distT="0" distB="0" distL="0" distR="0" wp14:anchorId="01F2149F" wp14:editId="4D784BA1">
+          <wp:inline distT="0" distB="0" distL="0" distR="0" wp14:anchorId="01F2149F" wp14:editId="7B9B67A4">
             <wp:extent cx="2343150" cy="2851647"/>
             <wp:effectExtent l="0" t="0" r="0" b="0"/>
             <wp:docPr id="32" name="Picture 32"/>
@@ -4186,7 +4186,7 @@
           <w:noProof/>
         </w:rPr>
         <w:drawing>
-          <wp:inline distT="0" distB="0" distL="0" distR="0" wp14:anchorId="5BEA1350" wp14:editId="3DF3CDA3">
+          <wp:inline distT="0" distB="0" distL="0" distR="0" wp14:anchorId="5BEA1350" wp14:editId="13E40693">
             <wp:extent cx="2781300" cy="2781300"/>
             <wp:effectExtent l="0" t="0" r="0" b="0"/>
             <wp:docPr id="4" name="Picture 4"/>
@@ -4262,7 +4262,7 @@
         </w:rPr>
         <w:lastRenderedPageBreak/>
         <w:drawing>
-          <wp:inline distT="0" distB="0" distL="0" distR="0" wp14:anchorId="4D24BD6E" wp14:editId="15840F49">
+          <wp:inline distT="0" distB="0" distL="0" distR="0" wp14:anchorId="4D24BD6E" wp14:editId="2DDD02F4">
             <wp:extent cx="2514600" cy="3845169"/>
             <wp:effectExtent l="0" t="0" r="0" b="0"/>
             <wp:docPr id="5" name="Picture 5"/>
@@ -4344,7 +4344,7 @@
           <w:lang w:val="en-GB"/>
         </w:rPr>
         <w:drawing>
-          <wp:inline distT="0" distB="0" distL="0" distR="0" wp14:anchorId="3302366E" wp14:editId="1F1F56D6">
+          <wp:inline distT="0" distB="0" distL="0" distR="0" wp14:anchorId="3302366E" wp14:editId="12C72468">
             <wp:extent cx="2857500" cy="2246966"/>
             <wp:effectExtent l="0" t="0" r="0" b="0"/>
             <wp:docPr id="29" name="Picture 29"/>
@@ -4559,7 +4559,7 @@
         </w:rPr>
         <w:lastRenderedPageBreak/>
         <w:drawing>
-          <wp:inline distT="0" distB="0" distL="0" distR="0" wp14:anchorId="6E0B39BC" wp14:editId="36F3B5EB">
+          <wp:inline distT="0" distB="0" distL="0" distR="0" wp14:anchorId="6E0B39BC" wp14:editId="7CCC747B">
             <wp:extent cx="3870960" cy="2903220"/>
             <wp:effectExtent l="0" t="0" r="0" b="0"/>
             <wp:docPr id="9" name="Picture 9"/>
@@ -4627,7 +4627,7 @@
           <w:noProof/>
         </w:rPr>
         <w:drawing>
-          <wp:inline distT="0" distB="0" distL="0" distR="0" wp14:anchorId="59B30274" wp14:editId="4BF6E545">
+          <wp:inline distT="0" distB="0" distL="0" distR="0" wp14:anchorId="59B30274" wp14:editId="4A9D968F">
             <wp:extent cx="3911600" cy="2933700"/>
             <wp:effectExtent l="0" t="0" r="0" b="0"/>
             <wp:docPr id="11" name="Picture 11"/>
@@ -4723,7 +4723,7 @@
         </w:rPr>
         <w:lastRenderedPageBreak/>
         <w:drawing>
-          <wp:inline distT="0" distB="0" distL="0" distR="0" wp14:anchorId="69596847" wp14:editId="04133392">
+          <wp:inline distT="0" distB="0" distL="0" distR="0" wp14:anchorId="69596847" wp14:editId="1AA5B9CD">
             <wp:extent cx="3789680" cy="2842260"/>
             <wp:effectExtent l="0" t="0" r="0" b="0"/>
             <wp:docPr id="12" name="Picture 12"/>
@@ -4791,7 +4791,7 @@
           <w:noProof/>
         </w:rPr>
         <w:drawing>
-          <wp:inline distT="0" distB="0" distL="0" distR="0" wp14:anchorId="134CBA14" wp14:editId="15B3827D">
+          <wp:inline distT="0" distB="0" distL="0" distR="0" wp14:anchorId="134CBA14" wp14:editId="62D5BCBF">
             <wp:extent cx="3911600" cy="2933700"/>
             <wp:effectExtent l="0" t="0" r="0" b="0"/>
             <wp:docPr id="13" name="Picture 13"/>
@@ -4859,7 +4859,7 @@
         </w:rPr>
         <w:lastRenderedPageBreak/>
         <w:drawing>
-          <wp:inline distT="0" distB="0" distL="0" distR="0" wp14:anchorId="474E4588" wp14:editId="780B5B24">
+          <wp:inline distT="0" distB="0" distL="0" distR="0" wp14:anchorId="474E4588" wp14:editId="3CB6CBF8">
             <wp:extent cx="3115573" cy="4511040"/>
             <wp:effectExtent l="704850" t="0" r="675640" b="0"/>
             <wp:docPr id="14" name="Picture 14"/>
@@ -4980,7 +4980,7 @@
           <w:lang w:val="en-GB"/>
         </w:rPr>
         <w:drawing>
-          <wp:inline distT="0" distB="0" distL="0" distR="0" wp14:anchorId="7EA1FC4F" wp14:editId="5B24971B">
+          <wp:inline distT="0" distB="0" distL="0" distR="0" wp14:anchorId="7EA1FC4F" wp14:editId="4BBBC81A">
             <wp:extent cx="3995488" cy="2768600"/>
             <wp:effectExtent l="0" t="0" r="0" b="0"/>
             <wp:docPr id="16" name="Picture 16"/>
@@ -5054,7 +5054,7 @@
           <w:lang w:val="en-GB"/>
         </w:rPr>
         <w:drawing>
-          <wp:inline distT="0" distB="0" distL="0" distR="0" wp14:anchorId="0D274F80" wp14:editId="68473A4C">
+          <wp:inline distT="0" distB="0" distL="0" distR="0" wp14:anchorId="0D274F80" wp14:editId="7DF87392">
             <wp:extent cx="2859924" cy="4088741"/>
             <wp:effectExtent l="609600" t="0" r="588645" b="0"/>
             <wp:docPr id="18" name="Picture 18"/>
@@ -5128,7 +5128,7 @@
         </w:rPr>
         <w:lastRenderedPageBreak/>
         <w:drawing>
-          <wp:inline distT="0" distB="0" distL="0" distR="0" wp14:anchorId="43B3AA44" wp14:editId="7CB566CC">
+          <wp:inline distT="0" distB="0" distL="0" distR="0" wp14:anchorId="43B3AA44" wp14:editId="3F7697FB">
             <wp:extent cx="2909129" cy="4159087"/>
             <wp:effectExtent l="628650" t="0" r="596265" b="0"/>
             <wp:docPr id="17" name="Picture 17"/>
@@ -5184,7 +5184,7 @@
           <w:lang w:val="en-GB"/>
         </w:rPr>
         <w:drawing>
-          <wp:inline distT="0" distB="0" distL="0" distR="0" wp14:anchorId="477650F9" wp14:editId="5897F8E7">
+          <wp:inline distT="0" distB="0" distL="0" distR="0" wp14:anchorId="477650F9" wp14:editId="43B16069">
             <wp:extent cx="2762670" cy="3949700"/>
             <wp:effectExtent l="590550" t="0" r="571500" b="0"/>
             <wp:docPr id="15" name="Picture 15"/>
@@ -5258,7 +5258,7 @@
           <w:lang w:val="en-GB"/>
         </w:rPr>
         <w:drawing>
-          <wp:inline distT="0" distB="0" distL="0" distR="0" wp14:anchorId="0ED97060" wp14:editId="46B8D184">
+          <wp:inline distT="0" distB="0" distL="0" distR="0" wp14:anchorId="0ED97060" wp14:editId="06CC6906">
             <wp:extent cx="2420667" cy="3483018"/>
             <wp:effectExtent l="533400" t="0" r="513080" b="0"/>
             <wp:docPr id="19" name="Picture 19"/>
@@ -5323,7 +5323,7 @@
           <w:lang w:val="en-GB"/>
         </w:rPr>
         <w:drawing>
-          <wp:inline distT="0" distB="0" distL="0" distR="0" wp14:anchorId="7B66C598" wp14:editId="6C17A7D4">
+          <wp:inline distT="0" distB="0" distL="0" distR="0" wp14:anchorId="7B66C598" wp14:editId="6AE5CC97">
             <wp:extent cx="3535516" cy="2413000"/>
             <wp:effectExtent l="0" t="0" r="0" b="0"/>
             <wp:docPr id="21" name="Picture 21"/>
@@ -5417,7 +5417,7 @@
           <w:noProof/>
         </w:rPr>
         <w:drawing>
-          <wp:inline distT="0" distB="0" distL="0" distR="0" wp14:anchorId="0F3DD1C1" wp14:editId="1463C37F">
+          <wp:inline distT="0" distB="0" distL="0" distR="0" wp14:anchorId="0F3DD1C1" wp14:editId="0CE6ACA7">
             <wp:extent cx="3665220" cy="2748915"/>
             <wp:effectExtent l="0" t="457200" r="0" b="432435"/>
             <wp:docPr id="10" name="Picture 10"/>
@@ -5579,7 +5579,7 @@
           <w:noProof/>
         </w:rPr>
         <w:drawing>
-          <wp:anchor distT="0" distB="0" distL="114300" distR="114300" simplePos="0" relativeHeight="251657728" behindDoc="0" locked="0" layoutInCell="1" allowOverlap="1" wp14:anchorId="1CC262DC" wp14:editId="68575368">
+          <wp:anchor distT="0" distB="0" distL="114300" distR="114300" simplePos="0" relativeHeight="251638272" behindDoc="0" locked="0" layoutInCell="1" allowOverlap="1" wp14:anchorId="1CC262DC" wp14:editId="087A3672">
             <wp:simplePos x="0" y="0"/>
             <wp:positionH relativeFrom="column">
               <wp:posOffset>3418564</wp:posOffset>
@@ -5646,7 +5646,7 @@
           <w:noProof/>
         </w:rPr>
         <w:drawing>
-          <wp:anchor distT="0" distB="0" distL="114300" distR="114300" simplePos="0" relativeHeight="251656704" behindDoc="0" locked="0" layoutInCell="1" allowOverlap="1" wp14:anchorId="7927B38A" wp14:editId="031FB185">
+          <wp:anchor distT="0" distB="0" distL="114300" distR="114300" simplePos="0" relativeHeight="251636224" behindDoc="0" locked="0" layoutInCell="1" allowOverlap="1" wp14:anchorId="7927B38A" wp14:editId="53877A98">
             <wp:simplePos x="0" y="0"/>
             <wp:positionH relativeFrom="margin">
               <wp:align>left</wp:align>
@@ -5728,7 +5728,7 @@
           <w:noProof/>
         </w:rPr>
         <w:drawing>
-          <wp:anchor distT="0" distB="0" distL="114300" distR="114300" simplePos="0" relativeHeight="251659776" behindDoc="0" locked="0" layoutInCell="1" allowOverlap="1" wp14:anchorId="71E9DC82" wp14:editId="30F70959">
+          <wp:anchor distT="0" distB="0" distL="114300" distR="114300" simplePos="0" relativeHeight="251639296" behindDoc="0" locked="0" layoutInCell="1" allowOverlap="1" wp14:anchorId="71E9DC82" wp14:editId="0F77087E">
             <wp:simplePos x="0" y="0"/>
             <wp:positionH relativeFrom="margin">
               <wp:posOffset>1700806</wp:posOffset>
@@ -5828,7 +5828,7 @@
           <w:szCs w:val="15"/>
         </w:rPr>
         <w:drawing>
-          <wp:anchor distT="0" distB="0" distL="114300" distR="114300" simplePos="0" relativeHeight="251655680" behindDoc="0" locked="0" layoutInCell="1" allowOverlap="1" wp14:anchorId="01251305" wp14:editId="06576443">
+          <wp:anchor distT="0" distB="0" distL="114300" distR="114300" simplePos="0" relativeHeight="251635200" behindDoc="0" locked="0" layoutInCell="1" allowOverlap="1" wp14:anchorId="01251305" wp14:editId="648D7322">
             <wp:simplePos x="0" y="0"/>
             <wp:positionH relativeFrom="margin">
               <wp:posOffset>3848155</wp:posOffset>
@@ -6119,7 +6119,7 @@
             </v:handles>
             <o:lock v:ext="edit" shapetype="t"/>
           </v:shapetype>
-          <v:shape id="_x0000_s1040" type="#_x0000_t34" style="position:absolute;margin-left:252.55pt;margin-top:113pt;width:25.65pt;height:20.15pt;rotation:180;z-index:251674112" o:connectortype="elbow" adj="10779,-286481,-310063">
+          <v:shape id="_x0000_s1040" type="#_x0000_t34" style="position:absolute;margin-left:252.55pt;margin-top:113pt;width:25.65pt;height:20.15pt;rotation:180;z-index:251653632" o:connectortype="elbow" adj="10779,-286481,-310063">
             <v:stroke endarrow="block"/>
           </v:shape>
         </w:pict>
@@ -6130,7 +6130,7 @@
           <w:lang w:val="en-GB"/>
         </w:rPr>
         <w:pict w14:anchorId="7AC58502">
-          <v:shape id="_x0000_s1045" type="#_x0000_t34" style="position:absolute;margin-left:187.1pt;margin-top:204.05pt;width:19.1pt;height:.55pt;rotation:90;flip:x;z-index:251679232" o:connectortype="elbow" adj=",12916800,-323830">
+          <v:shape id="_x0000_s1045" type="#_x0000_t34" style="position:absolute;margin-left:187.1pt;margin-top:204.05pt;width:19.1pt;height:.55pt;rotation:90;flip:x;z-index:251658752" o:connectortype="elbow" adj=",12916800,-323830">
             <v:stroke endarrow="block"/>
           </v:shape>
         </w:pict>
@@ -6141,7 +6141,7 @@
           <w:lang w:val="en-GB"/>
         </w:rPr>
         <w:pict w14:anchorId="59F70337">
-          <v:shape id="_x0000_s1044" type="#_x0000_t34" style="position:absolute;margin-left:232.35pt;margin-top:150.65pt;width:45.85pt;height:21.25pt;flip:y;z-index:251678208" o:connectortype="elbow" adj="10788,311040,-151860">
+          <v:shape id="_x0000_s1044" type="#_x0000_t34" style="position:absolute;margin-left:232.35pt;margin-top:150.65pt;width:45.85pt;height:21.25pt;flip:y;z-index:251657728" o:connectortype="elbow" adj="10788,311040,-151860">
             <v:stroke endarrow="block"/>
           </v:shape>
         </w:pict>
@@ -6156,7 +6156,7 @@
             <v:path arrowok="t" fillok="f" o:connecttype="none"/>
             <o:lock v:ext="edit" shapetype="t"/>
           </v:shapetype>
-          <v:shape id="_x0000_s1043" type="#_x0000_t32" style="position:absolute;margin-left:33pt;margin-top:137.25pt;width:18pt;height:0;rotation:90;z-index:251677184" o:connectortype="elbow" adj="-158400,-1,-158400">
+          <v:shape id="_x0000_s1043" type="#_x0000_t32" style="position:absolute;margin-left:33pt;margin-top:137.25pt;width:18pt;height:0;rotation:90;z-index:251656704" o:connectortype="elbow" adj="-158400,-1,-158400">
             <v:stroke endarrow="block"/>
           </v:shape>
         </w:pict>
@@ -6167,7 +6167,7 @@
           <w:lang w:val="en-GB"/>
         </w:rPr>
         <w:pict w14:anchorId="0DC23379">
-          <v:shape id="_x0000_s1042" type="#_x0000_t32" style="position:absolute;margin-left:94.9pt;margin-top:101.55pt;width:40.9pt;height:0;rotation:180;z-index:251676160" o:connectortype="elbow" adj="-119249,-1,-119249">
+          <v:shape id="_x0000_s1042" type="#_x0000_t32" style="position:absolute;margin-left:94.9pt;margin-top:101.55pt;width:40.9pt;height:0;rotation:180;z-index:251655680" o:connectortype="elbow" adj="-119249,-1,-119249">
             <v:stroke endarrow="block"/>
           </v:shape>
         </w:pict>
@@ -6178,7 +6178,7 @@
           <w:lang w:val="en-GB"/>
         </w:rPr>
         <w:pict w14:anchorId="72A0BC27">
-          <v:shape id="_x0000_s1041" type="#_x0000_t32" style="position:absolute;margin-left:174pt;margin-top:141.9pt;width:41.5pt;height:0;rotation:90;z-index:251675136" o:connectortype="elbow" adj="-148207,-1,-148207">
+          <v:shape id="_x0000_s1041" type="#_x0000_t32" style="position:absolute;margin-left:174pt;margin-top:141.9pt;width:41.5pt;height:0;rotation:90;z-index:251654656" o:connectortype="elbow" adj="-148207,-1,-148207">
             <v:stroke endarrow="block"/>
           </v:shape>
         </w:pict>
@@ -6189,7 +6189,7 @@
           <w:lang w:val="en-GB"/>
         </w:rPr>
         <w:pict w14:anchorId="5FFEC4F1">
-          <v:shape id="_x0000_s1039" type="#_x0000_t34" style="position:absolute;margin-left:332.75pt;margin-top:62.75pt;width:84pt;height:44.75pt;rotation:90;z-index:251673088" o:connectortype="elbow" adj=",-85555,-125254">
+          <v:shape id="_x0000_s1039" type="#_x0000_t34" style="position:absolute;margin-left:332.75pt;margin-top:62.75pt;width:84pt;height:44.75pt;rotation:90;z-index:251652608" o:connectortype="elbow" adj=",-85555,-125254">
             <v:stroke endarrow="block"/>
           </v:shape>
         </w:pict>
@@ -6200,7 +6200,7 @@
           <w:lang w:val="en-GB"/>
         </w:rPr>
         <w:pict w14:anchorId="58B64998">
-          <v:shape id="_x0000_s1038" type="#_x0000_t34" style="position:absolute;margin-left:240pt;margin-top:15.9pt;width:83.45pt;height:14.2pt;z-index:251672064" o:connectortype="elbow" adj="10794,-228169,-85416">
+          <v:shape id="_x0000_s1038" type="#_x0000_t34" style="position:absolute;margin-left:240pt;margin-top:15.9pt;width:83.45pt;height:14.2pt;z-index:251651584" o:connectortype="elbow" adj="10794,-228169,-85416">
             <v:stroke endarrow="block"/>
           </v:shape>
         </w:pict>
@@ -6211,7 +6211,7 @@
           <w:lang w:val="en-GB"/>
         </w:rPr>
         <w:pict w14:anchorId="7C6EEB84">
-          <v:shape id="_x0000_s1037" type="#_x0000_t34" style="position:absolute;margin-left:75.8pt;margin-top:29.55pt;width:67.1pt;height:14.2pt;rotation:180;z-index:251671040" o:connectortype="elbow" adj=",-270532,-74972">
+          <v:shape id="_x0000_s1037" type="#_x0000_t34" style="position:absolute;margin-left:75.8pt;margin-top:29.55pt;width:67.1pt;height:14.2pt;rotation:180;z-index:251650560" o:connectortype="elbow" adj=",-270532,-74972">
             <v:stroke endarrow="block"/>
           </v:shape>
         </w:pict>
@@ -6222,7 +6222,7 @@
           <w:lang w:val="en-GB"/>
         </w:rPr>
         <w:pict w14:anchorId="7097918B">
-          <v:shape id="_x0000_s1035" type="#_x0000_t32" style="position:absolute;margin-left:71.45pt;margin-top:16.45pt;width:68.15pt;height:0;z-index:251670016" o:connectortype="elbow" adj="-51171,-1,-51171">
+          <v:shape id="_x0000_s1035" type="#_x0000_t32" style="position:absolute;margin-left:71.45pt;margin-top:16.45pt;width:68.15pt;height:0;z-index:251649536" o:connectortype="elbow" adj="-51171,-1,-51171">
             <v:stroke endarrow="block"/>
           </v:shape>
         </w:pict>
@@ -6237,7 +6237,7 @@
             <v:stroke joinstyle="miter"/>
             <v:path gradientshapeok="t" o:connecttype="rect"/>
           </v:shapetype>
-          <v:shape id="_x0000_s1034" type="#_x0000_t202" style="position:absolute;margin-left:-2.2pt;margin-top:150.1pt;width:84.55pt;height:36pt;z-index:251668992" fillcolor="white [3201]" strokecolor="#8064a2 [3207]" strokeweight="5pt">
+          <v:shape id="_x0000_s1034" type="#_x0000_t202" style="position:absolute;margin-left:-2.2pt;margin-top:150.1pt;width:84.55pt;height:36pt;z-index:251648512" fillcolor="white [3201]" strokecolor="#8064a2 [3207]" strokeweight="5pt">
             <v:stroke linestyle="thickThin"/>
             <v:shadow color="#868686"/>
             <v:textbox style="mso-next-textbox:#_x0000_s1034">
@@ -6258,7 +6258,7 @@
           <w:lang w:val="en-GB"/>
         </w:rPr>
         <w:pict w14:anchorId="45E492CE">
-          <v:shape id="_x0000_s1033" type="#_x0000_t202" style="position:absolute;margin-left:93.8pt;margin-top:217.7pt;width:229.65pt;height:34.95pt;z-index:251667968" fillcolor="white [3201]" strokecolor="#8064a2 [3207]" strokeweight="5pt">
+          <v:shape id="_x0000_s1033" type="#_x0000_t202" style="position:absolute;margin-left:93.8pt;margin-top:217.7pt;width:229.65pt;height:34.95pt;z-index:251647488" fillcolor="white [3201]" strokecolor="#8064a2 [3207]" strokeweight="5pt">
             <v:stroke linestyle="thickThin"/>
             <v:shadow color="#868686"/>
             <v:textbox style="mso-next-textbox:#_x0000_s1033">
@@ -6279,7 +6279,7 @@
           <w:lang w:val="en-GB"/>
         </w:rPr>
         <w:pict w14:anchorId="0B9DFCAB">
-          <v:shape id="_x0000_s1032" type="#_x0000_t202" style="position:absolute;margin-left:281.45pt;margin-top:132.1pt;width:75.3pt;height:24.5pt;z-index:251666944" fillcolor="white [3201]" strokecolor="#4bacc6 [3208]" strokeweight="5pt">
+          <v:shape id="_x0000_s1032" type="#_x0000_t202" style="position:absolute;margin-left:281.45pt;margin-top:132.1pt;width:75.3pt;height:24.5pt;z-index:251646464" fillcolor="white [3201]" strokecolor="#4bacc6 [3208]" strokeweight="5pt">
             <v:stroke linestyle="thickThin"/>
             <v:shadow color="#868686"/>
             <v:textbox style="mso-next-textbox:#_x0000_s1032">
@@ -6300,7 +6300,7 @@
           <w:lang w:val="en-GB"/>
         </w:rPr>
         <w:pict w14:anchorId="65E8C058">
-          <v:shape id="_x0000_s1031" type="#_x0000_t202" style="position:absolute;margin-left:164.7pt;margin-top:168.1pt;width:64.4pt;height:22.95pt;z-index:251665920" fillcolor="white [3201]" strokecolor="#4bacc6 [3208]" strokeweight="5pt">
+          <v:shape id="_x0000_s1031" type="#_x0000_t202" style="position:absolute;margin-left:164.7pt;margin-top:168.1pt;width:64.4pt;height:22.95pt;z-index:251645440" fillcolor="white [3201]" strokecolor="#4bacc6 [3208]" strokeweight="5pt">
             <v:stroke linestyle="thickThin"/>
             <v:shadow color="#868686"/>
             <v:textbox style="mso-next-textbox:#_x0000_s1031">
@@ -6321,7 +6321,7 @@
           <w:lang w:val="en-GB"/>
         </w:rPr>
         <w:pict w14:anchorId="5E3A8739">
-          <v:shape id="_x0000_s1029" type="#_x0000_t202" style="position:absolute;margin-left:139.6pt;margin-top:83pt;width:107.45pt;height:35.4pt;z-index:251663872" fillcolor="white [3201]" strokecolor="#f79646 [3209]" strokeweight="5pt">
+          <v:shape id="_x0000_s1029" type="#_x0000_t202" style="position:absolute;margin-left:139.6pt;margin-top:83pt;width:107.45pt;height:35.4pt;z-index:251643392" fillcolor="white [3201]" strokecolor="#f79646 [3209]" strokeweight="5pt">
             <v:stroke linestyle="thickThin"/>
             <v:shadow color="#868686"/>
             <v:textbox style="mso-next-textbox:#_x0000_s1029">
@@ -6342,7 +6342,7 @@
           <w:lang w:val="en-GB"/>
         </w:rPr>
         <w:pict w14:anchorId="7AB9602E">
-          <v:shape id="_x0000_s1030" type="#_x0000_t202" style="position:absolute;margin-left:0;margin-top:74.8pt;width:90.5pt;height:50.2pt;z-index:251664896" fillcolor="white [3201]" strokecolor="#8064a2 [3207]" strokeweight="5pt">
+          <v:shape id="_x0000_s1030" type="#_x0000_t202" style="position:absolute;margin-left:0;margin-top:74.8pt;width:90.5pt;height:50.2pt;z-index:251644416" fillcolor="white [3201]" strokecolor="#8064a2 [3207]" strokeweight="5pt">
             <v:stroke linestyle="thickThin"/>
             <v:shadow color="#868686"/>
             <v:textbox style="mso-next-textbox:#_x0000_s1030">
@@ -6363,7 +6363,7 @@
           <w:lang w:val="en-GB"/>
         </w:rPr>
         <w:pict w14:anchorId="16D7B5F7">
-          <v:shape id="_x0000_s1028" type="#_x0000_t202" style="position:absolute;margin-left:325.65pt;margin-top:2.8pt;width:105.8pt;height:39.25pt;z-index:251662848" fillcolor="white [3201]" strokecolor="#f79646 [3209]" strokeweight="5pt">
+          <v:shape id="_x0000_s1028" type="#_x0000_t202" style="position:absolute;margin-left:325.65pt;margin-top:2.8pt;width:105.8pt;height:39.25pt;z-index:251642368" fillcolor="white [3201]" strokecolor="#f79646 [3209]" strokeweight="5pt">
             <v:stroke linestyle="thickThin"/>
             <v:shadow color="#868686"/>
             <v:textbox style="mso-next-textbox:#_x0000_s1028">
@@ -6384,7 +6384,7 @@
           <w:lang w:val="en-GB"/>
         </w:rPr>
         <w:pict w14:anchorId="15557592">
-          <v:shape id="_x0000_s1027" type="#_x0000_t202" style="position:absolute;margin-left:2in;margin-top:1.7pt;width:95.45pt;height:42.05pt;z-index:251661824" fillcolor="white [3201]" strokecolor="#4bacc6 [3208]" strokeweight="5pt">
+          <v:shape id="_x0000_s1027" type="#_x0000_t202" style="position:absolute;margin-left:2in;margin-top:1.7pt;width:95.45pt;height:42.05pt;z-index:251641344" fillcolor="white [3201]" strokecolor="#4bacc6 [3208]" strokeweight="5pt">
             <v:stroke linestyle="thickThin"/>
             <v:shadow color="#868686"/>
             <v:textbox style="mso-next-textbox:#_x0000_s1027">
@@ -6405,7 +6405,7 @@
           <w:lang w:val="en-GB"/>
         </w:rPr>
         <w:pict w14:anchorId="1D0E8BA0">
-          <v:shape id="_x0000_s1026" type="#_x0000_t202" style="position:absolute;margin-left:-1.1pt;margin-top:2.8pt;width:70.95pt;height:27.3pt;z-index:251660800" fillcolor="white [3201]" strokecolor="#8064a2 [3207]" strokeweight="5pt">
+          <v:shape id="_x0000_s1026" type="#_x0000_t202" style="position:absolute;margin-left:-1.1pt;margin-top:2.8pt;width:70.95pt;height:27.3pt;z-index:251640320" fillcolor="white [3201]" strokecolor="#8064a2 [3207]" strokeweight="5pt">
             <v:stroke linestyle="thickThin"/>
             <v:shadow color="#868686"/>
             <v:textbox style="mso-next-textbox:#_x0000_s1026">
@@ -6591,10 +6591,369 @@
     </w:p>
     <w:p>
       <w:pPr>
-        <w:rPr>
-          <w:lang w:val="en-GB"/>
-        </w:rPr>
-      </w:pPr>
+        <w:pStyle w:val="Heading2"/>
+        <w:rPr>
+          <w:lang w:val="en-GB"/>
+        </w:rPr>
+      </w:pPr>
+      <w:r>
+        <w:rPr>
+          <w:lang w:val="en-GB"/>
+        </w:rPr>
+        <w:t>Open Menus</w:t>
+      </w:r>
+    </w:p>
+    <w:p>
+      <w:pPr>
+        <w:rPr>
+          <w:lang w:val="en-GB"/>
+        </w:rPr>
+      </w:pPr>
+    </w:p>
+    <w:p>
+      <w:r>
+        <w:rPr>
+          <w:noProof/>
+        </w:rPr>
+        <w:pict w14:anchorId="7E34B852">
+          <v:shape id="_x0000_s1056" type="#_x0000_t32" style="position:absolute;margin-left:328.9pt;margin-top:31.95pt;width:.55pt;height:15.8pt;flip:y;z-index:251670016" o:connectortype="straight">
+            <v:stroke endarrow="block"/>
+          </v:shape>
+        </w:pict>
+      </w:r>
+      <w:r>
+        <w:rPr>
+          <w:noProof/>
+        </w:rPr>
+        <w:pict w14:anchorId="5447164E">
+          <v:shape id="_x0000_s1055" type="#_x0000_t34" style="position:absolute;margin-left:286.95pt;margin-top:37.9pt;width:16.9pt;height:.55pt;rotation:90;flip:x;z-index:251668992" o:connectortype="elbow" adj=",18807709,-492199">
+            <v:stroke endarrow="block"/>
+          </v:shape>
+        </w:pict>
+      </w:r>
+      <w:r>
+        <w:rPr>
+          <w:noProof/>
+        </w:rPr>
+        <w:pict w14:anchorId="2E249F55">
+          <v:shape id="_x0000_s1054" type="#_x0000_t32" style="position:absolute;margin-left:218.75pt;margin-top:69.6pt;width:38.15pt;height:0;z-index:251667968" o:connectortype="elbow" adj="-174810,-1,-174810">
+            <v:stroke endarrow="block"/>
+          </v:shape>
+        </w:pict>
+      </w:r>
+      <w:r>
+        <w:rPr>
+          <w:noProof/>
+        </w:rPr>
+        <w:pict w14:anchorId="348531BF">
+          <v:shape id="_x0000_s1053" type="#_x0000_t32" style="position:absolute;margin-left:181.9pt;margin-top:42.05pt;width:16.9pt;height:0;rotation:90;z-index:251666944" o:connectortype="elbow" adj="-358317,-1,-358317">
+            <v:stroke endarrow="block"/>
+          </v:shape>
+        </w:pict>
+      </w:r>
+      <w:r>
+        <w:rPr>
+          <w:noProof/>
+        </w:rPr>
+        <w:pict w14:anchorId="0811DE0A">
+          <v:shape id="_x0000_s1052" type="#_x0000_t32" style="position:absolute;margin-left:220.9pt;margin-top:13.95pt;width:37.65pt;height:0;z-index:251665920" o:connectortype="elbow" adj="-178365,-1,-178365">
+            <v:stroke endarrow="block"/>
+          </v:shape>
+        </w:pict>
+      </w:r>
+      <w:r>
+        <w:rPr>
+          <w:noProof/>
+        </w:rPr>
+        <w:pict w14:anchorId="69D4FD9A">
+          <v:shape id="_x0000_s1051" type="#_x0000_t32" style="position:absolute;margin-left:76.9pt;margin-top:13.95pt;width:39.85pt;height:0;z-index:251664896" o:connectortype="elbow" adj="-90465,-1,-90465">
+            <v:stroke endarrow="block"/>
+          </v:shape>
+        </w:pict>
+      </w:r>
+      <w:r>
+        <w:rPr>
+          <w:noProof/>
+        </w:rPr>
+        <w:pict w14:anchorId="188D8AC9">
+          <v:shape id="_x0000_s1050" type="#_x0000_t202" style="position:absolute;margin-left:261.25pt;margin-top:51.6pt;width:98.2pt;height:38.2pt;z-index:251663872" fillcolor="white [3201]" strokecolor="#f79646 [3209]" strokeweight="5pt">
+            <v:stroke linestyle="thickThin"/>
+            <v:shadow color="#868686"/>
+            <v:textbox>
+              <w:txbxContent>
+                <w:p>
+                  <w:r>
+                    <w:t>Display relevant object UI</w:t>
+                  </w:r>
+                </w:p>
+              </w:txbxContent>
+            </v:textbox>
+          </v:shape>
+        </w:pict>
+      </w:r>
+      <w:r>
+        <w:rPr>
+          <w:noProof/>
+        </w:rPr>
+        <w:pict w14:anchorId="2513FB6A">
+          <v:shape id="_x0000_s1048" type="#_x0000_t202" style="position:absolute;margin-left:262.9pt;margin-top:3.05pt;width:91.1pt;height:24pt;z-index:251661824" fillcolor="white [3201]" strokecolor="#f79646 [3209]" strokeweight="5pt">
+            <v:stroke linestyle="thickThin"/>
+            <v:shadow color="#868686"/>
+            <v:textbox>
+              <w:txbxContent>
+                <w:p>
+                  <w:r>
+                    <w:t>Collision input</w:t>
+                  </w:r>
+                </w:p>
+              </w:txbxContent>
+            </v:textbox>
+          </v:shape>
+        </w:pict>
+      </w:r>
+      <w:r>
+        <w:rPr>
+          <w:noProof/>
+        </w:rPr>
+        <w:pict w14:anchorId="6A0AB78D">
+          <v:shape id="_x0000_s1049" type="#_x0000_t202" style="position:absolute;margin-left:129.8pt;margin-top:55.4pt;width:85.65pt;height:25.65pt;z-index:251662848" fillcolor="white [3201]" strokecolor="#f79646 [3209]" strokeweight="5pt">
+            <v:stroke linestyle="thickThin"/>
+            <v:shadow color="#868686"/>
+            <v:textbox>
+              <w:txbxContent>
+                <w:p>
+                  <w:r>
+                    <w:t>Controller Input</w:t>
+                  </w:r>
+                </w:p>
+              </w:txbxContent>
+            </v:textbox>
+          </v:shape>
+        </w:pict>
+      </w:r>
+      <w:r>
+        <w:rPr>
+          <w:noProof/>
+        </w:rPr>
+        <w:pict w14:anchorId="0EBCE091">
+          <v:shape id="_x0000_s1047" type="#_x0000_t202" style="position:absolute;margin-left:122.2pt;margin-top:4.65pt;width:95.95pt;height:25.1pt;z-index:251660800" fillcolor="white [3201]" strokecolor="#4bacc6 [3208]" strokeweight="5pt">
+            <v:stroke linestyle="thickThin"/>
+            <v:shadow color="#868686"/>
+            <v:textbox>
+              <w:txbxContent>
+                <w:p>
+                  <w:r>
+                    <w:t>Input detected?</w:t>
+                  </w:r>
+                </w:p>
+              </w:txbxContent>
+            </v:textbox>
+          </v:shape>
+        </w:pict>
+      </w:r>
+      <w:r>
+        <w:rPr>
+          <w:noProof/>
+        </w:rPr>
+        <w:pict w14:anchorId="1A35AE06">
+          <v:shape id="_x0000_s1046" type="#_x0000_t202" style="position:absolute;margin-left:0;margin-top:6.85pt;width:73.6pt;height:25.1pt;z-index:251659776" fillcolor="white [3201]" strokecolor="#8064a2 [3207]" strokeweight="5pt">
+            <v:stroke linestyle="thickThin"/>
+            <v:shadow color="#868686"/>
+            <v:textbox>
+              <w:txbxContent>
+                <w:p>
+                  <w:r>
+                    <w:t>Await Input</w:t>
+                  </w:r>
+                </w:p>
+              </w:txbxContent>
+            </v:textbox>
+          </v:shape>
+        </w:pict>
+      </w:r>
+    </w:p>
+    <w:p/>
+    <w:p/>
+    <w:p/>
+    <w:p/>
+    <w:p/>
+    <w:p/>
+    <w:p/>
+    <w:p/>
+    <w:p/>
+    <w:p/>
+    <w:p>
+      <w:pPr>
+        <w:pStyle w:val="Heading2"/>
+      </w:pPr>
+      <w:r>
+        <w:t>Level Changing</w:t>
+      </w:r>
+    </w:p>
+    <w:p>
+      <w:r>
+        <w:rPr>
+          <w:noProof/>
+        </w:rPr>
+        <w:pict w14:anchorId="245CC3D6">
+          <v:shape id="_x0000_s1059" type="#_x0000_t202" style="position:absolute;margin-left:253.1pt;margin-top:8.8pt;width:118.35pt;height:25.1pt;z-index:251673088" fillcolor="white [3201]" strokecolor="#f79646 [3209]" strokeweight="5pt">
+            <v:stroke linestyle="thickThin"/>
+            <v:shadow color="#868686"/>
+            <v:textbox>
+              <w:txbxContent>
+                <w:p>
+                  <w:r>
+                    <w:t>Load level behind door</w:t>
+                  </w:r>
+                </w:p>
+              </w:txbxContent>
+            </v:textbox>
+          </v:shape>
+        </w:pict>
+      </w:r>
+      <w:r>
+        <w:rPr>
+          <w:noProof/>
+        </w:rPr>
+        <w:pict w14:anchorId="785D3AA3">
+          <v:shape id="_x0000_s1058" type="#_x0000_t202" style="position:absolute;margin-left:117.8pt;margin-top:10.45pt;width:88.35pt;height:25.1pt;z-index:251672064" fillcolor="white [3201]" strokecolor="#4bacc6 [3208]" strokeweight="5pt">
+            <v:stroke linestyle="thickThin"/>
+            <v:shadow color="#868686"/>
+            <v:textbox>
+              <w:txbxContent>
+                <w:p>
+                  <w:r>
+                    <w:t>Level Selected?</w:t>
+                  </w:r>
+                </w:p>
+              </w:txbxContent>
+            </v:textbox>
+          </v:shape>
+        </w:pict>
+      </w:r>
+      <w:r>
+        <w:rPr>
+          <w:noProof/>
+        </w:rPr>
+        <w:pict w14:anchorId="542AD4B1">
+          <v:shape id="_x0000_s1057" type="#_x0000_t202" style="position:absolute;margin-left:.55pt;margin-top:10.45pt;width:76.35pt;height:27.25pt;z-index:251671040" fillcolor="white [3201]" strokecolor="#8064a2 [3207]" strokeweight="5pt">
+            <v:stroke linestyle="thickThin"/>
+            <v:shadow color="#868686"/>
+            <v:textbox>
+              <w:txbxContent>
+                <w:p>
+                  <w:r>
+                    <w:t>Door Locked</w:t>
+                  </w:r>
+                </w:p>
+              </w:txbxContent>
+            </v:textbox>
+          </v:shape>
+        </w:pict>
+      </w:r>
+    </w:p>
+    <w:p>
+      <w:r>
+        <w:rPr>
+          <w:noProof/>
+        </w:rPr>
+        <w:pict w14:anchorId="540EB8BB">
+          <v:shape id="_x0000_s1066" type="#_x0000_t34" style="position:absolute;margin-left:82.35pt;margin-top:23.5pt;width:37.65pt;height:34.35pt;rotation:180;z-index:251680256" o:connectortype="elbow" adj="10786,-415714,-120478">
+            <v:stroke endarrow="block"/>
+          </v:shape>
+        </w:pict>
+      </w:r>
+      <w:r>
+        <w:rPr>
+          <w:noProof/>
+        </w:rPr>
+        <w:pict w14:anchorId="257F2E13">
+          <v:shape id="_x0000_s1065" type="#_x0000_t32" style="position:absolute;margin-left:215.45pt;margin-top:61.1pt;width:34.9pt;height:0;rotation:180;z-index:251679232" o:connectortype="elbow" adj="-210646,-1,-210646">
+            <v:stroke endarrow="block"/>
+          </v:shape>
+        </w:pict>
+      </w:r>
+      <w:r>
+        <w:rPr>
+          <w:noProof/>
+        </w:rPr>
+        <w:pict w14:anchorId="21BF00E9">
+          <v:shape id="_x0000_s1064" type="#_x0000_t32" style="position:absolute;margin-left:267pt;margin-top:35.2pt;width:18pt;height:0;rotation:90;z-index:251678208" o:connectortype="elbow" adj="-439200,-1,-439200">
+            <v:stroke endarrow="block"/>
+          </v:shape>
+        </w:pict>
+      </w:r>
+      <w:r>
+        <w:rPr>
+          <w:noProof/>
+        </w:rPr>
+        <w:pict w14:anchorId="494B2CB5">
+          <v:shape id="_x0000_s1063" type="#_x0000_t32" style="position:absolute;margin-left:210pt;margin-top:10.95pt;width:38.2pt;height:0;z-index:251677184" o:connectortype="elbow" adj="-169634,-1,-169634">
+            <v:stroke endarrow="block"/>
+          </v:shape>
+        </w:pict>
+      </w:r>
+      <w:r>
+        <w:rPr>
+          <w:noProof/>
+        </w:rPr>
+        <w:pict w14:anchorId="795ACF4A">
+          <v:shape id="_x0000_s1062" type="#_x0000_t32" style="position:absolute;margin-left:80.75pt;margin-top:8.75pt;width:31.6pt;height:0;z-index:251676160" o:connectortype="elbow" adj="-116715,-1,-116715">
+            <v:stroke endarrow="block"/>
+          </v:shape>
+        </w:pict>
+      </w:r>
+      <w:r>
+        <w:rPr>
+          <w:noProof/>
+        </w:rPr>
+        <w:pict w14:anchorId="4B3B7324">
+          <v:shape id="_x0000_s1061" type="#_x0000_t202" style="position:absolute;margin-left:123.25pt;margin-top:48.55pt;width:88.4pt;height:25.1pt;z-index:251675136" fillcolor="white [3201]" strokecolor="#4bacc6 [3208]" strokeweight="5pt">
+            <v:stroke linestyle="thickThin"/>
+            <v:shadow color="#868686"/>
+            <v:textbox>
+              <w:txbxContent>
+                <w:p>
+                  <w:r>
+                    <w:t>Player in level?</w:t>
+                  </w:r>
+                </w:p>
+              </w:txbxContent>
+            </v:textbox>
+          </v:shape>
+        </w:pict>
+      </w:r>
+      <w:r>
+        <w:rPr>
+          <w:noProof/>
+        </w:rPr>
+        <w:pict w14:anchorId="743B1D04">
+          <v:shape id="_x0000_s1060" type="#_x0000_t202" style="position:absolute;margin-left:253.1pt;margin-top:48pt;width:72.55pt;height:27.3pt;z-index:251674112" fillcolor="white [3201]" strokecolor="#f79646 [3209]" strokeweight="5pt">
+            <v:stroke linestyle="thickThin"/>
+            <v:shadow color="#868686"/>
+            <v:textbox>
+              <w:txbxContent>
+                <w:p>
+                  <w:r>
+                    <w:t>Unlock door</w:t>
+                  </w:r>
+                </w:p>
+              </w:txbxContent>
+            </v:textbox>
+          </v:shape>
+        </w:pict>
+      </w:r>
+    </w:p>
+    <w:p/>
+    <w:p/>
+    <w:p/>
+    <w:p/>
+    <w:p/>
+    <w:p/>
+    <w:p/>
+    <w:p/>
+    <w:p/>
+    <w:p>
       <w:bookmarkStart w:id="22" w:name="_GoBack"/>
       <w:bookmarkEnd w:id="22"/>
     </w:p>

</xml_diff>

<commit_message>
Added Difficult setting Mechanic Design
</commit_message>
<xml_diff>
--- a/Project Hephaestus Design Document.docx
+++ b/Project Hephaestus Design Document.docx
@@ -2501,7 +2501,7 @@
           <w:noProof/>
         </w:rPr>
         <w:drawing>
-          <wp:anchor distT="0" distB="0" distL="114300" distR="114300" simplePos="0" relativeHeight="251658752" behindDoc="0" locked="0" layoutInCell="1" allowOverlap="1" wp14:anchorId="1089320A" wp14:editId="21B2EA3F">
+          <wp:anchor distT="0" distB="0" distL="114300" distR="114300" simplePos="0" relativeHeight="251658752" behindDoc="0" locked="0" layoutInCell="1" allowOverlap="1" wp14:anchorId="1089320A" wp14:editId="5B3594A4">
             <wp:simplePos x="0" y="0"/>
             <wp:positionH relativeFrom="column">
               <wp:posOffset>4535722</wp:posOffset>
@@ -3340,7 +3340,7 @@
           <w:lang w:val="en-GB"/>
         </w:rPr>
         <w:drawing>
-          <wp:inline distT="0" distB="0" distL="0" distR="0" wp14:anchorId="236BC843" wp14:editId="67D13B1E">
+          <wp:inline distT="0" distB="0" distL="0" distR="0" wp14:anchorId="236BC843" wp14:editId="31942DD2">
             <wp:extent cx="2819400" cy="2819400"/>
             <wp:effectExtent l="0" t="0" r="0" b="0"/>
             <wp:docPr id="20" name="Picture 20"/>
@@ -3395,7 +3395,7 @@
           <w:lang w:val="en-GB"/>
         </w:rPr>
         <w:drawing>
-          <wp:inline distT="0" distB="0" distL="0" distR="0" wp14:anchorId="707C49CA" wp14:editId="60D5CBA2">
+          <wp:inline distT="0" distB="0" distL="0" distR="0" wp14:anchorId="707C49CA" wp14:editId="1CAEADC1">
             <wp:extent cx="2638425" cy="1844603"/>
             <wp:effectExtent l="0" t="0" r="0" b="0"/>
             <wp:docPr id="22" name="Picture 22"/>
@@ -3483,7 +3483,7 @@
           <w:lang w:val="en-GB"/>
         </w:rPr>
         <w:drawing>
-          <wp:inline distT="0" distB="0" distL="0" distR="0" wp14:anchorId="6D5213BE" wp14:editId="04F1E89C">
+          <wp:inline distT="0" distB="0" distL="0" distR="0" wp14:anchorId="6D5213BE" wp14:editId="744C7E21">
             <wp:extent cx="3343275" cy="3343275"/>
             <wp:effectExtent l="0" t="0" r="0" b="0"/>
             <wp:docPr id="23" name="Picture 23"/>
@@ -3560,7 +3560,7 @@
         </w:rPr>
         <w:lastRenderedPageBreak/>
         <w:drawing>
-          <wp:inline distT="0" distB="0" distL="0" distR="0" wp14:anchorId="37B1CF91" wp14:editId="4F756B95">
+          <wp:inline distT="0" distB="0" distL="0" distR="0" wp14:anchorId="37B1CF91" wp14:editId="358FC0F5">
             <wp:extent cx="3686175" cy="2745432"/>
             <wp:effectExtent l="0" t="0" r="0" b="0"/>
             <wp:docPr id="24" name="Picture 24"/>
@@ -3636,7 +3636,7 @@
           <w:lang w:val="en-GB"/>
         </w:rPr>
         <w:drawing>
-          <wp:inline distT="0" distB="0" distL="0" distR="0" wp14:anchorId="65F2AADA" wp14:editId="66AD14D5">
+          <wp:inline distT="0" distB="0" distL="0" distR="0" wp14:anchorId="65F2AADA" wp14:editId="66EA5257">
             <wp:extent cx="3305175" cy="3305175"/>
             <wp:effectExtent l="0" t="0" r="0" b="0"/>
             <wp:docPr id="26" name="Picture 26"/>
@@ -3713,7 +3713,7 @@
         </w:rPr>
         <w:lastRenderedPageBreak/>
         <w:drawing>
-          <wp:inline distT="0" distB="0" distL="0" distR="0" wp14:anchorId="26E923EF" wp14:editId="19052A30">
+          <wp:inline distT="0" distB="0" distL="0" distR="0" wp14:anchorId="26E923EF" wp14:editId="4665BD8E">
             <wp:extent cx="2962275" cy="2962275"/>
             <wp:effectExtent l="0" t="0" r="0" b="0"/>
             <wp:docPr id="28" name="Picture 28"/>
@@ -3789,7 +3789,7 @@
           <w:lang w:val="en-GB"/>
         </w:rPr>
         <w:drawing>
-          <wp:inline distT="0" distB="0" distL="0" distR="0" wp14:anchorId="57077178" wp14:editId="7630421C">
+          <wp:inline distT="0" distB="0" distL="0" distR="0" wp14:anchorId="57077178" wp14:editId="4825C448">
             <wp:extent cx="2771775" cy="2771775"/>
             <wp:effectExtent l="0" t="0" r="0" b="0"/>
             <wp:docPr id="30" name="Picture 30"/>
@@ -3894,7 +3894,7 @@
         </w:rPr>
         <w:lastRenderedPageBreak/>
         <w:drawing>
-          <wp:inline distT="0" distB="0" distL="0" distR="0" wp14:anchorId="5ADE9948" wp14:editId="346521BC">
+          <wp:inline distT="0" distB="0" distL="0" distR="0" wp14:anchorId="5ADE9948" wp14:editId="6BE7D3DF">
             <wp:extent cx="2736589" cy="1971675"/>
             <wp:effectExtent l="0" t="0" r="0" b="0"/>
             <wp:docPr id="25" name="Picture 25"/>
@@ -3972,7 +3972,7 @@
           <w:lang w:val="en-GB"/>
         </w:rPr>
         <w:drawing>
-          <wp:inline distT="0" distB="0" distL="0" distR="0" wp14:anchorId="549BBD49" wp14:editId="26CC02FD">
+          <wp:inline distT="0" distB="0" distL="0" distR="0" wp14:anchorId="549BBD49" wp14:editId="37B80A6C">
             <wp:extent cx="2962275" cy="3605129"/>
             <wp:effectExtent l="0" t="0" r="0" b="0"/>
             <wp:docPr id="31" name="Picture 31"/>
@@ -4055,7 +4055,7 @@
           <w:lang w:val="en-GB"/>
         </w:rPr>
         <w:drawing>
-          <wp:inline distT="0" distB="0" distL="0" distR="0" wp14:anchorId="01F2149F" wp14:editId="7B9B67A4">
+          <wp:inline distT="0" distB="0" distL="0" distR="0" wp14:anchorId="01F2149F" wp14:editId="2A74A72E">
             <wp:extent cx="2343150" cy="2851647"/>
             <wp:effectExtent l="0" t="0" r="0" b="0"/>
             <wp:docPr id="32" name="Picture 32"/>
@@ -4186,7 +4186,7 @@
           <w:noProof/>
         </w:rPr>
         <w:drawing>
-          <wp:inline distT="0" distB="0" distL="0" distR="0" wp14:anchorId="5BEA1350" wp14:editId="13E40693">
+          <wp:inline distT="0" distB="0" distL="0" distR="0" wp14:anchorId="5BEA1350" wp14:editId="583E504C">
             <wp:extent cx="2781300" cy="2781300"/>
             <wp:effectExtent l="0" t="0" r="0" b="0"/>
             <wp:docPr id="4" name="Picture 4"/>
@@ -4262,7 +4262,7 @@
         </w:rPr>
         <w:lastRenderedPageBreak/>
         <w:drawing>
-          <wp:inline distT="0" distB="0" distL="0" distR="0" wp14:anchorId="4D24BD6E" wp14:editId="2DDD02F4">
+          <wp:inline distT="0" distB="0" distL="0" distR="0" wp14:anchorId="4D24BD6E" wp14:editId="699B637A">
             <wp:extent cx="2514600" cy="3845169"/>
             <wp:effectExtent l="0" t="0" r="0" b="0"/>
             <wp:docPr id="5" name="Picture 5"/>
@@ -4344,7 +4344,7 @@
           <w:lang w:val="en-GB"/>
         </w:rPr>
         <w:drawing>
-          <wp:inline distT="0" distB="0" distL="0" distR="0" wp14:anchorId="3302366E" wp14:editId="12C72468">
+          <wp:inline distT="0" distB="0" distL="0" distR="0" wp14:anchorId="3302366E" wp14:editId="0944206E">
             <wp:extent cx="2857500" cy="2246966"/>
             <wp:effectExtent l="0" t="0" r="0" b="0"/>
             <wp:docPr id="29" name="Picture 29"/>
@@ -4559,7 +4559,7 @@
         </w:rPr>
         <w:lastRenderedPageBreak/>
         <w:drawing>
-          <wp:inline distT="0" distB="0" distL="0" distR="0" wp14:anchorId="6E0B39BC" wp14:editId="7CCC747B">
+          <wp:inline distT="0" distB="0" distL="0" distR="0" wp14:anchorId="6E0B39BC" wp14:editId="159CDF06">
             <wp:extent cx="3870960" cy="2903220"/>
             <wp:effectExtent l="0" t="0" r="0" b="0"/>
             <wp:docPr id="9" name="Picture 9"/>
@@ -4627,7 +4627,7 @@
           <w:noProof/>
         </w:rPr>
         <w:drawing>
-          <wp:inline distT="0" distB="0" distL="0" distR="0" wp14:anchorId="59B30274" wp14:editId="4A9D968F">
+          <wp:inline distT="0" distB="0" distL="0" distR="0" wp14:anchorId="59B30274" wp14:editId="3E24B276">
             <wp:extent cx="3911600" cy="2933700"/>
             <wp:effectExtent l="0" t="0" r="0" b="0"/>
             <wp:docPr id="11" name="Picture 11"/>
@@ -4723,7 +4723,7 @@
         </w:rPr>
         <w:lastRenderedPageBreak/>
         <w:drawing>
-          <wp:inline distT="0" distB="0" distL="0" distR="0" wp14:anchorId="69596847" wp14:editId="1AA5B9CD">
+          <wp:inline distT="0" distB="0" distL="0" distR="0" wp14:anchorId="69596847" wp14:editId="20DF2512">
             <wp:extent cx="3789680" cy="2842260"/>
             <wp:effectExtent l="0" t="0" r="0" b="0"/>
             <wp:docPr id="12" name="Picture 12"/>
@@ -4791,7 +4791,7 @@
           <w:noProof/>
         </w:rPr>
         <w:drawing>
-          <wp:inline distT="0" distB="0" distL="0" distR="0" wp14:anchorId="134CBA14" wp14:editId="62D5BCBF">
+          <wp:inline distT="0" distB="0" distL="0" distR="0" wp14:anchorId="134CBA14" wp14:editId="2B9DF2F7">
             <wp:extent cx="3911600" cy="2933700"/>
             <wp:effectExtent l="0" t="0" r="0" b="0"/>
             <wp:docPr id="13" name="Picture 13"/>
@@ -4859,7 +4859,7 @@
         </w:rPr>
         <w:lastRenderedPageBreak/>
         <w:drawing>
-          <wp:inline distT="0" distB="0" distL="0" distR="0" wp14:anchorId="474E4588" wp14:editId="3CB6CBF8">
+          <wp:inline distT="0" distB="0" distL="0" distR="0" wp14:anchorId="474E4588" wp14:editId="657EB5E2">
             <wp:extent cx="3115573" cy="4511040"/>
             <wp:effectExtent l="704850" t="0" r="675640" b="0"/>
             <wp:docPr id="14" name="Picture 14"/>
@@ -4980,7 +4980,7 @@
           <w:lang w:val="en-GB"/>
         </w:rPr>
         <w:drawing>
-          <wp:inline distT="0" distB="0" distL="0" distR="0" wp14:anchorId="7EA1FC4F" wp14:editId="4BBBC81A">
+          <wp:inline distT="0" distB="0" distL="0" distR="0" wp14:anchorId="7EA1FC4F" wp14:editId="49149C3B">
             <wp:extent cx="3995488" cy="2768600"/>
             <wp:effectExtent l="0" t="0" r="0" b="0"/>
             <wp:docPr id="16" name="Picture 16"/>
@@ -5054,7 +5054,7 @@
           <w:lang w:val="en-GB"/>
         </w:rPr>
         <w:drawing>
-          <wp:inline distT="0" distB="0" distL="0" distR="0" wp14:anchorId="0D274F80" wp14:editId="7DF87392">
+          <wp:inline distT="0" distB="0" distL="0" distR="0" wp14:anchorId="0D274F80" wp14:editId="36BA6A50">
             <wp:extent cx="2859924" cy="4088741"/>
             <wp:effectExtent l="609600" t="0" r="588645" b="0"/>
             <wp:docPr id="18" name="Picture 18"/>
@@ -5128,7 +5128,7 @@
         </w:rPr>
         <w:lastRenderedPageBreak/>
         <w:drawing>
-          <wp:inline distT="0" distB="0" distL="0" distR="0" wp14:anchorId="43B3AA44" wp14:editId="3F7697FB">
+          <wp:inline distT="0" distB="0" distL="0" distR="0" wp14:anchorId="43B3AA44" wp14:editId="288D419A">
             <wp:extent cx="2909129" cy="4159087"/>
             <wp:effectExtent l="628650" t="0" r="596265" b="0"/>
             <wp:docPr id="17" name="Picture 17"/>
@@ -5184,7 +5184,7 @@
           <w:lang w:val="en-GB"/>
         </w:rPr>
         <w:drawing>
-          <wp:inline distT="0" distB="0" distL="0" distR="0" wp14:anchorId="477650F9" wp14:editId="43B16069">
+          <wp:inline distT="0" distB="0" distL="0" distR="0" wp14:anchorId="477650F9" wp14:editId="4E1A6FCF">
             <wp:extent cx="2762670" cy="3949700"/>
             <wp:effectExtent l="590550" t="0" r="571500" b="0"/>
             <wp:docPr id="15" name="Picture 15"/>
@@ -5258,7 +5258,7 @@
           <w:lang w:val="en-GB"/>
         </w:rPr>
         <w:drawing>
-          <wp:inline distT="0" distB="0" distL="0" distR="0" wp14:anchorId="0ED97060" wp14:editId="06CC6906">
+          <wp:inline distT="0" distB="0" distL="0" distR="0" wp14:anchorId="0ED97060" wp14:editId="6740413F">
             <wp:extent cx="2420667" cy="3483018"/>
             <wp:effectExtent l="533400" t="0" r="513080" b="0"/>
             <wp:docPr id="19" name="Picture 19"/>
@@ -5323,7 +5323,7 @@
           <w:lang w:val="en-GB"/>
         </w:rPr>
         <w:drawing>
-          <wp:inline distT="0" distB="0" distL="0" distR="0" wp14:anchorId="7B66C598" wp14:editId="6AE5CC97">
+          <wp:inline distT="0" distB="0" distL="0" distR="0" wp14:anchorId="7B66C598" wp14:editId="2714010E">
             <wp:extent cx="3535516" cy="2413000"/>
             <wp:effectExtent l="0" t="0" r="0" b="0"/>
             <wp:docPr id="21" name="Picture 21"/>
@@ -5417,7 +5417,7 @@
           <w:noProof/>
         </w:rPr>
         <w:drawing>
-          <wp:inline distT="0" distB="0" distL="0" distR="0" wp14:anchorId="0F3DD1C1" wp14:editId="0CE6ACA7">
+          <wp:inline distT="0" distB="0" distL="0" distR="0" wp14:anchorId="0F3DD1C1" wp14:editId="45793088">
             <wp:extent cx="3665220" cy="2748915"/>
             <wp:effectExtent l="0" t="457200" r="0" b="432435"/>
             <wp:docPr id="10" name="Picture 10"/>
@@ -5579,7 +5579,7 @@
           <w:noProof/>
         </w:rPr>
         <w:drawing>
-          <wp:anchor distT="0" distB="0" distL="114300" distR="114300" simplePos="0" relativeHeight="251638272" behindDoc="0" locked="0" layoutInCell="1" allowOverlap="1" wp14:anchorId="1CC262DC" wp14:editId="087A3672">
+          <wp:anchor distT="0" distB="0" distL="114300" distR="114300" simplePos="0" relativeHeight="251628544" behindDoc="0" locked="0" layoutInCell="1" allowOverlap="1" wp14:anchorId="1CC262DC" wp14:editId="55479EF5">
             <wp:simplePos x="0" y="0"/>
             <wp:positionH relativeFrom="column">
               <wp:posOffset>3418564</wp:posOffset>
@@ -5646,7 +5646,7 @@
           <w:noProof/>
         </w:rPr>
         <w:drawing>
-          <wp:anchor distT="0" distB="0" distL="114300" distR="114300" simplePos="0" relativeHeight="251636224" behindDoc="0" locked="0" layoutInCell="1" allowOverlap="1" wp14:anchorId="7927B38A" wp14:editId="53877A98">
+          <wp:anchor distT="0" distB="0" distL="114300" distR="114300" simplePos="0" relativeHeight="251627520" behindDoc="0" locked="0" layoutInCell="1" allowOverlap="1" wp14:anchorId="7927B38A" wp14:editId="37A9F6C5">
             <wp:simplePos x="0" y="0"/>
             <wp:positionH relativeFrom="margin">
               <wp:align>left</wp:align>
@@ -5728,7 +5728,7 @@
           <w:noProof/>
         </w:rPr>
         <w:drawing>
-          <wp:anchor distT="0" distB="0" distL="114300" distR="114300" simplePos="0" relativeHeight="251639296" behindDoc="0" locked="0" layoutInCell="1" allowOverlap="1" wp14:anchorId="71E9DC82" wp14:editId="0F77087E">
+          <wp:anchor distT="0" distB="0" distL="114300" distR="114300" simplePos="0" relativeHeight="251629568" behindDoc="0" locked="0" layoutInCell="1" allowOverlap="1" wp14:anchorId="71E9DC82" wp14:editId="0E6CAE46">
             <wp:simplePos x="0" y="0"/>
             <wp:positionH relativeFrom="margin">
               <wp:posOffset>1700806</wp:posOffset>
@@ -5828,7 +5828,7 @@
           <w:szCs w:val="15"/>
         </w:rPr>
         <w:drawing>
-          <wp:anchor distT="0" distB="0" distL="114300" distR="114300" simplePos="0" relativeHeight="251635200" behindDoc="0" locked="0" layoutInCell="1" allowOverlap="1" wp14:anchorId="01251305" wp14:editId="648D7322">
+          <wp:anchor distT="0" distB="0" distL="114300" distR="114300" simplePos="0" relativeHeight="251626496" behindDoc="0" locked="0" layoutInCell="1" allowOverlap="1" wp14:anchorId="01251305" wp14:editId="7A666A93">
             <wp:simplePos x="0" y="0"/>
             <wp:positionH relativeFrom="margin">
               <wp:posOffset>3848155</wp:posOffset>
@@ -6119,7 +6119,7 @@
             </v:handles>
             <o:lock v:ext="edit" shapetype="t"/>
           </v:shapetype>
-          <v:shape id="_x0000_s1040" type="#_x0000_t34" style="position:absolute;margin-left:252.55pt;margin-top:113pt;width:25.65pt;height:20.15pt;rotation:180;z-index:251653632" o:connectortype="elbow" adj="10779,-286481,-310063">
+          <v:shape id="_x0000_s1040" type="#_x0000_t34" style="position:absolute;margin-left:252.55pt;margin-top:113pt;width:25.65pt;height:20.15pt;rotation:180;z-index:251644928" o:connectortype="elbow" adj="10779,-286481,-310063">
             <v:stroke endarrow="block"/>
           </v:shape>
         </w:pict>
@@ -6130,7 +6130,7 @@
           <w:lang w:val="en-GB"/>
         </w:rPr>
         <w:pict w14:anchorId="7AC58502">
-          <v:shape id="_x0000_s1045" type="#_x0000_t34" style="position:absolute;margin-left:187.1pt;margin-top:204.05pt;width:19.1pt;height:.55pt;rotation:90;flip:x;z-index:251658752" o:connectortype="elbow" adj=",12916800,-323830">
+          <v:shape id="_x0000_s1045" type="#_x0000_t34" style="position:absolute;margin-left:187.1pt;margin-top:204.05pt;width:19.1pt;height:.55pt;rotation:90;flip:x;z-index:251650048" o:connectortype="elbow" adj=",12916800,-323830">
             <v:stroke endarrow="block"/>
           </v:shape>
         </w:pict>
@@ -6141,7 +6141,7 @@
           <w:lang w:val="en-GB"/>
         </w:rPr>
         <w:pict w14:anchorId="59F70337">
-          <v:shape id="_x0000_s1044" type="#_x0000_t34" style="position:absolute;margin-left:232.35pt;margin-top:150.65pt;width:45.85pt;height:21.25pt;flip:y;z-index:251657728" o:connectortype="elbow" adj="10788,311040,-151860">
+          <v:shape id="_x0000_s1044" type="#_x0000_t34" style="position:absolute;margin-left:232.35pt;margin-top:150.65pt;width:45.85pt;height:21.25pt;flip:y;z-index:251649024" o:connectortype="elbow" adj="10788,311040,-151860">
             <v:stroke endarrow="block"/>
           </v:shape>
         </w:pict>
@@ -6156,7 +6156,7 @@
             <v:path arrowok="t" fillok="f" o:connecttype="none"/>
             <o:lock v:ext="edit" shapetype="t"/>
           </v:shapetype>
-          <v:shape id="_x0000_s1043" type="#_x0000_t32" style="position:absolute;margin-left:33pt;margin-top:137.25pt;width:18pt;height:0;rotation:90;z-index:251656704" o:connectortype="elbow" adj="-158400,-1,-158400">
+          <v:shape id="_x0000_s1043" type="#_x0000_t32" style="position:absolute;margin-left:33pt;margin-top:137.25pt;width:18pt;height:0;rotation:90;z-index:251648000" o:connectortype="elbow" adj="-158400,-1,-158400">
             <v:stroke endarrow="block"/>
           </v:shape>
         </w:pict>
@@ -6167,7 +6167,7 @@
           <w:lang w:val="en-GB"/>
         </w:rPr>
         <w:pict w14:anchorId="0DC23379">
-          <v:shape id="_x0000_s1042" type="#_x0000_t32" style="position:absolute;margin-left:94.9pt;margin-top:101.55pt;width:40.9pt;height:0;rotation:180;z-index:251655680" o:connectortype="elbow" adj="-119249,-1,-119249">
+          <v:shape id="_x0000_s1042" type="#_x0000_t32" style="position:absolute;margin-left:94.9pt;margin-top:101.55pt;width:40.9pt;height:0;rotation:180;z-index:251646976" o:connectortype="elbow" adj="-119249,-1,-119249">
             <v:stroke endarrow="block"/>
           </v:shape>
         </w:pict>
@@ -6178,7 +6178,7 @@
           <w:lang w:val="en-GB"/>
         </w:rPr>
         <w:pict w14:anchorId="72A0BC27">
-          <v:shape id="_x0000_s1041" type="#_x0000_t32" style="position:absolute;margin-left:174pt;margin-top:141.9pt;width:41.5pt;height:0;rotation:90;z-index:251654656" o:connectortype="elbow" adj="-148207,-1,-148207">
+          <v:shape id="_x0000_s1041" type="#_x0000_t32" style="position:absolute;margin-left:174pt;margin-top:141.9pt;width:41.5pt;height:0;rotation:90;z-index:251645952" o:connectortype="elbow" adj="-148207,-1,-148207">
             <v:stroke endarrow="block"/>
           </v:shape>
         </w:pict>
@@ -6189,7 +6189,7 @@
           <w:lang w:val="en-GB"/>
         </w:rPr>
         <w:pict w14:anchorId="5FFEC4F1">
-          <v:shape id="_x0000_s1039" type="#_x0000_t34" style="position:absolute;margin-left:332.75pt;margin-top:62.75pt;width:84pt;height:44.75pt;rotation:90;z-index:251652608" o:connectortype="elbow" adj=",-85555,-125254">
+          <v:shape id="_x0000_s1039" type="#_x0000_t34" style="position:absolute;margin-left:332.75pt;margin-top:62.75pt;width:84pt;height:44.75pt;rotation:90;z-index:251643904" o:connectortype="elbow" adj=",-85555,-125254">
             <v:stroke endarrow="block"/>
           </v:shape>
         </w:pict>
@@ -6200,7 +6200,7 @@
           <w:lang w:val="en-GB"/>
         </w:rPr>
         <w:pict w14:anchorId="58B64998">
-          <v:shape id="_x0000_s1038" type="#_x0000_t34" style="position:absolute;margin-left:240pt;margin-top:15.9pt;width:83.45pt;height:14.2pt;z-index:251651584" o:connectortype="elbow" adj="10794,-228169,-85416">
+          <v:shape id="_x0000_s1038" type="#_x0000_t34" style="position:absolute;margin-left:240pt;margin-top:15.9pt;width:83.45pt;height:14.2pt;z-index:251642880" o:connectortype="elbow" adj="10794,-228169,-85416">
             <v:stroke endarrow="block"/>
           </v:shape>
         </w:pict>
@@ -6211,7 +6211,7 @@
           <w:lang w:val="en-GB"/>
         </w:rPr>
         <w:pict w14:anchorId="7C6EEB84">
-          <v:shape id="_x0000_s1037" type="#_x0000_t34" style="position:absolute;margin-left:75.8pt;margin-top:29.55pt;width:67.1pt;height:14.2pt;rotation:180;z-index:251650560" o:connectortype="elbow" adj=",-270532,-74972">
+          <v:shape id="_x0000_s1037" type="#_x0000_t34" style="position:absolute;margin-left:75.8pt;margin-top:29.55pt;width:67.1pt;height:14.2pt;rotation:180;z-index:251641856" o:connectortype="elbow" adj=",-270532,-74972">
             <v:stroke endarrow="block"/>
           </v:shape>
         </w:pict>
@@ -6222,7 +6222,7 @@
           <w:lang w:val="en-GB"/>
         </w:rPr>
         <w:pict w14:anchorId="7097918B">
-          <v:shape id="_x0000_s1035" type="#_x0000_t32" style="position:absolute;margin-left:71.45pt;margin-top:16.45pt;width:68.15pt;height:0;z-index:251649536" o:connectortype="elbow" adj="-51171,-1,-51171">
+          <v:shape id="_x0000_s1035" type="#_x0000_t32" style="position:absolute;margin-left:71.45pt;margin-top:16.45pt;width:68.15pt;height:0;z-index:251640832" o:connectortype="elbow" adj="-51171,-1,-51171">
             <v:stroke endarrow="block"/>
           </v:shape>
         </w:pict>
@@ -6237,7 +6237,7 @@
             <v:stroke joinstyle="miter"/>
             <v:path gradientshapeok="t" o:connecttype="rect"/>
           </v:shapetype>
-          <v:shape id="_x0000_s1034" type="#_x0000_t202" style="position:absolute;margin-left:-2.2pt;margin-top:150.1pt;width:84.55pt;height:36pt;z-index:251648512" fillcolor="white [3201]" strokecolor="#8064a2 [3207]" strokeweight="5pt">
+          <v:shape id="_x0000_s1034" type="#_x0000_t202" style="position:absolute;margin-left:-2.2pt;margin-top:150.1pt;width:84.55pt;height:36pt;z-index:251639808" fillcolor="white [3201]" strokecolor="#8064a2 [3207]" strokeweight="5pt">
             <v:stroke linestyle="thickThin"/>
             <v:shadow color="#868686"/>
             <v:textbox style="mso-next-textbox:#_x0000_s1034">
@@ -6258,7 +6258,7 @@
           <w:lang w:val="en-GB"/>
         </w:rPr>
         <w:pict w14:anchorId="45E492CE">
-          <v:shape id="_x0000_s1033" type="#_x0000_t202" style="position:absolute;margin-left:93.8pt;margin-top:217.7pt;width:229.65pt;height:34.95pt;z-index:251647488" fillcolor="white [3201]" strokecolor="#8064a2 [3207]" strokeweight="5pt">
+          <v:shape id="_x0000_s1033" type="#_x0000_t202" style="position:absolute;margin-left:93.8pt;margin-top:217.7pt;width:229.65pt;height:34.95pt;z-index:251638784" fillcolor="white [3201]" strokecolor="#8064a2 [3207]" strokeweight="5pt">
             <v:stroke linestyle="thickThin"/>
             <v:shadow color="#868686"/>
             <v:textbox style="mso-next-textbox:#_x0000_s1033">
@@ -6279,7 +6279,7 @@
           <w:lang w:val="en-GB"/>
         </w:rPr>
         <w:pict w14:anchorId="0B9DFCAB">
-          <v:shape id="_x0000_s1032" type="#_x0000_t202" style="position:absolute;margin-left:281.45pt;margin-top:132.1pt;width:75.3pt;height:24.5pt;z-index:251646464" fillcolor="white [3201]" strokecolor="#4bacc6 [3208]" strokeweight="5pt">
+          <v:shape id="_x0000_s1032" type="#_x0000_t202" style="position:absolute;margin-left:281.45pt;margin-top:132.1pt;width:75.3pt;height:24.5pt;z-index:251637760" fillcolor="white [3201]" strokecolor="#4bacc6 [3208]" strokeweight="5pt">
             <v:stroke linestyle="thickThin"/>
             <v:shadow color="#868686"/>
             <v:textbox style="mso-next-textbox:#_x0000_s1032">
@@ -6300,7 +6300,7 @@
           <w:lang w:val="en-GB"/>
         </w:rPr>
         <w:pict w14:anchorId="65E8C058">
-          <v:shape id="_x0000_s1031" type="#_x0000_t202" style="position:absolute;margin-left:164.7pt;margin-top:168.1pt;width:64.4pt;height:22.95pt;z-index:251645440" fillcolor="white [3201]" strokecolor="#4bacc6 [3208]" strokeweight="5pt">
+          <v:shape id="_x0000_s1031" type="#_x0000_t202" style="position:absolute;margin-left:164.7pt;margin-top:168.1pt;width:64.4pt;height:22.95pt;z-index:251636736" fillcolor="white [3201]" strokecolor="#4bacc6 [3208]" strokeweight="5pt">
             <v:stroke linestyle="thickThin"/>
             <v:shadow color="#868686"/>
             <v:textbox style="mso-next-textbox:#_x0000_s1031">
@@ -6321,7 +6321,7 @@
           <w:lang w:val="en-GB"/>
         </w:rPr>
         <w:pict w14:anchorId="5E3A8739">
-          <v:shape id="_x0000_s1029" type="#_x0000_t202" style="position:absolute;margin-left:139.6pt;margin-top:83pt;width:107.45pt;height:35.4pt;z-index:251643392" fillcolor="white [3201]" strokecolor="#f79646 [3209]" strokeweight="5pt">
+          <v:shape id="_x0000_s1029" type="#_x0000_t202" style="position:absolute;margin-left:139.6pt;margin-top:83pt;width:107.45pt;height:35.4pt;z-index:251634688" fillcolor="white [3201]" strokecolor="#f79646 [3209]" strokeweight="5pt">
             <v:stroke linestyle="thickThin"/>
             <v:shadow color="#868686"/>
             <v:textbox style="mso-next-textbox:#_x0000_s1029">
@@ -6342,7 +6342,7 @@
           <w:lang w:val="en-GB"/>
         </w:rPr>
         <w:pict w14:anchorId="7AB9602E">
-          <v:shape id="_x0000_s1030" type="#_x0000_t202" style="position:absolute;margin-left:0;margin-top:74.8pt;width:90.5pt;height:50.2pt;z-index:251644416" fillcolor="white [3201]" strokecolor="#8064a2 [3207]" strokeweight="5pt">
+          <v:shape id="_x0000_s1030" type="#_x0000_t202" style="position:absolute;margin-left:0;margin-top:74.8pt;width:90.5pt;height:50.2pt;z-index:251635712" fillcolor="white [3201]" strokecolor="#8064a2 [3207]" strokeweight="5pt">
             <v:stroke linestyle="thickThin"/>
             <v:shadow color="#868686"/>
             <v:textbox style="mso-next-textbox:#_x0000_s1030">
@@ -6363,7 +6363,7 @@
           <w:lang w:val="en-GB"/>
         </w:rPr>
         <w:pict w14:anchorId="16D7B5F7">
-          <v:shape id="_x0000_s1028" type="#_x0000_t202" style="position:absolute;margin-left:325.65pt;margin-top:2.8pt;width:105.8pt;height:39.25pt;z-index:251642368" fillcolor="white [3201]" strokecolor="#f79646 [3209]" strokeweight="5pt">
+          <v:shape id="_x0000_s1028" type="#_x0000_t202" style="position:absolute;margin-left:325.65pt;margin-top:2.8pt;width:105.8pt;height:39.25pt;z-index:251633664" fillcolor="white [3201]" strokecolor="#f79646 [3209]" strokeweight="5pt">
             <v:stroke linestyle="thickThin"/>
             <v:shadow color="#868686"/>
             <v:textbox style="mso-next-textbox:#_x0000_s1028">
@@ -6384,7 +6384,7 @@
           <w:lang w:val="en-GB"/>
         </w:rPr>
         <w:pict w14:anchorId="15557592">
-          <v:shape id="_x0000_s1027" type="#_x0000_t202" style="position:absolute;margin-left:2in;margin-top:1.7pt;width:95.45pt;height:42.05pt;z-index:251641344" fillcolor="white [3201]" strokecolor="#4bacc6 [3208]" strokeweight="5pt">
+          <v:shape id="_x0000_s1027" type="#_x0000_t202" style="position:absolute;margin-left:2in;margin-top:1.7pt;width:95.45pt;height:42.05pt;z-index:251632640" fillcolor="white [3201]" strokecolor="#4bacc6 [3208]" strokeweight="5pt">
             <v:stroke linestyle="thickThin"/>
             <v:shadow color="#868686"/>
             <v:textbox style="mso-next-textbox:#_x0000_s1027">
@@ -6405,7 +6405,7 @@
           <w:lang w:val="en-GB"/>
         </w:rPr>
         <w:pict w14:anchorId="1D0E8BA0">
-          <v:shape id="_x0000_s1026" type="#_x0000_t202" style="position:absolute;margin-left:-1.1pt;margin-top:2.8pt;width:70.95pt;height:27.3pt;z-index:251640320" fillcolor="white [3201]" strokecolor="#8064a2 [3207]" strokeweight="5pt">
+          <v:shape id="_x0000_s1026" type="#_x0000_t202" style="position:absolute;margin-left:-1.1pt;margin-top:2.8pt;width:70.95pt;height:27.3pt;z-index:251631616" fillcolor="white [3201]" strokecolor="#8064a2 [3207]" strokeweight="5pt">
             <v:stroke linestyle="thickThin"/>
             <v:shadow color="#868686"/>
             <v:textbox style="mso-next-textbox:#_x0000_s1026">
@@ -6616,7 +6616,7 @@
           <w:noProof/>
         </w:rPr>
         <w:pict w14:anchorId="7E34B852">
-          <v:shape id="_x0000_s1056" type="#_x0000_t32" style="position:absolute;margin-left:328.9pt;margin-top:31.95pt;width:.55pt;height:15.8pt;flip:y;z-index:251670016" o:connectortype="straight">
+          <v:shape id="_x0000_s1056" type="#_x0000_t32" style="position:absolute;margin-left:328.9pt;margin-top:31.95pt;width:.55pt;height:15.8pt;flip:y;z-index:251661312" o:connectortype="straight">
             <v:stroke endarrow="block"/>
           </v:shape>
         </w:pict>
@@ -6626,7 +6626,7 @@
           <w:noProof/>
         </w:rPr>
         <w:pict w14:anchorId="5447164E">
-          <v:shape id="_x0000_s1055" type="#_x0000_t34" style="position:absolute;margin-left:286.95pt;margin-top:37.9pt;width:16.9pt;height:.55pt;rotation:90;flip:x;z-index:251668992" o:connectortype="elbow" adj=",18807709,-492199">
+          <v:shape id="_x0000_s1055" type="#_x0000_t34" style="position:absolute;margin-left:286.95pt;margin-top:37.9pt;width:16.9pt;height:.55pt;rotation:90;flip:x;z-index:251660288" o:connectortype="elbow" adj=",18807709,-492199">
             <v:stroke endarrow="block"/>
           </v:shape>
         </w:pict>
@@ -6636,7 +6636,7 @@
           <w:noProof/>
         </w:rPr>
         <w:pict w14:anchorId="2E249F55">
-          <v:shape id="_x0000_s1054" type="#_x0000_t32" style="position:absolute;margin-left:218.75pt;margin-top:69.6pt;width:38.15pt;height:0;z-index:251667968" o:connectortype="elbow" adj="-174810,-1,-174810">
+          <v:shape id="_x0000_s1054" type="#_x0000_t32" style="position:absolute;margin-left:218.75pt;margin-top:69.6pt;width:38.15pt;height:0;z-index:251659264" o:connectortype="elbow" adj="-174810,-1,-174810">
             <v:stroke endarrow="block"/>
           </v:shape>
         </w:pict>
@@ -6646,7 +6646,7 @@
           <w:noProof/>
         </w:rPr>
         <w:pict w14:anchorId="348531BF">
-          <v:shape id="_x0000_s1053" type="#_x0000_t32" style="position:absolute;margin-left:181.9pt;margin-top:42.05pt;width:16.9pt;height:0;rotation:90;z-index:251666944" o:connectortype="elbow" adj="-358317,-1,-358317">
+          <v:shape id="_x0000_s1053" type="#_x0000_t32" style="position:absolute;margin-left:181.9pt;margin-top:42.05pt;width:16.9pt;height:0;rotation:90;z-index:251658240" o:connectortype="elbow" adj="-358317,-1,-358317">
             <v:stroke endarrow="block"/>
           </v:shape>
         </w:pict>
@@ -6656,7 +6656,7 @@
           <w:noProof/>
         </w:rPr>
         <w:pict w14:anchorId="0811DE0A">
-          <v:shape id="_x0000_s1052" type="#_x0000_t32" style="position:absolute;margin-left:220.9pt;margin-top:13.95pt;width:37.65pt;height:0;z-index:251665920" o:connectortype="elbow" adj="-178365,-1,-178365">
+          <v:shape id="_x0000_s1052" type="#_x0000_t32" style="position:absolute;margin-left:220.9pt;margin-top:13.95pt;width:37.65pt;height:0;z-index:251657216" o:connectortype="elbow" adj="-178365,-1,-178365">
             <v:stroke endarrow="block"/>
           </v:shape>
         </w:pict>
@@ -6666,7 +6666,7 @@
           <w:noProof/>
         </w:rPr>
         <w:pict w14:anchorId="69D4FD9A">
-          <v:shape id="_x0000_s1051" type="#_x0000_t32" style="position:absolute;margin-left:76.9pt;margin-top:13.95pt;width:39.85pt;height:0;z-index:251664896" o:connectortype="elbow" adj="-90465,-1,-90465">
+          <v:shape id="_x0000_s1051" type="#_x0000_t32" style="position:absolute;margin-left:76.9pt;margin-top:13.95pt;width:39.85pt;height:0;z-index:251656192" o:connectortype="elbow" adj="-90465,-1,-90465">
             <v:stroke endarrow="block"/>
           </v:shape>
         </w:pict>
@@ -6676,7 +6676,7 @@
           <w:noProof/>
         </w:rPr>
         <w:pict w14:anchorId="188D8AC9">
-          <v:shape id="_x0000_s1050" type="#_x0000_t202" style="position:absolute;margin-left:261.25pt;margin-top:51.6pt;width:98.2pt;height:38.2pt;z-index:251663872" fillcolor="white [3201]" strokecolor="#f79646 [3209]" strokeweight="5pt">
+          <v:shape id="_x0000_s1050" type="#_x0000_t202" style="position:absolute;margin-left:261.25pt;margin-top:51.6pt;width:98.2pt;height:38.2pt;z-index:251655168" fillcolor="white [3201]" strokecolor="#f79646 [3209]" strokeweight="5pt">
             <v:stroke linestyle="thickThin"/>
             <v:shadow color="#868686"/>
             <v:textbox>
@@ -6696,7 +6696,7 @@
           <w:noProof/>
         </w:rPr>
         <w:pict w14:anchorId="2513FB6A">
-          <v:shape id="_x0000_s1048" type="#_x0000_t202" style="position:absolute;margin-left:262.9pt;margin-top:3.05pt;width:91.1pt;height:24pt;z-index:251661824" fillcolor="white [3201]" strokecolor="#f79646 [3209]" strokeweight="5pt">
+          <v:shape id="_x0000_s1048" type="#_x0000_t202" style="position:absolute;margin-left:262.9pt;margin-top:3.05pt;width:91.1pt;height:24pt;z-index:251653120" fillcolor="white [3201]" strokecolor="#f79646 [3209]" strokeweight="5pt">
             <v:stroke linestyle="thickThin"/>
             <v:shadow color="#868686"/>
             <v:textbox>
@@ -6716,7 +6716,7 @@
           <w:noProof/>
         </w:rPr>
         <w:pict w14:anchorId="6A0AB78D">
-          <v:shape id="_x0000_s1049" type="#_x0000_t202" style="position:absolute;margin-left:129.8pt;margin-top:55.4pt;width:85.65pt;height:25.65pt;z-index:251662848" fillcolor="white [3201]" strokecolor="#f79646 [3209]" strokeweight="5pt">
+          <v:shape id="_x0000_s1049" type="#_x0000_t202" style="position:absolute;margin-left:129.8pt;margin-top:55.4pt;width:85.65pt;height:25.65pt;z-index:251654144" fillcolor="white [3201]" strokecolor="#f79646 [3209]" strokeweight="5pt">
             <v:stroke linestyle="thickThin"/>
             <v:shadow color="#868686"/>
             <v:textbox>
@@ -6736,7 +6736,7 @@
           <w:noProof/>
         </w:rPr>
         <w:pict w14:anchorId="0EBCE091">
-          <v:shape id="_x0000_s1047" type="#_x0000_t202" style="position:absolute;margin-left:122.2pt;margin-top:4.65pt;width:95.95pt;height:25.1pt;z-index:251660800" fillcolor="white [3201]" strokecolor="#4bacc6 [3208]" strokeweight="5pt">
+          <v:shape id="_x0000_s1047" type="#_x0000_t202" style="position:absolute;margin-left:122.2pt;margin-top:4.65pt;width:95.95pt;height:25.1pt;z-index:251652096" fillcolor="white [3201]" strokecolor="#4bacc6 [3208]" strokeweight="5pt">
             <v:stroke linestyle="thickThin"/>
             <v:shadow color="#868686"/>
             <v:textbox>
@@ -6756,7 +6756,7 @@
           <w:noProof/>
         </w:rPr>
         <w:pict w14:anchorId="1A35AE06">
-          <v:shape id="_x0000_s1046" type="#_x0000_t202" style="position:absolute;margin-left:0;margin-top:6.85pt;width:73.6pt;height:25.1pt;z-index:251659776" fillcolor="white [3201]" strokecolor="#8064a2 [3207]" strokeweight="5pt">
+          <v:shape id="_x0000_s1046" type="#_x0000_t202" style="position:absolute;margin-left:0;margin-top:6.85pt;width:73.6pt;height:25.1pt;z-index:251651072" fillcolor="white [3201]" strokecolor="#8064a2 [3207]" strokeweight="5pt">
             <v:stroke linestyle="thickThin"/>
             <v:shadow color="#868686"/>
             <v:textbox>
@@ -6796,7 +6796,7 @@
           <w:noProof/>
         </w:rPr>
         <w:pict w14:anchorId="245CC3D6">
-          <v:shape id="_x0000_s1059" type="#_x0000_t202" style="position:absolute;margin-left:253.1pt;margin-top:8.8pt;width:118.35pt;height:25.1pt;z-index:251673088" fillcolor="white [3201]" strokecolor="#f79646 [3209]" strokeweight="5pt">
+          <v:shape id="_x0000_s1059" type="#_x0000_t202" style="position:absolute;margin-left:253.1pt;margin-top:8.8pt;width:118.35pt;height:25.1pt;z-index:251664384" fillcolor="white [3201]" strokecolor="#f79646 [3209]" strokeweight="5pt">
             <v:stroke linestyle="thickThin"/>
             <v:shadow color="#868686"/>
             <v:textbox>
@@ -6816,7 +6816,7 @@
           <w:noProof/>
         </w:rPr>
         <w:pict w14:anchorId="785D3AA3">
-          <v:shape id="_x0000_s1058" type="#_x0000_t202" style="position:absolute;margin-left:117.8pt;margin-top:10.45pt;width:88.35pt;height:25.1pt;z-index:251672064" fillcolor="white [3201]" strokecolor="#4bacc6 [3208]" strokeweight="5pt">
+          <v:shape id="_x0000_s1058" type="#_x0000_t202" style="position:absolute;margin-left:117.8pt;margin-top:10.45pt;width:88.35pt;height:25.1pt;z-index:251663360" fillcolor="white [3201]" strokecolor="#4bacc6 [3208]" strokeweight="5pt">
             <v:stroke linestyle="thickThin"/>
             <v:shadow color="#868686"/>
             <v:textbox>
@@ -6836,7 +6836,7 @@
           <w:noProof/>
         </w:rPr>
         <w:pict w14:anchorId="542AD4B1">
-          <v:shape id="_x0000_s1057" type="#_x0000_t202" style="position:absolute;margin-left:.55pt;margin-top:10.45pt;width:76.35pt;height:27.25pt;z-index:251671040" fillcolor="white [3201]" strokecolor="#8064a2 [3207]" strokeweight="5pt">
+          <v:shape id="_x0000_s1057" type="#_x0000_t202" style="position:absolute;margin-left:.55pt;margin-top:10.45pt;width:76.35pt;height:27.25pt;z-index:251662336" fillcolor="white [3201]" strokecolor="#8064a2 [3207]" strokeweight="5pt">
             <v:stroke linestyle="thickThin"/>
             <v:shadow color="#868686"/>
             <v:textbox>
@@ -6858,7 +6858,7 @@
           <w:noProof/>
         </w:rPr>
         <w:pict w14:anchorId="540EB8BB">
-          <v:shape id="_x0000_s1066" type="#_x0000_t34" style="position:absolute;margin-left:82.35pt;margin-top:23.5pt;width:37.65pt;height:34.35pt;rotation:180;z-index:251680256" o:connectortype="elbow" adj="10786,-415714,-120478">
+          <v:shape id="_x0000_s1066" type="#_x0000_t34" style="position:absolute;margin-left:82.35pt;margin-top:23.5pt;width:37.65pt;height:34.35pt;rotation:180;z-index:251671552" o:connectortype="elbow" adj="10786,-415714,-120478">
             <v:stroke endarrow="block"/>
           </v:shape>
         </w:pict>
@@ -6868,7 +6868,7 @@
           <w:noProof/>
         </w:rPr>
         <w:pict w14:anchorId="257F2E13">
-          <v:shape id="_x0000_s1065" type="#_x0000_t32" style="position:absolute;margin-left:215.45pt;margin-top:61.1pt;width:34.9pt;height:0;rotation:180;z-index:251679232" o:connectortype="elbow" adj="-210646,-1,-210646">
+          <v:shape id="_x0000_s1065" type="#_x0000_t32" style="position:absolute;margin-left:215.45pt;margin-top:61.1pt;width:34.9pt;height:0;rotation:180;z-index:251670528" o:connectortype="elbow" adj="-210646,-1,-210646">
             <v:stroke endarrow="block"/>
           </v:shape>
         </w:pict>
@@ -6878,7 +6878,7 @@
           <w:noProof/>
         </w:rPr>
         <w:pict w14:anchorId="21BF00E9">
-          <v:shape id="_x0000_s1064" type="#_x0000_t32" style="position:absolute;margin-left:267pt;margin-top:35.2pt;width:18pt;height:0;rotation:90;z-index:251678208" o:connectortype="elbow" adj="-439200,-1,-439200">
+          <v:shape id="_x0000_s1064" type="#_x0000_t32" style="position:absolute;margin-left:267pt;margin-top:35.2pt;width:18pt;height:0;rotation:90;z-index:251669504" o:connectortype="elbow" adj="-439200,-1,-439200">
             <v:stroke endarrow="block"/>
           </v:shape>
         </w:pict>
@@ -6888,7 +6888,7 @@
           <w:noProof/>
         </w:rPr>
         <w:pict w14:anchorId="494B2CB5">
-          <v:shape id="_x0000_s1063" type="#_x0000_t32" style="position:absolute;margin-left:210pt;margin-top:10.95pt;width:38.2pt;height:0;z-index:251677184" o:connectortype="elbow" adj="-169634,-1,-169634">
+          <v:shape id="_x0000_s1063" type="#_x0000_t32" style="position:absolute;margin-left:210pt;margin-top:10.95pt;width:38.2pt;height:0;z-index:251668480" o:connectortype="elbow" adj="-169634,-1,-169634">
             <v:stroke endarrow="block"/>
           </v:shape>
         </w:pict>
@@ -6898,7 +6898,7 @@
           <w:noProof/>
         </w:rPr>
         <w:pict w14:anchorId="795ACF4A">
-          <v:shape id="_x0000_s1062" type="#_x0000_t32" style="position:absolute;margin-left:80.75pt;margin-top:8.75pt;width:31.6pt;height:0;z-index:251676160" o:connectortype="elbow" adj="-116715,-1,-116715">
+          <v:shape id="_x0000_s1062" type="#_x0000_t32" style="position:absolute;margin-left:80.75pt;margin-top:8.75pt;width:31.6pt;height:0;z-index:251667456" o:connectortype="elbow" adj="-116715,-1,-116715">
             <v:stroke endarrow="block"/>
           </v:shape>
         </w:pict>
@@ -6908,7 +6908,7 @@
           <w:noProof/>
         </w:rPr>
         <w:pict w14:anchorId="4B3B7324">
-          <v:shape id="_x0000_s1061" type="#_x0000_t202" style="position:absolute;margin-left:123.25pt;margin-top:48.55pt;width:88.4pt;height:25.1pt;z-index:251675136" fillcolor="white [3201]" strokecolor="#4bacc6 [3208]" strokeweight="5pt">
+          <v:shape id="_x0000_s1061" type="#_x0000_t202" style="position:absolute;margin-left:123.25pt;margin-top:48.55pt;width:88.4pt;height:25.1pt;z-index:251666432" fillcolor="white [3201]" strokecolor="#4bacc6 [3208]" strokeweight="5pt">
             <v:stroke linestyle="thickThin"/>
             <v:shadow color="#868686"/>
             <v:textbox>
@@ -6928,7 +6928,7 @@
           <w:noProof/>
         </w:rPr>
         <w:pict w14:anchorId="743B1D04">
-          <v:shape id="_x0000_s1060" type="#_x0000_t202" style="position:absolute;margin-left:253.1pt;margin-top:48pt;width:72.55pt;height:27.3pt;z-index:251674112" fillcolor="white [3201]" strokecolor="#f79646 [3209]" strokeweight="5pt">
+          <v:shape id="_x0000_s1060" type="#_x0000_t202" style="position:absolute;margin-left:253.1pt;margin-top:48pt;width:72.55pt;height:27.3pt;z-index:251665408" fillcolor="white [3201]" strokecolor="#f79646 [3209]" strokeweight="5pt">
             <v:stroke linestyle="thickThin"/>
             <v:shadow color="#868686"/>
             <v:textbox>
@@ -6954,8 +6954,325 @@
     <w:p/>
     <w:p/>
     <w:p>
+      <w:pPr>
+        <w:pStyle w:val="Heading2"/>
+      </w:pPr>
+      <w:r>
+        <w:lastRenderedPageBreak/>
+        <w:t>Difficulty Setting</w:t>
+      </w:r>
+    </w:p>
+    <w:p/>
+    <w:p>
       <w:bookmarkStart w:id="22" w:name="_GoBack"/>
+      <w:r>
+        <w:rPr>
+          <w:noProof/>
+        </w:rPr>
+        <w:pict w14:anchorId="22F745B1">
+          <v:shape id="_x0000_s1083" type="#_x0000_t32" style="position:absolute;margin-left:395.7pt;margin-top:132.5pt;width:43.1pt;height:0;rotation:90;z-index:251688960" o:connectortype="elbow" adj="-254213,-1,-254213">
+            <v:stroke endarrow="block"/>
+          </v:shape>
+        </w:pict>
+      </w:r>
       <w:bookmarkEnd w:id="22"/>
+      <w:r>
+        <w:rPr>
+          <w:noProof/>
+        </w:rPr>
+        <w:pict w14:anchorId="133A8826">
+          <v:shape id="_x0000_s1082" type="#_x0000_t32" style="position:absolute;margin-left:249.55pt;margin-top:134.65pt;width:40.9pt;height:0;rotation:90;z-index:251687936" o:connectortype="elbow" adj="-190122,-1,-190122">
+            <v:stroke endarrow="block"/>
+          </v:shape>
+        </w:pict>
+      </w:r>
+      <w:r>
+        <w:rPr>
+          <w:noProof/>
+        </w:rPr>
+        <w:pict w14:anchorId="3B68A518">
+          <v:shape id="_x0000_s1081" type="#_x0000_t32" style="position:absolute;margin-left:126pt;margin-top:134.95pt;width:40.35pt;height:0;rotation:90;z-index:251686912" o:connectortype="elbow" adj="-126442,-1,-126442">
+            <v:stroke endarrow="block"/>
+          </v:shape>
+        </w:pict>
+      </w:r>
+      <w:r>
+        <w:rPr>
+          <w:noProof/>
+        </w:rPr>
+        <w:pict w14:anchorId="2FA4BBFD">
+          <v:shape id="_x0000_s1080" type="#_x0000_t32" style="position:absolute;margin-left:4.65pt;margin-top:133.6pt;width:44.15pt;height:0;rotation:90;z-index:251685888" o:connectortype="elbow" adj="-57119,-1,-57119">
+            <v:stroke endarrow="block"/>
+          </v:shape>
+        </w:pict>
+      </w:r>
+      <w:r>
+        <w:rPr>
+          <w:noProof/>
+        </w:rPr>
+        <w:pict w14:anchorId="197E6351">
+          <v:shape id="_x0000_s1079" type="#_x0000_t34" style="position:absolute;margin-left:357.55pt;margin-top:52.85pt;width:25.6pt;height:24pt;rotation:90;flip:x;z-index:251684864" o:connectortype="elbow" adj=",136485,-378295">
+            <v:stroke endarrow="block"/>
+          </v:shape>
+        </w:pict>
+      </w:r>
+      <w:r>
+        <w:rPr>
+          <w:noProof/>
+        </w:rPr>
+        <w:pict w14:anchorId="27336A24">
+          <v:shape id="_x0000_s1078" type="#_x0000_t34" style="position:absolute;margin-left:227.2pt;margin-top:57.7pt;width:24pt;height:15.85pt;rotation:90;flip:x;z-index:251683840" o:connectortype="elbow" adj=",208845,-289125">
+            <v:stroke endarrow="block"/>
+          </v:shape>
+        </w:pict>
+      </w:r>
+      <w:r>
+        <w:rPr>
+          <w:noProof/>
+        </w:rPr>
+        <w:pict w14:anchorId="7DD207FA">
+          <v:shape id="_x0000_s1077" type="#_x0000_t34" style="position:absolute;margin-left:131.45pt;margin-top:58pt;width:24.55pt;height:15.85pt;rotation:90;z-index:251682816" o:connectortype="elbow" adj="10778,-208845,-212613">
+            <v:stroke endarrow="block"/>
+          </v:shape>
+        </w:pict>
+      </w:r>
+      <w:r>
+        <w:rPr>
+          <w:noProof/>
+        </w:rPr>
+        <w:pict w14:anchorId="65E5D413">
+          <v:shape id="_x0000_s1076" type="#_x0000_t34" style="position:absolute;margin-left:37.35pt;margin-top:55.55pt;width:24.6pt;height:22.9pt;rotation:90;z-index:251681792" o:connectortype="elbow" adj=",-145541,-132673">
+            <v:stroke endarrow="block"/>
+          </v:shape>
+        </w:pict>
+      </w:r>
+      <w:r>
+        <w:rPr>
+          <w:noProof/>
+        </w:rPr>
+        <w:pict w14:anchorId="563DE6DE">
+          <v:shape id="_x0000_s1075" type="#_x0000_t202" style="position:absolute;margin-left:381.8pt;margin-top:157.85pt;width:102.55pt;height:135.25pt;z-index:251680768" fillcolor="white [3201]" strokecolor="#f79646 [3209]" strokeweight="5pt">
+            <v:stroke linestyle="thickThin"/>
+            <v:shadow color="#868686"/>
+            <v:textbox>
+              <w:txbxContent>
+                <w:p>
+                  <w:r>
+                    <w:t>Decrease green zones of Gauges by 0.5x</w:t>
+                  </w:r>
+                </w:p>
+                <w:p>
+                  <w:r>
+                    <w:t>Decrease green zones of Timers by 10 seconds</w:t>
+                  </w:r>
+                </w:p>
+                <w:p>
+                  <w:r>
+                    <w:t>Add White zones to gauges and timers.</w:t>
+                  </w:r>
+                </w:p>
+                <w:p>
+                  <w:r>
+                    <w:t>White zones offer double rewards</w:t>
+                  </w:r>
+                </w:p>
+                <w:p/>
+              </w:txbxContent>
+            </v:textbox>
+          </v:shape>
+        </w:pict>
+      </w:r>
+      <w:r>
+        <w:rPr>
+          <w:noProof/>
+        </w:rPr>
+        <w:pict w14:anchorId="2BD56F49">
+          <v:shape id="_x0000_s1074" type="#_x0000_t202" style="position:absolute;margin-left:242.2pt;margin-top:157.85pt;width:87.25pt;height:86.2pt;z-index:251679744" fillcolor="white [3201]" strokecolor="#f79646 [3209]" strokeweight="5pt">
+            <v:stroke linestyle="thickThin"/>
+            <v:shadow color="#868686"/>
+            <v:textbox>
+              <w:txbxContent>
+                <w:p>
+                  <w:r>
+                    <w:t>Decrease green zone of gauges by 0.25x</w:t>
+                  </w:r>
+                </w:p>
+                <w:p>
+                  <w:r>
+                    <w:t>Decrease green zone of Timers by 5 seconds</w:t>
+                  </w:r>
+                </w:p>
+              </w:txbxContent>
+            </v:textbox>
+          </v:shape>
+        </w:pict>
+      </w:r>
+      <w:r>
+        <w:rPr>
+          <w:noProof/>
+        </w:rPr>
+        <w:pict w14:anchorId="28B83B2C">
+          <v:shape id="_x0000_s1073" type="#_x0000_t202" style="position:absolute;margin-left:112.9pt;margin-top:160.05pt;width:82.9pt;height:51.3pt;z-index:251678720" fillcolor="white [3201]" strokecolor="#f79646 [3209]" strokeweight="5pt">
+            <v:stroke linestyle="thickThin"/>
+            <v:shadow color="#868686"/>
+            <v:textbox>
+              <w:txbxContent>
+                <w:p>
+                  <w:r>
+                    <w:t>Timer and gauge values kept as normal</w:t>
+                  </w:r>
+                </w:p>
+              </w:txbxContent>
+            </v:textbox>
+          </v:shape>
+        </w:pict>
+      </w:r>
+      <w:r>
+        <w:rPr>
+          <w:noProof/>
+        </w:rPr>
+        <w:pict w14:anchorId="53BB274B">
+          <v:shape id="_x0000_s1072" type="#_x0000_t202" style="position:absolute;margin-left:-6.55pt;margin-top:160.6pt;width:73.1pt;height:108pt;z-index:251677696" fillcolor="white [3201]" strokecolor="#f79646 [3209]" strokeweight="5pt">
+            <v:stroke linestyle="thickThin"/>
+            <v:shadow color="#868686"/>
+            <v:textbox>
+              <w:txbxContent>
+                <w:p>
+                  <w:r>
+                    <w:t>Increase green zone of gauges by 0.225x</w:t>
+                  </w:r>
+                </w:p>
+                <w:p>
+                  <w:r>
+                    <w:t>Increase green zone of Timers by 5 seconds</w:t>
+                  </w:r>
+                </w:p>
+              </w:txbxContent>
+            </v:textbox>
+          </v:shape>
+        </w:pict>
+      </w:r>
+      <w:r>
+        <w:rPr>
+          <w:noProof/>
+        </w:rPr>
+        <w:pict w14:anchorId="5E2935D8">
+          <v:shape id="_x0000_s1067" type="#_x0000_t202" style="position:absolute;margin-left:58.4pt;margin-top:22.05pt;width:300.6pt;height:27.85pt;z-index:251672576" fillcolor="white [3201]" strokecolor="#8064a2 [3207]" strokeweight="5pt">
+            <v:stroke linestyle="thickThin"/>
+            <v:shadow color="#868686"/>
+            <v:textbox>
+              <w:txbxContent>
+                <w:p>
+                  <w:r>
+                    <w:t xml:space="preserve">Easy? </w:t>
+                  </w:r>
+                  <w:r>
+                    <w:tab/>
+                  </w:r>
+                  <w:r>
+                    <w:tab/>
+                    <w:t>Normal?</w:t>
+                  </w:r>
+                  <w:r>
+                    <w:tab/>
+                  </w:r>
+                  <w:r>
+                    <w:tab/>
+                    <w:t xml:space="preserve">Hard? </w:t>
+                  </w:r>
+                  <w:r>
+                    <w:tab/>
+                  </w:r>
+                  <w:r>
+                    <w:tab/>
+                    <w:t>Hephaestus?</w:t>
+                  </w:r>
+                </w:p>
+              </w:txbxContent>
+            </v:textbox>
+          </v:shape>
+        </w:pict>
+      </w:r>
+      <w:r>
+        <w:rPr>
+          <w:noProof/>
+        </w:rPr>
+        <w:pict w14:anchorId="55A2AE97">
+          <v:shape id="_x0000_s1071" type="#_x0000_t202" style="position:absolute;margin-left:380.2pt;margin-top:81.5pt;width:70.9pt;height:25.6pt;z-index:251676672" fillcolor="white [3201]" strokecolor="#f79646 [3209]" strokeweight="5pt">
+            <v:stroke linestyle="thickThin"/>
+            <v:shadow color="#868686"/>
+            <v:textbox>
+              <w:txbxContent>
+                <w:p>
+                  <w:r>
+                    <w:t>Hephaestus</w:t>
+                  </w:r>
+                </w:p>
+              </w:txbxContent>
+            </v:textbox>
+          </v:shape>
+        </w:pict>
+      </w:r>
+      <w:r>
+        <w:rPr>
+          <w:noProof/>
+        </w:rPr>
+        <w:pict w14:anchorId="7F05473A">
+          <v:shape id="_x0000_s1070" type="#_x0000_t202" style="position:absolute;margin-left:243.8pt;margin-top:82.05pt;width:51.85pt;height:27.25pt;z-index:251675648" fillcolor="white [3201]" strokecolor="#f79646 [3209]" strokeweight="5pt">
+            <v:stroke linestyle="thickThin"/>
+            <v:shadow color="#868686"/>
+            <v:textbox>
+              <w:txbxContent>
+                <w:p>
+                  <w:r>
+                    <w:t>Hard</w:t>
+                  </w:r>
+                </w:p>
+              </w:txbxContent>
+            </v:textbox>
+          </v:shape>
+        </w:pict>
+      </w:r>
+      <w:r>
+        <w:rPr>
+          <w:noProof/>
+        </w:rPr>
+        <w:pict w14:anchorId="1AAD849A">
+          <v:shape id="_x0000_s1069" type="#_x0000_t202" style="position:absolute;margin-left:113.45pt;margin-top:82.6pt;width:54pt;height:28.35pt;z-index:251674624" fillcolor="white [3201]" strokecolor="#f79646 [3209]" strokeweight="5pt">
+            <v:stroke linestyle="thickThin"/>
+            <v:shadow color="#868686"/>
+            <v:textbox>
+              <w:txbxContent>
+                <w:p>
+                  <w:r>
+                    <w:t>Normal</w:t>
+                  </w:r>
+                </w:p>
+              </w:txbxContent>
+            </v:textbox>
+          </v:shape>
+        </w:pict>
+      </w:r>
+      <w:r>
+        <w:rPr>
+          <w:noProof/>
+        </w:rPr>
+        <w:pict w14:anchorId="606F6E41">
+          <v:shape id="_x0000_s1068" type="#_x0000_t202" style="position:absolute;margin-left:-2.15pt;margin-top:83.65pt;width:44.75pt;height:25.1pt;z-index:251673600" fillcolor="white [3201]" strokecolor="#f79646 [3209]" strokeweight="5pt">
+            <v:stroke linestyle="thickThin"/>
+            <v:shadow color="#868686"/>
+            <v:textbox>
+              <w:txbxContent>
+                <w:p>
+                  <w:r>
+                    <w:t>Easy</w:t>
+                  </w:r>
+                </w:p>
+              </w:txbxContent>
+            </v:textbox>
+          </v:shape>
+        </w:pict>
+      </w:r>
     </w:p>
     <w:sectPr>
       <w:headerReference w:type="default" r:id="rId39"/>

</xml_diff>

<commit_message>
Added controller scheme and mechanics sections
NOT FILLED IN YET
</commit_message>
<xml_diff>
--- a/Project Hephaestus Design Document.docx
+++ b/Project Hephaestus Design Document.docx
@@ -8659,6 +8659,13 @@
         <w:t>Feature Set</w:t>
       </w:r>
       <w:bookmarkEnd w:id="22"/>
+      <w:r>
+        <w:rPr>
+          <w:sz w:val="52"/>
+          <w:lang w:val="en-GB"/>
+        </w:rPr>
+        <w:t xml:space="preserve"> &amp; Mechanics</w:t>
+      </w:r>
     </w:p>
     <w:p>
       <w:pPr>
@@ -8754,6 +8761,7 @@
     <w:p>
       <w:pPr>
         <w:rPr>
+          <w:bCs/>
           <w:lang w:val="en-GB"/>
         </w:rPr>
       </w:pPr>
@@ -8766,12 +8774,12 @@
           <w:lang w:val="en-GB"/>
         </w:rPr>
       </w:pPr>
-      <w:bookmarkStart w:id="24" w:name="_Toc21691776"/>
-      <w:r>
-        <w:rPr>
-          <w:lang w:val="en-GB"/>
-        </w:rPr>
-        <w:t>Multiplayer Features</w:t>
+      <w:bookmarkStart w:id="24" w:name="_Toc21691778"/>
+      <w:r>
+        <w:rPr>
+          <w:lang w:val="en-GB"/>
+        </w:rPr>
+        <w:t>Gameplay</w:t>
       </w:r>
       <w:bookmarkEnd w:id="24"/>
     </w:p>
@@ -8788,50 +8796,38 @@
           <w:lang w:val="en-GB"/>
         </w:rPr>
       </w:pPr>
-      <w:r>
-        <w:rPr>
-          <w:lang w:val="en-GB"/>
-        </w:rPr>
-        <w:t>Up to 10 million players</w:t>
-      </w:r>
-    </w:p>
-    <w:p>
-      <w:pPr>
-        <w:rPr>
-          <w:lang w:val="en-GB"/>
-        </w:rPr>
-      </w:pPr>
-      <w:r>
-        <w:rPr>
-          <w:lang w:val="en-GB"/>
-        </w:rPr>
-        <w:t>Easy to find a game</w:t>
-      </w:r>
-    </w:p>
-    <w:p>
-      <w:pPr>
-        <w:rPr>
-          <w:lang w:val="en-GB"/>
-        </w:rPr>
-      </w:pPr>
-      <w:r>
-        <w:rPr>
-          <w:lang w:val="en-GB"/>
-        </w:rPr>
-        <w:t>Easy to find your pal in huge world</w:t>
-      </w:r>
-    </w:p>
-    <w:p>
-      <w:pPr>
-        <w:rPr>
-          <w:lang w:val="en-GB"/>
-        </w:rPr>
-      </w:pPr>
-      <w:r>
-        <w:rPr>
-          <w:lang w:val="en-GB"/>
-        </w:rPr>
-        <w:t>Can chat over voice link</w:t>
+      <w:bookmarkStart w:id="25" w:name="_Toc426902191"/>
+      <w:r>
+        <w:rPr>
+          <w:lang w:val="en-GB"/>
+        </w:rPr>
+        <w:t>List stuff here that is key to the gameplay experience</w:t>
+      </w:r>
+    </w:p>
+    <w:p>
+      <w:pPr>
+        <w:rPr>
+          <w:lang w:val="en-GB"/>
+        </w:rPr>
+      </w:pPr>
+      <w:r>
+        <w:rPr>
+          <w:lang w:val="en-GB"/>
+        </w:rPr>
+        <w:t>List a lot of stuff here</w:t>
+      </w:r>
+    </w:p>
+    <w:p>
+      <w:pPr>
+        <w:rPr>
+          <w:lang w:val="en-GB"/>
+        </w:rPr>
+      </w:pPr>
+      <w:r>
+        <w:rPr>
+          <w:lang w:val="en-GB"/>
+        </w:rPr>
+        <w:t>Hey, if you got nothing here, is this game worth doing?</w:t>
       </w:r>
     </w:p>
     <w:p>
@@ -8844,70 +8840,40 @@
     <w:p>
       <w:pPr>
         <w:pStyle w:val="Heading2"/>
-        <w:jc w:val="left"/>
-        <w:rPr>
-          <w:lang w:val="en-GB"/>
-        </w:rPr>
-      </w:pPr>
-      <w:bookmarkStart w:id="25" w:name="_Toc21691777"/>
-      <w:r>
-        <w:rPr>
-          <w:lang w:val="en-GB"/>
-        </w:rPr>
-        <w:t>Editor</w:t>
-      </w:r>
-      <w:bookmarkEnd w:id="25"/>
-    </w:p>
-    <w:p>
-      <w:pPr>
-        <w:rPr>
-          <w:lang w:val="en-GB"/>
-        </w:rPr>
-      </w:pPr>
-    </w:p>
-    <w:p>
-      <w:pPr>
-        <w:rPr>
-          <w:lang w:val="en-GB"/>
-        </w:rPr>
-      </w:pPr>
-      <w:r>
-        <w:rPr>
-          <w:lang w:val="en-GB"/>
-        </w:rPr>
-        <w:t>Comes with world editor</w:t>
-      </w:r>
-    </w:p>
-    <w:p>
-      <w:pPr>
-        <w:rPr>
-          <w:lang w:val="en-GB"/>
-        </w:rPr>
-      </w:pPr>
-      <w:r>
-        <w:rPr>
-          <w:lang w:val="en-GB"/>
-        </w:rPr>
-        <w:t>Get levels from internet</w:t>
-      </w:r>
-    </w:p>
-    <w:p>
-      <w:pPr>
-        <w:rPr>
-          <w:lang w:val="en-GB"/>
-        </w:rPr>
-      </w:pPr>
-      <w:r>
-        <w:rPr>
-          <w:lang w:val="en-GB"/>
-        </w:rPr>
-        <w:t>Editor is super easy to use</w:t>
-      </w:r>
-    </w:p>
-    <w:p>
-      <w:pPr>
-        <w:rPr>
-          <w:b/>
+        <w:rPr>
+          <w:lang w:val="en-GB"/>
+        </w:rPr>
+      </w:pPr>
+      <w:r>
+        <w:rPr>
+          <w:lang w:val="en-GB"/>
+        </w:rPr>
+        <w:t>Mechanics</w:t>
+      </w:r>
+    </w:p>
+    <w:p>
+      <w:pPr>
+        <w:rPr>
+          <w:lang w:val="en-GB"/>
+        </w:rPr>
+      </w:pPr>
+      <w:r>
+        <w:rPr>
+          <w:lang w:val="en-GB"/>
+        </w:rPr>
+        <w:t>The mechanics can be broken down as follows:</w:t>
+      </w:r>
+    </w:p>
+    <w:p>
+      <w:pPr>
+        <w:rPr>
+          <w:lang w:val="en-GB"/>
+        </w:rPr>
+      </w:pPr>
+    </w:p>
+    <w:p>
+      <w:pPr>
+        <w:rPr>
           <w:lang w:val="en-GB"/>
         </w:rPr>
       </w:pPr>
@@ -8915,18 +8881,24 @@
     <w:p>
       <w:pPr>
         <w:pStyle w:val="Heading2"/>
-        <w:jc w:val="left"/>
-        <w:rPr>
-          <w:lang w:val="en-GB"/>
-        </w:rPr>
-      </w:pPr>
-      <w:bookmarkStart w:id="26" w:name="_Toc21691778"/>
-      <w:r>
-        <w:rPr>
-          <w:lang w:val="en-GB"/>
-        </w:rPr>
-        <w:t>Gameplay</w:t>
-      </w:r>
+        <w:rPr>
+          <w:lang w:val="en-GB"/>
+        </w:rPr>
+      </w:pPr>
+      <w:r>
+        <w:rPr>
+          <w:lang w:val="en-GB"/>
+        </w:rPr>
+        <w:t>Control Scheme</w:t>
+      </w:r>
+    </w:p>
+    <w:p>
+      <w:pPr>
+        <w:rPr>
+          <w:lang w:val="en-GB"/>
+        </w:rPr>
+      </w:pPr>
+      <w:bookmarkStart w:id="26" w:name="_GoBack"/>
       <w:bookmarkEnd w:id="26"/>
     </w:p>
     <w:p>
@@ -8935,46 +8907,6 @@
           <w:lang w:val="en-GB"/>
         </w:rPr>
       </w:pPr>
-    </w:p>
-    <w:p>
-      <w:pPr>
-        <w:rPr>
-          <w:lang w:val="en-GB"/>
-        </w:rPr>
-      </w:pPr>
-      <w:bookmarkStart w:id="27" w:name="_Toc426902191"/>
-      <w:r>
-        <w:rPr>
-          <w:lang w:val="en-GB"/>
-        </w:rPr>
-        <w:t>List stuff here that is key to the gameplay experience</w:t>
-      </w:r>
-    </w:p>
-    <w:p>
-      <w:pPr>
-        <w:rPr>
-          <w:lang w:val="en-GB"/>
-        </w:rPr>
-      </w:pPr>
-      <w:r>
-        <w:rPr>
-          <w:lang w:val="en-GB"/>
-        </w:rPr>
-        <w:t>List a lot of stuff here</w:t>
-      </w:r>
-    </w:p>
-    <w:p>
-      <w:pPr>
-        <w:rPr>
-          <w:lang w:val="en-GB"/>
-        </w:rPr>
-      </w:pPr>
-      <w:r>
-        <w:rPr>
-          <w:lang w:val="en-GB"/>
-        </w:rPr>
-        <w:t>Hey, if you got nothing here, is this game worth doing?</w:t>
-      </w:r>
       <w:r>
         <w:rPr>
           <w:lang w:val="en-GB"/>
@@ -8990,7 +8922,7 @@
           <w:lang w:val="en-GB"/>
         </w:rPr>
       </w:pPr>
-      <w:bookmarkStart w:id="28" w:name="_Toc21691779"/>
+      <w:bookmarkStart w:id="27" w:name="_Toc21691779"/>
       <w:r>
         <w:rPr>
           <w:lang w:val="en-GB"/>
@@ -9020,8 +8952,14 @@
         </w:rPr>
         <w:t>Below is a table of the functional and non-functional requirements for the artefact. These have been prioritised using the MoSCoW technique to ascertain what requirements will need to be focused on.</w:t>
       </w:r>
-      <w:bookmarkStart w:id="29" w:name="_GoBack"/>
-      <w:bookmarkEnd w:id="29"/>
+    </w:p>
+    <w:p>
+      <w:pPr>
+        <w:spacing w:line="360" w:lineRule="auto"/>
+        <w:rPr>
+          <w:lang w:val="en-GB"/>
+        </w:rPr>
+      </w:pPr>
     </w:p>
     <w:tbl>
       <w:tblPr>
@@ -10284,8 +10222,8 @@
         <w:lastRenderedPageBreak/>
         <w:t>The Game World</w:t>
       </w:r>
+      <w:bookmarkEnd w:id="25"/>
       <w:bookmarkEnd w:id="27"/>
-      <w:bookmarkEnd w:id="28"/>
     </w:p>
     <w:p>
       <w:pPr>
@@ -10302,14 +10240,14 @@
           <w:lang w:val="en-GB"/>
         </w:rPr>
       </w:pPr>
-      <w:bookmarkStart w:id="30" w:name="_Toc21691780"/>
+      <w:bookmarkStart w:id="28" w:name="_Toc21691780"/>
       <w:r>
         <w:rPr>
           <w:lang w:val="en-GB"/>
         </w:rPr>
         <w:t>Overview</w:t>
       </w:r>
-      <w:bookmarkEnd w:id="30"/>
+      <w:bookmarkEnd w:id="28"/>
     </w:p>
     <w:p>
       <w:pPr>
@@ -10348,14 +10286,14 @@
           <w:lang w:val="en-GB"/>
         </w:rPr>
       </w:pPr>
-      <w:bookmarkStart w:id="31" w:name="_Toc21691781"/>
+      <w:bookmarkStart w:id="29" w:name="_Toc21691781"/>
       <w:r>
         <w:rPr>
           <w:lang w:val="en-GB"/>
         </w:rPr>
         <w:t>World Feature #1</w:t>
       </w:r>
-      <w:bookmarkEnd w:id="31"/>
+      <w:bookmarkEnd w:id="29"/>
     </w:p>
     <w:p>
       <w:pPr>
@@ -10396,14 +10334,14 @@
           <w:lang w:val="en-GB"/>
         </w:rPr>
       </w:pPr>
-      <w:bookmarkStart w:id="32" w:name="_Toc21691782"/>
+      <w:bookmarkStart w:id="30" w:name="_Toc21691782"/>
       <w:r>
         <w:rPr>
           <w:lang w:val="en-GB"/>
         </w:rPr>
         <w:t>World Feature #2</w:t>
       </w:r>
-      <w:bookmarkEnd w:id="32"/>
+      <w:bookmarkEnd w:id="30"/>
     </w:p>
     <w:p>
       <w:pPr>
@@ -10441,16 +10379,16 @@
           <w:lang w:val="en-GB"/>
         </w:rPr>
       </w:pPr>
-      <w:bookmarkStart w:id="33" w:name="_Toc426902192"/>
-      <w:bookmarkStart w:id="34" w:name="_Toc21691783"/>
+      <w:bookmarkStart w:id="31" w:name="_Toc426902192"/>
+      <w:bookmarkStart w:id="32" w:name="_Toc21691783"/>
       <w:r>
         <w:rPr>
           <w:lang w:val="en-GB"/>
         </w:rPr>
         <w:t>The Physical World</w:t>
       </w:r>
-      <w:bookmarkEnd w:id="33"/>
-      <w:bookmarkEnd w:id="34"/>
+      <w:bookmarkEnd w:id="31"/>
+      <w:bookmarkEnd w:id="32"/>
     </w:p>
     <w:p>
       <w:pPr>
@@ -10468,7 +10406,7 @@
           <w:lang w:val="en-GB"/>
         </w:rPr>
       </w:pPr>
-      <w:bookmarkStart w:id="35" w:name="_Toc21691784"/>
+      <w:bookmarkStart w:id="33" w:name="_Toc21691784"/>
       <w:r>
         <w:rPr>
           <w:u w:val="none"/>
@@ -10476,7 +10414,7 @@
         </w:rPr>
         <w:t>Overview</w:t>
       </w:r>
-      <w:bookmarkEnd w:id="35"/>
+      <w:bookmarkEnd w:id="33"/>
     </w:p>
     <w:p>
       <w:pPr>
@@ -10539,7 +10477,7 @@
           <w:lang w:val="en-GB"/>
         </w:rPr>
       </w:pPr>
-      <w:bookmarkStart w:id="36" w:name="_Toc21691785"/>
+      <w:bookmarkStart w:id="34" w:name="_Toc21691785"/>
       <w:r>
         <w:rPr>
           <w:u w:val="none"/>
@@ -10547,7 +10485,7 @@
         </w:rPr>
         <w:t>Key Locations</w:t>
       </w:r>
-      <w:bookmarkEnd w:id="36"/>
+      <w:bookmarkEnd w:id="34"/>
     </w:p>
     <w:p>
       <w:pPr>
@@ -10586,7 +10524,7 @@
           <w:lang w:val="en-GB"/>
         </w:rPr>
       </w:pPr>
-      <w:bookmarkStart w:id="37" w:name="_Toc21691786"/>
+      <w:bookmarkStart w:id="35" w:name="_Toc21691786"/>
       <w:r>
         <w:rPr>
           <w:u w:val="none"/>
@@ -10594,7 +10532,7 @@
         </w:rPr>
         <w:t>Travel</w:t>
       </w:r>
-      <w:bookmarkEnd w:id="37"/>
+      <w:bookmarkEnd w:id="35"/>
     </w:p>
     <w:p>
       <w:pPr>
@@ -10634,7 +10572,7 @@
           <w:lang w:val="en-GB"/>
         </w:rPr>
       </w:pPr>
-      <w:bookmarkStart w:id="38" w:name="_Toc21691787"/>
+      <w:bookmarkStart w:id="36" w:name="_Toc21691787"/>
       <w:r>
         <w:rPr>
           <w:u w:val="none"/>
@@ -10642,7 +10580,7 @@
         </w:rPr>
         <w:t>Scale</w:t>
       </w:r>
-      <w:bookmarkEnd w:id="38"/>
+      <w:bookmarkEnd w:id="36"/>
     </w:p>
     <w:p>
       <w:pPr>
@@ -10687,7 +10625,7 @@
           <w:lang w:val="en-GB"/>
         </w:rPr>
       </w:pPr>
-      <w:bookmarkStart w:id="39" w:name="_Toc21691788"/>
+      <w:bookmarkStart w:id="37" w:name="_Toc21691788"/>
       <w:r>
         <w:rPr>
           <w:u w:val="none"/>
@@ -10695,7 +10633,7 @@
         </w:rPr>
         <w:t>Objects</w:t>
       </w:r>
-      <w:bookmarkEnd w:id="39"/>
+      <w:bookmarkEnd w:id="37"/>
     </w:p>
     <w:p>
       <w:pPr>
@@ -10755,7 +10693,7 @@
           <w:lang w:val="en-GB"/>
         </w:rPr>
       </w:pPr>
-      <w:bookmarkStart w:id="40" w:name="_Toc21691789"/>
+      <w:bookmarkStart w:id="38" w:name="_Toc21691789"/>
       <w:r>
         <w:rPr>
           <w:u w:val="none"/>
@@ -10763,7 +10701,7 @@
         </w:rPr>
         <w:t>Weather</w:t>
       </w:r>
-      <w:bookmarkEnd w:id="40"/>
+      <w:bookmarkEnd w:id="38"/>
     </w:p>
     <w:p>
       <w:pPr>
@@ -10803,7 +10741,7 @@
           <w:lang w:val="en-GB"/>
         </w:rPr>
       </w:pPr>
-      <w:bookmarkStart w:id="41" w:name="_Toc21691790"/>
+      <w:bookmarkStart w:id="39" w:name="_Toc21691790"/>
       <w:r>
         <w:rPr>
           <w:u w:val="none"/>
@@ -10812,7 +10750,7 @@
         <w:lastRenderedPageBreak/>
         <w:t>Day and Night</w:t>
       </w:r>
-      <w:bookmarkEnd w:id="41"/>
+      <w:bookmarkEnd w:id="39"/>
     </w:p>
     <w:p>
       <w:pPr>
@@ -10852,7 +10790,7 @@
           <w:lang w:val="en-GB"/>
         </w:rPr>
       </w:pPr>
-      <w:bookmarkStart w:id="42" w:name="_Toc21691791"/>
+      <w:bookmarkStart w:id="40" w:name="_Toc21691791"/>
       <w:r>
         <w:rPr>
           <w:u w:val="none"/>
@@ -10860,7 +10798,7 @@
         </w:rPr>
         <w:t>Time</w:t>
       </w:r>
-      <w:bookmarkEnd w:id="42"/>
+      <w:bookmarkEnd w:id="40"/>
     </w:p>
     <w:p>
       <w:pPr>
@@ -10898,22 +10836,22 @@
           <w:lang w:val="en-GB"/>
         </w:rPr>
       </w:pPr>
-      <w:bookmarkStart w:id="43" w:name="_Toc426902193"/>
-      <w:bookmarkStart w:id="44" w:name="_Toc21691792"/>
+      <w:bookmarkStart w:id="41" w:name="_Toc426902193"/>
+      <w:bookmarkStart w:id="42" w:name="_Toc21691792"/>
       <w:r>
         <w:rPr>
           <w:lang w:val="en-GB"/>
         </w:rPr>
         <w:t xml:space="preserve">Rendering </w:t>
       </w:r>
-      <w:bookmarkEnd w:id="43"/>
+      <w:bookmarkEnd w:id="41"/>
       <w:r>
         <w:rPr>
           <w:lang w:val="en-GB"/>
         </w:rPr>
         <w:t>System</w:t>
       </w:r>
-      <w:bookmarkEnd w:id="44"/>
+      <w:bookmarkEnd w:id="42"/>
     </w:p>
     <w:p>
       <w:pPr>
@@ -10931,7 +10869,7 @@
           <w:lang w:val="en-GB"/>
         </w:rPr>
       </w:pPr>
-      <w:bookmarkStart w:id="45" w:name="_Toc21691793"/>
+      <w:bookmarkStart w:id="43" w:name="_Toc21691793"/>
       <w:r>
         <w:rPr>
           <w:u w:val="none"/>
@@ -10939,7 +10877,7 @@
         </w:rPr>
         <w:t>Overview</w:t>
       </w:r>
-      <w:bookmarkEnd w:id="45"/>
+      <w:bookmarkEnd w:id="43"/>
     </w:p>
     <w:p>
       <w:pPr>
@@ -10979,7 +10917,7 @@
           <w:lang w:val="en-GB"/>
         </w:rPr>
       </w:pPr>
-      <w:bookmarkStart w:id="46" w:name="_Toc21691794"/>
+      <w:bookmarkStart w:id="44" w:name="_Toc21691794"/>
       <w:r>
         <w:rPr>
           <w:u w:val="none"/>
@@ -10987,7 +10925,7 @@
         </w:rPr>
         <w:t>2D/3D Rendering</w:t>
       </w:r>
-      <w:bookmarkEnd w:id="46"/>
+      <w:bookmarkEnd w:id="44"/>
     </w:p>
     <w:p>
       <w:pPr>
@@ -11008,7 +10946,7 @@
         </w:rPr>
         <w:tab/>
       </w:r>
-      <w:bookmarkStart w:id="47" w:name="_Toc426902194"/>
+      <w:bookmarkStart w:id="45" w:name="_Toc426902194"/>
       <w:r>
         <w:rPr>
           <w:lang w:val="en-GB"/>
@@ -11031,16 +10969,16 @@
           <w:lang w:val="en-GB"/>
         </w:rPr>
       </w:pPr>
-      <w:bookmarkStart w:id="48" w:name="_Toc21691795"/>
-      <w:bookmarkStart w:id="49" w:name="_Toc426902195"/>
-      <w:bookmarkEnd w:id="47"/>
+      <w:bookmarkStart w:id="46" w:name="_Toc21691795"/>
+      <w:bookmarkStart w:id="47" w:name="_Toc426902195"/>
+      <w:bookmarkEnd w:id="45"/>
       <w:r>
         <w:rPr>
           <w:lang w:val="en-GB"/>
         </w:rPr>
         <w:t>Camera</w:t>
       </w:r>
-      <w:bookmarkEnd w:id="48"/>
+      <w:bookmarkEnd w:id="46"/>
     </w:p>
     <w:p>
       <w:pPr>
@@ -11058,7 +10996,7 @@
           <w:lang w:val="en-GB"/>
         </w:rPr>
       </w:pPr>
-      <w:bookmarkStart w:id="50" w:name="_Toc21691796"/>
+      <w:bookmarkStart w:id="48" w:name="_Toc21691796"/>
       <w:r>
         <w:rPr>
           <w:u w:val="none"/>
@@ -11066,7 +11004,7 @@
         </w:rPr>
         <w:t>Overview</w:t>
       </w:r>
-      <w:bookmarkEnd w:id="50"/>
+      <w:bookmarkEnd w:id="48"/>
     </w:p>
     <w:p>
       <w:pPr>
@@ -11105,7 +11043,7 @@
           <w:lang w:val="en-GB"/>
         </w:rPr>
       </w:pPr>
-      <w:bookmarkStart w:id="51" w:name="_Toc21691797"/>
+      <w:bookmarkStart w:id="49" w:name="_Toc21691797"/>
       <w:r>
         <w:rPr>
           <w:u w:val="none"/>
@@ -11113,7 +11051,7 @@
         </w:rPr>
         <w:t>Camera Detail #1</w:t>
       </w:r>
-      <w:bookmarkEnd w:id="51"/>
+      <w:bookmarkEnd w:id="49"/>
     </w:p>
     <w:p>
       <w:pPr>
@@ -11152,7 +11090,7 @@
           <w:lang w:val="en-GB"/>
         </w:rPr>
       </w:pPr>
-      <w:bookmarkStart w:id="52" w:name="_Toc21691798"/>
+      <w:bookmarkStart w:id="50" w:name="_Toc21691798"/>
       <w:r>
         <w:rPr>
           <w:u w:val="none"/>
@@ -11160,7 +11098,7 @@
         </w:rPr>
         <w:t>Camera Detail #2</w:t>
       </w:r>
-      <w:bookmarkEnd w:id="52"/>
+      <w:bookmarkEnd w:id="50"/>
     </w:p>
     <w:p>
       <w:pPr>
@@ -11198,15 +11136,15 @@
           <w:lang w:val="en-GB"/>
         </w:rPr>
       </w:pPr>
-      <w:bookmarkStart w:id="53" w:name="_Toc21691799"/>
-      <w:bookmarkEnd w:id="49"/>
+      <w:bookmarkStart w:id="51" w:name="_Toc21691799"/>
+      <w:bookmarkEnd w:id="47"/>
       <w:r>
         <w:rPr>
           <w:lang w:val="en-GB"/>
         </w:rPr>
         <w:t>Game Engine</w:t>
       </w:r>
-      <w:bookmarkEnd w:id="53"/>
+      <w:bookmarkEnd w:id="51"/>
     </w:p>
     <w:p>
       <w:pPr>
@@ -11217,7 +11155,7 @@
           <w:lang w:val="en-GB"/>
         </w:rPr>
       </w:pPr>
-      <w:bookmarkStart w:id="54" w:name="_Toc426902196"/>
+      <w:bookmarkStart w:id="52" w:name="_Toc426902196"/>
     </w:p>
     <w:p>
       <w:pPr>
@@ -11228,7 +11166,7 @@
           <w:lang w:val="en-GB"/>
         </w:rPr>
       </w:pPr>
-      <w:bookmarkStart w:id="55" w:name="_Toc21691800"/>
+      <w:bookmarkStart w:id="53" w:name="_Toc21691800"/>
       <w:r>
         <w:rPr>
           <w:u w:val="none"/>
@@ -11236,7 +11174,7 @@
         </w:rPr>
         <w:t>Overview</w:t>
       </w:r>
-      <w:bookmarkEnd w:id="55"/>
+      <w:bookmarkEnd w:id="53"/>
     </w:p>
     <w:p>
       <w:pPr>
@@ -11320,7 +11258,7 @@
           <w:lang w:val="en-GB"/>
         </w:rPr>
       </w:pPr>
-      <w:bookmarkStart w:id="56" w:name="_Toc21691801"/>
+      <w:bookmarkStart w:id="54" w:name="_Toc21691801"/>
       <w:r>
         <w:rPr>
           <w:u w:val="none"/>
@@ -11328,7 +11266,7 @@
         </w:rPr>
         <w:t>Game Engine Detail #1</w:t>
       </w:r>
-      <w:bookmarkEnd w:id="56"/>
+      <w:bookmarkEnd w:id="54"/>
     </w:p>
     <w:p>
       <w:pPr>
@@ -11492,17 +11430,17 @@
           <w:lang w:val="en-GB"/>
         </w:rPr>
       </w:pPr>
-      <w:bookmarkStart w:id="57" w:name="_Toc426902197"/>
-      <w:bookmarkStart w:id="58" w:name="_Toc21691804"/>
-      <w:bookmarkEnd w:id="54"/>
+      <w:bookmarkStart w:id="55" w:name="_Toc426902197"/>
+      <w:bookmarkStart w:id="56" w:name="_Toc21691804"/>
+      <w:bookmarkEnd w:id="52"/>
       <w:r>
         <w:rPr>
           <w:lang w:val="en-GB"/>
         </w:rPr>
         <w:t>Lighting Models</w:t>
       </w:r>
-      <w:bookmarkEnd w:id="57"/>
-      <w:bookmarkEnd w:id="58"/>
+      <w:bookmarkEnd w:id="55"/>
+      <w:bookmarkEnd w:id="56"/>
     </w:p>
     <w:p>
       <w:pPr>
@@ -11520,7 +11458,7 @@
           <w:lang w:val="en-GB"/>
         </w:rPr>
       </w:pPr>
-      <w:bookmarkStart w:id="59" w:name="_Toc21691805"/>
+      <w:bookmarkStart w:id="57" w:name="_Toc21691805"/>
       <w:r>
         <w:rPr>
           <w:u w:val="none"/>
@@ -11528,7 +11466,7 @@
         </w:rPr>
         <w:t>Overview</w:t>
       </w:r>
-      <w:bookmarkEnd w:id="59"/>
+      <w:bookmarkEnd w:id="57"/>
     </w:p>
     <w:p>
       <w:pPr>
@@ -11567,7 +11505,7 @@
           <w:lang w:val="en-GB"/>
         </w:rPr>
       </w:pPr>
-      <w:bookmarkStart w:id="60" w:name="_Toc21691806"/>
+      <w:bookmarkStart w:id="58" w:name="_Toc21691806"/>
       <w:r>
         <w:rPr>
           <w:u w:val="none"/>
@@ -11575,7 +11513,7 @@
         </w:rPr>
         <w:t>Lighting Model Detail #1</w:t>
       </w:r>
-      <w:bookmarkEnd w:id="60"/>
+      <w:bookmarkEnd w:id="58"/>
     </w:p>
     <w:p>
       <w:pPr>
@@ -11628,7 +11566,7 @@
           <w:lang w:val="en-GB"/>
         </w:rPr>
       </w:pPr>
-      <w:bookmarkStart w:id="61" w:name="_Toc21691807"/>
+      <w:bookmarkStart w:id="59" w:name="_Toc21691807"/>
       <w:r>
         <w:rPr>
           <w:u w:val="none"/>
@@ -11636,7 +11574,7 @@
         </w:rPr>
         <w:t>Lighting Model Detail #2</w:t>
       </w:r>
-      <w:bookmarkEnd w:id="61"/>
+      <w:bookmarkEnd w:id="59"/>
     </w:p>
     <w:p>
       <w:pPr>
@@ -11673,7 +11611,7 @@
           <w:lang w:val="en-GB"/>
         </w:rPr>
       </w:pPr>
-      <w:bookmarkStart w:id="62" w:name="_Toc21691808"/>
+      <w:bookmarkStart w:id="60" w:name="_Toc21691808"/>
       <w:r>
         <w:rPr>
           <w:lang w:val="en-GB"/>
@@ -11681,7 +11619,7 @@
         <w:lastRenderedPageBreak/>
         <w:t>The World Layout</w:t>
       </w:r>
-      <w:bookmarkEnd w:id="62"/>
+      <w:bookmarkEnd w:id="60"/>
     </w:p>
     <w:p>
       <w:pPr>
@@ -11698,14 +11636,14 @@
           <w:lang w:val="en-GB"/>
         </w:rPr>
       </w:pPr>
-      <w:bookmarkStart w:id="63" w:name="_Toc21691809"/>
+      <w:bookmarkStart w:id="61" w:name="_Toc21691809"/>
       <w:r>
         <w:rPr>
           <w:lang w:val="en-GB"/>
         </w:rPr>
         <w:t>Overview</w:t>
       </w:r>
-      <w:bookmarkEnd w:id="63"/>
+      <w:bookmarkEnd w:id="61"/>
     </w:p>
     <w:p>
       <w:pPr>
@@ -11743,14 +11681,14 @@
           <w:lang w:val="en-GB"/>
         </w:rPr>
       </w:pPr>
-      <w:bookmarkStart w:id="64" w:name="_Toc21691810"/>
+      <w:bookmarkStart w:id="62" w:name="_Toc21691810"/>
       <w:r>
         <w:rPr>
           <w:lang w:val="en-GB"/>
         </w:rPr>
         <w:t>World Layout Detail #1</w:t>
       </w:r>
-      <w:bookmarkEnd w:id="64"/>
+      <w:bookmarkEnd w:id="62"/>
     </w:p>
     <w:p>
       <w:pPr>
@@ -11767,14 +11705,14 @@
           <w:lang w:val="en-GB"/>
         </w:rPr>
       </w:pPr>
-      <w:bookmarkStart w:id="65" w:name="_Toc21691811"/>
+      <w:bookmarkStart w:id="63" w:name="_Toc21691811"/>
       <w:r>
         <w:rPr>
           <w:lang w:val="en-GB"/>
         </w:rPr>
         <w:t>World Layout Detail #2</w:t>
       </w:r>
-      <w:bookmarkEnd w:id="65"/>
+      <w:bookmarkEnd w:id="63"/>
     </w:p>
     <w:p>
       <w:pPr>
@@ -11797,8 +11735,8 @@
           <w:lang w:val="en-GB"/>
         </w:rPr>
       </w:pPr>
-      <w:bookmarkStart w:id="66" w:name="_Toc426902199"/>
-      <w:bookmarkStart w:id="67" w:name="_Toc21691812"/>
+      <w:bookmarkStart w:id="64" w:name="_Toc426902199"/>
+      <w:bookmarkStart w:id="65" w:name="_Toc21691812"/>
       <w:r>
         <w:rPr>
           <w:lang w:val="en-GB"/>
@@ -11806,8 +11744,8 @@
         <w:lastRenderedPageBreak/>
         <w:t>Game Characters</w:t>
       </w:r>
-      <w:bookmarkEnd w:id="66"/>
-      <w:bookmarkEnd w:id="67"/>
+      <w:bookmarkEnd w:id="64"/>
+      <w:bookmarkEnd w:id="65"/>
     </w:p>
     <w:p>
       <w:pPr>
@@ -11824,14 +11762,14 @@
           <w:lang w:val="en-GB"/>
         </w:rPr>
       </w:pPr>
-      <w:bookmarkStart w:id="68" w:name="_Toc21691813"/>
+      <w:bookmarkStart w:id="66" w:name="_Toc21691813"/>
       <w:r>
         <w:rPr>
           <w:lang w:val="en-GB"/>
         </w:rPr>
         <w:t>Overview</w:t>
       </w:r>
-      <w:bookmarkEnd w:id="68"/>
+      <w:bookmarkEnd w:id="66"/>
     </w:p>
     <w:p>
       <w:pPr>
@@ -11869,14 +11807,14 @@
           <w:lang w:val="en-GB"/>
         </w:rPr>
       </w:pPr>
-      <w:bookmarkStart w:id="69" w:name="_Toc21691814"/>
+      <w:bookmarkStart w:id="67" w:name="_Toc21691814"/>
       <w:r>
         <w:rPr>
           <w:lang w:val="en-GB"/>
         </w:rPr>
         <w:t>Creating a Character</w:t>
       </w:r>
-      <w:bookmarkEnd w:id="69"/>
+      <w:bookmarkEnd w:id="67"/>
     </w:p>
     <w:p>
       <w:pPr>
@@ -11914,14 +11852,14 @@
           <w:lang w:val="en-GB"/>
         </w:rPr>
       </w:pPr>
-      <w:bookmarkStart w:id="70" w:name="_Toc21691815"/>
+      <w:bookmarkStart w:id="68" w:name="_Toc21691815"/>
       <w:r>
         <w:rPr>
           <w:lang w:val="en-GB"/>
         </w:rPr>
         <w:t>Enemies and Monsters</w:t>
       </w:r>
-      <w:bookmarkEnd w:id="70"/>
+      <w:bookmarkEnd w:id="68"/>
     </w:p>
     <w:p>
       <w:pPr>
@@ -11949,7 +11887,7 @@
         </w:rPr>
         <w:br w:type="page"/>
       </w:r>
-      <w:bookmarkStart w:id="71" w:name="_Toc426902200"/>
+      <w:bookmarkStart w:id="69" w:name="_Toc426902200"/>
     </w:p>
     <w:p>
       <w:pPr>
@@ -11959,8 +11897,8 @@
           <w:lang w:val="en-GB"/>
         </w:rPr>
       </w:pPr>
-      <w:bookmarkStart w:id="72" w:name="_Toc426902205"/>
-      <w:bookmarkStart w:id="73" w:name="_Toc21691816"/>
+      <w:bookmarkStart w:id="70" w:name="_Toc426902205"/>
+      <w:bookmarkStart w:id="71" w:name="_Toc21691816"/>
       <w:r>
         <w:rPr>
           <w:lang w:val="en-GB"/>
@@ -11968,8 +11906,8 @@
         <w:lastRenderedPageBreak/>
         <w:t>User Interface</w:t>
       </w:r>
-      <w:bookmarkEnd w:id="72"/>
-      <w:bookmarkEnd w:id="73"/>
+      <w:bookmarkEnd w:id="70"/>
+      <w:bookmarkEnd w:id="71"/>
     </w:p>
     <w:p>
       <w:pPr>
@@ -11986,14 +11924,14 @@
           <w:lang w:val="en-GB"/>
         </w:rPr>
       </w:pPr>
-      <w:bookmarkStart w:id="74" w:name="_Toc21691817"/>
+      <w:bookmarkStart w:id="72" w:name="_Toc21691817"/>
       <w:r>
         <w:rPr>
           <w:lang w:val="en-GB"/>
         </w:rPr>
         <w:t>Overview</w:t>
       </w:r>
-      <w:bookmarkEnd w:id="74"/>
+      <w:bookmarkEnd w:id="72"/>
     </w:p>
     <w:p>
       <w:pPr>
@@ -12031,14 +11969,14 @@
           <w:lang w:val="en-GB"/>
         </w:rPr>
       </w:pPr>
-      <w:bookmarkStart w:id="75" w:name="_Toc21691818"/>
+      <w:bookmarkStart w:id="73" w:name="_Toc21691818"/>
       <w:r>
         <w:rPr>
           <w:lang w:val="en-GB"/>
         </w:rPr>
         <w:t>User Interface Detail #1</w:t>
       </w:r>
-      <w:bookmarkEnd w:id="75"/>
+      <w:bookmarkEnd w:id="73"/>
     </w:p>
     <w:p>
       <w:pPr>
@@ -12055,14 +11993,14 @@
           <w:lang w:val="en-GB"/>
         </w:rPr>
       </w:pPr>
-      <w:bookmarkStart w:id="76" w:name="_Toc21691819"/>
+      <w:bookmarkStart w:id="74" w:name="_Toc21691819"/>
       <w:r>
         <w:rPr>
           <w:lang w:val="en-GB"/>
         </w:rPr>
         <w:t>User Interface Detail #2</w:t>
       </w:r>
-      <w:bookmarkEnd w:id="76"/>
+      <w:bookmarkEnd w:id="74"/>
     </w:p>
     <w:p>
       <w:pPr>
@@ -12085,7 +12023,7 @@
           <w:lang w:val="en-GB"/>
         </w:rPr>
       </w:pPr>
-      <w:bookmarkStart w:id="77" w:name="_Toc21691820"/>
+      <w:bookmarkStart w:id="75" w:name="_Toc21691820"/>
       <w:r>
         <w:rPr>
           <w:lang w:val="en-GB"/>
@@ -12093,8 +12031,8 @@
         <w:lastRenderedPageBreak/>
         <w:t>Weapons</w:t>
       </w:r>
-      <w:bookmarkEnd w:id="71"/>
-      <w:bookmarkEnd w:id="77"/>
+      <w:bookmarkEnd w:id="69"/>
+      <w:bookmarkEnd w:id="75"/>
     </w:p>
     <w:p>
       <w:pPr>
@@ -12111,14 +12049,14 @@
           <w:lang w:val="en-GB"/>
         </w:rPr>
       </w:pPr>
-      <w:bookmarkStart w:id="78" w:name="_Toc21691821"/>
+      <w:bookmarkStart w:id="76" w:name="_Toc21691821"/>
       <w:r>
         <w:rPr>
           <w:lang w:val="en-GB"/>
         </w:rPr>
         <w:t>Overview</w:t>
       </w:r>
-      <w:bookmarkEnd w:id="78"/>
+      <w:bookmarkEnd w:id="76"/>
     </w:p>
     <w:p>
       <w:pPr>
@@ -12156,14 +12094,14 @@
           <w:lang w:val="en-GB"/>
         </w:rPr>
       </w:pPr>
-      <w:bookmarkStart w:id="79" w:name="_Toc21691822"/>
+      <w:bookmarkStart w:id="77" w:name="_Toc21691822"/>
       <w:r>
         <w:rPr>
           <w:lang w:val="en-GB"/>
         </w:rPr>
         <w:t>Weapons Details #1</w:t>
       </w:r>
-      <w:bookmarkEnd w:id="79"/>
+      <w:bookmarkEnd w:id="77"/>
     </w:p>
     <w:p>
       <w:pPr>
@@ -12180,14 +12118,14 @@
           <w:lang w:val="en-GB"/>
         </w:rPr>
       </w:pPr>
-      <w:bookmarkStart w:id="80" w:name="_Toc21691823"/>
+      <w:bookmarkStart w:id="78" w:name="_Toc21691823"/>
       <w:r>
         <w:rPr>
           <w:lang w:val="en-GB"/>
         </w:rPr>
         <w:t>Weapons Details #2</w:t>
       </w:r>
-      <w:bookmarkEnd w:id="80"/>
+      <w:bookmarkEnd w:id="78"/>
     </w:p>
     <w:p>
       <w:pPr>
@@ -12217,15 +12155,15 @@
           <w:lang w:val="en-GB"/>
         </w:rPr>
       </w:pPr>
-      <w:bookmarkStart w:id="81" w:name="_Toc21691824"/>
-      <w:bookmarkStart w:id="82" w:name="_Toc426902204"/>
+      <w:bookmarkStart w:id="79" w:name="_Toc21691824"/>
+      <w:bookmarkStart w:id="80" w:name="_Toc426902204"/>
       <w:r>
         <w:rPr>
           <w:lang w:val="en-GB"/>
         </w:rPr>
         <w:t>Musical Scores and Sound Effects</w:t>
       </w:r>
-      <w:bookmarkEnd w:id="81"/>
+      <w:bookmarkEnd w:id="79"/>
     </w:p>
     <w:p>
       <w:pPr>
@@ -12246,14 +12184,14 @@
           <w:lang w:val="en-GB"/>
         </w:rPr>
       </w:pPr>
-      <w:bookmarkStart w:id="83" w:name="_Toc21691825"/>
+      <w:bookmarkStart w:id="81" w:name="_Toc21691825"/>
       <w:r>
         <w:rPr>
           <w:lang w:val="en-GB"/>
         </w:rPr>
         <w:t>Overview</w:t>
       </w:r>
-      <w:bookmarkEnd w:id="83"/>
+      <w:bookmarkEnd w:id="81"/>
     </w:p>
     <w:p>
       <w:pPr>
@@ -12311,14 +12249,14 @@
           <w:lang w:val="en-GB"/>
         </w:rPr>
       </w:pPr>
-      <w:bookmarkStart w:id="84" w:name="_Toc21691826"/>
+      <w:bookmarkStart w:id="82" w:name="_Toc21691826"/>
       <w:r>
         <w:rPr>
           <w:lang w:val="en-GB"/>
         </w:rPr>
         <w:t>Red Book Audio</w:t>
       </w:r>
-      <w:bookmarkEnd w:id="84"/>
+      <w:bookmarkEnd w:id="82"/>
     </w:p>
     <w:p>
       <w:pPr>
@@ -12362,14 +12300,14 @@
           <w:lang w:val="en-GB"/>
         </w:rPr>
       </w:pPr>
-      <w:bookmarkStart w:id="85" w:name="_Toc21691827"/>
+      <w:bookmarkStart w:id="83" w:name="_Toc21691827"/>
       <w:r>
         <w:rPr>
           <w:lang w:val="en-GB"/>
         </w:rPr>
         <w:t>3D Sound</w:t>
       </w:r>
-      <w:bookmarkEnd w:id="85"/>
+      <w:bookmarkEnd w:id="83"/>
     </w:p>
     <w:p>
       <w:pPr>
@@ -12413,14 +12351,14 @@
           <w:lang w:val="en-GB"/>
         </w:rPr>
       </w:pPr>
-      <w:bookmarkStart w:id="86" w:name="_Toc21691828"/>
+      <w:bookmarkStart w:id="84" w:name="_Toc21691828"/>
       <w:r>
         <w:rPr>
           <w:lang w:val="en-GB"/>
         </w:rPr>
         <w:t>Sound Design</w:t>
       </w:r>
-      <w:bookmarkEnd w:id="86"/>
+      <w:bookmarkEnd w:id="84"/>
     </w:p>
     <w:p>
       <w:pPr>
@@ -12457,7 +12395,7 @@
           <w:lang w:val="en-GB"/>
         </w:rPr>
       </w:pPr>
-      <w:bookmarkStart w:id="87" w:name="_Toc21691829"/>
+      <w:bookmarkStart w:id="85" w:name="_Toc21691829"/>
       <w:r>
         <w:rPr>
           <w:lang w:val="en-GB"/>
@@ -12465,7 +12403,7 @@
         <w:lastRenderedPageBreak/>
         <w:t>Single-Player Game</w:t>
       </w:r>
-      <w:bookmarkEnd w:id="87"/>
+      <w:bookmarkEnd w:id="85"/>
     </w:p>
     <w:p>
       <w:pPr>
@@ -12482,14 +12420,14 @@
           <w:lang w:val="en-GB"/>
         </w:rPr>
       </w:pPr>
-      <w:bookmarkStart w:id="88" w:name="_Toc21691830"/>
+      <w:bookmarkStart w:id="86" w:name="_Toc21691830"/>
       <w:r>
         <w:rPr>
           <w:lang w:val="en-GB"/>
         </w:rPr>
         <w:t>Overview</w:t>
       </w:r>
-      <w:bookmarkEnd w:id="88"/>
+      <w:bookmarkEnd w:id="86"/>
     </w:p>
     <w:p>
       <w:pPr>
@@ -12548,14 +12486,14 @@
           <w:lang w:val="en-GB"/>
         </w:rPr>
       </w:pPr>
-      <w:bookmarkStart w:id="89" w:name="_Toc21691831"/>
+      <w:bookmarkStart w:id="87" w:name="_Toc21691831"/>
       <w:r>
         <w:rPr>
           <w:lang w:val="en-GB"/>
         </w:rPr>
         <w:t>Single Player Game Detail #1</w:t>
       </w:r>
-      <w:bookmarkEnd w:id="89"/>
+      <w:bookmarkEnd w:id="87"/>
     </w:p>
     <w:p>
       <w:pPr>
@@ -12572,14 +12510,14 @@
           <w:lang w:val="en-GB"/>
         </w:rPr>
       </w:pPr>
-      <w:bookmarkStart w:id="90" w:name="_Toc21691832"/>
+      <w:bookmarkStart w:id="88" w:name="_Toc21691832"/>
       <w:r>
         <w:rPr>
           <w:lang w:val="en-GB"/>
         </w:rPr>
         <w:t>Single Player Game Detail #2</w:t>
       </w:r>
-      <w:bookmarkEnd w:id="90"/>
+      <w:bookmarkEnd w:id="88"/>
     </w:p>
     <w:p>
       <w:pPr>
@@ -12596,14 +12534,14 @@
           <w:lang w:val="en-GB"/>
         </w:rPr>
       </w:pPr>
-      <w:bookmarkStart w:id="91" w:name="_Toc21691833"/>
+      <w:bookmarkStart w:id="89" w:name="_Toc21691833"/>
       <w:r>
         <w:rPr>
           <w:lang w:val="en-GB"/>
         </w:rPr>
         <w:t>Story</w:t>
       </w:r>
-      <w:bookmarkEnd w:id="91"/>
+      <w:bookmarkEnd w:id="89"/>
     </w:p>
     <w:p>
       <w:pPr>
@@ -12641,14 +12579,14 @@
           <w:lang w:val="en-GB"/>
         </w:rPr>
       </w:pPr>
-      <w:bookmarkStart w:id="92" w:name="_Toc21691834"/>
+      <w:bookmarkStart w:id="90" w:name="_Toc21691834"/>
       <w:r>
         <w:rPr>
           <w:lang w:val="en-GB"/>
         </w:rPr>
         <w:t>Hours of Gameplay</w:t>
       </w:r>
-      <w:bookmarkEnd w:id="92"/>
+      <w:bookmarkEnd w:id="90"/>
     </w:p>
     <w:p>
       <w:pPr>
@@ -12686,14 +12624,14 @@
           <w:lang w:val="en-GB"/>
         </w:rPr>
       </w:pPr>
-      <w:bookmarkStart w:id="93" w:name="_Toc21691835"/>
+      <w:bookmarkStart w:id="91" w:name="_Toc21691835"/>
       <w:r>
         <w:rPr>
           <w:lang w:val="en-GB"/>
         </w:rPr>
         <w:t>Victory Conditions</w:t>
       </w:r>
-      <w:bookmarkEnd w:id="93"/>
+      <w:bookmarkEnd w:id="91"/>
     </w:p>
     <w:p>
       <w:pPr>
@@ -12731,8 +12669,8 @@
           <w:lang w:val="en-GB"/>
         </w:rPr>
       </w:pPr>
-      <w:bookmarkStart w:id="94" w:name="_Toc21691836"/>
-      <w:bookmarkEnd w:id="82"/>
+      <w:bookmarkStart w:id="92" w:name="_Toc21691836"/>
+      <w:bookmarkEnd w:id="80"/>
       <w:r>
         <w:rPr>
           <w:lang w:val="en-GB"/>
@@ -12740,7 +12678,7 @@
         <w:lastRenderedPageBreak/>
         <w:t>Research</w:t>
       </w:r>
-      <w:bookmarkEnd w:id="94"/>
+      <w:bookmarkEnd w:id="92"/>
     </w:p>
     <w:p>
       <w:pPr>
@@ -12751,14 +12689,14 @@
           <w:lang w:val="en-GB"/>
         </w:rPr>
       </w:pPr>
-      <w:bookmarkStart w:id="95" w:name="_Toc21691837"/>
+      <w:bookmarkStart w:id="93" w:name="_Toc21691837"/>
       <w:r>
         <w:rPr>
           <w:lang w:val="en-GB"/>
         </w:rPr>
         <w:t>Overview</w:t>
       </w:r>
-      <w:bookmarkEnd w:id="95"/>
+      <w:bookmarkEnd w:id="93"/>
     </w:p>
     <w:p>
       <w:pPr>
@@ -12812,14 +12750,14 @@
           <w:lang w:val="en-GB"/>
         </w:rPr>
       </w:pPr>
-      <w:bookmarkStart w:id="96" w:name="_Toc21691838"/>
+      <w:bookmarkStart w:id="94" w:name="_Toc21691838"/>
       <w:r>
         <w:rPr>
           <w:lang w:val="en-GB"/>
         </w:rPr>
         <w:t>Smithing</w:t>
       </w:r>
-      <w:bookmarkEnd w:id="96"/>
+      <w:bookmarkEnd w:id="94"/>
     </w:p>
     <w:p>
       <w:pPr>
@@ -12845,15 +12783,11 @@
         <w:spacing w:line="360" w:lineRule="auto"/>
         <w:rPr>
           <w:rFonts w:ascii="Times New Roman" w:hAnsi="Times New Roman" w:cs="Times New Roman"/>
-          <w:sz w:val="20"/>
-          <w:szCs w:val="20"/>
         </w:rPr>
       </w:pPr>
       <w:r>
         <w:rPr>
           <w:rFonts w:ascii="Times New Roman" w:hAnsi="Times New Roman" w:cs="Times New Roman"/>
-          <w:sz w:val="20"/>
-          <w:szCs w:val="20"/>
         </w:rPr>
         <w:t>A Blacksmith is what is usually referred to as “Smith”, working mainly with iron and steel materials. They usually specialise in the forging of horseshoes, but also work in other tools and weapons. Their essential equipment consisted of a forge or furnace as well as an Anvil, Tongs, Hammers, Chisels, and other equipment to cut and shape, flatten or weld into the desired object.</w:t>
       </w:r>
@@ -12868,15 +12802,11 @@
         <w:spacing w:line="360" w:lineRule="auto"/>
         <w:rPr>
           <w:rFonts w:ascii="Times New Roman" w:hAnsi="Times New Roman" w:cs="Times New Roman"/>
-          <w:sz w:val="20"/>
-          <w:szCs w:val="20"/>
         </w:rPr>
       </w:pPr>
       <w:r>
         <w:rPr>
           <w:rFonts w:ascii="Times New Roman" w:hAnsi="Times New Roman" w:cs="Times New Roman"/>
-          <w:sz w:val="20"/>
-          <w:szCs w:val="20"/>
         </w:rPr>
         <w:t>A Bladesmith mainly specialised in the creation of blades such as knives, swords, daggers, and bladed cutlery.</w:t>
       </w:r>
@@ -12891,15 +12821,11 @@
         <w:spacing w:line="360" w:lineRule="auto"/>
         <w:rPr>
           <w:rFonts w:ascii="Times New Roman" w:hAnsi="Times New Roman" w:cs="Times New Roman"/>
-          <w:sz w:val="20"/>
-          <w:szCs w:val="20"/>
         </w:rPr>
       </w:pPr>
       <w:r>
         <w:rPr>
           <w:rFonts w:ascii="Times New Roman" w:hAnsi="Times New Roman" w:cs="Times New Roman"/>
-          <w:sz w:val="20"/>
-          <w:szCs w:val="20"/>
         </w:rPr>
         <w:t>A Brownsmith or Coppersmith mainly specialised in using Copper and Brass to create items and was the earliest form of Smithing as Copper and Brass are soft and easy to manipulate.</w:t>
       </w:r>
@@ -12914,15 +12840,11 @@
         <w:spacing w:line="360" w:lineRule="auto"/>
         <w:rPr>
           <w:rFonts w:ascii="Times New Roman" w:hAnsi="Times New Roman" w:cs="Times New Roman"/>
-          <w:sz w:val="20"/>
-          <w:szCs w:val="20"/>
         </w:rPr>
       </w:pPr>
       <w:r>
         <w:rPr>
           <w:rFonts w:ascii="Times New Roman" w:hAnsi="Times New Roman" w:cs="Times New Roman"/>
-          <w:sz w:val="20"/>
-          <w:szCs w:val="20"/>
         </w:rPr>
         <w:t>Coinsmiths are specialised in the creation or manipulation of coins, with modern day Coinsmiths recreating vintage and modern-day coin jewellery. A Moneyer is a Coinsmith who is officially permitted to mint money.</w:t>
       </w:r>
@@ -12937,15 +12859,11 @@
         <w:spacing w:line="360" w:lineRule="auto"/>
         <w:rPr>
           <w:rFonts w:ascii="Times New Roman" w:hAnsi="Times New Roman" w:cs="Times New Roman"/>
-          <w:sz w:val="20"/>
-          <w:szCs w:val="20"/>
         </w:rPr>
       </w:pPr>
       <w:r>
         <w:rPr>
           <w:rFonts w:ascii="Times New Roman" w:hAnsi="Times New Roman" w:cs="Times New Roman"/>
-          <w:sz w:val="20"/>
-          <w:szCs w:val="20"/>
         </w:rPr>
         <w:t>A Goldsmith specialises in manipulating Gold in the creation of various Gold items.</w:t>
       </w:r>
@@ -12960,15 +12878,11 @@
         <w:spacing w:line="360" w:lineRule="auto"/>
         <w:rPr>
           <w:rFonts w:ascii="Times New Roman" w:hAnsi="Times New Roman" w:cs="Times New Roman"/>
-          <w:sz w:val="20"/>
-          <w:szCs w:val="20"/>
         </w:rPr>
       </w:pPr>
       <w:r>
         <w:rPr>
           <w:rFonts w:ascii="Times New Roman" w:hAnsi="Times New Roman" w:cs="Times New Roman"/>
-          <w:sz w:val="20"/>
-          <w:szCs w:val="20"/>
         </w:rPr>
         <w:t>A Gunsmith specialises in the repairs, modifications, designs and building of firearm weaponry. This requires a high level of skill in machinery, woodwork and engineering.</w:t>
       </w:r>
@@ -12983,16 +12897,13 @@
         <w:spacing w:line="360" w:lineRule="auto"/>
         <w:rPr>
           <w:rFonts w:ascii="Times New Roman" w:hAnsi="Times New Roman" w:cs="Times New Roman"/>
-          <w:sz w:val="20"/>
-          <w:szCs w:val="20"/>
         </w:rPr>
       </w:pPr>
       <w:r>
         <w:rPr>
           <w:rFonts w:ascii="Times New Roman" w:hAnsi="Times New Roman" w:cs="Times New Roman"/>
-          <w:sz w:val="20"/>
-          <w:szCs w:val="20"/>
-        </w:rPr>
+        </w:rPr>
+        <w:lastRenderedPageBreak/>
         <w:t>A Locksmith works in the creation and repair of locks, keys, and other security systems (in modern day)</w:t>
       </w:r>
     </w:p>
@@ -13006,15 +12917,11 @@
         <w:spacing w:line="360" w:lineRule="auto"/>
         <w:rPr>
           <w:rFonts w:ascii="Times New Roman" w:hAnsi="Times New Roman" w:cs="Times New Roman"/>
-          <w:sz w:val="20"/>
-          <w:szCs w:val="20"/>
         </w:rPr>
       </w:pPr>
       <w:r>
         <w:rPr>
           <w:rFonts w:ascii="Times New Roman" w:hAnsi="Times New Roman" w:cs="Times New Roman"/>
-          <w:sz w:val="20"/>
-          <w:szCs w:val="20"/>
         </w:rPr>
         <w:t>A Silversmith works with Silver in the creation of various Silver items.</w:t>
       </w:r>
@@ -13029,15 +12936,11 @@
         <w:spacing w:line="360" w:lineRule="auto"/>
         <w:rPr>
           <w:rFonts w:ascii="Times New Roman" w:hAnsi="Times New Roman" w:cs="Times New Roman"/>
-          <w:sz w:val="20"/>
-          <w:szCs w:val="20"/>
         </w:rPr>
       </w:pPr>
       <w:r>
         <w:rPr>
           <w:rFonts w:ascii="Times New Roman" w:hAnsi="Times New Roman" w:cs="Times New Roman"/>
-          <w:sz w:val="20"/>
-          <w:szCs w:val="20"/>
         </w:rPr>
         <w:t>A Swordsmith is a Bladesmith specialised further in the creation of different swords.</w:t>
       </w:r>
@@ -13052,15 +12955,11 @@
         <w:spacing w:line="360" w:lineRule="auto"/>
         <w:rPr>
           <w:rFonts w:ascii="Times New Roman" w:hAnsi="Times New Roman" w:cs="Times New Roman"/>
-          <w:sz w:val="20"/>
-          <w:szCs w:val="20"/>
         </w:rPr>
       </w:pPr>
       <w:r>
         <w:rPr>
           <w:rFonts w:ascii="Times New Roman" w:hAnsi="Times New Roman" w:cs="Times New Roman"/>
-          <w:sz w:val="20"/>
-          <w:szCs w:val="20"/>
         </w:rPr>
         <w:t>A Tinsmith, Tinner or Tinker works with light metals such as tinware.</w:t>
       </w:r>
@@ -13075,17 +12974,12 @@
         <w:spacing w:line="360" w:lineRule="auto"/>
         <w:rPr>
           <w:rFonts w:ascii="Times New Roman" w:hAnsi="Times New Roman" w:cs="Times New Roman"/>
-          <w:sz w:val="20"/>
-          <w:szCs w:val="20"/>
         </w:rPr>
       </w:pPr>
       <w:r>
         <w:rPr>
           <w:rFonts w:ascii="Times New Roman" w:hAnsi="Times New Roman" w:cs="Times New Roman"/>
-          <w:sz w:val="20"/>
-          <w:szCs w:val="20"/>
-        </w:rPr>
-        <w:lastRenderedPageBreak/>
+        </w:rPr>
         <w:t>A Weapon-smith forges various weapons.</w:t>
       </w:r>
     </w:p>
@@ -13099,15 +12993,11 @@
         <w:spacing w:line="360" w:lineRule="auto"/>
         <w:rPr>
           <w:rFonts w:ascii="Times New Roman" w:hAnsi="Times New Roman" w:cs="Times New Roman"/>
-          <w:sz w:val="20"/>
-          <w:szCs w:val="20"/>
         </w:rPr>
       </w:pPr>
       <w:r>
         <w:rPr>
           <w:rFonts w:ascii="Times New Roman" w:hAnsi="Times New Roman" w:cs="Times New Roman"/>
-          <w:sz w:val="20"/>
-          <w:szCs w:val="20"/>
         </w:rPr>
         <w:t>An Armourer specialises in the creation of plate armour and may also repair weapons.</w:t>
       </w:r>
@@ -13172,14 +13062,14 @@
           <w:lang w:val="en-GB"/>
         </w:rPr>
       </w:pPr>
-      <w:bookmarkStart w:id="97" w:name="_Toc21691839"/>
+      <w:bookmarkStart w:id="95" w:name="_Toc21691839"/>
       <w:r>
         <w:rPr>
           <w:lang w:val="en-GB"/>
         </w:rPr>
         <w:t>Level Structure</w:t>
       </w:r>
-      <w:bookmarkEnd w:id="97"/>
+      <w:bookmarkEnd w:id="95"/>
     </w:p>
     <w:p>
       <w:pPr>
@@ -13218,31 +13108,27 @@
           <w:lang w:val="en-GB"/>
         </w:rPr>
       </w:pPr>
-      <w:bookmarkStart w:id="98" w:name="_Toc21691840"/>
+      <w:bookmarkStart w:id="96" w:name="_Toc21691840"/>
       <w:r>
         <w:rPr>
           <w:lang w:val="en-GB"/>
         </w:rPr>
         <w:t>Bronze Age</w:t>
       </w:r>
-      <w:bookmarkEnd w:id="98"/>
-    </w:p>
-    <w:p>
-      <w:pPr>
-        <w:pStyle w:val="Heading2"/>
+      <w:bookmarkEnd w:id="96"/>
+    </w:p>
+    <w:p>
+      <w:pPr>
         <w:spacing w:line="360" w:lineRule="auto"/>
-        <w:rPr>
-          <w:lang w:val="en-GB"/>
-        </w:rPr>
-      </w:pPr>
-      <w:r>
-        <w:rPr>
-          <w:lang w:val="en-GB"/>
-        </w:rPr>
-        <w:tab/>
-      </w:r>
-      <w:r>
-        <w:rPr>
+        <w:jc w:val="center"/>
+        <w:rPr>
+          <w:lang w:val="en-GB"/>
+        </w:rPr>
+      </w:pPr>
+      <w:r>
+        <w:rPr>
+          <w:b/>
+          <w:bCs/>
           <w:lang w:val="en-GB"/>
         </w:rPr>
         <w:t>Mesopotamia</w:t>
@@ -13296,7 +13182,14 @@
         <w:rPr>
           <w:lang w:val="en-GB"/>
         </w:rPr>
-        <w:t xml:space="preserve">. Considered to be the cradle of civilisation, Mesopotamia is credited for many firsts in History, such as the invention of the wheel </w:t>
+        <w:t xml:space="preserve">. Considered to be the cradle of civilisation, Mesopotamia is credited for many firsts in History, such as the </w:t>
+      </w:r>
+      <w:r>
+        <w:rPr>
+          <w:lang w:val="en-GB"/>
+        </w:rPr>
+        <w:lastRenderedPageBreak/>
+        <w:t xml:space="preserve">invention of the wheel </w:t>
       </w:r>
       <w:r>
         <w:rPr>
@@ -13361,14 +13254,7 @@
         <w:rPr>
           <w:lang w:val="en-GB"/>
         </w:rPr>
-        <w:t xml:space="preserve">The Bronze Age of Mesopotamia can be broken into 4 eras. The Copper Age (5,900 BCE – 3,200 BCE), was the era in which Mesopotamia transitioned from stone to Copper. During this period areas of Mesopotamia saw advancement, gaining the first Temples and unwalled Villages </w:t>
-      </w:r>
-      <w:r>
-        <w:rPr>
-          <w:lang w:val="en-GB"/>
-        </w:rPr>
-        <w:lastRenderedPageBreak/>
-        <w:t>away from their sporadic settlements of single dwellings. From there, the Early Bronze Age (3,000 BCE – 2,119 BCE) saw Bronze supplant Copper and the rapid growth of City-states to establish economic and political stability, leading to rise of Akkadian Empire. The Middle Bronze Age (2,119 BCE – 1,700 BCE) saw the expansion of Assyrian Kingdoms and the rise of the Babylonian Dynasty. With this came increased warfare. Finally, the Late Bronze Age (1,700 BCE – 1,100 BCE) gained more shifts on power and the expansion of culture, which further lead to the discovery of mining ore and crafting Iron. Throughout these eras, the most interesting is the 200-year space between the Copper Age and Early Bronze Age.</w:t>
+        <w:t>The Bronze Age of Mesopotamia can be broken into 4 eras. The Copper Age (5,900 BCE – 3,200 BCE), was the era in which Mesopotamia transitioned from stone to Copper. During this period areas of Mesopotamia saw advancement, gaining the first Temples and unwalled Villages away from their sporadic settlements of single dwellings. From there, the Early Bronze Age (3,000 BCE – 2,119 BCE) saw Bronze supplant Copper and the rapid growth of City-states to establish economic and political stability, leading to rise of Akkadian Empire. The Middle Bronze Age (2,119 BCE – 1,700 BCE) saw the expansion of Assyrian Kingdoms and the rise of the Babylonian Dynasty. With this came increased warfare. Finally, the Late Bronze Age (1,700 BCE – 1,100 BCE) gained more shifts on power and the expansion of culture, which further lead to the discovery of mining ore and crafting Iron. Throughout these eras, the most interesting is the 200-year space between the Copper Age and Early Bronze Age.</w:t>
       </w:r>
     </w:p>
     <w:p>
@@ -13421,14 +13307,14 @@
           <w:lang w:val="en-GB"/>
         </w:rPr>
       </w:pPr>
-      <w:bookmarkStart w:id="99" w:name="_Toc21691841"/>
+      <w:bookmarkStart w:id="97" w:name="_Toc21691841"/>
       <w:r>
         <w:rPr>
           <w:lang w:val="en-GB"/>
         </w:rPr>
         <w:t>Iron Age</w:t>
       </w:r>
-      <w:bookmarkEnd w:id="99"/>
+      <w:bookmarkEnd w:id="97"/>
     </w:p>
     <w:p>
       <w:pPr>
@@ -13479,6 +13365,7 @@
           <w:b/>
           <w:u w:val="single"/>
         </w:rPr>
+        <w:lastRenderedPageBreak/>
         <w:t>The Death mask of Tutankhamun</w:t>
       </w:r>
       <w:r>
@@ -13507,7 +13394,6 @@
     </w:p>
     <w:p>
       <w:r>
-        <w:lastRenderedPageBreak/>
         <w:t>Used by the Egyptians as charms to give them protection or power. Made of gold and jewels infused in, came in various shapes such as humans, rams, falcons, Scarabs, etc.</w:t>
       </w:r>
     </w:p>
@@ -13548,14 +13434,14 @@
           <w:lang w:val="en-GB"/>
         </w:rPr>
       </w:pPr>
-      <w:bookmarkStart w:id="100" w:name="_Toc21691842"/>
+      <w:bookmarkStart w:id="98" w:name="_Toc21691842"/>
       <w:r>
         <w:rPr>
           <w:lang w:val="en-GB"/>
         </w:rPr>
         <w:t>Medieval Age</w:t>
       </w:r>
-      <w:bookmarkEnd w:id="100"/>
+      <w:bookmarkEnd w:id="98"/>
     </w:p>
     <w:p>
       <w:pPr>
@@ -13850,7 +13736,11 @@
     </w:p>
     <w:p>
       <w:r>
-        <w:t xml:space="preserve">There are different ways that a sword can be assembled, varying from smith to smith. One method is “drawing out” the edge steel (hammered into a bar), bent into a “U” shaped trough, and the very soft core steel is inserted into the harder piece. They are then forge welded together and hammered into the basic shape of the sword. By the time this process is finished, the two pieces of steel have been fused together, but retain their differences in hardenability. </w:t>
+        <w:t xml:space="preserve">There are different ways that a sword can be assembled, varying from smith to smith. One method is “drawing out” the edge steel (hammered into a bar), bent into a “U” shaped trough, and </w:t>
+      </w:r>
+      <w:r>
+        <w:lastRenderedPageBreak/>
+        <w:t xml:space="preserve">the very soft core steel is inserted into the harder piece. They are then forge welded together and hammered into the basic shape of the sword. By the time this process is finished, the two pieces of steel have been fused together, but retain their differences in hardenability. </w:t>
       </w:r>
     </w:p>
     <w:p>
@@ -13886,14 +13776,14 @@
           <w:lang w:val="en-GB"/>
         </w:rPr>
       </w:pPr>
-      <w:bookmarkStart w:id="101" w:name="_Toc21691843"/>
+      <w:bookmarkStart w:id="99" w:name="_Toc21691843"/>
       <w:r>
         <w:rPr>
           <w:lang w:val="en-GB"/>
         </w:rPr>
         <w:t>Industrial Age</w:t>
       </w:r>
-      <w:bookmarkEnd w:id="101"/>
+      <w:bookmarkEnd w:id="99"/>
     </w:p>
     <w:p>
       <w:pPr>
@@ -14060,14 +13950,15 @@
           <w:lang w:val="en-GB"/>
         </w:rPr>
       </w:pPr>
-      <w:bookmarkStart w:id="102" w:name="_Toc21691844"/>
-      <w:r>
-        <w:rPr>
-          <w:lang w:val="en-GB"/>
-        </w:rPr>
+      <w:bookmarkStart w:id="100" w:name="_Toc21691844"/>
+      <w:r>
+        <w:rPr>
+          <w:lang w:val="en-GB"/>
+        </w:rPr>
+        <w:lastRenderedPageBreak/>
         <w:t>Modern Age</w:t>
       </w:r>
-      <w:bookmarkEnd w:id="102"/>
+      <w:bookmarkEnd w:id="100"/>
     </w:p>
     <w:p>
       <w:pPr>
@@ -14116,7 +14007,6 @@
           <w:rFonts w:eastAsia="Calibri"/>
           <w:lang w:val="en-GB"/>
         </w:rPr>
-        <w:lastRenderedPageBreak/>
         <w:t xml:space="preserve">The tommy gun also known as the Thompson submachine gun, which was made after a long series of guns. This weapon was one of the first portable machine guns (fully automatic). The famous submachine gun was developed too late to be effective in world war 1, the inventor John Thompson put his creation via his company too law enforcement, this didn’t stop criminals also getting their hands on the weapon. </w:t>
       </w:r>
     </w:p>
@@ -14281,6 +14171,7 @@
           <w:rFonts w:eastAsia="Calibri"/>
           <w:lang w:val="en-GB"/>
         </w:rPr>
+        <w:lastRenderedPageBreak/>
         <w:t xml:space="preserve">Final assembly, just five workers put the gun together after the subassembly. The parts just snap into place at this stage and everything is screwed together leaving the handle too last just before the gun is polished and this is completed before the quality check. </w:t>
       </w:r>
     </w:p>
@@ -14736,8 +14627,6 @@
     </w:p>
     <w:p>
       <w:pPr>
-        <w:pStyle w:val="Heading1"/>
-        <w:jc w:val="left"/>
         <w:rPr>
           <w:lang w:val="en-GB"/>
         </w:rPr>
@@ -14893,8 +14782,6 @@
     </w:p>
     <w:p>
       <w:pPr>
-        <w:pStyle w:val="Heading1"/>
-        <w:jc w:val="left"/>
         <w:rPr>
           <w:lang w:val="en-GB"/>
         </w:rPr>
@@ -15105,14 +14992,14 @@
           <w:lang w:val="en-GB"/>
         </w:rPr>
       </w:pPr>
-      <w:bookmarkStart w:id="103" w:name="_Toc21691845"/>
+      <w:bookmarkStart w:id="101" w:name="_Toc21691845"/>
       <w:r>
         <w:rPr>
           <w:lang w:val="en-GB"/>
         </w:rPr>
         <w:t>Character Rendering</w:t>
       </w:r>
-      <w:bookmarkEnd w:id="103"/>
+      <w:bookmarkEnd w:id="101"/>
     </w:p>
     <w:p>
       <w:pPr>
@@ -15129,14 +15016,14 @@
           <w:lang w:val="en-GB"/>
         </w:rPr>
       </w:pPr>
-      <w:bookmarkStart w:id="104" w:name="_Toc21691846"/>
+      <w:bookmarkStart w:id="102" w:name="_Toc21691846"/>
       <w:r>
         <w:rPr>
           <w:lang w:val="en-GB"/>
         </w:rPr>
         <w:t>Overview</w:t>
       </w:r>
-      <w:bookmarkEnd w:id="104"/>
+      <w:bookmarkEnd w:id="102"/>
     </w:p>
     <w:p>
       <w:pPr>
@@ -15174,14 +15061,14 @@
           <w:lang w:val="en-GB"/>
         </w:rPr>
       </w:pPr>
-      <w:bookmarkStart w:id="105" w:name="_Toc21691847"/>
+      <w:bookmarkStart w:id="103" w:name="_Toc21691847"/>
       <w:r>
         <w:rPr>
           <w:lang w:val="en-GB"/>
         </w:rPr>
         <w:t>Character Rendering Detail #1</w:t>
       </w:r>
-      <w:bookmarkEnd w:id="105"/>
+      <w:bookmarkEnd w:id="103"/>
     </w:p>
     <w:p>
       <w:pPr>
@@ -15198,14 +15085,14 @@
           <w:lang w:val="en-GB"/>
         </w:rPr>
       </w:pPr>
-      <w:bookmarkStart w:id="106" w:name="_Toc21691848"/>
+      <w:bookmarkStart w:id="104" w:name="_Toc21691848"/>
       <w:r>
         <w:rPr>
           <w:lang w:val="en-GB"/>
         </w:rPr>
         <w:t>Character Rendering Detail #2</w:t>
       </w:r>
-      <w:bookmarkEnd w:id="106"/>
+      <w:bookmarkEnd w:id="104"/>
     </w:p>
     <w:p>
       <w:pPr>
@@ -15228,7 +15115,7 @@
           <w:lang w:val="en-GB"/>
         </w:rPr>
       </w:pPr>
-      <w:bookmarkStart w:id="107" w:name="_Toc21691849"/>
+      <w:bookmarkStart w:id="105" w:name="_Toc21691849"/>
       <w:r>
         <w:rPr>
           <w:lang w:val="en-GB"/>
@@ -15236,7 +15123,7 @@
         <w:lastRenderedPageBreak/>
         <w:t>World Editing</w:t>
       </w:r>
-      <w:bookmarkEnd w:id="107"/>
+      <w:bookmarkEnd w:id="105"/>
     </w:p>
     <w:p>
       <w:pPr>
@@ -15253,14 +15140,14 @@
           <w:lang w:val="en-GB"/>
         </w:rPr>
       </w:pPr>
-      <w:bookmarkStart w:id="108" w:name="_Toc21691850"/>
+      <w:bookmarkStart w:id="106" w:name="_Toc21691850"/>
       <w:r>
         <w:rPr>
           <w:lang w:val="en-GB"/>
         </w:rPr>
         <w:t>Overview</w:t>
       </w:r>
-      <w:bookmarkEnd w:id="108"/>
+      <w:bookmarkEnd w:id="106"/>
     </w:p>
     <w:p>
       <w:pPr>
@@ -15317,14 +15204,14 @@
           <w:lang w:val="en-GB"/>
         </w:rPr>
       </w:pPr>
-      <w:bookmarkStart w:id="109" w:name="_Toc21691851"/>
+      <w:bookmarkStart w:id="107" w:name="_Toc21691851"/>
       <w:r>
         <w:rPr>
           <w:lang w:val="en-GB"/>
         </w:rPr>
         <w:t>World Editing Detail #1</w:t>
       </w:r>
-      <w:bookmarkEnd w:id="109"/>
+      <w:bookmarkEnd w:id="107"/>
     </w:p>
     <w:p>
       <w:pPr>
@@ -15341,14 +15228,14 @@
           <w:lang w:val="en-GB"/>
         </w:rPr>
       </w:pPr>
-      <w:bookmarkStart w:id="110" w:name="_Toc21691852"/>
+      <w:bookmarkStart w:id="108" w:name="_Toc21691852"/>
       <w:r>
         <w:rPr>
           <w:lang w:val="en-GB"/>
         </w:rPr>
         <w:t>World Editing Detail #2</w:t>
       </w:r>
-      <w:bookmarkEnd w:id="110"/>
+      <w:bookmarkEnd w:id="108"/>
     </w:p>
     <w:p>
       <w:pPr>
@@ -15394,159 +15281,15 @@
     <w:p>
       <w:pPr>
         <w:pStyle w:val="Heading1"/>
-        <w:jc w:val="left"/>
-        <w:rPr>
-          <w:lang w:val="en-GB"/>
-        </w:rPr>
-      </w:pPr>
-      <w:bookmarkStart w:id="111" w:name="_Toc21691853"/>
+        <w:rPr>
+          <w:lang w:val="en-GB"/>
+        </w:rPr>
+      </w:pPr>
       <w:r>
         <w:rPr>
           <w:lang w:val="en-GB"/>
         </w:rPr>
         <w:lastRenderedPageBreak/>
-        <w:t>Extra Miscellaneous Stuff</w:t>
-      </w:r>
-      <w:bookmarkEnd w:id="111"/>
-    </w:p>
-    <w:p>
-      <w:pPr>
-        <w:pStyle w:val="FootnoteText"/>
-        <w:rPr>
-          <w:lang w:val="en-GB"/>
-        </w:rPr>
-      </w:pPr>
-    </w:p>
-    <w:p>
-      <w:pPr>
-        <w:pStyle w:val="Heading2"/>
-        <w:jc w:val="left"/>
-        <w:rPr>
-          <w:lang w:val="en-GB"/>
-        </w:rPr>
-      </w:pPr>
-      <w:bookmarkStart w:id="112" w:name="_Toc21691854"/>
-      <w:r>
-        <w:rPr>
-          <w:lang w:val="en-GB"/>
-        </w:rPr>
-        <w:t>Overview</w:t>
-      </w:r>
-      <w:bookmarkEnd w:id="112"/>
-    </w:p>
-    <w:p>
-      <w:pPr>
-        <w:pStyle w:val="FootnoteText"/>
-        <w:rPr>
-          <w:lang w:val="en-GB"/>
-        </w:rPr>
-      </w:pPr>
-    </w:p>
-    <w:p>
-      <w:pPr>
-        <w:pStyle w:val="FootnoteText"/>
-        <w:rPr>
-          <w:lang w:val="en-GB"/>
-        </w:rPr>
-      </w:pPr>
-    </w:p>
-    <w:p>
-      <w:pPr>
-        <w:pStyle w:val="Heading2"/>
-        <w:jc w:val="left"/>
-        <w:rPr>
-          <w:lang w:val="en-GB"/>
-        </w:rPr>
-      </w:pPr>
-      <w:bookmarkStart w:id="113" w:name="_Toc21691855"/>
-      <w:r>
-        <w:rPr>
-          <w:lang w:val="en-GB"/>
-        </w:rPr>
-        <w:t>Junk I am working on…</w:t>
-      </w:r>
-      <w:bookmarkEnd w:id="113"/>
-    </w:p>
-    <w:p>
-      <w:pPr>
-        <w:rPr>
-          <w:lang w:val="en-GB"/>
-        </w:rPr>
-      </w:pPr>
-    </w:p>
-    <w:p>
-      <w:pPr>
-        <w:rPr>
-          <w:lang w:val="en-GB"/>
-        </w:rPr>
-      </w:pPr>
-      <w:r>
-        <w:rPr>
-          <w:lang w:val="en-GB"/>
-        </w:rPr>
-        <w:t>Crazy idea #1</w:t>
-      </w:r>
-    </w:p>
-    <w:p>
-      <w:pPr>
-        <w:rPr>
-          <w:lang w:val="en-GB"/>
-        </w:rPr>
-      </w:pPr>
-    </w:p>
-    <w:p>
-      <w:pPr>
-        <w:rPr>
-          <w:lang w:val="en-GB"/>
-        </w:rPr>
-      </w:pPr>
-      <w:r>
-        <w:rPr>
-          <w:lang w:val="en-GB"/>
-        </w:rPr>
-        <w:t>Crazy idea #2</w:t>
-      </w:r>
-    </w:p>
-    <w:p>
-      <w:pPr>
-        <w:rPr>
-          <w:lang w:val="en-GB"/>
-        </w:rPr>
-      </w:pPr>
-    </w:p>
-    <w:p>
-      <w:pPr>
-        <w:rPr>
-          <w:lang w:val="en-GB"/>
-        </w:rPr>
-      </w:pPr>
-    </w:p>
-    <w:p>
-      <w:pPr>
-        <w:rPr>
-          <w:lang w:val="en-GB"/>
-        </w:rPr>
-      </w:pPr>
-    </w:p>
-    <w:p>
-      <w:pPr>
-        <w:rPr>
-          <w:lang w:val="en-GB"/>
-        </w:rPr>
-      </w:pPr>
-    </w:p>
-    <w:p>
-      <w:pPr>
-        <w:pStyle w:val="Heading7"/>
-        <w:jc w:val="left"/>
-        <w:rPr>
-          <w:lang w:val="en-GB"/>
-        </w:rPr>
-      </w:pPr>
-      <w:r>
-        <w:rPr>
-          <w:lang w:val="en-GB"/>
-        </w:rPr>
         <w:t>Colour Palette Design</w:t>
       </w:r>
     </w:p>
@@ -16027,6 +15770,7 @@
     </w:p>
     <w:p>
       <w:r>
+        <w:lastRenderedPageBreak/>
         <w:t>Yellow – #FFFF66</w:t>
       </w:r>
     </w:p>
@@ -16161,7 +15905,7 @@
           <w:lang w:val="en-GB"/>
         </w:rPr>
       </w:pPr>
-      <w:bookmarkStart w:id="114" w:name="_Toc442794972"/>
+      <w:bookmarkStart w:id="109" w:name="_Toc442794972"/>
       <w:r>
         <w:rPr>
           <w:lang w:val="en-GB"/>
@@ -16169,15 +15913,15 @@
         <w:lastRenderedPageBreak/>
         <w:t xml:space="preserve"> </w:t>
       </w:r>
-      <w:bookmarkStart w:id="115" w:name="_Toc21691856"/>
+      <w:bookmarkStart w:id="110" w:name="_Toc21691856"/>
       <w:r>
         <w:rPr>
           <w:lang w:val="en-GB"/>
         </w:rPr>
         <w:t>“XYZ Appendix”</w:t>
       </w:r>
-      <w:bookmarkEnd w:id="114"/>
-      <w:bookmarkEnd w:id="115"/>
+      <w:bookmarkEnd w:id="109"/>
+      <w:bookmarkEnd w:id="110"/>
     </w:p>
     <w:p>
       <w:pPr>
@@ -16241,14 +15985,14 @@
         </w:rPr>
         <w:t xml:space="preserve"> </w:t>
       </w:r>
-      <w:bookmarkStart w:id="116" w:name="_Toc21691857"/>
+      <w:bookmarkStart w:id="111" w:name="_Toc21691857"/>
       <w:r>
         <w:rPr>
           <w:lang w:val="en-GB"/>
         </w:rPr>
         <w:t>“Objects Appendix”</w:t>
       </w:r>
-      <w:bookmarkEnd w:id="116"/>
+      <w:bookmarkEnd w:id="111"/>
     </w:p>
     <w:p>
       <w:pPr>
@@ -16264,14 +16008,14 @@
           <w:lang w:val="en-GB"/>
         </w:rPr>
       </w:pPr>
-      <w:bookmarkStart w:id="117" w:name="_Toc21691858"/>
+      <w:bookmarkStart w:id="112" w:name="_Toc21691858"/>
       <w:r>
         <w:rPr>
           <w:lang w:val="en-GB"/>
         </w:rPr>
         <w:t>“User Interface Appendix”</w:t>
       </w:r>
-      <w:bookmarkEnd w:id="117"/>
+      <w:bookmarkEnd w:id="112"/>
     </w:p>
     <w:p>
       <w:pPr>
@@ -16293,14 +16037,14 @@
         </w:rPr>
         <w:t xml:space="preserve"> </w:t>
       </w:r>
-      <w:bookmarkStart w:id="118" w:name="_Toc21691859"/>
+      <w:bookmarkStart w:id="113" w:name="_Toc21691859"/>
       <w:r>
         <w:rPr>
           <w:lang w:val="en-GB"/>
         </w:rPr>
         <w:t>“Networking Appendix”</w:t>
       </w:r>
-      <w:bookmarkEnd w:id="118"/>
+      <w:bookmarkEnd w:id="113"/>
     </w:p>
     <w:p>
       <w:pPr>
@@ -16316,14 +16060,14 @@
           <w:lang w:val="en-GB"/>
         </w:rPr>
       </w:pPr>
-      <w:bookmarkStart w:id="119" w:name="_Toc21691860"/>
+      <w:bookmarkStart w:id="114" w:name="_Toc21691860"/>
       <w:r>
         <w:rPr>
           <w:lang w:val="en-GB"/>
         </w:rPr>
         <w:t>“Character Rendering and Animation Appendix”</w:t>
       </w:r>
-      <w:bookmarkEnd w:id="119"/>
+      <w:bookmarkEnd w:id="114"/>
     </w:p>
     <w:p>
       <w:pPr>
@@ -16345,14 +16089,14 @@
         </w:rPr>
         <w:t xml:space="preserve"> </w:t>
       </w:r>
-      <w:bookmarkStart w:id="120" w:name="_Toc21691861"/>
+      <w:bookmarkStart w:id="115" w:name="_Toc21691861"/>
       <w:r>
         <w:rPr>
           <w:lang w:val="en-GB"/>
         </w:rPr>
         <w:t>“Story Appendix”</w:t>
       </w:r>
-      <w:bookmarkEnd w:id="120"/>
+      <w:bookmarkEnd w:id="115"/>
     </w:p>
     <w:p>
       <w:pPr>
@@ -17627,6 +17371,7 @@
     <w:lsdException w:name="HTML Sample" w:semiHidden="1" w:unhideWhenUsed="1"/>
     <w:lsdException w:name="HTML Typewriter" w:semiHidden="1" w:unhideWhenUsed="1"/>
     <w:lsdException w:name="HTML Variable" w:semiHidden="1" w:unhideWhenUsed="1"/>
+    <w:lsdException w:name="Normal Table" w:semiHidden="1" w:unhideWhenUsed="1"/>
     <w:lsdException w:name="annotation subject" w:semiHidden="1" w:unhideWhenUsed="1"/>
     <w:lsdException w:name="No List" w:semiHidden="1" w:unhideWhenUsed="1"/>
     <w:lsdException w:name="Outline List 1" w:semiHidden="1" w:unhideWhenUsed="1"/>
@@ -17673,8 +17418,10 @@
     <w:lsdException w:name="Table Subtle 2" w:semiHidden="1" w:unhideWhenUsed="1"/>
     <w:lsdException w:name="Table Web 1" w:semiHidden="1" w:unhideWhenUsed="1"/>
     <w:lsdException w:name="Table Web 2" w:semiHidden="1" w:unhideWhenUsed="1"/>
+    <w:lsdException w:name="Table Web 3" w:semiHidden="1" w:unhideWhenUsed="1"/>
     <w:lsdException w:name="Balloon Text" w:semiHidden="1" w:unhideWhenUsed="1"/>
     <w:lsdException w:name="Table Grid" w:uiPriority="59"/>
+    <w:lsdException w:name="Table Theme" w:semiHidden="1" w:unhideWhenUsed="1"/>
     <w:lsdException w:name="Placeholder Text" w:semiHidden="1"/>
     <w:lsdException w:name="No Spacing" w:uiPriority="1" w:qFormat="1"/>
     <w:lsdException w:name="Light Shading" w:uiPriority="60"/>

</xml_diff>

<commit_message>
Added Japan stage concept art
</commit_message>
<xml_diff>
--- a/Project Hephaestus Design Document.docx
+++ b/Project Hephaestus Design Document.docx
@@ -63,6 +63,7 @@
                 <w:dataBinding w:prefixMappings="xmlns:ns0='http://schemas.openxmlformats.org/officeDocument/2006/extended-properties'" w:xpath="/ns0:Properties[1]/ns0:Company[1]" w:storeItemID="{6668398D-A668-4E3E-A5EB-62B293D839F1}"/>
                 <w:text/>
               </w:sdtPr>
+              <w:sdtEndPr/>
               <w:sdtContent>
                 <w:tc>
                   <w:tcPr>
@@ -122,6 +123,7 @@
                   <w:dataBinding w:prefixMappings="xmlns:ns0='http://schemas.openxmlformats.org/package/2006/metadata/core-properties' xmlns:ns1='http://purl.org/dc/elements/1.1/'" w:xpath="/ns0:coreProperties[1]/ns1:title[1]" w:storeItemID="{6C3C8BC8-F283-45AE-878A-BAB7291924A1}"/>
                   <w:text/>
                 </w:sdtPr>
+                <w:sdtEndPr/>
                 <w:sdtContent>
                   <w:p>
                     <w:pPr>
@@ -170,6 +172,7 @@
                 <w:dataBinding w:prefixMappings="xmlns:ns0='http://schemas.openxmlformats.org/package/2006/metadata/core-properties' xmlns:ns1='http://purl.org/dc/elements/1.1/'" w:xpath="/ns0:coreProperties[1]/ns1:subject[1]" w:storeItemID="{6C3C8BC8-F283-45AE-878A-BAB7291924A1}"/>
                 <w:text/>
               </w:sdtPr>
+              <w:sdtEndPr/>
               <w:sdtContent>
                 <w:tc>
                   <w:tcPr>
@@ -228,6 +231,12 @@
     <w:bookmarkStart w:id="0" w:name="_Toc25338538" w:displacedByCustomXml="next"/>
     <w:sdt>
       <w:sdtPr>
+        <w:rPr>
+          <w:rFonts w:ascii="Century Schoolbook" w:eastAsia="Times New Roman" w:hAnsi="Century Schoolbook" w:cs="Times New Roman"/>
+          <w:color w:val="auto"/>
+          <w:sz w:val="22"/>
+          <w:szCs w:val="20"/>
+        </w:rPr>
         <w:id w:val="862636965"/>
         <w:docPartObj>
           <w:docPartGallery w:val="Table of Contents"/>
@@ -236,13 +245,9 @@
       </w:sdtPr>
       <w:sdtEndPr>
         <w:rPr>
-          <w:rFonts w:ascii="Century Schoolbook" w:eastAsia="Times New Roman" w:hAnsi="Century Schoolbook" w:cs="Times New Roman"/>
           <w:b/>
           <w:bCs/>
           <w:noProof/>
-          <w:color w:val="auto"/>
-          <w:sz w:val="22"/>
-          <w:szCs w:val="20"/>
         </w:rPr>
       </w:sdtEndPr>
       <w:sdtContent>
@@ -254,8 +259,6 @@
           <w:r>
             <w:t>Table of Contents</w:t>
           </w:r>
-          <w:bookmarkStart w:id="1" w:name="_GoBack"/>
-          <w:bookmarkEnd w:id="1"/>
         </w:p>
         <w:p>
           <w:pPr>
@@ -3202,7 +3205,7 @@
           <w:lang w:val="en-GB"/>
         </w:rPr>
       </w:pPr>
-      <w:bookmarkStart w:id="2" w:name="_Toc25611840"/>
+      <w:bookmarkStart w:id="1" w:name="_Toc25611840"/>
       <w:r>
         <w:rPr>
           <w:lang w:val="en-GB"/>
@@ -3216,7 +3219,7 @@
         </w:rPr>
         <w:t>Game Overview</w:t>
       </w:r>
-      <w:bookmarkEnd w:id="2"/>
+      <w:bookmarkEnd w:id="1"/>
     </w:p>
     <w:p>
       <w:pPr>
@@ -3226,7 +3229,7 @@
           <w:lang w:val="en-GB"/>
         </w:rPr>
       </w:pPr>
-      <w:bookmarkStart w:id="3" w:name="_Toc25611841"/>
+      <w:bookmarkStart w:id="2" w:name="_Toc25611841"/>
       <w:r>
         <w:rPr>
           <w:lang w:val="en-GB"/>
@@ -3239,7 +3242,7 @@
         </w:rPr>
         <w:t>Concept</w:t>
       </w:r>
-      <w:bookmarkEnd w:id="3"/>
+      <w:bookmarkEnd w:id="2"/>
     </w:p>
     <w:p>
       <w:pPr>
@@ -3297,7 +3300,7 @@
           <w:lang w:val="en-GB"/>
         </w:rPr>
       </w:pPr>
-      <w:bookmarkStart w:id="4" w:name="_Toc25611842"/>
+      <w:bookmarkStart w:id="3" w:name="_Toc25611842"/>
       <w:r>
         <w:rPr>
           <w:lang w:val="en-GB"/>
@@ -3310,7 +3313,7 @@
         </w:rPr>
         <w:t>Focus &amp; Aims</w:t>
       </w:r>
-      <w:bookmarkEnd w:id="4"/>
+      <w:bookmarkEnd w:id="3"/>
     </w:p>
     <w:p>
       <w:pPr>
@@ -3357,7 +3360,7 @@
           <w:lang w:val="en-GB"/>
         </w:rPr>
       </w:pPr>
-      <w:bookmarkStart w:id="5" w:name="_Toc25611843"/>
+      <w:bookmarkStart w:id="4" w:name="_Toc25611843"/>
       <w:r>
         <w:rPr>
           <w:lang w:val="en-GB"/>
@@ -3370,7 +3373,7 @@
         </w:rPr>
         <w:t>Target Audience</w:t>
       </w:r>
-      <w:bookmarkEnd w:id="5"/>
+      <w:bookmarkEnd w:id="4"/>
     </w:p>
     <w:p>
       <w:pPr>
@@ -3408,7 +3411,7 @@
           <w:lang w:val="en-GB"/>
         </w:rPr>
       </w:pPr>
-      <w:bookmarkStart w:id="6" w:name="_Toc25611844"/>
+      <w:bookmarkStart w:id="5" w:name="_Toc25611844"/>
       <w:r>
         <w:rPr>
           <w:lang w:val="en-GB"/>
@@ -3422,7 +3425,7 @@
         </w:rPr>
         <w:t>Feature Set &amp; Mechanics</w:t>
       </w:r>
-      <w:bookmarkEnd w:id="6"/>
+      <w:bookmarkEnd w:id="5"/>
     </w:p>
     <w:p>
       <w:pPr>
@@ -3432,7 +3435,7 @@
           <w:lang w:val="en-GB"/>
         </w:rPr>
       </w:pPr>
-      <w:bookmarkStart w:id="7" w:name="_Toc25611845"/>
+      <w:bookmarkStart w:id="6" w:name="_Toc25611845"/>
       <w:r>
         <w:rPr>
           <w:lang w:val="en-GB"/>
@@ -3445,7 +3448,7 @@
         </w:rPr>
         <w:t>General Features</w:t>
       </w:r>
-      <w:bookmarkEnd w:id="7"/>
+      <w:bookmarkEnd w:id="6"/>
     </w:p>
     <w:p>
       <w:pPr>
@@ -3515,7 +3518,7 @@
           <w:lang w:val="en-GB"/>
         </w:rPr>
       </w:pPr>
-      <w:bookmarkStart w:id="8" w:name="_Toc25611846"/>
+      <w:bookmarkStart w:id="7" w:name="_Toc25611846"/>
       <w:r>
         <w:rPr>
           <w:lang w:val="en-GB"/>
@@ -3528,7 +3531,7 @@
         </w:rPr>
         <w:t>Gameplay Features</w:t>
       </w:r>
-      <w:bookmarkEnd w:id="8"/>
+      <w:bookmarkEnd w:id="7"/>
     </w:p>
     <w:p>
       <w:pPr>
@@ -3654,7 +3657,7 @@
           <w:lang w:val="en-GB"/>
         </w:rPr>
       </w:pPr>
-      <w:bookmarkStart w:id="9" w:name="_Toc25611847"/>
+      <w:bookmarkStart w:id="8" w:name="_Toc25611847"/>
       <w:r>
         <w:rPr>
           <w:lang w:val="en-GB"/>
@@ -3667,7 +3670,7 @@
         </w:rPr>
         <w:t>Mechanics</w:t>
       </w:r>
-      <w:bookmarkEnd w:id="9"/>
+      <w:bookmarkEnd w:id="8"/>
     </w:p>
     <w:p>
       <w:pPr>
@@ -3808,7 +3811,7 @@
           <w:lang w:val="en-GB"/>
         </w:rPr>
       </w:pPr>
-      <w:bookmarkStart w:id="10" w:name="_Toc25611848"/>
+      <w:bookmarkStart w:id="9" w:name="_Toc25611848"/>
       <w:r>
         <w:rPr>
           <w:lang w:val="en-GB"/>
@@ -3822,7 +3825,7 @@
         </w:rPr>
         <w:t>Control Scheme</w:t>
       </w:r>
-      <w:bookmarkEnd w:id="10"/>
+      <w:bookmarkEnd w:id="9"/>
     </w:p>
     <w:p>
       <w:pPr>
@@ -4062,7 +4065,7 @@
           <w:lang w:val="en-GB"/>
         </w:rPr>
       </w:pPr>
-      <w:bookmarkStart w:id="11" w:name="_Toc25611849"/>
+      <w:bookmarkStart w:id="10" w:name="_Toc25611849"/>
       <w:r>
         <w:rPr>
           <w:lang w:val="en-GB"/>
@@ -4076,7 +4079,7 @@
         </w:rPr>
         <w:t>Concept Requirements</w:t>
       </w:r>
-      <w:bookmarkEnd w:id="11"/>
+      <w:bookmarkEnd w:id="10"/>
     </w:p>
     <w:p>
       <w:pPr>
@@ -5435,7 +5438,7 @@
           <w:lang w:val="en-GB"/>
         </w:rPr>
       </w:pPr>
-      <w:bookmarkStart w:id="12" w:name="_Toc25611850"/>
+      <w:bookmarkStart w:id="11" w:name="_Toc25611850"/>
       <w:r>
         <w:rPr>
           <w:lang w:val="en-GB"/>
@@ -5450,7 +5453,7 @@
         <w:t>Research</w:t>
       </w:r>
       <w:bookmarkEnd w:id="0"/>
-      <w:bookmarkEnd w:id="12"/>
+      <w:bookmarkEnd w:id="11"/>
     </w:p>
     <w:p>
       <w:pPr>
@@ -5460,8 +5463,8 @@
           <w:lang w:val="en-GB"/>
         </w:rPr>
       </w:pPr>
-      <w:bookmarkStart w:id="13" w:name="_Toc25338539"/>
-      <w:bookmarkStart w:id="14" w:name="_Toc25611851"/>
+      <w:bookmarkStart w:id="12" w:name="_Toc25338539"/>
+      <w:bookmarkStart w:id="13" w:name="_Toc25611851"/>
       <w:r>
         <w:rPr>
           <w:lang w:val="en-GB"/>
@@ -5474,8 +5477,8 @@
         </w:rPr>
         <w:t>Overview</w:t>
       </w:r>
+      <w:bookmarkEnd w:id="12"/>
       <w:bookmarkEnd w:id="13"/>
-      <w:bookmarkEnd w:id="14"/>
     </w:p>
     <w:p>
       <w:pPr>
@@ -5522,8 +5525,8 @@
           <w:lang w:val="en-GB"/>
         </w:rPr>
       </w:pPr>
-      <w:bookmarkStart w:id="15" w:name="_Toc25338540"/>
-      <w:bookmarkStart w:id="16" w:name="_Toc25611852"/>
+      <w:bookmarkStart w:id="14" w:name="_Toc25338540"/>
+      <w:bookmarkStart w:id="15" w:name="_Toc25611852"/>
       <w:r>
         <w:rPr>
           <w:lang w:val="en-GB"/>
@@ -5536,8 +5539,8 @@
         </w:rPr>
         <w:t>Smithing</w:t>
       </w:r>
+      <w:bookmarkEnd w:id="14"/>
       <w:bookmarkEnd w:id="15"/>
-      <w:bookmarkEnd w:id="16"/>
     </w:p>
     <w:p>
       <w:pPr>
@@ -5857,8 +5860,8 @@
           <w:lang w:val="en-GB"/>
         </w:rPr>
       </w:pPr>
-      <w:bookmarkStart w:id="17" w:name="_Toc25338541"/>
-      <w:bookmarkStart w:id="18" w:name="_Toc25611853"/>
+      <w:bookmarkStart w:id="16" w:name="_Toc25338541"/>
+      <w:bookmarkStart w:id="17" w:name="_Toc25611853"/>
       <w:r>
         <w:rPr>
           <w:lang w:val="en-GB"/>
@@ -5871,8 +5874,8 @@
         </w:rPr>
         <w:t>Level Structure</w:t>
       </w:r>
+      <w:bookmarkEnd w:id="16"/>
       <w:bookmarkEnd w:id="17"/>
-      <w:bookmarkEnd w:id="18"/>
     </w:p>
     <w:p>
       <w:pPr>
@@ -5917,8 +5920,8 @@
           <w:lang w:val="en-GB"/>
         </w:rPr>
       </w:pPr>
-      <w:bookmarkStart w:id="19" w:name="_Toc25338542"/>
-      <w:bookmarkStart w:id="20" w:name="_Toc25611854"/>
+      <w:bookmarkStart w:id="18" w:name="_Toc25338542"/>
+      <w:bookmarkStart w:id="19" w:name="_Toc25611854"/>
       <w:r>
         <w:rPr>
           <w:lang w:val="en-GB"/>
@@ -5931,22 +5934,22 @@
         </w:rPr>
         <w:t>Bronze Age</w:t>
       </w:r>
-      <w:bookmarkStart w:id="21" w:name="_Toc25338543"/>
+      <w:bookmarkStart w:id="20" w:name="_Toc25338543"/>
+      <w:bookmarkEnd w:id="18"/>
+      <w:r>
+        <w:rPr>
+          <w:lang w:val="en-GB"/>
+        </w:rPr>
+        <w:t xml:space="preserve"> – </w:t>
+      </w:r>
+      <w:r>
+        <w:rPr>
+          <w:lang w:val="en-GB"/>
+        </w:rPr>
+        <w:t>Mesopotamia</w:t>
+      </w:r>
       <w:bookmarkEnd w:id="19"/>
-      <w:r>
-        <w:rPr>
-          <w:lang w:val="en-GB"/>
-        </w:rPr>
-        <w:t xml:space="preserve"> – </w:t>
-      </w:r>
-      <w:r>
-        <w:rPr>
-          <w:lang w:val="en-GB"/>
-        </w:rPr>
-        <w:t>Mesopotamia</w:t>
-      </w:r>
       <w:bookmarkEnd w:id="20"/>
-      <w:bookmarkEnd w:id="21"/>
     </w:p>
     <w:p>
       <w:pPr>
@@ -6040,8 +6043,8 @@
           <w:lang w:val="en-GB"/>
         </w:rPr>
       </w:pPr>
-      <w:bookmarkStart w:id="22" w:name="_Toc25338544"/>
-      <w:bookmarkStart w:id="23" w:name="_Toc25611855"/>
+      <w:bookmarkStart w:id="21" w:name="_Toc25338544"/>
+      <w:bookmarkStart w:id="22" w:name="_Toc25611855"/>
       <w:r>
         <w:rPr>
           <w:lang w:val="en-GB"/>
@@ -6054,14 +6057,14 @@
         </w:rPr>
         <w:t>Iron Ag</w:t>
       </w:r>
+      <w:bookmarkEnd w:id="21"/>
+      <w:r>
+        <w:rPr>
+          <w:lang w:val="en-GB"/>
+        </w:rPr>
+        <w:t>e – Egypt</w:t>
+      </w:r>
       <w:bookmarkEnd w:id="22"/>
-      <w:r>
-        <w:rPr>
-          <w:lang w:val="en-GB"/>
-        </w:rPr>
-        <w:t>e – Egypt</w:t>
-      </w:r>
-      <w:bookmarkEnd w:id="23"/>
     </w:p>
     <w:p>
       <w:pPr>
@@ -6279,8 +6282,8 @@
           <w:lang w:val="en-GB"/>
         </w:rPr>
       </w:pPr>
-      <w:bookmarkStart w:id="24" w:name="_Toc25338545"/>
-      <w:bookmarkStart w:id="25" w:name="_Toc25611856"/>
+      <w:bookmarkStart w:id="23" w:name="_Toc25338545"/>
+      <w:bookmarkStart w:id="24" w:name="_Toc25611856"/>
       <w:r>
         <w:rPr>
           <w:lang w:val="en-GB"/>
@@ -6293,14 +6296,14 @@
         </w:rPr>
         <w:t>Medieval Ag</w:t>
       </w:r>
+      <w:bookmarkEnd w:id="23"/>
+      <w:r>
+        <w:rPr>
+          <w:lang w:val="en-GB"/>
+        </w:rPr>
+        <w:t>e – Japan</w:t>
+      </w:r>
       <w:bookmarkEnd w:id="24"/>
-      <w:r>
-        <w:rPr>
-          <w:lang w:val="en-GB"/>
-        </w:rPr>
-        <w:t>e – Japan</w:t>
-      </w:r>
-      <w:bookmarkEnd w:id="25"/>
     </w:p>
     <w:p>
       <w:pPr>
@@ -6827,8 +6830,8 @@
           <w:lang w:val="en-GB"/>
         </w:rPr>
       </w:pPr>
-      <w:bookmarkStart w:id="26" w:name="_Toc25338546"/>
-      <w:bookmarkStart w:id="27" w:name="_Toc25611857"/>
+      <w:bookmarkStart w:id="25" w:name="_Toc25338546"/>
+      <w:bookmarkStart w:id="26" w:name="_Toc25611857"/>
       <w:r>
         <w:rPr>
           <w:lang w:val="en-GB"/>
@@ -6841,21 +6844,21 @@
         </w:rPr>
         <w:t>Industrial Age</w:t>
       </w:r>
+      <w:bookmarkEnd w:id="25"/>
+      <w:r>
+        <w:rPr>
+          <w:lang w:val="en-GB"/>
+        </w:rPr>
+        <w:t xml:space="preserve"> </w:t>
+      </w:r>
+      <w:r>
+        <w:rPr>
+          <w:bCs/>
+          <w:lang w:val="en-GB"/>
+        </w:rPr>
+        <w:t>France</w:t>
+      </w:r>
       <w:bookmarkEnd w:id="26"/>
-      <w:r>
-        <w:rPr>
-          <w:lang w:val="en-GB"/>
-        </w:rPr>
-        <w:t xml:space="preserve"> </w:t>
-      </w:r>
-      <w:r>
-        <w:rPr>
-          <w:bCs/>
-          <w:lang w:val="en-GB"/>
-        </w:rPr>
-        <w:t>France</w:t>
-      </w:r>
-      <w:bookmarkEnd w:id="27"/>
     </w:p>
     <w:p>
       <w:pPr>
@@ -7009,8 +7012,8 @@
           <w:lang w:val="en-GB"/>
         </w:rPr>
       </w:pPr>
-      <w:bookmarkStart w:id="28" w:name="_Toc25338547"/>
-      <w:bookmarkStart w:id="29" w:name="_Toc25611858"/>
+      <w:bookmarkStart w:id="27" w:name="_Toc25338547"/>
+      <w:bookmarkStart w:id="28" w:name="_Toc25611858"/>
       <w:r>
         <w:rPr>
           <w:lang w:val="en-GB"/>
@@ -7023,21 +7026,21 @@
         </w:rPr>
         <w:t>Modern Ag</w:t>
       </w:r>
+      <w:bookmarkEnd w:id="27"/>
+      <w:r>
+        <w:rPr>
+          <w:lang w:val="en-GB"/>
+        </w:rPr>
+        <w:t xml:space="preserve">e – </w:t>
+      </w:r>
+      <w:r>
+        <w:rPr>
+          <w:bCs/>
+          <w:lang w:val="en-GB"/>
+        </w:rPr>
+        <w:t>America</w:t>
+      </w:r>
       <w:bookmarkEnd w:id="28"/>
-      <w:r>
-        <w:rPr>
-          <w:lang w:val="en-GB"/>
-        </w:rPr>
-        <w:t xml:space="preserve">e – </w:t>
-      </w:r>
-      <w:r>
-        <w:rPr>
-          <w:bCs/>
-          <w:lang w:val="en-GB"/>
-        </w:rPr>
-        <w:t>America</w:t>
-      </w:r>
-      <w:bookmarkEnd w:id="29"/>
     </w:p>
     <w:p>
       <w:pPr>
@@ -7177,23 +7180,7 @@
           <w:rFonts w:eastAsia="Calibri"/>
           <w:lang w:val="en-GB"/>
         </w:rPr>
-        <w:t xml:space="preserve">Other material parts, the smaller parts must be stamped this is normally done by a sub-contractor who specializes in stamping. The way they use the stamping machines is like the way a cookie cutter works, the springs are also </w:t>
-      </w:r>
-      <w:proofErr w:type="gramStart"/>
-      <w:r>
-        <w:rPr>
-          <w:rFonts w:eastAsia="Calibri"/>
-          <w:lang w:val="en-GB"/>
-        </w:rPr>
-        <w:t>sub contracted</w:t>
-      </w:r>
-      <w:proofErr w:type="gramEnd"/>
-      <w:r>
-        <w:rPr>
-          <w:rFonts w:eastAsia="Calibri"/>
-          <w:lang w:val="en-GB"/>
-        </w:rPr>
-        <w:t xml:space="preserve"> out to someone who specializes in spring manufacturing. </w:t>
+        <w:t xml:space="preserve">Other material parts, the smaller parts must be stamped this is normally done by a sub-contractor who specializes in stamping. The way they use the stamping machines is like the way a cookie cutter works, the springs are also sub contracted out to someone who specializes in spring manufacturing. </w:t>
       </w:r>
     </w:p>
     <w:p>
@@ -7289,8 +7276,8 @@
           <w:lang w:val="en-GB"/>
         </w:rPr>
       </w:pPr>
-      <w:bookmarkStart w:id="30" w:name="_Toc25338548"/>
-      <w:bookmarkStart w:id="31" w:name="_Toc25611859"/>
+      <w:bookmarkStart w:id="29" w:name="_Toc25338548"/>
+      <w:bookmarkStart w:id="30" w:name="_Toc25611859"/>
       <w:r>
         <w:rPr>
           <w:lang w:val="en-GB"/>
@@ -7304,8 +7291,8 @@
         </w:rPr>
         <w:t>Art style</w:t>
       </w:r>
+      <w:bookmarkEnd w:id="29"/>
       <w:bookmarkEnd w:id="30"/>
-      <w:bookmarkEnd w:id="31"/>
     </w:p>
     <w:p>
       <w:pPr>
@@ -7315,7 +7302,7 @@
           <w:lang w:val="en-GB"/>
         </w:rPr>
       </w:pPr>
-      <w:bookmarkStart w:id="32" w:name="_Toc25611860"/>
+      <w:bookmarkStart w:id="31" w:name="_Toc25611860"/>
       <w:r>
         <w:rPr>
           <w:lang w:val="en-GB"/>
@@ -7328,7 +7315,7 @@
         </w:rPr>
         <w:t>Items</w:t>
       </w:r>
-      <w:bookmarkEnd w:id="32"/>
+      <w:bookmarkEnd w:id="31"/>
     </w:p>
     <w:p>
       <w:pPr>
@@ -7803,7 +7790,7 @@
           <w:lang w:val="en-GB"/>
         </w:rPr>
       </w:pPr>
-      <w:bookmarkStart w:id="33" w:name="_Toc25611861"/>
+      <w:bookmarkStart w:id="32" w:name="_Toc25611861"/>
       <w:r>
         <w:rPr>
           <w:lang w:val="en-GB"/>
@@ -7817,7 +7804,7 @@
         </w:rPr>
         <w:t>Mesopotamia</w:t>
       </w:r>
-      <w:bookmarkEnd w:id="33"/>
+      <w:bookmarkEnd w:id="32"/>
     </w:p>
     <w:p>
       <w:pPr>
@@ -8089,7 +8076,7 @@
           <w:lang w:val="en-GB"/>
         </w:rPr>
       </w:pPr>
-      <w:bookmarkStart w:id="34" w:name="_Toc25611862"/>
+      <w:bookmarkStart w:id="33" w:name="_Toc25611862"/>
       <w:r>
         <w:rPr>
           <w:lang w:val="en-GB"/>
@@ -8103,22 +8090,98 @@
         </w:rPr>
         <w:t>Japan</w:t>
       </w:r>
+      <w:bookmarkEnd w:id="33"/>
+    </w:p>
+    <w:p>
+      <w:pPr>
+        <w:rPr>
+          <w:lang w:val="en-GB"/>
+        </w:rPr>
+      </w:pPr>
+    </w:p>
+    <w:p>
+      <w:pPr>
+        <w:jc w:val="left"/>
+        <w:rPr>
+          <w:lang w:val="en-GB"/>
+        </w:rPr>
+      </w:pPr>
+      <w:r>
+        <w:rPr>
+          <w:noProof/>
+          <w:lang w:val="en-GB"/>
+        </w:rPr>
+        <w:drawing>
+          <wp:inline distT="0" distB="0" distL="0" distR="0" wp14:anchorId="5450CC57" wp14:editId="1B1CB45B">
+            <wp:extent cx="5486400" cy="4859020"/>
+            <wp:effectExtent l="0" t="0" r="0" b="0"/>
+            <wp:docPr id="23" name="Picture 23"/>
+            <wp:cNvGraphicFramePr>
+              <a:graphicFrameLocks xmlns:a="http://schemas.openxmlformats.org/drawingml/2006/main" noChangeAspect="1"/>
+            </wp:cNvGraphicFramePr>
+            <a:graphic xmlns:a="http://schemas.openxmlformats.org/drawingml/2006/main">
+              <a:graphicData uri="http://schemas.openxmlformats.org/drawingml/2006/picture">
+                <pic:pic xmlns:pic="http://schemas.openxmlformats.org/drawingml/2006/picture">
+                  <pic:nvPicPr>
+                    <pic:cNvPr id="0" name="Picture 1"/>
+                    <pic:cNvPicPr>
+                      <a:picLocks noChangeAspect="1" noChangeArrowheads="1"/>
+                    </pic:cNvPicPr>
+                  </pic:nvPicPr>
+                  <pic:blipFill>
+                    <a:blip r:embed="rId20" cstate="print">
+                      <a:extLst>
+                        <a:ext uri="{28A0092B-C50C-407E-A947-70E740481C1C}">
+                          <a14:useLocalDpi xmlns:a14="http://schemas.microsoft.com/office/drawing/2010/main" val="0"/>
+                        </a:ext>
+                      </a:extLst>
+                    </a:blip>
+                    <a:srcRect/>
+                    <a:stretch>
+                      <a:fillRect/>
+                    </a:stretch>
+                  </pic:blipFill>
+                  <pic:spPr bwMode="auto">
+                    <a:xfrm>
+                      <a:off x="0" y="0"/>
+                      <a:ext cx="5486400" cy="4859020"/>
+                    </a:xfrm>
+                    <a:prstGeom prst="rect">
+                      <a:avLst/>
+                    </a:prstGeom>
+                    <a:noFill/>
+                    <a:ln>
+                      <a:noFill/>
+                    </a:ln>
+                  </pic:spPr>
+                </pic:pic>
+              </a:graphicData>
+            </a:graphic>
+          </wp:inline>
+        </w:drawing>
+      </w:r>
+    </w:p>
+    <w:p>
+      <w:pPr>
+        <w:jc w:val="left"/>
+        <w:rPr>
+          <w:lang w:val="en-GB"/>
+        </w:rPr>
+      </w:pPr>
+      <w:r>
+        <w:rPr>
+          <w:lang w:val="en-GB"/>
+        </w:rPr>
+        <w:t>Concept art for the Japan stage</w:t>
+      </w:r>
+      <w:bookmarkStart w:id="34" w:name="_GoBack"/>
       <w:bookmarkEnd w:id="34"/>
-    </w:p>
-    <w:p>
-      <w:pPr>
-        <w:rPr>
-          <w:lang w:val="en-GB"/>
-        </w:rPr>
-      </w:pPr>
-    </w:p>
-    <w:p>
-      <w:pPr>
-        <w:jc w:val="left"/>
-        <w:rPr>
-          <w:lang w:val="en-GB"/>
-        </w:rPr>
-      </w:pPr>
+      <w:r>
+        <w:rPr>
+          <w:lang w:val="en-GB"/>
+        </w:rPr>
+        <w:t>.</w:t>
+      </w:r>
       <w:r>
         <w:rPr>
           <w:lang w:val="en-GB"/>
@@ -8238,7 +8301,7 @@
                     </pic:cNvPicPr>
                   </pic:nvPicPr>
                   <pic:blipFill>
-                    <a:blip r:embed="rId20" cstate="print">
+                    <a:blip r:embed="rId21" cstate="print">
                       <a:extLst>
                         <a:ext uri="{28A0092B-C50C-407E-A947-70E740481C1C}">
                           <a14:useLocalDpi xmlns:a14="http://schemas.microsoft.com/office/drawing/2010/main" val="0"/>
@@ -8314,7 +8377,7 @@
                     </pic:cNvPicPr>
                   </pic:nvPicPr>
                   <pic:blipFill>
-                    <a:blip r:embed="rId21" cstate="print">
+                    <a:blip r:embed="rId22" cstate="print">
                       <a:extLst>
                         <a:ext uri="{28A0092B-C50C-407E-A947-70E740481C1C}">
                           <a14:useLocalDpi xmlns:a14="http://schemas.microsoft.com/office/drawing/2010/main" val="0"/>
@@ -8397,7 +8460,7 @@
                     </pic:cNvPicPr>
                   </pic:nvPicPr>
                   <pic:blipFill>
-                    <a:blip r:embed="rId22" cstate="print">
+                    <a:blip r:embed="rId23" cstate="print">
                       <a:extLst>
                         <a:ext uri="{28A0092B-C50C-407E-A947-70E740481C1C}">
                           <a14:useLocalDpi xmlns:a14="http://schemas.microsoft.com/office/drawing/2010/main" val="0"/>
@@ -8673,11 +8736,11 @@
           <w:lang w:val="en-GB"/>
         </w:rPr>
         <w:sectPr>
-          <w:headerReference w:type="default" r:id="rId23"/>
-          <w:footerReference w:type="even" r:id="rId24"/>
-          <w:footerReference w:type="default" r:id="rId25"/>
-          <w:headerReference w:type="first" r:id="rId26"/>
-          <w:footerReference w:type="first" r:id="rId27"/>
+          <w:headerReference w:type="default" r:id="rId24"/>
+          <w:footerReference w:type="even" r:id="rId25"/>
+          <w:footerReference w:type="default" r:id="rId26"/>
+          <w:headerReference w:type="first" r:id="rId27"/>
+          <w:footerReference w:type="first" r:id="rId28"/>
           <w:pgSz w:w="12240" w:h="15840"/>
           <w:pgMar w:top="1440" w:right="1800" w:bottom="1440" w:left="1800" w:header="720" w:footer="720" w:gutter="0"/>
           <w:pgNumType w:start="0"/>
@@ -8943,7 +9006,7 @@
                     </pic:cNvPicPr>
                   </pic:nvPicPr>
                   <pic:blipFill>
-                    <a:blip r:embed="rId28" cstate="print">
+                    <a:blip r:embed="rId29" cstate="print">
                       <a:extLst>
                         <a:ext uri="{28A0092B-C50C-407E-A947-70E740481C1C}">
                           <a14:useLocalDpi xmlns:a14="http://schemas.microsoft.com/office/drawing/2010/main" val="0"/>
@@ -9227,7 +9290,7 @@
                     </pic:cNvPicPr>
                   </pic:nvPicPr>
                   <pic:blipFill>
-                    <a:blip r:embed="rId29" cstate="print">
+                    <a:blip r:embed="rId30" cstate="print">
                       <a:extLst>
                         <a:ext uri="{28A0092B-C50C-407E-A947-70E740481C1C}">
                           <a14:useLocalDpi xmlns:a14="http://schemas.microsoft.com/office/drawing/2010/main" val="0"/>
@@ -9339,68 +9402,6 @@
                     </pic:cNvPicPr>
                   </pic:nvPicPr>
                   <pic:blipFill>
-                    <a:blip r:embed="rId30" cstate="print">
-                      <a:extLst>
-                        <a:ext uri="{28A0092B-C50C-407E-A947-70E740481C1C}">
-                          <a14:useLocalDpi xmlns:a14="http://schemas.microsoft.com/office/drawing/2010/main" val="0"/>
-                        </a:ext>
-                      </a:extLst>
-                    </a:blip>
-                    <a:srcRect/>
-                    <a:stretch>
-                      <a:fillRect/>
-                    </a:stretch>
-                  </pic:blipFill>
-                  <pic:spPr bwMode="auto">
-                    <a:xfrm>
-                      <a:off x="0" y="0"/>
-                      <a:ext cx="3911600" cy="2933700"/>
-                    </a:xfrm>
-                    <a:prstGeom prst="rect">
-                      <a:avLst/>
-                    </a:prstGeom>
-                    <a:noFill/>
-                    <a:ln>
-                      <a:noFill/>
-                    </a:ln>
-                  </pic:spPr>
-                </pic:pic>
-              </a:graphicData>
-            </a:graphic>
-          </wp:inline>
-        </w:drawing>
-      </w:r>
-    </w:p>
-    <w:p>
-      <w:pPr>
-        <w:rPr>
-          <w:lang w:val="en-GB"/>
-        </w:rPr>
-      </w:pPr>
-      <w:r>
-        <w:rPr>
-          <w:noProof/>
-          <w:lang w:val="en-GB"/>
-        </w:rPr>
-        <w:lastRenderedPageBreak/>
-        <w:drawing>
-          <wp:inline distT="0" distB="0" distL="0" distR="0" wp14:anchorId="722042D8" wp14:editId="5DBDA5EC">
-            <wp:extent cx="3911600" cy="2933700"/>
-            <wp:effectExtent l="0" t="0" r="0" b="0"/>
-            <wp:docPr id="11" name="Picture 11"/>
-            <wp:cNvGraphicFramePr>
-              <a:graphicFrameLocks xmlns:a="http://schemas.openxmlformats.org/drawingml/2006/main" noChangeAspect="1"/>
-            </wp:cNvGraphicFramePr>
-            <a:graphic xmlns:a="http://schemas.openxmlformats.org/drawingml/2006/main">
-              <a:graphicData uri="http://schemas.openxmlformats.org/drawingml/2006/picture">
-                <pic:pic xmlns:pic="http://schemas.openxmlformats.org/drawingml/2006/picture">
-                  <pic:nvPicPr>
-                    <pic:cNvPr id="0" name="Picture 5"/>
-                    <pic:cNvPicPr>
-                      <a:picLocks noChangeAspect="1" noChangeArrowheads="1"/>
-                    </pic:cNvPicPr>
-                  </pic:nvPicPr>
-                  <pic:blipFill>
                     <a:blip r:embed="rId31" cstate="print">
                       <a:extLst>
                         <a:ext uri="{28A0092B-C50C-407E-A947-70E740481C1C}">
@@ -9438,6 +9439,68 @@
         <w:rPr>
           <w:lang w:val="en-GB"/>
         </w:rPr>
+      </w:pPr>
+      <w:r>
+        <w:rPr>
+          <w:noProof/>
+          <w:lang w:val="en-GB"/>
+        </w:rPr>
+        <w:lastRenderedPageBreak/>
+        <w:drawing>
+          <wp:inline distT="0" distB="0" distL="0" distR="0" wp14:anchorId="722042D8" wp14:editId="5DBDA5EC">
+            <wp:extent cx="3911600" cy="2933700"/>
+            <wp:effectExtent l="0" t="0" r="0" b="0"/>
+            <wp:docPr id="11" name="Picture 11"/>
+            <wp:cNvGraphicFramePr>
+              <a:graphicFrameLocks xmlns:a="http://schemas.openxmlformats.org/drawingml/2006/main" noChangeAspect="1"/>
+            </wp:cNvGraphicFramePr>
+            <a:graphic xmlns:a="http://schemas.openxmlformats.org/drawingml/2006/main">
+              <a:graphicData uri="http://schemas.openxmlformats.org/drawingml/2006/picture">
+                <pic:pic xmlns:pic="http://schemas.openxmlformats.org/drawingml/2006/picture">
+                  <pic:nvPicPr>
+                    <pic:cNvPr id="0" name="Picture 5"/>
+                    <pic:cNvPicPr>
+                      <a:picLocks noChangeAspect="1" noChangeArrowheads="1"/>
+                    </pic:cNvPicPr>
+                  </pic:nvPicPr>
+                  <pic:blipFill>
+                    <a:blip r:embed="rId32" cstate="print">
+                      <a:extLst>
+                        <a:ext uri="{28A0092B-C50C-407E-A947-70E740481C1C}">
+                          <a14:useLocalDpi xmlns:a14="http://schemas.microsoft.com/office/drawing/2010/main" val="0"/>
+                        </a:ext>
+                      </a:extLst>
+                    </a:blip>
+                    <a:srcRect/>
+                    <a:stretch>
+                      <a:fillRect/>
+                    </a:stretch>
+                  </pic:blipFill>
+                  <pic:spPr bwMode="auto">
+                    <a:xfrm>
+                      <a:off x="0" y="0"/>
+                      <a:ext cx="3911600" cy="2933700"/>
+                    </a:xfrm>
+                    <a:prstGeom prst="rect">
+                      <a:avLst/>
+                    </a:prstGeom>
+                    <a:noFill/>
+                    <a:ln>
+                      <a:noFill/>
+                    </a:ln>
+                  </pic:spPr>
+                </pic:pic>
+              </a:graphicData>
+            </a:graphic>
+          </wp:inline>
+        </w:drawing>
+      </w:r>
+    </w:p>
+    <w:p>
+      <w:pPr>
+        <w:rPr>
+          <w:lang w:val="en-GB"/>
+        </w:rPr>
         <w:sectPr>
           <w:pgSz w:w="15840" w:h="12240" w:orient="landscape"/>
           <w:pgMar w:top="1800" w:right="1440" w:bottom="1800" w:left="1440" w:header="720" w:footer="720" w:gutter="0"/>
@@ -9470,7 +9533,7 @@
                     </pic:cNvPicPr>
                   </pic:nvPicPr>
                   <pic:blipFill>
-                    <a:blip r:embed="rId32">
+                    <a:blip r:embed="rId33">
                       <a:extLst>
                         <a:ext uri="{28A0092B-C50C-407E-A947-70E740481C1C}">
                           <a14:useLocalDpi xmlns:a14="http://schemas.microsoft.com/office/drawing/2010/main" val="0"/>
@@ -9561,7 +9624,7 @@
                     </pic:cNvPicPr>
                   </pic:nvPicPr>
                   <pic:blipFill>
-                    <a:blip r:embed="rId33" cstate="print">
+                    <a:blip r:embed="rId34" cstate="print">
                       <a:extLst>
                         <a:ext uri="{28A0092B-C50C-407E-A947-70E740481C1C}">
                           <a14:useLocalDpi xmlns:a14="http://schemas.microsoft.com/office/drawing/2010/main" val="0"/>
@@ -9636,7 +9699,7 @@
                     </pic:cNvPicPr>
                   </pic:nvPicPr>
                   <pic:blipFill>
-                    <a:blip r:embed="rId34">
+                    <a:blip r:embed="rId35">
                       <a:extLst>
                         <a:ext uri="{28A0092B-C50C-407E-A947-70E740481C1C}">
                           <a14:useLocalDpi xmlns:a14="http://schemas.microsoft.com/office/drawing/2010/main" val="0"/>
@@ -9702,7 +9765,7 @@
                     </pic:cNvPicPr>
                   </pic:nvPicPr>
                   <pic:blipFill>
-                    <a:blip r:embed="rId35">
+                    <a:blip r:embed="rId36">
                       <a:extLst>
                         <a:ext uri="{28A0092B-C50C-407E-A947-70E740481C1C}">
                           <a14:useLocalDpi xmlns:a14="http://schemas.microsoft.com/office/drawing/2010/main" val="0"/>
@@ -9768,7 +9831,7 @@
                     </pic:cNvPicPr>
                   </pic:nvPicPr>
                   <pic:blipFill>
-                    <a:blip r:embed="rId36">
+                    <a:blip r:embed="rId37">
                       <a:extLst>
                         <a:ext uri="{28A0092B-C50C-407E-A947-70E740481C1C}">
                           <a14:useLocalDpi xmlns:a14="http://schemas.microsoft.com/office/drawing/2010/main" val="0"/>
@@ -9834,7 +9897,7 @@
                     </pic:cNvPicPr>
                   </pic:nvPicPr>
                   <pic:blipFill>
-                    <a:blip r:embed="rId37">
+                    <a:blip r:embed="rId38">
                       <a:extLst>
                         <a:ext uri="{28A0092B-C50C-407E-A947-70E740481C1C}">
                           <a14:useLocalDpi xmlns:a14="http://schemas.microsoft.com/office/drawing/2010/main" val="0"/>
@@ -9907,7 +9970,7 @@
                     </pic:cNvPicPr>
                   </pic:nvPicPr>
                   <pic:blipFill>
-                    <a:blip r:embed="rId38" cstate="print">
+                    <a:blip r:embed="rId39" cstate="print">
                       <a:extLst>
                         <a:ext uri="{28A0092B-C50C-407E-A947-70E740481C1C}">
                           <a14:useLocalDpi xmlns:a14="http://schemas.microsoft.com/office/drawing/2010/main" val="0"/>
@@ -10018,7 +10081,7 @@
                     </pic:cNvPicPr>
                   </pic:nvPicPr>
                   <pic:blipFill>
-                    <a:blip r:embed="rId39" cstate="print">
+                    <a:blip r:embed="rId40" cstate="print">
                       <a:extLst>
                         <a:ext uri="{28A0092B-C50C-407E-A947-70E740481C1C}">
                           <a14:useLocalDpi xmlns:a14="http://schemas.microsoft.com/office/drawing/2010/main" val="0"/>
@@ -10161,7 +10224,7 @@
                     <pic:cNvPicPr/>
                   </pic:nvPicPr>
                   <pic:blipFill rotWithShape="1">
-                    <a:blip r:embed="rId40">
+                    <a:blip r:embed="rId41">
                       <a:extLst>
                         <a:ext uri="{28A0092B-C50C-407E-A947-70E740481C1C}">
                           <a14:useLocalDpi xmlns:a14="http://schemas.microsoft.com/office/drawing/2010/main" val="0"/>
@@ -10229,7 +10292,7 @@
                     <pic:cNvPicPr/>
                   </pic:nvPicPr>
                   <pic:blipFill rotWithShape="1">
-                    <a:blip r:embed="rId41">
+                    <a:blip r:embed="rId42">
                       <a:extLst>
                         <a:ext uri="{28A0092B-C50C-407E-A947-70E740481C1C}">
                           <a14:useLocalDpi xmlns:a14="http://schemas.microsoft.com/office/drawing/2010/main" val="0"/>
@@ -10395,7 +10458,7 @@
                     <pic:cNvPicPr/>
                   </pic:nvPicPr>
                   <pic:blipFill rotWithShape="1">
-                    <a:blip r:embed="rId42">
+                    <a:blip r:embed="rId43">
                       <a:extLst>
                         <a:ext uri="{28A0092B-C50C-407E-A947-70E740481C1C}">
                           <a14:useLocalDpi xmlns:a14="http://schemas.microsoft.com/office/drawing/2010/main" val="0"/>
@@ -10579,7 +10642,7 @@
             <wp:effectExtent l="0" t="0" r="0" b="1270"/>
             <wp:wrapSquare wrapText="bothSides"/>
             <wp:docPr id="3" name="Picture 3">
-              <a:hlinkClick xmlns:a="http://schemas.openxmlformats.org/drawingml/2006/main" r:id="rId43"/>
+              <a:hlinkClick xmlns:a="http://schemas.openxmlformats.org/drawingml/2006/main" r:id="rId44"/>
             </wp:docPr>
             <wp:cNvGraphicFramePr>
               <a:graphicFrameLocks xmlns:a="http://schemas.openxmlformats.org/drawingml/2006/main" noChangeAspect="1"/>
@@ -10589,14 +10652,14 @@
                 <pic:pic xmlns:pic="http://schemas.openxmlformats.org/drawingml/2006/picture">
                   <pic:nvPicPr>
                     <pic:cNvPr id="0" name="Picture 1">
-                      <a:hlinkClick r:id="rId43"/>
+                      <a:hlinkClick r:id="rId44"/>
                     </pic:cNvPr>
                     <pic:cNvPicPr>
                       <a:picLocks noChangeAspect="1" noChangeArrowheads="1"/>
                     </pic:cNvPicPr>
                   </pic:nvPicPr>
                   <pic:blipFill>
-                    <a:blip r:embed="rId44" cstate="print">
+                    <a:blip r:embed="rId45" cstate="print">
                       <a:extLst>
                         <a:ext uri="{28A0092B-C50C-407E-A947-70E740481C1C}">
                           <a14:useLocalDpi xmlns:a14="http://schemas.microsoft.com/office/drawing/2010/main" val="0"/>
@@ -11191,11 +11254,9 @@
                   <w:r>
                     <w:t xml:space="preserve">Item ready for </w:t>
                   </w:r>
-                  <w:proofErr w:type="gramStart"/>
                   <w:r>
                     <w:t>striking?</w:t>
                   </w:r>
-                  <w:proofErr w:type="gramEnd"/>
                 </w:p>
               </w:txbxContent>
             </v:textbox>
@@ -12325,7 +12386,7 @@
       </w:r>
     </w:p>
     <w:sectPr>
-      <w:footerReference w:type="even" r:id="rId45"/>
+      <w:footerReference w:type="even" r:id="rId46"/>
       <w:pgSz w:w="12240" w:h="15840"/>
       <w:pgMar w:top="1440" w:right="1800" w:bottom="1440" w:left="1800" w:header="720" w:footer="720" w:gutter="0"/>
       <w:cols w:space="720"/>
@@ -14041,7 +14102,7 @@
     </w:rPrDefault>
     <w:pPrDefault/>
   </w:docDefaults>
-  <w:latentStyles w:defLockedState="0" w:defUIPriority="99" w:defSemiHidden="0" w:defUnhideWhenUsed="0" w:defQFormat="0" w:count="376">
+  <w:latentStyles w:defLockedState="0" w:defUIPriority="99" w:defSemiHidden="0" w:defUnhideWhenUsed="0" w:defQFormat="0" w:count="375">
     <w:lsdException w:name="Normal" w:uiPriority="0" w:qFormat="1"/>
     <w:lsdException w:name="heading 1" w:uiPriority="9" w:qFormat="1"/>
     <w:lsdException w:name="heading 2" w:uiPriority="9" w:qFormat="1"/>
@@ -14147,6 +14208,7 @@
     <w:lsdException w:name="HTML Sample" w:semiHidden="1" w:unhideWhenUsed="1"/>
     <w:lsdException w:name="HTML Typewriter" w:semiHidden="1" w:unhideWhenUsed="1"/>
     <w:lsdException w:name="HTML Variable" w:semiHidden="1" w:unhideWhenUsed="1"/>
+    <w:lsdException w:name="Normal Table" w:semiHidden="1" w:unhideWhenUsed="1"/>
     <w:lsdException w:name="annotation subject" w:semiHidden="1" w:unhideWhenUsed="1"/>
     <w:lsdException w:name="No List" w:semiHidden="1" w:unhideWhenUsed="1"/>
     <w:lsdException w:name="Outline List 1" w:semiHidden="1" w:unhideWhenUsed="1"/>
@@ -14193,8 +14255,10 @@
     <w:lsdException w:name="Table Subtle 2" w:semiHidden="1" w:unhideWhenUsed="1"/>
     <w:lsdException w:name="Table Web 1" w:semiHidden="1" w:unhideWhenUsed="1"/>
     <w:lsdException w:name="Table Web 2" w:semiHidden="1" w:unhideWhenUsed="1"/>
+    <w:lsdException w:name="Table Web 3" w:semiHidden="1" w:unhideWhenUsed="1"/>
     <w:lsdException w:name="Balloon Text" w:semiHidden="1" w:unhideWhenUsed="1"/>
     <w:lsdException w:name="Table Grid" w:uiPriority="59"/>
+    <w:lsdException w:name="Table Theme" w:semiHidden="1" w:unhideWhenUsed="1"/>
     <w:lsdException w:name="Placeholder Text" w:semiHidden="1"/>
     <w:lsdException w:name="No Spacing" w:uiPriority="1" w:qFormat="1"/>
     <w:lsdException w:name="Light Shading" w:uiPriority="60"/>
@@ -14414,7 +14478,6 @@
     <w:lsdException w:name="Smart Hyperlink" w:semiHidden="1" w:unhideWhenUsed="1"/>
     <w:lsdException w:name="Hashtag" w:semiHidden="1" w:unhideWhenUsed="1"/>
     <w:lsdException w:name="Unresolved Mention" w:semiHidden="1" w:unhideWhenUsed="1"/>
-    <w:lsdException w:name="Smart Link" w:semiHidden="1" w:unhideWhenUsed="1"/>
   </w:latentStyles>
   <w:style w:type="paragraph" w:default="1" w:styleId="Normal">
     <w:name w:val="Normal"/>
@@ -14941,7 +15004,7 @@
     <w:charset w:val="00"/>
     <w:family w:val="roman"/>
     <w:pitch w:val="variable"/>
-    <w:sig w:usb0="E0002AFF" w:usb1="C0007843" w:usb2="00000009" w:usb3="00000000" w:csb0="000001FF" w:csb1="00000000"/>
+    <w:sig w:usb0="E0002EFF" w:usb1="C0007843" w:usb2="00000009" w:usb3="00000000" w:csb0="000001FF" w:csb1="00000000"/>
   </w:font>
   <w:font w:name="Symbol">
     <w:panose1 w:val="05050102010706020507"/>
@@ -14955,7 +15018,7 @@
     <w:charset w:val="00"/>
     <w:family w:val="modern"/>
     <w:pitch w:val="fixed"/>
-    <w:sig w:usb0="E0002EFF" w:usb1="C0007843" w:usb2="00000009" w:usb3="00000000" w:csb0="000001FF" w:csb1="00000000"/>
+    <w:sig w:usb0="E0002AFF" w:usb1="C0007843" w:usb2="00000009" w:usb3="00000000" w:csb0="000001FF" w:csb1="00000000"/>
   </w:font>
   <w:font w:name="Wingdings">
     <w:panose1 w:val="05000000000000000000"/>
@@ -14976,14 +15039,14 @@
     <w:charset w:val="00"/>
     <w:family w:val="roman"/>
     <w:pitch w:val="variable"/>
-    <w:sig w:usb0="A00002EF" w:usb1="4000004B" w:usb2="00000000" w:usb3="00000000" w:csb0="0000019F" w:csb1="00000000"/>
+    <w:sig w:usb0="E00002FF" w:usb1="400004FF" w:usb2="00000000" w:usb3="00000000" w:csb0="0000019F" w:csb1="00000000"/>
   </w:font>
   <w:font w:name="Calibri">
     <w:panose1 w:val="020F0502020204030204"/>
     <w:charset w:val="00"/>
     <w:family w:val="swiss"/>
     <w:pitch w:val="variable"/>
-    <w:sig w:usb0="E0002AFF" w:usb1="4000ACFF" w:usb2="00000001" w:usb3="00000000" w:csb0="000001FF" w:csb1="00000000"/>
+    <w:sig w:usb0="E00002FF" w:usb1="4000ACFF" w:usb2="00000001" w:usb3="00000000" w:csb0="0000019F" w:csb1="00000000"/>
   </w:font>
   <w:font w:name="Segoe UI">
     <w:panose1 w:val="020B0502040204020203"/>
@@ -14997,14 +15060,14 @@
     <w:charset w:val="00"/>
     <w:family w:val="swiss"/>
     <w:pitch w:val="variable"/>
-    <w:sig w:usb0="A00006FF" w:usb1="4000205B" w:usb2="00000010" w:usb3="00000000" w:csb0="0000019F" w:csb1="00000000"/>
+    <w:sig w:usb0="A10006FF" w:usb1="4000205B" w:usb2="00000010" w:usb3="00000000" w:csb0="0000019F" w:csb1="00000000"/>
   </w:font>
   <w:font w:name="Helvetica">
     <w:panose1 w:val="020B0604020202020204"/>
     <w:charset w:val="00"/>
     <w:family w:val="swiss"/>
     <w:pitch w:val="variable"/>
-    <w:sig w:usb0="E0002EFF" w:usb1="C000785B" w:usb2="00000009" w:usb3="00000000" w:csb0="000001FF" w:csb1="00000000"/>
+    <w:sig w:usb0="E0002AFF" w:usb1="C0007843" w:usb2="00000009" w:usb3="00000000" w:csb0="000001FF" w:csb1="00000000"/>
   </w:font>
   <w:font w:name="&amp;quot">
     <w:altName w:val="Cambria"/>
@@ -15019,7 +15082,7 @@
     <w:charset w:val="00"/>
     <w:family w:val="swiss"/>
     <w:pitch w:val="variable"/>
-    <w:sig w:usb0="A0002AEF" w:usb1="4000207B" w:usb2="00000000" w:usb3="00000000" w:csb0="000001FF" w:csb1="00000000"/>
+    <w:sig w:usb0="A00002EF" w:usb1="4000207B" w:usb2="00000000" w:usb3="00000000" w:csb0="0000019F" w:csb1="00000000"/>
   </w:font>
 </w:fonts>
 </file>
@@ -15042,6 +15105,8 @@
     <w:rsidRoot w:val="00752E4E"/>
     <w:rsid w:val="005B61C0"/>
     <w:rsid w:val="00752E4E"/>
+    <w:rsid w:val="00A612F0"/>
+    <w:rsid w:val="00DF156D"/>
   </w:rsids>
   <m:mathPr>
     <m:mathFont m:val="Cambria Math"/>
@@ -15081,7 +15146,7 @@
       </w:pPr>
     </w:pPrDefault>
   </w:docDefaults>
-  <w:latentStyles w:defLockedState="0" w:defUIPriority="99" w:defSemiHidden="0" w:defUnhideWhenUsed="0" w:defQFormat="0" w:count="376">
+  <w:latentStyles w:defLockedState="0" w:defUIPriority="99" w:defSemiHidden="0" w:defUnhideWhenUsed="0" w:defQFormat="0" w:count="375">
     <w:lsdException w:name="Normal" w:uiPriority="0" w:qFormat="1"/>
     <w:lsdException w:name="heading 1" w:uiPriority="9" w:qFormat="1"/>
     <w:lsdException w:name="heading 2" w:semiHidden="1" w:uiPriority="9" w:unhideWhenUsed="1" w:qFormat="1"/>
@@ -15457,7 +15522,6 @@
     <w:lsdException w:name="Smart Hyperlink" w:semiHidden="1" w:unhideWhenUsed="1"/>
     <w:lsdException w:name="Hashtag" w:semiHidden="1" w:unhideWhenUsed="1"/>
     <w:lsdException w:name="Unresolved Mention" w:semiHidden="1" w:unhideWhenUsed="1"/>
-    <w:lsdException w:name="Smart Link" w:semiHidden="1" w:unhideWhenUsed="1"/>
   </w:latentStyles>
   <w:style w:type="paragraph" w:default="1" w:styleId="Normal">
     <w:name w:val="Normal"/>
@@ -15808,7 +15872,7 @@
 </file>
 
 <file path=customXml/itemProps1.xml><?xml version="1.0" encoding="utf-8"?>
-<ds:datastoreItem xmlns:ds="http://schemas.openxmlformats.org/officeDocument/2006/customXml" ds:itemID="{86F5C4DD-5BF4-49E5-BC41-99457941CC0B}">
+<ds:datastoreItem xmlns:ds="http://schemas.openxmlformats.org/officeDocument/2006/customXml" ds:itemID="{B50795C9-1323-4DDB-ADDC-CF0EAA82BC56}">
   <ds:schemaRefs>
     <ds:schemaRef ds:uri="http://schemas.openxmlformats.org/officeDocument/2006/bibliography"/>
   </ds:schemaRefs>

</xml_diff>

<commit_message>
Added gameplay loop chart
</commit_message>
<xml_diff>
--- a/Project Hephaestus Design Document.docx
+++ b/Project Hephaestus Design Document.docx
@@ -63,6 +63,7 @@
                 <w:dataBinding w:prefixMappings="xmlns:ns0='http://schemas.openxmlformats.org/officeDocument/2006/extended-properties'" w:xpath="/ns0:Properties[1]/ns0:Company[1]" w:storeItemID="{6668398D-A668-4E3E-A5EB-62B293D839F1}"/>
                 <w:text/>
               </w:sdtPr>
+              <w:sdtEndPr/>
               <w:sdtContent>
                 <w:tc>
                   <w:tcPr>
@@ -122,6 +123,7 @@
                   <w:dataBinding w:prefixMappings="xmlns:ns0='http://schemas.openxmlformats.org/package/2006/metadata/core-properties' xmlns:ns1='http://purl.org/dc/elements/1.1/'" w:xpath="/ns0:coreProperties[1]/ns1:title[1]" w:storeItemID="{6C3C8BC8-F283-45AE-878A-BAB7291924A1}"/>
                   <w:text/>
                 </w:sdtPr>
+                <w:sdtEndPr/>
                 <w:sdtContent>
                   <w:p>
                     <w:pPr>
@@ -170,6 +172,7 @@
                 <w:dataBinding w:prefixMappings="xmlns:ns0='http://schemas.openxmlformats.org/package/2006/metadata/core-properties' xmlns:ns1='http://purl.org/dc/elements/1.1/'" w:xpath="/ns0:coreProperties[1]/ns1:subject[1]" w:storeItemID="{6C3C8BC8-F283-45AE-878A-BAB7291924A1}"/>
                 <w:text/>
               </w:sdtPr>
+              <w:sdtEndPr/>
               <w:sdtContent>
                 <w:tc>
                   <w:tcPr>
@@ -3403,8 +3406,6 @@
         </w:rPr>
         <w:br w:type="page"/>
       </w:r>
-      <w:bookmarkStart w:id="1" w:name="_GoBack"/>
-      <w:bookmarkEnd w:id="1"/>
     </w:p>
     <w:p>
       <w:pPr>
@@ -3414,7 +3415,7 @@
           <w:lang w:val="en-GB"/>
         </w:rPr>
       </w:pPr>
-      <w:bookmarkStart w:id="2" w:name="_Toc25911613"/>
+      <w:bookmarkStart w:id="1" w:name="_Toc25911613"/>
       <w:r>
         <w:rPr>
           <w:lang w:val="en-GB"/>
@@ -3428,101 +3429,101 @@
         </w:rPr>
         <w:t>Game Overview</w:t>
       </w:r>
+      <w:bookmarkEnd w:id="1"/>
+    </w:p>
+    <w:p>
+      <w:pPr>
+        <w:pStyle w:val="Heading2"/>
+        <w:spacing w:line="360" w:lineRule="auto"/>
+        <w:rPr>
+          <w:lang w:val="en-GB"/>
+        </w:rPr>
+      </w:pPr>
+      <w:bookmarkStart w:id="2" w:name="_Toc25911614"/>
+      <w:r>
+        <w:rPr>
+          <w:lang w:val="en-GB"/>
+        </w:rPr>
+        <w:t xml:space="preserve">1.1 </w:t>
+      </w:r>
+      <w:r>
+        <w:rPr>
+          <w:lang w:val="en-GB"/>
+        </w:rPr>
+        <w:t>Concept</w:t>
+      </w:r>
       <w:bookmarkEnd w:id="2"/>
     </w:p>
     <w:p>
       <w:pPr>
+        <w:spacing w:line="360" w:lineRule="auto"/>
+        <w:rPr>
+          <w:lang w:val="en-GB"/>
+        </w:rPr>
+      </w:pPr>
+      <w:r>
+        <w:rPr>
+          <w:lang w:val="en-GB"/>
+        </w:rPr>
+        <w:t>Project Hephaestus is an interactive serious game centred around the history of Smiths. It will explore the different types of Smiths through the ages; travelling through different geological locations, it will teach the user about the unique history of a trade that has helped develop human civilisation.</w:t>
+      </w:r>
+    </w:p>
+    <w:p>
+      <w:pPr>
+        <w:spacing w:line="360" w:lineRule="auto"/>
+        <w:rPr>
+          <w:lang w:val="en-GB"/>
+        </w:rPr>
+      </w:pPr>
+      <w:r>
+        <w:rPr>
+          <w:lang w:val="en-GB"/>
+        </w:rPr>
+        <w:tab/>
+      </w:r>
+      <w:r>
+        <w:rPr>
+          <w:lang w:val="en-GB"/>
+        </w:rPr>
+        <w:t>Virtual Reality will be used to create an in-depth interaction with the world, which will allow the player a first-hand experience as a Smith whilst they forge unique items. This will include refuelling and maintaining the forge</w:t>
+      </w:r>
+      <w:r>
+        <w:rPr>
+          <w:lang w:val="en-GB"/>
+        </w:rPr>
+        <w:t>, hammering their materials at the anvil, cleaning and polishing, and be able to unlock other tools as they progress and expand their abilities as a Smith. Items will also be graded on quality, offering higher rewards when made correctly, but also can be recycled to save costs on buying new resources.</w:t>
+      </w:r>
+    </w:p>
+    <w:p>
+      <w:pPr>
+        <w:spacing w:line="360" w:lineRule="auto"/>
+        <w:rPr>
+          <w:lang w:val="en-GB"/>
+        </w:rPr>
+      </w:pPr>
+    </w:p>
+    <w:p>
+      <w:pPr>
         <w:pStyle w:val="Heading2"/>
         <w:spacing w:line="360" w:lineRule="auto"/>
         <w:rPr>
           <w:lang w:val="en-GB"/>
         </w:rPr>
       </w:pPr>
-      <w:bookmarkStart w:id="3" w:name="_Toc25911614"/>
-      <w:r>
-        <w:rPr>
-          <w:lang w:val="en-GB"/>
-        </w:rPr>
-        <w:t xml:space="preserve">1.1 </w:t>
-      </w:r>
-      <w:r>
-        <w:rPr>
-          <w:lang w:val="en-GB"/>
-        </w:rPr>
-        <w:t>Concept</w:t>
+      <w:bookmarkStart w:id="3" w:name="_Toc25911615"/>
+      <w:r>
+        <w:rPr>
+          <w:lang w:val="en-GB"/>
+        </w:rPr>
+        <w:t xml:space="preserve">1.2 </w:t>
+      </w:r>
+      <w:r>
+        <w:rPr>
+          <w:lang w:val="en-GB"/>
+        </w:rPr>
+        <w:t>Focus &amp; Aims</w:t>
       </w:r>
       <w:bookmarkEnd w:id="3"/>
-    </w:p>
-    <w:p>
-      <w:pPr>
-        <w:spacing w:line="360" w:lineRule="auto"/>
-        <w:rPr>
-          <w:lang w:val="en-GB"/>
-        </w:rPr>
-      </w:pPr>
-      <w:r>
-        <w:rPr>
-          <w:lang w:val="en-GB"/>
-        </w:rPr>
-        <w:t>Project Hephaestus is an interactive serious game centred around the history of Smiths. It will explore the different types of Smiths through the ages; travelling through different geological locations, it will teach the user about the unique history of a trade that has helped develop human civilisation.</w:t>
-      </w:r>
-    </w:p>
-    <w:p>
-      <w:pPr>
-        <w:spacing w:line="360" w:lineRule="auto"/>
-        <w:rPr>
-          <w:lang w:val="en-GB"/>
-        </w:rPr>
-      </w:pPr>
-      <w:r>
-        <w:rPr>
-          <w:lang w:val="en-GB"/>
-        </w:rPr>
-        <w:tab/>
-      </w:r>
-      <w:r>
-        <w:rPr>
-          <w:lang w:val="en-GB"/>
-        </w:rPr>
-        <w:t>Virtual Reality will be used to create an in-depth interaction with the world, which will allow the player a first-hand experience as a Smith whilst they forge unique items. This will include refuelling and maintaining the forge</w:t>
-      </w:r>
-      <w:r>
-        <w:rPr>
-          <w:lang w:val="en-GB"/>
-        </w:rPr>
-        <w:t>, hammering their materials at the anvil, cleaning and polishing, and be able to unlock other tools as they progress and expand their abilities as a Smith. Items will also be graded on quality, offering higher rewards when made correctly, but also can be recycled to save costs on buying new resources.</w:t>
-      </w:r>
-    </w:p>
-    <w:p>
-      <w:pPr>
-        <w:spacing w:line="360" w:lineRule="auto"/>
-        <w:rPr>
-          <w:lang w:val="en-GB"/>
-        </w:rPr>
-      </w:pPr>
-    </w:p>
-    <w:p>
-      <w:pPr>
-        <w:pStyle w:val="Heading2"/>
-        <w:spacing w:line="360" w:lineRule="auto"/>
-        <w:rPr>
-          <w:lang w:val="en-GB"/>
-        </w:rPr>
-      </w:pPr>
-      <w:bookmarkStart w:id="4" w:name="_Toc25911615"/>
-      <w:r>
-        <w:rPr>
-          <w:lang w:val="en-GB"/>
-        </w:rPr>
-        <w:t xml:space="preserve">1.2 </w:t>
-      </w:r>
-      <w:r>
-        <w:rPr>
-          <w:lang w:val="en-GB"/>
-        </w:rPr>
-        <w:t>Focus &amp; Aims</w:t>
-      </w:r>
-      <w:bookmarkEnd w:id="4"/>
     </w:p>
     <w:p>
       <w:pPr>
@@ -3569,7 +3570,7 @@
           <w:lang w:val="en-GB"/>
         </w:rPr>
       </w:pPr>
-      <w:bookmarkStart w:id="5" w:name="_Toc25911616"/>
+      <w:bookmarkStart w:id="4" w:name="_Toc25911616"/>
       <w:r>
         <w:rPr>
           <w:lang w:val="en-GB"/>
@@ -3582,7 +3583,7 @@
         </w:rPr>
         <w:t>Target Audience</w:t>
       </w:r>
-      <w:bookmarkEnd w:id="5"/>
+      <w:bookmarkEnd w:id="4"/>
     </w:p>
     <w:p>
       <w:pPr>
@@ -3620,7 +3621,7 @@
           <w:lang w:val="en-GB"/>
         </w:rPr>
       </w:pPr>
-      <w:bookmarkStart w:id="6" w:name="_Toc25911617"/>
+      <w:bookmarkStart w:id="5" w:name="_Toc25911617"/>
       <w:r>
         <w:rPr>
           <w:lang w:val="en-GB"/>
@@ -3634,30 +3635,30 @@
         </w:rPr>
         <w:t>Feature Set &amp; Mechanics</w:t>
       </w:r>
+      <w:bookmarkEnd w:id="5"/>
+    </w:p>
+    <w:p>
+      <w:pPr>
+        <w:pStyle w:val="Heading2"/>
+        <w:spacing w:line="360" w:lineRule="auto"/>
+        <w:rPr>
+          <w:lang w:val="en-GB"/>
+        </w:rPr>
+      </w:pPr>
+      <w:bookmarkStart w:id="6" w:name="_Toc25911618"/>
+      <w:r>
+        <w:rPr>
+          <w:lang w:val="en-GB"/>
+        </w:rPr>
+        <w:t xml:space="preserve">2.1 </w:t>
+      </w:r>
+      <w:r>
+        <w:rPr>
+          <w:lang w:val="en-GB"/>
+        </w:rPr>
+        <w:t>General Features</w:t>
+      </w:r>
       <w:bookmarkEnd w:id="6"/>
-    </w:p>
-    <w:p>
-      <w:pPr>
-        <w:pStyle w:val="Heading2"/>
-        <w:spacing w:line="360" w:lineRule="auto"/>
-        <w:rPr>
-          <w:lang w:val="en-GB"/>
-        </w:rPr>
-      </w:pPr>
-      <w:bookmarkStart w:id="7" w:name="_Toc25911618"/>
-      <w:r>
-        <w:rPr>
-          <w:lang w:val="en-GB"/>
-        </w:rPr>
-        <w:t xml:space="preserve">2.1 </w:t>
-      </w:r>
-      <w:r>
-        <w:rPr>
-          <w:lang w:val="en-GB"/>
-        </w:rPr>
-        <w:t>General Features</w:t>
-      </w:r>
-      <w:bookmarkEnd w:id="7"/>
     </w:p>
     <w:p>
       <w:pPr>
@@ -3727,7 +3728,7 @@
           <w:lang w:val="en-GB"/>
         </w:rPr>
       </w:pPr>
-      <w:bookmarkStart w:id="8" w:name="_Toc25911619"/>
+      <w:bookmarkStart w:id="7" w:name="_Toc25911619"/>
       <w:r>
         <w:rPr>
           <w:lang w:val="en-GB"/>
@@ -3740,7 +3741,7 @@
         </w:rPr>
         <w:t>Gameplay Features</w:t>
       </w:r>
-      <w:bookmarkEnd w:id="8"/>
+      <w:bookmarkEnd w:id="7"/>
     </w:p>
     <w:p>
       <w:pPr>
@@ -3866,7 +3867,7 @@
           <w:lang w:val="en-GB"/>
         </w:rPr>
       </w:pPr>
-      <w:bookmarkStart w:id="9" w:name="_Toc25911620"/>
+      <w:bookmarkStart w:id="8" w:name="_Toc25911620"/>
       <w:r>
         <w:rPr>
           <w:lang w:val="en-GB"/>
@@ -3879,7 +3880,7 @@
         </w:rPr>
         <w:t>Mechanics</w:t>
       </w:r>
-      <w:bookmarkEnd w:id="9"/>
+      <w:bookmarkEnd w:id="8"/>
     </w:p>
     <w:p>
       <w:pPr>
@@ -4020,7 +4021,7 @@
           <w:lang w:val="en-GB"/>
         </w:rPr>
       </w:pPr>
-      <w:bookmarkStart w:id="10" w:name="_Toc25911621"/>
+      <w:bookmarkStart w:id="9" w:name="_Toc25911621"/>
       <w:r>
         <w:rPr>
           <w:lang w:val="en-GB"/>
@@ -4034,7 +4035,7 @@
         </w:rPr>
         <w:t>Control Scheme</w:t>
       </w:r>
-      <w:bookmarkEnd w:id="10"/>
+      <w:bookmarkEnd w:id="9"/>
     </w:p>
     <w:p>
       <w:pPr>
@@ -4213,7 +4214,7 @@
           <w:lang w:val="en-GB"/>
         </w:rPr>
       </w:pPr>
-      <w:bookmarkStart w:id="11" w:name="_Toc25911622"/>
+      <w:bookmarkStart w:id="10" w:name="_Toc25911622"/>
       <w:r>
         <w:rPr>
           <w:lang w:val="en-GB"/>
@@ -4227,7 +4228,7 @@
         </w:rPr>
         <w:t>Concept Requirements</w:t>
       </w:r>
-      <w:bookmarkEnd w:id="11"/>
+      <w:bookmarkEnd w:id="10"/>
     </w:p>
     <w:p>
       <w:pPr>
@@ -5586,7 +5587,7 @@
           <w:lang w:val="en-GB"/>
         </w:rPr>
       </w:pPr>
-      <w:bookmarkStart w:id="12" w:name="_Toc25911623"/>
+      <w:bookmarkStart w:id="11" w:name="_Toc25911623"/>
       <w:r>
         <w:rPr>
           <w:lang w:val="en-GB"/>
@@ -5601,32 +5602,32 @@
         <w:t>Research</w:t>
       </w:r>
       <w:bookmarkEnd w:id="0"/>
+      <w:bookmarkEnd w:id="11"/>
+    </w:p>
+    <w:p>
+      <w:pPr>
+        <w:pStyle w:val="Heading2"/>
+        <w:spacing w:line="360" w:lineRule="auto"/>
+        <w:rPr>
+          <w:lang w:val="en-GB"/>
+        </w:rPr>
+      </w:pPr>
+      <w:bookmarkStart w:id="12" w:name="_Toc25338539"/>
+      <w:bookmarkStart w:id="13" w:name="_Toc25911624"/>
+      <w:r>
+        <w:rPr>
+          <w:lang w:val="en-GB"/>
+        </w:rPr>
+        <w:t xml:space="preserve">4.1 </w:t>
+      </w:r>
+      <w:r>
+        <w:rPr>
+          <w:lang w:val="en-GB"/>
+        </w:rPr>
+        <w:t>Overview</w:t>
+      </w:r>
       <w:bookmarkEnd w:id="12"/>
-    </w:p>
-    <w:p>
-      <w:pPr>
-        <w:pStyle w:val="Heading2"/>
-        <w:spacing w:line="360" w:lineRule="auto"/>
-        <w:rPr>
-          <w:lang w:val="en-GB"/>
-        </w:rPr>
-      </w:pPr>
-      <w:bookmarkStart w:id="13" w:name="_Toc25338539"/>
-      <w:bookmarkStart w:id="14" w:name="_Toc25911624"/>
-      <w:r>
-        <w:rPr>
-          <w:lang w:val="en-GB"/>
-        </w:rPr>
-        <w:t xml:space="preserve">4.1 </w:t>
-      </w:r>
-      <w:r>
-        <w:rPr>
-          <w:lang w:val="en-GB"/>
-        </w:rPr>
-        <w:t>Overview</w:t>
-      </w:r>
       <w:bookmarkEnd w:id="13"/>
-      <w:bookmarkEnd w:id="14"/>
     </w:p>
     <w:p>
       <w:pPr>
@@ -5673,8 +5674,8 @@
           <w:lang w:val="en-GB"/>
         </w:rPr>
       </w:pPr>
-      <w:bookmarkStart w:id="15" w:name="_Toc25338540"/>
-      <w:bookmarkStart w:id="16" w:name="_Toc25911625"/>
+      <w:bookmarkStart w:id="14" w:name="_Toc25338540"/>
+      <w:bookmarkStart w:id="15" w:name="_Toc25911625"/>
       <w:r>
         <w:rPr>
           <w:lang w:val="en-GB"/>
@@ -5687,8 +5688,8 @@
         </w:rPr>
         <w:t>Smithing</w:t>
       </w:r>
+      <w:bookmarkEnd w:id="14"/>
       <w:bookmarkEnd w:id="15"/>
-      <w:bookmarkEnd w:id="16"/>
     </w:p>
     <w:p>
       <w:pPr>
@@ -6008,8 +6009,8 @@
           <w:lang w:val="en-GB"/>
         </w:rPr>
       </w:pPr>
-      <w:bookmarkStart w:id="17" w:name="_Toc25338541"/>
-      <w:bookmarkStart w:id="18" w:name="_Toc25911626"/>
+      <w:bookmarkStart w:id="16" w:name="_Toc25338541"/>
+      <w:bookmarkStart w:id="17" w:name="_Toc25911626"/>
       <w:r>
         <w:rPr>
           <w:lang w:val="en-GB"/>
@@ -6022,8 +6023,8 @@
         </w:rPr>
         <w:t>Level Structure</w:t>
       </w:r>
+      <w:bookmarkEnd w:id="16"/>
       <w:bookmarkEnd w:id="17"/>
-      <w:bookmarkEnd w:id="18"/>
     </w:p>
     <w:p>
       <w:pPr>
@@ -6068,8 +6069,8 @@
           <w:lang w:val="en-GB"/>
         </w:rPr>
       </w:pPr>
-      <w:bookmarkStart w:id="19" w:name="_Toc25338542"/>
-      <w:bookmarkStart w:id="20" w:name="_Toc25911627"/>
+      <w:bookmarkStart w:id="18" w:name="_Toc25338542"/>
+      <w:bookmarkStart w:id="19" w:name="_Toc25911627"/>
       <w:r>
         <w:rPr>
           <w:lang w:val="en-GB"/>
@@ -6082,22 +6083,22 @@
         </w:rPr>
         <w:t>Bronze Age</w:t>
       </w:r>
-      <w:bookmarkStart w:id="21" w:name="_Toc25338543"/>
+      <w:bookmarkStart w:id="20" w:name="_Toc25338543"/>
+      <w:bookmarkEnd w:id="18"/>
+      <w:r>
+        <w:rPr>
+          <w:lang w:val="en-GB"/>
+        </w:rPr>
+        <w:t xml:space="preserve"> – </w:t>
+      </w:r>
+      <w:r>
+        <w:rPr>
+          <w:lang w:val="en-GB"/>
+        </w:rPr>
+        <w:t>Mesopotamia</w:t>
+      </w:r>
       <w:bookmarkEnd w:id="19"/>
-      <w:r>
-        <w:rPr>
-          <w:lang w:val="en-GB"/>
-        </w:rPr>
-        <w:t xml:space="preserve"> – </w:t>
-      </w:r>
-      <w:r>
-        <w:rPr>
-          <w:lang w:val="en-GB"/>
-        </w:rPr>
-        <w:t>Mesopotamia</w:t>
-      </w:r>
       <w:bookmarkEnd w:id="20"/>
-      <w:bookmarkEnd w:id="21"/>
     </w:p>
     <w:p>
       <w:pPr>
@@ -6191,8 +6192,8 @@
           <w:lang w:val="en-GB"/>
         </w:rPr>
       </w:pPr>
-      <w:bookmarkStart w:id="22" w:name="_Toc25338544"/>
-      <w:bookmarkStart w:id="23" w:name="_Toc25911628"/>
+      <w:bookmarkStart w:id="21" w:name="_Toc25338544"/>
+      <w:bookmarkStart w:id="22" w:name="_Toc25911628"/>
       <w:r>
         <w:rPr>
           <w:lang w:val="en-GB"/>
@@ -6205,14 +6206,14 @@
         </w:rPr>
         <w:t>Iron Ag</w:t>
       </w:r>
+      <w:bookmarkEnd w:id="21"/>
+      <w:r>
+        <w:rPr>
+          <w:lang w:val="en-GB"/>
+        </w:rPr>
+        <w:t>e – Egypt</w:t>
+      </w:r>
       <w:bookmarkEnd w:id="22"/>
-      <w:r>
-        <w:rPr>
-          <w:lang w:val="en-GB"/>
-        </w:rPr>
-        <w:t>e – Egypt</w:t>
-      </w:r>
-      <w:bookmarkEnd w:id="23"/>
     </w:p>
     <w:p>
       <w:pPr>
@@ -6430,8 +6431,8 @@
           <w:lang w:val="en-GB"/>
         </w:rPr>
       </w:pPr>
-      <w:bookmarkStart w:id="24" w:name="_Toc25338545"/>
-      <w:bookmarkStart w:id="25" w:name="_Toc25911629"/>
+      <w:bookmarkStart w:id="23" w:name="_Toc25338545"/>
+      <w:bookmarkStart w:id="24" w:name="_Toc25911629"/>
       <w:r>
         <w:rPr>
           <w:lang w:val="en-GB"/>
@@ -6444,14 +6445,14 @@
         </w:rPr>
         <w:t>Medieval Ag</w:t>
       </w:r>
+      <w:bookmarkEnd w:id="23"/>
+      <w:r>
+        <w:rPr>
+          <w:lang w:val="en-GB"/>
+        </w:rPr>
+        <w:t>e – Japan</w:t>
+      </w:r>
       <w:bookmarkEnd w:id="24"/>
-      <w:r>
-        <w:rPr>
-          <w:lang w:val="en-GB"/>
-        </w:rPr>
-        <w:t>e – Japan</w:t>
-      </w:r>
-      <w:bookmarkEnd w:id="25"/>
     </w:p>
     <w:p>
       <w:pPr>
@@ -6978,8 +6979,8 @@
           <w:lang w:val="en-GB"/>
         </w:rPr>
       </w:pPr>
-      <w:bookmarkStart w:id="26" w:name="_Toc25338546"/>
-      <w:bookmarkStart w:id="27" w:name="_Toc25911630"/>
+      <w:bookmarkStart w:id="25" w:name="_Toc25338546"/>
+      <w:bookmarkStart w:id="26" w:name="_Toc25911630"/>
       <w:r>
         <w:rPr>
           <w:lang w:val="en-GB"/>
@@ -6992,21 +6993,21 @@
         </w:rPr>
         <w:t>Industrial Age</w:t>
       </w:r>
+      <w:bookmarkEnd w:id="25"/>
+      <w:r>
+        <w:rPr>
+          <w:lang w:val="en-GB"/>
+        </w:rPr>
+        <w:t xml:space="preserve"> </w:t>
+      </w:r>
+      <w:r>
+        <w:rPr>
+          <w:bCs/>
+          <w:lang w:val="en-GB"/>
+        </w:rPr>
+        <w:t>France</w:t>
+      </w:r>
       <w:bookmarkEnd w:id="26"/>
-      <w:r>
-        <w:rPr>
-          <w:lang w:val="en-GB"/>
-        </w:rPr>
-        <w:t xml:space="preserve"> </w:t>
-      </w:r>
-      <w:r>
-        <w:rPr>
-          <w:bCs/>
-          <w:lang w:val="en-GB"/>
-        </w:rPr>
-        <w:t>France</w:t>
-      </w:r>
-      <w:bookmarkEnd w:id="27"/>
     </w:p>
     <w:p>
       <w:pPr>
@@ -7160,8 +7161,8 @@
           <w:lang w:val="en-GB"/>
         </w:rPr>
       </w:pPr>
-      <w:bookmarkStart w:id="28" w:name="_Toc25338547"/>
-      <w:bookmarkStart w:id="29" w:name="_Toc25911631"/>
+      <w:bookmarkStart w:id="27" w:name="_Toc25338547"/>
+      <w:bookmarkStart w:id="28" w:name="_Toc25911631"/>
       <w:r>
         <w:rPr>
           <w:lang w:val="en-GB"/>
@@ -7174,21 +7175,21 @@
         </w:rPr>
         <w:t>Modern Ag</w:t>
       </w:r>
+      <w:bookmarkEnd w:id="27"/>
+      <w:r>
+        <w:rPr>
+          <w:lang w:val="en-GB"/>
+        </w:rPr>
+        <w:t xml:space="preserve">e – </w:t>
+      </w:r>
+      <w:r>
+        <w:rPr>
+          <w:bCs/>
+          <w:lang w:val="en-GB"/>
+        </w:rPr>
+        <w:t>America</w:t>
+      </w:r>
       <w:bookmarkEnd w:id="28"/>
-      <w:r>
-        <w:rPr>
-          <w:lang w:val="en-GB"/>
-        </w:rPr>
-        <w:t xml:space="preserve">e – </w:t>
-      </w:r>
-      <w:r>
-        <w:rPr>
-          <w:bCs/>
-          <w:lang w:val="en-GB"/>
-        </w:rPr>
-        <w:t>America</w:t>
-      </w:r>
-      <w:bookmarkEnd w:id="29"/>
     </w:p>
     <w:p>
       <w:pPr>
@@ -7424,8 +7425,8 @@
           <w:lang w:val="en-GB"/>
         </w:rPr>
       </w:pPr>
-      <w:bookmarkStart w:id="30" w:name="_Toc25338548"/>
-      <w:bookmarkStart w:id="31" w:name="_Toc25911632"/>
+      <w:bookmarkStart w:id="29" w:name="_Toc25338548"/>
+      <w:bookmarkStart w:id="30" w:name="_Toc25911632"/>
       <w:r>
         <w:rPr>
           <w:lang w:val="en-GB"/>
@@ -7439,31 +7440,31 @@
         </w:rPr>
         <w:t>Art style</w:t>
       </w:r>
+      <w:bookmarkEnd w:id="29"/>
       <w:bookmarkEnd w:id="30"/>
+    </w:p>
+    <w:p>
+      <w:pPr>
+        <w:pStyle w:val="Heading2"/>
+        <w:spacing w:line="360" w:lineRule="auto"/>
+        <w:rPr>
+          <w:lang w:val="en-GB"/>
+        </w:rPr>
+      </w:pPr>
+      <w:bookmarkStart w:id="31" w:name="_Toc25911633"/>
+      <w:r>
+        <w:rPr>
+          <w:lang w:val="en-GB"/>
+        </w:rPr>
+        <w:t xml:space="preserve">5.1 </w:t>
+      </w:r>
+      <w:r>
+        <w:rPr>
+          <w:lang w:val="en-GB"/>
+        </w:rPr>
+        <w:t>Items</w:t>
+      </w:r>
       <w:bookmarkEnd w:id="31"/>
-    </w:p>
-    <w:p>
-      <w:pPr>
-        <w:pStyle w:val="Heading2"/>
-        <w:spacing w:line="360" w:lineRule="auto"/>
-        <w:rPr>
-          <w:lang w:val="en-GB"/>
-        </w:rPr>
-      </w:pPr>
-      <w:bookmarkStart w:id="32" w:name="_Toc25911633"/>
-      <w:r>
-        <w:rPr>
-          <w:lang w:val="en-GB"/>
-        </w:rPr>
-        <w:t xml:space="preserve">5.1 </w:t>
-      </w:r>
-      <w:r>
-        <w:rPr>
-          <w:lang w:val="en-GB"/>
-        </w:rPr>
-        <w:t>Items</w:t>
-      </w:r>
-      <w:bookmarkEnd w:id="32"/>
     </w:p>
     <w:p>
       <w:pPr>
@@ -7938,7 +7939,7 @@
           <w:lang w:val="en-GB"/>
         </w:rPr>
       </w:pPr>
-      <w:bookmarkStart w:id="33" w:name="_Toc25911634"/>
+      <w:bookmarkStart w:id="32" w:name="_Toc25911634"/>
       <w:r>
         <w:rPr>
           <w:lang w:val="en-GB"/>
@@ -7952,7 +7953,7 @@
         </w:rPr>
         <w:t>Mesopotamia</w:t>
       </w:r>
-      <w:bookmarkEnd w:id="33"/>
+      <w:bookmarkEnd w:id="32"/>
     </w:p>
     <w:p>
       <w:pPr>
@@ -8224,7 +8225,7 @@
           <w:lang w:val="en-GB"/>
         </w:rPr>
       </w:pPr>
-      <w:bookmarkStart w:id="34" w:name="_Toc25911635"/>
+      <w:bookmarkStart w:id="33" w:name="_Toc25911635"/>
       <w:r>
         <w:rPr>
           <w:lang w:val="en-GB"/>
@@ -8238,7 +8239,7 @@
         </w:rPr>
         <w:t>Japan</w:t>
       </w:r>
-      <w:bookmarkEnd w:id="34"/>
+      <w:bookmarkEnd w:id="33"/>
     </w:p>
     <w:p>
       <w:pPr>
@@ -8336,7 +8337,7 @@
           <w:lang w:val="en-GB"/>
         </w:rPr>
       </w:pPr>
-      <w:bookmarkStart w:id="35" w:name="_Toc25911636"/>
+      <w:bookmarkStart w:id="34" w:name="_Toc25911636"/>
       <w:r>
         <w:rPr>
           <w:lang w:val="en-GB"/>
@@ -8350,7 +8351,7 @@
         </w:rPr>
         <w:t>France</w:t>
       </w:r>
-      <w:bookmarkEnd w:id="35"/>
+      <w:bookmarkEnd w:id="34"/>
     </w:p>
     <w:p>
       <w:pPr>
@@ -8380,7 +8381,7 @@
           <w:lang w:val="en-GB"/>
         </w:rPr>
       </w:pPr>
-      <w:bookmarkStart w:id="36" w:name="_Toc25911637"/>
+      <w:bookmarkStart w:id="35" w:name="_Toc25911637"/>
       <w:r>
         <w:rPr>
           <w:lang w:val="en-GB"/>
@@ -8394,7 +8395,7 @@
         </w:rPr>
         <w:t>Egypt</w:t>
       </w:r>
-      <w:bookmarkEnd w:id="36"/>
+      <w:bookmarkEnd w:id="35"/>
     </w:p>
     <w:p>
       <w:pPr>
@@ -8681,7 +8682,7 @@
           <w:lang w:val="en-GB"/>
         </w:rPr>
       </w:pPr>
-      <w:bookmarkStart w:id="37" w:name="_Toc25911638"/>
+      <w:bookmarkStart w:id="36" w:name="_Toc25911638"/>
       <w:r>
         <w:rPr>
           <w:lang w:val="en-GB"/>
@@ -8695,7 +8696,7 @@
         </w:rPr>
         <w:t>America</w:t>
       </w:r>
-      <w:bookmarkEnd w:id="37"/>
+      <w:bookmarkEnd w:id="36"/>
     </w:p>
     <w:p>
       <w:pPr>
@@ -8727,8 +8728,8 @@
           <w:lang w:val="en-GB"/>
         </w:rPr>
       </w:pPr>
-      <w:bookmarkStart w:id="38" w:name="_Toc25338549"/>
-      <w:bookmarkStart w:id="39" w:name="_Toc25911639"/>
+      <w:bookmarkStart w:id="37" w:name="_Toc25338549"/>
+      <w:bookmarkStart w:id="38" w:name="_Toc25911639"/>
       <w:r>
         <w:rPr>
           <w:lang w:val="en-GB"/>
@@ -8742,29 +8743,62 @@
         </w:rPr>
         <w:t>Mood boards</w:t>
       </w:r>
+      <w:bookmarkEnd w:id="37"/>
       <w:bookmarkEnd w:id="38"/>
+    </w:p>
+    <w:p>
+      <w:pPr>
+        <w:pStyle w:val="Heading2"/>
+        <w:spacing w:line="360" w:lineRule="auto"/>
+        <w:rPr>
+          <w:lang w:val="en-GB"/>
+        </w:rPr>
+      </w:pPr>
+      <w:bookmarkStart w:id="39" w:name="_Toc25911640"/>
+      <w:r>
+        <w:rPr>
+          <w:lang w:val="en-GB"/>
+        </w:rPr>
+        <w:t xml:space="preserve">6.1 </w:t>
+      </w:r>
+      <w:r>
+        <w:rPr>
+          <w:lang w:val="en-GB"/>
+        </w:rPr>
+        <w:t>Art style</w:t>
+      </w:r>
       <w:bookmarkEnd w:id="39"/>
     </w:p>
     <w:p>
       <w:pPr>
+        <w:spacing w:line="360" w:lineRule="auto"/>
+        <w:jc w:val="left"/>
+        <w:rPr>
+          <w:bCs/>
+          <w:lang w:val="en-GB"/>
+        </w:rPr>
+      </w:pPr>
+    </w:p>
+    <w:p>
+      <w:pPr>
         <w:pStyle w:val="Heading2"/>
         <w:spacing w:line="360" w:lineRule="auto"/>
         <w:rPr>
           <w:lang w:val="en-GB"/>
         </w:rPr>
       </w:pPr>
-      <w:bookmarkStart w:id="40" w:name="_Toc25911640"/>
-      <w:r>
-        <w:rPr>
-          <w:lang w:val="en-GB"/>
-        </w:rPr>
-        <w:t xml:space="preserve">6.1 </w:t>
-      </w:r>
-      <w:r>
-        <w:rPr>
-          <w:lang w:val="en-GB"/>
-        </w:rPr>
-        <w:t>Art style</w:t>
+      <w:bookmarkStart w:id="40" w:name="_Toc25911641"/>
+      <w:r>
+        <w:rPr>
+          <w:lang w:val="en-GB"/>
+        </w:rPr>
+        <w:t xml:space="preserve">6.2 </w:t>
+      </w:r>
+      <w:r>
+        <w:rPr>
+          <w:lang w:val="en-GB"/>
+        </w:rPr>
+        <w:t>Levels</w:t>
       </w:r>
       <w:bookmarkEnd w:id="40"/>
     </w:p>
@@ -8781,69 +8815,36 @@
     <w:p>
       <w:pPr>
         <w:pStyle w:val="Heading2"/>
-        <w:spacing w:line="360" w:lineRule="auto"/>
-        <w:rPr>
-          <w:lang w:val="en-GB"/>
-        </w:rPr>
-      </w:pPr>
-      <w:bookmarkStart w:id="41" w:name="_Toc25911641"/>
-      <w:r>
-        <w:rPr>
-          <w:lang w:val="en-GB"/>
-        </w:rPr>
-        <w:t xml:space="preserve">6.2 </w:t>
-      </w:r>
-      <w:r>
-        <w:rPr>
-          <w:lang w:val="en-GB"/>
-        </w:rPr>
-        <w:t>Levels</w:t>
+        <w:rPr>
+          <w:lang w:val="en-GB"/>
+        </w:rPr>
+      </w:pPr>
+      <w:bookmarkStart w:id="41" w:name="_Toc25911642"/>
+      <w:r>
+        <w:rPr>
+          <w:lang w:val="en-GB"/>
+        </w:rPr>
+        <w:t xml:space="preserve">6.3 </w:t>
+      </w:r>
+      <w:r>
+        <w:rPr>
+          <w:lang w:val="en-GB"/>
+        </w:rPr>
+        <w:t>Colour Palle</w:t>
+      </w:r>
+      <w:r>
+        <w:rPr>
+          <w:lang w:val="en-GB"/>
+        </w:rPr>
+        <w:t>t</w:t>
+      </w:r>
+      <w:r>
+        <w:rPr>
+          <w:lang w:val="en-GB"/>
+        </w:rPr>
+        <w:t>t</w:t>
       </w:r>
       <w:bookmarkEnd w:id="41"/>
-    </w:p>
-    <w:p>
-      <w:pPr>
-        <w:spacing w:line="360" w:lineRule="auto"/>
-        <w:jc w:val="left"/>
-        <w:rPr>
-          <w:bCs/>
-          <w:lang w:val="en-GB"/>
-        </w:rPr>
-      </w:pPr>
-    </w:p>
-    <w:p>
-      <w:pPr>
-        <w:pStyle w:val="Heading2"/>
-        <w:rPr>
-          <w:lang w:val="en-GB"/>
-        </w:rPr>
-      </w:pPr>
-      <w:bookmarkStart w:id="42" w:name="_Toc25911642"/>
-      <w:r>
-        <w:rPr>
-          <w:lang w:val="en-GB"/>
-        </w:rPr>
-        <w:t xml:space="preserve">6.3 </w:t>
-      </w:r>
-      <w:r>
-        <w:rPr>
-          <w:lang w:val="en-GB"/>
-        </w:rPr>
-        <w:t>Colour Palle</w:t>
-      </w:r>
-      <w:r>
-        <w:rPr>
-          <w:lang w:val="en-GB"/>
-        </w:rPr>
-        <w:t>t</w:t>
-      </w:r>
-      <w:r>
-        <w:rPr>
-          <w:lang w:val="en-GB"/>
-        </w:rPr>
-        <w:t>t</w:t>
-      </w:r>
-      <w:bookmarkEnd w:id="42"/>
     </w:p>
     <w:p>
       <w:pPr>
@@ -8888,7 +8889,7 @@
           <w:titlePg/>
         </w:sectPr>
       </w:pPr>
-      <w:bookmarkStart w:id="43" w:name="_Toc25338554"/>
+      <w:bookmarkStart w:id="42" w:name="_Toc25338554"/>
     </w:p>
     <w:p>
       <w:pPr>
@@ -8897,7 +8898,7 @@
           <w:lang w:val="en-GB"/>
         </w:rPr>
       </w:pPr>
-      <w:bookmarkStart w:id="44" w:name="_Toc25911643"/>
+      <w:bookmarkStart w:id="43" w:name="_Toc25911643"/>
       <w:r>
         <w:rPr>
           <w:lang w:val="en-GB"/>
@@ -8905,7 +8906,7 @@
         <w:lastRenderedPageBreak/>
         <w:t>7.0 Design Layouts</w:t>
       </w:r>
-      <w:bookmarkEnd w:id="44"/>
+      <w:bookmarkEnd w:id="43"/>
     </w:p>
     <w:p>
       <w:pPr>
@@ -9646,7 +9647,7 @@
           <w:lang w:val="en-GB"/>
         </w:rPr>
       </w:pPr>
-      <w:bookmarkStart w:id="45" w:name="_Toc25911644"/>
+      <w:bookmarkStart w:id="44" w:name="_Toc25911644"/>
       <w:r>
         <w:rPr>
           <w:lang w:val="en-GB"/>
@@ -9654,7 +9655,7 @@
         <w:lastRenderedPageBreak/>
         <w:t>8.0 UI Concepts</w:t>
       </w:r>
-      <w:bookmarkEnd w:id="45"/>
+      <w:bookmarkEnd w:id="44"/>
     </w:p>
     <w:p>
       <w:pPr>
@@ -10092,7 +10093,7 @@
           <w:lang w:val="en-GB"/>
         </w:rPr>
       </w:pPr>
-      <w:bookmarkStart w:id="46" w:name="_Toc25911645"/>
+      <w:bookmarkStart w:id="45" w:name="_Toc25911645"/>
       <w:r>
         <w:rPr>
           <w:szCs w:val="40"/>
@@ -10108,7 +10109,7 @@
         </w:rPr>
         <w:t>Storyboards</w:t>
       </w:r>
-      <w:bookmarkEnd w:id="46"/>
+      <w:bookmarkEnd w:id="45"/>
     </w:p>
     <w:p>
       <w:pPr>
@@ -10201,7 +10202,7 @@
           <w:lang w:val="en-GB"/>
         </w:rPr>
       </w:pPr>
-      <w:bookmarkStart w:id="47" w:name="_Toc25911646"/>
+      <w:bookmarkStart w:id="46" w:name="_Toc25911646"/>
       <w:r>
         <w:rPr>
           <w:lang w:val="en-GB"/>
@@ -10215,31 +10216,31 @@
         </w:rPr>
         <w:t>Colour Palette Design</w:t>
       </w:r>
-      <w:bookmarkEnd w:id="43"/>
+      <w:bookmarkEnd w:id="42"/>
+      <w:bookmarkEnd w:id="46"/>
+    </w:p>
+    <w:p>
+      <w:pPr>
+        <w:pStyle w:val="Heading2"/>
+        <w:spacing w:line="360" w:lineRule="auto"/>
+        <w:rPr>
+          <w:lang w:val="en-GB"/>
+        </w:rPr>
+      </w:pPr>
+      <w:bookmarkStart w:id="47" w:name="_Toc25911647"/>
+      <w:r>
+        <w:rPr>
+          <w:lang w:val="en-GB"/>
+        </w:rPr>
+        <w:t xml:space="preserve">10.1 </w:t>
+      </w:r>
+      <w:r>
+        <w:rPr>
+          <w:lang w:val="en-GB"/>
+        </w:rPr>
+        <w:t>Main Colour Palette</w:t>
+      </w:r>
       <w:bookmarkEnd w:id="47"/>
-    </w:p>
-    <w:p>
-      <w:pPr>
-        <w:pStyle w:val="Heading2"/>
-        <w:spacing w:line="360" w:lineRule="auto"/>
-        <w:rPr>
-          <w:lang w:val="en-GB"/>
-        </w:rPr>
-      </w:pPr>
-      <w:bookmarkStart w:id="48" w:name="_Toc25911647"/>
-      <w:r>
-        <w:rPr>
-          <w:lang w:val="en-GB"/>
-        </w:rPr>
-        <w:t xml:space="preserve">10.1 </w:t>
-      </w:r>
-      <w:r>
-        <w:rPr>
-          <w:lang w:val="en-GB"/>
-        </w:rPr>
-        <w:t>Main Colour Palette</w:t>
-      </w:r>
-      <w:bookmarkEnd w:id="48"/>
     </w:p>
     <w:p>
       <w:pPr>
@@ -10692,7 +10693,7 @@
           <w:lang w:val="en-GB"/>
         </w:rPr>
       </w:pPr>
-      <w:bookmarkStart w:id="49" w:name="_Toc25911648"/>
+      <w:bookmarkStart w:id="48" w:name="_Toc25911648"/>
       <w:r>
         <w:rPr>
           <w:rFonts w:ascii="Verdana" w:hAnsi="Verdana"/>
@@ -10782,7 +10783,7 @@
         </w:rPr>
         <w:t>Heated Steel/Metal Colours</w:t>
       </w:r>
-      <w:bookmarkEnd w:id="49"/>
+      <w:bookmarkEnd w:id="48"/>
     </w:p>
     <w:p>
       <w:pPr>
@@ -11083,7 +11084,7 @@
           <w:lang w:val="en-GB"/>
         </w:rPr>
       </w:pPr>
-      <w:bookmarkStart w:id="50" w:name="_Toc25911649"/>
+      <w:bookmarkStart w:id="49" w:name="_Toc25911649"/>
       <w:r>
         <w:rPr>
           <w:lang w:val="en-GB"/>
@@ -11097,6 +11098,8 @@
         </w:rPr>
         <w:t>Mechanics Designs</w:t>
       </w:r>
+      <w:bookmarkStart w:id="50" w:name="_GoBack"/>
+      <w:bookmarkEnd w:id="49"/>
       <w:bookmarkEnd w:id="50"/>
     </w:p>
     <w:p>
@@ -11110,9 +11113,184 @@
       <w:bookmarkStart w:id="51" w:name="_Toc25911650"/>
       <w:r>
         <w:rPr>
-          <w:lang w:val="en-GB"/>
-        </w:rPr>
-        <w:t>11.1 Interaction</w:t>
+          <w:noProof/>
+        </w:rPr>
+        <w:drawing>
+          <wp:anchor distT="0" distB="0" distL="114300" distR="114300" simplePos="0" relativeHeight="251660800" behindDoc="0" locked="0" layoutInCell="1" allowOverlap="1" wp14:anchorId="3E95F775" wp14:editId="464A4551">
+            <wp:simplePos x="0" y="0"/>
+            <wp:positionH relativeFrom="column">
+              <wp:posOffset>-850109</wp:posOffset>
+            </wp:positionH>
+            <wp:positionV relativeFrom="paragraph">
+              <wp:posOffset>543763</wp:posOffset>
+            </wp:positionV>
+            <wp:extent cx="7181850" cy="4787265"/>
+            <wp:effectExtent l="0" t="0" r="0" b="0"/>
+            <wp:wrapSquare wrapText="bothSides"/>
+            <wp:docPr id="41" name="Picture 41"/>
+            <wp:cNvGraphicFramePr>
+              <a:graphicFrameLocks xmlns:a="http://schemas.openxmlformats.org/drawingml/2006/main" noChangeAspect="1"/>
+            </wp:cNvGraphicFramePr>
+            <a:graphic xmlns:a="http://schemas.openxmlformats.org/drawingml/2006/main">
+              <a:graphicData uri="http://schemas.openxmlformats.org/drawingml/2006/picture">
+                <pic:pic xmlns:pic="http://schemas.openxmlformats.org/drawingml/2006/picture">
+                  <pic:nvPicPr>
+                    <pic:cNvPr id="1" name=""/>
+                    <pic:cNvPicPr/>
+                  </pic:nvPicPr>
+                  <pic:blipFill rotWithShape="1">
+                    <a:blip r:embed="rId46">
+                      <a:extLst>
+                        <a:ext uri="{28A0092B-C50C-407E-A947-70E740481C1C}">
+                          <a14:useLocalDpi xmlns:a14="http://schemas.microsoft.com/office/drawing/2010/main" val="0"/>
+                        </a:ext>
+                      </a:extLst>
+                    </a:blip>
+                    <a:srcRect l="17454" t="16494" r="18845" b="8016"/>
+                    <a:stretch/>
+                  </pic:blipFill>
+                  <pic:spPr bwMode="auto">
+                    <a:xfrm>
+                      <a:off x="0" y="0"/>
+                      <a:ext cx="7181850" cy="4787265"/>
+                    </a:xfrm>
+                    <a:prstGeom prst="rect">
+                      <a:avLst/>
+                    </a:prstGeom>
+                    <a:ln>
+                      <a:noFill/>
+                    </a:ln>
+                    <a:extLst>
+                      <a:ext uri="{53640926-AAD7-44D8-BBD7-CCE9431645EC}">
+                        <a14:shadowObscured xmlns:a14="http://schemas.microsoft.com/office/drawing/2010/main"/>
+                      </a:ext>
+                    </a:extLst>
+                  </pic:spPr>
+                </pic:pic>
+              </a:graphicData>
+            </a:graphic>
+            <wp14:sizeRelH relativeFrom="margin">
+              <wp14:pctWidth>0</wp14:pctWidth>
+            </wp14:sizeRelH>
+            <wp14:sizeRelV relativeFrom="margin">
+              <wp14:pctHeight>0</wp14:pctHeight>
+            </wp14:sizeRelV>
+          </wp:anchor>
+        </w:drawing>
+      </w:r>
+      <w:r>
+        <w:rPr>
+          <w:lang w:val="en-GB"/>
+        </w:rPr>
+        <w:t>11.1 Gameplay Loop</w:t>
+      </w:r>
+    </w:p>
+    <w:p>
+      <w:pPr>
+        <w:pStyle w:val="Heading2"/>
+        <w:spacing w:line="360" w:lineRule="auto"/>
+        <w:rPr>
+          <w:lang w:val="en-GB"/>
+        </w:rPr>
+      </w:pPr>
+    </w:p>
+    <w:p>
+      <w:pPr>
+        <w:pStyle w:val="Heading2"/>
+        <w:spacing w:line="360" w:lineRule="auto"/>
+        <w:rPr>
+          <w:lang w:val="en-GB"/>
+        </w:rPr>
+      </w:pPr>
+    </w:p>
+    <w:p>
+      <w:pPr>
+        <w:pStyle w:val="Heading2"/>
+        <w:spacing w:line="360" w:lineRule="auto"/>
+        <w:rPr>
+          <w:lang w:val="en-GB"/>
+        </w:rPr>
+      </w:pPr>
+    </w:p>
+    <w:p>
+      <w:pPr>
+        <w:pStyle w:val="Heading2"/>
+        <w:spacing w:line="360" w:lineRule="auto"/>
+        <w:rPr>
+          <w:lang w:val="en-GB"/>
+        </w:rPr>
+      </w:pPr>
+    </w:p>
+    <w:p>
+      <w:pPr>
+        <w:pStyle w:val="Heading2"/>
+        <w:spacing w:line="360" w:lineRule="auto"/>
+        <w:rPr>
+          <w:lang w:val="en-GB"/>
+        </w:rPr>
+      </w:pPr>
+    </w:p>
+    <w:p>
+      <w:pPr>
+        <w:pStyle w:val="Heading2"/>
+        <w:spacing w:line="360" w:lineRule="auto"/>
+        <w:rPr>
+          <w:lang w:val="en-GB"/>
+        </w:rPr>
+      </w:pPr>
+    </w:p>
+    <w:p>
+      <w:pPr>
+        <w:pStyle w:val="Heading2"/>
+        <w:spacing w:line="360" w:lineRule="auto"/>
+        <w:rPr>
+          <w:lang w:val="en-GB"/>
+        </w:rPr>
+      </w:pPr>
+    </w:p>
+    <w:p>
+      <w:pPr>
+        <w:pStyle w:val="Heading2"/>
+        <w:spacing w:line="360" w:lineRule="auto"/>
+        <w:rPr>
+          <w:lang w:val="en-GB"/>
+        </w:rPr>
+      </w:pPr>
+    </w:p>
+    <w:p>
+      <w:pPr>
+        <w:pStyle w:val="Heading2"/>
+        <w:spacing w:line="360" w:lineRule="auto"/>
+        <w:rPr>
+          <w:lang w:val="en-GB"/>
+        </w:rPr>
+      </w:pPr>
+    </w:p>
+    <w:p>
+      <w:pPr>
+        <w:pStyle w:val="Heading2"/>
+        <w:spacing w:line="360" w:lineRule="auto"/>
+        <w:rPr>
+          <w:lang w:val="en-GB"/>
+        </w:rPr>
+      </w:pPr>
+      <w:r>
+        <w:rPr>
+          <w:lang w:val="en-GB"/>
+        </w:rPr>
+        <w:t>11.</w:t>
+      </w:r>
+      <w:r>
+        <w:rPr>
+          <w:lang w:val="en-GB"/>
+        </w:rPr>
+        <w:t>2</w:t>
+      </w:r>
+      <w:r>
+        <w:rPr>
+          <w:lang w:val="en-GB"/>
+        </w:rPr>
+        <w:t xml:space="preserve"> Interaction</w:t>
       </w:r>
       <w:bookmarkEnd w:id="51"/>
     </w:p>
@@ -11155,7 +11333,7 @@
                     </pic:cNvPicPr>
                   </pic:nvPicPr>
                   <pic:blipFill rotWithShape="1">
-                    <a:blip r:embed="rId46">
+                    <a:blip r:embed="rId47">
                       <a:extLst>
                         <a:ext uri="{28A0092B-C50C-407E-A947-70E740481C1C}">
                           <a14:useLocalDpi xmlns:a14="http://schemas.microsoft.com/office/drawing/2010/main" val="0"/>
@@ -11213,7 +11391,19 @@
           <w:lang w:val="en-GB"/>
         </w:rPr>
         <w:lastRenderedPageBreak/>
-        <w:t>11.2 Furnace</w:t>
+        <w:t>11.</w:t>
+      </w:r>
+      <w:r>
+        <w:rPr>
+          <w:lang w:val="en-GB"/>
+        </w:rPr>
+        <w:t>3</w:t>
+      </w:r>
+      <w:r>
+        <w:rPr>
+          <w:lang w:val="en-GB"/>
+        </w:rPr>
+        <w:t xml:space="preserve"> Furnace</w:t>
       </w:r>
       <w:bookmarkEnd w:id="52"/>
     </w:p>
@@ -11256,7 +11446,7 @@
                     </pic:cNvPicPr>
                   </pic:nvPicPr>
                   <pic:blipFill rotWithShape="1">
-                    <a:blip r:embed="rId47">
+                    <a:blip r:embed="rId48">
                       <a:extLst>
                         <a:ext uri="{28A0092B-C50C-407E-A947-70E740481C1C}">
                           <a14:useLocalDpi xmlns:a14="http://schemas.microsoft.com/office/drawing/2010/main" val="0"/>
@@ -11314,7 +11504,19 @@
           <w:lang w:val="en-GB"/>
         </w:rPr>
         <w:lastRenderedPageBreak/>
-        <w:t>11.3 Anvil Hammering</w:t>
+        <w:t>11.</w:t>
+      </w:r>
+      <w:r>
+        <w:rPr>
+          <w:lang w:val="en-GB"/>
+        </w:rPr>
+        <w:t>4</w:t>
+      </w:r>
+      <w:r>
+        <w:rPr>
+          <w:lang w:val="en-GB"/>
+        </w:rPr>
+        <w:t xml:space="preserve"> Anvil Hammering</w:t>
       </w:r>
       <w:bookmarkEnd w:id="53"/>
     </w:p>
@@ -11355,7 +11557,7 @@
                     </pic:cNvPicPr>
                   </pic:nvPicPr>
                   <pic:blipFill rotWithShape="1">
-                    <a:blip r:embed="rId48">
+                    <a:blip r:embed="rId49">
                       <a:extLst>
                         <a:ext uri="{28A0092B-C50C-407E-A947-70E740481C1C}">
                           <a14:useLocalDpi xmlns:a14="http://schemas.microsoft.com/office/drawing/2010/main" val="0"/>
@@ -11422,7 +11624,7 @@
         <w:rPr>
           <w:lang w:val="en-GB"/>
         </w:rPr>
-        <w:t>4</w:t>
+        <w:t>5</w:t>
       </w:r>
       <w:r>
         <w:rPr>
@@ -11476,7 +11678,7 @@
                     </pic:cNvPicPr>
                   </pic:nvPicPr>
                   <pic:blipFill rotWithShape="1">
-                    <a:blip r:embed="rId49">
+                    <a:blip r:embed="rId50">
                       <a:extLst>
                         <a:ext uri="{28A0092B-C50C-407E-A947-70E740481C1C}">
                           <a14:useLocalDpi xmlns:a14="http://schemas.microsoft.com/office/drawing/2010/main" val="0"/>
@@ -11534,7 +11736,19 @@
           <w:lang w:val="en-GB"/>
         </w:rPr>
         <w:lastRenderedPageBreak/>
-        <w:t>11.5 Level Progression</w:t>
+        <w:t>11.</w:t>
+      </w:r>
+      <w:r>
+        <w:rPr>
+          <w:lang w:val="en-GB"/>
+        </w:rPr>
+        <w:t>6</w:t>
+      </w:r>
+      <w:r>
+        <w:rPr>
+          <w:lang w:val="en-GB"/>
+        </w:rPr>
+        <w:t xml:space="preserve"> Level Progression</w:t>
       </w:r>
       <w:bookmarkEnd w:id="55"/>
     </w:p>
@@ -11579,7 +11793,7 @@
                     </pic:cNvPicPr>
                   </pic:nvPicPr>
                   <pic:blipFill rotWithShape="1">
-                    <a:blip r:embed="rId50">
+                    <a:blip r:embed="rId51">
                       <a:extLst>
                         <a:ext uri="{28A0092B-C50C-407E-A947-70E740481C1C}">
                           <a14:useLocalDpi xmlns:a14="http://schemas.microsoft.com/office/drawing/2010/main" val="0"/>
@@ -11634,7 +11848,19 @@
           <w:lang w:val="en-GB"/>
         </w:rPr>
         <w:lastRenderedPageBreak/>
-        <w:t>11.6 Menus</w:t>
+        <w:t>11.</w:t>
+      </w:r>
+      <w:r>
+        <w:rPr>
+          <w:lang w:val="en-GB"/>
+        </w:rPr>
+        <w:t>7</w:t>
+      </w:r>
+      <w:r>
+        <w:rPr>
+          <w:lang w:val="en-GB"/>
+        </w:rPr>
+        <w:t xml:space="preserve"> Menus</w:t>
       </w:r>
       <w:bookmarkEnd w:id="56"/>
     </w:p>
@@ -11677,7 +11903,7 @@
                     </pic:cNvPicPr>
                   </pic:nvPicPr>
                   <pic:blipFill rotWithShape="1">
-                    <a:blip r:embed="rId51">
+                    <a:blip r:embed="rId52">
                       <a:extLst>
                         <a:ext uri="{28A0092B-C50C-407E-A947-70E740481C1C}">
                           <a14:useLocalDpi xmlns:a14="http://schemas.microsoft.com/office/drawing/2010/main" val="0"/>
@@ -11741,7 +11967,7 @@
         <w:rPr>
           <w:lang w:val="en-GB"/>
         </w:rPr>
-        <w:t>7</w:t>
+        <w:t>8</w:t>
       </w:r>
       <w:r>
         <w:rPr>
@@ -11795,7 +12021,7 @@
                     </pic:cNvPicPr>
                   </pic:nvPicPr>
                   <pic:blipFill rotWithShape="1">
-                    <a:blip r:embed="rId52">
+                    <a:blip r:embed="rId53">
                       <a:extLst>
                         <a:ext uri="{28A0092B-C50C-407E-A947-70E740481C1C}">
                           <a14:useLocalDpi xmlns:a14="http://schemas.microsoft.com/office/drawing/2010/main" val="0"/>
@@ -11850,7 +12076,7 @@
       </w:pPr>
     </w:p>
     <w:sectPr>
-      <w:footerReference w:type="even" r:id="rId53"/>
+      <w:footerReference w:type="even" r:id="rId54"/>
       <w:pgSz w:w="12240" w:h="15840"/>
       <w:pgMar w:top="1440" w:right="1800" w:bottom="1440" w:left="1800" w:header="720" w:footer="720" w:gutter="0"/>
       <w:cols w:space="720"/>
@@ -13672,6 +13898,7 @@
     <w:lsdException w:name="HTML Sample" w:semiHidden="1" w:unhideWhenUsed="1"/>
     <w:lsdException w:name="HTML Typewriter" w:semiHidden="1" w:unhideWhenUsed="1"/>
     <w:lsdException w:name="HTML Variable" w:semiHidden="1" w:unhideWhenUsed="1"/>
+    <w:lsdException w:name="Normal Table" w:semiHidden="1" w:unhideWhenUsed="1"/>
     <w:lsdException w:name="annotation subject" w:semiHidden="1" w:unhideWhenUsed="1"/>
     <w:lsdException w:name="No List" w:semiHidden="1" w:unhideWhenUsed="1"/>
     <w:lsdException w:name="Outline List 1" w:semiHidden="1" w:unhideWhenUsed="1"/>
@@ -13718,8 +13945,10 @@
     <w:lsdException w:name="Table Subtle 2" w:semiHidden="1" w:unhideWhenUsed="1"/>
     <w:lsdException w:name="Table Web 1" w:semiHidden="1" w:unhideWhenUsed="1"/>
     <w:lsdException w:name="Table Web 2" w:semiHidden="1" w:unhideWhenUsed="1"/>
+    <w:lsdException w:name="Table Web 3" w:semiHidden="1" w:unhideWhenUsed="1"/>
     <w:lsdException w:name="Balloon Text" w:semiHidden="1" w:unhideWhenUsed="1"/>
     <w:lsdException w:name="Table Grid" w:uiPriority="59"/>
+    <w:lsdException w:name="Table Theme" w:semiHidden="1" w:unhideWhenUsed="1"/>
     <w:lsdException w:name="Placeholder Text" w:semiHidden="1"/>
     <w:lsdException w:name="No Spacing" w:uiPriority="1" w:qFormat="1"/>
     <w:lsdException w:name="Light Shading" w:uiPriority="60"/>
@@ -14502,7 +14731,6 @@
     <w:sig w:usb0="00000000" w:usb1="10000000" w:usb2="00000000" w:usb3="00000000" w:csb0="80000000" w:csb1="00000000"/>
   </w:font>
   <w:font w:name="Century Schoolbook">
-    <w:panose1 w:val="02040604050505020304"/>
     <w:charset w:val="00"/>
     <w:family w:val="roman"/>
     <w:pitch w:val="variable"/>
@@ -14513,14 +14741,14 @@
     <w:charset w:val="00"/>
     <w:family w:val="roman"/>
     <w:pitch w:val="variable"/>
-    <w:sig w:usb0="E00006FF" w:usb1="400004FF" w:usb2="00000000" w:usb3="00000000" w:csb0="0000019F" w:csb1="00000000"/>
+    <w:sig w:usb0="E00006FF" w:usb1="420024FF" w:usb2="02000000" w:usb3="00000000" w:csb0="0000019F" w:csb1="00000000"/>
   </w:font>
   <w:font w:name="Calibri">
     <w:panose1 w:val="020F0502020204030204"/>
     <w:charset w:val="00"/>
     <w:family w:val="swiss"/>
     <w:pitch w:val="variable"/>
-    <w:sig w:usb0="E0002AFF" w:usb1="C000247B" w:usb2="00000009" w:usb3="00000000" w:csb0="000001FF" w:csb1="00000000"/>
+    <w:sig w:usb0="E4002EFF" w:usb1="C000247B" w:usb2="00000009" w:usb3="00000000" w:csb0="000001FF" w:csb1="00000000"/>
   </w:font>
   <w:font w:name="Segoe UI">
     <w:panose1 w:val="020B0502040204020203"/>
@@ -14534,14 +14762,14 @@
     <w:charset w:val="00"/>
     <w:family w:val="swiss"/>
     <w:pitch w:val="variable"/>
-    <w:sig w:usb0="A10006FF" w:usb1="4000205B" w:usb2="00000010" w:usb3="00000000" w:csb0="0000019F" w:csb1="00000000"/>
+    <w:sig w:usb0="A00006FF" w:usb1="4000205B" w:usb2="00000010" w:usb3="00000000" w:csb0="0000019F" w:csb1="00000000"/>
   </w:font>
   <w:font w:name="Helvetica">
     <w:panose1 w:val="020B0604020202020204"/>
     <w:charset w:val="00"/>
     <w:family w:val="swiss"/>
     <w:pitch w:val="variable"/>
-    <w:sig w:usb0="E0002EFF" w:usb1="C0007843" w:usb2="00000009" w:usb3="00000000" w:csb0="000001FF" w:csb1="00000000"/>
+    <w:sig w:usb0="E0002EFF" w:usb1="C000785B" w:usb2="00000009" w:usb3="00000000" w:csb0="000001FF" w:csb1="00000000"/>
   </w:font>
   <w:font w:name="&amp;quot">
     <w:altName w:val="Cambria"/>
@@ -14556,7 +14784,7 @@
     <w:charset w:val="00"/>
     <w:family w:val="swiss"/>
     <w:pitch w:val="variable"/>
-    <w:sig w:usb0="E0002AFF" w:usb1="C000247B" w:usb2="00000009" w:usb3="00000000" w:csb0="000001FF" w:csb1="00000000"/>
+    <w:sig w:usb0="E4002EFF" w:usb1="C000247B" w:usb2="00000009" w:usb3="00000000" w:csb0="000001FF" w:csb1="00000000"/>
   </w:font>
 </w:fonts>
 </file>
@@ -14581,6 +14809,7 @@
     <w:rsid w:val="005B61C0"/>
     <w:rsid w:val="00752E4E"/>
     <w:rsid w:val="00A612F0"/>
+    <w:rsid w:val="00AF4CCF"/>
     <w:rsid w:val="00DF156D"/>
   </w:rsids>
   <m:mathPr>
@@ -14727,6 +14956,7 @@
     <w:lsdException w:name="HTML Sample" w:semiHidden="1" w:unhideWhenUsed="1"/>
     <w:lsdException w:name="HTML Typewriter" w:semiHidden="1" w:unhideWhenUsed="1"/>
     <w:lsdException w:name="HTML Variable" w:semiHidden="1" w:unhideWhenUsed="1"/>
+    <w:lsdException w:name="Normal Table" w:semiHidden="1" w:unhideWhenUsed="1"/>
     <w:lsdException w:name="annotation subject" w:semiHidden="1" w:unhideWhenUsed="1"/>
     <w:lsdException w:name="No List" w:semiHidden="1" w:unhideWhenUsed="1"/>
     <w:lsdException w:name="Outline List 1" w:semiHidden="1" w:unhideWhenUsed="1"/>
@@ -14773,8 +15003,10 @@
     <w:lsdException w:name="Table Subtle 2" w:semiHidden="1" w:unhideWhenUsed="1"/>
     <w:lsdException w:name="Table Web 1" w:semiHidden="1" w:unhideWhenUsed="1"/>
     <w:lsdException w:name="Table Web 2" w:semiHidden="1" w:unhideWhenUsed="1"/>
+    <w:lsdException w:name="Table Web 3" w:semiHidden="1" w:unhideWhenUsed="1"/>
     <w:lsdException w:name="Balloon Text" w:semiHidden="1" w:unhideWhenUsed="1"/>
     <w:lsdException w:name="Table Grid" w:uiPriority="39"/>
+    <w:lsdException w:name="Table Theme" w:semiHidden="1" w:unhideWhenUsed="1"/>
     <w:lsdException w:name="Placeholder Text" w:semiHidden="1"/>
     <w:lsdException w:name="No Spacing" w:uiPriority="1" w:qFormat="1"/>
     <w:lsdException w:name="Light Shading" w:uiPriority="60"/>
@@ -15345,7 +15577,7 @@
 </file>
 
 <file path=customXml/itemProps1.xml><?xml version="1.0" encoding="utf-8"?>
-<ds:datastoreItem xmlns:ds="http://schemas.openxmlformats.org/officeDocument/2006/customXml" ds:itemID="{66256A96-8E44-4DE0-8864-E81095039F00}">
+<ds:datastoreItem xmlns:ds="http://schemas.openxmlformats.org/officeDocument/2006/customXml" ds:itemID="{9D2486CE-5527-4B3C-95B7-DCA98BDF006E}">
   <ds:schemaRefs>
     <ds:schemaRef ds:uri="http://schemas.openxmlformats.org/officeDocument/2006/bibliography"/>
   </ds:schemaRefs>

</xml_diff>

<commit_message>
Added toolbelt UI wireframe
</commit_message>
<xml_diff>
--- a/Project Hephaestus Design Document.docx
+++ b/Project Hephaestus Design Document.docx
@@ -281,7 +281,7 @@
           <w:r>
             <w:fldChar w:fldCharType="separate"/>
           </w:r>
-          <w:hyperlink w:anchor="_Toc25911613" w:history="1">
+          <w:hyperlink w:anchor="_Toc25919319" w:history="1">
             <w:r>
               <w:rPr>
                 <w:rStyle w:val="Hyperlink"/>
@@ -309,7 +309,7 @@
                 <w:noProof/>
                 <w:webHidden/>
               </w:rPr>
-              <w:instrText xml:space="preserve"> PAGEREF _Toc25911613 \h </w:instrText>
+              <w:instrText xml:space="preserve"> PAGEREF _Toc25919319 \h </w:instrText>
             </w:r>
             <w:r>
               <w:rPr>
@@ -351,7 +351,7 @@
               <w:lang w:val="en-GB" w:eastAsia="en-GB"/>
             </w:rPr>
           </w:pPr>
-          <w:hyperlink w:anchor="_Toc25911614" w:history="1">
+          <w:hyperlink w:anchor="_Toc25919320" w:history="1">
             <w:r>
               <w:rPr>
                 <w:rStyle w:val="Hyperlink"/>
@@ -379,7 +379,7 @@
                 <w:noProof/>
                 <w:webHidden/>
               </w:rPr>
-              <w:instrText xml:space="preserve"> PAGEREF _Toc25911614 \h </w:instrText>
+              <w:instrText xml:space="preserve"> PAGEREF _Toc25919320 \h </w:instrText>
             </w:r>
             <w:r>
               <w:rPr>
@@ -421,7 +421,7 @@
               <w:lang w:val="en-GB" w:eastAsia="en-GB"/>
             </w:rPr>
           </w:pPr>
-          <w:hyperlink w:anchor="_Toc25911615" w:history="1">
+          <w:hyperlink w:anchor="_Toc25919321" w:history="1">
             <w:r>
               <w:rPr>
                 <w:rStyle w:val="Hyperlink"/>
@@ -449,7 +449,7 @@
                 <w:noProof/>
                 <w:webHidden/>
               </w:rPr>
-              <w:instrText xml:space="preserve"> PAGEREF _Toc25911615 \h </w:instrText>
+              <w:instrText xml:space="preserve"> PAGEREF _Toc25919321 \h </w:instrText>
             </w:r>
             <w:r>
               <w:rPr>
@@ -491,7 +491,7 @@
               <w:lang w:val="en-GB" w:eastAsia="en-GB"/>
             </w:rPr>
           </w:pPr>
-          <w:hyperlink w:anchor="_Toc25911616" w:history="1">
+          <w:hyperlink w:anchor="_Toc25919322" w:history="1">
             <w:r>
               <w:rPr>
                 <w:rStyle w:val="Hyperlink"/>
@@ -519,7 +519,7 @@
                 <w:noProof/>
                 <w:webHidden/>
               </w:rPr>
-              <w:instrText xml:space="preserve"> PAGEREF _Toc25911616 \h </w:instrText>
+              <w:instrText xml:space="preserve"> PAGEREF _Toc25919322 \h </w:instrText>
             </w:r>
             <w:r>
               <w:rPr>
@@ -562,7 +562,7 @@
               <w:lang w:val="en-GB" w:eastAsia="en-GB"/>
             </w:rPr>
           </w:pPr>
-          <w:hyperlink w:anchor="_Toc25911617" w:history="1">
+          <w:hyperlink w:anchor="_Toc25919323" w:history="1">
             <w:r>
               <w:rPr>
                 <w:rStyle w:val="Hyperlink"/>
@@ -590,7 +590,7 @@
                 <w:noProof/>
                 <w:webHidden/>
               </w:rPr>
-              <w:instrText xml:space="preserve"> PAGEREF _Toc25911617 \h </w:instrText>
+              <w:instrText xml:space="preserve"> PAGEREF _Toc25919323 \h </w:instrText>
             </w:r>
             <w:r>
               <w:rPr>
@@ -632,7 +632,7 @@
               <w:lang w:val="en-GB" w:eastAsia="en-GB"/>
             </w:rPr>
           </w:pPr>
-          <w:hyperlink w:anchor="_Toc25911618" w:history="1">
+          <w:hyperlink w:anchor="_Toc25919324" w:history="1">
             <w:r>
               <w:rPr>
                 <w:rStyle w:val="Hyperlink"/>
@@ -660,7 +660,7 @@
                 <w:noProof/>
                 <w:webHidden/>
               </w:rPr>
-              <w:instrText xml:space="preserve"> PAGEREF _Toc25911618 \h </w:instrText>
+              <w:instrText xml:space="preserve"> PAGEREF _Toc25919324 \h </w:instrText>
             </w:r>
             <w:r>
               <w:rPr>
@@ -702,7 +702,7 @@
               <w:lang w:val="en-GB" w:eastAsia="en-GB"/>
             </w:rPr>
           </w:pPr>
-          <w:hyperlink w:anchor="_Toc25911619" w:history="1">
+          <w:hyperlink w:anchor="_Toc25919325" w:history="1">
             <w:r>
               <w:rPr>
                 <w:rStyle w:val="Hyperlink"/>
@@ -730,7 +730,7 @@
                 <w:noProof/>
                 <w:webHidden/>
               </w:rPr>
-              <w:instrText xml:space="preserve"> PAGEREF _Toc25911619 \h </w:instrText>
+              <w:instrText xml:space="preserve"> PAGEREF _Toc25919325 \h </w:instrText>
             </w:r>
             <w:r>
               <w:rPr>
@@ -772,7 +772,7 @@
               <w:lang w:val="en-GB" w:eastAsia="en-GB"/>
             </w:rPr>
           </w:pPr>
-          <w:hyperlink w:anchor="_Toc25911620" w:history="1">
+          <w:hyperlink w:anchor="_Toc25919326" w:history="1">
             <w:r>
               <w:rPr>
                 <w:rStyle w:val="Hyperlink"/>
@@ -800,7 +800,7 @@
                 <w:noProof/>
                 <w:webHidden/>
               </w:rPr>
-              <w:instrText xml:space="preserve"> PAGEREF _Toc25911620 \h </w:instrText>
+              <w:instrText xml:space="preserve"> PAGEREF _Toc25919326 \h </w:instrText>
             </w:r>
             <w:r>
               <w:rPr>
@@ -842,7 +842,7 @@
               <w:lang w:val="en-GB" w:eastAsia="en-GB"/>
             </w:rPr>
           </w:pPr>
-          <w:hyperlink w:anchor="_Toc25911621" w:history="1">
+          <w:hyperlink w:anchor="_Toc25919327" w:history="1">
             <w:r>
               <w:rPr>
                 <w:rStyle w:val="Hyperlink"/>
@@ -870,7 +870,7 @@
                 <w:noProof/>
                 <w:webHidden/>
               </w:rPr>
-              <w:instrText xml:space="preserve"> PAGEREF _Toc25911621 \h </w:instrText>
+              <w:instrText xml:space="preserve"> PAGEREF _Toc25919327 \h </w:instrText>
             </w:r>
             <w:r>
               <w:rPr>
@@ -913,7 +913,7 @@
               <w:lang w:val="en-GB" w:eastAsia="en-GB"/>
             </w:rPr>
           </w:pPr>
-          <w:hyperlink w:anchor="_Toc25911622" w:history="1">
+          <w:hyperlink w:anchor="_Toc25919328" w:history="1">
             <w:r>
               <w:rPr>
                 <w:rStyle w:val="Hyperlink"/>
@@ -941,7 +941,7 @@
                 <w:noProof/>
                 <w:webHidden/>
               </w:rPr>
-              <w:instrText xml:space="preserve"> PAGEREF _Toc25911622 \h </w:instrText>
+              <w:instrText xml:space="preserve"> PAGEREF _Toc25919328 \h </w:instrText>
             </w:r>
             <w:r>
               <w:rPr>
@@ -984,7 +984,7 @@
               <w:lang w:val="en-GB" w:eastAsia="en-GB"/>
             </w:rPr>
           </w:pPr>
-          <w:hyperlink w:anchor="_Toc25911623" w:history="1">
+          <w:hyperlink w:anchor="_Toc25919329" w:history="1">
             <w:r>
               <w:rPr>
                 <w:rStyle w:val="Hyperlink"/>
@@ -1012,7 +1012,7 @@
                 <w:noProof/>
                 <w:webHidden/>
               </w:rPr>
-              <w:instrText xml:space="preserve"> PAGEREF _Toc25911623 \h </w:instrText>
+              <w:instrText xml:space="preserve"> PAGEREF _Toc25919329 \h </w:instrText>
             </w:r>
             <w:r>
               <w:rPr>
@@ -1054,7 +1054,7 @@
               <w:lang w:val="en-GB" w:eastAsia="en-GB"/>
             </w:rPr>
           </w:pPr>
-          <w:hyperlink w:anchor="_Toc25911624" w:history="1">
+          <w:hyperlink w:anchor="_Toc25919330" w:history="1">
             <w:r>
               <w:rPr>
                 <w:rStyle w:val="Hyperlink"/>
@@ -1082,7 +1082,7 @@
                 <w:noProof/>
                 <w:webHidden/>
               </w:rPr>
-              <w:instrText xml:space="preserve"> PAGEREF _Toc25911624 \h </w:instrText>
+              <w:instrText xml:space="preserve"> PAGEREF _Toc25919330 \h </w:instrText>
             </w:r>
             <w:r>
               <w:rPr>
@@ -1124,7 +1124,7 @@
               <w:lang w:val="en-GB" w:eastAsia="en-GB"/>
             </w:rPr>
           </w:pPr>
-          <w:hyperlink w:anchor="_Toc25911625" w:history="1">
+          <w:hyperlink w:anchor="_Toc25919331" w:history="1">
             <w:r>
               <w:rPr>
                 <w:rStyle w:val="Hyperlink"/>
@@ -1152,7 +1152,7 @@
                 <w:noProof/>
                 <w:webHidden/>
               </w:rPr>
-              <w:instrText xml:space="preserve"> PAGEREF _Toc25911625 \h </w:instrText>
+              <w:instrText xml:space="preserve"> PAGEREF _Toc25919331 \h </w:instrText>
             </w:r>
             <w:r>
               <w:rPr>
@@ -1194,7 +1194,7 @@
               <w:lang w:val="en-GB" w:eastAsia="en-GB"/>
             </w:rPr>
           </w:pPr>
-          <w:hyperlink w:anchor="_Toc25911626" w:history="1">
+          <w:hyperlink w:anchor="_Toc25919332" w:history="1">
             <w:r>
               <w:rPr>
                 <w:rStyle w:val="Hyperlink"/>
@@ -1222,7 +1222,7 @@
                 <w:noProof/>
                 <w:webHidden/>
               </w:rPr>
-              <w:instrText xml:space="preserve"> PAGEREF _Toc25911626 \h </w:instrText>
+              <w:instrText xml:space="preserve"> PAGEREF _Toc25919332 \h </w:instrText>
             </w:r>
             <w:r>
               <w:rPr>
@@ -1264,7 +1264,7 @@
               <w:lang w:val="en-GB" w:eastAsia="en-GB"/>
             </w:rPr>
           </w:pPr>
-          <w:hyperlink w:anchor="_Toc25911627" w:history="1">
+          <w:hyperlink w:anchor="_Toc25919333" w:history="1">
             <w:r>
               <w:rPr>
                 <w:rStyle w:val="Hyperlink"/>
@@ -1292,7 +1292,7 @@
                 <w:noProof/>
                 <w:webHidden/>
               </w:rPr>
-              <w:instrText xml:space="preserve"> PAGEREF _Toc25911627 \h </w:instrText>
+              <w:instrText xml:space="preserve"> PAGEREF _Toc25919333 \h </w:instrText>
             </w:r>
             <w:r>
               <w:rPr>
@@ -1334,7 +1334,7 @@
               <w:lang w:val="en-GB" w:eastAsia="en-GB"/>
             </w:rPr>
           </w:pPr>
-          <w:hyperlink w:anchor="_Toc25911628" w:history="1">
+          <w:hyperlink w:anchor="_Toc25919334" w:history="1">
             <w:r>
               <w:rPr>
                 <w:rStyle w:val="Hyperlink"/>
@@ -1362,7 +1362,7 @@
                 <w:noProof/>
                 <w:webHidden/>
               </w:rPr>
-              <w:instrText xml:space="preserve"> PAGEREF _Toc25911628 \h </w:instrText>
+              <w:instrText xml:space="preserve"> PAGEREF _Toc25919334 \h </w:instrText>
             </w:r>
             <w:r>
               <w:rPr>
@@ -1404,7 +1404,7 @@
               <w:lang w:val="en-GB" w:eastAsia="en-GB"/>
             </w:rPr>
           </w:pPr>
-          <w:hyperlink w:anchor="_Toc25911629" w:history="1">
+          <w:hyperlink w:anchor="_Toc25919335" w:history="1">
             <w:r>
               <w:rPr>
                 <w:rStyle w:val="Hyperlink"/>
@@ -1432,7 +1432,7 @@
                 <w:noProof/>
                 <w:webHidden/>
               </w:rPr>
-              <w:instrText xml:space="preserve"> PAGEREF _Toc25911629 \h </w:instrText>
+              <w:instrText xml:space="preserve"> PAGEREF _Toc25919335 \h </w:instrText>
             </w:r>
             <w:r>
               <w:rPr>
@@ -1474,7 +1474,7 @@
               <w:lang w:val="en-GB" w:eastAsia="en-GB"/>
             </w:rPr>
           </w:pPr>
-          <w:hyperlink w:anchor="_Toc25911630" w:history="1">
+          <w:hyperlink w:anchor="_Toc25919336" w:history="1">
             <w:r>
               <w:rPr>
                 <w:rStyle w:val="Hyperlink"/>
@@ -1511,7 +1511,7 @@
                 <w:noProof/>
                 <w:webHidden/>
               </w:rPr>
-              <w:instrText xml:space="preserve"> PAGEREF _Toc25911630 \h </w:instrText>
+              <w:instrText xml:space="preserve"> PAGEREF _Toc25919336 \h </w:instrText>
             </w:r>
             <w:r>
               <w:rPr>
@@ -1553,7 +1553,7 @@
               <w:lang w:val="en-GB" w:eastAsia="en-GB"/>
             </w:rPr>
           </w:pPr>
-          <w:hyperlink w:anchor="_Toc25911631" w:history="1">
+          <w:hyperlink w:anchor="_Toc25919337" w:history="1">
             <w:r>
               <w:rPr>
                 <w:rStyle w:val="Hyperlink"/>
@@ -1590,7 +1590,7 @@
                 <w:noProof/>
                 <w:webHidden/>
               </w:rPr>
-              <w:instrText xml:space="preserve"> PAGEREF _Toc25911631 \h </w:instrText>
+              <w:instrText xml:space="preserve"> PAGEREF _Toc25919337 \h </w:instrText>
             </w:r>
             <w:r>
               <w:rPr>
@@ -1633,7 +1633,7 @@
               <w:lang w:val="en-GB" w:eastAsia="en-GB"/>
             </w:rPr>
           </w:pPr>
-          <w:hyperlink w:anchor="_Toc25911632" w:history="1">
+          <w:hyperlink w:anchor="_Toc25919338" w:history="1">
             <w:r>
               <w:rPr>
                 <w:rStyle w:val="Hyperlink"/>
@@ -1661,7 +1661,7 @@
                 <w:noProof/>
                 <w:webHidden/>
               </w:rPr>
-              <w:instrText xml:space="preserve"> PAGEREF _Toc25911632 \h </w:instrText>
+              <w:instrText xml:space="preserve"> PAGEREF _Toc25919338 \h </w:instrText>
             </w:r>
             <w:r>
               <w:rPr>
@@ -1703,7 +1703,7 @@
               <w:lang w:val="en-GB" w:eastAsia="en-GB"/>
             </w:rPr>
           </w:pPr>
-          <w:hyperlink w:anchor="_Toc25911633" w:history="1">
+          <w:hyperlink w:anchor="_Toc25919339" w:history="1">
             <w:r>
               <w:rPr>
                 <w:rStyle w:val="Hyperlink"/>
@@ -1731,7 +1731,7 @@
                 <w:noProof/>
                 <w:webHidden/>
               </w:rPr>
-              <w:instrText xml:space="preserve"> PAGEREF _Toc25911633 \h </w:instrText>
+              <w:instrText xml:space="preserve"> PAGEREF _Toc25919339 \h </w:instrText>
             </w:r>
             <w:r>
               <w:rPr>
@@ -1773,7 +1773,7 @@
               <w:lang w:val="en-GB" w:eastAsia="en-GB"/>
             </w:rPr>
           </w:pPr>
-          <w:hyperlink w:anchor="_Toc25911634" w:history="1">
+          <w:hyperlink w:anchor="_Toc25919340" w:history="1">
             <w:r>
               <w:rPr>
                 <w:rStyle w:val="Hyperlink"/>
@@ -1801,7 +1801,7 @@
                 <w:noProof/>
                 <w:webHidden/>
               </w:rPr>
-              <w:instrText xml:space="preserve"> PAGEREF _Toc25911634 \h </w:instrText>
+              <w:instrText xml:space="preserve"> PAGEREF _Toc25919340 \h </w:instrText>
             </w:r>
             <w:r>
               <w:rPr>
@@ -1843,7 +1843,7 @@
               <w:lang w:val="en-GB" w:eastAsia="en-GB"/>
             </w:rPr>
           </w:pPr>
-          <w:hyperlink w:anchor="_Toc25911635" w:history="1">
+          <w:hyperlink w:anchor="_Toc25919341" w:history="1">
             <w:r>
               <w:rPr>
                 <w:rStyle w:val="Hyperlink"/>
@@ -1871,7 +1871,7 @@
                 <w:noProof/>
                 <w:webHidden/>
               </w:rPr>
-              <w:instrText xml:space="preserve"> PAGEREF _Toc25911635 \h </w:instrText>
+              <w:instrText xml:space="preserve"> PAGEREF _Toc25919341 \h </w:instrText>
             </w:r>
             <w:r>
               <w:rPr>
@@ -1913,7 +1913,7 @@
               <w:lang w:val="en-GB" w:eastAsia="en-GB"/>
             </w:rPr>
           </w:pPr>
-          <w:hyperlink w:anchor="_Toc25911636" w:history="1">
+          <w:hyperlink w:anchor="_Toc25919342" w:history="1">
             <w:r>
               <w:rPr>
                 <w:rStyle w:val="Hyperlink"/>
@@ -1941,7 +1941,7 @@
                 <w:noProof/>
                 <w:webHidden/>
               </w:rPr>
-              <w:instrText xml:space="preserve"> PAGEREF _Toc25911636 \h </w:instrText>
+              <w:instrText xml:space="preserve"> PAGEREF _Toc25919342 \h </w:instrText>
             </w:r>
             <w:r>
               <w:rPr>
@@ -1983,7 +1983,7 @@
               <w:lang w:val="en-GB" w:eastAsia="en-GB"/>
             </w:rPr>
           </w:pPr>
-          <w:hyperlink w:anchor="_Toc25911637" w:history="1">
+          <w:hyperlink w:anchor="_Toc25919343" w:history="1">
             <w:r>
               <w:rPr>
                 <w:rStyle w:val="Hyperlink"/>
@@ -2011,7 +2011,7 @@
                 <w:noProof/>
                 <w:webHidden/>
               </w:rPr>
-              <w:instrText xml:space="preserve"> PAGEREF _Toc25911637 \h </w:instrText>
+              <w:instrText xml:space="preserve"> PAGEREF _Toc25919343 \h </w:instrText>
             </w:r>
             <w:r>
               <w:rPr>
@@ -2053,7 +2053,7 @@
               <w:lang w:val="en-GB" w:eastAsia="en-GB"/>
             </w:rPr>
           </w:pPr>
-          <w:hyperlink w:anchor="_Toc25911638" w:history="1">
+          <w:hyperlink w:anchor="_Toc25919344" w:history="1">
             <w:r>
               <w:rPr>
                 <w:rStyle w:val="Hyperlink"/>
@@ -2081,7 +2081,7 @@
                 <w:noProof/>
                 <w:webHidden/>
               </w:rPr>
-              <w:instrText xml:space="preserve"> PAGEREF _Toc25911638 \h </w:instrText>
+              <w:instrText xml:space="preserve"> PAGEREF _Toc25919344 \h </w:instrText>
             </w:r>
             <w:r>
               <w:rPr>
@@ -2124,7 +2124,7 @@
               <w:lang w:val="en-GB" w:eastAsia="en-GB"/>
             </w:rPr>
           </w:pPr>
-          <w:hyperlink w:anchor="_Toc25911639" w:history="1">
+          <w:hyperlink w:anchor="_Toc25919345" w:history="1">
             <w:r>
               <w:rPr>
                 <w:rStyle w:val="Hyperlink"/>
@@ -2152,7 +2152,7 @@
                 <w:noProof/>
                 <w:webHidden/>
               </w:rPr>
-              <w:instrText xml:space="preserve"> PAGEREF _Toc25911639 \h </w:instrText>
+              <w:instrText xml:space="preserve"> PAGEREF _Toc25919345 \h </w:instrText>
             </w:r>
             <w:r>
               <w:rPr>
@@ -2194,7 +2194,7 @@
               <w:lang w:val="en-GB" w:eastAsia="en-GB"/>
             </w:rPr>
           </w:pPr>
-          <w:hyperlink w:anchor="_Toc25911640" w:history="1">
+          <w:hyperlink w:anchor="_Toc25919346" w:history="1">
             <w:r>
               <w:rPr>
                 <w:rStyle w:val="Hyperlink"/>
@@ -2222,7 +2222,7 @@
                 <w:noProof/>
                 <w:webHidden/>
               </w:rPr>
-              <w:instrText xml:space="preserve"> PAGEREF _Toc25911640 \h </w:instrText>
+              <w:instrText xml:space="preserve"> PAGEREF _Toc25919346 \h </w:instrText>
             </w:r>
             <w:r>
               <w:rPr>
@@ -2264,7 +2264,7 @@
               <w:lang w:val="en-GB" w:eastAsia="en-GB"/>
             </w:rPr>
           </w:pPr>
-          <w:hyperlink w:anchor="_Toc25911641" w:history="1">
+          <w:hyperlink w:anchor="_Toc25919347" w:history="1">
             <w:r>
               <w:rPr>
                 <w:rStyle w:val="Hyperlink"/>
@@ -2292,7 +2292,7 @@
                 <w:noProof/>
                 <w:webHidden/>
               </w:rPr>
-              <w:instrText xml:space="preserve"> PAGEREF _Toc25911641 \h </w:instrText>
+              <w:instrText xml:space="preserve"> PAGEREF _Toc25919347 \h </w:instrText>
             </w:r>
             <w:r>
               <w:rPr>
@@ -2334,7 +2334,7 @@
               <w:lang w:val="en-GB" w:eastAsia="en-GB"/>
             </w:rPr>
           </w:pPr>
-          <w:hyperlink w:anchor="_Toc25911642" w:history="1">
+          <w:hyperlink w:anchor="_Toc25919348" w:history="1">
             <w:r>
               <w:rPr>
                 <w:rStyle w:val="Hyperlink"/>
@@ -2362,7 +2362,7 @@
                 <w:noProof/>
                 <w:webHidden/>
               </w:rPr>
-              <w:instrText xml:space="preserve"> PAGEREF _Toc25911642 \h </w:instrText>
+              <w:instrText xml:space="preserve"> PAGEREF _Toc25919348 \h </w:instrText>
             </w:r>
             <w:r>
               <w:rPr>
@@ -2405,7 +2405,7 @@
               <w:lang w:val="en-GB" w:eastAsia="en-GB"/>
             </w:rPr>
           </w:pPr>
-          <w:hyperlink w:anchor="_Toc25911643" w:history="1">
+          <w:hyperlink w:anchor="_Toc25919349" w:history="1">
             <w:r>
               <w:rPr>
                 <w:rStyle w:val="Hyperlink"/>
@@ -2433,7 +2433,7 @@
                 <w:noProof/>
                 <w:webHidden/>
               </w:rPr>
-              <w:instrText xml:space="preserve"> PAGEREF _Toc25911643 \h </w:instrText>
+              <w:instrText xml:space="preserve"> PAGEREF _Toc25919349 \h </w:instrText>
             </w:r>
             <w:r>
               <w:rPr>
@@ -2476,7 +2476,7 @@
               <w:lang w:val="en-GB" w:eastAsia="en-GB"/>
             </w:rPr>
           </w:pPr>
-          <w:hyperlink w:anchor="_Toc25911644" w:history="1">
+          <w:hyperlink w:anchor="_Toc25919350" w:history="1">
             <w:r>
               <w:rPr>
                 <w:rStyle w:val="Hyperlink"/>
@@ -2504,7 +2504,7 @@
                 <w:noProof/>
                 <w:webHidden/>
               </w:rPr>
-              <w:instrText xml:space="preserve"> PAGEREF _Toc25911644 \h </w:instrText>
+              <w:instrText xml:space="preserve"> PAGEREF _Toc25919350 \h </w:instrText>
             </w:r>
             <w:r>
               <w:rPr>
@@ -2547,7 +2547,7 @@
               <w:lang w:val="en-GB" w:eastAsia="en-GB"/>
             </w:rPr>
           </w:pPr>
-          <w:hyperlink w:anchor="_Toc25911645" w:history="1">
+          <w:hyperlink w:anchor="_Toc25919351" w:history="1">
             <w:r>
               <w:rPr>
                 <w:rStyle w:val="Hyperlink"/>
@@ -2575,7 +2575,7 @@
                 <w:noProof/>
                 <w:webHidden/>
               </w:rPr>
-              <w:instrText xml:space="preserve"> PAGEREF _Toc25911645 \h </w:instrText>
+              <w:instrText xml:space="preserve"> PAGEREF _Toc25919351 \h </w:instrText>
             </w:r>
             <w:r>
               <w:rPr>
@@ -2618,7 +2618,7 @@
               <w:lang w:val="en-GB" w:eastAsia="en-GB"/>
             </w:rPr>
           </w:pPr>
-          <w:hyperlink w:anchor="_Toc25911646" w:history="1">
+          <w:hyperlink w:anchor="_Toc25919352" w:history="1">
             <w:r>
               <w:rPr>
                 <w:rStyle w:val="Hyperlink"/>
@@ -2646,7 +2646,7 @@
                 <w:noProof/>
                 <w:webHidden/>
               </w:rPr>
-              <w:instrText xml:space="preserve"> PAGEREF _Toc25911646 \h </w:instrText>
+              <w:instrText xml:space="preserve"> PAGEREF _Toc25919352 \h </w:instrText>
             </w:r>
             <w:r>
               <w:rPr>
@@ -2688,7 +2688,7 @@
               <w:lang w:val="en-GB" w:eastAsia="en-GB"/>
             </w:rPr>
           </w:pPr>
-          <w:hyperlink w:anchor="_Toc25911647" w:history="1">
+          <w:hyperlink w:anchor="_Toc25919353" w:history="1">
             <w:r>
               <w:rPr>
                 <w:rStyle w:val="Hyperlink"/>
@@ -2716,7 +2716,7 @@
                 <w:noProof/>
                 <w:webHidden/>
               </w:rPr>
-              <w:instrText xml:space="preserve"> PAGEREF _Toc25911647 \h </w:instrText>
+              <w:instrText xml:space="preserve"> PAGEREF _Toc25919353 \h </w:instrText>
             </w:r>
             <w:r>
               <w:rPr>
@@ -2758,7 +2758,7 @@
               <w:lang w:val="en-GB" w:eastAsia="en-GB"/>
             </w:rPr>
           </w:pPr>
-          <w:hyperlink w:anchor="_Toc25911648" w:history="1">
+          <w:hyperlink w:anchor="_Toc25919354" w:history="1">
             <w:r>
               <w:rPr>
                 <w:rStyle w:val="Hyperlink"/>
@@ -2786,7 +2786,7 @@
                 <w:noProof/>
                 <w:webHidden/>
               </w:rPr>
-              <w:instrText xml:space="preserve"> PAGEREF _Toc25911648 \h </w:instrText>
+              <w:instrText xml:space="preserve"> PAGEREF _Toc25919354 \h </w:instrText>
             </w:r>
             <w:r>
               <w:rPr>
@@ -2829,7 +2829,7 @@
               <w:lang w:val="en-GB" w:eastAsia="en-GB"/>
             </w:rPr>
           </w:pPr>
-          <w:hyperlink w:anchor="_Toc25911649" w:history="1">
+          <w:hyperlink w:anchor="_Toc25919355" w:history="1">
             <w:r>
               <w:rPr>
                 <w:rStyle w:val="Hyperlink"/>
@@ -2857,7 +2857,7 @@
                 <w:noProof/>
                 <w:webHidden/>
               </w:rPr>
-              <w:instrText xml:space="preserve"> PAGEREF _Toc25911649 \h </w:instrText>
+              <w:instrText xml:space="preserve"> PAGEREF _Toc25919355 \h </w:instrText>
             </w:r>
             <w:r>
               <w:rPr>
@@ -2899,14 +2899,14 @@
               <w:lang w:val="en-GB" w:eastAsia="en-GB"/>
             </w:rPr>
           </w:pPr>
-          <w:hyperlink w:anchor="_Toc25911650" w:history="1">
+          <w:hyperlink w:anchor="_Toc25919356" w:history="1">
             <w:r>
               <w:rPr>
                 <w:rStyle w:val="Hyperlink"/>
                 <w:noProof/>
                 <w:lang w:val="en-GB"/>
               </w:rPr>
-              <w:t>11.1 Interaction</w:t>
+              <w:t>11.1 Gameplay Loop</w:t>
             </w:r>
             <w:r>
               <w:rPr>
@@ -2927,7 +2927,7 @@
                 <w:noProof/>
                 <w:webHidden/>
               </w:rPr>
-              <w:instrText xml:space="preserve"> PAGEREF _Toc25911650 \h </w:instrText>
+              <w:instrText xml:space="preserve"> PAGEREF _Toc25919356 \h </w:instrText>
             </w:r>
             <w:r>
               <w:rPr>
@@ -2969,14 +2969,14 @@
               <w:lang w:val="en-GB" w:eastAsia="en-GB"/>
             </w:rPr>
           </w:pPr>
-          <w:hyperlink w:anchor="_Toc25911651" w:history="1">
+          <w:hyperlink w:anchor="_Toc25919357" w:history="1">
             <w:r>
               <w:rPr>
                 <w:rStyle w:val="Hyperlink"/>
                 <w:noProof/>
                 <w:lang w:val="en-GB"/>
               </w:rPr>
-              <w:t>11.2 Furnace</w:t>
+              <w:t>11.2 Interaction</w:t>
             </w:r>
             <w:r>
               <w:rPr>
@@ -2997,7 +2997,7 @@
                 <w:noProof/>
                 <w:webHidden/>
               </w:rPr>
-              <w:instrText xml:space="preserve"> PAGEREF _Toc25911651 \h </w:instrText>
+              <w:instrText xml:space="preserve"> PAGEREF _Toc25919357 \h </w:instrText>
             </w:r>
             <w:r>
               <w:rPr>
@@ -3039,14 +3039,14 @@
               <w:lang w:val="en-GB" w:eastAsia="en-GB"/>
             </w:rPr>
           </w:pPr>
-          <w:hyperlink w:anchor="_Toc25911652" w:history="1">
+          <w:hyperlink w:anchor="_Toc25919358" w:history="1">
             <w:r>
               <w:rPr>
                 <w:rStyle w:val="Hyperlink"/>
                 <w:noProof/>
                 <w:lang w:val="en-GB"/>
               </w:rPr>
-              <w:t>11.3 Anvil Hammering</w:t>
+              <w:t>11.3 Furnace</w:t>
             </w:r>
             <w:r>
               <w:rPr>
@@ -3067,7 +3067,7 @@
                 <w:noProof/>
                 <w:webHidden/>
               </w:rPr>
-              <w:instrText xml:space="preserve"> PAGEREF _Toc25911652 \h </w:instrText>
+              <w:instrText xml:space="preserve"> PAGEREF _Toc25919358 \h </w:instrText>
             </w:r>
             <w:r>
               <w:rPr>
@@ -3109,14 +3109,14 @@
               <w:lang w:val="en-GB" w:eastAsia="en-GB"/>
             </w:rPr>
           </w:pPr>
-          <w:hyperlink w:anchor="_Toc25911653" w:history="1">
+          <w:hyperlink w:anchor="_Toc25919359" w:history="1">
             <w:r>
               <w:rPr>
                 <w:rStyle w:val="Hyperlink"/>
                 <w:noProof/>
                 <w:lang w:val="en-GB"/>
               </w:rPr>
-              <w:t>11.4 Gauge Displays</w:t>
+              <w:t>11.4 Anvil Hammering</w:t>
             </w:r>
             <w:r>
               <w:rPr>
@@ -3137,7 +3137,7 @@
                 <w:noProof/>
                 <w:webHidden/>
               </w:rPr>
-              <w:instrText xml:space="preserve"> PAGEREF _Toc25911653 \h </w:instrText>
+              <w:instrText xml:space="preserve"> PAGEREF _Toc25919359 \h </w:instrText>
             </w:r>
             <w:r>
               <w:rPr>
@@ -3179,14 +3179,14 @@
               <w:lang w:val="en-GB" w:eastAsia="en-GB"/>
             </w:rPr>
           </w:pPr>
-          <w:hyperlink w:anchor="_Toc25911654" w:history="1">
+          <w:hyperlink w:anchor="_Toc25919360" w:history="1">
             <w:r>
               <w:rPr>
                 <w:rStyle w:val="Hyperlink"/>
                 <w:noProof/>
                 <w:lang w:val="en-GB"/>
               </w:rPr>
-              <w:t>11.5 Level Progression</w:t>
+              <w:t>11.5 Gauge Displays</w:t>
             </w:r>
             <w:r>
               <w:rPr>
@@ -3207,7 +3207,7 @@
                 <w:noProof/>
                 <w:webHidden/>
               </w:rPr>
-              <w:instrText xml:space="preserve"> PAGEREF _Toc25911654 \h </w:instrText>
+              <w:instrText xml:space="preserve"> PAGEREF _Toc25919360 \h </w:instrText>
             </w:r>
             <w:r>
               <w:rPr>
@@ -3249,14 +3249,14 @@
               <w:lang w:val="en-GB" w:eastAsia="en-GB"/>
             </w:rPr>
           </w:pPr>
-          <w:hyperlink w:anchor="_Toc25911655" w:history="1">
+          <w:hyperlink w:anchor="_Toc25919361" w:history="1">
             <w:r>
               <w:rPr>
                 <w:rStyle w:val="Hyperlink"/>
                 <w:noProof/>
                 <w:lang w:val="en-GB"/>
               </w:rPr>
-              <w:t>11.6 Menus</w:t>
+              <w:t>11.6 Level Progression</w:t>
             </w:r>
             <w:r>
               <w:rPr>
@@ -3277,7 +3277,7 @@
                 <w:noProof/>
                 <w:webHidden/>
               </w:rPr>
-              <w:instrText xml:space="preserve"> PAGEREF _Toc25911655 \h </w:instrText>
+              <w:instrText xml:space="preserve"> PAGEREF _Toc25919361 \h </w:instrText>
             </w:r>
             <w:r>
               <w:rPr>
@@ -3319,14 +3319,14 @@
               <w:lang w:val="en-GB" w:eastAsia="en-GB"/>
             </w:rPr>
           </w:pPr>
-          <w:hyperlink w:anchor="_Toc25911656" w:history="1">
+          <w:hyperlink w:anchor="_Toc25919362" w:history="1">
             <w:r>
               <w:rPr>
                 <w:rStyle w:val="Hyperlink"/>
                 <w:noProof/>
                 <w:lang w:val="en-GB"/>
               </w:rPr>
-              <w:t>11.7 Difficulty Setting</w:t>
+              <w:t>11.7 Menus</w:t>
             </w:r>
             <w:r>
               <w:rPr>
@@ -3347,7 +3347,7 @@
                 <w:noProof/>
                 <w:webHidden/>
               </w:rPr>
-              <w:instrText xml:space="preserve"> PAGEREF _Toc25911656 \h </w:instrText>
+              <w:instrText xml:space="preserve"> PAGEREF _Toc25919362 \h </w:instrText>
             </w:r>
             <w:r>
               <w:rPr>
@@ -3368,6 +3368,76 @@
                 <w:webHidden/>
               </w:rPr>
               <w:t>46</w:t>
+            </w:r>
+            <w:r>
+              <w:rPr>
+                <w:noProof/>
+                <w:webHidden/>
+              </w:rPr>
+              <w:fldChar w:fldCharType="end"/>
+            </w:r>
+          </w:hyperlink>
+        </w:p>
+        <w:p>
+          <w:pPr>
+            <w:pStyle w:val="TOC2"/>
+            <w:rPr>
+              <w:rFonts w:asciiTheme="minorHAnsi" w:eastAsiaTheme="minorEastAsia" w:hAnsiTheme="minorHAnsi" w:cstheme="minorBidi"/>
+              <w:smallCaps w:val="0"/>
+              <w:noProof/>
+              <w:szCs w:val="22"/>
+              <w:lang w:val="en-GB" w:eastAsia="en-GB"/>
+            </w:rPr>
+          </w:pPr>
+          <w:hyperlink w:anchor="_Toc25919363" w:history="1">
+            <w:r>
+              <w:rPr>
+                <w:rStyle w:val="Hyperlink"/>
+                <w:noProof/>
+                <w:lang w:val="en-GB"/>
+              </w:rPr>
+              <w:t>11.8 Difficulty Setting</w:t>
+            </w:r>
+            <w:r>
+              <w:rPr>
+                <w:noProof/>
+                <w:webHidden/>
+              </w:rPr>
+              <w:tab/>
+            </w:r>
+            <w:r>
+              <w:rPr>
+                <w:noProof/>
+                <w:webHidden/>
+              </w:rPr>
+              <w:fldChar w:fldCharType="begin"/>
+            </w:r>
+            <w:r>
+              <w:rPr>
+                <w:noProof/>
+                <w:webHidden/>
+              </w:rPr>
+              <w:instrText xml:space="preserve"> PAGEREF _Toc25919363 \h </w:instrText>
+            </w:r>
+            <w:r>
+              <w:rPr>
+                <w:noProof/>
+                <w:webHidden/>
+              </w:rPr>
+            </w:r>
+            <w:r>
+              <w:rPr>
+                <w:noProof/>
+                <w:webHidden/>
+              </w:rPr>
+              <w:fldChar w:fldCharType="separate"/>
+            </w:r>
+            <w:r>
+              <w:rPr>
+                <w:noProof/>
+                <w:webHidden/>
+              </w:rPr>
+              <w:t>47</w:t>
             </w:r>
             <w:r>
               <w:rPr>
@@ -3415,7 +3485,7 @@
           <w:lang w:val="en-GB"/>
         </w:rPr>
       </w:pPr>
-      <w:bookmarkStart w:id="1" w:name="_Toc25911613"/>
+      <w:bookmarkStart w:id="1" w:name="_Toc25919319"/>
       <w:r>
         <w:rPr>
           <w:lang w:val="en-GB"/>
@@ -3439,7 +3509,7 @@
           <w:lang w:val="en-GB"/>
         </w:rPr>
       </w:pPr>
-      <w:bookmarkStart w:id="2" w:name="_Toc25911614"/>
+      <w:bookmarkStart w:id="2" w:name="_Toc25919320"/>
       <w:r>
         <w:rPr>
           <w:lang w:val="en-GB"/>
@@ -3510,7 +3580,7 @@
           <w:lang w:val="en-GB"/>
         </w:rPr>
       </w:pPr>
-      <w:bookmarkStart w:id="3" w:name="_Toc25911615"/>
+      <w:bookmarkStart w:id="3" w:name="_Toc25919321"/>
       <w:r>
         <w:rPr>
           <w:lang w:val="en-GB"/>
@@ -3570,7 +3640,7 @@
           <w:lang w:val="en-GB"/>
         </w:rPr>
       </w:pPr>
-      <w:bookmarkStart w:id="4" w:name="_Toc25911616"/>
+      <w:bookmarkStart w:id="4" w:name="_Toc25919322"/>
       <w:r>
         <w:rPr>
           <w:lang w:val="en-GB"/>
@@ -3621,7 +3691,7 @@
           <w:lang w:val="en-GB"/>
         </w:rPr>
       </w:pPr>
-      <w:bookmarkStart w:id="5" w:name="_Toc25911617"/>
+      <w:bookmarkStart w:id="5" w:name="_Toc25919323"/>
       <w:r>
         <w:rPr>
           <w:lang w:val="en-GB"/>
@@ -3645,7 +3715,7 @@
           <w:lang w:val="en-GB"/>
         </w:rPr>
       </w:pPr>
-      <w:bookmarkStart w:id="6" w:name="_Toc25911618"/>
+      <w:bookmarkStart w:id="6" w:name="_Toc25919324"/>
       <w:r>
         <w:rPr>
           <w:lang w:val="en-GB"/>
@@ -3728,7 +3798,7 @@
           <w:lang w:val="en-GB"/>
         </w:rPr>
       </w:pPr>
-      <w:bookmarkStart w:id="7" w:name="_Toc25911619"/>
+      <w:bookmarkStart w:id="7" w:name="_Toc25919325"/>
       <w:r>
         <w:rPr>
           <w:lang w:val="en-GB"/>
@@ -3867,7 +3937,7 @@
           <w:lang w:val="en-GB"/>
         </w:rPr>
       </w:pPr>
-      <w:bookmarkStart w:id="8" w:name="_Toc25911620"/>
+      <w:bookmarkStart w:id="8" w:name="_Toc25919326"/>
       <w:r>
         <w:rPr>
           <w:lang w:val="en-GB"/>
@@ -4021,7 +4091,7 @@
           <w:lang w:val="en-GB"/>
         </w:rPr>
       </w:pPr>
-      <w:bookmarkStart w:id="9" w:name="_Toc25911621"/>
+      <w:bookmarkStart w:id="9" w:name="_Toc25919327"/>
       <w:r>
         <w:rPr>
           <w:lang w:val="en-GB"/>
@@ -4214,7 +4284,7 @@
           <w:lang w:val="en-GB"/>
         </w:rPr>
       </w:pPr>
-      <w:bookmarkStart w:id="10" w:name="_Toc25911622"/>
+      <w:bookmarkStart w:id="10" w:name="_Toc25919328"/>
       <w:r>
         <w:rPr>
           <w:lang w:val="en-GB"/>
@@ -5587,7 +5657,7 @@
           <w:lang w:val="en-GB"/>
         </w:rPr>
       </w:pPr>
-      <w:bookmarkStart w:id="11" w:name="_Toc25911623"/>
+      <w:bookmarkStart w:id="11" w:name="_Toc25919329"/>
       <w:r>
         <w:rPr>
           <w:lang w:val="en-GB"/>
@@ -5613,7 +5683,7 @@
         </w:rPr>
       </w:pPr>
       <w:bookmarkStart w:id="12" w:name="_Toc25338539"/>
-      <w:bookmarkStart w:id="13" w:name="_Toc25911624"/>
+      <w:bookmarkStart w:id="13" w:name="_Toc25919330"/>
       <w:r>
         <w:rPr>
           <w:lang w:val="en-GB"/>
@@ -5675,7 +5745,7 @@
         </w:rPr>
       </w:pPr>
       <w:bookmarkStart w:id="14" w:name="_Toc25338540"/>
-      <w:bookmarkStart w:id="15" w:name="_Toc25911625"/>
+      <w:bookmarkStart w:id="15" w:name="_Toc25919331"/>
       <w:r>
         <w:rPr>
           <w:lang w:val="en-GB"/>
@@ -6010,7 +6080,7 @@
         </w:rPr>
       </w:pPr>
       <w:bookmarkStart w:id="16" w:name="_Toc25338541"/>
-      <w:bookmarkStart w:id="17" w:name="_Toc25911626"/>
+      <w:bookmarkStart w:id="17" w:name="_Toc25919332"/>
       <w:r>
         <w:rPr>
           <w:lang w:val="en-GB"/>
@@ -6070,7 +6140,7 @@
         </w:rPr>
       </w:pPr>
       <w:bookmarkStart w:id="18" w:name="_Toc25338542"/>
-      <w:bookmarkStart w:id="19" w:name="_Toc25911627"/>
+      <w:bookmarkStart w:id="19" w:name="_Toc25919333"/>
       <w:r>
         <w:rPr>
           <w:lang w:val="en-GB"/>
@@ -6193,7 +6263,7 @@
         </w:rPr>
       </w:pPr>
       <w:bookmarkStart w:id="21" w:name="_Toc25338544"/>
-      <w:bookmarkStart w:id="22" w:name="_Toc25911628"/>
+      <w:bookmarkStart w:id="22" w:name="_Toc25919334"/>
       <w:r>
         <w:rPr>
           <w:lang w:val="en-GB"/>
@@ -6432,7 +6502,7 @@
         </w:rPr>
       </w:pPr>
       <w:bookmarkStart w:id="23" w:name="_Toc25338545"/>
-      <w:bookmarkStart w:id="24" w:name="_Toc25911629"/>
+      <w:bookmarkStart w:id="24" w:name="_Toc25919335"/>
       <w:r>
         <w:rPr>
           <w:lang w:val="en-GB"/>
@@ -6980,7 +7050,7 @@
         </w:rPr>
       </w:pPr>
       <w:bookmarkStart w:id="25" w:name="_Toc25338546"/>
-      <w:bookmarkStart w:id="26" w:name="_Toc25911630"/>
+      <w:bookmarkStart w:id="26" w:name="_Toc25919336"/>
       <w:r>
         <w:rPr>
           <w:lang w:val="en-GB"/>
@@ -7162,7 +7232,7 @@
         </w:rPr>
       </w:pPr>
       <w:bookmarkStart w:id="27" w:name="_Toc25338547"/>
-      <w:bookmarkStart w:id="28" w:name="_Toc25911631"/>
+      <w:bookmarkStart w:id="28" w:name="_Toc25919337"/>
       <w:r>
         <w:rPr>
           <w:lang w:val="en-GB"/>
@@ -7426,7 +7496,7 @@
         </w:rPr>
       </w:pPr>
       <w:bookmarkStart w:id="29" w:name="_Toc25338548"/>
-      <w:bookmarkStart w:id="30" w:name="_Toc25911632"/>
+      <w:bookmarkStart w:id="30" w:name="_Toc25919338"/>
       <w:r>
         <w:rPr>
           <w:lang w:val="en-GB"/>
@@ -7451,7 +7521,7 @@
           <w:lang w:val="en-GB"/>
         </w:rPr>
       </w:pPr>
-      <w:bookmarkStart w:id="31" w:name="_Toc25911633"/>
+      <w:bookmarkStart w:id="31" w:name="_Toc25919339"/>
       <w:r>
         <w:rPr>
           <w:lang w:val="en-GB"/>
@@ -7939,7 +8009,7 @@
           <w:lang w:val="en-GB"/>
         </w:rPr>
       </w:pPr>
-      <w:bookmarkStart w:id="32" w:name="_Toc25911634"/>
+      <w:bookmarkStart w:id="32" w:name="_Toc25919340"/>
       <w:r>
         <w:rPr>
           <w:lang w:val="en-GB"/>
@@ -8225,7 +8295,7 @@
           <w:lang w:val="en-GB"/>
         </w:rPr>
       </w:pPr>
-      <w:bookmarkStart w:id="33" w:name="_Toc25911635"/>
+      <w:bookmarkStart w:id="33" w:name="_Toc25919341"/>
       <w:r>
         <w:rPr>
           <w:lang w:val="en-GB"/>
@@ -8337,7 +8407,7 @@
           <w:lang w:val="en-GB"/>
         </w:rPr>
       </w:pPr>
-      <w:bookmarkStart w:id="34" w:name="_Toc25911636"/>
+      <w:bookmarkStart w:id="34" w:name="_Toc25919342"/>
       <w:r>
         <w:rPr>
           <w:lang w:val="en-GB"/>
@@ -8381,7 +8451,7 @@
           <w:lang w:val="en-GB"/>
         </w:rPr>
       </w:pPr>
-      <w:bookmarkStart w:id="35" w:name="_Toc25911637"/>
+      <w:bookmarkStart w:id="35" w:name="_Toc25919343"/>
       <w:r>
         <w:rPr>
           <w:lang w:val="en-GB"/>
@@ -8682,7 +8752,7 @@
           <w:lang w:val="en-GB"/>
         </w:rPr>
       </w:pPr>
-      <w:bookmarkStart w:id="36" w:name="_Toc25911638"/>
+      <w:bookmarkStart w:id="36" w:name="_Toc25919344"/>
       <w:r>
         <w:rPr>
           <w:lang w:val="en-GB"/>
@@ -8729,7 +8799,7 @@
         </w:rPr>
       </w:pPr>
       <w:bookmarkStart w:id="37" w:name="_Toc25338549"/>
-      <w:bookmarkStart w:id="38" w:name="_Toc25911639"/>
+      <w:bookmarkStart w:id="38" w:name="_Toc25919345"/>
       <w:r>
         <w:rPr>
           <w:lang w:val="en-GB"/>
@@ -8754,7 +8824,7 @@
           <w:lang w:val="en-GB"/>
         </w:rPr>
       </w:pPr>
-      <w:bookmarkStart w:id="39" w:name="_Toc25911640"/>
+      <w:bookmarkStart w:id="39" w:name="_Toc25919346"/>
       <w:r>
         <w:rPr>
           <w:lang w:val="en-GB"/>
@@ -8787,7 +8857,7 @@
           <w:lang w:val="en-GB"/>
         </w:rPr>
       </w:pPr>
-      <w:bookmarkStart w:id="40" w:name="_Toc25911641"/>
+      <w:bookmarkStart w:id="40" w:name="_Toc25919347"/>
       <w:r>
         <w:rPr>
           <w:lang w:val="en-GB"/>
@@ -8819,7 +8889,7 @@
           <w:lang w:val="en-GB"/>
         </w:rPr>
       </w:pPr>
-      <w:bookmarkStart w:id="41" w:name="_Toc25911642"/>
+      <w:bookmarkStart w:id="41" w:name="_Toc25919348"/>
       <w:r>
         <w:rPr>
           <w:lang w:val="en-GB"/>
@@ -8898,7 +8968,7 @@
           <w:lang w:val="en-GB"/>
         </w:rPr>
       </w:pPr>
-      <w:bookmarkStart w:id="43" w:name="_Toc25911643"/>
+      <w:bookmarkStart w:id="43" w:name="_Toc25919349"/>
       <w:r>
         <w:rPr>
           <w:lang w:val="en-GB"/>
@@ -9647,7 +9717,7 @@
           <w:lang w:val="en-GB"/>
         </w:rPr>
       </w:pPr>
-      <w:bookmarkStart w:id="44" w:name="_Toc25911644"/>
+      <w:bookmarkStart w:id="44" w:name="_Toc25919350"/>
       <w:r>
         <w:rPr>
           <w:lang w:val="en-GB"/>
@@ -10022,13 +10092,80 @@
       <w:r>
         <w:rPr>
           <w:noProof/>
+        </w:rPr>
+        <w:lastRenderedPageBreak/>
+        <w:drawing>
+          <wp:anchor distT="0" distB="0" distL="114300" distR="114300" simplePos="0" relativeHeight="251709952" behindDoc="0" locked="0" layoutInCell="1" allowOverlap="1" wp14:anchorId="163311CE" wp14:editId="124FD6D2">
+            <wp:simplePos x="0" y="0"/>
+            <wp:positionH relativeFrom="column">
+              <wp:posOffset>4250773</wp:posOffset>
+            </wp:positionH>
+            <wp:positionV relativeFrom="paragraph">
+              <wp:posOffset>55649</wp:posOffset>
+            </wp:positionV>
+            <wp:extent cx="3716655" cy="2410460"/>
+            <wp:effectExtent l="0" t="0" r="0" b="0"/>
+            <wp:wrapSquare wrapText="bothSides"/>
+            <wp:docPr id="33" name="Picture 33"/>
+            <wp:cNvGraphicFramePr>
+              <a:graphicFrameLocks xmlns:a="http://schemas.openxmlformats.org/drawingml/2006/main" noChangeAspect="1"/>
+            </wp:cNvGraphicFramePr>
+            <a:graphic xmlns:a="http://schemas.openxmlformats.org/drawingml/2006/main">
+              <a:graphicData uri="http://schemas.openxmlformats.org/drawingml/2006/picture">
+                <pic:pic xmlns:pic="http://schemas.openxmlformats.org/drawingml/2006/picture">
+                  <pic:nvPicPr>
+                    <pic:cNvPr id="1" name=""/>
+                    <pic:cNvPicPr/>
+                  </pic:nvPicPr>
+                  <pic:blipFill rotWithShape="1">
+                    <a:blip r:embed="rId39">
+                      <a:extLst>
+                        <a:ext uri="{28A0092B-C50C-407E-A947-70E740481C1C}">
+                          <a14:useLocalDpi xmlns:a14="http://schemas.microsoft.com/office/drawing/2010/main" val="0"/>
+                        </a:ext>
+                      </a:extLst>
+                    </a:blip>
+                    <a:srcRect l="26696" t="27962" r="28134" b="19956"/>
+                    <a:stretch/>
+                  </pic:blipFill>
+                  <pic:spPr bwMode="auto">
+                    <a:xfrm>
+                      <a:off x="0" y="0"/>
+                      <a:ext cx="3716655" cy="2410460"/>
+                    </a:xfrm>
+                    <a:prstGeom prst="rect">
+                      <a:avLst/>
+                    </a:prstGeom>
+                    <a:ln>
+                      <a:noFill/>
+                    </a:ln>
+                    <a:extLst>
+                      <a:ext uri="{53640926-AAD7-44D8-BBD7-CCE9431645EC}">
+                        <a14:shadowObscured xmlns:a14="http://schemas.microsoft.com/office/drawing/2010/main"/>
+                      </a:ext>
+                    </a:extLst>
+                  </pic:spPr>
+                </pic:pic>
+              </a:graphicData>
+            </a:graphic>
+            <wp14:sizeRelH relativeFrom="margin">
+              <wp14:pctWidth>0</wp14:pctWidth>
+            </wp14:sizeRelH>
+            <wp14:sizeRelV relativeFrom="margin">
+              <wp14:pctHeight>0</wp14:pctHeight>
+            </wp14:sizeRelV>
+          </wp:anchor>
+        </w:drawing>
+      </w:r>
+      <w:r>
+        <w:rPr>
+          <w:noProof/>
           <w:sz w:val="40"/>
           <w:szCs w:val="40"/>
           <w:lang w:val="en-GB"/>
         </w:rPr>
-        <w:lastRenderedPageBreak/>
         <w:drawing>
-          <wp:inline distT="0" distB="0" distL="0" distR="0" wp14:anchorId="1C2563E6" wp14:editId="3581AABE">
+          <wp:inline distT="0" distB="0" distL="0" distR="0" wp14:anchorId="1C2563E6" wp14:editId="2554EF85">
             <wp:extent cx="3535516" cy="2413000"/>
             <wp:effectExtent l="0" t="0" r="0" b="0"/>
             <wp:docPr id="21" name="Picture 21"/>
@@ -10045,7 +10182,7 @@
                     </pic:cNvPicPr>
                   </pic:nvPicPr>
                   <pic:blipFill>
-                    <a:blip r:embed="rId39" cstate="print">
+                    <a:blip r:embed="rId40" cstate="print">
                       <a:extLst>
                         <a:ext uri="{28A0092B-C50C-407E-A947-70E740481C1C}">
                           <a14:useLocalDpi xmlns:a14="http://schemas.microsoft.com/office/drawing/2010/main" val="0"/>
@@ -10060,7 +10197,7 @@
                   <pic:spPr bwMode="auto">
                     <a:xfrm>
                       <a:off x="0" y="0"/>
-                      <a:ext cx="3561244" cy="2430560"/>
+                      <a:ext cx="3535516" cy="2413000"/>
                     </a:xfrm>
                     <a:prstGeom prst="rect">
                       <a:avLst/>
@@ -10084,6 +10221,8 @@
         </w:rPr>
         <w:br w:type="page"/>
       </w:r>
+      <w:bookmarkStart w:id="45" w:name="_GoBack"/>
+      <w:bookmarkEnd w:id="45"/>
     </w:p>
     <w:p>
       <w:pPr>
@@ -10093,7 +10232,7 @@
           <w:lang w:val="en-GB"/>
         </w:rPr>
       </w:pPr>
-      <w:bookmarkStart w:id="45" w:name="_Toc25911645"/>
+      <w:bookmarkStart w:id="46" w:name="_Toc25919351"/>
       <w:r>
         <w:rPr>
           <w:szCs w:val="40"/>
@@ -10109,7 +10248,7 @@
         </w:rPr>
         <w:t>Storyboards</w:t>
       </w:r>
-      <w:bookmarkEnd w:id="45"/>
+      <w:bookmarkEnd w:id="46"/>
     </w:p>
     <w:p>
       <w:pPr>
@@ -10156,7 +10295,7 @@
                     </pic:cNvPicPr>
                   </pic:nvPicPr>
                   <pic:blipFill>
-                    <a:blip r:embed="rId40" cstate="print">
+                    <a:blip r:embed="rId41" cstate="print">
                       <a:extLst>
                         <a:ext uri="{28A0092B-C50C-407E-A947-70E740481C1C}">
                           <a14:useLocalDpi xmlns:a14="http://schemas.microsoft.com/office/drawing/2010/main" val="0"/>
@@ -10202,7 +10341,7 @@
           <w:lang w:val="en-GB"/>
         </w:rPr>
       </w:pPr>
-      <w:bookmarkStart w:id="46" w:name="_Toc25911646"/>
+      <w:bookmarkStart w:id="47" w:name="_Toc25919352"/>
       <w:r>
         <w:rPr>
           <w:lang w:val="en-GB"/>
@@ -10217,7 +10356,7 @@
         <w:t>Colour Palette Design</w:t>
       </w:r>
       <w:bookmarkEnd w:id="42"/>
-      <w:bookmarkEnd w:id="46"/>
+      <w:bookmarkEnd w:id="47"/>
     </w:p>
     <w:p>
       <w:pPr>
@@ -10227,7 +10366,7 @@
           <w:lang w:val="en-GB"/>
         </w:rPr>
       </w:pPr>
-      <w:bookmarkStart w:id="47" w:name="_Toc25911647"/>
+      <w:bookmarkStart w:id="48" w:name="_Toc25919353"/>
       <w:r>
         <w:rPr>
           <w:lang w:val="en-GB"/>
@@ -10240,7 +10379,7 @@
         </w:rPr>
         <w:t>Main Colour Palette</w:t>
       </w:r>
-      <w:bookmarkEnd w:id="47"/>
+      <w:bookmarkEnd w:id="48"/>
     </w:p>
     <w:p>
       <w:pPr>
@@ -10299,7 +10438,7 @@
                     <pic:cNvPicPr/>
                   </pic:nvPicPr>
                   <pic:blipFill rotWithShape="1">
-                    <a:blip r:embed="rId41">
+                    <a:blip r:embed="rId42">
                       <a:extLst>
                         <a:ext uri="{28A0092B-C50C-407E-A947-70E740481C1C}">
                           <a14:useLocalDpi xmlns:a14="http://schemas.microsoft.com/office/drawing/2010/main" val="0"/>
@@ -10367,7 +10506,7 @@
                     <pic:cNvPicPr/>
                   </pic:nvPicPr>
                   <pic:blipFill rotWithShape="1">
-                    <a:blip r:embed="rId42">
+                    <a:blip r:embed="rId43">
                       <a:extLst>
                         <a:ext uri="{28A0092B-C50C-407E-A947-70E740481C1C}">
                           <a14:useLocalDpi xmlns:a14="http://schemas.microsoft.com/office/drawing/2010/main" val="0"/>
@@ -10533,7 +10672,7 @@
                     <pic:cNvPicPr/>
                   </pic:nvPicPr>
                   <pic:blipFill rotWithShape="1">
-                    <a:blip r:embed="rId43">
+                    <a:blip r:embed="rId44">
                       <a:extLst>
                         <a:ext uri="{28A0092B-C50C-407E-A947-70E740481C1C}">
                           <a14:useLocalDpi xmlns:a14="http://schemas.microsoft.com/office/drawing/2010/main" val="0"/>
@@ -10693,7 +10832,7 @@
           <w:lang w:val="en-GB"/>
         </w:rPr>
       </w:pPr>
-      <w:bookmarkStart w:id="48" w:name="_Toc25911648"/>
+      <w:bookmarkStart w:id="49" w:name="_Toc25919354"/>
       <w:r>
         <w:rPr>
           <w:rFonts w:ascii="Verdana" w:hAnsi="Verdana"/>
@@ -10717,7 +10856,7 @@
             <wp:effectExtent l="0" t="0" r="0" b="1270"/>
             <wp:wrapSquare wrapText="bothSides"/>
             <wp:docPr id="3" name="Picture 3">
-              <a:hlinkClick xmlns:a="http://schemas.openxmlformats.org/drawingml/2006/main" r:id="rId44"/>
+              <a:hlinkClick xmlns:a="http://schemas.openxmlformats.org/drawingml/2006/main" r:id="rId45"/>
             </wp:docPr>
             <wp:cNvGraphicFramePr>
               <a:graphicFrameLocks xmlns:a="http://schemas.openxmlformats.org/drawingml/2006/main" noChangeAspect="1"/>
@@ -10727,14 +10866,14 @@
                 <pic:pic xmlns:pic="http://schemas.openxmlformats.org/drawingml/2006/picture">
                   <pic:nvPicPr>
                     <pic:cNvPr id="0" name="Picture 1">
-                      <a:hlinkClick r:id="rId44"/>
+                      <a:hlinkClick r:id="rId45"/>
                     </pic:cNvPr>
                     <pic:cNvPicPr>
                       <a:picLocks noChangeAspect="1" noChangeArrowheads="1"/>
                     </pic:cNvPicPr>
                   </pic:nvPicPr>
                   <pic:blipFill>
-                    <a:blip r:embed="rId45" cstate="print">
+                    <a:blip r:embed="rId46" cstate="print">
                       <a:extLst>
                         <a:ext uri="{28A0092B-C50C-407E-A947-70E740481C1C}">
                           <a14:useLocalDpi xmlns:a14="http://schemas.microsoft.com/office/drawing/2010/main" val="0"/>
@@ -10783,7 +10922,7 @@
         </w:rPr>
         <w:t>Heated Steel/Metal Colours</w:t>
       </w:r>
-      <w:bookmarkEnd w:id="48"/>
+      <w:bookmarkEnd w:id="49"/>
     </w:p>
     <w:p>
       <w:pPr>
@@ -11084,7 +11223,7 @@
           <w:lang w:val="en-GB"/>
         </w:rPr>
       </w:pPr>
-      <w:bookmarkStart w:id="49" w:name="_Toc25911649"/>
+      <w:bookmarkStart w:id="50" w:name="_Toc25919355"/>
       <w:r>
         <w:rPr>
           <w:lang w:val="en-GB"/>
@@ -11098,8 +11237,6 @@
         </w:rPr>
         <w:t>Mechanics Designs</w:t>
       </w:r>
-      <w:bookmarkStart w:id="50" w:name="_GoBack"/>
-      <w:bookmarkEnd w:id="49"/>
       <w:bookmarkEnd w:id="50"/>
     </w:p>
     <w:p>
@@ -11110,7 +11247,7 @@
           <w:lang w:val="en-GB"/>
         </w:rPr>
       </w:pPr>
-      <w:bookmarkStart w:id="51" w:name="_Toc25911650"/>
+      <w:bookmarkStart w:id="51" w:name="_Toc25919356"/>
       <w:r>
         <w:rPr>
           <w:noProof/>
@@ -11139,7 +11276,7 @@
                     <pic:cNvPicPr/>
                   </pic:nvPicPr>
                   <pic:blipFill rotWithShape="1">
-                    <a:blip r:embed="rId46">
+                    <a:blip r:embed="rId47">
                       <a:extLst>
                         <a:ext uri="{28A0092B-C50C-407E-A947-70E740481C1C}">
                           <a14:useLocalDpi xmlns:a14="http://schemas.microsoft.com/office/drawing/2010/main" val="0"/>
@@ -11184,6 +11321,7 @@
         </w:rPr>
         <w:t>11.1 Gameplay Loop</w:t>
       </w:r>
+      <w:bookmarkEnd w:id="51"/>
     </w:p>
     <w:p>
       <w:pPr>
@@ -11274,6 +11412,7 @@
           <w:lang w:val="en-GB"/>
         </w:rPr>
       </w:pPr>
+      <w:bookmarkStart w:id="52" w:name="_Toc25919357"/>
       <w:r>
         <w:rPr>
           <w:lang w:val="en-GB"/>
@@ -11292,7 +11431,7 @@
         </w:rPr>
         <w:t xml:space="preserve"> Interaction</w:t>
       </w:r>
-      <w:bookmarkEnd w:id="51"/>
+      <w:bookmarkEnd w:id="52"/>
     </w:p>
     <w:p>
       <w:pPr>
@@ -11333,7 +11472,7 @@
                     </pic:cNvPicPr>
                   </pic:nvPicPr>
                   <pic:blipFill rotWithShape="1">
-                    <a:blip r:embed="rId47">
+                    <a:blip r:embed="rId48">
                       <a:extLst>
                         <a:ext uri="{28A0092B-C50C-407E-A947-70E740481C1C}">
                           <a14:useLocalDpi xmlns:a14="http://schemas.microsoft.com/office/drawing/2010/main" val="0"/>
@@ -11385,7 +11524,7 @@
           <w:lang w:val="en-GB"/>
         </w:rPr>
       </w:pPr>
-      <w:bookmarkStart w:id="52" w:name="_Toc25911651"/>
+      <w:bookmarkStart w:id="53" w:name="_Toc25919358"/>
       <w:r>
         <w:rPr>
           <w:lang w:val="en-GB"/>
@@ -11405,7 +11544,7 @@
         </w:rPr>
         <w:t xml:space="preserve"> Furnace</w:t>
       </w:r>
-      <w:bookmarkEnd w:id="52"/>
+      <w:bookmarkEnd w:id="53"/>
     </w:p>
     <w:p>
       <w:pPr>
@@ -11446,7 +11585,7 @@
                     </pic:cNvPicPr>
                   </pic:nvPicPr>
                   <pic:blipFill rotWithShape="1">
-                    <a:blip r:embed="rId48">
+                    <a:blip r:embed="rId49">
                       <a:extLst>
                         <a:ext uri="{28A0092B-C50C-407E-A947-70E740481C1C}">
                           <a14:useLocalDpi xmlns:a14="http://schemas.microsoft.com/office/drawing/2010/main" val="0"/>
@@ -11498,7 +11637,7 @@
           <w:lang w:val="en-GB"/>
         </w:rPr>
       </w:pPr>
-      <w:bookmarkStart w:id="53" w:name="_Toc25911652"/>
+      <w:bookmarkStart w:id="54" w:name="_Toc25919359"/>
       <w:r>
         <w:rPr>
           <w:lang w:val="en-GB"/>
@@ -11518,7 +11657,7 @@
         </w:rPr>
         <w:t xml:space="preserve"> Anvil Hammering</w:t>
       </w:r>
-      <w:bookmarkEnd w:id="53"/>
+      <w:bookmarkEnd w:id="54"/>
     </w:p>
     <w:p>
       <w:pPr>
@@ -11557,7 +11696,7 @@
                     </pic:cNvPicPr>
                   </pic:nvPicPr>
                   <pic:blipFill rotWithShape="1">
-                    <a:blip r:embed="rId49">
+                    <a:blip r:embed="rId50">
                       <a:extLst>
                         <a:ext uri="{28A0092B-C50C-407E-A947-70E740481C1C}">
                           <a14:useLocalDpi xmlns:a14="http://schemas.microsoft.com/office/drawing/2010/main" val="0"/>
@@ -11612,7 +11751,7 @@
           <w:lang w:val="en-GB"/>
         </w:rPr>
       </w:pPr>
-      <w:bookmarkStart w:id="54" w:name="_Toc25911653"/>
+      <w:bookmarkStart w:id="55" w:name="_Toc25919360"/>
       <w:r>
         <w:rPr>
           <w:lang w:val="en-GB"/>
@@ -11638,7 +11777,7 @@
         </w:rPr>
         <w:t>Gauge Displays</w:t>
       </w:r>
-      <w:bookmarkEnd w:id="54"/>
+      <w:bookmarkEnd w:id="55"/>
     </w:p>
     <w:p>
       <w:pPr>
@@ -11678,7 +11817,7 @@
                     </pic:cNvPicPr>
                   </pic:nvPicPr>
                   <pic:blipFill rotWithShape="1">
-                    <a:blip r:embed="rId50">
+                    <a:blip r:embed="rId51">
                       <a:extLst>
                         <a:ext uri="{28A0092B-C50C-407E-A947-70E740481C1C}">
                           <a14:useLocalDpi xmlns:a14="http://schemas.microsoft.com/office/drawing/2010/main" val="0"/>
@@ -11730,7 +11869,7 @@
           <w:lang w:val="en-GB"/>
         </w:rPr>
       </w:pPr>
-      <w:bookmarkStart w:id="55" w:name="_Toc25911654"/>
+      <w:bookmarkStart w:id="56" w:name="_Toc25919361"/>
       <w:r>
         <w:rPr>
           <w:lang w:val="en-GB"/>
@@ -11750,7 +11889,7 @@
         </w:rPr>
         <w:t xml:space="preserve"> Level Progression</w:t>
       </w:r>
-      <w:bookmarkEnd w:id="55"/>
+      <w:bookmarkEnd w:id="56"/>
     </w:p>
     <w:p>
       <w:pPr>
@@ -11793,7 +11932,7 @@
                     </pic:cNvPicPr>
                   </pic:nvPicPr>
                   <pic:blipFill rotWithShape="1">
-                    <a:blip r:embed="rId51">
+                    <a:blip r:embed="rId52">
                       <a:extLst>
                         <a:ext uri="{28A0092B-C50C-407E-A947-70E740481C1C}">
                           <a14:useLocalDpi xmlns:a14="http://schemas.microsoft.com/office/drawing/2010/main" val="0"/>
@@ -11842,7 +11981,7 @@
           <w:lang w:val="en-GB"/>
         </w:rPr>
       </w:pPr>
-      <w:bookmarkStart w:id="56" w:name="_Toc25911655"/>
+      <w:bookmarkStart w:id="57" w:name="_Toc25919362"/>
       <w:r>
         <w:rPr>
           <w:lang w:val="en-GB"/>
@@ -11862,7 +12001,7 @@
         </w:rPr>
         <w:t xml:space="preserve"> Menus</w:t>
       </w:r>
-      <w:bookmarkEnd w:id="56"/>
+      <w:bookmarkEnd w:id="57"/>
     </w:p>
     <w:p>
       <w:pPr>
@@ -11903,7 +12042,7 @@
                     </pic:cNvPicPr>
                   </pic:nvPicPr>
                   <pic:blipFill rotWithShape="1">
-                    <a:blip r:embed="rId52">
+                    <a:blip r:embed="rId53">
                       <a:extLst>
                         <a:ext uri="{28A0092B-C50C-407E-A947-70E740481C1C}">
                           <a14:useLocalDpi xmlns:a14="http://schemas.microsoft.com/office/drawing/2010/main" val="0"/>
@@ -11955,7 +12094,7 @@
           <w:lang w:val="en-GB"/>
         </w:rPr>
       </w:pPr>
-      <w:bookmarkStart w:id="57" w:name="_Toc25911656"/>
+      <w:bookmarkStart w:id="58" w:name="_Toc25919363"/>
       <w:r>
         <w:rPr>
           <w:lang w:val="en-GB"/>
@@ -11981,7 +12120,7 @@
         </w:rPr>
         <w:t>Difficulty Setting</w:t>
       </w:r>
-      <w:bookmarkEnd w:id="57"/>
+      <w:bookmarkEnd w:id="58"/>
     </w:p>
     <w:p>
       <w:pPr>
@@ -12021,7 +12160,7 @@
                     </pic:cNvPicPr>
                   </pic:nvPicPr>
                   <pic:blipFill rotWithShape="1">
-                    <a:blip r:embed="rId53">
+                    <a:blip r:embed="rId54">
                       <a:extLst>
                         <a:ext uri="{28A0092B-C50C-407E-A947-70E740481C1C}">
                           <a14:useLocalDpi xmlns:a14="http://schemas.microsoft.com/office/drawing/2010/main" val="0"/>
@@ -12076,7 +12215,7 @@
       </w:pPr>
     </w:p>
     <w:sectPr>
-      <w:footerReference w:type="even" r:id="rId54"/>
+      <w:footerReference w:type="even" r:id="rId55"/>
       <w:pgSz w:w="12240" w:h="15840"/>
       <w:pgMar w:top="1440" w:right="1800" w:bottom="1440" w:left="1800" w:header="720" w:footer="720" w:gutter="0"/>
       <w:cols w:space="720"/>
@@ -14806,6 +14945,7 @@
   <w:rsids>
     <w:rsidRoot w:val="00752E4E"/>
     <w:rsid w:val="00366B44"/>
+    <w:rsid w:val="00485FC2"/>
     <w:rsid w:val="005B61C0"/>
     <w:rsid w:val="00752E4E"/>
     <w:rsid w:val="00A612F0"/>
@@ -15577,7 +15717,7 @@
 </file>
 
 <file path=customXml/itemProps1.xml><?xml version="1.0" encoding="utf-8"?>
-<ds:datastoreItem xmlns:ds="http://schemas.openxmlformats.org/officeDocument/2006/customXml" ds:itemID="{9D2486CE-5527-4B3C-95B7-DCA98BDF006E}">
+<ds:datastoreItem xmlns:ds="http://schemas.openxmlformats.org/officeDocument/2006/customXml" ds:itemID="{BBCA04F9-3BB3-4BBC-A230-83D7C5039F6E}">
   <ds:schemaRefs>
     <ds:schemaRef ds:uri="http://schemas.openxmlformats.org/officeDocument/2006/bibliography"/>
   </ds:schemaRefs>

</xml_diff>

<commit_message>
Fixed formatting issues with UI section
</commit_message>
<xml_diff>
--- a/Project Hephaestus Design Document.docx
+++ b/Project Hephaestus Design Document.docx
@@ -9661,7 +9661,7 @@
         </w:rPr>
         <w:lastRenderedPageBreak/>
         <w:drawing>
-          <wp:inline distT="0" distB="0" distL="0" distR="0" wp14:anchorId="5D9E5318" wp14:editId="4F9326B3">
+          <wp:inline distT="0" distB="0" distL="0" distR="0" wp14:anchorId="5D9E5318" wp14:editId="3CB6FE80">
             <wp:extent cx="3115573" cy="4511040"/>
             <wp:effectExtent l="704850" t="0" r="675640" b="0"/>
             <wp:docPr id="14" name="Picture 14"/>
@@ -9693,7 +9693,7 @@
                   <pic:spPr bwMode="auto">
                     <a:xfrm rot="16200000">
                       <a:off x="0" y="0"/>
-                      <a:ext cx="3133344" cy="4536770"/>
+                      <a:ext cx="3115573" cy="4511040"/>
                     </a:xfrm>
                     <a:prstGeom prst="rect">
                       <a:avLst/>
@@ -9752,9 +9752,17 @@
           <w:lang w:val="en-GB"/>
         </w:rPr>
         <w:drawing>
-          <wp:inline distT="0" distB="0" distL="0" distR="0" wp14:anchorId="340AE433" wp14:editId="5B40844E">
-            <wp:extent cx="3995488" cy="2768600"/>
+          <wp:anchor distT="0" distB="0" distL="114300" distR="114300" simplePos="0" relativeHeight="251648512" behindDoc="0" locked="0" layoutInCell="1" allowOverlap="1" wp14:anchorId="340AE433" wp14:editId="03874822">
+            <wp:simplePos x="0" y="0"/>
+            <wp:positionH relativeFrom="column">
+              <wp:posOffset>201881</wp:posOffset>
+            </wp:positionH>
+            <wp:positionV relativeFrom="paragraph">
+              <wp:posOffset>104973</wp:posOffset>
+            </wp:positionV>
+            <wp:extent cx="3995420" cy="2768600"/>
             <wp:effectExtent l="0" t="0" r="0" b="0"/>
+            <wp:wrapSquare wrapText="bothSides"/>
             <wp:docPr id="16" name="Picture 16"/>
             <wp:cNvGraphicFramePr>
               <a:graphicFrameLocks xmlns:a="http://schemas.openxmlformats.org/drawingml/2006/main" noChangeAspect="1"/>
@@ -9784,7 +9792,7 @@
                   <pic:spPr bwMode="auto">
                     <a:xfrm rot="10800000">
                       <a:off x="0" y="0"/>
-                      <a:ext cx="4003331" cy="2774035"/>
+                      <a:ext cx="3995420" cy="2768600"/>
                     </a:xfrm>
                     <a:prstGeom prst="rect">
                       <a:avLst/>
@@ -9797,7 +9805,7 @@
                 </pic:pic>
               </a:graphicData>
             </a:graphic>
-          </wp:inline>
+          </wp:anchor>
         </w:drawing>
       </w:r>
     </w:p>
@@ -9809,6 +9817,24 @@
           <w:lang w:val="en-GB"/>
         </w:rPr>
       </w:pPr>
+    </w:p>
+    <w:p>
+      <w:pPr>
+        <w:jc w:val="left"/>
+        <w:rPr>
+          <w:sz w:val="40"/>
+          <w:szCs w:val="40"/>
+          <w:lang w:val="en-GB"/>
+        </w:rPr>
+      </w:pPr>
+      <w:r>
+        <w:rPr>
+          <w:sz w:val="40"/>
+          <w:szCs w:val="40"/>
+          <w:lang w:val="en-GB"/>
+        </w:rPr>
+        <w:br w:type="page"/>
+      </w:r>
     </w:p>
     <w:p>
       <w:pPr>
@@ -9827,9 +9853,17 @@
         </w:rPr>
         <w:lastRenderedPageBreak/>
         <w:drawing>
-          <wp:inline distT="0" distB="0" distL="0" distR="0" wp14:anchorId="7B5EBD24" wp14:editId="55209806">
+          <wp:anchor distT="0" distB="0" distL="114300" distR="114300" simplePos="0" relativeHeight="251655680" behindDoc="0" locked="0" layoutInCell="1" allowOverlap="1" wp14:anchorId="7B5EBD24" wp14:editId="0E4CEDBE">
+            <wp:simplePos x="0" y="0"/>
+            <wp:positionH relativeFrom="column">
+              <wp:posOffset>611538</wp:posOffset>
+            </wp:positionH>
+            <wp:positionV relativeFrom="paragraph">
+              <wp:posOffset>-865514</wp:posOffset>
+            </wp:positionV>
             <wp:extent cx="2859924" cy="4088741"/>
             <wp:effectExtent l="609600" t="0" r="588645" b="0"/>
+            <wp:wrapSquare wrapText="bothSides"/>
             <wp:docPr id="18" name="Picture 18"/>
             <wp:cNvGraphicFramePr>
               <a:graphicFrameLocks xmlns:a="http://schemas.openxmlformats.org/drawingml/2006/main" noChangeAspect="1"/>
@@ -9859,7 +9893,7 @@
                   <pic:spPr bwMode="auto">
                     <a:xfrm rot="5400000">
                       <a:off x="0" y="0"/>
-                      <a:ext cx="2877790" cy="4114284"/>
+                      <a:ext cx="2859924" cy="4088741"/>
                     </a:xfrm>
                     <a:prstGeom prst="rect">
                       <a:avLst/>
@@ -9872,8 +9906,44 @@
                 </pic:pic>
               </a:graphicData>
             </a:graphic>
-          </wp:inline>
+          </wp:anchor>
         </w:drawing>
+      </w:r>
+    </w:p>
+    <w:p>
+      <w:pPr>
+        <w:rPr>
+          <w:sz w:val="40"/>
+          <w:szCs w:val="40"/>
+          <w:lang w:val="en-GB"/>
+        </w:rPr>
+      </w:pPr>
+    </w:p>
+    <w:p>
+      <w:pPr>
+        <w:rPr>
+          <w:sz w:val="40"/>
+          <w:szCs w:val="40"/>
+          <w:lang w:val="en-GB"/>
+        </w:rPr>
+      </w:pPr>
+    </w:p>
+    <w:p>
+      <w:pPr>
+        <w:jc w:val="left"/>
+        <w:rPr>
+          <w:sz w:val="40"/>
+          <w:szCs w:val="40"/>
+          <w:lang w:val="en-GB"/>
+        </w:rPr>
+      </w:pPr>
+      <w:r>
+        <w:rPr>
+          <w:sz w:val="40"/>
+          <w:szCs w:val="40"/>
+          <w:lang w:val="en-GB"/>
+        </w:rPr>
+        <w:br w:type="page"/>
       </w:r>
     </w:p>
     <w:p>
@@ -9893,9 +9963,17 @@
         </w:rPr>
         <w:lastRenderedPageBreak/>
         <w:drawing>
-          <wp:inline distT="0" distB="0" distL="0" distR="0" wp14:anchorId="7D8A53A8" wp14:editId="5E750967">
+          <wp:anchor distT="0" distB="0" distL="114300" distR="114300" simplePos="0" relativeHeight="251663872" behindDoc="0" locked="0" layoutInCell="1" allowOverlap="1" wp14:anchorId="7D8A53A8" wp14:editId="5E773679">
+            <wp:simplePos x="0" y="0"/>
+            <wp:positionH relativeFrom="column">
+              <wp:posOffset>628650</wp:posOffset>
+            </wp:positionH>
+            <wp:positionV relativeFrom="paragraph">
+              <wp:posOffset>-421327</wp:posOffset>
+            </wp:positionV>
             <wp:extent cx="2909129" cy="4159087"/>
             <wp:effectExtent l="628650" t="0" r="596265" b="0"/>
+            <wp:wrapSquare wrapText="bothSides"/>
             <wp:docPr id="17" name="Picture 17"/>
             <wp:cNvGraphicFramePr>
               <a:graphicFrameLocks xmlns:a="http://schemas.openxmlformats.org/drawingml/2006/main" noChangeAspect="1"/>
@@ -9925,7 +10003,7 @@
                   <pic:spPr bwMode="auto">
                     <a:xfrm rot="5400000">
                       <a:off x="0" y="0"/>
-                      <a:ext cx="2922528" cy="4178243"/>
+                      <a:ext cx="2909129" cy="4159087"/>
                     </a:xfrm>
                     <a:prstGeom prst="rect">
                       <a:avLst/>
@@ -9938,8 +10016,26 @@
                 </pic:pic>
               </a:graphicData>
             </a:graphic>
-          </wp:inline>
+          </wp:anchor>
         </w:drawing>
+      </w:r>
+    </w:p>
+    <w:p>
+      <w:pPr>
+        <w:jc w:val="left"/>
+        <w:rPr>
+          <w:sz w:val="40"/>
+          <w:szCs w:val="40"/>
+          <w:lang w:val="en-GB"/>
+        </w:rPr>
+      </w:pPr>
+      <w:r>
+        <w:rPr>
+          <w:sz w:val="40"/>
+          <w:szCs w:val="40"/>
+          <w:lang w:val="en-GB"/>
+        </w:rPr>
+        <w:br w:type="page"/>
       </w:r>
     </w:p>
     <w:p>
@@ -9959,10 +10055,18 @@
         </w:rPr>
         <w:lastRenderedPageBreak/>
         <w:drawing>
-          <wp:inline distT="0" distB="0" distL="0" distR="0" wp14:anchorId="3F146419" wp14:editId="4AF68B7C">
-            <wp:extent cx="2762670" cy="3949700"/>
-            <wp:effectExtent l="590550" t="0" r="571500" b="0"/>
-            <wp:docPr id="15" name="Picture 15"/>
+          <wp:anchor distT="0" distB="0" distL="114300" distR="114300" simplePos="0" relativeHeight="251657728" behindDoc="0" locked="0" layoutInCell="1" allowOverlap="1" wp14:anchorId="172810B6" wp14:editId="610EDBAF">
+            <wp:simplePos x="0" y="0"/>
+            <wp:positionH relativeFrom="column">
+              <wp:posOffset>1483319</wp:posOffset>
+            </wp:positionH>
+            <wp:positionV relativeFrom="paragraph">
+              <wp:posOffset>-726886</wp:posOffset>
+            </wp:positionV>
+            <wp:extent cx="2420667" cy="3483018"/>
+            <wp:effectExtent l="533400" t="0" r="513080" b="0"/>
+            <wp:wrapSquare wrapText="bothSides"/>
+            <wp:docPr id="19" name="Picture 19"/>
             <wp:cNvGraphicFramePr>
               <a:graphicFrameLocks xmlns:a="http://schemas.openxmlformats.org/drawingml/2006/main" noChangeAspect="1"/>
             </wp:cNvGraphicFramePr>
@@ -9970,7 +10074,7 @@
               <a:graphicData uri="http://schemas.openxmlformats.org/drawingml/2006/picture">
                 <pic:pic xmlns:pic="http://schemas.openxmlformats.org/drawingml/2006/picture">
                   <pic:nvPicPr>
-                    <pic:cNvPr id="0" name="Picture 1"/>
+                    <pic:cNvPr id="0" name="Picture 5"/>
                     <pic:cNvPicPr>
                       <a:picLocks noChangeAspect="1" noChangeArrowheads="1"/>
                     </pic:cNvPicPr>
@@ -9989,9 +10093,9 @@
                     </a:stretch>
                   </pic:blipFill>
                   <pic:spPr bwMode="auto">
-                    <a:xfrm rot="16200000">
+                    <a:xfrm rot="5400000">
                       <a:off x="0" y="0"/>
-                      <a:ext cx="2776912" cy="3970062"/>
+                      <a:ext cx="2420667" cy="3483018"/>
                     </a:xfrm>
                     <a:prstGeom prst="rect">
                       <a:avLst/>
@@ -10004,7 +10108,7 @@
                 </pic:pic>
               </a:graphicData>
             </a:graphic>
-          </wp:inline>
+          </wp:anchor>
         </w:drawing>
       </w:r>
     </w:p>
@@ -10016,6 +10120,43 @@
           <w:lang w:val="en-GB"/>
         </w:rPr>
       </w:pPr>
+    </w:p>
+    <w:p>
+      <w:pPr>
+        <w:rPr>
+          <w:sz w:val="40"/>
+          <w:szCs w:val="40"/>
+          <w:lang w:val="en-GB"/>
+        </w:rPr>
+      </w:pPr>
+    </w:p>
+    <w:p>
+      <w:pPr>
+        <w:jc w:val="left"/>
+        <w:rPr>
+          <w:sz w:val="40"/>
+          <w:szCs w:val="40"/>
+          <w:lang w:val="en-GB"/>
+        </w:rPr>
+      </w:pPr>
+      <w:r>
+        <w:rPr>
+          <w:sz w:val="40"/>
+          <w:szCs w:val="40"/>
+          <w:lang w:val="en-GB"/>
+        </w:rPr>
+        <w:br w:type="page"/>
+      </w:r>
+    </w:p>
+    <w:p>
+      <w:pPr>
+        <w:rPr>
+          <w:sz w:val="40"/>
+          <w:szCs w:val="40"/>
+          <w:lang w:val="en-GB"/>
+        </w:rPr>
+      </w:pPr>
+      <w:bookmarkStart w:id="45" w:name="_GoBack"/>
       <w:r>
         <w:rPr>
           <w:noProof/>
@@ -10025,10 +10166,18 @@
         </w:rPr>
         <w:lastRenderedPageBreak/>
         <w:drawing>
-          <wp:inline distT="0" distB="0" distL="0" distR="0" wp14:anchorId="172810B6" wp14:editId="6F51F06E">
-            <wp:extent cx="2420667" cy="3483018"/>
-            <wp:effectExtent l="533400" t="0" r="513080" b="0"/>
-            <wp:docPr id="19" name="Picture 19"/>
+          <wp:anchor distT="0" distB="0" distL="114300" distR="114300" simplePos="0" relativeHeight="251668992" behindDoc="0" locked="0" layoutInCell="1" allowOverlap="1" wp14:anchorId="3F146419" wp14:editId="1721CE39">
+            <wp:simplePos x="0" y="0"/>
+            <wp:positionH relativeFrom="column">
+              <wp:posOffset>483079</wp:posOffset>
+            </wp:positionH>
+            <wp:positionV relativeFrom="paragraph">
+              <wp:posOffset>-1124807</wp:posOffset>
+            </wp:positionV>
+            <wp:extent cx="2762670" cy="3949700"/>
+            <wp:effectExtent l="590550" t="0" r="571500" b="0"/>
+            <wp:wrapSquare wrapText="bothSides"/>
+            <wp:docPr id="15" name="Picture 15"/>
             <wp:cNvGraphicFramePr>
               <a:graphicFrameLocks xmlns:a="http://schemas.openxmlformats.org/drawingml/2006/main" noChangeAspect="1"/>
             </wp:cNvGraphicFramePr>
@@ -10036,7 +10185,7 @@
               <a:graphicData uri="http://schemas.openxmlformats.org/drawingml/2006/picture">
                 <pic:pic xmlns:pic="http://schemas.openxmlformats.org/drawingml/2006/picture">
                   <pic:nvPicPr>
-                    <pic:cNvPr id="0" name="Picture 5"/>
+                    <pic:cNvPr id="0" name="Picture 1"/>
                     <pic:cNvPicPr>
                       <a:picLocks noChangeAspect="1" noChangeArrowheads="1"/>
                     </pic:cNvPicPr>
@@ -10055,9 +10204,9 @@
                     </a:stretch>
                   </pic:blipFill>
                   <pic:spPr bwMode="auto">
-                    <a:xfrm rot="5400000">
+                    <a:xfrm rot="16200000">
                       <a:off x="0" y="0"/>
-                      <a:ext cx="2428527" cy="3494328"/>
+                      <a:ext cx="2762670" cy="3949700"/>
                     </a:xfrm>
                     <a:prstGeom prst="rect">
                       <a:avLst/>
@@ -10070,9 +10219,37 @@
                 </pic:pic>
               </a:graphicData>
             </a:graphic>
-          </wp:inline>
+          </wp:anchor>
         </w:drawing>
       </w:r>
+      <w:bookmarkEnd w:id="45"/>
+    </w:p>
+    <w:p>
+      <w:pPr>
+        <w:jc w:val="left"/>
+        <w:rPr>
+          <w:sz w:val="40"/>
+          <w:szCs w:val="40"/>
+          <w:lang w:val="en-GB"/>
+        </w:rPr>
+      </w:pPr>
+      <w:r>
+        <w:rPr>
+          <w:sz w:val="40"/>
+          <w:szCs w:val="40"/>
+          <w:lang w:val="en-GB"/>
+        </w:rPr>
+        <w:br w:type="page"/>
+      </w:r>
+    </w:p>
+    <w:p>
+      <w:pPr>
+        <w:rPr>
+          <w:sz w:val="40"/>
+          <w:szCs w:val="40"/>
+          <w:lang w:val="en-GB"/>
+        </w:rPr>
+      </w:pPr>
     </w:p>
     <w:p>
       <w:pPr>
@@ -10093,7 +10270,6 @@
         <w:rPr>
           <w:noProof/>
         </w:rPr>
-        <w:lastRenderedPageBreak/>
         <w:drawing>
           <wp:anchor distT="0" distB="0" distL="114300" distR="114300" simplePos="0" relativeHeight="251709952" behindDoc="0" locked="0" layoutInCell="1" allowOverlap="1" wp14:anchorId="163311CE" wp14:editId="124FD6D2">
             <wp:simplePos x="0" y="0"/>
@@ -10221,8 +10397,6 @@
         </w:rPr>
         <w:br w:type="page"/>
       </w:r>
-      <w:bookmarkStart w:id="45" w:name="_GoBack"/>
-      <w:bookmarkEnd w:id="45"/>
     </w:p>
     <w:p>
       <w:pPr>
@@ -14870,6 +15044,7 @@
     <w:sig w:usb0="00000000" w:usb1="10000000" w:usb2="00000000" w:usb3="00000000" w:csb0="80000000" w:csb1="00000000"/>
   </w:font>
   <w:font w:name="Century Schoolbook">
+    <w:altName w:val="Century Schoolbook"/>
     <w:charset w:val="00"/>
     <w:family w:val="roman"/>
     <w:pitch w:val="variable"/>
@@ -14950,6 +15125,7 @@
     <w:rsid w:val="00752E4E"/>
     <w:rsid w:val="00A612F0"/>
     <w:rsid w:val="00AF4CCF"/>
+    <w:rsid w:val="00D508E2"/>
     <w:rsid w:val="00DF156D"/>
   </w:rsids>
   <m:mathPr>
@@ -15717,7 +15893,7 @@
 </file>
 
 <file path=customXml/itemProps1.xml><?xml version="1.0" encoding="utf-8"?>
-<ds:datastoreItem xmlns:ds="http://schemas.openxmlformats.org/officeDocument/2006/customXml" ds:itemID="{BBCA04F9-3BB3-4BBC-A230-83D7C5039F6E}">
+<ds:datastoreItem xmlns:ds="http://schemas.openxmlformats.org/officeDocument/2006/customXml" ds:itemID="{72AEE5FD-080C-42E4-88BC-2905B9B87DA5}">
   <ds:schemaRefs>
     <ds:schemaRef ds:uri="http://schemas.openxmlformats.org/officeDocument/2006/bibliography"/>
   </ds:schemaRefs>

</xml_diff>

<commit_message>
Added inventory belt and job board logic maps
</commit_message>
<xml_diff>
--- a/Project Hephaestus Design Document.docx
+++ b/Project Hephaestus Design Document.docx
@@ -63,7 +63,6 @@
                 <w:dataBinding w:prefixMappings="xmlns:ns0='http://schemas.openxmlformats.org/officeDocument/2006/extended-properties'" w:xpath="/ns0:Properties[1]/ns0:Company[1]" w:storeItemID="{6668398D-A668-4E3E-A5EB-62B293D839F1}"/>
                 <w:text/>
               </w:sdtPr>
-              <w:sdtEndPr/>
               <w:sdtContent>
                 <w:tc>
                   <w:tcPr>
@@ -123,7 +122,6 @@
                   <w:dataBinding w:prefixMappings="xmlns:ns0='http://schemas.openxmlformats.org/package/2006/metadata/core-properties' xmlns:ns1='http://purl.org/dc/elements/1.1/'" w:xpath="/ns0:coreProperties[1]/ns1:title[1]" w:storeItemID="{6C3C8BC8-F283-45AE-878A-BAB7291924A1}"/>
                   <w:text/>
                 </w:sdtPr>
-                <w:sdtEndPr/>
                 <w:sdtContent>
                   <w:p>
                     <w:pPr>
@@ -172,7 +170,6 @@
                 <w:dataBinding w:prefixMappings="xmlns:ns0='http://schemas.openxmlformats.org/package/2006/metadata/core-properties' xmlns:ns1='http://purl.org/dc/elements/1.1/'" w:xpath="/ns0:coreProperties[1]/ns1:subject[1]" w:storeItemID="{6C3C8BC8-F283-45AE-878A-BAB7291924A1}"/>
                 <w:text/>
               </w:sdtPr>
-              <w:sdtEndPr/>
               <w:sdtContent>
                 <w:tc>
                   <w:tcPr>
@@ -10156,7 +10153,6 @@
           <w:lang w:val="en-GB"/>
         </w:rPr>
       </w:pPr>
-      <w:bookmarkStart w:id="45" w:name="_GoBack"/>
       <w:r>
         <w:rPr>
           <w:noProof/>
@@ -10222,7 +10218,6 @@
           </wp:anchor>
         </w:drawing>
       </w:r>
-      <w:bookmarkEnd w:id="45"/>
     </w:p>
     <w:p>
       <w:pPr>
@@ -10406,7 +10401,7 @@
           <w:lang w:val="en-GB"/>
         </w:rPr>
       </w:pPr>
-      <w:bookmarkStart w:id="46" w:name="_Toc25919351"/>
+      <w:bookmarkStart w:id="45" w:name="_Toc25919351"/>
       <w:r>
         <w:rPr>
           <w:szCs w:val="40"/>
@@ -10422,7 +10417,7 @@
         </w:rPr>
         <w:t>Storyboards</w:t>
       </w:r>
-      <w:bookmarkEnd w:id="46"/>
+      <w:bookmarkEnd w:id="45"/>
     </w:p>
     <w:p>
       <w:pPr>
@@ -10515,7 +10510,7 @@
           <w:lang w:val="en-GB"/>
         </w:rPr>
       </w:pPr>
-      <w:bookmarkStart w:id="47" w:name="_Toc25919352"/>
+      <w:bookmarkStart w:id="46" w:name="_Toc25919352"/>
       <w:r>
         <w:rPr>
           <w:lang w:val="en-GB"/>
@@ -10530,7 +10525,7 @@
         <w:t>Colour Palette Design</w:t>
       </w:r>
       <w:bookmarkEnd w:id="42"/>
-      <w:bookmarkEnd w:id="47"/>
+      <w:bookmarkEnd w:id="46"/>
     </w:p>
     <w:p>
       <w:pPr>
@@ -10540,7 +10535,7 @@
           <w:lang w:val="en-GB"/>
         </w:rPr>
       </w:pPr>
-      <w:bookmarkStart w:id="48" w:name="_Toc25919353"/>
+      <w:bookmarkStart w:id="47" w:name="_Toc25919353"/>
       <w:r>
         <w:rPr>
           <w:lang w:val="en-GB"/>
@@ -10553,7 +10548,7 @@
         </w:rPr>
         <w:t>Main Colour Palette</w:t>
       </w:r>
-      <w:bookmarkEnd w:id="48"/>
+      <w:bookmarkEnd w:id="47"/>
     </w:p>
     <w:p>
       <w:pPr>
@@ -11006,7 +11001,7 @@
           <w:lang w:val="en-GB"/>
         </w:rPr>
       </w:pPr>
-      <w:bookmarkStart w:id="49" w:name="_Toc25919354"/>
+      <w:bookmarkStart w:id="48" w:name="_Toc25919354"/>
       <w:r>
         <w:rPr>
           <w:rFonts w:ascii="Verdana" w:hAnsi="Verdana"/>
@@ -11096,7 +11091,7 @@
         </w:rPr>
         <w:t>Heated Steel/Metal Colours</w:t>
       </w:r>
-      <w:bookmarkEnd w:id="49"/>
+      <w:bookmarkEnd w:id="48"/>
     </w:p>
     <w:p>
       <w:pPr>
@@ -11397,7 +11392,7 @@
           <w:lang w:val="en-GB"/>
         </w:rPr>
       </w:pPr>
-      <w:bookmarkStart w:id="50" w:name="_Toc25919355"/>
+      <w:bookmarkStart w:id="49" w:name="_Toc25919355"/>
       <w:r>
         <w:rPr>
           <w:lang w:val="en-GB"/>
@@ -11411,7 +11406,7 @@
         </w:rPr>
         <w:t>Mechanics Designs</w:t>
       </w:r>
-      <w:bookmarkEnd w:id="50"/>
+      <w:bookmarkEnd w:id="49"/>
     </w:p>
     <w:p>
       <w:pPr>
@@ -11421,7 +11416,7 @@
           <w:lang w:val="en-GB"/>
         </w:rPr>
       </w:pPr>
-      <w:bookmarkStart w:id="51" w:name="_Toc25919356"/>
+      <w:bookmarkStart w:id="50" w:name="_Toc25919356"/>
       <w:r>
         <w:rPr>
           <w:noProof/>
@@ -11495,7 +11490,84 @@
         </w:rPr>
         <w:t>11.1 Gameplay Loop</w:t>
       </w:r>
-      <w:bookmarkEnd w:id="51"/>
+      <w:bookmarkEnd w:id="50"/>
+    </w:p>
+    <w:p>
+      <w:pPr>
+        <w:rPr>
+          <w:lang w:val="en-GB"/>
+        </w:rPr>
+      </w:pPr>
+    </w:p>
+    <w:p>
+      <w:pPr>
+        <w:rPr>
+          <w:lang w:val="en-GB"/>
+        </w:rPr>
+      </w:pPr>
+    </w:p>
+    <w:p>
+      <w:pPr>
+        <w:rPr>
+          <w:lang w:val="en-GB"/>
+        </w:rPr>
+      </w:pPr>
+    </w:p>
+    <w:p>
+      <w:pPr>
+        <w:rPr>
+          <w:lang w:val="en-GB"/>
+        </w:rPr>
+      </w:pPr>
+    </w:p>
+    <w:p>
+      <w:pPr>
+        <w:rPr>
+          <w:lang w:val="en-GB"/>
+        </w:rPr>
+      </w:pPr>
+    </w:p>
+    <w:p>
+      <w:pPr>
+        <w:rPr>
+          <w:lang w:val="en-GB"/>
+        </w:rPr>
+      </w:pPr>
+    </w:p>
+    <w:p>
+      <w:pPr>
+        <w:rPr>
+          <w:lang w:val="en-GB"/>
+        </w:rPr>
+      </w:pPr>
+    </w:p>
+    <w:p>
+      <w:pPr>
+        <w:rPr>
+          <w:lang w:val="en-GB"/>
+        </w:rPr>
+      </w:pPr>
+    </w:p>
+    <w:p>
+      <w:pPr>
+        <w:jc w:val="left"/>
+        <w:rPr>
+          <w:lang w:val="en-GB"/>
+        </w:rPr>
+      </w:pPr>
+      <w:r>
+        <w:rPr>
+          <w:lang w:val="en-GB"/>
+        </w:rPr>
+        <w:br w:type="page"/>
+      </w:r>
+    </w:p>
+    <w:p>
+      <w:pPr>
+        <w:rPr>
+          <w:lang w:val="en-GB"/>
+        </w:rPr>
+      </w:pPr>
     </w:p>
     <w:p>
       <w:pPr>
@@ -11505,88 +11577,7 @@
           <w:lang w:val="en-GB"/>
         </w:rPr>
       </w:pPr>
-    </w:p>
-    <w:p>
-      <w:pPr>
-        <w:pStyle w:val="Heading2"/>
-        <w:spacing w:line="360" w:lineRule="auto"/>
-        <w:rPr>
-          <w:lang w:val="en-GB"/>
-        </w:rPr>
-      </w:pPr>
-    </w:p>
-    <w:p>
-      <w:pPr>
-        <w:pStyle w:val="Heading2"/>
-        <w:spacing w:line="360" w:lineRule="auto"/>
-        <w:rPr>
-          <w:lang w:val="en-GB"/>
-        </w:rPr>
-      </w:pPr>
-    </w:p>
-    <w:p>
-      <w:pPr>
-        <w:pStyle w:val="Heading2"/>
-        <w:spacing w:line="360" w:lineRule="auto"/>
-        <w:rPr>
-          <w:lang w:val="en-GB"/>
-        </w:rPr>
-      </w:pPr>
-    </w:p>
-    <w:p>
-      <w:pPr>
-        <w:pStyle w:val="Heading2"/>
-        <w:spacing w:line="360" w:lineRule="auto"/>
-        <w:rPr>
-          <w:lang w:val="en-GB"/>
-        </w:rPr>
-      </w:pPr>
-    </w:p>
-    <w:p>
-      <w:pPr>
-        <w:pStyle w:val="Heading2"/>
-        <w:spacing w:line="360" w:lineRule="auto"/>
-        <w:rPr>
-          <w:lang w:val="en-GB"/>
-        </w:rPr>
-      </w:pPr>
-    </w:p>
-    <w:p>
-      <w:pPr>
-        <w:pStyle w:val="Heading2"/>
-        <w:spacing w:line="360" w:lineRule="auto"/>
-        <w:rPr>
-          <w:lang w:val="en-GB"/>
-        </w:rPr>
-      </w:pPr>
-    </w:p>
-    <w:p>
-      <w:pPr>
-        <w:pStyle w:val="Heading2"/>
-        <w:spacing w:line="360" w:lineRule="auto"/>
-        <w:rPr>
-          <w:lang w:val="en-GB"/>
-        </w:rPr>
-      </w:pPr>
-    </w:p>
-    <w:p>
-      <w:pPr>
-        <w:pStyle w:val="Heading2"/>
-        <w:spacing w:line="360" w:lineRule="auto"/>
-        <w:rPr>
-          <w:lang w:val="en-GB"/>
-        </w:rPr>
-      </w:pPr>
-    </w:p>
-    <w:p>
-      <w:pPr>
-        <w:pStyle w:val="Heading2"/>
-        <w:spacing w:line="360" w:lineRule="auto"/>
-        <w:rPr>
-          <w:lang w:val="en-GB"/>
-        </w:rPr>
-      </w:pPr>
-      <w:bookmarkStart w:id="52" w:name="_Toc25919357"/>
+      <w:bookmarkStart w:id="51" w:name="_Toc25919357"/>
       <w:r>
         <w:rPr>
           <w:lang w:val="en-GB"/>
@@ -11605,7 +11596,7 @@
         </w:rPr>
         <w:t xml:space="preserve"> Interaction</w:t>
       </w:r>
-      <w:bookmarkEnd w:id="52"/>
+      <w:bookmarkEnd w:id="51"/>
     </w:p>
     <w:p>
       <w:pPr>
@@ -11698,7 +11689,7 @@
           <w:lang w:val="en-GB"/>
         </w:rPr>
       </w:pPr>
-      <w:bookmarkStart w:id="53" w:name="_Toc25919358"/>
+      <w:bookmarkStart w:id="52" w:name="_Toc25919358"/>
       <w:r>
         <w:rPr>
           <w:lang w:val="en-GB"/>
@@ -11718,7 +11709,7 @@
         </w:rPr>
         <w:t xml:space="preserve"> Furnace</w:t>
       </w:r>
-      <w:bookmarkEnd w:id="53"/>
+      <w:bookmarkEnd w:id="52"/>
     </w:p>
     <w:p>
       <w:pPr>
@@ -11811,7 +11802,7 @@
           <w:lang w:val="en-GB"/>
         </w:rPr>
       </w:pPr>
-      <w:bookmarkStart w:id="54" w:name="_Toc25919359"/>
+      <w:bookmarkStart w:id="53" w:name="_Toc25919359"/>
       <w:r>
         <w:rPr>
           <w:lang w:val="en-GB"/>
@@ -11831,7 +11822,7 @@
         </w:rPr>
         <w:t xml:space="preserve"> Anvil Hammering</w:t>
       </w:r>
-      <w:bookmarkEnd w:id="54"/>
+      <w:bookmarkEnd w:id="53"/>
     </w:p>
     <w:p>
       <w:pPr>
@@ -11925,7 +11916,7 @@
           <w:lang w:val="en-GB"/>
         </w:rPr>
       </w:pPr>
-      <w:bookmarkStart w:id="55" w:name="_Toc25919360"/>
+      <w:bookmarkStart w:id="54" w:name="_Toc25919360"/>
       <w:r>
         <w:rPr>
           <w:lang w:val="en-GB"/>
@@ -11951,7 +11942,7 @@
         </w:rPr>
         <w:t>Gauge Displays</w:t>
       </w:r>
-      <w:bookmarkEnd w:id="55"/>
+      <w:bookmarkEnd w:id="54"/>
     </w:p>
     <w:p>
       <w:pPr>
@@ -12043,7 +12034,7 @@
           <w:lang w:val="en-GB"/>
         </w:rPr>
       </w:pPr>
-      <w:bookmarkStart w:id="56" w:name="_Toc25919361"/>
+      <w:bookmarkStart w:id="55" w:name="_Toc25919361"/>
       <w:r>
         <w:rPr>
           <w:lang w:val="en-GB"/>
@@ -12063,7 +12054,7 @@
         </w:rPr>
         <w:t xml:space="preserve"> Level Progression</w:t>
       </w:r>
-      <w:bookmarkEnd w:id="56"/>
+      <w:bookmarkEnd w:id="55"/>
     </w:p>
     <w:p>
       <w:pPr>
@@ -12155,7 +12146,7 @@
           <w:lang w:val="en-GB"/>
         </w:rPr>
       </w:pPr>
-      <w:bookmarkStart w:id="57" w:name="_Toc25919362"/>
+      <w:bookmarkStart w:id="56" w:name="_Toc25919362"/>
       <w:r>
         <w:rPr>
           <w:lang w:val="en-GB"/>
@@ -12175,7 +12166,7 @@
         </w:rPr>
         <w:t xml:space="preserve"> Menus</w:t>
       </w:r>
-      <w:bookmarkEnd w:id="57"/>
+      <w:bookmarkEnd w:id="56"/>
     </w:p>
     <w:p>
       <w:pPr>
@@ -12268,7 +12259,7 @@
           <w:lang w:val="en-GB"/>
         </w:rPr>
       </w:pPr>
-      <w:bookmarkStart w:id="58" w:name="_Toc25919363"/>
+      <w:bookmarkStart w:id="57" w:name="_Toc25919363"/>
       <w:r>
         <w:rPr>
           <w:lang w:val="en-GB"/>
@@ -12294,7 +12285,7 @@
         </w:rPr>
         <w:t>Difficulty Setting</w:t>
       </w:r>
-      <w:bookmarkEnd w:id="58"/>
+      <w:bookmarkEnd w:id="57"/>
     </w:p>
     <w:p>
       <w:pPr>
@@ -12383,10 +12374,1019 @@
     </w:p>
     <w:p>
       <w:pPr>
-        <w:rPr>
-          <w:lang w:val="en-GB"/>
-        </w:rPr>
-      </w:pPr>
+        <w:pStyle w:val="Heading2"/>
+        <w:rPr>
+          <w:lang w:val="en-GB"/>
+        </w:rPr>
+      </w:pPr>
+      <w:r>
+        <w:rPr>
+          <w:lang w:val="en-GB"/>
+        </w:rPr>
+        <w:lastRenderedPageBreak/>
+        <w:t>11.9 Job Board Display</w:t>
+      </w:r>
+    </w:p>
+    <w:p>
+      <w:pPr>
+        <w:rPr>
+          <w:lang w:val="en-GB"/>
+        </w:rPr>
+      </w:pPr>
+      <w:r>
+        <w:rPr>
+          <w:noProof/>
+          <w:lang w:val="en-GB"/>
+        </w:rPr>
+        <w:pict w14:anchorId="0361FBC2">
+          <v:shape id="_x0000_s1146" type="#_x0000_t202" style="position:absolute;left:0;text-align:left;margin-left:282.6pt;margin-top:251.35pt;width:48pt;height:28.2pt;z-index:251726336" strokecolor="white [3212]">
+            <v:textbox>
+              <w:txbxContent>
+                <w:p>
+                  <w:r>
+                    <w:t>No</w:t>
+                  </w:r>
+                </w:p>
+              </w:txbxContent>
+            </v:textbox>
+          </v:shape>
+        </w:pict>
+      </w:r>
+      <w:r>
+        <w:rPr>
+          <w:noProof/>
+          <w:lang w:val="en-GB"/>
+        </w:rPr>
+        <w:pict w14:anchorId="2D04A16E">
+          <v:shape id="_x0000_s1145" type="#_x0000_t202" style="position:absolute;left:0;text-align:left;margin-left:152.4pt;margin-top:161.35pt;width:48.6pt;height:21.6pt;z-index:251725312" strokecolor="white [3212]">
+            <v:textbox>
+              <w:txbxContent>
+                <w:p>
+                  <w:r>
+                    <w:t>Yes</w:t>
+                  </w:r>
+                </w:p>
+              </w:txbxContent>
+            </v:textbox>
+          </v:shape>
+        </w:pict>
+      </w:r>
+      <w:r>
+        <w:rPr>
+          <w:noProof/>
+          <w:lang w:val="en-GB"/>
+        </w:rPr>
+        <w:pict w14:anchorId="7E0DB6B5">
+          <v:shape id="_x0000_s1144" type="#_x0000_t202" style="position:absolute;left:0;text-align:left;margin-left:146.4pt;margin-top:79.75pt;width:52.2pt;height:23.4pt;z-index:251724288" strokecolor="white [3212]">
+            <v:textbox>
+              <w:txbxContent>
+                <w:p>
+                  <w:r>
+                    <w:t>No</w:t>
+                  </w:r>
+                </w:p>
+              </w:txbxContent>
+            </v:textbox>
+          </v:shape>
+        </w:pict>
+      </w:r>
+      <w:r>
+        <w:rPr>
+          <w:noProof/>
+          <w:lang w:val="en-GB"/>
+        </w:rPr>
+        <w:pict w14:anchorId="25C36ACF">
+          <v:shape id="_x0000_s1143" type="#_x0000_t32" style="position:absolute;left:0;text-align:left;margin-left:127.2pt;margin-top:76.15pt;width:105.6pt;height:0;flip:x;z-index:251723264" o:connectortype="straight">
+            <v:stroke endarrow="block"/>
+          </v:shape>
+        </w:pict>
+      </w:r>
+      <w:r>
+        <w:rPr>
+          <w:noProof/>
+          <w:lang w:val="en-GB"/>
+        </w:rPr>
+        <w:pict w14:anchorId="60E29BB5">
+          <v:shape id="_x0000_s1142" type="#_x0000_t202" style="position:absolute;left:0;text-align:left;margin-left:280.8pt;margin-top:106.15pt;width:60.6pt;height:27pt;z-index:251722240" strokecolor="white [3212]">
+            <v:textbox>
+              <w:txbxContent>
+                <w:p>
+                  <w:r>
+                    <w:t>Yes</w:t>
+                  </w:r>
+                </w:p>
+              </w:txbxContent>
+            </v:textbox>
+          </v:shape>
+        </w:pict>
+      </w:r>
+      <w:r>
+        <w:rPr>
+          <w:noProof/>
+          <w:lang w:val="en-GB"/>
+        </w:rPr>
+        <w:pict w14:anchorId="1DE36C05">
+          <v:shape id="_x0000_s1141" type="#_x0000_t32" style="position:absolute;left:0;text-align:left;margin-left:112.2pt;margin-top:304.15pt;width:87pt;height:0;z-index:251721216" o:connectortype="straight">
+            <v:stroke endarrow="block"/>
+          </v:shape>
+        </w:pict>
+      </w:r>
+      <w:r>
+        <w:rPr>
+          <w:noProof/>
+          <w:lang w:val="en-GB"/>
+        </w:rPr>
+        <w:pict w14:anchorId="0A444D1C">
+          <v:shape id="_x0000_s1140" type="#_x0000_t32" style="position:absolute;left:0;text-align:left;margin-left:111.6pt;margin-top:214.15pt;width:0;height:90pt;z-index:251720192" o:connectortype="straight"/>
+        </w:pict>
+      </w:r>
+      <w:r>
+        <w:rPr>
+          <w:noProof/>
+          <w:lang w:val="en-GB"/>
+        </w:rPr>
+        <w:pict w14:anchorId="0D72D04C">
+          <v:shape id="_x0000_s1139" type="#_x0000_t32" style="position:absolute;left:0;text-align:left;margin-left:274.2pt;margin-top:236.35pt;width:0;height:51pt;z-index:251719168" o:connectortype="straight">
+            <v:stroke endarrow="block"/>
+          </v:shape>
+        </w:pict>
+      </w:r>
+      <w:r>
+        <w:rPr>
+          <w:noProof/>
+          <w:lang w:val="en-GB"/>
+        </w:rPr>
+        <w:pict w14:anchorId="11398ED2">
+          <v:shape id="_x0000_s1138" type="#_x0000_t32" style="position:absolute;left:0;text-align:left;margin-left:151.2pt;margin-top:193.15pt;width:48pt;height:0;flip:x;z-index:251718144" o:connectortype="straight">
+            <v:stroke endarrow="block"/>
+          </v:shape>
+        </w:pict>
+      </w:r>
+      <w:r>
+        <w:rPr>
+          <w:noProof/>
+          <w:lang w:val="en-GB"/>
+        </w:rPr>
+        <w:pict w14:anchorId="7BA835F4">
+          <v:shape id="_x0000_s1137" type="#_x0000_t32" style="position:absolute;left:0;text-align:left;margin-left:271.2pt;margin-top:97.75pt;width:0;height:51.6pt;z-index:251717120" o:connectortype="straight">
+            <v:stroke endarrow="block"/>
+          </v:shape>
+        </w:pict>
+      </w:r>
+      <w:r>
+        <w:rPr>
+          <w:noProof/>
+          <w:lang w:val="en-GB"/>
+        </w:rPr>
+        <w:pict w14:anchorId="231FC64D">
+          <v:shape id="_x0000_s1136" type="#_x0000_t32" style="position:absolute;left:0;text-align:left;margin-left:134.4pt;margin-top:55.75pt;width:60pt;height:0;z-index:251716096" o:connectortype="straight">
+            <v:stroke endarrow="block"/>
+          </v:shape>
+        </w:pict>
+      </w:r>
+      <w:r>
+        <w:rPr>
+          <w:noProof/>
+          <w:lang w:val="en-GB"/>
+        </w:rPr>
+        <w:pict w14:anchorId="7878E954">
+          <v:shapetype id="_x0000_t116" coordsize="21600,21600" o:spt="116" path="m3475,qx,10800,3475,21600l18125,21600qx21600,10800,18125,xe">
+            <v:stroke joinstyle="miter"/>
+            <v:path gradientshapeok="t" o:connecttype="rect" textboxrect="1018,3163,20582,18437"/>
+          </v:shapetype>
+          <v:shape id="_x0000_s1135" type="#_x0000_t116" style="position:absolute;left:0;text-align:left;margin-left:12pt;margin-top:170.95pt;width:138.6pt;height:43.2pt;z-index:251715072" fillcolor="#8fc8f4 [1944]">
+            <v:textbox>
+              <w:txbxContent>
+                <w:p>
+                  <w:r>
+                    <w:t>Remove previous active job</w:t>
+                  </w:r>
+                </w:p>
+              </w:txbxContent>
+            </v:textbox>
+          </v:shape>
+        </w:pict>
+      </w:r>
+      <w:r>
+        <w:rPr>
+          <w:noProof/>
+          <w:lang w:val="en-GB"/>
+        </w:rPr>
+        <w:pict w14:anchorId="22519C3F">
+          <v:shape id="_x0000_s1134" type="#_x0000_t116" style="position:absolute;left:0;text-align:left;margin-left:199.2pt;margin-top:286.75pt;width:158.4pt;height:40.8pt;z-index:251714048" fillcolor="#8fc8f4 [1944]">
+            <v:textbox>
+              <w:txbxContent>
+                <w:p>
+                  <w:r>
+                    <w:t>Set current active job</w:t>
+                  </w:r>
+                </w:p>
+              </w:txbxContent>
+            </v:textbox>
+          </v:shape>
+        </w:pict>
+      </w:r>
+      <w:r>
+        <w:rPr>
+          <w:noProof/>
+          <w:lang w:val="en-GB"/>
+        </w:rPr>
+        <w:pict w14:anchorId="2F875D96">
+          <v:shapetype id="_x0000_t110" coordsize="21600,21600" o:spt="110" path="m10800,l,10800,10800,21600,21600,10800xe">
+            <v:stroke joinstyle="miter"/>
+            <v:path gradientshapeok="t" o:connecttype="rect" textboxrect="5400,5400,16200,16200"/>
+          </v:shapetype>
+          <v:shape id="_x0000_s1133" type="#_x0000_t110" style="position:absolute;left:0;text-align:left;margin-left:198pt;margin-top:148.75pt;width:152.4pt;height:88.2pt;z-index:251713024" fillcolor="#f1cbf0 [660]">
+            <v:textbox>
+              <w:txbxContent>
+                <w:p>
+                  <w:r>
+                    <w:t>Is there an active job?</w:t>
+                  </w:r>
+                </w:p>
+              </w:txbxContent>
+            </v:textbox>
+          </v:shape>
+        </w:pict>
+      </w:r>
+      <w:r>
+        <w:rPr>
+          <w:noProof/>
+          <w:lang w:val="en-GB"/>
+        </w:rPr>
+        <w:pict w14:anchorId="6785A536">
+          <v:shape id="_x0000_s1132" type="#_x0000_t110" style="position:absolute;left:0;text-align:left;margin-left:195pt;margin-top:14.95pt;width:152.4pt;height:82.8pt;z-index:251712000" fillcolor="#f1cbf0 [660]">
+            <v:textbox>
+              <w:txbxContent>
+                <w:p>
+                  <w:r>
+                    <w:t>Has a job been selected?</w:t>
+                  </w:r>
+                </w:p>
+              </w:txbxContent>
+            </v:textbox>
+          </v:shape>
+        </w:pict>
+      </w:r>
+      <w:r>
+        <w:rPr>
+          <w:noProof/>
+          <w:lang w:val="en-GB"/>
+        </w:rPr>
+        <w:pict w14:anchorId="4C3ABF68">
+          <v:shape id="_x0000_s1131" type="#_x0000_t116" style="position:absolute;left:0;text-align:left;margin-left:-2.4pt;margin-top:39.55pt;width:137.4pt;height:40.2pt;z-index:251710976" fillcolor="#45a5ed [3208]">
+            <v:textbox>
+              <w:txbxContent>
+                <w:p>
+                  <w:r>
+                    <w:t>Await job selection</w:t>
+                  </w:r>
+                </w:p>
+              </w:txbxContent>
+            </v:textbox>
+          </v:shape>
+        </w:pict>
+      </w:r>
+    </w:p>
+    <w:p>
+      <w:pPr>
+        <w:rPr>
+          <w:lang w:val="en-GB"/>
+        </w:rPr>
+      </w:pPr>
+    </w:p>
+    <w:p>
+      <w:pPr>
+        <w:rPr>
+          <w:lang w:val="en-GB"/>
+        </w:rPr>
+      </w:pPr>
+    </w:p>
+    <w:p>
+      <w:pPr>
+        <w:rPr>
+          <w:lang w:val="en-GB"/>
+        </w:rPr>
+      </w:pPr>
+    </w:p>
+    <w:p>
+      <w:pPr>
+        <w:rPr>
+          <w:lang w:val="en-GB"/>
+        </w:rPr>
+      </w:pPr>
+    </w:p>
+    <w:p>
+      <w:pPr>
+        <w:rPr>
+          <w:lang w:val="en-GB"/>
+        </w:rPr>
+      </w:pPr>
+    </w:p>
+    <w:p>
+      <w:pPr>
+        <w:rPr>
+          <w:lang w:val="en-GB"/>
+        </w:rPr>
+      </w:pPr>
+    </w:p>
+    <w:p>
+      <w:pPr>
+        <w:rPr>
+          <w:lang w:val="en-GB"/>
+        </w:rPr>
+      </w:pPr>
+    </w:p>
+    <w:p>
+      <w:pPr>
+        <w:rPr>
+          <w:lang w:val="en-GB"/>
+        </w:rPr>
+      </w:pPr>
+    </w:p>
+    <w:p>
+      <w:pPr>
+        <w:rPr>
+          <w:lang w:val="en-GB"/>
+        </w:rPr>
+      </w:pPr>
+    </w:p>
+    <w:p>
+      <w:pPr>
+        <w:rPr>
+          <w:lang w:val="en-GB"/>
+        </w:rPr>
+      </w:pPr>
+    </w:p>
+    <w:p>
+      <w:pPr>
+        <w:rPr>
+          <w:lang w:val="en-GB"/>
+        </w:rPr>
+      </w:pPr>
+    </w:p>
+    <w:p>
+      <w:pPr>
+        <w:rPr>
+          <w:lang w:val="en-GB"/>
+        </w:rPr>
+      </w:pPr>
+    </w:p>
+    <w:p>
+      <w:pPr>
+        <w:rPr>
+          <w:lang w:val="en-GB"/>
+        </w:rPr>
+      </w:pPr>
+    </w:p>
+    <w:p>
+      <w:pPr>
+        <w:rPr>
+          <w:lang w:val="en-GB"/>
+        </w:rPr>
+      </w:pPr>
+    </w:p>
+    <w:p>
+      <w:pPr>
+        <w:rPr>
+          <w:lang w:val="en-GB"/>
+        </w:rPr>
+      </w:pPr>
+    </w:p>
+    <w:p>
+      <w:pPr>
+        <w:rPr>
+          <w:lang w:val="en-GB"/>
+        </w:rPr>
+      </w:pPr>
+    </w:p>
+    <w:p>
+      <w:pPr>
+        <w:rPr>
+          <w:lang w:val="en-GB"/>
+        </w:rPr>
+      </w:pPr>
+    </w:p>
+    <w:p>
+      <w:pPr>
+        <w:rPr>
+          <w:lang w:val="en-GB"/>
+        </w:rPr>
+      </w:pPr>
+    </w:p>
+    <w:p>
+      <w:pPr>
+        <w:rPr>
+          <w:lang w:val="en-GB"/>
+        </w:rPr>
+      </w:pPr>
+    </w:p>
+    <w:p>
+      <w:pPr>
+        <w:rPr>
+          <w:lang w:val="en-GB"/>
+        </w:rPr>
+      </w:pPr>
+    </w:p>
+    <w:p>
+      <w:pPr>
+        <w:rPr>
+          <w:lang w:val="en-GB"/>
+        </w:rPr>
+      </w:pPr>
+    </w:p>
+    <w:p>
+      <w:pPr>
+        <w:rPr>
+          <w:lang w:val="en-GB"/>
+        </w:rPr>
+      </w:pPr>
+    </w:p>
+    <w:p>
+      <w:pPr>
+        <w:rPr>
+          <w:lang w:val="en-GB"/>
+        </w:rPr>
+      </w:pPr>
+    </w:p>
+    <w:p>
+      <w:pPr>
+        <w:rPr>
+          <w:lang w:val="en-GB"/>
+        </w:rPr>
+      </w:pPr>
+    </w:p>
+    <w:p>
+      <w:pPr>
+        <w:rPr>
+          <w:lang w:val="en-GB"/>
+        </w:rPr>
+      </w:pPr>
+    </w:p>
+    <w:p>
+      <w:pPr>
+        <w:rPr>
+          <w:lang w:val="en-GB"/>
+        </w:rPr>
+      </w:pPr>
+    </w:p>
+    <w:p>
+      <w:pPr>
+        <w:jc w:val="left"/>
+        <w:rPr>
+          <w:lang w:val="en-GB"/>
+        </w:rPr>
+      </w:pPr>
+      <w:r>
+        <w:rPr>
+          <w:lang w:val="en-GB"/>
+        </w:rPr>
+        <w:br w:type="page"/>
+      </w:r>
+    </w:p>
+    <w:p>
+      <w:pPr>
+        <w:pStyle w:val="Heading2"/>
+        <w:rPr>
+          <w:lang w:val="en-GB"/>
+        </w:rPr>
+      </w:pPr>
+      <w:r>
+        <w:rPr>
+          <w:lang w:val="en-GB"/>
+        </w:rPr>
+        <w:lastRenderedPageBreak/>
+        <w:t>11.10 Inventory Belt</w:t>
+      </w:r>
+    </w:p>
+    <w:p>
+      <w:pPr>
+        <w:rPr>
+          <w:lang w:val="en-GB"/>
+        </w:rPr>
+      </w:pPr>
+      <w:bookmarkStart w:id="58" w:name="_GoBack"/>
+      <w:bookmarkEnd w:id="58"/>
+      <w:r>
+        <w:rPr>
+          <w:noProof/>
+          <w:lang w:val="en-GB"/>
+        </w:rPr>
+        <w:pict w14:anchorId="4916A646">
+          <v:shape id="_x0000_s1183" type="#_x0000_t202" style="position:absolute;left:0;text-align:left;margin-left:153pt;margin-top:301.15pt;width:39.75pt;height:23.25pt;z-index:251761152" strokecolor="white [3212]">
+            <v:textbox>
+              <w:txbxContent>
+                <w:p>
+                  <w:r>
+                    <w:t>Yes</w:t>
+                  </w:r>
+                </w:p>
+              </w:txbxContent>
+            </v:textbox>
+          </v:shape>
+        </w:pict>
+      </w:r>
+      <w:r>
+        <w:rPr>
+          <w:noProof/>
+          <w:lang w:val="en-GB"/>
+        </w:rPr>
+        <w:pict w14:anchorId="63271F88">
+          <v:shape id="_x0000_s1182" type="#_x0000_t202" style="position:absolute;left:0;text-align:left;margin-left:187.5pt;margin-top:235.15pt;width:47.25pt;height:24pt;z-index:251760128" strokecolor="white [3212]">
+            <v:textbox>
+              <w:txbxContent>
+                <w:p>
+                  <w:r>
+                    <w:t>No</w:t>
+                  </w:r>
+                </w:p>
+              </w:txbxContent>
+            </v:textbox>
+          </v:shape>
+        </w:pict>
+      </w:r>
+      <w:r>
+        <w:rPr>
+          <w:noProof/>
+          <w:lang w:val="en-GB"/>
+        </w:rPr>
+        <w:pict w14:anchorId="11817E63">
+          <v:shape id="_x0000_s1181" type="#_x0000_t202" style="position:absolute;left:0;text-align:left;margin-left:288.75pt;margin-top:220.15pt;width:49.5pt;height:24pt;z-index:251759104" strokecolor="white [3212]">
+            <v:textbox>
+              <w:txbxContent>
+                <w:p>
+                  <w:r>
+                    <w:t>Yes</w:t>
+                  </w:r>
+                </w:p>
+              </w:txbxContent>
+            </v:textbox>
+          </v:shape>
+        </w:pict>
+      </w:r>
+      <w:r>
+        <w:rPr>
+          <w:noProof/>
+          <w:lang w:val="en-GB"/>
+        </w:rPr>
+        <w:pict w14:anchorId="73FAAFF3">
+          <v:shape id="_x0000_s1180" type="#_x0000_t202" style="position:absolute;left:0;text-align:left;margin-left:156.75pt;margin-top:167.65pt;width:36.75pt;height:20.25pt;z-index:251758080" strokecolor="white [3212]">
+            <v:textbox>
+              <w:txbxContent>
+                <w:p>
+                  <w:r>
+                    <w:t>No</w:t>
+                  </w:r>
+                </w:p>
+              </w:txbxContent>
+            </v:textbox>
+          </v:shape>
+        </w:pict>
+      </w:r>
+      <w:r>
+        <w:rPr>
+          <w:noProof/>
+          <w:lang w:val="en-GB"/>
+        </w:rPr>
+        <w:pict w14:anchorId="778484AA">
+          <v:shape id="_x0000_s1179" type="#_x0000_t202" style="position:absolute;left:0;text-align:left;margin-left:284.4pt;margin-top:104.65pt;width:55.35pt;height:30pt;z-index:251757056" strokecolor="white [3212]">
+            <v:textbox>
+              <w:txbxContent>
+                <w:p>
+                  <w:r>
+                    <w:t>Yes</w:t>
+                  </w:r>
+                </w:p>
+              </w:txbxContent>
+            </v:textbox>
+          </v:shape>
+        </w:pict>
+      </w:r>
+      <w:r>
+        <w:rPr>
+          <w:noProof/>
+          <w:lang w:val="en-GB"/>
+        </w:rPr>
+        <w:pict w14:anchorId="5650F316">
+          <v:shape id="_x0000_s1178" type="#_x0000_t202" style="position:absolute;left:0;text-align:left;margin-left:187.5pt;margin-top:95.95pt;width:36pt;height:24.45pt;z-index:251756032" strokecolor="white [3212]">
+            <v:textbox>
+              <w:txbxContent>
+                <w:p>
+                  <w:r>
+                    <w:t>No</w:t>
+                  </w:r>
+                </w:p>
+              </w:txbxContent>
+            </v:textbox>
+          </v:shape>
+        </w:pict>
+      </w:r>
+      <w:r>
+        <w:rPr>
+          <w:noProof/>
+          <w:lang w:val="en-GB"/>
+        </w:rPr>
+        <w:pict w14:anchorId="595678C7">
+          <v:shape id="_x0000_s1177" type="#_x0000_t32" style="position:absolute;left:0;text-align:left;margin-left:-15pt;margin-top:51.4pt;width:16.8pt;height:3.75pt;flip:y;z-index:251755008" o:connectortype="straight">
+            <v:stroke endarrow="block"/>
+          </v:shape>
+        </w:pict>
+      </w:r>
+      <w:r>
+        <w:rPr>
+          <w:noProof/>
+          <w:lang w:val="en-GB"/>
+        </w:rPr>
+        <w:pict w14:anchorId="70496388">
+          <v:shape id="_x0000_s1176" type="#_x0000_t32" style="position:absolute;left:0;text-align:left;margin-left:-14.25pt;margin-top:54.4pt;width:18.45pt;height:484.95pt;flip:x y;z-index:251753984" o:connectortype="straight"/>
+        </w:pict>
+      </w:r>
+      <w:r>
+        <w:rPr>
+          <w:noProof/>
+          <w:lang w:val="en-GB"/>
+        </w:rPr>
+        <w:pict w14:anchorId="43182E9A">
+          <v:shape id="_x0000_s1174" type="#_x0000_t32" style="position:absolute;left:0;text-align:left;margin-left:4.2pt;margin-top:538.15pt;width:19.2pt;height:.6pt;flip:x;z-index:251752960" o:connectortype="straight"/>
+        </w:pict>
+      </w:r>
+      <w:r>
+        <w:rPr>
+          <w:noProof/>
+          <w:lang w:val="en-GB"/>
+        </w:rPr>
+        <w:pict w14:anchorId="134F0712">
+          <v:shape id="_x0000_s1173" type="#_x0000_t32" style="position:absolute;left:0;text-align:left;margin-left:155.4pt;margin-top:538.75pt;width:69.6pt;height:.6pt;flip:x y;z-index:251751936" o:connectortype="straight">
+            <v:stroke endarrow="block"/>
+          </v:shape>
+        </w:pict>
+      </w:r>
+      <w:r>
+        <w:rPr>
+          <w:noProof/>
+          <w:lang w:val="en-GB"/>
+        </w:rPr>
+        <w:pict w14:anchorId="233035D7">
+          <v:shape id="_x0000_s1172" type="#_x0000_t32" style="position:absolute;left:0;text-align:left;margin-left:284.4pt;margin-top:488.95pt;width:2.4pt;height:31.2pt;z-index:251750912" o:connectortype="straight">
+            <v:stroke endarrow="block"/>
+          </v:shape>
+        </w:pict>
+      </w:r>
+      <w:r>
+        <w:rPr>
+          <w:noProof/>
+          <w:lang w:val="en-GB"/>
+        </w:rPr>
+        <w:pict w14:anchorId="52FF6936">
+          <v:shape id="_x0000_s1171" type="#_x0000_t32" style="position:absolute;left:0;text-align:left;margin-left:153pt;margin-top:463.75pt;width:1in;height:0;z-index:251749888" o:connectortype="straight">
+            <v:stroke endarrow="block"/>
+          </v:shape>
+        </w:pict>
+      </w:r>
+      <w:r>
+        <w:rPr>
+          <w:noProof/>
+          <w:lang w:val="en-GB"/>
+        </w:rPr>
+        <w:pict w14:anchorId="07B59062">
+          <v:shape id="_x0000_s1170" type="#_x0000_t32" style="position:absolute;left:0;text-align:left;margin-left:99.6pt;margin-top:419.95pt;width:.6pt;height:20.4pt;z-index:251748864" o:connectortype="straight">
+            <v:stroke endarrow="block"/>
+          </v:shape>
+        </w:pict>
+      </w:r>
+      <w:r>
+        <w:rPr>
+          <w:noProof/>
+          <w:lang w:val="en-GB"/>
+        </w:rPr>
+        <w:pict w14:anchorId="1A31619C">
+          <v:shape id="_x0000_s1169" type="#_x0000_t32" style="position:absolute;left:0;text-align:left;margin-left:98.4pt;margin-top:349.75pt;width:.6pt;height:21pt;z-index:251747840" o:connectortype="straight">
+            <v:stroke endarrow="block"/>
+          </v:shape>
+        </w:pict>
+      </w:r>
+      <w:r>
+        <w:rPr>
+          <w:noProof/>
+          <w:lang w:val="en-GB"/>
+        </w:rPr>
+        <w:pict w14:anchorId="5B7D4506">
+          <v:shape id="_x0000_s1168" type="#_x0000_t32" style="position:absolute;left:0;text-align:left;margin-left:151.2pt;margin-top:325.75pt;width:35.4pt;height:9pt;flip:x y;z-index:251746816" o:connectortype="straight">
+            <v:stroke endarrow="block"/>
+          </v:shape>
+        </w:pict>
+      </w:r>
+      <w:r>
+        <w:rPr>
+          <w:noProof/>
+          <w:lang w:val="en-GB"/>
+        </w:rPr>
+        <w:pict w14:anchorId="0E916219">
+          <v:shape id="_x0000_s1167" type="#_x0000_t32" style="position:absolute;left:0;text-align:left;margin-left:136.2pt;margin-top:221.95pt;width:100.8pt;height:1in;flip:x y;z-index:251745792" o:connectortype="straight">
+            <v:stroke endarrow="block"/>
+          </v:shape>
+        </w:pict>
+      </w:r>
+      <w:r>
+        <w:rPr>
+          <w:noProof/>
+          <w:lang w:val="en-GB"/>
+        </w:rPr>
+        <w:pict w14:anchorId="01C541D3">
+          <v:shape id="_x0000_s1166" type="#_x0000_t32" style="position:absolute;left:0;text-align:left;margin-left:154.2pt;margin-top:184.15pt;width:55.8pt;height:16.2pt;flip:x;z-index:251744768" o:connectortype="straight">
+            <v:stroke endarrow="block"/>
+          </v:shape>
+        </w:pict>
+      </w:r>
+      <w:r>
+        <w:rPr>
+          <w:noProof/>
+          <w:lang w:val="en-GB"/>
+        </w:rPr>
+        <w:pict w14:anchorId="22576BE6">
+          <v:shape id="_x0000_s1165" type="#_x0000_t32" style="position:absolute;left:0;text-align:left;margin-left:278.4pt;margin-top:223.15pt;width:12.6pt;height:24.6pt;z-index:251743744" o:connectortype="straight">
+            <v:stroke endarrow="block"/>
+          </v:shape>
+        </w:pict>
+      </w:r>
+      <w:r>
+        <w:rPr>
+          <w:noProof/>
+          <w:lang w:val="en-GB"/>
+        </w:rPr>
+        <w:pict w14:anchorId="0959E119">
+          <v:shape id="_x0000_s1164" type="#_x0000_t32" style="position:absolute;left:0;text-align:left;margin-left:91.8pt;margin-top:71.95pt;width:0;height:28.8pt;flip:y;z-index:251742720" o:connectortype="straight">
+            <v:stroke endarrow="block"/>
+          </v:shape>
+        </w:pict>
+      </w:r>
+      <w:r>
+        <w:rPr>
+          <w:noProof/>
+          <w:lang w:val="en-GB"/>
+        </w:rPr>
+        <w:pict w14:anchorId="31397B21">
+          <v:shape id="_x0000_s1163" type="#_x0000_t32" style="position:absolute;left:0;text-align:left;margin-left:149.4pt;margin-top:73.75pt;width:88.2pt;height:35.4pt;flip:x;z-index:251741696" o:connectortype="straight">
+            <v:stroke endarrow="block"/>
+          </v:shape>
+        </w:pict>
+      </w:r>
+      <w:r>
+        <w:rPr>
+          <w:noProof/>
+          <w:lang w:val="en-GB"/>
+        </w:rPr>
+        <w:pict w14:anchorId="4496E3DB">
+          <v:shape id="_x0000_s1162" type="#_x0000_t32" style="position:absolute;left:0;text-align:left;margin-left:277.8pt;margin-top:96.55pt;width:0;height:48.6pt;z-index:251740672" o:connectortype="straight">
+            <v:stroke endarrow="block"/>
+          </v:shape>
+        </w:pict>
+      </w:r>
+      <w:r>
+        <w:rPr>
+          <w:noProof/>
+          <w:lang w:val="en-GB"/>
+        </w:rPr>
+        <w:pict w14:anchorId="639F6417">
+          <v:shape id="_x0000_s1161" type="#_x0000_t32" style="position:absolute;left:0;text-align:left;margin-left:148.8pt;margin-top:46.75pt;width:55.8pt;height:6.6pt;z-index:251739648" o:connectortype="straight">
+            <v:stroke endarrow="block"/>
+          </v:shape>
+        </w:pict>
+      </w:r>
+      <w:r>
+        <w:rPr>
+          <w:noProof/>
+          <w:lang w:val="en-GB"/>
+        </w:rPr>
+        <w:pict w14:anchorId="33E681E3">
+          <v:shape id="_x0000_s1160" type="#_x0000_t116" style="position:absolute;left:0;text-align:left;margin-left:22.8pt;margin-top:515.95pt;width:132pt;height:48.6pt;z-index:251738624">
+            <v:textbox>
+              <w:txbxContent>
+                <w:p>
+                  <w:r>
+                    <w:t>Make attachment available</w:t>
+                  </w:r>
+                </w:p>
+              </w:txbxContent>
+            </v:textbox>
+          </v:shape>
+        </w:pict>
+      </w:r>
+      <w:r>
+        <w:rPr>
+          <w:noProof/>
+          <w:lang w:val="en-GB"/>
+        </w:rPr>
+        <w:pict w14:anchorId="47EFE932">
+          <v:shape id="_x0000_s1159" type="#_x0000_t116" style="position:absolute;left:0;text-align:left;margin-left:225.6pt;margin-top:519.55pt;width:126.6pt;height:43.8pt;z-index:251737600">
+            <v:textbox>
+              <w:txbxContent>
+                <w:p>
+                  <w:r>
+                    <w:t>Remove object from attachment</w:t>
+                  </w:r>
+                </w:p>
+              </w:txbxContent>
+            </v:textbox>
+          </v:shape>
+        </w:pict>
+      </w:r>
+      <w:r>
+        <w:rPr>
+          <w:noProof/>
+          <w:lang w:val="en-GB"/>
+        </w:rPr>
+        <w:pict w14:anchorId="5AF477A4">
+          <v:shape id="_x0000_s1158" type="#_x0000_t116" style="position:absolute;left:0;text-align:left;margin-left:225.6pt;margin-top:444.55pt;width:124.8pt;height:44.4pt;z-index:251736576">
+            <v:textbox>
+              <w:txbxContent>
+                <w:p>
+                  <w:r>
+                    <w:t>If object grabbed</w:t>
+                  </w:r>
+                </w:p>
+              </w:txbxContent>
+            </v:textbox>
+          </v:shape>
+        </w:pict>
+      </w:r>
+      <w:r>
+        <w:rPr>
+          <w:noProof/>
+          <w:lang w:val="en-GB"/>
+        </w:rPr>
+        <w:pict w14:anchorId="5E0564CD">
+          <v:shape id="_x0000_s1157" type="#_x0000_t116" style="position:absolute;left:0;text-align:left;margin-left:27.6pt;margin-top:371.35pt;width:118.8pt;height:48pt;z-index:251735552">
+            <v:textbox>
+              <w:txbxContent>
+                <w:p>
+                  <w:r>
+                    <w:t>Belt attachment unavailable</w:t>
+                  </w:r>
+                </w:p>
+              </w:txbxContent>
+            </v:textbox>
+          </v:shape>
+        </w:pict>
+      </w:r>
+      <w:r>
+        <w:rPr>
+          <w:noProof/>
+          <w:lang w:val="en-GB"/>
+        </w:rPr>
+        <w:pict w14:anchorId="0FC624A4">
+          <v:shape id="_x0000_s1156" type="#_x0000_t116" style="position:absolute;left:0;text-align:left;margin-left:20.4pt;margin-top:440.35pt;width:132.6pt;height:46.8pt;z-index:251734528">
+            <v:textbox>
+              <w:txbxContent>
+                <w:p>
+                  <w:r>
+                    <w:t>Await object to be grabbed</w:t>
+                  </w:r>
+                </w:p>
+              </w:txbxContent>
+            </v:textbox>
+          </v:shape>
+        </w:pict>
+      </w:r>
+      <w:r>
+        <w:rPr>
+          <w:noProof/>
+          <w:lang w:val="en-GB"/>
+        </w:rPr>
+        <w:pict w14:anchorId="43FD92FE">
+          <v:shape id="_x0000_s1153" type="#_x0000_t116" style="position:absolute;left:0;text-align:left;margin-left:18.6pt;margin-top:298.15pt;width:132pt;height:51pt;z-index:251733504">
+            <v:textbox>
+              <w:txbxContent>
+                <w:p>
+                  <w:r>
+                    <w:t>Attach object to belt slot</w:t>
+                  </w:r>
+                </w:p>
+              </w:txbxContent>
+            </v:textbox>
+          </v:shape>
+        </w:pict>
+      </w:r>
+      <w:r>
+        <w:rPr>
+          <w:noProof/>
+          <w:lang w:val="en-GB"/>
+        </w:rPr>
+        <w:pict w14:anchorId="051357CD">
+          <v:shape id="_x0000_s1152" type="#_x0000_t110" style="position:absolute;left:0;text-align:left;margin-left:184.2pt;margin-top:247.15pt;width:217.8pt;height:175.2pt;z-index:251732480">
+            <v:textbox>
+              <w:txbxContent>
+                <w:p>
+                  <w:r>
+                    <w:t xml:space="preserve">Is object distance to </w:t>
+                  </w:r>
+                  <w:r>
+                    <w:t>nearest available belt slot</w:t>
+                  </w:r>
+                  <w:r>
+                    <w:t xml:space="preserve"> &lt; attach distance</w:t>
+                  </w:r>
+                </w:p>
+              </w:txbxContent>
+            </v:textbox>
+          </v:shape>
+        </w:pict>
+      </w:r>
+      <w:r>
+        <w:rPr>
+          <w:noProof/>
+          <w:lang w:val="en-GB"/>
+        </w:rPr>
+        <w:pict w14:anchorId="1127E56F">
+          <v:shape id="_x0000_s1151" type="#_x0000_t116" style="position:absolute;left:0;text-align:left;margin-left:16.2pt;margin-top:184.75pt;width:138.6pt;height:37.8pt;z-index:251731456" fillcolor="#8fc8f4 [1944]">
+            <v:textbox>
+              <w:txbxContent>
+                <w:p>
+                  <w:r>
+                    <w:t>Do nothing</w:t>
+                  </w:r>
+                </w:p>
+              </w:txbxContent>
+            </v:textbox>
+          </v:shape>
+        </w:pict>
+      </w:r>
+      <w:r>
+        <w:rPr>
+          <w:noProof/>
+          <w:lang w:val="en-GB"/>
+        </w:rPr>
+        <w:pict w14:anchorId="2EA58505">
+          <v:shape id="_x0000_s1150" type="#_x0000_t110" style="position:absolute;left:0;text-align:left;margin-left:208.2pt;margin-top:144.55pt;width:142.8pt;height:78pt;z-index:251730432">
+            <v:textbox>
+              <w:txbxContent>
+                <w:p>
+                  <w:r>
+                    <w:t>Is object attachable?</w:t>
+                  </w:r>
+                </w:p>
+              </w:txbxContent>
+            </v:textbox>
+          </v:shape>
+        </w:pict>
+      </w:r>
+      <w:r>
+        <w:rPr>
+          <w:noProof/>
+          <w:lang w:val="en-GB"/>
+        </w:rPr>
+        <w:pict w14:anchorId="5F7966A6">
+          <v:shape id="_x0000_s1149" type="#_x0000_t116" style="position:absolute;left:0;text-align:left;margin-left:6.6pt;margin-top:101.35pt;width:146.4pt;height:43.8pt;z-index:251729408" fillcolor="#8fc8f4 [1944]">
+            <v:textbox>
+              <w:txbxContent>
+                <w:p>
+                  <w:r>
+                    <w:t>Await object release</w:t>
+                  </w:r>
+                </w:p>
+              </w:txbxContent>
+            </v:textbox>
+          </v:shape>
+        </w:pict>
+      </w:r>
+      <w:r>
+        <w:rPr>
+          <w:noProof/>
+          <w:lang w:val="en-GB"/>
+        </w:rPr>
+        <w:pict w14:anchorId="480A2B54">
+          <v:shape id="_x0000_s1148" type="#_x0000_t110" style="position:absolute;left:0;text-align:left;margin-left:203.4pt;margin-top:11.95pt;width:150.6pt;height:84pt;z-index:251728384">
+            <v:textbox>
+              <w:txbxContent>
+                <w:p>
+                  <w:r>
+                    <w:t>Has object been released?</w:t>
+                  </w:r>
+                </w:p>
+              </w:txbxContent>
+            </v:textbox>
+          </v:shape>
+        </w:pict>
+      </w:r>
+      <w:r>
+        <w:rPr>
+          <w:noProof/>
+          <w:lang w:val="en-GB"/>
+        </w:rPr>
+        <w:pict w14:anchorId="2CC0FB66">
+          <v:shape id="_x0000_s1147" type="#_x0000_t116" style="position:absolute;left:0;text-align:left;margin-left:1.8pt;margin-top:22.75pt;width:147pt;height:48pt;z-index:251727360" fillcolor="#8fc8f4 [1944]">
+            <v:textbox>
+              <w:txbxContent>
+                <w:p>
+                  <w:r>
+                    <w:t>Current grabbed objects</w:t>
+                  </w:r>
+                </w:p>
+              </w:txbxContent>
+            </v:textbox>
+          </v:shape>
+        </w:pict>
+      </w:r>
     </w:p>
     <w:sectPr>
       <w:footerReference w:type="even" r:id="rId55"/>
@@ -14105,7 +15105,7 @@
     </w:rPrDefault>
     <w:pPrDefault/>
   </w:docDefaults>
-  <w:latentStyles w:defLockedState="0" w:defUIPriority="99" w:defSemiHidden="0" w:defUnhideWhenUsed="0" w:defQFormat="0" w:count="376">
+  <w:latentStyles w:defLockedState="0" w:defUIPriority="99" w:defSemiHidden="0" w:defUnhideWhenUsed="0" w:defQFormat="0" w:count="375">
     <w:lsdException w:name="Normal" w:uiPriority="0" w:qFormat="1"/>
     <w:lsdException w:name="heading 1" w:uiPriority="9" w:qFormat="1"/>
     <w:lsdException w:name="heading 2" w:uiPriority="9" w:qFormat="1"/>
@@ -14481,7 +15481,6 @@
     <w:lsdException w:name="Smart Hyperlink" w:semiHidden="1" w:unhideWhenUsed="1"/>
     <w:lsdException w:name="Hashtag" w:semiHidden="1" w:unhideWhenUsed="1"/>
     <w:lsdException w:name="Unresolved Mention" w:semiHidden="1" w:unhideWhenUsed="1"/>
-    <w:lsdException w:name="Smart Link" w:semiHidden="1" w:unhideWhenUsed="1"/>
   </w:latentStyles>
   <w:style w:type="paragraph" w:default="1" w:styleId="Normal">
     <w:name w:val="Normal"/>
@@ -15045,6 +16044,7 @@
   </w:font>
   <w:font w:name="Century Schoolbook">
     <w:altName w:val="Century Schoolbook"/>
+    <w:panose1 w:val="02040604050505020304"/>
     <w:charset w:val="00"/>
     <w:family w:val="roman"/>
     <w:pitch w:val="variable"/>
@@ -15062,7 +16062,7 @@
     <w:charset w:val="00"/>
     <w:family w:val="swiss"/>
     <w:pitch w:val="variable"/>
-    <w:sig w:usb0="E4002EFF" w:usb1="C000247B" w:usb2="00000009" w:usb3="00000000" w:csb0="000001FF" w:csb1="00000000"/>
+    <w:sig w:usb0="E0002EFF" w:usb1="C000247B" w:usb2="00000009" w:usb3="00000000" w:csb0="000001FF" w:csb1="00000000"/>
   </w:font>
   <w:font w:name="Segoe UI">
     <w:panose1 w:val="020B0502040204020203"/>
@@ -15098,7 +16098,7 @@
     <w:charset w:val="00"/>
     <w:family w:val="swiss"/>
     <w:pitch w:val="variable"/>
-    <w:sig w:usb0="E4002EFF" w:usb1="C000247B" w:usb2="00000009" w:usb3="00000000" w:csb0="000001FF" w:csb1="00000000"/>
+    <w:sig w:usb0="E0002AFF" w:usb1="C000247B" w:usb2="00000009" w:usb3="00000000" w:csb0="000001FF" w:csb1="00000000"/>
   </w:font>
 </w:fonts>
 </file>
@@ -15123,6 +16123,7 @@
     <w:rsid w:val="00485FC2"/>
     <w:rsid w:val="005B61C0"/>
     <w:rsid w:val="00752E4E"/>
+    <w:rsid w:val="00A57F01"/>
     <w:rsid w:val="00A612F0"/>
     <w:rsid w:val="00AF4CCF"/>
     <w:rsid w:val="00D508E2"/>
@@ -15166,7 +16167,7 @@
       </w:pPr>
     </w:pPrDefault>
   </w:docDefaults>
-  <w:latentStyles w:defLockedState="0" w:defUIPriority="99" w:defSemiHidden="0" w:defUnhideWhenUsed="0" w:defQFormat="0" w:count="376">
+  <w:latentStyles w:defLockedState="0" w:defUIPriority="99" w:defSemiHidden="0" w:defUnhideWhenUsed="0" w:defQFormat="0" w:count="375">
     <w:lsdException w:name="Normal" w:uiPriority="0" w:qFormat="1"/>
     <w:lsdException w:name="heading 1" w:uiPriority="9" w:qFormat="1"/>
     <w:lsdException w:name="heading 2" w:semiHidden="1" w:uiPriority="9" w:unhideWhenUsed="1" w:qFormat="1"/>
@@ -15542,7 +16543,6 @@
     <w:lsdException w:name="Smart Hyperlink" w:semiHidden="1" w:unhideWhenUsed="1"/>
     <w:lsdException w:name="Hashtag" w:semiHidden="1" w:unhideWhenUsed="1"/>
     <w:lsdException w:name="Unresolved Mention" w:semiHidden="1" w:unhideWhenUsed="1"/>
-    <w:lsdException w:name="Smart Link" w:semiHidden="1" w:unhideWhenUsed="1"/>
   </w:latentStyles>
   <w:style w:type="paragraph" w:default="1" w:styleId="Normal">
     <w:name w:val="Normal"/>
@@ -15893,7 +16893,7 @@
 </file>
 
 <file path=customXml/itemProps1.xml><?xml version="1.0" encoding="utf-8"?>
-<ds:datastoreItem xmlns:ds="http://schemas.openxmlformats.org/officeDocument/2006/customXml" ds:itemID="{72AEE5FD-080C-42E4-88BC-2905B9B87DA5}">
+<ds:datastoreItem xmlns:ds="http://schemas.openxmlformats.org/officeDocument/2006/customXml" ds:itemID="{648EBB7C-8D73-4997-BBC6-D5F08EA88B2A}">
   <ds:schemaRefs>
     <ds:schemaRef ds:uri="http://schemas.openxmlformats.org/officeDocument/2006/bibliography"/>
   </ds:schemaRefs>

</xml_diff>

<commit_message>
Re-added control scheme controls
</commit_message>
<xml_diff>
--- a/Project Hephaestus Design Document.docx
+++ b/Project Hephaestus Design Document.docx
@@ -63,6 +63,7 @@
                 <w:dataBinding w:prefixMappings="xmlns:ns0='http://schemas.openxmlformats.org/officeDocument/2006/extended-properties'" w:xpath="/ns0:Properties[1]/ns0:Company[1]" w:storeItemID="{6668398D-A668-4E3E-A5EB-62B293D839F1}"/>
                 <w:text/>
               </w:sdtPr>
+              <w:sdtEndPr/>
               <w:sdtContent>
                 <w:tc>
                   <w:tcPr>
@@ -122,6 +123,7 @@
                   <w:dataBinding w:prefixMappings="xmlns:ns0='http://schemas.openxmlformats.org/package/2006/metadata/core-properties' xmlns:ns1='http://purl.org/dc/elements/1.1/'" w:xpath="/ns0:coreProperties[1]/ns1:title[1]" w:storeItemID="{6C3C8BC8-F283-45AE-878A-BAB7291924A1}"/>
                   <w:text/>
                 </w:sdtPr>
+                <w:sdtEndPr/>
                 <w:sdtContent>
                   <w:p>
                     <w:pPr>
@@ -170,6 +172,7 @@
                 <w:dataBinding w:prefixMappings="xmlns:ns0='http://schemas.openxmlformats.org/package/2006/metadata/core-properties' xmlns:ns1='http://purl.org/dc/elements/1.1/'" w:xpath="/ns0:coreProperties[1]/ns1:subject[1]" w:storeItemID="{6C3C8BC8-F283-45AE-878A-BAB7291924A1}"/>
                 <w:text/>
               </w:sdtPr>
+              <w:sdtEndPr/>
               <w:sdtContent>
                 <w:tc>
                   <w:tcPr>
@@ -4125,6 +4128,67 @@
           <w:lang w:val="en-GB"/>
         </w:rPr>
       </w:pPr>
+      <w:r>
+        <w:rPr>
+          <w:noProof/>
+          <w:lang w:val="en-GB"/>
+        </w:rPr>
+        <w:pict w14:anchorId="63854AD3">
+          <v:shapetype id="_x0000_t202" coordsize="21600,21600" o:spt="202" path="m,l,21600r21600,l21600,xe">
+            <v:stroke joinstyle="miter"/>
+            <v:path gradientshapeok="t" o:connecttype="rect"/>
+          </v:shapetype>
+          <v:shape id="_x0000_s1187" type="#_x0000_t202" style="position:absolute;left:0;text-align:left;margin-left:166pt;margin-top:480.9pt;width:94pt;height:34pt;z-index:251764224" filled="f" stroked="f">
+            <v:textbox>
+              <w:txbxContent>
+                <w:p>
+                  <w:r>
+                    <w:t>Grab object</w:t>
+                  </w:r>
+                </w:p>
+              </w:txbxContent>
+            </v:textbox>
+          </v:shape>
+        </w:pict>
+      </w:r>
+      <w:r>
+        <w:rPr>
+          <w:noProof/>
+          <w:lang w:val="en-GB"/>
+        </w:rPr>
+        <w:pict w14:anchorId="63854AD3">
+          <v:shape id="_x0000_s1186" type="#_x0000_t202" style="position:absolute;left:0;text-align:left;margin-left:319.5pt;margin-top:142.9pt;width:94pt;height:34pt;z-index:251763200" filled="f" stroked="f">
+            <v:textbox>
+              <w:txbxContent>
+                <w:p>
+                  <w:r>
+                    <w:t>Orientate head</w:t>
+                  </w:r>
+                </w:p>
+              </w:txbxContent>
+            </v:textbox>
+          </v:shape>
+        </w:pict>
+      </w:r>
+      <w:r>
+        <w:rPr>
+          <w:noProof/>
+          <w:lang w:val="en-GB"/>
+        </w:rPr>
+        <w:pict w14:anchorId="63854AD3">
+          <v:shape id="_x0000_s1185" type="#_x0000_t202" style="position:absolute;left:0;text-align:left;margin-left:24.5pt;margin-top:137.6pt;width:94pt;height:34pt;z-index:251762176" filled="f" stroked="f">
+            <v:textbox>
+              <w:txbxContent>
+                <w:p>
+                  <w:r>
+                    <w:t>Move player</w:t>
+                  </w:r>
+                </w:p>
+              </w:txbxContent>
+            </v:textbox>
+          </v:shape>
+        </w:pict>
+      </w:r>
       <w:r>
         <w:rPr>
           <w:noProof/>
@@ -4219,10 +4283,6 @@
                 <v:stroke endarrow="block"/>
               </v:shape>
             </v:group>
-            <v:shapetype id="_x0000_t202" coordsize="21600,21600" o:spt="202" path="m,l,21600r21600,l21600,xe">
-              <v:stroke joinstyle="miter"/>
-              <v:path gradientshapeok="t" o:connecttype="rect"/>
-            </v:shapetype>
             <v:shape id="_x0000_s1118" type="#_x0000_t202" style="position:absolute;left:5151;top:11849;width:1449;height:901" stroked="f">
               <v:textbox style="mso-next-textbox:#_x0000_s1118">
                 <w:txbxContent>
@@ -4272,6 +4332,8 @@
         </w:rPr>
         <w:br w:type="page"/>
       </w:r>
+      <w:bookmarkStart w:id="10" w:name="_GoBack"/>
+      <w:bookmarkEnd w:id="10"/>
     </w:p>
     <w:p>
       <w:pPr>
@@ -4281,7 +4343,7 @@
           <w:lang w:val="en-GB"/>
         </w:rPr>
       </w:pPr>
-      <w:bookmarkStart w:id="10" w:name="_Toc25919328"/>
+      <w:bookmarkStart w:id="11" w:name="_Toc25919328"/>
       <w:r>
         <w:rPr>
           <w:lang w:val="en-GB"/>
@@ -4295,7 +4357,7 @@
         </w:rPr>
         <w:t>Concept Requirements</w:t>
       </w:r>
-      <w:bookmarkEnd w:id="10"/>
+      <w:bookmarkEnd w:id="11"/>
     </w:p>
     <w:p>
       <w:pPr>
@@ -5654,7 +5716,7 @@
           <w:lang w:val="en-GB"/>
         </w:rPr>
       </w:pPr>
-      <w:bookmarkStart w:id="11" w:name="_Toc25919329"/>
+      <w:bookmarkStart w:id="12" w:name="_Toc25919329"/>
       <w:r>
         <w:rPr>
           <w:lang w:val="en-GB"/>
@@ -5669,7 +5731,7 @@
         <w:t>Research</w:t>
       </w:r>
       <w:bookmarkEnd w:id="0"/>
-      <w:bookmarkEnd w:id="11"/>
+      <w:bookmarkEnd w:id="12"/>
     </w:p>
     <w:p>
       <w:pPr>
@@ -5679,8 +5741,8 @@
           <w:lang w:val="en-GB"/>
         </w:rPr>
       </w:pPr>
-      <w:bookmarkStart w:id="12" w:name="_Toc25338539"/>
-      <w:bookmarkStart w:id="13" w:name="_Toc25919330"/>
+      <w:bookmarkStart w:id="13" w:name="_Toc25338539"/>
+      <w:bookmarkStart w:id="14" w:name="_Toc25919330"/>
       <w:r>
         <w:rPr>
           <w:lang w:val="en-GB"/>
@@ -5693,8 +5755,8 @@
         </w:rPr>
         <w:t>Overview</w:t>
       </w:r>
-      <w:bookmarkEnd w:id="12"/>
       <w:bookmarkEnd w:id="13"/>
+      <w:bookmarkEnd w:id="14"/>
     </w:p>
     <w:p>
       <w:pPr>
@@ -5741,8 +5803,8 @@
           <w:lang w:val="en-GB"/>
         </w:rPr>
       </w:pPr>
-      <w:bookmarkStart w:id="14" w:name="_Toc25338540"/>
-      <w:bookmarkStart w:id="15" w:name="_Toc25919331"/>
+      <w:bookmarkStart w:id="15" w:name="_Toc25338540"/>
+      <w:bookmarkStart w:id="16" w:name="_Toc25919331"/>
       <w:r>
         <w:rPr>
           <w:lang w:val="en-GB"/>
@@ -5755,8 +5817,8 @@
         </w:rPr>
         <w:t>Smithing</w:t>
       </w:r>
-      <w:bookmarkEnd w:id="14"/>
       <w:bookmarkEnd w:id="15"/>
+      <w:bookmarkEnd w:id="16"/>
     </w:p>
     <w:p>
       <w:pPr>
@@ -6076,8 +6138,8 @@
           <w:lang w:val="en-GB"/>
         </w:rPr>
       </w:pPr>
-      <w:bookmarkStart w:id="16" w:name="_Toc25338541"/>
-      <w:bookmarkStart w:id="17" w:name="_Toc25919332"/>
+      <w:bookmarkStart w:id="17" w:name="_Toc25338541"/>
+      <w:bookmarkStart w:id="18" w:name="_Toc25919332"/>
       <w:r>
         <w:rPr>
           <w:lang w:val="en-GB"/>
@@ -6090,8 +6152,8 @@
         </w:rPr>
         <w:t>Level Structure</w:t>
       </w:r>
-      <w:bookmarkEnd w:id="16"/>
       <w:bookmarkEnd w:id="17"/>
+      <w:bookmarkEnd w:id="18"/>
     </w:p>
     <w:p>
       <w:pPr>
@@ -6136,8 +6198,8 @@
           <w:lang w:val="en-GB"/>
         </w:rPr>
       </w:pPr>
-      <w:bookmarkStart w:id="18" w:name="_Toc25338542"/>
-      <w:bookmarkStart w:id="19" w:name="_Toc25919333"/>
+      <w:bookmarkStart w:id="19" w:name="_Toc25338542"/>
+      <w:bookmarkStart w:id="20" w:name="_Toc25919333"/>
       <w:r>
         <w:rPr>
           <w:lang w:val="en-GB"/>
@@ -6150,8 +6212,8 @@
         </w:rPr>
         <w:t>Bronze Age</w:t>
       </w:r>
-      <w:bookmarkStart w:id="20" w:name="_Toc25338543"/>
-      <w:bookmarkEnd w:id="18"/>
+      <w:bookmarkStart w:id="21" w:name="_Toc25338543"/>
+      <w:bookmarkEnd w:id="19"/>
       <w:r>
         <w:rPr>
           <w:lang w:val="en-GB"/>
@@ -6164,8 +6226,8 @@
         </w:rPr>
         <w:t>Mesopotamia</w:t>
       </w:r>
-      <w:bookmarkEnd w:id="19"/>
       <w:bookmarkEnd w:id="20"/>
+      <w:bookmarkEnd w:id="21"/>
     </w:p>
     <w:p>
       <w:pPr>
@@ -6259,8 +6321,8 @@
           <w:lang w:val="en-GB"/>
         </w:rPr>
       </w:pPr>
-      <w:bookmarkStart w:id="21" w:name="_Toc25338544"/>
-      <w:bookmarkStart w:id="22" w:name="_Toc25919334"/>
+      <w:bookmarkStart w:id="22" w:name="_Toc25338544"/>
+      <w:bookmarkStart w:id="23" w:name="_Toc25919334"/>
       <w:r>
         <w:rPr>
           <w:lang w:val="en-GB"/>
@@ -6273,14 +6335,14 @@
         </w:rPr>
         <w:t>Iron Ag</w:t>
       </w:r>
-      <w:bookmarkEnd w:id="21"/>
+      <w:bookmarkEnd w:id="22"/>
       <w:r>
         <w:rPr>
           <w:lang w:val="en-GB"/>
         </w:rPr>
         <w:t>e – Egypt</w:t>
       </w:r>
-      <w:bookmarkEnd w:id="22"/>
+      <w:bookmarkEnd w:id="23"/>
     </w:p>
     <w:p>
       <w:pPr>
@@ -6498,8 +6560,8 @@
           <w:lang w:val="en-GB"/>
         </w:rPr>
       </w:pPr>
-      <w:bookmarkStart w:id="23" w:name="_Toc25338545"/>
-      <w:bookmarkStart w:id="24" w:name="_Toc25919335"/>
+      <w:bookmarkStart w:id="24" w:name="_Toc25338545"/>
+      <w:bookmarkStart w:id="25" w:name="_Toc25919335"/>
       <w:r>
         <w:rPr>
           <w:lang w:val="en-GB"/>
@@ -6512,14 +6574,14 @@
         </w:rPr>
         <w:t>Medieval Ag</w:t>
       </w:r>
-      <w:bookmarkEnd w:id="23"/>
+      <w:bookmarkEnd w:id="24"/>
       <w:r>
         <w:rPr>
           <w:lang w:val="en-GB"/>
         </w:rPr>
         <w:t>e – Japan</w:t>
       </w:r>
-      <w:bookmarkEnd w:id="24"/>
+      <w:bookmarkEnd w:id="25"/>
     </w:p>
     <w:p>
       <w:pPr>
@@ -7046,8 +7108,8 @@
           <w:lang w:val="en-GB"/>
         </w:rPr>
       </w:pPr>
-      <w:bookmarkStart w:id="25" w:name="_Toc25338546"/>
-      <w:bookmarkStart w:id="26" w:name="_Toc25919336"/>
+      <w:bookmarkStart w:id="26" w:name="_Toc25338546"/>
+      <w:bookmarkStart w:id="27" w:name="_Toc25919336"/>
       <w:r>
         <w:rPr>
           <w:lang w:val="en-GB"/>
@@ -7060,7 +7122,7 @@
         </w:rPr>
         <w:t>Industrial Age</w:t>
       </w:r>
-      <w:bookmarkEnd w:id="25"/>
+      <w:bookmarkEnd w:id="26"/>
       <w:r>
         <w:rPr>
           <w:lang w:val="en-GB"/>
@@ -7074,7 +7136,7 @@
         </w:rPr>
         <w:t>France</w:t>
       </w:r>
-      <w:bookmarkEnd w:id="26"/>
+      <w:bookmarkEnd w:id="27"/>
     </w:p>
     <w:p>
       <w:pPr>
@@ -7228,8 +7290,8 @@
           <w:lang w:val="en-GB"/>
         </w:rPr>
       </w:pPr>
-      <w:bookmarkStart w:id="27" w:name="_Toc25338547"/>
-      <w:bookmarkStart w:id="28" w:name="_Toc25919337"/>
+      <w:bookmarkStart w:id="28" w:name="_Toc25338547"/>
+      <w:bookmarkStart w:id="29" w:name="_Toc25919337"/>
       <w:r>
         <w:rPr>
           <w:lang w:val="en-GB"/>
@@ -7242,7 +7304,7 @@
         </w:rPr>
         <w:t>Modern Ag</w:t>
       </w:r>
-      <w:bookmarkEnd w:id="27"/>
+      <w:bookmarkEnd w:id="28"/>
       <w:r>
         <w:rPr>
           <w:lang w:val="en-GB"/>
@@ -7256,7 +7318,7 @@
         </w:rPr>
         <w:t>America</w:t>
       </w:r>
-      <w:bookmarkEnd w:id="28"/>
+      <w:bookmarkEnd w:id="29"/>
     </w:p>
     <w:p>
       <w:pPr>
@@ -7492,8 +7554,8 @@
           <w:lang w:val="en-GB"/>
         </w:rPr>
       </w:pPr>
-      <w:bookmarkStart w:id="29" w:name="_Toc25338548"/>
-      <w:bookmarkStart w:id="30" w:name="_Toc25919338"/>
+      <w:bookmarkStart w:id="30" w:name="_Toc25338548"/>
+      <w:bookmarkStart w:id="31" w:name="_Toc25919338"/>
       <w:r>
         <w:rPr>
           <w:lang w:val="en-GB"/>
@@ -7507,8 +7569,8 @@
         </w:rPr>
         <w:t>Art style</w:t>
       </w:r>
-      <w:bookmarkEnd w:id="29"/>
       <w:bookmarkEnd w:id="30"/>
+      <w:bookmarkEnd w:id="31"/>
     </w:p>
     <w:p>
       <w:pPr>
@@ -7518,7 +7580,7 @@
           <w:lang w:val="en-GB"/>
         </w:rPr>
       </w:pPr>
-      <w:bookmarkStart w:id="31" w:name="_Toc25919339"/>
+      <w:bookmarkStart w:id="32" w:name="_Toc25919339"/>
       <w:r>
         <w:rPr>
           <w:lang w:val="en-GB"/>
@@ -7531,7 +7593,7 @@
         </w:rPr>
         <w:t>Items</w:t>
       </w:r>
-      <w:bookmarkEnd w:id="31"/>
+      <w:bookmarkEnd w:id="32"/>
     </w:p>
     <w:p>
       <w:pPr>
@@ -8006,7 +8068,7 @@
           <w:lang w:val="en-GB"/>
         </w:rPr>
       </w:pPr>
-      <w:bookmarkStart w:id="32" w:name="_Toc25919340"/>
+      <w:bookmarkStart w:id="33" w:name="_Toc25919340"/>
       <w:r>
         <w:rPr>
           <w:lang w:val="en-GB"/>
@@ -8020,7 +8082,7 @@
         </w:rPr>
         <w:t>Mesopotamia</w:t>
       </w:r>
-      <w:bookmarkEnd w:id="32"/>
+      <w:bookmarkEnd w:id="33"/>
     </w:p>
     <w:p>
       <w:pPr>
@@ -8292,7 +8354,7 @@
           <w:lang w:val="en-GB"/>
         </w:rPr>
       </w:pPr>
-      <w:bookmarkStart w:id="33" w:name="_Toc25919341"/>
+      <w:bookmarkStart w:id="34" w:name="_Toc25919341"/>
       <w:r>
         <w:rPr>
           <w:lang w:val="en-GB"/>
@@ -8306,7 +8368,7 @@
         </w:rPr>
         <w:t>Japan</w:t>
       </w:r>
-      <w:bookmarkEnd w:id="33"/>
+      <w:bookmarkEnd w:id="34"/>
     </w:p>
     <w:p>
       <w:pPr>
@@ -8404,7 +8466,7 @@
           <w:lang w:val="en-GB"/>
         </w:rPr>
       </w:pPr>
-      <w:bookmarkStart w:id="34" w:name="_Toc25919342"/>
+      <w:bookmarkStart w:id="35" w:name="_Toc25919342"/>
       <w:r>
         <w:rPr>
           <w:lang w:val="en-GB"/>
@@ -8418,7 +8480,7 @@
         </w:rPr>
         <w:t>France</w:t>
       </w:r>
-      <w:bookmarkEnd w:id="34"/>
+      <w:bookmarkEnd w:id="35"/>
     </w:p>
     <w:p>
       <w:pPr>
@@ -8448,7 +8510,7 @@
           <w:lang w:val="en-GB"/>
         </w:rPr>
       </w:pPr>
-      <w:bookmarkStart w:id="35" w:name="_Toc25919343"/>
+      <w:bookmarkStart w:id="36" w:name="_Toc25919343"/>
       <w:r>
         <w:rPr>
           <w:lang w:val="en-GB"/>
@@ -8462,7 +8524,7 @@
         </w:rPr>
         <w:t>Egypt</w:t>
       </w:r>
-      <w:bookmarkEnd w:id="35"/>
+      <w:bookmarkEnd w:id="36"/>
     </w:p>
     <w:p>
       <w:pPr>
@@ -8749,7 +8811,7 @@
           <w:lang w:val="en-GB"/>
         </w:rPr>
       </w:pPr>
-      <w:bookmarkStart w:id="36" w:name="_Toc25919344"/>
+      <w:bookmarkStart w:id="37" w:name="_Toc25919344"/>
       <w:r>
         <w:rPr>
           <w:lang w:val="en-GB"/>
@@ -8763,7 +8825,7 @@
         </w:rPr>
         <w:t>America</w:t>
       </w:r>
-      <w:bookmarkEnd w:id="36"/>
+      <w:bookmarkEnd w:id="37"/>
     </w:p>
     <w:p>
       <w:pPr>
@@ -8795,8 +8857,8 @@
           <w:lang w:val="en-GB"/>
         </w:rPr>
       </w:pPr>
-      <w:bookmarkStart w:id="37" w:name="_Toc25338549"/>
-      <w:bookmarkStart w:id="38" w:name="_Toc25919345"/>
+      <w:bookmarkStart w:id="38" w:name="_Toc25338549"/>
+      <w:bookmarkStart w:id="39" w:name="_Toc25919345"/>
       <w:r>
         <w:rPr>
           <w:lang w:val="en-GB"/>
@@ -8810,8 +8872,8 @@
         </w:rPr>
         <w:t>Mood boards</w:t>
       </w:r>
-      <w:bookmarkEnd w:id="37"/>
       <w:bookmarkEnd w:id="38"/>
+      <w:bookmarkEnd w:id="39"/>
     </w:p>
     <w:p>
       <w:pPr>
@@ -8821,7 +8883,7 @@
           <w:lang w:val="en-GB"/>
         </w:rPr>
       </w:pPr>
-      <w:bookmarkStart w:id="39" w:name="_Toc25919346"/>
+      <w:bookmarkStart w:id="40" w:name="_Toc25919346"/>
       <w:r>
         <w:rPr>
           <w:lang w:val="en-GB"/>
@@ -8834,7 +8896,7 @@
         </w:rPr>
         <w:t>Art style</w:t>
       </w:r>
-      <w:bookmarkEnd w:id="39"/>
+      <w:bookmarkEnd w:id="40"/>
     </w:p>
     <w:p>
       <w:pPr>
@@ -8854,7 +8916,7 @@
           <w:lang w:val="en-GB"/>
         </w:rPr>
       </w:pPr>
-      <w:bookmarkStart w:id="40" w:name="_Toc25919347"/>
+      <w:bookmarkStart w:id="41" w:name="_Toc25919347"/>
       <w:r>
         <w:rPr>
           <w:lang w:val="en-GB"/>
@@ -8867,7 +8929,7 @@
         </w:rPr>
         <w:t>Levels</w:t>
       </w:r>
-      <w:bookmarkEnd w:id="40"/>
+      <w:bookmarkEnd w:id="41"/>
     </w:p>
     <w:p>
       <w:pPr>
@@ -8886,7 +8948,7 @@
           <w:lang w:val="en-GB"/>
         </w:rPr>
       </w:pPr>
-      <w:bookmarkStart w:id="41" w:name="_Toc25919348"/>
+      <w:bookmarkStart w:id="42" w:name="_Toc25919348"/>
       <w:r>
         <w:rPr>
           <w:lang w:val="en-GB"/>
@@ -8911,7 +8973,7 @@
         </w:rPr>
         <w:t>t</w:t>
       </w:r>
-      <w:bookmarkEnd w:id="41"/>
+      <w:bookmarkEnd w:id="42"/>
     </w:p>
     <w:p>
       <w:pPr>
@@ -8956,7 +9018,7 @@
           <w:titlePg/>
         </w:sectPr>
       </w:pPr>
-      <w:bookmarkStart w:id="42" w:name="_Toc25338554"/>
+      <w:bookmarkStart w:id="43" w:name="_Toc25338554"/>
     </w:p>
     <w:p>
       <w:pPr>
@@ -8965,7 +9027,7 @@
           <w:lang w:val="en-GB"/>
         </w:rPr>
       </w:pPr>
-      <w:bookmarkStart w:id="43" w:name="_Toc25919349"/>
+      <w:bookmarkStart w:id="44" w:name="_Toc25919349"/>
       <w:r>
         <w:rPr>
           <w:lang w:val="en-GB"/>
@@ -8973,7 +9035,7 @@
         <w:lastRenderedPageBreak/>
         <w:t>7.0 Design Layouts</w:t>
       </w:r>
-      <w:bookmarkEnd w:id="43"/>
+      <w:bookmarkEnd w:id="44"/>
     </w:p>
     <w:p>
       <w:pPr>
@@ -9714,7 +9776,7 @@
           <w:lang w:val="en-GB"/>
         </w:rPr>
       </w:pPr>
-      <w:bookmarkStart w:id="44" w:name="_Toc25919350"/>
+      <w:bookmarkStart w:id="45" w:name="_Toc25919350"/>
       <w:r>
         <w:rPr>
           <w:lang w:val="en-GB"/>
@@ -9722,7 +9784,7 @@
         <w:lastRenderedPageBreak/>
         <w:t>8.0 UI Concepts</w:t>
       </w:r>
-      <w:bookmarkEnd w:id="44"/>
+      <w:bookmarkEnd w:id="45"/>
     </w:p>
     <w:p>
       <w:pPr>
@@ -10401,7 +10463,7 @@
           <w:lang w:val="en-GB"/>
         </w:rPr>
       </w:pPr>
-      <w:bookmarkStart w:id="45" w:name="_Toc25919351"/>
+      <w:bookmarkStart w:id="46" w:name="_Toc25919351"/>
       <w:r>
         <w:rPr>
           <w:szCs w:val="40"/>
@@ -10417,7 +10479,7 @@
         </w:rPr>
         <w:t>Storyboards</w:t>
       </w:r>
-      <w:bookmarkEnd w:id="45"/>
+      <w:bookmarkEnd w:id="46"/>
     </w:p>
     <w:p>
       <w:pPr>
@@ -10510,7 +10572,7 @@
           <w:lang w:val="en-GB"/>
         </w:rPr>
       </w:pPr>
-      <w:bookmarkStart w:id="46" w:name="_Toc25919352"/>
+      <w:bookmarkStart w:id="47" w:name="_Toc25919352"/>
       <w:r>
         <w:rPr>
           <w:lang w:val="en-GB"/>
@@ -10524,8 +10586,8 @@
         </w:rPr>
         <w:t>Colour Palette Design</w:t>
       </w:r>
-      <w:bookmarkEnd w:id="42"/>
-      <w:bookmarkEnd w:id="46"/>
+      <w:bookmarkEnd w:id="43"/>
+      <w:bookmarkEnd w:id="47"/>
     </w:p>
     <w:p>
       <w:pPr>
@@ -10535,7 +10597,7 @@
           <w:lang w:val="en-GB"/>
         </w:rPr>
       </w:pPr>
-      <w:bookmarkStart w:id="47" w:name="_Toc25919353"/>
+      <w:bookmarkStart w:id="48" w:name="_Toc25919353"/>
       <w:r>
         <w:rPr>
           <w:lang w:val="en-GB"/>
@@ -10548,7 +10610,7 @@
         </w:rPr>
         <w:t>Main Colour Palette</w:t>
       </w:r>
-      <w:bookmarkEnd w:id="47"/>
+      <w:bookmarkEnd w:id="48"/>
     </w:p>
     <w:p>
       <w:pPr>
@@ -11001,7 +11063,7 @@
           <w:lang w:val="en-GB"/>
         </w:rPr>
       </w:pPr>
-      <w:bookmarkStart w:id="48" w:name="_Toc25919354"/>
+      <w:bookmarkStart w:id="49" w:name="_Toc25919354"/>
       <w:r>
         <w:rPr>
           <w:rFonts w:ascii="Verdana" w:hAnsi="Verdana"/>
@@ -11091,7 +11153,7 @@
         </w:rPr>
         <w:t>Heated Steel/Metal Colours</w:t>
       </w:r>
-      <w:bookmarkEnd w:id="48"/>
+      <w:bookmarkEnd w:id="49"/>
     </w:p>
     <w:p>
       <w:pPr>
@@ -11392,7 +11454,7 @@
           <w:lang w:val="en-GB"/>
         </w:rPr>
       </w:pPr>
-      <w:bookmarkStart w:id="49" w:name="_Toc25919355"/>
+      <w:bookmarkStart w:id="50" w:name="_Toc25919355"/>
       <w:r>
         <w:rPr>
           <w:lang w:val="en-GB"/>
@@ -11406,7 +11468,7 @@
         </w:rPr>
         <w:t>Mechanics Designs</w:t>
       </w:r>
-      <w:bookmarkEnd w:id="49"/>
+      <w:bookmarkEnd w:id="50"/>
     </w:p>
     <w:p>
       <w:pPr>
@@ -11416,7 +11478,7 @@
           <w:lang w:val="en-GB"/>
         </w:rPr>
       </w:pPr>
-      <w:bookmarkStart w:id="50" w:name="_Toc25919356"/>
+      <w:bookmarkStart w:id="51" w:name="_Toc25919356"/>
       <w:r>
         <w:rPr>
           <w:noProof/>
@@ -11490,7 +11552,7 @@
         </w:rPr>
         <w:t>11.1 Gameplay Loop</w:t>
       </w:r>
-      <w:bookmarkEnd w:id="50"/>
+      <w:bookmarkEnd w:id="51"/>
     </w:p>
     <w:p>
       <w:pPr>
@@ -11577,7 +11639,7 @@
           <w:lang w:val="en-GB"/>
         </w:rPr>
       </w:pPr>
-      <w:bookmarkStart w:id="51" w:name="_Toc25919357"/>
+      <w:bookmarkStart w:id="52" w:name="_Toc25919357"/>
       <w:r>
         <w:rPr>
           <w:lang w:val="en-GB"/>
@@ -11596,7 +11658,7 @@
         </w:rPr>
         <w:t xml:space="preserve"> Interaction</w:t>
       </w:r>
-      <w:bookmarkEnd w:id="51"/>
+      <w:bookmarkEnd w:id="52"/>
     </w:p>
     <w:p>
       <w:pPr>
@@ -11689,7 +11751,7 @@
           <w:lang w:val="en-GB"/>
         </w:rPr>
       </w:pPr>
-      <w:bookmarkStart w:id="52" w:name="_Toc25919358"/>
+      <w:bookmarkStart w:id="53" w:name="_Toc25919358"/>
       <w:r>
         <w:rPr>
           <w:lang w:val="en-GB"/>
@@ -11709,7 +11771,7 @@
         </w:rPr>
         <w:t xml:space="preserve"> Furnace</w:t>
       </w:r>
-      <w:bookmarkEnd w:id="52"/>
+      <w:bookmarkEnd w:id="53"/>
     </w:p>
     <w:p>
       <w:pPr>
@@ -11802,7 +11864,7 @@
           <w:lang w:val="en-GB"/>
         </w:rPr>
       </w:pPr>
-      <w:bookmarkStart w:id="53" w:name="_Toc25919359"/>
+      <w:bookmarkStart w:id="54" w:name="_Toc25919359"/>
       <w:r>
         <w:rPr>
           <w:lang w:val="en-GB"/>
@@ -11822,7 +11884,7 @@
         </w:rPr>
         <w:t xml:space="preserve"> Anvil Hammering</w:t>
       </w:r>
-      <w:bookmarkEnd w:id="53"/>
+      <w:bookmarkEnd w:id="54"/>
     </w:p>
     <w:p>
       <w:pPr>
@@ -11916,7 +11978,7 @@
           <w:lang w:val="en-GB"/>
         </w:rPr>
       </w:pPr>
-      <w:bookmarkStart w:id="54" w:name="_Toc25919360"/>
+      <w:bookmarkStart w:id="55" w:name="_Toc25919360"/>
       <w:r>
         <w:rPr>
           <w:lang w:val="en-GB"/>
@@ -11942,7 +12004,7 @@
         </w:rPr>
         <w:t>Gauge Displays</w:t>
       </w:r>
-      <w:bookmarkEnd w:id="54"/>
+      <w:bookmarkEnd w:id="55"/>
     </w:p>
     <w:p>
       <w:pPr>
@@ -12034,7 +12096,7 @@
           <w:lang w:val="en-GB"/>
         </w:rPr>
       </w:pPr>
-      <w:bookmarkStart w:id="55" w:name="_Toc25919361"/>
+      <w:bookmarkStart w:id="56" w:name="_Toc25919361"/>
       <w:r>
         <w:rPr>
           <w:lang w:val="en-GB"/>
@@ -12054,7 +12116,7 @@
         </w:rPr>
         <w:t xml:space="preserve"> Level Progression</w:t>
       </w:r>
-      <w:bookmarkEnd w:id="55"/>
+      <w:bookmarkEnd w:id="56"/>
     </w:p>
     <w:p>
       <w:pPr>
@@ -12146,7 +12208,7 @@
           <w:lang w:val="en-GB"/>
         </w:rPr>
       </w:pPr>
-      <w:bookmarkStart w:id="56" w:name="_Toc25919362"/>
+      <w:bookmarkStart w:id="57" w:name="_Toc25919362"/>
       <w:r>
         <w:rPr>
           <w:lang w:val="en-GB"/>
@@ -12166,7 +12228,7 @@
         </w:rPr>
         <w:t xml:space="preserve"> Menus</w:t>
       </w:r>
-      <w:bookmarkEnd w:id="56"/>
+      <w:bookmarkEnd w:id="57"/>
     </w:p>
     <w:p>
       <w:pPr>
@@ -12259,7 +12321,7 @@
           <w:lang w:val="en-GB"/>
         </w:rPr>
       </w:pPr>
-      <w:bookmarkStart w:id="57" w:name="_Toc25919363"/>
+      <w:bookmarkStart w:id="58" w:name="_Toc25919363"/>
       <w:r>
         <w:rPr>
           <w:lang w:val="en-GB"/>
@@ -12285,7 +12347,7 @@
         </w:rPr>
         <w:t>Difficulty Setting</w:t>
       </w:r>
-      <w:bookmarkEnd w:id="57"/>
+      <w:bookmarkEnd w:id="58"/>
     </w:p>
     <w:p>
       <w:pPr>
@@ -12865,8 +12927,6 @@
           <w:lang w:val="en-GB"/>
         </w:rPr>
       </w:pPr>
-      <w:bookmarkStart w:id="58" w:name="_GoBack"/>
-      <w:bookmarkEnd w:id="58"/>
       <w:r>
         <w:rPr>
           <w:noProof/>
@@ -16123,6 +16183,7 @@
     <w:rsid w:val="00485FC2"/>
     <w:rsid w:val="005B61C0"/>
     <w:rsid w:val="00752E4E"/>
+    <w:rsid w:val="00987A02"/>
     <w:rsid w:val="00A57F01"/>
     <w:rsid w:val="00A612F0"/>
     <w:rsid w:val="00AF4CCF"/>
@@ -16893,7 +16954,7 @@
 </file>
 
 <file path=customXml/itemProps1.xml><?xml version="1.0" encoding="utf-8"?>
-<ds:datastoreItem xmlns:ds="http://schemas.openxmlformats.org/officeDocument/2006/customXml" ds:itemID="{648EBB7C-8D73-4997-BBC6-D5F08EA88B2A}">
+<ds:datastoreItem xmlns:ds="http://schemas.openxmlformats.org/officeDocument/2006/customXml" ds:itemID="{0E604BFB-D4BC-4819-9CEA-6B530104A1E0}">
   <ds:schemaRefs>
     <ds:schemaRef ds:uri="http://schemas.openxmlformats.org/officeDocument/2006/bibliography"/>
   </ds:schemaRefs>

</xml_diff>

<commit_message>
Adjusted mechanic designs order
</commit_message>
<xml_diff>
--- a/Project Hephaestus Design Document.docx
+++ b/Project Hephaestus Design Document.docx
@@ -63,6 +63,7 @@
                 <w:dataBinding w:prefixMappings="xmlns:ns0='http://schemas.openxmlformats.org/officeDocument/2006/extended-properties'" w:xpath="/ns0:Properties[1]/ns0:Company[1]" w:storeItemID="{6668398D-A668-4E3E-A5EB-62B293D839F1}"/>
                 <w:text/>
               </w:sdtPr>
+              <w:sdtEndPr/>
               <w:sdtContent>
                 <w:tc>
                   <w:tcPr>
@@ -122,6 +123,7 @@
                   <w:dataBinding w:prefixMappings="xmlns:ns0='http://schemas.openxmlformats.org/package/2006/metadata/core-properties' xmlns:ns1='http://purl.org/dc/elements/1.1/'" w:xpath="/ns0:coreProperties[1]/ns1:title[1]" w:storeItemID="{6C3C8BC8-F283-45AE-878A-BAB7291924A1}"/>
                   <w:text/>
                 </w:sdtPr>
+                <w:sdtEndPr/>
                 <w:sdtContent>
                   <w:p>
                     <w:pPr>
@@ -170,6 +172,7 @@
                 <w:dataBinding w:prefixMappings="xmlns:ns0='http://schemas.openxmlformats.org/package/2006/metadata/core-properties' xmlns:ns1='http://purl.org/dc/elements/1.1/'" w:xpath="/ns0:coreProperties[1]/ns1:subject[1]" w:storeItemID="{6C3C8BC8-F283-45AE-878A-BAB7291924A1}"/>
                 <w:text/>
               </w:sdtPr>
+              <w:sdtEndPr/>
               <w:sdtContent>
                 <w:tc>
                   <w:tcPr>
@@ -278,7 +281,7 @@
           <w:r>
             <w:fldChar w:fldCharType="separate"/>
           </w:r>
-          <w:hyperlink w:anchor="_Toc25919319" w:history="1">
+          <w:hyperlink w:anchor="_Toc26463445" w:history="1">
             <w:r>
               <w:rPr>
                 <w:rStyle w:val="Hyperlink"/>
@@ -306,7 +309,7 @@
                 <w:noProof/>
                 <w:webHidden/>
               </w:rPr>
-              <w:instrText xml:space="preserve"> PAGEREF _Toc25919319 \h </w:instrText>
+              <w:instrText xml:space="preserve"> PAGEREF _Toc26463445 \h </w:instrText>
             </w:r>
             <w:r>
               <w:rPr>
@@ -348,7 +351,7 @@
               <w:lang w:val="en-GB" w:eastAsia="en-GB"/>
             </w:rPr>
           </w:pPr>
-          <w:hyperlink w:anchor="_Toc25919320" w:history="1">
+          <w:hyperlink w:anchor="_Toc26463446" w:history="1">
             <w:r>
               <w:rPr>
                 <w:rStyle w:val="Hyperlink"/>
@@ -376,7 +379,7 @@
                 <w:noProof/>
                 <w:webHidden/>
               </w:rPr>
-              <w:instrText xml:space="preserve"> PAGEREF _Toc25919320 \h </w:instrText>
+              <w:instrText xml:space="preserve"> PAGEREF _Toc26463446 \h </w:instrText>
             </w:r>
             <w:r>
               <w:rPr>
@@ -418,7 +421,7 @@
               <w:lang w:val="en-GB" w:eastAsia="en-GB"/>
             </w:rPr>
           </w:pPr>
-          <w:hyperlink w:anchor="_Toc25919321" w:history="1">
+          <w:hyperlink w:anchor="_Toc26463447" w:history="1">
             <w:r>
               <w:rPr>
                 <w:rStyle w:val="Hyperlink"/>
@@ -446,7 +449,7 @@
                 <w:noProof/>
                 <w:webHidden/>
               </w:rPr>
-              <w:instrText xml:space="preserve"> PAGEREF _Toc25919321 \h </w:instrText>
+              <w:instrText xml:space="preserve"> PAGEREF _Toc26463447 \h </w:instrText>
             </w:r>
             <w:r>
               <w:rPr>
@@ -488,7 +491,7 @@
               <w:lang w:val="en-GB" w:eastAsia="en-GB"/>
             </w:rPr>
           </w:pPr>
-          <w:hyperlink w:anchor="_Toc25919322" w:history="1">
+          <w:hyperlink w:anchor="_Toc26463448" w:history="1">
             <w:r>
               <w:rPr>
                 <w:rStyle w:val="Hyperlink"/>
@@ -516,7 +519,7 @@
                 <w:noProof/>
                 <w:webHidden/>
               </w:rPr>
-              <w:instrText xml:space="preserve"> PAGEREF _Toc25919322 \h </w:instrText>
+              <w:instrText xml:space="preserve"> PAGEREF _Toc26463448 \h </w:instrText>
             </w:r>
             <w:r>
               <w:rPr>
@@ -559,7 +562,7 @@
               <w:lang w:val="en-GB" w:eastAsia="en-GB"/>
             </w:rPr>
           </w:pPr>
-          <w:hyperlink w:anchor="_Toc25919323" w:history="1">
+          <w:hyperlink w:anchor="_Toc26463449" w:history="1">
             <w:r>
               <w:rPr>
                 <w:rStyle w:val="Hyperlink"/>
@@ -587,7 +590,7 @@
                 <w:noProof/>
                 <w:webHidden/>
               </w:rPr>
-              <w:instrText xml:space="preserve"> PAGEREF _Toc25919323 \h </w:instrText>
+              <w:instrText xml:space="preserve"> PAGEREF _Toc26463449 \h </w:instrText>
             </w:r>
             <w:r>
               <w:rPr>
@@ -629,7 +632,7 @@
               <w:lang w:val="en-GB" w:eastAsia="en-GB"/>
             </w:rPr>
           </w:pPr>
-          <w:hyperlink w:anchor="_Toc25919324" w:history="1">
+          <w:hyperlink w:anchor="_Toc26463450" w:history="1">
             <w:r>
               <w:rPr>
                 <w:rStyle w:val="Hyperlink"/>
@@ -657,7 +660,7 @@
                 <w:noProof/>
                 <w:webHidden/>
               </w:rPr>
-              <w:instrText xml:space="preserve"> PAGEREF _Toc25919324 \h </w:instrText>
+              <w:instrText xml:space="preserve"> PAGEREF _Toc26463450 \h </w:instrText>
             </w:r>
             <w:r>
               <w:rPr>
@@ -699,7 +702,7 @@
               <w:lang w:val="en-GB" w:eastAsia="en-GB"/>
             </w:rPr>
           </w:pPr>
-          <w:hyperlink w:anchor="_Toc25919325" w:history="1">
+          <w:hyperlink w:anchor="_Toc26463451" w:history="1">
             <w:r>
               <w:rPr>
                 <w:rStyle w:val="Hyperlink"/>
@@ -727,7 +730,7 @@
                 <w:noProof/>
                 <w:webHidden/>
               </w:rPr>
-              <w:instrText xml:space="preserve"> PAGEREF _Toc25919325 \h </w:instrText>
+              <w:instrText xml:space="preserve"> PAGEREF _Toc26463451 \h </w:instrText>
             </w:r>
             <w:r>
               <w:rPr>
@@ -769,7 +772,7 @@
               <w:lang w:val="en-GB" w:eastAsia="en-GB"/>
             </w:rPr>
           </w:pPr>
-          <w:hyperlink w:anchor="_Toc25919326" w:history="1">
+          <w:hyperlink w:anchor="_Toc26463452" w:history="1">
             <w:r>
               <w:rPr>
                 <w:rStyle w:val="Hyperlink"/>
@@ -797,7 +800,7 @@
                 <w:noProof/>
                 <w:webHidden/>
               </w:rPr>
-              <w:instrText xml:space="preserve"> PAGEREF _Toc25919326 \h </w:instrText>
+              <w:instrText xml:space="preserve"> PAGEREF _Toc26463452 \h </w:instrText>
             </w:r>
             <w:r>
               <w:rPr>
@@ -839,7 +842,7 @@
               <w:lang w:val="en-GB" w:eastAsia="en-GB"/>
             </w:rPr>
           </w:pPr>
-          <w:hyperlink w:anchor="_Toc25919327" w:history="1">
+          <w:hyperlink w:anchor="_Toc26463453" w:history="1">
             <w:r>
               <w:rPr>
                 <w:rStyle w:val="Hyperlink"/>
@@ -867,7 +870,7 @@
                 <w:noProof/>
                 <w:webHidden/>
               </w:rPr>
-              <w:instrText xml:space="preserve"> PAGEREF _Toc25919327 \h </w:instrText>
+              <w:instrText xml:space="preserve"> PAGEREF _Toc26463453 \h </w:instrText>
             </w:r>
             <w:r>
               <w:rPr>
@@ -910,7 +913,7 @@
               <w:lang w:val="en-GB" w:eastAsia="en-GB"/>
             </w:rPr>
           </w:pPr>
-          <w:hyperlink w:anchor="_Toc25919328" w:history="1">
+          <w:hyperlink w:anchor="_Toc26463454" w:history="1">
             <w:r>
               <w:rPr>
                 <w:rStyle w:val="Hyperlink"/>
@@ -938,7 +941,7 @@
                 <w:noProof/>
                 <w:webHidden/>
               </w:rPr>
-              <w:instrText xml:space="preserve"> PAGEREF _Toc25919328 \h </w:instrText>
+              <w:instrText xml:space="preserve"> PAGEREF _Toc26463454 \h </w:instrText>
             </w:r>
             <w:r>
               <w:rPr>
@@ -981,7 +984,7 @@
               <w:lang w:val="en-GB" w:eastAsia="en-GB"/>
             </w:rPr>
           </w:pPr>
-          <w:hyperlink w:anchor="_Toc25919329" w:history="1">
+          <w:hyperlink w:anchor="_Toc26463455" w:history="1">
             <w:r>
               <w:rPr>
                 <w:rStyle w:val="Hyperlink"/>
@@ -1009,7 +1012,7 @@
                 <w:noProof/>
                 <w:webHidden/>
               </w:rPr>
-              <w:instrText xml:space="preserve"> PAGEREF _Toc25919329 \h </w:instrText>
+              <w:instrText xml:space="preserve"> PAGEREF _Toc26463455 \h </w:instrText>
             </w:r>
             <w:r>
               <w:rPr>
@@ -1051,7 +1054,7 @@
               <w:lang w:val="en-GB" w:eastAsia="en-GB"/>
             </w:rPr>
           </w:pPr>
-          <w:hyperlink w:anchor="_Toc25919330" w:history="1">
+          <w:hyperlink w:anchor="_Toc26463456" w:history="1">
             <w:r>
               <w:rPr>
                 <w:rStyle w:val="Hyperlink"/>
@@ -1079,7 +1082,7 @@
                 <w:noProof/>
                 <w:webHidden/>
               </w:rPr>
-              <w:instrText xml:space="preserve"> PAGEREF _Toc25919330 \h </w:instrText>
+              <w:instrText xml:space="preserve"> PAGEREF _Toc26463456 \h </w:instrText>
             </w:r>
             <w:r>
               <w:rPr>
@@ -1121,7 +1124,7 @@
               <w:lang w:val="en-GB" w:eastAsia="en-GB"/>
             </w:rPr>
           </w:pPr>
-          <w:hyperlink w:anchor="_Toc25919331" w:history="1">
+          <w:hyperlink w:anchor="_Toc26463457" w:history="1">
             <w:r>
               <w:rPr>
                 <w:rStyle w:val="Hyperlink"/>
@@ -1149,7 +1152,7 @@
                 <w:noProof/>
                 <w:webHidden/>
               </w:rPr>
-              <w:instrText xml:space="preserve"> PAGEREF _Toc25919331 \h </w:instrText>
+              <w:instrText xml:space="preserve"> PAGEREF _Toc26463457 \h </w:instrText>
             </w:r>
             <w:r>
               <w:rPr>
@@ -1191,7 +1194,7 @@
               <w:lang w:val="en-GB" w:eastAsia="en-GB"/>
             </w:rPr>
           </w:pPr>
-          <w:hyperlink w:anchor="_Toc25919332" w:history="1">
+          <w:hyperlink w:anchor="_Toc26463458" w:history="1">
             <w:r>
               <w:rPr>
                 <w:rStyle w:val="Hyperlink"/>
@@ -1219,7 +1222,7 @@
                 <w:noProof/>
                 <w:webHidden/>
               </w:rPr>
-              <w:instrText xml:space="preserve"> PAGEREF _Toc25919332 \h </w:instrText>
+              <w:instrText xml:space="preserve"> PAGEREF _Toc26463458 \h </w:instrText>
             </w:r>
             <w:r>
               <w:rPr>
@@ -1261,7 +1264,7 @@
               <w:lang w:val="en-GB" w:eastAsia="en-GB"/>
             </w:rPr>
           </w:pPr>
-          <w:hyperlink w:anchor="_Toc25919333" w:history="1">
+          <w:hyperlink w:anchor="_Toc26463459" w:history="1">
             <w:r>
               <w:rPr>
                 <w:rStyle w:val="Hyperlink"/>
@@ -1289,7 +1292,7 @@
                 <w:noProof/>
                 <w:webHidden/>
               </w:rPr>
-              <w:instrText xml:space="preserve"> PAGEREF _Toc25919333 \h </w:instrText>
+              <w:instrText xml:space="preserve"> PAGEREF _Toc26463459 \h </w:instrText>
             </w:r>
             <w:r>
               <w:rPr>
@@ -1331,7 +1334,7 @@
               <w:lang w:val="en-GB" w:eastAsia="en-GB"/>
             </w:rPr>
           </w:pPr>
-          <w:hyperlink w:anchor="_Toc25919334" w:history="1">
+          <w:hyperlink w:anchor="_Toc26463460" w:history="1">
             <w:r>
               <w:rPr>
                 <w:rStyle w:val="Hyperlink"/>
@@ -1359,7 +1362,7 @@
                 <w:noProof/>
                 <w:webHidden/>
               </w:rPr>
-              <w:instrText xml:space="preserve"> PAGEREF _Toc25919334 \h </w:instrText>
+              <w:instrText xml:space="preserve"> PAGEREF _Toc26463460 \h </w:instrText>
             </w:r>
             <w:r>
               <w:rPr>
@@ -1401,7 +1404,7 @@
               <w:lang w:val="en-GB" w:eastAsia="en-GB"/>
             </w:rPr>
           </w:pPr>
-          <w:hyperlink w:anchor="_Toc25919335" w:history="1">
+          <w:hyperlink w:anchor="_Toc26463461" w:history="1">
             <w:r>
               <w:rPr>
                 <w:rStyle w:val="Hyperlink"/>
@@ -1429,7 +1432,7 @@
                 <w:noProof/>
                 <w:webHidden/>
               </w:rPr>
-              <w:instrText xml:space="preserve"> PAGEREF _Toc25919335 \h </w:instrText>
+              <w:instrText xml:space="preserve"> PAGEREF _Toc26463461 \h </w:instrText>
             </w:r>
             <w:r>
               <w:rPr>
@@ -1471,7 +1474,7 @@
               <w:lang w:val="en-GB" w:eastAsia="en-GB"/>
             </w:rPr>
           </w:pPr>
-          <w:hyperlink w:anchor="_Toc25919336" w:history="1">
+          <w:hyperlink w:anchor="_Toc26463462" w:history="1">
             <w:r>
               <w:rPr>
                 <w:rStyle w:val="Hyperlink"/>
@@ -1508,7 +1511,7 @@
                 <w:noProof/>
                 <w:webHidden/>
               </w:rPr>
-              <w:instrText xml:space="preserve"> PAGEREF _Toc25919336 \h </w:instrText>
+              <w:instrText xml:space="preserve"> PAGEREF _Toc26463462 \h </w:instrText>
             </w:r>
             <w:r>
               <w:rPr>
@@ -1550,7 +1553,7 @@
               <w:lang w:val="en-GB" w:eastAsia="en-GB"/>
             </w:rPr>
           </w:pPr>
-          <w:hyperlink w:anchor="_Toc25919337" w:history="1">
+          <w:hyperlink w:anchor="_Toc26463463" w:history="1">
             <w:r>
               <w:rPr>
                 <w:rStyle w:val="Hyperlink"/>
@@ -1587,7 +1590,7 @@
                 <w:noProof/>
                 <w:webHidden/>
               </w:rPr>
-              <w:instrText xml:space="preserve"> PAGEREF _Toc25919337 \h </w:instrText>
+              <w:instrText xml:space="preserve"> PAGEREF _Toc26463463 \h </w:instrText>
             </w:r>
             <w:r>
               <w:rPr>
@@ -1630,7 +1633,7 @@
               <w:lang w:val="en-GB" w:eastAsia="en-GB"/>
             </w:rPr>
           </w:pPr>
-          <w:hyperlink w:anchor="_Toc25919338" w:history="1">
+          <w:hyperlink w:anchor="_Toc26463464" w:history="1">
             <w:r>
               <w:rPr>
                 <w:rStyle w:val="Hyperlink"/>
@@ -1658,7 +1661,7 @@
                 <w:noProof/>
                 <w:webHidden/>
               </w:rPr>
-              <w:instrText xml:space="preserve"> PAGEREF _Toc25919338 \h </w:instrText>
+              <w:instrText xml:space="preserve"> PAGEREF _Toc26463464 \h </w:instrText>
             </w:r>
             <w:r>
               <w:rPr>
@@ -1700,7 +1703,7 @@
               <w:lang w:val="en-GB" w:eastAsia="en-GB"/>
             </w:rPr>
           </w:pPr>
-          <w:hyperlink w:anchor="_Toc25919339" w:history="1">
+          <w:hyperlink w:anchor="_Toc26463465" w:history="1">
             <w:r>
               <w:rPr>
                 <w:rStyle w:val="Hyperlink"/>
@@ -1728,7 +1731,7 @@
                 <w:noProof/>
                 <w:webHidden/>
               </w:rPr>
-              <w:instrText xml:space="preserve"> PAGEREF _Toc25919339 \h </w:instrText>
+              <w:instrText xml:space="preserve"> PAGEREF _Toc26463465 \h </w:instrText>
             </w:r>
             <w:r>
               <w:rPr>
@@ -1770,7 +1773,7 @@
               <w:lang w:val="en-GB" w:eastAsia="en-GB"/>
             </w:rPr>
           </w:pPr>
-          <w:hyperlink w:anchor="_Toc25919340" w:history="1">
+          <w:hyperlink w:anchor="_Toc26463466" w:history="1">
             <w:r>
               <w:rPr>
                 <w:rStyle w:val="Hyperlink"/>
@@ -1798,7 +1801,7 @@
                 <w:noProof/>
                 <w:webHidden/>
               </w:rPr>
-              <w:instrText xml:space="preserve"> PAGEREF _Toc25919340 \h </w:instrText>
+              <w:instrText xml:space="preserve"> PAGEREF _Toc26463466 \h </w:instrText>
             </w:r>
             <w:r>
               <w:rPr>
@@ -1840,7 +1843,7 @@
               <w:lang w:val="en-GB" w:eastAsia="en-GB"/>
             </w:rPr>
           </w:pPr>
-          <w:hyperlink w:anchor="_Toc25919341" w:history="1">
+          <w:hyperlink w:anchor="_Toc26463467" w:history="1">
             <w:r>
               <w:rPr>
                 <w:rStyle w:val="Hyperlink"/>
@@ -1868,7 +1871,7 @@
                 <w:noProof/>
                 <w:webHidden/>
               </w:rPr>
-              <w:instrText xml:space="preserve"> PAGEREF _Toc25919341 \h </w:instrText>
+              <w:instrText xml:space="preserve"> PAGEREF _Toc26463467 \h </w:instrText>
             </w:r>
             <w:r>
               <w:rPr>
@@ -1910,7 +1913,7 @@
               <w:lang w:val="en-GB" w:eastAsia="en-GB"/>
             </w:rPr>
           </w:pPr>
-          <w:hyperlink w:anchor="_Toc25919342" w:history="1">
+          <w:hyperlink w:anchor="_Toc26463468" w:history="1">
             <w:r>
               <w:rPr>
                 <w:rStyle w:val="Hyperlink"/>
@@ -1938,7 +1941,7 @@
                 <w:noProof/>
                 <w:webHidden/>
               </w:rPr>
-              <w:instrText xml:space="preserve"> PAGEREF _Toc25919342 \h </w:instrText>
+              <w:instrText xml:space="preserve"> PAGEREF _Toc26463468 \h </w:instrText>
             </w:r>
             <w:r>
               <w:rPr>
@@ -1980,7 +1983,7 @@
               <w:lang w:val="en-GB" w:eastAsia="en-GB"/>
             </w:rPr>
           </w:pPr>
-          <w:hyperlink w:anchor="_Toc25919343" w:history="1">
+          <w:hyperlink w:anchor="_Toc26463469" w:history="1">
             <w:r>
               <w:rPr>
                 <w:rStyle w:val="Hyperlink"/>
@@ -2008,7 +2011,7 @@
                 <w:noProof/>
                 <w:webHidden/>
               </w:rPr>
-              <w:instrText xml:space="preserve"> PAGEREF _Toc25919343 \h </w:instrText>
+              <w:instrText xml:space="preserve"> PAGEREF _Toc26463469 \h </w:instrText>
             </w:r>
             <w:r>
               <w:rPr>
@@ -2050,7 +2053,7 @@
               <w:lang w:val="en-GB" w:eastAsia="en-GB"/>
             </w:rPr>
           </w:pPr>
-          <w:hyperlink w:anchor="_Toc25919344" w:history="1">
+          <w:hyperlink w:anchor="_Toc26463470" w:history="1">
             <w:r>
               <w:rPr>
                 <w:rStyle w:val="Hyperlink"/>
@@ -2078,7 +2081,7 @@
                 <w:noProof/>
                 <w:webHidden/>
               </w:rPr>
-              <w:instrText xml:space="preserve"> PAGEREF _Toc25919344 \h </w:instrText>
+              <w:instrText xml:space="preserve"> PAGEREF _Toc26463470 \h </w:instrText>
             </w:r>
             <w:r>
               <w:rPr>
@@ -2121,7 +2124,7 @@
               <w:lang w:val="en-GB" w:eastAsia="en-GB"/>
             </w:rPr>
           </w:pPr>
-          <w:hyperlink w:anchor="_Toc25919345" w:history="1">
+          <w:hyperlink w:anchor="_Toc26463471" w:history="1">
             <w:r>
               <w:rPr>
                 <w:rStyle w:val="Hyperlink"/>
@@ -2149,7 +2152,7 @@
                 <w:noProof/>
                 <w:webHidden/>
               </w:rPr>
-              <w:instrText xml:space="preserve"> PAGEREF _Toc25919345 \h </w:instrText>
+              <w:instrText xml:space="preserve"> PAGEREF _Toc26463471 \h </w:instrText>
             </w:r>
             <w:r>
               <w:rPr>
@@ -2191,7 +2194,7 @@
               <w:lang w:val="en-GB" w:eastAsia="en-GB"/>
             </w:rPr>
           </w:pPr>
-          <w:hyperlink w:anchor="_Toc25919346" w:history="1">
+          <w:hyperlink w:anchor="_Toc26463472" w:history="1">
             <w:r>
               <w:rPr>
                 <w:rStyle w:val="Hyperlink"/>
@@ -2219,7 +2222,7 @@
                 <w:noProof/>
                 <w:webHidden/>
               </w:rPr>
-              <w:instrText xml:space="preserve"> PAGEREF _Toc25919346 \h </w:instrText>
+              <w:instrText xml:space="preserve"> PAGEREF _Toc26463472 \h </w:instrText>
             </w:r>
             <w:r>
               <w:rPr>
@@ -2261,7 +2264,7 @@
               <w:lang w:val="en-GB" w:eastAsia="en-GB"/>
             </w:rPr>
           </w:pPr>
-          <w:hyperlink w:anchor="_Toc25919347" w:history="1">
+          <w:hyperlink w:anchor="_Toc26463473" w:history="1">
             <w:r>
               <w:rPr>
                 <w:rStyle w:val="Hyperlink"/>
@@ -2289,7 +2292,7 @@
                 <w:noProof/>
                 <w:webHidden/>
               </w:rPr>
-              <w:instrText xml:space="preserve"> PAGEREF _Toc25919347 \h </w:instrText>
+              <w:instrText xml:space="preserve"> PAGEREF _Toc26463473 \h </w:instrText>
             </w:r>
             <w:r>
               <w:rPr>
@@ -2331,7 +2334,7 @@
               <w:lang w:val="en-GB" w:eastAsia="en-GB"/>
             </w:rPr>
           </w:pPr>
-          <w:hyperlink w:anchor="_Toc25919348" w:history="1">
+          <w:hyperlink w:anchor="_Toc26463474" w:history="1">
             <w:r>
               <w:rPr>
                 <w:rStyle w:val="Hyperlink"/>
@@ -2359,7 +2362,7 @@
                 <w:noProof/>
                 <w:webHidden/>
               </w:rPr>
-              <w:instrText xml:space="preserve"> PAGEREF _Toc25919348 \h </w:instrText>
+              <w:instrText xml:space="preserve"> PAGEREF _Toc26463474 \h </w:instrText>
             </w:r>
             <w:r>
               <w:rPr>
@@ -2402,7 +2405,7 @@
               <w:lang w:val="en-GB" w:eastAsia="en-GB"/>
             </w:rPr>
           </w:pPr>
-          <w:hyperlink w:anchor="_Toc25919349" w:history="1">
+          <w:hyperlink w:anchor="_Toc26463475" w:history="1">
             <w:r>
               <w:rPr>
                 <w:rStyle w:val="Hyperlink"/>
@@ -2430,7 +2433,7 @@
                 <w:noProof/>
                 <w:webHidden/>
               </w:rPr>
-              <w:instrText xml:space="preserve"> PAGEREF _Toc25919349 \h </w:instrText>
+              <w:instrText xml:space="preserve"> PAGEREF _Toc26463475 \h </w:instrText>
             </w:r>
             <w:r>
               <w:rPr>
@@ -2473,7 +2476,7 @@
               <w:lang w:val="en-GB" w:eastAsia="en-GB"/>
             </w:rPr>
           </w:pPr>
-          <w:hyperlink w:anchor="_Toc25919350" w:history="1">
+          <w:hyperlink w:anchor="_Toc26463476" w:history="1">
             <w:r>
               <w:rPr>
                 <w:rStyle w:val="Hyperlink"/>
@@ -2501,7 +2504,7 @@
                 <w:noProof/>
                 <w:webHidden/>
               </w:rPr>
-              <w:instrText xml:space="preserve"> PAGEREF _Toc25919350 \h </w:instrText>
+              <w:instrText xml:space="preserve"> PAGEREF _Toc26463476 \h </w:instrText>
             </w:r>
             <w:r>
               <w:rPr>
@@ -2544,7 +2547,7 @@
               <w:lang w:val="en-GB" w:eastAsia="en-GB"/>
             </w:rPr>
           </w:pPr>
-          <w:hyperlink w:anchor="_Toc25919351" w:history="1">
+          <w:hyperlink w:anchor="_Toc26463477" w:history="1">
             <w:r>
               <w:rPr>
                 <w:rStyle w:val="Hyperlink"/>
@@ -2572,7 +2575,7 @@
                 <w:noProof/>
                 <w:webHidden/>
               </w:rPr>
-              <w:instrText xml:space="preserve"> PAGEREF _Toc25919351 \h </w:instrText>
+              <w:instrText xml:space="preserve"> PAGEREF _Toc26463477 \h </w:instrText>
             </w:r>
             <w:r>
               <w:rPr>
@@ -2615,7 +2618,7 @@
               <w:lang w:val="en-GB" w:eastAsia="en-GB"/>
             </w:rPr>
           </w:pPr>
-          <w:hyperlink w:anchor="_Toc25919352" w:history="1">
+          <w:hyperlink w:anchor="_Toc26463478" w:history="1">
             <w:r>
               <w:rPr>
                 <w:rStyle w:val="Hyperlink"/>
@@ -2643,7 +2646,7 @@
                 <w:noProof/>
                 <w:webHidden/>
               </w:rPr>
-              <w:instrText xml:space="preserve"> PAGEREF _Toc25919352 \h </w:instrText>
+              <w:instrText xml:space="preserve"> PAGEREF _Toc26463478 \h </w:instrText>
             </w:r>
             <w:r>
               <w:rPr>
@@ -2685,7 +2688,7 @@
               <w:lang w:val="en-GB" w:eastAsia="en-GB"/>
             </w:rPr>
           </w:pPr>
-          <w:hyperlink w:anchor="_Toc25919353" w:history="1">
+          <w:hyperlink w:anchor="_Toc26463479" w:history="1">
             <w:r>
               <w:rPr>
                 <w:rStyle w:val="Hyperlink"/>
@@ -2713,7 +2716,7 @@
                 <w:noProof/>
                 <w:webHidden/>
               </w:rPr>
-              <w:instrText xml:space="preserve"> PAGEREF _Toc25919353 \h </w:instrText>
+              <w:instrText xml:space="preserve"> PAGEREF _Toc26463479 \h </w:instrText>
             </w:r>
             <w:r>
               <w:rPr>
@@ -2755,7 +2758,7 @@
               <w:lang w:val="en-GB" w:eastAsia="en-GB"/>
             </w:rPr>
           </w:pPr>
-          <w:hyperlink w:anchor="_Toc25919354" w:history="1">
+          <w:hyperlink w:anchor="_Toc26463480" w:history="1">
             <w:r>
               <w:rPr>
                 <w:rStyle w:val="Hyperlink"/>
@@ -2783,7 +2786,7 @@
                 <w:noProof/>
                 <w:webHidden/>
               </w:rPr>
-              <w:instrText xml:space="preserve"> PAGEREF _Toc25919354 \h </w:instrText>
+              <w:instrText xml:space="preserve"> PAGEREF _Toc26463480 \h </w:instrText>
             </w:r>
             <w:r>
               <w:rPr>
@@ -2826,7 +2829,7 @@
               <w:lang w:val="en-GB" w:eastAsia="en-GB"/>
             </w:rPr>
           </w:pPr>
-          <w:hyperlink w:anchor="_Toc25919355" w:history="1">
+          <w:hyperlink w:anchor="_Toc26463481" w:history="1">
             <w:r>
               <w:rPr>
                 <w:rStyle w:val="Hyperlink"/>
@@ -2854,7 +2857,7 @@
                 <w:noProof/>
                 <w:webHidden/>
               </w:rPr>
-              <w:instrText xml:space="preserve"> PAGEREF _Toc25919355 \h </w:instrText>
+              <w:instrText xml:space="preserve"> PAGEREF _Toc26463481 \h </w:instrText>
             </w:r>
             <w:r>
               <w:rPr>
@@ -2896,7 +2899,7 @@
               <w:lang w:val="en-GB" w:eastAsia="en-GB"/>
             </w:rPr>
           </w:pPr>
-          <w:hyperlink w:anchor="_Toc25919356" w:history="1">
+          <w:hyperlink w:anchor="_Toc26463482" w:history="1">
             <w:r>
               <w:rPr>
                 <w:rStyle w:val="Hyperlink"/>
@@ -2924,7 +2927,7 @@
                 <w:noProof/>
                 <w:webHidden/>
               </w:rPr>
-              <w:instrText xml:space="preserve"> PAGEREF _Toc25919356 \h </w:instrText>
+              <w:instrText xml:space="preserve"> PAGEREF _Toc26463482 \h </w:instrText>
             </w:r>
             <w:r>
               <w:rPr>
@@ -2966,7 +2969,7 @@
               <w:lang w:val="en-GB" w:eastAsia="en-GB"/>
             </w:rPr>
           </w:pPr>
-          <w:hyperlink w:anchor="_Toc25919357" w:history="1">
+          <w:hyperlink w:anchor="_Toc26463483" w:history="1">
             <w:r>
               <w:rPr>
                 <w:rStyle w:val="Hyperlink"/>
@@ -2994,7 +2997,7 @@
                 <w:noProof/>
                 <w:webHidden/>
               </w:rPr>
-              <w:instrText xml:space="preserve"> PAGEREF _Toc25919357 \h </w:instrText>
+              <w:instrText xml:space="preserve"> PAGEREF _Toc26463483 \h </w:instrText>
             </w:r>
             <w:r>
               <w:rPr>
@@ -3036,7 +3039,7 @@
               <w:lang w:val="en-GB" w:eastAsia="en-GB"/>
             </w:rPr>
           </w:pPr>
-          <w:hyperlink w:anchor="_Toc25919358" w:history="1">
+          <w:hyperlink w:anchor="_Toc26463484" w:history="1">
             <w:r>
               <w:rPr>
                 <w:rStyle w:val="Hyperlink"/>
@@ -3064,7 +3067,7 @@
                 <w:noProof/>
                 <w:webHidden/>
               </w:rPr>
-              <w:instrText xml:space="preserve"> PAGEREF _Toc25919358 \h </w:instrText>
+              <w:instrText xml:space="preserve"> PAGEREF _Toc26463484 \h </w:instrText>
             </w:r>
             <w:r>
               <w:rPr>
@@ -3106,7 +3109,7 @@
               <w:lang w:val="en-GB" w:eastAsia="en-GB"/>
             </w:rPr>
           </w:pPr>
-          <w:hyperlink w:anchor="_Toc25919359" w:history="1">
+          <w:hyperlink w:anchor="_Toc26463485" w:history="1">
             <w:r>
               <w:rPr>
                 <w:rStyle w:val="Hyperlink"/>
@@ -3134,7 +3137,7 @@
                 <w:noProof/>
                 <w:webHidden/>
               </w:rPr>
-              <w:instrText xml:space="preserve"> PAGEREF _Toc25919359 \h </w:instrText>
+              <w:instrText xml:space="preserve"> PAGEREF _Toc26463485 \h </w:instrText>
             </w:r>
             <w:r>
               <w:rPr>
@@ -3176,7 +3179,7 @@
               <w:lang w:val="en-GB" w:eastAsia="en-GB"/>
             </w:rPr>
           </w:pPr>
-          <w:hyperlink w:anchor="_Toc25919360" w:history="1">
+          <w:hyperlink w:anchor="_Toc26463486" w:history="1">
             <w:r>
               <w:rPr>
                 <w:rStyle w:val="Hyperlink"/>
@@ -3204,7 +3207,7 @@
                 <w:noProof/>
                 <w:webHidden/>
               </w:rPr>
-              <w:instrText xml:space="preserve"> PAGEREF _Toc25919360 \h </w:instrText>
+              <w:instrText xml:space="preserve"> PAGEREF _Toc26463486 \h </w:instrText>
             </w:r>
             <w:r>
               <w:rPr>
@@ -3246,14 +3249,14 @@
               <w:lang w:val="en-GB" w:eastAsia="en-GB"/>
             </w:rPr>
           </w:pPr>
-          <w:hyperlink w:anchor="_Toc25919361" w:history="1">
+          <w:hyperlink w:anchor="_Toc26463487" w:history="1">
             <w:r>
               <w:rPr>
                 <w:rStyle w:val="Hyperlink"/>
                 <w:noProof/>
                 <w:lang w:val="en-GB"/>
               </w:rPr>
-              <w:t>11.6 Level Progression</w:t>
+              <w:t>11.6 Job Board Display</w:t>
             </w:r>
             <w:r>
               <w:rPr>
@@ -3274,7 +3277,7 @@
                 <w:noProof/>
                 <w:webHidden/>
               </w:rPr>
-              <w:instrText xml:space="preserve"> PAGEREF _Toc25919361 \h </w:instrText>
+              <w:instrText xml:space="preserve"> PAGEREF _Toc26463487 \h </w:instrText>
             </w:r>
             <w:r>
               <w:rPr>
@@ -3316,14 +3319,14 @@
               <w:lang w:val="en-GB" w:eastAsia="en-GB"/>
             </w:rPr>
           </w:pPr>
-          <w:hyperlink w:anchor="_Toc25919362" w:history="1">
+          <w:hyperlink w:anchor="_Toc26463488" w:history="1">
             <w:r>
               <w:rPr>
                 <w:rStyle w:val="Hyperlink"/>
                 <w:noProof/>
                 <w:lang w:val="en-GB"/>
               </w:rPr>
-              <w:t>11.7 Menus</w:t>
+              <w:t>11.7 Inventory Belt</w:t>
             </w:r>
             <w:r>
               <w:rPr>
@@ -3344,7 +3347,7 @@
                 <w:noProof/>
                 <w:webHidden/>
               </w:rPr>
-              <w:instrText xml:space="preserve"> PAGEREF _Toc25919362 \h </w:instrText>
+              <w:instrText xml:space="preserve"> PAGEREF _Toc26463488 \h </w:instrText>
             </w:r>
             <w:r>
               <w:rPr>
@@ -3386,14 +3389,14 @@
               <w:lang w:val="en-GB" w:eastAsia="en-GB"/>
             </w:rPr>
           </w:pPr>
-          <w:hyperlink w:anchor="_Toc25919363" w:history="1">
+          <w:hyperlink w:anchor="_Toc26463489" w:history="1">
             <w:r>
               <w:rPr>
                 <w:rStyle w:val="Hyperlink"/>
                 <w:noProof/>
                 <w:lang w:val="en-GB"/>
               </w:rPr>
-              <w:t>11.8 Difficulty Setting</w:t>
+              <w:t>11.8 Level Progression</w:t>
             </w:r>
             <w:r>
               <w:rPr>
@@ -3414,7 +3417,7 @@
                 <w:noProof/>
                 <w:webHidden/>
               </w:rPr>
-              <w:instrText xml:space="preserve"> PAGEREF _Toc25919363 \h </w:instrText>
+              <w:instrText xml:space="preserve"> PAGEREF _Toc26463489 \h </w:instrText>
             </w:r>
             <w:r>
               <w:rPr>
@@ -3435,6 +3438,146 @@
                 <w:webHidden/>
               </w:rPr>
               <w:t>47</w:t>
+            </w:r>
+            <w:r>
+              <w:rPr>
+                <w:noProof/>
+                <w:webHidden/>
+              </w:rPr>
+              <w:fldChar w:fldCharType="end"/>
+            </w:r>
+          </w:hyperlink>
+        </w:p>
+        <w:p>
+          <w:pPr>
+            <w:pStyle w:val="TOC2"/>
+            <w:rPr>
+              <w:rFonts w:asciiTheme="minorHAnsi" w:eastAsiaTheme="minorEastAsia" w:hAnsiTheme="minorHAnsi" w:cstheme="minorBidi"/>
+              <w:smallCaps w:val="0"/>
+              <w:noProof/>
+              <w:szCs w:val="22"/>
+              <w:lang w:val="en-GB" w:eastAsia="en-GB"/>
+            </w:rPr>
+          </w:pPr>
+          <w:hyperlink w:anchor="_Toc26463490" w:history="1">
+            <w:r>
+              <w:rPr>
+                <w:rStyle w:val="Hyperlink"/>
+                <w:noProof/>
+                <w:lang w:val="en-GB"/>
+              </w:rPr>
+              <w:t>11.9 Menus</w:t>
+            </w:r>
+            <w:r>
+              <w:rPr>
+                <w:noProof/>
+                <w:webHidden/>
+              </w:rPr>
+              <w:tab/>
+            </w:r>
+            <w:r>
+              <w:rPr>
+                <w:noProof/>
+                <w:webHidden/>
+              </w:rPr>
+              <w:fldChar w:fldCharType="begin"/>
+            </w:r>
+            <w:r>
+              <w:rPr>
+                <w:noProof/>
+                <w:webHidden/>
+              </w:rPr>
+              <w:instrText xml:space="preserve"> PAGEREF _Toc26463490 \h </w:instrText>
+            </w:r>
+            <w:r>
+              <w:rPr>
+                <w:noProof/>
+                <w:webHidden/>
+              </w:rPr>
+            </w:r>
+            <w:r>
+              <w:rPr>
+                <w:noProof/>
+                <w:webHidden/>
+              </w:rPr>
+              <w:fldChar w:fldCharType="separate"/>
+            </w:r>
+            <w:r>
+              <w:rPr>
+                <w:noProof/>
+                <w:webHidden/>
+              </w:rPr>
+              <w:t>48</w:t>
+            </w:r>
+            <w:r>
+              <w:rPr>
+                <w:noProof/>
+                <w:webHidden/>
+              </w:rPr>
+              <w:fldChar w:fldCharType="end"/>
+            </w:r>
+          </w:hyperlink>
+        </w:p>
+        <w:p>
+          <w:pPr>
+            <w:pStyle w:val="TOC2"/>
+            <w:rPr>
+              <w:rFonts w:asciiTheme="minorHAnsi" w:eastAsiaTheme="minorEastAsia" w:hAnsiTheme="minorHAnsi" w:cstheme="minorBidi"/>
+              <w:smallCaps w:val="0"/>
+              <w:noProof/>
+              <w:szCs w:val="22"/>
+              <w:lang w:val="en-GB" w:eastAsia="en-GB"/>
+            </w:rPr>
+          </w:pPr>
+          <w:hyperlink w:anchor="_Toc26463491" w:history="1">
+            <w:r>
+              <w:rPr>
+                <w:rStyle w:val="Hyperlink"/>
+                <w:noProof/>
+                <w:lang w:val="en-GB"/>
+              </w:rPr>
+              <w:t>11.10 Difficulty Setting</w:t>
+            </w:r>
+            <w:r>
+              <w:rPr>
+                <w:noProof/>
+                <w:webHidden/>
+              </w:rPr>
+              <w:tab/>
+            </w:r>
+            <w:r>
+              <w:rPr>
+                <w:noProof/>
+                <w:webHidden/>
+              </w:rPr>
+              <w:fldChar w:fldCharType="begin"/>
+            </w:r>
+            <w:r>
+              <w:rPr>
+                <w:noProof/>
+                <w:webHidden/>
+              </w:rPr>
+              <w:instrText xml:space="preserve"> PAGEREF _Toc26463491 \h </w:instrText>
+            </w:r>
+            <w:r>
+              <w:rPr>
+                <w:noProof/>
+                <w:webHidden/>
+              </w:rPr>
+            </w:r>
+            <w:r>
+              <w:rPr>
+                <w:noProof/>
+                <w:webHidden/>
+              </w:rPr>
+              <w:fldChar w:fldCharType="separate"/>
+            </w:r>
+            <w:r>
+              <w:rPr>
+                <w:noProof/>
+                <w:webHidden/>
+              </w:rPr>
+              <w:t>49</w:t>
             </w:r>
             <w:r>
               <w:rPr>
@@ -3473,6 +3616,8 @@
         </w:rPr>
         <w:br w:type="page"/>
       </w:r>
+      <w:bookmarkStart w:id="1" w:name="_GoBack"/>
+      <w:bookmarkEnd w:id="1"/>
     </w:p>
     <w:p>
       <w:pPr>
@@ -3482,7 +3627,7 @@
           <w:lang w:val="en-GB"/>
         </w:rPr>
       </w:pPr>
-      <w:bookmarkStart w:id="1" w:name="_Toc25919319"/>
+      <w:bookmarkStart w:id="2" w:name="_Toc26463445"/>
       <w:r>
         <w:rPr>
           <w:lang w:val="en-GB"/>
@@ -3496,7 +3641,7 @@
         </w:rPr>
         <w:t>Game Overview</w:t>
       </w:r>
-      <w:bookmarkEnd w:id="1"/>
+      <w:bookmarkEnd w:id="2"/>
     </w:p>
     <w:p>
       <w:pPr>
@@ -3506,7 +3651,7 @@
           <w:lang w:val="en-GB"/>
         </w:rPr>
       </w:pPr>
-      <w:bookmarkStart w:id="2" w:name="_Toc25919320"/>
+      <w:bookmarkStart w:id="3" w:name="_Toc26463446"/>
       <w:r>
         <w:rPr>
           <w:lang w:val="en-GB"/>
@@ -3519,7 +3664,7 @@
         </w:rPr>
         <w:t>Concept</w:t>
       </w:r>
-      <w:bookmarkEnd w:id="2"/>
+      <w:bookmarkEnd w:id="3"/>
     </w:p>
     <w:p>
       <w:pPr>
@@ -3577,7 +3722,7 @@
           <w:lang w:val="en-GB"/>
         </w:rPr>
       </w:pPr>
-      <w:bookmarkStart w:id="3" w:name="_Toc25919321"/>
+      <w:bookmarkStart w:id="4" w:name="_Toc26463447"/>
       <w:r>
         <w:rPr>
           <w:lang w:val="en-GB"/>
@@ -3590,7 +3735,7 @@
         </w:rPr>
         <w:t>Focus &amp; Aims</w:t>
       </w:r>
-      <w:bookmarkEnd w:id="3"/>
+      <w:bookmarkEnd w:id="4"/>
     </w:p>
     <w:p>
       <w:pPr>
@@ -3637,7 +3782,7 @@
           <w:lang w:val="en-GB"/>
         </w:rPr>
       </w:pPr>
-      <w:bookmarkStart w:id="4" w:name="_Toc25919322"/>
+      <w:bookmarkStart w:id="5" w:name="_Toc26463448"/>
       <w:r>
         <w:rPr>
           <w:lang w:val="en-GB"/>
@@ -3650,7 +3795,7 @@
         </w:rPr>
         <w:t>Target Audience</w:t>
       </w:r>
-      <w:bookmarkEnd w:id="4"/>
+      <w:bookmarkEnd w:id="5"/>
     </w:p>
     <w:p>
       <w:pPr>
@@ -3688,7 +3833,7 @@
           <w:lang w:val="en-GB"/>
         </w:rPr>
       </w:pPr>
-      <w:bookmarkStart w:id="5" w:name="_Toc25919323"/>
+      <w:bookmarkStart w:id="6" w:name="_Toc26463449"/>
       <w:r>
         <w:rPr>
           <w:lang w:val="en-GB"/>
@@ -3702,7 +3847,7 @@
         </w:rPr>
         <w:t>Feature Set &amp; Mechanics</w:t>
       </w:r>
-      <w:bookmarkEnd w:id="5"/>
+      <w:bookmarkEnd w:id="6"/>
     </w:p>
     <w:p>
       <w:pPr>
@@ -3712,7 +3857,7 @@
           <w:lang w:val="en-GB"/>
         </w:rPr>
       </w:pPr>
-      <w:bookmarkStart w:id="6" w:name="_Toc25919324"/>
+      <w:bookmarkStart w:id="7" w:name="_Toc26463450"/>
       <w:r>
         <w:rPr>
           <w:lang w:val="en-GB"/>
@@ -3725,7 +3870,7 @@
         </w:rPr>
         <w:t>General Features</w:t>
       </w:r>
-      <w:bookmarkEnd w:id="6"/>
+      <w:bookmarkEnd w:id="7"/>
     </w:p>
     <w:p>
       <w:pPr>
@@ -3795,7 +3940,7 @@
           <w:lang w:val="en-GB"/>
         </w:rPr>
       </w:pPr>
-      <w:bookmarkStart w:id="7" w:name="_Toc25919325"/>
+      <w:bookmarkStart w:id="8" w:name="_Toc26463451"/>
       <w:r>
         <w:rPr>
           <w:lang w:val="en-GB"/>
@@ -3808,7 +3953,7 @@
         </w:rPr>
         <w:t>Gameplay Features</w:t>
       </w:r>
-      <w:bookmarkEnd w:id="7"/>
+      <w:bookmarkEnd w:id="8"/>
     </w:p>
     <w:p>
       <w:pPr>
@@ -3934,7 +4079,7 @@
           <w:lang w:val="en-GB"/>
         </w:rPr>
       </w:pPr>
-      <w:bookmarkStart w:id="8" w:name="_Toc25919326"/>
+      <w:bookmarkStart w:id="9" w:name="_Toc26463452"/>
       <w:r>
         <w:rPr>
           <w:lang w:val="en-GB"/>
@@ -3947,7 +4092,7 @@
         </w:rPr>
         <w:t>Mechanics</w:t>
       </w:r>
-      <w:bookmarkEnd w:id="8"/>
+      <w:bookmarkEnd w:id="9"/>
     </w:p>
     <w:p>
       <w:pPr>
@@ -4088,7 +4233,7 @@
           <w:lang w:val="en-GB"/>
         </w:rPr>
       </w:pPr>
-      <w:bookmarkStart w:id="9" w:name="_Toc25919327"/>
+      <w:bookmarkStart w:id="10" w:name="_Toc26463453"/>
       <w:r>
         <w:rPr>
           <w:lang w:val="en-GB"/>
@@ -4102,7 +4247,7 @@
         </w:rPr>
         <w:t>Control Scheme</w:t>
       </w:r>
-      <w:bookmarkEnd w:id="9"/>
+      <w:bookmarkEnd w:id="10"/>
     </w:p>
     <w:p>
       <w:pPr>
@@ -4192,7 +4337,7 @@
           <w:lang w:val="en-GB"/>
         </w:rPr>
         <w:drawing>
-          <wp:anchor distT="0" distB="0" distL="114300" distR="114300" simplePos="0" relativeHeight="251661312" behindDoc="0" locked="0" layoutInCell="1" allowOverlap="1" wp14:anchorId="40EB692E" wp14:editId="19F826F3">
+          <wp:anchor distT="0" distB="0" distL="114300" distR="114300" simplePos="0" relativeHeight="251655680" behindDoc="0" locked="0" layoutInCell="1" allowOverlap="1" wp14:anchorId="40EB692E" wp14:editId="19F826F3">
             <wp:simplePos x="0" y="0"/>
             <wp:positionH relativeFrom="margin">
               <wp:posOffset>2540</wp:posOffset>
@@ -4338,7 +4483,7 @@
           <w:lang w:val="en-GB"/>
         </w:rPr>
       </w:pPr>
-      <w:bookmarkStart w:id="10" w:name="_Toc25919328"/>
+      <w:bookmarkStart w:id="11" w:name="_Toc26463454"/>
       <w:r>
         <w:rPr>
           <w:lang w:val="en-GB"/>
@@ -4352,7 +4497,7 @@
         </w:rPr>
         <w:t>Concept Requirements</w:t>
       </w:r>
-      <w:bookmarkEnd w:id="10"/>
+      <w:bookmarkEnd w:id="11"/>
     </w:p>
     <w:p>
       <w:pPr>
@@ -5711,7 +5856,7 @@
           <w:lang w:val="en-GB"/>
         </w:rPr>
       </w:pPr>
-      <w:bookmarkStart w:id="11" w:name="_Toc25919329"/>
+      <w:bookmarkStart w:id="12" w:name="_Toc26463455"/>
       <w:r>
         <w:rPr>
           <w:lang w:val="en-GB"/>
@@ -5726,7 +5871,7 @@
         <w:t>Research</w:t>
       </w:r>
       <w:bookmarkEnd w:id="0"/>
-      <w:bookmarkEnd w:id="11"/>
+      <w:bookmarkEnd w:id="12"/>
     </w:p>
     <w:p>
       <w:pPr>
@@ -5736,8 +5881,8 @@
           <w:lang w:val="en-GB"/>
         </w:rPr>
       </w:pPr>
-      <w:bookmarkStart w:id="12" w:name="_Toc25338539"/>
-      <w:bookmarkStart w:id="13" w:name="_Toc25919330"/>
+      <w:bookmarkStart w:id="13" w:name="_Toc25338539"/>
+      <w:bookmarkStart w:id="14" w:name="_Toc26463456"/>
       <w:r>
         <w:rPr>
           <w:lang w:val="en-GB"/>
@@ -5750,8 +5895,8 @@
         </w:rPr>
         <w:t>Overview</w:t>
       </w:r>
-      <w:bookmarkEnd w:id="12"/>
       <w:bookmarkEnd w:id="13"/>
+      <w:bookmarkEnd w:id="14"/>
     </w:p>
     <w:p>
       <w:pPr>
@@ -5798,8 +5943,8 @@
           <w:lang w:val="en-GB"/>
         </w:rPr>
       </w:pPr>
-      <w:bookmarkStart w:id="14" w:name="_Toc25338540"/>
-      <w:bookmarkStart w:id="15" w:name="_Toc25919331"/>
+      <w:bookmarkStart w:id="15" w:name="_Toc25338540"/>
+      <w:bookmarkStart w:id="16" w:name="_Toc26463457"/>
       <w:r>
         <w:rPr>
           <w:lang w:val="en-GB"/>
@@ -5812,8 +5957,8 @@
         </w:rPr>
         <w:t>Smithing</w:t>
       </w:r>
-      <w:bookmarkEnd w:id="14"/>
       <w:bookmarkEnd w:id="15"/>
+      <w:bookmarkEnd w:id="16"/>
     </w:p>
     <w:p>
       <w:pPr>
@@ -6133,8 +6278,8 @@
           <w:lang w:val="en-GB"/>
         </w:rPr>
       </w:pPr>
-      <w:bookmarkStart w:id="16" w:name="_Toc25338541"/>
-      <w:bookmarkStart w:id="17" w:name="_Toc25919332"/>
+      <w:bookmarkStart w:id="17" w:name="_Toc25338541"/>
+      <w:bookmarkStart w:id="18" w:name="_Toc26463458"/>
       <w:r>
         <w:rPr>
           <w:lang w:val="en-GB"/>
@@ -6147,8 +6292,8 @@
         </w:rPr>
         <w:t>Level Structure</w:t>
       </w:r>
-      <w:bookmarkEnd w:id="16"/>
       <w:bookmarkEnd w:id="17"/>
+      <w:bookmarkEnd w:id="18"/>
     </w:p>
     <w:p>
       <w:pPr>
@@ -6193,8 +6338,8 @@
           <w:lang w:val="en-GB"/>
         </w:rPr>
       </w:pPr>
-      <w:bookmarkStart w:id="18" w:name="_Toc25338542"/>
-      <w:bookmarkStart w:id="19" w:name="_Toc25919333"/>
+      <w:bookmarkStart w:id="19" w:name="_Toc25338542"/>
+      <w:bookmarkStart w:id="20" w:name="_Toc26463459"/>
       <w:r>
         <w:rPr>
           <w:lang w:val="en-GB"/>
@@ -6207,8 +6352,8 @@
         </w:rPr>
         <w:t>Bronze Age</w:t>
       </w:r>
-      <w:bookmarkStart w:id="20" w:name="_Toc25338543"/>
-      <w:bookmarkEnd w:id="18"/>
+      <w:bookmarkStart w:id="21" w:name="_Toc25338543"/>
+      <w:bookmarkEnd w:id="19"/>
       <w:r>
         <w:rPr>
           <w:lang w:val="en-GB"/>
@@ -6221,8 +6366,8 @@
         </w:rPr>
         <w:t>Mesopotamia</w:t>
       </w:r>
-      <w:bookmarkEnd w:id="19"/>
       <w:bookmarkEnd w:id="20"/>
+      <w:bookmarkEnd w:id="21"/>
     </w:p>
     <w:p>
       <w:pPr>
@@ -6316,8 +6461,8 @@
           <w:lang w:val="en-GB"/>
         </w:rPr>
       </w:pPr>
-      <w:bookmarkStart w:id="21" w:name="_Toc25338544"/>
-      <w:bookmarkStart w:id="22" w:name="_Toc25919334"/>
+      <w:bookmarkStart w:id="22" w:name="_Toc25338544"/>
+      <w:bookmarkStart w:id="23" w:name="_Toc26463460"/>
       <w:r>
         <w:rPr>
           <w:lang w:val="en-GB"/>
@@ -6330,14 +6475,14 @@
         </w:rPr>
         <w:t>Iron Ag</w:t>
       </w:r>
-      <w:bookmarkEnd w:id="21"/>
+      <w:bookmarkEnd w:id="22"/>
       <w:r>
         <w:rPr>
           <w:lang w:val="en-GB"/>
         </w:rPr>
         <w:t>e – Egypt</w:t>
       </w:r>
-      <w:bookmarkEnd w:id="22"/>
+      <w:bookmarkEnd w:id="23"/>
     </w:p>
     <w:p>
       <w:pPr>
@@ -6555,8 +6700,8 @@
           <w:lang w:val="en-GB"/>
         </w:rPr>
       </w:pPr>
-      <w:bookmarkStart w:id="23" w:name="_Toc25338545"/>
-      <w:bookmarkStart w:id="24" w:name="_Toc25919335"/>
+      <w:bookmarkStart w:id="24" w:name="_Toc25338545"/>
+      <w:bookmarkStart w:id="25" w:name="_Toc26463461"/>
       <w:r>
         <w:rPr>
           <w:lang w:val="en-GB"/>
@@ -6569,14 +6714,14 @@
         </w:rPr>
         <w:t>Medieval Ag</w:t>
       </w:r>
-      <w:bookmarkEnd w:id="23"/>
+      <w:bookmarkEnd w:id="24"/>
       <w:r>
         <w:rPr>
           <w:lang w:val="en-GB"/>
         </w:rPr>
         <w:t>e – Japan</w:t>
       </w:r>
-      <w:bookmarkEnd w:id="24"/>
+      <w:bookmarkEnd w:id="25"/>
     </w:p>
     <w:p>
       <w:pPr>
@@ -6677,7 +6822,7 @@
           <w:lang w:val="en-GB"/>
         </w:rPr>
         <w:drawing>
-          <wp:anchor distT="0" distB="0" distL="114300" distR="114300" simplePos="0" relativeHeight="251653120" behindDoc="0" locked="0" layoutInCell="1" allowOverlap="1" wp14:anchorId="1089320A" wp14:editId="5FFAFBA3">
+          <wp:anchor distT="0" distB="0" distL="114300" distR="114300" simplePos="0" relativeHeight="251648512" behindDoc="0" locked="0" layoutInCell="1" allowOverlap="1" wp14:anchorId="1089320A" wp14:editId="5FFAFBA3">
             <wp:simplePos x="0" y="0"/>
             <wp:positionH relativeFrom="column">
               <wp:posOffset>4535722</wp:posOffset>
@@ -7103,8 +7248,8 @@
           <w:lang w:val="en-GB"/>
         </w:rPr>
       </w:pPr>
-      <w:bookmarkStart w:id="25" w:name="_Toc25338546"/>
-      <w:bookmarkStart w:id="26" w:name="_Toc25919336"/>
+      <w:bookmarkStart w:id="26" w:name="_Toc25338546"/>
+      <w:bookmarkStart w:id="27" w:name="_Toc26463462"/>
       <w:r>
         <w:rPr>
           <w:lang w:val="en-GB"/>
@@ -7117,7 +7262,7 @@
         </w:rPr>
         <w:t>Industrial Age</w:t>
       </w:r>
-      <w:bookmarkEnd w:id="25"/>
+      <w:bookmarkEnd w:id="26"/>
       <w:r>
         <w:rPr>
           <w:lang w:val="en-GB"/>
@@ -7131,7 +7276,7 @@
         </w:rPr>
         <w:t>France</w:t>
       </w:r>
-      <w:bookmarkEnd w:id="26"/>
+      <w:bookmarkEnd w:id="27"/>
     </w:p>
     <w:p>
       <w:pPr>
@@ -7285,8 +7430,8 @@
           <w:lang w:val="en-GB"/>
         </w:rPr>
       </w:pPr>
-      <w:bookmarkStart w:id="27" w:name="_Toc25338547"/>
-      <w:bookmarkStart w:id="28" w:name="_Toc25919337"/>
+      <w:bookmarkStart w:id="28" w:name="_Toc25338547"/>
+      <w:bookmarkStart w:id="29" w:name="_Toc26463463"/>
       <w:r>
         <w:rPr>
           <w:lang w:val="en-GB"/>
@@ -7299,7 +7444,7 @@
         </w:rPr>
         <w:t>Modern Ag</w:t>
       </w:r>
-      <w:bookmarkEnd w:id="27"/>
+      <w:bookmarkEnd w:id="28"/>
       <w:r>
         <w:rPr>
           <w:lang w:val="en-GB"/>
@@ -7313,7 +7458,7 @@
         </w:rPr>
         <w:t>America</w:t>
       </w:r>
-      <w:bookmarkEnd w:id="28"/>
+      <w:bookmarkEnd w:id="29"/>
     </w:p>
     <w:p>
       <w:pPr>
@@ -7549,8 +7694,8 @@
           <w:lang w:val="en-GB"/>
         </w:rPr>
       </w:pPr>
-      <w:bookmarkStart w:id="29" w:name="_Toc25338548"/>
-      <w:bookmarkStart w:id="30" w:name="_Toc25919338"/>
+      <w:bookmarkStart w:id="30" w:name="_Toc25338548"/>
+      <w:bookmarkStart w:id="31" w:name="_Toc26463464"/>
       <w:r>
         <w:rPr>
           <w:lang w:val="en-GB"/>
@@ -7564,8 +7709,8 @@
         </w:rPr>
         <w:t>Art style</w:t>
       </w:r>
-      <w:bookmarkEnd w:id="29"/>
       <w:bookmarkEnd w:id="30"/>
+      <w:bookmarkEnd w:id="31"/>
     </w:p>
     <w:p>
       <w:pPr>
@@ -7575,7 +7720,7 @@
           <w:lang w:val="en-GB"/>
         </w:rPr>
       </w:pPr>
-      <w:bookmarkStart w:id="31" w:name="_Toc25919339"/>
+      <w:bookmarkStart w:id="32" w:name="_Toc26463465"/>
       <w:r>
         <w:rPr>
           <w:lang w:val="en-GB"/>
@@ -7588,7 +7733,7 @@
         </w:rPr>
         <w:t>Items</w:t>
       </w:r>
-      <w:bookmarkEnd w:id="31"/>
+      <w:bookmarkEnd w:id="32"/>
     </w:p>
     <w:p>
       <w:pPr>
@@ -8063,7 +8208,7 @@
           <w:lang w:val="en-GB"/>
         </w:rPr>
       </w:pPr>
-      <w:bookmarkStart w:id="32" w:name="_Toc25919340"/>
+      <w:bookmarkStart w:id="33" w:name="_Toc26463466"/>
       <w:r>
         <w:rPr>
           <w:lang w:val="en-GB"/>
@@ -8077,7 +8222,7 @@
         </w:rPr>
         <w:t>Mesopotamia</w:t>
       </w:r>
-      <w:bookmarkEnd w:id="32"/>
+      <w:bookmarkEnd w:id="33"/>
     </w:p>
     <w:p>
       <w:pPr>
@@ -8349,7 +8494,7 @@
           <w:lang w:val="en-GB"/>
         </w:rPr>
       </w:pPr>
-      <w:bookmarkStart w:id="33" w:name="_Toc25919341"/>
+      <w:bookmarkStart w:id="34" w:name="_Toc26463467"/>
       <w:r>
         <w:rPr>
           <w:lang w:val="en-GB"/>
@@ -8363,7 +8508,7 @@
         </w:rPr>
         <w:t>Japan</w:t>
       </w:r>
-      <w:bookmarkEnd w:id="33"/>
+      <w:bookmarkEnd w:id="34"/>
     </w:p>
     <w:p>
       <w:pPr>
@@ -8461,7 +8606,7 @@
           <w:lang w:val="en-GB"/>
         </w:rPr>
       </w:pPr>
-      <w:bookmarkStart w:id="34" w:name="_Toc25919342"/>
+      <w:bookmarkStart w:id="35" w:name="_Toc26463468"/>
       <w:r>
         <w:rPr>
           <w:lang w:val="en-GB"/>
@@ -8475,7 +8620,7 @@
         </w:rPr>
         <w:t>France</w:t>
       </w:r>
-      <w:bookmarkEnd w:id="34"/>
+      <w:bookmarkEnd w:id="35"/>
     </w:p>
     <w:p>
       <w:pPr>
@@ -8505,7 +8650,7 @@
           <w:lang w:val="en-GB"/>
         </w:rPr>
       </w:pPr>
-      <w:bookmarkStart w:id="35" w:name="_Toc25919343"/>
+      <w:bookmarkStart w:id="36" w:name="_Toc26463469"/>
       <w:r>
         <w:rPr>
           <w:lang w:val="en-GB"/>
@@ -8519,7 +8664,7 @@
         </w:rPr>
         <w:t>Egypt</w:t>
       </w:r>
-      <w:bookmarkEnd w:id="35"/>
+      <w:bookmarkEnd w:id="36"/>
     </w:p>
     <w:p>
       <w:pPr>
@@ -8806,7 +8951,7 @@
           <w:lang w:val="en-GB"/>
         </w:rPr>
       </w:pPr>
-      <w:bookmarkStart w:id="36" w:name="_Toc25919344"/>
+      <w:bookmarkStart w:id="37" w:name="_Toc26463470"/>
       <w:r>
         <w:rPr>
           <w:lang w:val="en-GB"/>
@@ -8820,7 +8965,7 @@
         </w:rPr>
         <w:t>America</w:t>
       </w:r>
-      <w:bookmarkEnd w:id="36"/>
+      <w:bookmarkEnd w:id="37"/>
     </w:p>
     <w:p>
       <w:pPr>
@@ -8852,8 +8997,8 @@
           <w:lang w:val="en-GB"/>
         </w:rPr>
       </w:pPr>
-      <w:bookmarkStart w:id="37" w:name="_Toc25338549"/>
-      <w:bookmarkStart w:id="38" w:name="_Toc25919345"/>
+      <w:bookmarkStart w:id="38" w:name="_Toc25338549"/>
+      <w:bookmarkStart w:id="39" w:name="_Toc26463471"/>
       <w:r>
         <w:rPr>
           <w:lang w:val="en-GB"/>
@@ -8867,8 +9012,8 @@
         </w:rPr>
         <w:t>Mood boards</w:t>
       </w:r>
-      <w:bookmarkEnd w:id="37"/>
       <w:bookmarkEnd w:id="38"/>
+      <w:bookmarkEnd w:id="39"/>
     </w:p>
     <w:p>
       <w:pPr>
@@ -8878,7 +9023,7 @@
           <w:lang w:val="en-GB"/>
         </w:rPr>
       </w:pPr>
-      <w:bookmarkStart w:id="39" w:name="_Toc25919346"/>
+      <w:bookmarkStart w:id="40" w:name="_Toc26463472"/>
       <w:r>
         <w:rPr>
           <w:lang w:val="en-GB"/>
@@ -8891,7 +9036,7 @@
         </w:rPr>
         <w:t>Art style</w:t>
       </w:r>
-      <w:bookmarkEnd w:id="39"/>
+      <w:bookmarkEnd w:id="40"/>
     </w:p>
     <w:p>
       <w:pPr>
@@ -8911,7 +9056,7 @@
           <w:lang w:val="en-GB"/>
         </w:rPr>
       </w:pPr>
-      <w:bookmarkStart w:id="40" w:name="_Toc25919347"/>
+      <w:bookmarkStart w:id="41" w:name="_Toc26463473"/>
       <w:r>
         <w:rPr>
           <w:lang w:val="en-GB"/>
@@ -8924,7 +9069,7 @@
         </w:rPr>
         <w:t>Levels</w:t>
       </w:r>
-      <w:bookmarkEnd w:id="40"/>
+      <w:bookmarkEnd w:id="41"/>
     </w:p>
     <w:p>
       <w:pPr>
@@ -8943,7 +9088,7 @@
           <w:lang w:val="en-GB"/>
         </w:rPr>
       </w:pPr>
-      <w:bookmarkStart w:id="41" w:name="_Toc25919348"/>
+      <w:bookmarkStart w:id="42" w:name="_Toc26463474"/>
       <w:r>
         <w:rPr>
           <w:lang w:val="en-GB"/>
@@ -8968,7 +9113,7 @@
         </w:rPr>
         <w:t>t</w:t>
       </w:r>
-      <w:bookmarkEnd w:id="41"/>
+      <w:bookmarkEnd w:id="42"/>
     </w:p>
     <w:p>
       <w:pPr>
@@ -9013,7 +9158,7 @@
           <w:titlePg/>
         </w:sectPr>
       </w:pPr>
-      <w:bookmarkStart w:id="42" w:name="_Toc25338554"/>
+      <w:bookmarkStart w:id="43" w:name="_Toc25338554"/>
     </w:p>
     <w:p>
       <w:pPr>
@@ -9022,7 +9167,7 @@
           <w:lang w:val="en-GB"/>
         </w:rPr>
       </w:pPr>
-      <w:bookmarkStart w:id="43" w:name="_Toc25919349"/>
+      <w:bookmarkStart w:id="44" w:name="_Toc26463475"/>
       <w:r>
         <w:rPr>
           <w:lang w:val="en-GB"/>
@@ -9030,7 +9175,7 @@
         <w:lastRenderedPageBreak/>
         <w:t>7.0 Design Layouts</w:t>
       </w:r>
-      <w:bookmarkEnd w:id="43"/>
+      <w:bookmarkEnd w:id="44"/>
     </w:p>
     <w:p>
       <w:pPr>
@@ -9771,7 +9916,7 @@
           <w:lang w:val="en-GB"/>
         </w:rPr>
       </w:pPr>
-      <w:bookmarkStart w:id="44" w:name="_Toc25919350"/>
+      <w:bookmarkStart w:id="45" w:name="_Toc26463476"/>
       <w:r>
         <w:rPr>
           <w:lang w:val="en-GB"/>
@@ -9779,7 +9924,7 @@
         <w:lastRenderedPageBreak/>
         <w:t>8.0 UI Concepts</w:t>
       </w:r>
-      <w:bookmarkEnd w:id="44"/>
+      <w:bookmarkEnd w:id="45"/>
     </w:p>
     <w:p>
       <w:pPr>
@@ -9806,7 +9951,7 @@
           <w:lang w:val="en-GB"/>
         </w:rPr>
         <w:drawing>
-          <wp:anchor distT="0" distB="0" distL="114300" distR="114300" simplePos="0" relativeHeight="251648512" behindDoc="0" locked="0" layoutInCell="1" allowOverlap="1" wp14:anchorId="340AE433" wp14:editId="03874822">
+          <wp:anchor distT="0" distB="0" distL="114300" distR="114300" simplePos="0" relativeHeight="251646464" behindDoc="0" locked="0" layoutInCell="1" allowOverlap="1" wp14:anchorId="340AE433" wp14:editId="03874822">
             <wp:simplePos x="0" y="0"/>
             <wp:positionH relativeFrom="column">
               <wp:posOffset>201881</wp:posOffset>
@@ -9907,7 +10052,7 @@
         </w:rPr>
         <w:lastRenderedPageBreak/>
         <w:drawing>
-          <wp:anchor distT="0" distB="0" distL="114300" distR="114300" simplePos="0" relativeHeight="251655680" behindDoc="0" locked="0" layoutInCell="1" allowOverlap="1" wp14:anchorId="7B5EBD24" wp14:editId="0E4CEDBE">
+          <wp:anchor distT="0" distB="0" distL="114300" distR="114300" simplePos="0" relativeHeight="251650560" behindDoc="0" locked="0" layoutInCell="1" allowOverlap="1" wp14:anchorId="7B5EBD24" wp14:editId="0E4CEDBE">
             <wp:simplePos x="0" y="0"/>
             <wp:positionH relativeFrom="column">
               <wp:posOffset>611538</wp:posOffset>
@@ -10017,7 +10162,7 @@
         </w:rPr>
         <w:lastRenderedPageBreak/>
         <w:drawing>
-          <wp:anchor distT="0" distB="0" distL="114300" distR="114300" simplePos="0" relativeHeight="251663872" behindDoc="0" locked="0" layoutInCell="1" allowOverlap="1" wp14:anchorId="7D8A53A8" wp14:editId="5E773679">
+          <wp:anchor distT="0" distB="0" distL="114300" distR="114300" simplePos="0" relativeHeight="251656704" behindDoc="0" locked="0" layoutInCell="1" allowOverlap="1" wp14:anchorId="7D8A53A8" wp14:editId="5E773679">
             <wp:simplePos x="0" y="0"/>
             <wp:positionH relativeFrom="column">
               <wp:posOffset>628650</wp:posOffset>
@@ -10109,7 +10254,7 @@
         </w:rPr>
         <w:lastRenderedPageBreak/>
         <w:drawing>
-          <wp:anchor distT="0" distB="0" distL="114300" distR="114300" simplePos="0" relativeHeight="251657728" behindDoc="0" locked="0" layoutInCell="1" allowOverlap="1" wp14:anchorId="172810B6" wp14:editId="610EDBAF">
+          <wp:anchor distT="0" distB="0" distL="114300" distR="114300" simplePos="0" relativeHeight="251651584" behindDoc="0" locked="0" layoutInCell="1" allowOverlap="1" wp14:anchorId="172810B6" wp14:editId="610EDBAF">
             <wp:simplePos x="0" y="0"/>
             <wp:positionH relativeFrom="column">
               <wp:posOffset>1483319</wp:posOffset>
@@ -10219,7 +10364,7 @@
         </w:rPr>
         <w:lastRenderedPageBreak/>
         <w:drawing>
-          <wp:anchor distT="0" distB="0" distL="114300" distR="114300" simplePos="0" relativeHeight="251668992" behindDoc="0" locked="0" layoutInCell="1" allowOverlap="1" wp14:anchorId="3F146419" wp14:editId="1721CE39">
+          <wp:anchor distT="0" distB="0" distL="114300" distR="114300" simplePos="0" relativeHeight="251663872" behindDoc="0" locked="0" layoutInCell="1" allowOverlap="1" wp14:anchorId="3F146419" wp14:editId="1721CE39">
             <wp:simplePos x="0" y="0"/>
             <wp:positionH relativeFrom="column">
               <wp:posOffset>483079</wp:posOffset>
@@ -10323,7 +10468,7 @@
           <w:noProof/>
         </w:rPr>
         <w:drawing>
-          <wp:anchor distT="0" distB="0" distL="114300" distR="114300" simplePos="0" relativeHeight="251709952" behindDoc="0" locked="0" layoutInCell="1" allowOverlap="1" wp14:anchorId="163311CE" wp14:editId="124FD6D2">
+          <wp:anchor distT="0" distB="0" distL="114300" distR="114300" simplePos="0" relativeHeight="251665920" behindDoc="0" locked="0" layoutInCell="1" allowOverlap="1" wp14:anchorId="163311CE" wp14:editId="124FD6D2">
             <wp:simplePos x="0" y="0"/>
             <wp:positionH relativeFrom="column">
               <wp:posOffset>4250773</wp:posOffset>
@@ -10458,7 +10603,7 @@
           <w:lang w:val="en-GB"/>
         </w:rPr>
       </w:pPr>
-      <w:bookmarkStart w:id="45" w:name="_Toc25919351"/>
+      <w:bookmarkStart w:id="46" w:name="_Toc26463477"/>
       <w:r>
         <w:rPr>
           <w:szCs w:val="40"/>
@@ -10474,7 +10619,7 @@
         </w:rPr>
         <w:t>Storyboards</w:t>
       </w:r>
-      <w:bookmarkEnd w:id="45"/>
+      <w:bookmarkEnd w:id="46"/>
     </w:p>
     <w:p>
       <w:pPr>
@@ -10496,7 +10641,7 @@
           <w:lang w:val="en-GB"/>
         </w:rPr>
         <w:drawing>
-          <wp:anchor distT="0" distB="0" distL="114300" distR="114300" simplePos="0" relativeHeight="251670528" behindDoc="0" locked="0" layoutInCell="1" allowOverlap="1" wp14:anchorId="0E4EC433" wp14:editId="4A7FFB63">
+          <wp:anchor distT="0" distB="0" distL="114300" distR="114300" simplePos="0" relativeHeight="251664896" behindDoc="0" locked="0" layoutInCell="1" allowOverlap="1" wp14:anchorId="0E4EC433" wp14:editId="4A7FFB63">
             <wp:simplePos x="0" y="0"/>
             <wp:positionH relativeFrom="margin">
               <wp:align>center</wp:align>
@@ -10567,7 +10712,7 @@
           <w:lang w:val="en-GB"/>
         </w:rPr>
       </w:pPr>
-      <w:bookmarkStart w:id="46" w:name="_Toc25919352"/>
+      <w:bookmarkStart w:id="47" w:name="_Toc26463478"/>
       <w:r>
         <w:rPr>
           <w:lang w:val="en-GB"/>
@@ -10581,8 +10726,8 @@
         </w:rPr>
         <w:t>Colour Palette Design</w:t>
       </w:r>
-      <w:bookmarkEnd w:id="42"/>
-      <w:bookmarkEnd w:id="46"/>
+      <w:bookmarkEnd w:id="43"/>
+      <w:bookmarkEnd w:id="47"/>
     </w:p>
     <w:p>
       <w:pPr>
@@ -10592,7 +10737,7 @@
           <w:lang w:val="en-GB"/>
         </w:rPr>
       </w:pPr>
-      <w:bookmarkStart w:id="47" w:name="_Toc25919353"/>
+      <w:bookmarkStart w:id="48" w:name="_Toc26463479"/>
       <w:r>
         <w:rPr>
           <w:lang w:val="en-GB"/>
@@ -10605,7 +10750,7 @@
         </w:rPr>
         <w:t>Main Colour Palette</w:t>
       </w:r>
-      <w:bookmarkEnd w:id="47"/>
+      <w:bookmarkEnd w:id="48"/>
     </w:p>
     <w:p>
       <w:pPr>
@@ -10641,7 +10786,7 @@
           <w:lang w:val="en-GB"/>
         </w:rPr>
         <w:drawing>
-          <wp:anchor distT="0" distB="0" distL="114300" distR="114300" simplePos="0" relativeHeight="251646976" behindDoc="0" locked="0" layoutInCell="1" allowOverlap="1" wp14:anchorId="1CC262DC" wp14:editId="2ADBDFEE">
+          <wp:anchor distT="0" distB="0" distL="114300" distR="114300" simplePos="0" relativeHeight="251644416" behindDoc="0" locked="0" layoutInCell="1" allowOverlap="1" wp14:anchorId="1CC262DC" wp14:editId="2ADBDFEE">
             <wp:simplePos x="0" y="0"/>
             <wp:positionH relativeFrom="column">
               <wp:posOffset>3418564</wp:posOffset>
@@ -10709,7 +10854,7 @@
           <w:lang w:val="en-GB"/>
         </w:rPr>
         <w:drawing>
-          <wp:anchor distT="0" distB="0" distL="114300" distR="114300" simplePos="0" relativeHeight="251645952" behindDoc="0" locked="0" layoutInCell="1" allowOverlap="1" wp14:anchorId="7927B38A" wp14:editId="502A7491">
+          <wp:anchor distT="0" distB="0" distL="114300" distR="114300" simplePos="0" relativeHeight="251643392" behindDoc="0" locked="0" layoutInCell="1" allowOverlap="1" wp14:anchorId="7927B38A" wp14:editId="502A7491">
             <wp:simplePos x="0" y="0"/>
             <wp:positionH relativeFrom="margin">
               <wp:align>left</wp:align>
@@ -10875,7 +11020,7 @@
           <w:lang w:val="en-GB"/>
         </w:rPr>
         <w:drawing>
-          <wp:anchor distT="0" distB="0" distL="114300" distR="114300" simplePos="0" relativeHeight="251648000" behindDoc="0" locked="0" layoutInCell="1" allowOverlap="1" wp14:anchorId="71E9DC82" wp14:editId="07C6C6FB">
+          <wp:anchor distT="0" distB="0" distL="114300" distR="114300" simplePos="0" relativeHeight="251645440" behindDoc="0" locked="0" layoutInCell="1" allowOverlap="1" wp14:anchorId="71E9DC82" wp14:editId="07C6C6FB">
             <wp:simplePos x="0" y="0"/>
             <wp:positionH relativeFrom="margin">
               <wp:posOffset>1700806</wp:posOffset>
@@ -11058,7 +11203,7 @@
           <w:lang w:val="en-GB"/>
         </w:rPr>
       </w:pPr>
-      <w:bookmarkStart w:id="48" w:name="_Toc25919354"/>
+      <w:bookmarkStart w:id="49" w:name="_Toc26463480"/>
       <w:r>
         <w:rPr>
           <w:rFonts w:ascii="Verdana" w:hAnsi="Verdana"/>
@@ -11070,7 +11215,7 @@
         </w:rPr>
         <w:lastRenderedPageBreak/>
         <w:drawing>
-          <wp:anchor distT="0" distB="0" distL="114300" distR="114300" simplePos="0" relativeHeight="251644928" behindDoc="0" locked="0" layoutInCell="1" allowOverlap="1" wp14:anchorId="01251305" wp14:editId="6FCC38AA">
+          <wp:anchor distT="0" distB="0" distL="114300" distR="114300" simplePos="0" relativeHeight="251642368" behindDoc="0" locked="0" layoutInCell="1" allowOverlap="1" wp14:anchorId="01251305" wp14:editId="6FCC38AA">
             <wp:simplePos x="0" y="0"/>
             <wp:positionH relativeFrom="margin">
               <wp:posOffset>3848155</wp:posOffset>
@@ -11148,7 +11293,7 @@
         </w:rPr>
         <w:t>Heated Steel/Metal Colours</w:t>
       </w:r>
-      <w:bookmarkEnd w:id="48"/>
+      <w:bookmarkEnd w:id="49"/>
     </w:p>
     <w:p>
       <w:pPr>
@@ -11449,7 +11594,7 @@
           <w:lang w:val="en-GB"/>
         </w:rPr>
       </w:pPr>
-      <w:bookmarkStart w:id="49" w:name="_Toc25919355"/>
+      <w:bookmarkStart w:id="50" w:name="_Toc26463481"/>
       <w:r>
         <w:rPr>
           <w:lang w:val="en-GB"/>
@@ -11463,7 +11608,7 @@
         </w:rPr>
         <w:t>Mechanics Designs</w:t>
       </w:r>
-      <w:bookmarkEnd w:id="49"/>
+      <w:bookmarkEnd w:id="50"/>
     </w:p>
     <w:p>
       <w:pPr>
@@ -11473,13 +11618,13 @@
           <w:lang w:val="en-GB"/>
         </w:rPr>
       </w:pPr>
-      <w:bookmarkStart w:id="50" w:name="_Toc25919356"/>
+      <w:bookmarkStart w:id="51" w:name="_Toc26463482"/>
       <w:r>
         <w:rPr>
           <w:noProof/>
         </w:rPr>
         <w:drawing>
-          <wp:anchor distT="0" distB="0" distL="114300" distR="114300" simplePos="0" relativeHeight="251660800" behindDoc="0" locked="0" layoutInCell="1" allowOverlap="1" wp14:anchorId="3E95F775" wp14:editId="464A4551">
+          <wp:anchor distT="0" distB="0" distL="114300" distR="114300" simplePos="0" relativeHeight="251654656" behindDoc="0" locked="0" layoutInCell="1" allowOverlap="1" wp14:anchorId="3E95F775" wp14:editId="464A4551">
             <wp:simplePos x="0" y="0"/>
             <wp:positionH relativeFrom="column">
               <wp:posOffset>-850109</wp:posOffset>
@@ -11547,7 +11692,7 @@
         </w:rPr>
         <w:t>11.1 Gameplay Loop</w:t>
       </w:r>
-      <w:bookmarkEnd w:id="50"/>
+      <w:bookmarkEnd w:id="51"/>
     </w:p>
     <w:p>
       <w:pPr>
@@ -11634,7 +11779,7 @@
           <w:lang w:val="en-GB"/>
         </w:rPr>
       </w:pPr>
-      <w:bookmarkStart w:id="51" w:name="_Toc25919357"/>
+      <w:bookmarkStart w:id="52" w:name="_Toc26463483"/>
       <w:r>
         <w:rPr>
           <w:lang w:val="en-GB"/>
@@ -11653,7 +11798,7 @@
         </w:rPr>
         <w:t xml:space="preserve"> Interaction</w:t>
       </w:r>
-      <w:bookmarkEnd w:id="51"/>
+      <w:bookmarkEnd w:id="52"/>
     </w:p>
     <w:p>
       <w:pPr>
@@ -11669,7 +11814,7 @@
           <w:lang w:val="en-GB"/>
         </w:rPr>
         <w:drawing>
-          <wp:anchor distT="0" distB="0" distL="114300" distR="114300" simplePos="0" relativeHeight="251652096" behindDoc="1" locked="0" layoutInCell="1" allowOverlap="1" wp14:anchorId="5195E05D" wp14:editId="7CA64430">
+          <wp:anchor distT="0" distB="0" distL="114300" distR="114300" simplePos="0" relativeHeight="251647488" behindDoc="1" locked="0" layoutInCell="1" allowOverlap="1" wp14:anchorId="5195E05D" wp14:editId="7CA64430">
             <wp:simplePos x="0" y="0"/>
             <wp:positionH relativeFrom="column">
               <wp:posOffset>647700</wp:posOffset>
@@ -11746,7 +11891,7 @@
           <w:lang w:val="en-GB"/>
         </w:rPr>
       </w:pPr>
-      <w:bookmarkStart w:id="52" w:name="_Toc25919358"/>
+      <w:bookmarkStart w:id="53" w:name="_Toc26463484"/>
       <w:r>
         <w:rPr>
           <w:lang w:val="en-GB"/>
@@ -11766,7 +11911,7 @@
         </w:rPr>
         <w:t xml:space="preserve"> Furnace</w:t>
       </w:r>
-      <w:bookmarkEnd w:id="52"/>
+      <w:bookmarkEnd w:id="53"/>
     </w:p>
     <w:p>
       <w:pPr>
@@ -11782,7 +11927,7 @@
           <w:lang w:val="en-GB"/>
         </w:rPr>
         <w:drawing>
-          <wp:anchor distT="0" distB="0" distL="114300" distR="114300" simplePos="0" relativeHeight="251655168" behindDoc="1" locked="0" layoutInCell="1" allowOverlap="1" wp14:anchorId="50B3330F" wp14:editId="04AAC317">
+          <wp:anchor distT="0" distB="0" distL="114300" distR="114300" simplePos="0" relativeHeight="251649536" behindDoc="1" locked="0" layoutInCell="1" allowOverlap="1" wp14:anchorId="50B3330F" wp14:editId="04AAC317">
             <wp:simplePos x="0" y="0"/>
             <wp:positionH relativeFrom="column">
               <wp:posOffset>762000</wp:posOffset>
@@ -11859,7 +12004,7 @@
           <w:lang w:val="en-GB"/>
         </w:rPr>
       </w:pPr>
-      <w:bookmarkStart w:id="53" w:name="_Toc25919359"/>
+      <w:bookmarkStart w:id="54" w:name="_Toc26463485"/>
       <w:r>
         <w:rPr>
           <w:lang w:val="en-GB"/>
@@ -11879,7 +12024,7 @@
         </w:rPr>
         <w:t xml:space="preserve"> Anvil Hammering</w:t>
       </w:r>
-      <w:bookmarkEnd w:id="53"/>
+      <w:bookmarkEnd w:id="54"/>
     </w:p>
     <w:p>
       <w:pPr>
@@ -11893,7 +12038,7 @@
           <w:noProof/>
         </w:rPr>
         <w:drawing>
-          <wp:anchor distT="0" distB="0" distL="114300" distR="114300" simplePos="0" relativeHeight="251768320" behindDoc="0" locked="0" layoutInCell="1" allowOverlap="1" wp14:anchorId="32C75ED8" wp14:editId="5012B4C1">
+          <wp:anchor distT="0" distB="0" distL="114300" distR="114300" simplePos="0" relativeHeight="251670016" behindDoc="0" locked="0" layoutInCell="1" allowOverlap="1" wp14:anchorId="32C75ED8" wp14:editId="5012B4C1">
             <wp:simplePos x="1146412" y="1228299"/>
             <wp:positionH relativeFrom="margin">
               <wp:align>center</wp:align>
@@ -11958,8 +12103,6 @@
         </w:rPr>
         <w:br w:type="page"/>
       </w:r>
-      <w:bookmarkStart w:id="54" w:name="_GoBack"/>
-      <w:bookmarkEnd w:id="54"/>
     </w:p>
     <w:p>
       <w:pPr>
@@ -11969,7 +12112,7 @@
           <w:lang w:val="en-GB"/>
         </w:rPr>
       </w:pPr>
-      <w:bookmarkStart w:id="55" w:name="_Toc25919360"/>
+      <w:bookmarkStart w:id="55" w:name="_Toc26463486"/>
       <w:r>
         <w:rPr>
           <w:lang w:val="en-GB"/>
@@ -12010,7 +12153,7 @@
           <w:lang w:val="en-GB"/>
         </w:rPr>
         <w:drawing>
-          <wp:anchor distT="0" distB="0" distL="114300" distR="114300" simplePos="0" relativeHeight="251660288" behindDoc="1" locked="0" layoutInCell="1" allowOverlap="1" wp14:anchorId="2C76F3FD" wp14:editId="519890AE">
+          <wp:anchor distT="0" distB="0" distL="114300" distR="114300" simplePos="0" relativeHeight="251653632" behindDoc="1" locked="0" layoutInCell="1" allowOverlap="1" wp14:anchorId="2C76F3FD" wp14:editId="519890AE">
             <wp:simplePos x="0" y="0"/>
             <wp:positionH relativeFrom="column">
               <wp:posOffset>647700</wp:posOffset>
@@ -12082,12 +12225,11 @@
     <w:p>
       <w:pPr>
         <w:pStyle w:val="Heading2"/>
-        <w:spacing w:line="360" w:lineRule="auto"/>
-        <w:rPr>
-          <w:lang w:val="en-GB"/>
-        </w:rPr>
-      </w:pPr>
-      <w:bookmarkStart w:id="56" w:name="_Toc25919361"/>
+        <w:rPr>
+          <w:lang w:val="en-GB"/>
+        </w:rPr>
+      </w:pPr>
+      <w:bookmarkStart w:id="56" w:name="_Toc26463487"/>
       <w:r>
         <w:rPr>
           <w:lang w:val="en-GB"/>
@@ -12105,9 +12247,235 @@
         <w:rPr>
           <w:lang w:val="en-GB"/>
         </w:rPr>
+        <w:t xml:space="preserve"> Job Board Display</w:t>
+      </w:r>
+      <w:bookmarkEnd w:id="56"/>
+    </w:p>
+    <w:p>
+      <w:pPr>
+        <w:jc w:val="left"/>
+        <w:rPr>
+          <w:lang w:val="en-GB"/>
+        </w:rPr>
+      </w:pPr>
+      <w:r>
+        <w:rPr>
+          <w:noProof/>
+          <w:lang w:val="en-GB"/>
+        </w:rPr>
+        <w:drawing>
+          <wp:anchor distT="0" distB="0" distL="114300" distR="114300" simplePos="0" relativeHeight="251672064" behindDoc="1" locked="0" layoutInCell="1" allowOverlap="1" wp14:anchorId="29D92A08" wp14:editId="0B2E4D66">
+            <wp:simplePos x="1584101" y="2601532"/>
+            <wp:positionH relativeFrom="margin">
+              <wp:align>center</wp:align>
+            </wp:positionH>
+            <wp:positionV relativeFrom="margin">
+              <wp:align>center</wp:align>
+            </wp:positionV>
+            <wp:extent cx="4636135" cy="4275545"/>
+            <wp:effectExtent l="0" t="0" r="0" b="0"/>
+            <wp:wrapSquare wrapText="bothSides"/>
+            <wp:docPr id="42" name="Picture 42"/>
+            <wp:cNvGraphicFramePr>
+              <a:graphicFrameLocks xmlns:a="http://schemas.openxmlformats.org/drawingml/2006/main" noChangeAspect="1"/>
+            </wp:cNvGraphicFramePr>
+            <a:graphic xmlns:a="http://schemas.openxmlformats.org/drawingml/2006/main">
+              <a:graphicData uri="http://schemas.openxmlformats.org/drawingml/2006/picture">
+                <pic:pic xmlns:pic="http://schemas.openxmlformats.org/drawingml/2006/picture">
+                  <pic:nvPicPr>
+                    <pic:cNvPr id="0" name="Picture 1"/>
+                    <pic:cNvPicPr>
+                      <a:picLocks noChangeAspect="1" noChangeArrowheads="1"/>
+                    </pic:cNvPicPr>
+                  </pic:nvPicPr>
+                  <pic:blipFill rotWithShape="1">
+                    <a:blip r:embed="rId52">
+                      <a:extLst>
+                        <a:ext uri="{28A0092B-C50C-407E-A947-70E740481C1C}">
+                          <a14:useLocalDpi xmlns:a14="http://schemas.microsoft.com/office/drawing/2010/main" val="0"/>
+                        </a:ext>
+                      </a:extLst>
+                    </a:blip>
+                    <a:srcRect t="9537"/>
+                    <a:stretch/>
+                  </pic:blipFill>
+                  <pic:spPr bwMode="auto">
+                    <a:xfrm>
+                      <a:off x="0" y="0"/>
+                      <a:ext cx="4636135" cy="4275545"/>
+                    </a:xfrm>
+                    <a:prstGeom prst="rect">
+                      <a:avLst/>
+                    </a:prstGeom>
+                    <a:noFill/>
+                    <a:ln>
+                      <a:noFill/>
+                    </a:ln>
+                    <a:extLst>
+                      <a:ext uri="{53640926-AAD7-44D8-BBD7-CCE9431645EC}">
+                        <a14:shadowObscured xmlns:a14="http://schemas.microsoft.com/office/drawing/2010/main"/>
+                      </a:ext>
+                    </a:extLst>
+                  </pic:spPr>
+                </pic:pic>
+              </a:graphicData>
+            </a:graphic>
+            <wp14:sizeRelV relativeFrom="margin">
+              <wp14:pctHeight>0</wp14:pctHeight>
+            </wp14:sizeRelV>
+          </wp:anchor>
+        </w:drawing>
+      </w:r>
+      <w:r>
+        <w:rPr>
+          <w:lang w:val="en-GB"/>
+        </w:rPr>
+        <w:br w:type="page"/>
+      </w:r>
+    </w:p>
+    <w:p>
+      <w:pPr>
+        <w:pStyle w:val="Heading2"/>
+        <w:rPr>
+          <w:lang w:val="en-GB"/>
+        </w:rPr>
+      </w:pPr>
+      <w:bookmarkStart w:id="57" w:name="_Toc26463488"/>
+      <w:r>
+        <w:rPr>
+          <w:lang w:val="en-GB"/>
+        </w:rPr>
+        <w:lastRenderedPageBreak/>
+        <w:t>11.</w:t>
+      </w:r>
+      <w:r>
+        <w:rPr>
+          <w:lang w:val="en-GB"/>
+        </w:rPr>
+        <w:t>7</w:t>
+      </w:r>
+      <w:r>
+        <w:rPr>
+          <w:lang w:val="en-GB"/>
+        </w:rPr>
+        <w:t xml:space="preserve"> Inventory Belt</w:t>
+      </w:r>
+      <w:bookmarkEnd w:id="57"/>
+    </w:p>
+    <w:p>
+      <w:pPr>
+        <w:jc w:val="left"/>
+        <w:rPr>
+          <w:lang w:val="en-GB"/>
+        </w:rPr>
+      </w:pPr>
+      <w:r>
+        <w:rPr>
+          <w:lang w:val="en-GB"/>
+        </w:rPr>
+        <w:br w:type="page"/>
+      </w:r>
+      <w:r>
+        <w:rPr>
+          <w:noProof/>
+          <w:lang w:val="en-GB"/>
+        </w:rPr>
+        <w:drawing>
+          <wp:anchor distT="0" distB="0" distL="114300" distR="114300" simplePos="0" relativeHeight="251673088" behindDoc="1" locked="0" layoutInCell="1" allowOverlap="1" wp14:anchorId="5D6F6282" wp14:editId="1522EE8B">
+            <wp:simplePos x="1146175" y="914400"/>
+            <wp:positionH relativeFrom="margin">
+              <wp:align>center</wp:align>
+            </wp:positionH>
+            <wp:positionV relativeFrom="margin">
+              <wp:align>center</wp:align>
+            </wp:positionV>
+            <wp:extent cx="4803775" cy="6876415"/>
+            <wp:effectExtent l="0" t="0" r="0" b="0"/>
+            <wp:wrapSquare wrapText="bothSides"/>
+            <wp:docPr id="43" name="Picture 43"/>
+            <wp:cNvGraphicFramePr>
+              <a:graphicFrameLocks xmlns:a="http://schemas.openxmlformats.org/drawingml/2006/main" noChangeAspect="1"/>
+            </wp:cNvGraphicFramePr>
+            <a:graphic xmlns:a="http://schemas.openxmlformats.org/drawingml/2006/main">
+              <a:graphicData uri="http://schemas.openxmlformats.org/drawingml/2006/picture">
+                <pic:pic xmlns:pic="http://schemas.openxmlformats.org/drawingml/2006/picture">
+                  <pic:nvPicPr>
+                    <pic:cNvPr id="0" name="Picture 2"/>
+                    <pic:cNvPicPr>
+                      <a:picLocks noChangeAspect="1" noChangeArrowheads="1"/>
+                    </pic:cNvPicPr>
+                  </pic:nvPicPr>
+                  <pic:blipFill rotWithShape="1">
+                    <a:blip r:embed="rId53">
+                      <a:extLst>
+                        <a:ext uri="{28A0092B-C50C-407E-A947-70E740481C1C}">
+                          <a14:useLocalDpi xmlns:a14="http://schemas.microsoft.com/office/drawing/2010/main" val="0"/>
+                        </a:ext>
+                      </a:extLst>
+                    </a:blip>
+                    <a:srcRect t="5654"/>
+                    <a:stretch/>
+                  </pic:blipFill>
+                  <pic:spPr bwMode="auto">
+                    <a:xfrm>
+                      <a:off x="0" y="0"/>
+                      <a:ext cx="4803775" cy="6876415"/>
+                    </a:xfrm>
+                    <a:prstGeom prst="rect">
+                      <a:avLst/>
+                    </a:prstGeom>
+                    <a:noFill/>
+                    <a:ln>
+                      <a:noFill/>
+                    </a:ln>
+                    <a:extLst>
+                      <a:ext uri="{53640926-AAD7-44D8-BBD7-CCE9431645EC}">
+                        <a14:shadowObscured xmlns:a14="http://schemas.microsoft.com/office/drawing/2010/main"/>
+                      </a:ext>
+                    </a:extLst>
+                  </pic:spPr>
+                </pic:pic>
+              </a:graphicData>
+            </a:graphic>
+          </wp:anchor>
+        </w:drawing>
+      </w:r>
+    </w:p>
+    <w:p>
+      <w:pPr>
+        <w:rPr>
+          <w:lang w:val="en-GB"/>
+        </w:rPr>
+      </w:pPr>
+    </w:p>
+    <w:p>
+      <w:pPr>
+        <w:pStyle w:val="Heading2"/>
+        <w:spacing w:line="360" w:lineRule="auto"/>
+        <w:rPr>
+          <w:lang w:val="en-GB"/>
+        </w:rPr>
+      </w:pPr>
+      <w:bookmarkStart w:id="58" w:name="_Toc26463489"/>
+      <w:r>
+        <w:rPr>
+          <w:lang w:val="en-GB"/>
+        </w:rPr>
+        <w:t>11.</w:t>
+      </w:r>
+      <w:r>
+        <w:rPr>
+          <w:lang w:val="en-GB"/>
+        </w:rPr>
+        <w:t>8</w:t>
+      </w:r>
+      <w:r>
+        <w:rPr>
+          <w:lang w:val="en-GB"/>
+        </w:rPr>
         <w:t xml:space="preserve"> Level Progression</w:t>
       </w:r>
-      <w:bookmarkEnd w:id="56"/>
+      <w:bookmarkEnd w:id="58"/>
     </w:p>
     <w:p>
       <w:pPr>
@@ -12125,7 +12493,7 @@
           <w:lang w:val="en-GB"/>
         </w:rPr>
         <w:drawing>
-          <wp:anchor distT="0" distB="0" distL="114300" distR="114300" simplePos="0" relativeHeight="251664384" behindDoc="1" locked="0" layoutInCell="1" allowOverlap="1" wp14:anchorId="6C397F2A" wp14:editId="7644812B">
+          <wp:anchor distT="0" distB="0" distL="114300" distR="114300" simplePos="0" relativeHeight="251659776" behindDoc="1" locked="0" layoutInCell="1" allowOverlap="1" wp14:anchorId="6C397F2A" wp14:editId="7644812B">
             <wp:simplePos x="0" y="0"/>
             <wp:positionH relativeFrom="column">
               <wp:posOffset>838200</wp:posOffset>
@@ -12150,7 +12518,7 @@
                     </pic:cNvPicPr>
                   </pic:nvPicPr>
                   <pic:blipFill rotWithShape="1">
-                    <a:blip r:embed="rId52">
+                    <a:blip r:embed="rId54">
                       <a:extLst>
                         <a:ext uri="{28A0092B-C50C-407E-A947-70E740481C1C}">
                           <a14:useLocalDpi xmlns:a14="http://schemas.microsoft.com/office/drawing/2010/main" val="0"/>
@@ -12199,7 +12567,7 @@
           <w:lang w:val="en-GB"/>
         </w:rPr>
       </w:pPr>
-      <w:bookmarkStart w:id="57" w:name="_Toc25919362"/>
+      <w:bookmarkStart w:id="59" w:name="_Toc26463490"/>
       <w:r>
         <w:rPr>
           <w:lang w:val="en-GB"/>
@@ -12211,7 +12579,7 @@
         <w:rPr>
           <w:lang w:val="en-GB"/>
         </w:rPr>
-        <w:t>7</w:t>
+        <w:t>9</w:t>
       </w:r>
       <w:r>
         <w:rPr>
@@ -12219,7 +12587,7 @@
         </w:rPr>
         <w:t xml:space="preserve"> Menus</w:t>
       </w:r>
-      <w:bookmarkEnd w:id="57"/>
+      <w:bookmarkEnd w:id="59"/>
     </w:p>
     <w:p>
       <w:pPr>
@@ -12235,7 +12603,7 @@
           <w:lang w:val="en-GB"/>
         </w:rPr>
         <w:drawing>
-          <wp:anchor distT="0" distB="0" distL="114300" distR="114300" simplePos="0" relativeHeight="251666432" behindDoc="1" locked="0" layoutInCell="1" allowOverlap="1" wp14:anchorId="051C958D" wp14:editId="372DFD31">
+          <wp:anchor distT="0" distB="0" distL="114300" distR="114300" simplePos="0" relativeHeight="251662848" behindDoc="1" locked="0" layoutInCell="1" allowOverlap="1" wp14:anchorId="051C958D" wp14:editId="372DFD31">
             <wp:simplePos x="0" y="0"/>
             <wp:positionH relativeFrom="column">
               <wp:posOffset>809625</wp:posOffset>
@@ -12260,7 +12628,7 @@
                     </pic:cNvPicPr>
                   </pic:nvPicPr>
                   <pic:blipFill rotWithShape="1">
-                    <a:blip r:embed="rId53">
+                    <a:blip r:embed="rId55">
                       <a:extLst>
                         <a:ext uri="{28A0092B-C50C-407E-A947-70E740481C1C}">
                           <a14:useLocalDpi xmlns:a14="http://schemas.microsoft.com/office/drawing/2010/main" val="0"/>
@@ -12312,7 +12680,7 @@
           <w:lang w:val="en-GB"/>
         </w:rPr>
       </w:pPr>
-      <w:bookmarkStart w:id="58" w:name="_Toc25919363"/>
+      <w:bookmarkStart w:id="60" w:name="_Toc26463491"/>
       <w:r>
         <w:rPr>
           <w:lang w:val="en-GB"/>
@@ -12324,7 +12692,7 @@
         <w:rPr>
           <w:lang w:val="en-GB"/>
         </w:rPr>
-        <w:t>8</w:t>
+        <w:t>10</w:t>
       </w:r>
       <w:r>
         <w:rPr>
@@ -12338,7 +12706,7 @@
         </w:rPr>
         <w:t>Difficulty Setting</w:t>
       </w:r>
-      <w:bookmarkEnd w:id="58"/>
+      <w:bookmarkEnd w:id="60"/>
     </w:p>
     <w:p>
       <w:pPr>
@@ -12353,7 +12721,7 @@
           <w:noProof/>
         </w:rPr>
         <w:drawing>
-          <wp:anchor distT="0" distB="0" distL="114300" distR="114300" simplePos="0" relativeHeight="251767296" behindDoc="0" locked="0" layoutInCell="1" allowOverlap="1" wp14:anchorId="61CB6483" wp14:editId="30E5C9FF">
+          <wp:anchor distT="0" distB="0" distL="114300" distR="114300" simplePos="0" relativeHeight="251668992" behindDoc="0" locked="0" layoutInCell="1" allowOverlap="1" wp14:anchorId="61CB6483" wp14:editId="30E5C9FF">
             <wp:simplePos x="1146412" y="1228299"/>
             <wp:positionH relativeFrom="margin">
               <wp:align>center</wp:align>
@@ -12378,7 +12746,7 @@
                     </pic:cNvPicPr>
                   </pic:nvPicPr>
                   <pic:blipFill rotWithShape="1">
-                    <a:blip r:embed="rId54">
+                    <a:blip r:embed="rId56">
                       <a:extLst>
                         <a:ext uri="{28A0092B-C50C-407E-A947-70E740481C1C}">
                           <a14:useLocalDpi xmlns:a14="http://schemas.microsoft.com/office/drawing/2010/main" val="0"/>
@@ -12418,204 +12786,6 @@
         </w:rPr>
         <w:br w:type="page"/>
       </w:r>
-    </w:p>
-    <w:p>
-      <w:pPr>
-        <w:pStyle w:val="Heading2"/>
-        <w:rPr>
-          <w:lang w:val="en-GB"/>
-        </w:rPr>
-      </w:pPr>
-      <w:r>
-        <w:rPr>
-          <w:lang w:val="en-GB"/>
-        </w:rPr>
-        <w:lastRenderedPageBreak/>
-        <w:t>11.9 Job Board Display</w:t>
-      </w:r>
-    </w:p>
-    <w:p>
-      <w:pPr>
-        <w:jc w:val="left"/>
-        <w:rPr>
-          <w:lang w:val="en-GB"/>
-        </w:rPr>
-      </w:pPr>
-      <w:r>
-        <w:rPr>
-          <w:noProof/>
-          <w:lang w:val="en-GB"/>
-        </w:rPr>
-        <w:drawing>
-          <wp:anchor distT="0" distB="0" distL="114300" distR="114300" simplePos="0" relativeHeight="251659264" behindDoc="1" locked="0" layoutInCell="1" allowOverlap="1" wp14:anchorId="13475416" wp14:editId="2FEDCEEF">
-            <wp:simplePos x="1584101" y="2601532"/>
-            <wp:positionH relativeFrom="margin">
-              <wp:align>center</wp:align>
-            </wp:positionH>
-            <wp:positionV relativeFrom="margin">
-              <wp:align>center</wp:align>
-            </wp:positionV>
-            <wp:extent cx="4636135" cy="4275545"/>
-            <wp:effectExtent l="0" t="0" r="0" b="0"/>
-            <wp:wrapSquare wrapText="bothSides"/>
-            <wp:docPr id="42" name="Picture 42"/>
-            <wp:cNvGraphicFramePr>
-              <a:graphicFrameLocks xmlns:a="http://schemas.openxmlformats.org/drawingml/2006/main" noChangeAspect="1"/>
-            </wp:cNvGraphicFramePr>
-            <a:graphic xmlns:a="http://schemas.openxmlformats.org/drawingml/2006/main">
-              <a:graphicData uri="http://schemas.openxmlformats.org/drawingml/2006/picture">
-                <pic:pic xmlns:pic="http://schemas.openxmlformats.org/drawingml/2006/picture">
-                  <pic:nvPicPr>
-                    <pic:cNvPr id="0" name="Picture 1"/>
-                    <pic:cNvPicPr>
-                      <a:picLocks noChangeAspect="1" noChangeArrowheads="1"/>
-                    </pic:cNvPicPr>
-                  </pic:nvPicPr>
-                  <pic:blipFill rotWithShape="1">
-                    <a:blip r:embed="rId55">
-                      <a:extLst>
-                        <a:ext uri="{28A0092B-C50C-407E-A947-70E740481C1C}">
-                          <a14:useLocalDpi xmlns:a14="http://schemas.microsoft.com/office/drawing/2010/main" val="0"/>
-                        </a:ext>
-                      </a:extLst>
-                    </a:blip>
-                    <a:srcRect t="9537"/>
-                    <a:stretch/>
-                  </pic:blipFill>
-                  <pic:spPr bwMode="auto">
-                    <a:xfrm>
-                      <a:off x="0" y="0"/>
-                      <a:ext cx="4636135" cy="4275545"/>
-                    </a:xfrm>
-                    <a:prstGeom prst="rect">
-                      <a:avLst/>
-                    </a:prstGeom>
-                    <a:noFill/>
-                    <a:ln>
-                      <a:noFill/>
-                    </a:ln>
-                    <a:extLst>
-                      <a:ext uri="{53640926-AAD7-44D8-BBD7-CCE9431645EC}">
-                        <a14:shadowObscured xmlns:a14="http://schemas.microsoft.com/office/drawing/2010/main"/>
-                      </a:ext>
-                    </a:extLst>
-                  </pic:spPr>
-                </pic:pic>
-              </a:graphicData>
-            </a:graphic>
-            <wp14:sizeRelV relativeFrom="margin">
-              <wp14:pctHeight>0</wp14:pctHeight>
-            </wp14:sizeRelV>
-          </wp:anchor>
-        </w:drawing>
-      </w:r>
-      <w:r>
-        <w:rPr>
-          <w:lang w:val="en-GB"/>
-        </w:rPr>
-        <w:br w:type="page"/>
-      </w:r>
-    </w:p>
-    <w:p>
-      <w:pPr>
-        <w:pStyle w:val="Heading2"/>
-        <w:rPr>
-          <w:lang w:val="en-GB"/>
-        </w:rPr>
-      </w:pPr>
-      <w:r>
-        <w:rPr>
-          <w:lang w:val="en-GB"/>
-        </w:rPr>
-        <w:lastRenderedPageBreak/>
-        <w:t>11.10 Inventory Belt</w:t>
-      </w:r>
-    </w:p>
-    <w:p>
-      <w:pPr>
-        <w:jc w:val="left"/>
-        <w:rPr>
-          <w:lang w:val="en-GB"/>
-        </w:rPr>
-      </w:pPr>
-      <w:r>
-        <w:rPr>
-          <w:lang w:val="en-GB"/>
-        </w:rPr>
-        <w:br w:type="page"/>
-      </w:r>
-      <w:r>
-        <w:rPr>
-          <w:noProof/>
-          <w:lang w:val="en-GB"/>
-        </w:rPr>
-        <w:drawing>
-          <wp:anchor distT="0" distB="0" distL="114300" distR="114300" simplePos="0" relativeHeight="251766272" behindDoc="1" locked="0" layoutInCell="1" allowOverlap="1" wp14:anchorId="0873C943" wp14:editId="057B5DE4">
-            <wp:simplePos x="1146175" y="914400"/>
-            <wp:positionH relativeFrom="margin">
-              <wp:align>center</wp:align>
-            </wp:positionH>
-            <wp:positionV relativeFrom="margin">
-              <wp:align>center</wp:align>
-            </wp:positionV>
-            <wp:extent cx="4803775" cy="6876415"/>
-            <wp:effectExtent l="0" t="0" r="0" b="0"/>
-            <wp:wrapSquare wrapText="bothSides"/>
-            <wp:docPr id="43" name="Picture 43"/>
-            <wp:cNvGraphicFramePr>
-              <a:graphicFrameLocks xmlns:a="http://schemas.openxmlformats.org/drawingml/2006/main" noChangeAspect="1"/>
-            </wp:cNvGraphicFramePr>
-            <a:graphic xmlns:a="http://schemas.openxmlformats.org/drawingml/2006/main">
-              <a:graphicData uri="http://schemas.openxmlformats.org/drawingml/2006/picture">
-                <pic:pic xmlns:pic="http://schemas.openxmlformats.org/drawingml/2006/picture">
-                  <pic:nvPicPr>
-                    <pic:cNvPr id="0" name="Picture 2"/>
-                    <pic:cNvPicPr>
-                      <a:picLocks noChangeAspect="1" noChangeArrowheads="1"/>
-                    </pic:cNvPicPr>
-                  </pic:nvPicPr>
-                  <pic:blipFill rotWithShape="1">
-                    <a:blip r:embed="rId56">
-                      <a:extLst>
-                        <a:ext uri="{28A0092B-C50C-407E-A947-70E740481C1C}">
-                          <a14:useLocalDpi xmlns:a14="http://schemas.microsoft.com/office/drawing/2010/main" val="0"/>
-                        </a:ext>
-                      </a:extLst>
-                    </a:blip>
-                    <a:srcRect t="5654"/>
-                    <a:stretch/>
-                  </pic:blipFill>
-                  <pic:spPr bwMode="auto">
-                    <a:xfrm>
-                      <a:off x="0" y="0"/>
-                      <a:ext cx="4803775" cy="6876415"/>
-                    </a:xfrm>
-                    <a:prstGeom prst="rect">
-                      <a:avLst/>
-                    </a:prstGeom>
-                    <a:noFill/>
-                    <a:ln>
-                      <a:noFill/>
-                    </a:ln>
-                    <a:extLst>
-                      <a:ext uri="{53640926-AAD7-44D8-BBD7-CCE9431645EC}">
-                        <a14:shadowObscured xmlns:a14="http://schemas.microsoft.com/office/drawing/2010/main"/>
-                      </a:ext>
-                    </a:extLst>
-                  </pic:spPr>
-                </pic:pic>
-              </a:graphicData>
-            </a:graphic>
-          </wp:anchor>
-        </w:drawing>
-      </w:r>
-    </w:p>
-    <w:p>
-      <w:pPr>
-        <w:rPr>
-          <w:lang w:val="en-GB"/>
-        </w:rPr>
-      </w:pPr>
     </w:p>
     <w:sectPr>
       <w:footerReference w:type="even" r:id="rId57"/>
@@ -14440,6 +14610,7 @@
     <w:lsdException w:name="HTML Sample" w:semiHidden="1" w:unhideWhenUsed="1"/>
     <w:lsdException w:name="HTML Typewriter" w:semiHidden="1" w:unhideWhenUsed="1"/>
     <w:lsdException w:name="HTML Variable" w:semiHidden="1" w:unhideWhenUsed="1"/>
+    <w:lsdException w:name="Normal Table" w:semiHidden="1" w:unhideWhenUsed="1"/>
     <w:lsdException w:name="annotation subject" w:semiHidden="1" w:unhideWhenUsed="1"/>
     <w:lsdException w:name="No List" w:semiHidden="1" w:unhideWhenUsed="1"/>
     <w:lsdException w:name="Outline List 1" w:semiHidden="1" w:unhideWhenUsed="1"/>
@@ -14486,8 +14657,10 @@
     <w:lsdException w:name="Table Subtle 2" w:semiHidden="1" w:unhideWhenUsed="1"/>
     <w:lsdException w:name="Table Web 1" w:semiHidden="1" w:unhideWhenUsed="1"/>
     <w:lsdException w:name="Table Web 2" w:semiHidden="1" w:unhideWhenUsed="1"/>
+    <w:lsdException w:name="Table Web 3" w:semiHidden="1" w:unhideWhenUsed="1"/>
     <w:lsdException w:name="Balloon Text" w:semiHidden="1" w:unhideWhenUsed="1"/>
     <w:lsdException w:name="Table Grid" w:uiPriority="59"/>
+    <w:lsdException w:name="Table Theme" w:semiHidden="1" w:unhideWhenUsed="1"/>
     <w:lsdException w:name="Placeholder Text" w:semiHidden="1"/>
     <w:lsdException w:name="No Spacing" w:uiPriority="1" w:qFormat="1"/>
     <w:lsdException w:name="Light Shading" w:uiPriority="60"/>
@@ -15351,6 +15524,7 @@
     <w:rsid w:val="00485FC2"/>
     <w:rsid w:val="005B61C0"/>
     <w:rsid w:val="00752E4E"/>
+    <w:rsid w:val="008A525A"/>
     <w:rsid w:val="00987A02"/>
     <w:rsid w:val="00A57F01"/>
     <w:rsid w:val="00A612F0"/>
@@ -15502,6 +15676,7 @@
     <w:lsdException w:name="HTML Sample" w:semiHidden="1" w:unhideWhenUsed="1"/>
     <w:lsdException w:name="HTML Typewriter" w:semiHidden="1" w:unhideWhenUsed="1"/>
     <w:lsdException w:name="HTML Variable" w:semiHidden="1" w:unhideWhenUsed="1"/>
+    <w:lsdException w:name="Normal Table" w:semiHidden="1" w:unhideWhenUsed="1"/>
     <w:lsdException w:name="annotation subject" w:semiHidden="1" w:unhideWhenUsed="1"/>
     <w:lsdException w:name="No List" w:semiHidden="1" w:unhideWhenUsed="1"/>
     <w:lsdException w:name="Outline List 1" w:semiHidden="1" w:unhideWhenUsed="1"/>
@@ -15548,8 +15723,10 @@
     <w:lsdException w:name="Table Subtle 2" w:semiHidden="1" w:unhideWhenUsed="1"/>
     <w:lsdException w:name="Table Web 1" w:semiHidden="1" w:unhideWhenUsed="1"/>
     <w:lsdException w:name="Table Web 2" w:semiHidden="1" w:unhideWhenUsed="1"/>
+    <w:lsdException w:name="Table Web 3" w:semiHidden="1" w:unhideWhenUsed="1"/>
     <w:lsdException w:name="Balloon Text" w:semiHidden="1" w:unhideWhenUsed="1"/>
     <w:lsdException w:name="Table Grid" w:uiPriority="39"/>
+    <w:lsdException w:name="Table Theme" w:semiHidden="1" w:unhideWhenUsed="1"/>
     <w:lsdException w:name="Placeholder Text" w:semiHidden="1"/>
     <w:lsdException w:name="No Spacing" w:uiPriority="1" w:qFormat="1"/>
     <w:lsdException w:name="Light Shading" w:uiPriority="60"/>
@@ -16120,7 +16297,7 @@
 </file>
 
 <file path=customXml/itemProps1.xml><?xml version="1.0" encoding="utf-8"?>
-<ds:datastoreItem xmlns:ds="http://schemas.openxmlformats.org/officeDocument/2006/customXml" ds:itemID="{257E4F4A-1C59-4CB4-8F6E-6EA04FC5BE9D}">
+<ds:datastoreItem xmlns:ds="http://schemas.openxmlformats.org/officeDocument/2006/customXml" ds:itemID="{F6F8ABF7-2147-4292-8876-EF51E6CF7BA8}">
   <ds:schemaRefs>
     <ds:schemaRef ds:uri="http://schemas.openxmlformats.org/officeDocument/2006/bibliography"/>
   </ds:schemaRefs>

</xml_diff>

<commit_message>
Added level research references
</commit_message>
<xml_diff>
--- a/Project Hephaestus Design Document.docx
+++ b/Project Hephaestus Design Document.docx
@@ -63,7 +63,6 @@
                 <w:dataBinding w:prefixMappings="xmlns:ns0='http://schemas.openxmlformats.org/officeDocument/2006/extended-properties'" w:xpath="/ns0:Properties[1]/ns0:Company[1]" w:storeItemID="{6668398D-A668-4E3E-A5EB-62B293D839F1}"/>
                 <w:text/>
               </w:sdtPr>
-              <w:sdtEndPr/>
               <w:sdtContent>
                 <w:tc>
                   <w:tcPr>
@@ -123,7 +122,6 @@
                   <w:dataBinding w:prefixMappings="xmlns:ns0='http://schemas.openxmlformats.org/package/2006/metadata/core-properties' xmlns:ns1='http://purl.org/dc/elements/1.1/'" w:xpath="/ns0:coreProperties[1]/ns1:title[1]" w:storeItemID="{6C3C8BC8-F283-45AE-878A-BAB7291924A1}"/>
                   <w:text/>
                 </w:sdtPr>
-                <w:sdtEndPr/>
                 <w:sdtContent>
                   <w:p>
                     <w:pPr>
@@ -172,7 +170,6 @@
                 <w:dataBinding w:prefixMappings="xmlns:ns0='http://schemas.openxmlformats.org/package/2006/metadata/core-properties' xmlns:ns1='http://purl.org/dc/elements/1.1/'" w:xpath="/ns0:coreProperties[1]/ns1:subject[1]" w:storeItemID="{6C3C8BC8-F283-45AE-878A-BAB7291924A1}"/>
                 <w:text/>
               </w:sdtPr>
-              <w:sdtEndPr/>
               <w:sdtContent>
                 <w:tc>
                   <w:tcPr>
@@ -226,11 +223,9 @@
             <w:br w:type="page"/>
           </w:r>
         </w:p>
-        <w:bookmarkStart w:id="0" w:name="_GoBack" w:displacedByCustomXml="next"/>
-        <w:bookmarkEnd w:id="0" w:displacedByCustomXml="next"/>
       </w:sdtContent>
     </w:sdt>
-    <w:bookmarkStart w:id="1" w:name="_Toc25338538" w:displacedByCustomXml="next"/>
+    <w:bookmarkStart w:id="0" w:name="_Toc25338538" w:displacedByCustomXml="next"/>
     <w:sdt>
       <w:sdtPr>
         <w:rPr>
@@ -283,7 +278,7 @@
           <w:r>
             <w:fldChar w:fldCharType="separate"/>
           </w:r>
-          <w:hyperlink w:anchor="_Toc26464148" w:history="1">
+          <w:hyperlink w:anchor="_Toc26540380" w:history="1">
             <w:r>
               <w:rPr>
                 <w:rStyle w:val="Hyperlink"/>
@@ -311,7 +306,7 @@
                 <w:noProof/>
                 <w:webHidden/>
               </w:rPr>
-              <w:instrText xml:space="preserve"> PAGEREF _Toc26464148 \h </w:instrText>
+              <w:instrText xml:space="preserve"> PAGEREF _Toc26540380 \h </w:instrText>
             </w:r>
             <w:r>
               <w:rPr>
@@ -353,7 +348,7 @@
               <w:lang w:val="en-GB" w:eastAsia="en-GB"/>
             </w:rPr>
           </w:pPr>
-          <w:hyperlink w:anchor="_Toc26464149" w:history="1">
+          <w:hyperlink w:anchor="_Toc26540381" w:history="1">
             <w:r>
               <w:rPr>
                 <w:rStyle w:val="Hyperlink"/>
@@ -381,7 +376,7 @@
                 <w:noProof/>
                 <w:webHidden/>
               </w:rPr>
-              <w:instrText xml:space="preserve"> PAGEREF _Toc26464149 \h </w:instrText>
+              <w:instrText xml:space="preserve"> PAGEREF _Toc26540381 \h </w:instrText>
             </w:r>
             <w:r>
               <w:rPr>
@@ -423,7 +418,7 @@
               <w:lang w:val="en-GB" w:eastAsia="en-GB"/>
             </w:rPr>
           </w:pPr>
-          <w:hyperlink w:anchor="_Toc26464150" w:history="1">
+          <w:hyperlink w:anchor="_Toc26540382" w:history="1">
             <w:r>
               <w:rPr>
                 <w:rStyle w:val="Hyperlink"/>
@@ -451,7 +446,7 @@
                 <w:noProof/>
                 <w:webHidden/>
               </w:rPr>
-              <w:instrText xml:space="preserve"> PAGEREF _Toc26464150 \h </w:instrText>
+              <w:instrText xml:space="preserve"> PAGEREF _Toc26540382 \h </w:instrText>
             </w:r>
             <w:r>
               <w:rPr>
@@ -493,7 +488,7 @@
               <w:lang w:val="en-GB" w:eastAsia="en-GB"/>
             </w:rPr>
           </w:pPr>
-          <w:hyperlink w:anchor="_Toc26464151" w:history="1">
+          <w:hyperlink w:anchor="_Toc26540383" w:history="1">
             <w:r>
               <w:rPr>
                 <w:rStyle w:val="Hyperlink"/>
@@ -521,7 +516,7 @@
                 <w:noProof/>
                 <w:webHidden/>
               </w:rPr>
-              <w:instrText xml:space="preserve"> PAGEREF _Toc26464151 \h </w:instrText>
+              <w:instrText xml:space="preserve"> PAGEREF _Toc26540383 \h </w:instrText>
             </w:r>
             <w:r>
               <w:rPr>
@@ -564,7 +559,7 @@
               <w:lang w:val="en-GB" w:eastAsia="en-GB"/>
             </w:rPr>
           </w:pPr>
-          <w:hyperlink w:anchor="_Toc26464152" w:history="1">
+          <w:hyperlink w:anchor="_Toc26540384" w:history="1">
             <w:r>
               <w:rPr>
                 <w:rStyle w:val="Hyperlink"/>
@@ -592,7 +587,7 @@
                 <w:noProof/>
                 <w:webHidden/>
               </w:rPr>
-              <w:instrText xml:space="preserve"> PAGEREF _Toc26464152 \h </w:instrText>
+              <w:instrText xml:space="preserve"> PAGEREF _Toc26540384 \h </w:instrText>
             </w:r>
             <w:r>
               <w:rPr>
@@ -634,7 +629,7 @@
               <w:lang w:val="en-GB" w:eastAsia="en-GB"/>
             </w:rPr>
           </w:pPr>
-          <w:hyperlink w:anchor="_Toc26464153" w:history="1">
+          <w:hyperlink w:anchor="_Toc26540385" w:history="1">
             <w:r>
               <w:rPr>
                 <w:rStyle w:val="Hyperlink"/>
@@ -662,7 +657,7 @@
                 <w:noProof/>
                 <w:webHidden/>
               </w:rPr>
-              <w:instrText xml:space="preserve"> PAGEREF _Toc26464153 \h </w:instrText>
+              <w:instrText xml:space="preserve"> PAGEREF _Toc26540385 \h </w:instrText>
             </w:r>
             <w:r>
               <w:rPr>
@@ -704,7 +699,7 @@
               <w:lang w:val="en-GB" w:eastAsia="en-GB"/>
             </w:rPr>
           </w:pPr>
-          <w:hyperlink w:anchor="_Toc26464154" w:history="1">
+          <w:hyperlink w:anchor="_Toc26540386" w:history="1">
             <w:r>
               <w:rPr>
                 <w:rStyle w:val="Hyperlink"/>
@@ -732,7 +727,7 @@
                 <w:noProof/>
                 <w:webHidden/>
               </w:rPr>
-              <w:instrText xml:space="preserve"> PAGEREF _Toc26464154 \h </w:instrText>
+              <w:instrText xml:space="preserve"> PAGEREF _Toc26540386 \h </w:instrText>
             </w:r>
             <w:r>
               <w:rPr>
@@ -774,7 +769,7 @@
               <w:lang w:val="en-GB" w:eastAsia="en-GB"/>
             </w:rPr>
           </w:pPr>
-          <w:hyperlink w:anchor="_Toc26464155" w:history="1">
+          <w:hyperlink w:anchor="_Toc26540387" w:history="1">
             <w:r>
               <w:rPr>
                 <w:rStyle w:val="Hyperlink"/>
@@ -802,7 +797,7 @@
                 <w:noProof/>
                 <w:webHidden/>
               </w:rPr>
-              <w:instrText xml:space="preserve"> PAGEREF _Toc26464155 \h </w:instrText>
+              <w:instrText xml:space="preserve"> PAGEREF _Toc26540387 \h </w:instrText>
             </w:r>
             <w:r>
               <w:rPr>
@@ -844,7 +839,7 @@
               <w:lang w:val="en-GB" w:eastAsia="en-GB"/>
             </w:rPr>
           </w:pPr>
-          <w:hyperlink w:anchor="_Toc26464156" w:history="1">
+          <w:hyperlink w:anchor="_Toc26540388" w:history="1">
             <w:r>
               <w:rPr>
                 <w:rStyle w:val="Hyperlink"/>
@@ -872,7 +867,7 @@
                 <w:noProof/>
                 <w:webHidden/>
               </w:rPr>
-              <w:instrText xml:space="preserve"> PAGEREF _Toc26464156 \h </w:instrText>
+              <w:instrText xml:space="preserve"> PAGEREF _Toc26540388 \h </w:instrText>
             </w:r>
             <w:r>
               <w:rPr>
@@ -915,7 +910,7 @@
               <w:lang w:val="en-GB" w:eastAsia="en-GB"/>
             </w:rPr>
           </w:pPr>
-          <w:hyperlink w:anchor="_Toc26464157" w:history="1">
+          <w:hyperlink w:anchor="_Toc26540389" w:history="1">
             <w:r>
               <w:rPr>
                 <w:rStyle w:val="Hyperlink"/>
@@ -943,7 +938,7 @@
                 <w:noProof/>
                 <w:webHidden/>
               </w:rPr>
-              <w:instrText xml:space="preserve"> PAGEREF _Toc26464157 \h </w:instrText>
+              <w:instrText xml:space="preserve"> PAGEREF _Toc26540389 \h </w:instrText>
             </w:r>
             <w:r>
               <w:rPr>
@@ -986,7 +981,7 @@
               <w:lang w:val="en-GB" w:eastAsia="en-GB"/>
             </w:rPr>
           </w:pPr>
-          <w:hyperlink w:anchor="_Toc26464158" w:history="1">
+          <w:hyperlink w:anchor="_Toc26540390" w:history="1">
             <w:r>
               <w:rPr>
                 <w:rStyle w:val="Hyperlink"/>
@@ -1014,7 +1009,7 @@
                 <w:noProof/>
                 <w:webHidden/>
               </w:rPr>
-              <w:instrText xml:space="preserve"> PAGEREF _Toc26464158 \h </w:instrText>
+              <w:instrText xml:space="preserve"> PAGEREF _Toc26540390 \h </w:instrText>
             </w:r>
             <w:r>
               <w:rPr>
@@ -1056,7 +1051,7 @@
               <w:lang w:val="en-GB" w:eastAsia="en-GB"/>
             </w:rPr>
           </w:pPr>
-          <w:hyperlink w:anchor="_Toc26464159" w:history="1">
+          <w:hyperlink w:anchor="_Toc26540391" w:history="1">
             <w:r>
               <w:rPr>
                 <w:rStyle w:val="Hyperlink"/>
@@ -1084,7 +1079,7 @@
                 <w:noProof/>
                 <w:webHidden/>
               </w:rPr>
-              <w:instrText xml:space="preserve"> PAGEREF _Toc26464159 \h </w:instrText>
+              <w:instrText xml:space="preserve"> PAGEREF _Toc26540391 \h </w:instrText>
             </w:r>
             <w:r>
               <w:rPr>
@@ -1126,7 +1121,7 @@
               <w:lang w:val="en-GB" w:eastAsia="en-GB"/>
             </w:rPr>
           </w:pPr>
-          <w:hyperlink w:anchor="_Toc26464160" w:history="1">
+          <w:hyperlink w:anchor="_Toc26540392" w:history="1">
             <w:r>
               <w:rPr>
                 <w:rStyle w:val="Hyperlink"/>
@@ -1154,7 +1149,7 @@
                 <w:noProof/>
                 <w:webHidden/>
               </w:rPr>
-              <w:instrText xml:space="preserve"> PAGEREF _Toc26464160 \h </w:instrText>
+              <w:instrText xml:space="preserve"> PAGEREF _Toc26540392 \h </w:instrText>
             </w:r>
             <w:r>
               <w:rPr>
@@ -1196,7 +1191,7 @@
               <w:lang w:val="en-GB" w:eastAsia="en-GB"/>
             </w:rPr>
           </w:pPr>
-          <w:hyperlink w:anchor="_Toc26464161" w:history="1">
+          <w:hyperlink w:anchor="_Toc26540393" w:history="1">
             <w:r>
               <w:rPr>
                 <w:rStyle w:val="Hyperlink"/>
@@ -1224,7 +1219,7 @@
                 <w:noProof/>
                 <w:webHidden/>
               </w:rPr>
-              <w:instrText xml:space="preserve"> PAGEREF _Toc26464161 \h </w:instrText>
+              <w:instrText xml:space="preserve"> PAGEREF _Toc26540393 \h </w:instrText>
             </w:r>
             <w:r>
               <w:rPr>
@@ -1266,7 +1261,7 @@
               <w:lang w:val="en-GB" w:eastAsia="en-GB"/>
             </w:rPr>
           </w:pPr>
-          <w:hyperlink w:anchor="_Toc26464162" w:history="1">
+          <w:hyperlink w:anchor="_Toc26540394" w:history="1">
             <w:r>
               <w:rPr>
                 <w:rStyle w:val="Hyperlink"/>
@@ -1294,7 +1289,7 @@
                 <w:noProof/>
                 <w:webHidden/>
               </w:rPr>
-              <w:instrText xml:space="preserve"> PAGEREF _Toc26464162 \h </w:instrText>
+              <w:instrText xml:space="preserve"> PAGEREF _Toc26540394 \h </w:instrText>
             </w:r>
             <w:r>
               <w:rPr>
@@ -1336,7 +1331,7 @@
               <w:lang w:val="en-GB" w:eastAsia="en-GB"/>
             </w:rPr>
           </w:pPr>
-          <w:hyperlink w:anchor="_Toc26464163" w:history="1">
+          <w:hyperlink w:anchor="_Toc26540395" w:history="1">
             <w:r>
               <w:rPr>
                 <w:rStyle w:val="Hyperlink"/>
@@ -1364,7 +1359,7 @@
                 <w:noProof/>
                 <w:webHidden/>
               </w:rPr>
-              <w:instrText xml:space="preserve"> PAGEREF _Toc26464163 \h </w:instrText>
+              <w:instrText xml:space="preserve"> PAGEREF _Toc26540395 \h </w:instrText>
             </w:r>
             <w:r>
               <w:rPr>
@@ -1406,7 +1401,7 @@
               <w:lang w:val="en-GB" w:eastAsia="en-GB"/>
             </w:rPr>
           </w:pPr>
-          <w:hyperlink w:anchor="_Toc26464164" w:history="1">
+          <w:hyperlink w:anchor="_Toc26540396" w:history="1">
             <w:r>
               <w:rPr>
                 <w:rStyle w:val="Hyperlink"/>
@@ -1434,7 +1429,7 @@
                 <w:noProof/>
                 <w:webHidden/>
               </w:rPr>
-              <w:instrText xml:space="preserve"> PAGEREF _Toc26464164 \h </w:instrText>
+              <w:instrText xml:space="preserve"> PAGEREF _Toc26540396 \h </w:instrText>
             </w:r>
             <w:r>
               <w:rPr>
@@ -1476,7 +1471,7 @@
               <w:lang w:val="en-GB" w:eastAsia="en-GB"/>
             </w:rPr>
           </w:pPr>
-          <w:hyperlink w:anchor="_Toc26464165" w:history="1">
+          <w:hyperlink w:anchor="_Toc26540397" w:history="1">
             <w:r>
               <w:rPr>
                 <w:rStyle w:val="Hyperlink"/>
@@ -1513,7 +1508,7 @@
                 <w:noProof/>
                 <w:webHidden/>
               </w:rPr>
-              <w:instrText xml:space="preserve"> PAGEREF _Toc26464165 \h </w:instrText>
+              <w:instrText xml:space="preserve"> PAGEREF _Toc26540397 \h </w:instrText>
             </w:r>
             <w:r>
               <w:rPr>
@@ -1555,7 +1550,7 @@
               <w:lang w:val="en-GB" w:eastAsia="en-GB"/>
             </w:rPr>
           </w:pPr>
-          <w:hyperlink w:anchor="_Toc26464166" w:history="1">
+          <w:hyperlink w:anchor="_Toc26540398" w:history="1">
             <w:r>
               <w:rPr>
                 <w:rStyle w:val="Hyperlink"/>
@@ -1592,7 +1587,7 @@
                 <w:noProof/>
                 <w:webHidden/>
               </w:rPr>
-              <w:instrText xml:space="preserve"> PAGEREF _Toc26464166 \h </w:instrText>
+              <w:instrText xml:space="preserve"> PAGEREF _Toc26540398 \h </w:instrText>
             </w:r>
             <w:r>
               <w:rPr>
@@ -1635,7 +1630,7 @@
               <w:lang w:val="en-GB" w:eastAsia="en-GB"/>
             </w:rPr>
           </w:pPr>
-          <w:hyperlink w:anchor="_Toc26464167" w:history="1">
+          <w:hyperlink w:anchor="_Toc26540399" w:history="1">
             <w:r>
               <w:rPr>
                 <w:rStyle w:val="Hyperlink"/>
@@ -1663,7 +1658,7 @@
                 <w:noProof/>
                 <w:webHidden/>
               </w:rPr>
-              <w:instrText xml:space="preserve"> PAGEREF _Toc26464167 \h </w:instrText>
+              <w:instrText xml:space="preserve"> PAGEREF _Toc26540399 \h </w:instrText>
             </w:r>
             <w:r>
               <w:rPr>
@@ -1705,7 +1700,7 @@
               <w:lang w:val="en-GB" w:eastAsia="en-GB"/>
             </w:rPr>
           </w:pPr>
-          <w:hyperlink w:anchor="_Toc26464168" w:history="1">
+          <w:hyperlink w:anchor="_Toc26540400" w:history="1">
             <w:r>
               <w:rPr>
                 <w:rStyle w:val="Hyperlink"/>
@@ -1733,7 +1728,7 @@
                 <w:noProof/>
                 <w:webHidden/>
               </w:rPr>
-              <w:instrText xml:space="preserve"> PAGEREF _Toc26464168 \h </w:instrText>
+              <w:instrText xml:space="preserve"> PAGEREF _Toc26540400 \h </w:instrText>
             </w:r>
             <w:r>
               <w:rPr>
@@ -1775,7 +1770,7 @@
               <w:lang w:val="en-GB" w:eastAsia="en-GB"/>
             </w:rPr>
           </w:pPr>
-          <w:hyperlink w:anchor="_Toc26464169" w:history="1">
+          <w:hyperlink w:anchor="_Toc26540401" w:history="1">
             <w:r>
               <w:rPr>
                 <w:rStyle w:val="Hyperlink"/>
@@ -1803,7 +1798,7 @@
                 <w:noProof/>
                 <w:webHidden/>
               </w:rPr>
-              <w:instrText xml:space="preserve"> PAGEREF _Toc26464169 \h </w:instrText>
+              <w:instrText xml:space="preserve"> PAGEREF _Toc26540401 \h </w:instrText>
             </w:r>
             <w:r>
               <w:rPr>
@@ -1845,7 +1840,7 @@
               <w:lang w:val="en-GB" w:eastAsia="en-GB"/>
             </w:rPr>
           </w:pPr>
-          <w:hyperlink w:anchor="_Toc26464170" w:history="1">
+          <w:hyperlink w:anchor="_Toc26540402" w:history="1">
             <w:r>
               <w:rPr>
                 <w:rStyle w:val="Hyperlink"/>
@@ -1873,7 +1868,7 @@
                 <w:noProof/>
                 <w:webHidden/>
               </w:rPr>
-              <w:instrText xml:space="preserve"> PAGEREF _Toc26464170 \h </w:instrText>
+              <w:instrText xml:space="preserve"> PAGEREF _Toc26540402 \h </w:instrText>
             </w:r>
             <w:r>
               <w:rPr>
@@ -1915,7 +1910,7 @@
               <w:lang w:val="en-GB" w:eastAsia="en-GB"/>
             </w:rPr>
           </w:pPr>
-          <w:hyperlink w:anchor="_Toc26464171" w:history="1">
+          <w:hyperlink w:anchor="_Toc26540403" w:history="1">
             <w:r>
               <w:rPr>
                 <w:rStyle w:val="Hyperlink"/>
@@ -1943,7 +1938,7 @@
                 <w:noProof/>
                 <w:webHidden/>
               </w:rPr>
-              <w:instrText xml:space="preserve"> PAGEREF _Toc26464171 \h </w:instrText>
+              <w:instrText xml:space="preserve"> PAGEREF _Toc26540403 \h </w:instrText>
             </w:r>
             <w:r>
               <w:rPr>
@@ -1985,7 +1980,7 @@
               <w:lang w:val="en-GB" w:eastAsia="en-GB"/>
             </w:rPr>
           </w:pPr>
-          <w:hyperlink w:anchor="_Toc26464172" w:history="1">
+          <w:hyperlink w:anchor="_Toc26540404" w:history="1">
             <w:r>
               <w:rPr>
                 <w:rStyle w:val="Hyperlink"/>
@@ -2013,7 +2008,7 @@
                 <w:noProof/>
                 <w:webHidden/>
               </w:rPr>
-              <w:instrText xml:space="preserve"> PAGEREF _Toc26464172 \h </w:instrText>
+              <w:instrText xml:space="preserve"> PAGEREF _Toc26540404 \h </w:instrText>
             </w:r>
             <w:r>
               <w:rPr>
@@ -2055,7 +2050,7 @@
               <w:lang w:val="en-GB" w:eastAsia="en-GB"/>
             </w:rPr>
           </w:pPr>
-          <w:hyperlink w:anchor="_Toc26464173" w:history="1">
+          <w:hyperlink w:anchor="_Toc26540405" w:history="1">
             <w:r>
               <w:rPr>
                 <w:rStyle w:val="Hyperlink"/>
@@ -2083,7 +2078,7 @@
                 <w:noProof/>
                 <w:webHidden/>
               </w:rPr>
-              <w:instrText xml:space="preserve"> PAGEREF _Toc26464173 \h </w:instrText>
+              <w:instrText xml:space="preserve"> PAGEREF _Toc26540405 \h </w:instrText>
             </w:r>
             <w:r>
               <w:rPr>
@@ -2126,7 +2121,7 @@
               <w:lang w:val="en-GB" w:eastAsia="en-GB"/>
             </w:rPr>
           </w:pPr>
-          <w:hyperlink w:anchor="_Toc26464174" w:history="1">
+          <w:hyperlink w:anchor="_Toc26540406" w:history="1">
             <w:r>
               <w:rPr>
                 <w:rStyle w:val="Hyperlink"/>
@@ -2154,7 +2149,7 @@
                 <w:noProof/>
                 <w:webHidden/>
               </w:rPr>
-              <w:instrText xml:space="preserve"> PAGEREF _Toc26464174 \h </w:instrText>
+              <w:instrText xml:space="preserve"> PAGEREF _Toc26540406 \h </w:instrText>
             </w:r>
             <w:r>
               <w:rPr>
@@ -2196,7 +2191,7 @@
               <w:lang w:val="en-GB" w:eastAsia="en-GB"/>
             </w:rPr>
           </w:pPr>
-          <w:hyperlink w:anchor="_Toc26464175" w:history="1">
+          <w:hyperlink w:anchor="_Toc26540407" w:history="1">
             <w:r>
               <w:rPr>
                 <w:rStyle w:val="Hyperlink"/>
@@ -2224,7 +2219,7 @@
                 <w:noProof/>
                 <w:webHidden/>
               </w:rPr>
-              <w:instrText xml:space="preserve"> PAGEREF _Toc26464175 \h </w:instrText>
+              <w:instrText xml:space="preserve"> PAGEREF _Toc26540407 \h </w:instrText>
             </w:r>
             <w:r>
               <w:rPr>
@@ -2266,7 +2261,7 @@
               <w:lang w:val="en-GB" w:eastAsia="en-GB"/>
             </w:rPr>
           </w:pPr>
-          <w:hyperlink w:anchor="_Toc26464176" w:history="1">
+          <w:hyperlink w:anchor="_Toc26540408" w:history="1">
             <w:r>
               <w:rPr>
                 <w:rStyle w:val="Hyperlink"/>
@@ -2294,7 +2289,7 @@
                 <w:noProof/>
                 <w:webHidden/>
               </w:rPr>
-              <w:instrText xml:space="preserve"> PAGEREF _Toc26464176 \h </w:instrText>
+              <w:instrText xml:space="preserve"> PAGEREF _Toc26540408 \h </w:instrText>
             </w:r>
             <w:r>
               <w:rPr>
@@ -2336,7 +2331,7 @@
               <w:lang w:val="en-GB" w:eastAsia="en-GB"/>
             </w:rPr>
           </w:pPr>
-          <w:hyperlink w:anchor="_Toc26464177" w:history="1">
+          <w:hyperlink w:anchor="_Toc26540409" w:history="1">
             <w:r>
               <w:rPr>
                 <w:rStyle w:val="Hyperlink"/>
@@ -2364,7 +2359,7 @@
                 <w:noProof/>
                 <w:webHidden/>
               </w:rPr>
-              <w:instrText xml:space="preserve"> PAGEREF _Toc26464177 \h </w:instrText>
+              <w:instrText xml:space="preserve"> PAGEREF _Toc26540409 \h </w:instrText>
             </w:r>
             <w:r>
               <w:rPr>
@@ -2407,14 +2402,14 @@
               <w:lang w:val="en-GB" w:eastAsia="en-GB"/>
             </w:rPr>
           </w:pPr>
-          <w:hyperlink w:anchor="_Toc26464178" w:history="1">
+          <w:hyperlink w:anchor="_Toc26540410" w:history="1">
             <w:r>
               <w:rPr>
                 <w:rStyle w:val="Hyperlink"/>
                 <w:noProof/>
                 <w:lang w:val="en-GB"/>
               </w:rPr>
-              <w:t>7.0 Design Layouts</w:t>
+              <w:t>7. Design Layouts</w:t>
             </w:r>
             <w:r>
               <w:rPr>
@@ -2435,7 +2430,7 @@
                 <w:noProof/>
                 <w:webHidden/>
               </w:rPr>
-              <w:instrText xml:space="preserve"> PAGEREF _Toc26464178 \h </w:instrText>
+              <w:instrText xml:space="preserve"> PAGEREF _Toc26540410 \h </w:instrText>
             </w:r>
             <w:r>
               <w:rPr>
@@ -2478,14 +2473,14 @@
               <w:lang w:val="en-GB" w:eastAsia="en-GB"/>
             </w:rPr>
           </w:pPr>
-          <w:hyperlink w:anchor="_Toc26464179" w:history="1">
+          <w:hyperlink w:anchor="_Toc26540411" w:history="1">
             <w:r>
               <w:rPr>
                 <w:rStyle w:val="Hyperlink"/>
                 <w:noProof/>
                 <w:lang w:val="en-GB"/>
               </w:rPr>
-              <w:t>8.0 UI Concepts</w:t>
+              <w:t>8. UI Concepts</w:t>
             </w:r>
             <w:r>
               <w:rPr>
@@ -2506,7 +2501,7 @@
                 <w:noProof/>
                 <w:webHidden/>
               </w:rPr>
-              <w:instrText xml:space="preserve"> PAGEREF _Toc26464179 \h </w:instrText>
+              <w:instrText xml:space="preserve"> PAGEREF _Toc26540411 \h </w:instrText>
             </w:r>
             <w:r>
               <w:rPr>
@@ -2549,14 +2544,14 @@
               <w:lang w:val="en-GB" w:eastAsia="en-GB"/>
             </w:rPr>
           </w:pPr>
-          <w:hyperlink w:anchor="_Toc26464180" w:history="1">
+          <w:hyperlink w:anchor="_Toc26540412" w:history="1">
             <w:r>
               <w:rPr>
                 <w:rStyle w:val="Hyperlink"/>
                 <w:noProof/>
                 <w:lang w:val="en-GB"/>
               </w:rPr>
-              <w:t>9.0 Storyboards</w:t>
+              <w:t>9. Storyboards</w:t>
             </w:r>
             <w:r>
               <w:rPr>
@@ -2577,7 +2572,7 @@
                 <w:noProof/>
                 <w:webHidden/>
               </w:rPr>
-              <w:instrText xml:space="preserve"> PAGEREF _Toc26464180 \h </w:instrText>
+              <w:instrText xml:space="preserve"> PAGEREF _Toc26540412 \h </w:instrText>
             </w:r>
             <w:r>
               <w:rPr>
@@ -2620,7 +2615,7 @@
               <w:lang w:val="en-GB" w:eastAsia="en-GB"/>
             </w:rPr>
           </w:pPr>
-          <w:hyperlink w:anchor="_Toc26464181" w:history="1">
+          <w:hyperlink w:anchor="_Toc26540413" w:history="1">
             <w:r>
               <w:rPr>
                 <w:rStyle w:val="Hyperlink"/>
@@ -2648,7 +2643,7 @@
                 <w:noProof/>
                 <w:webHidden/>
               </w:rPr>
-              <w:instrText xml:space="preserve"> PAGEREF _Toc26464181 \h </w:instrText>
+              <w:instrText xml:space="preserve"> PAGEREF _Toc26540413 \h </w:instrText>
             </w:r>
             <w:r>
               <w:rPr>
@@ -2690,7 +2685,7 @@
               <w:lang w:val="en-GB" w:eastAsia="en-GB"/>
             </w:rPr>
           </w:pPr>
-          <w:hyperlink w:anchor="_Toc26464182" w:history="1">
+          <w:hyperlink w:anchor="_Toc26540414" w:history="1">
             <w:r>
               <w:rPr>
                 <w:rStyle w:val="Hyperlink"/>
@@ -2718,7 +2713,7 @@
                 <w:noProof/>
                 <w:webHidden/>
               </w:rPr>
-              <w:instrText xml:space="preserve"> PAGEREF _Toc26464182 \h </w:instrText>
+              <w:instrText xml:space="preserve"> PAGEREF _Toc26540414 \h </w:instrText>
             </w:r>
             <w:r>
               <w:rPr>
@@ -2760,7 +2755,7 @@
               <w:lang w:val="en-GB" w:eastAsia="en-GB"/>
             </w:rPr>
           </w:pPr>
-          <w:hyperlink w:anchor="_Toc26464183" w:history="1">
+          <w:hyperlink w:anchor="_Toc26540415" w:history="1">
             <w:r>
               <w:rPr>
                 <w:rStyle w:val="Hyperlink"/>
@@ -2788,7 +2783,7 @@
                 <w:noProof/>
                 <w:webHidden/>
               </w:rPr>
-              <w:instrText xml:space="preserve"> PAGEREF _Toc26464183 \h </w:instrText>
+              <w:instrText xml:space="preserve"> PAGEREF _Toc26540415 \h </w:instrText>
             </w:r>
             <w:r>
               <w:rPr>
@@ -2831,7 +2826,7 @@
               <w:lang w:val="en-GB" w:eastAsia="en-GB"/>
             </w:rPr>
           </w:pPr>
-          <w:hyperlink w:anchor="_Toc26464184" w:history="1">
+          <w:hyperlink w:anchor="_Toc26540416" w:history="1">
             <w:r>
               <w:rPr>
                 <w:rStyle w:val="Hyperlink"/>
@@ -2859,7 +2854,7 @@
                 <w:noProof/>
                 <w:webHidden/>
               </w:rPr>
-              <w:instrText xml:space="preserve"> PAGEREF _Toc26464184 \h </w:instrText>
+              <w:instrText xml:space="preserve"> PAGEREF _Toc26540416 \h </w:instrText>
             </w:r>
             <w:r>
               <w:rPr>
@@ -2901,7 +2896,7 @@
               <w:lang w:val="en-GB" w:eastAsia="en-GB"/>
             </w:rPr>
           </w:pPr>
-          <w:hyperlink w:anchor="_Toc26464185" w:history="1">
+          <w:hyperlink w:anchor="_Toc26540417" w:history="1">
             <w:r>
               <w:rPr>
                 <w:rStyle w:val="Hyperlink"/>
@@ -2929,7 +2924,7 @@
                 <w:noProof/>
                 <w:webHidden/>
               </w:rPr>
-              <w:instrText xml:space="preserve"> PAGEREF _Toc26464185 \h </w:instrText>
+              <w:instrText xml:space="preserve"> PAGEREF _Toc26540417 \h </w:instrText>
             </w:r>
             <w:r>
               <w:rPr>
@@ -2971,7 +2966,7 @@
               <w:lang w:val="en-GB" w:eastAsia="en-GB"/>
             </w:rPr>
           </w:pPr>
-          <w:hyperlink w:anchor="_Toc26464186" w:history="1">
+          <w:hyperlink w:anchor="_Toc26540418" w:history="1">
             <w:r>
               <w:rPr>
                 <w:rStyle w:val="Hyperlink"/>
@@ -2999,7 +2994,7 @@
                 <w:noProof/>
                 <w:webHidden/>
               </w:rPr>
-              <w:instrText xml:space="preserve"> PAGEREF _Toc26464186 \h </w:instrText>
+              <w:instrText xml:space="preserve"> PAGEREF _Toc26540418 \h </w:instrText>
             </w:r>
             <w:r>
               <w:rPr>
@@ -3041,7 +3036,7 @@
               <w:lang w:val="en-GB" w:eastAsia="en-GB"/>
             </w:rPr>
           </w:pPr>
-          <w:hyperlink w:anchor="_Toc26464187" w:history="1">
+          <w:hyperlink w:anchor="_Toc26540419" w:history="1">
             <w:r>
               <w:rPr>
                 <w:rStyle w:val="Hyperlink"/>
@@ -3069,7 +3064,7 @@
                 <w:noProof/>
                 <w:webHidden/>
               </w:rPr>
-              <w:instrText xml:space="preserve"> PAGEREF _Toc26464187 \h </w:instrText>
+              <w:instrText xml:space="preserve"> PAGEREF _Toc26540419 \h </w:instrText>
             </w:r>
             <w:r>
               <w:rPr>
@@ -3111,7 +3106,7 @@
               <w:lang w:val="en-GB" w:eastAsia="en-GB"/>
             </w:rPr>
           </w:pPr>
-          <w:hyperlink w:anchor="_Toc26464188" w:history="1">
+          <w:hyperlink w:anchor="_Toc26540420" w:history="1">
             <w:r>
               <w:rPr>
                 <w:rStyle w:val="Hyperlink"/>
@@ -3139,7 +3134,7 @@
                 <w:noProof/>
                 <w:webHidden/>
               </w:rPr>
-              <w:instrText xml:space="preserve"> PAGEREF _Toc26464188 \h </w:instrText>
+              <w:instrText xml:space="preserve"> PAGEREF _Toc26540420 \h </w:instrText>
             </w:r>
             <w:r>
               <w:rPr>
@@ -3181,7 +3176,7 @@
               <w:lang w:val="en-GB" w:eastAsia="en-GB"/>
             </w:rPr>
           </w:pPr>
-          <w:hyperlink w:anchor="_Toc26464189" w:history="1">
+          <w:hyperlink w:anchor="_Toc26540421" w:history="1">
             <w:r>
               <w:rPr>
                 <w:rStyle w:val="Hyperlink"/>
@@ -3209,7 +3204,7 @@
                 <w:noProof/>
                 <w:webHidden/>
               </w:rPr>
-              <w:instrText xml:space="preserve"> PAGEREF _Toc26464189 \h </w:instrText>
+              <w:instrText xml:space="preserve"> PAGEREF _Toc26540421 \h </w:instrText>
             </w:r>
             <w:r>
               <w:rPr>
@@ -3251,7 +3246,7 @@
               <w:lang w:val="en-GB" w:eastAsia="en-GB"/>
             </w:rPr>
           </w:pPr>
-          <w:hyperlink w:anchor="_Toc26464190" w:history="1">
+          <w:hyperlink w:anchor="_Toc26540422" w:history="1">
             <w:r>
               <w:rPr>
                 <w:rStyle w:val="Hyperlink"/>
@@ -3279,7 +3274,7 @@
                 <w:noProof/>
                 <w:webHidden/>
               </w:rPr>
-              <w:instrText xml:space="preserve"> PAGEREF _Toc26464190 \h </w:instrText>
+              <w:instrText xml:space="preserve"> PAGEREF _Toc26540422 \h </w:instrText>
             </w:r>
             <w:r>
               <w:rPr>
@@ -3321,7 +3316,7 @@
               <w:lang w:val="en-GB" w:eastAsia="en-GB"/>
             </w:rPr>
           </w:pPr>
-          <w:hyperlink w:anchor="_Toc26464191" w:history="1">
+          <w:hyperlink w:anchor="_Toc26540423" w:history="1">
             <w:r>
               <w:rPr>
                 <w:rStyle w:val="Hyperlink"/>
@@ -3349,7 +3344,7 @@
                 <w:noProof/>
                 <w:webHidden/>
               </w:rPr>
-              <w:instrText xml:space="preserve"> PAGEREF _Toc26464191 \h </w:instrText>
+              <w:instrText xml:space="preserve"> PAGEREF _Toc26540423 \h </w:instrText>
             </w:r>
             <w:r>
               <w:rPr>
@@ -3391,7 +3386,7 @@
               <w:lang w:val="en-GB" w:eastAsia="en-GB"/>
             </w:rPr>
           </w:pPr>
-          <w:hyperlink w:anchor="_Toc26464192" w:history="1">
+          <w:hyperlink w:anchor="_Toc26540424" w:history="1">
             <w:r>
               <w:rPr>
                 <w:rStyle w:val="Hyperlink"/>
@@ -3419,7 +3414,7 @@
                 <w:noProof/>
                 <w:webHidden/>
               </w:rPr>
-              <w:instrText xml:space="preserve"> PAGEREF _Toc26464192 \h </w:instrText>
+              <w:instrText xml:space="preserve"> PAGEREF _Toc26540424 \h </w:instrText>
             </w:r>
             <w:r>
               <w:rPr>
@@ -3461,7 +3456,7 @@
               <w:lang w:val="en-GB" w:eastAsia="en-GB"/>
             </w:rPr>
           </w:pPr>
-          <w:hyperlink w:anchor="_Toc26464193" w:history="1">
+          <w:hyperlink w:anchor="_Toc26540425" w:history="1">
             <w:r>
               <w:rPr>
                 <w:rStyle w:val="Hyperlink"/>
@@ -3489,7 +3484,7 @@
                 <w:noProof/>
                 <w:webHidden/>
               </w:rPr>
-              <w:instrText xml:space="preserve"> PAGEREF _Toc26464193 \h </w:instrText>
+              <w:instrText xml:space="preserve"> PAGEREF _Toc26540425 \h </w:instrText>
             </w:r>
             <w:r>
               <w:rPr>
@@ -3531,7 +3526,7 @@
               <w:lang w:val="en-GB" w:eastAsia="en-GB"/>
             </w:rPr>
           </w:pPr>
-          <w:hyperlink w:anchor="_Toc26464194" w:history="1">
+          <w:hyperlink w:anchor="_Toc26540426" w:history="1">
             <w:r>
               <w:rPr>
                 <w:rStyle w:val="Hyperlink"/>
@@ -3559,7 +3554,78 @@
                 <w:noProof/>
                 <w:webHidden/>
               </w:rPr>
-              <w:instrText xml:space="preserve"> PAGEREF _Toc26464194 \h </w:instrText>
+              <w:instrText xml:space="preserve"> PAGEREF _Toc26540426 \h </w:instrText>
+            </w:r>
+            <w:r>
+              <w:rPr>
+                <w:noProof/>
+                <w:webHidden/>
+              </w:rPr>
+            </w:r>
+            <w:r>
+              <w:rPr>
+                <w:noProof/>
+                <w:webHidden/>
+              </w:rPr>
+              <w:fldChar w:fldCharType="separate"/>
+            </w:r>
+            <w:r>
+              <w:rPr>
+                <w:noProof/>
+                <w:webHidden/>
+              </w:rPr>
+              <w:t>49</w:t>
+            </w:r>
+            <w:r>
+              <w:rPr>
+                <w:noProof/>
+                <w:webHidden/>
+              </w:rPr>
+              <w:fldChar w:fldCharType="end"/>
+            </w:r>
+          </w:hyperlink>
+        </w:p>
+        <w:p>
+          <w:pPr>
+            <w:pStyle w:val="TOC1"/>
+            <w:rPr>
+              <w:rFonts w:asciiTheme="minorHAnsi" w:eastAsiaTheme="minorEastAsia" w:hAnsiTheme="minorHAnsi" w:cstheme="minorBidi"/>
+              <w:b w:val="0"/>
+              <w:caps w:val="0"/>
+              <w:noProof/>
+              <w:szCs w:val="22"/>
+              <w:lang w:val="en-GB" w:eastAsia="en-GB"/>
+            </w:rPr>
+          </w:pPr>
+          <w:hyperlink w:anchor="_Toc26540427" w:history="1">
+            <w:r>
+              <w:rPr>
+                <w:rStyle w:val="Hyperlink"/>
+                <w:noProof/>
+                <w:lang w:val="en-GB"/>
+              </w:rPr>
+              <w:t>12. References</w:t>
+            </w:r>
+            <w:r>
+              <w:rPr>
+                <w:noProof/>
+                <w:webHidden/>
+              </w:rPr>
+              <w:tab/>
+            </w:r>
+            <w:r>
+              <w:rPr>
+                <w:noProof/>
+                <w:webHidden/>
+              </w:rPr>
+              <w:fldChar w:fldCharType="begin"/>
+            </w:r>
+            <w:r>
+              <w:rPr>
+                <w:noProof/>
+                <w:webHidden/>
+              </w:rPr>
+              <w:instrText xml:space="preserve"> PAGEREF _Toc26540427 \h </w:instrText>
             </w:r>
             <w:r>
               <w:rPr>
@@ -3627,7 +3693,7 @@
           <w:lang w:val="en-GB"/>
         </w:rPr>
       </w:pPr>
-      <w:bookmarkStart w:id="2" w:name="_Toc26464148"/>
+      <w:bookmarkStart w:id="1" w:name="_Toc26540380"/>
       <w:r>
         <w:rPr>
           <w:lang w:val="en-GB"/>
@@ -3641,7 +3707,7 @@
         </w:rPr>
         <w:t>Game Overview</w:t>
       </w:r>
-      <w:bookmarkEnd w:id="2"/>
+      <w:bookmarkEnd w:id="1"/>
     </w:p>
     <w:p>
       <w:pPr>
@@ -3651,7 +3717,7 @@
           <w:lang w:val="en-GB"/>
         </w:rPr>
       </w:pPr>
-      <w:bookmarkStart w:id="3" w:name="_Toc26464149"/>
+      <w:bookmarkStart w:id="2" w:name="_Toc26540381"/>
       <w:r>
         <w:rPr>
           <w:lang w:val="en-GB"/>
@@ -3664,7 +3730,7 @@
         </w:rPr>
         <w:t>Concept</w:t>
       </w:r>
-      <w:bookmarkEnd w:id="3"/>
+      <w:bookmarkEnd w:id="2"/>
     </w:p>
     <w:p>
       <w:pPr>
@@ -3722,7 +3788,7 @@
           <w:lang w:val="en-GB"/>
         </w:rPr>
       </w:pPr>
-      <w:bookmarkStart w:id="4" w:name="_Toc26464150"/>
+      <w:bookmarkStart w:id="3" w:name="_Toc26540382"/>
       <w:r>
         <w:rPr>
           <w:lang w:val="en-GB"/>
@@ -3735,7 +3801,7 @@
         </w:rPr>
         <w:t>Focus &amp; Aims</w:t>
       </w:r>
-      <w:bookmarkEnd w:id="4"/>
+      <w:bookmarkEnd w:id="3"/>
     </w:p>
     <w:p>
       <w:pPr>
@@ -3782,7 +3848,7 @@
           <w:lang w:val="en-GB"/>
         </w:rPr>
       </w:pPr>
-      <w:bookmarkStart w:id="5" w:name="_Toc26464151"/>
+      <w:bookmarkStart w:id="4" w:name="_Toc26540383"/>
       <w:r>
         <w:rPr>
           <w:lang w:val="en-GB"/>
@@ -3795,7 +3861,7 @@
         </w:rPr>
         <w:t>Target Audience</w:t>
       </w:r>
-      <w:bookmarkEnd w:id="5"/>
+      <w:bookmarkEnd w:id="4"/>
     </w:p>
     <w:p>
       <w:pPr>
@@ -3833,7 +3899,7 @@
           <w:lang w:val="en-GB"/>
         </w:rPr>
       </w:pPr>
-      <w:bookmarkStart w:id="6" w:name="_Toc26464152"/>
+      <w:bookmarkStart w:id="5" w:name="_Toc26540384"/>
       <w:r>
         <w:rPr>
           <w:lang w:val="en-GB"/>
@@ -3847,7 +3913,7 @@
         </w:rPr>
         <w:t>Feature Set &amp; Mechanics</w:t>
       </w:r>
-      <w:bookmarkEnd w:id="6"/>
+      <w:bookmarkEnd w:id="5"/>
     </w:p>
     <w:p>
       <w:pPr>
@@ -3857,7 +3923,7 @@
           <w:lang w:val="en-GB"/>
         </w:rPr>
       </w:pPr>
-      <w:bookmarkStart w:id="7" w:name="_Toc26464153"/>
+      <w:bookmarkStart w:id="6" w:name="_Toc26540385"/>
       <w:r>
         <w:rPr>
           <w:lang w:val="en-GB"/>
@@ -3870,7 +3936,7 @@
         </w:rPr>
         <w:t>General Features</w:t>
       </w:r>
-      <w:bookmarkEnd w:id="7"/>
+      <w:bookmarkEnd w:id="6"/>
     </w:p>
     <w:p>
       <w:pPr>
@@ -3940,7 +4006,7 @@
           <w:lang w:val="en-GB"/>
         </w:rPr>
       </w:pPr>
-      <w:bookmarkStart w:id="8" w:name="_Toc26464154"/>
+      <w:bookmarkStart w:id="7" w:name="_Toc26540386"/>
       <w:r>
         <w:rPr>
           <w:lang w:val="en-GB"/>
@@ -3953,7 +4019,7 @@
         </w:rPr>
         <w:t>Gameplay Features</w:t>
       </w:r>
-      <w:bookmarkEnd w:id="8"/>
+      <w:bookmarkEnd w:id="7"/>
     </w:p>
     <w:p>
       <w:pPr>
@@ -4079,7 +4145,7 @@
           <w:lang w:val="en-GB"/>
         </w:rPr>
       </w:pPr>
-      <w:bookmarkStart w:id="9" w:name="_Toc26464155"/>
+      <w:bookmarkStart w:id="8" w:name="_Toc26540387"/>
       <w:r>
         <w:rPr>
           <w:lang w:val="en-GB"/>
@@ -4092,7 +4158,7 @@
         </w:rPr>
         <w:t>Mechanics</w:t>
       </w:r>
-      <w:bookmarkEnd w:id="9"/>
+      <w:bookmarkEnd w:id="8"/>
     </w:p>
     <w:p>
       <w:pPr>
@@ -4233,7 +4299,7 @@
           <w:lang w:val="en-GB"/>
         </w:rPr>
       </w:pPr>
-      <w:bookmarkStart w:id="10" w:name="_Toc26464156"/>
+      <w:bookmarkStart w:id="9" w:name="_Toc26540388"/>
       <w:r>
         <w:rPr>
           <w:lang w:val="en-GB"/>
@@ -4247,7 +4313,7 @@
         </w:rPr>
         <w:t>Control Scheme</w:t>
       </w:r>
-      <w:bookmarkEnd w:id="10"/>
+      <w:bookmarkEnd w:id="9"/>
     </w:p>
     <w:p>
       <w:pPr>
@@ -4337,7 +4403,7 @@
           <w:lang w:val="en-GB"/>
         </w:rPr>
         <w:drawing>
-          <wp:anchor distT="0" distB="0" distL="114300" distR="114300" simplePos="0" relativeHeight="251655680" behindDoc="0" locked="0" layoutInCell="1" allowOverlap="1" wp14:anchorId="40EB692E" wp14:editId="19F826F3">
+          <wp:anchor distT="0" distB="0" distL="114300" distR="114300" simplePos="0" relativeHeight="251661312" behindDoc="0" locked="0" layoutInCell="1" allowOverlap="1" wp14:anchorId="40EB692E" wp14:editId="19F826F3">
             <wp:simplePos x="0" y="0"/>
             <wp:positionH relativeFrom="margin">
               <wp:posOffset>2540</wp:posOffset>
@@ -4483,7 +4549,7 @@
           <w:lang w:val="en-GB"/>
         </w:rPr>
       </w:pPr>
-      <w:bookmarkStart w:id="11" w:name="_Toc26464157"/>
+      <w:bookmarkStart w:id="10" w:name="_Toc26540389"/>
       <w:r>
         <w:rPr>
           <w:lang w:val="en-GB"/>
@@ -4497,7 +4563,7 @@
         </w:rPr>
         <w:t>Concept Requirements</w:t>
       </w:r>
-      <w:bookmarkEnd w:id="11"/>
+      <w:bookmarkEnd w:id="10"/>
     </w:p>
     <w:p>
       <w:pPr>
@@ -5856,7 +5922,7 @@
           <w:lang w:val="en-GB"/>
         </w:rPr>
       </w:pPr>
-      <w:bookmarkStart w:id="12" w:name="_Toc26464158"/>
+      <w:bookmarkStart w:id="11" w:name="_Toc26540390"/>
       <w:r>
         <w:rPr>
           <w:lang w:val="en-GB"/>
@@ -5870,8 +5936,8 @@
         </w:rPr>
         <w:t>Research</w:t>
       </w:r>
-      <w:bookmarkEnd w:id="1"/>
-      <w:bookmarkEnd w:id="12"/>
+      <w:bookmarkEnd w:id="0"/>
+      <w:bookmarkEnd w:id="11"/>
     </w:p>
     <w:p>
       <w:pPr>
@@ -5881,8 +5947,8 @@
           <w:lang w:val="en-GB"/>
         </w:rPr>
       </w:pPr>
-      <w:bookmarkStart w:id="13" w:name="_Toc25338539"/>
-      <w:bookmarkStart w:id="14" w:name="_Toc26464159"/>
+      <w:bookmarkStart w:id="12" w:name="_Toc25338539"/>
+      <w:bookmarkStart w:id="13" w:name="_Toc26540391"/>
       <w:r>
         <w:rPr>
           <w:lang w:val="en-GB"/>
@@ -5895,8 +5961,8 @@
         </w:rPr>
         <w:t>Overview</w:t>
       </w:r>
+      <w:bookmarkEnd w:id="12"/>
       <w:bookmarkEnd w:id="13"/>
-      <w:bookmarkEnd w:id="14"/>
     </w:p>
     <w:p>
       <w:pPr>
@@ -5943,8 +6009,8 @@
           <w:lang w:val="en-GB"/>
         </w:rPr>
       </w:pPr>
-      <w:bookmarkStart w:id="15" w:name="_Toc25338540"/>
-      <w:bookmarkStart w:id="16" w:name="_Toc26464160"/>
+      <w:bookmarkStart w:id="14" w:name="_Toc25338540"/>
+      <w:bookmarkStart w:id="15" w:name="_Toc26540392"/>
       <w:r>
         <w:rPr>
           <w:lang w:val="en-GB"/>
@@ -5957,8 +6023,8 @@
         </w:rPr>
         <w:t>Smithing</w:t>
       </w:r>
+      <w:bookmarkEnd w:id="14"/>
       <w:bookmarkEnd w:id="15"/>
-      <w:bookmarkEnd w:id="16"/>
     </w:p>
     <w:p>
       <w:pPr>
@@ -6278,8 +6344,8 @@
           <w:lang w:val="en-GB"/>
         </w:rPr>
       </w:pPr>
-      <w:bookmarkStart w:id="17" w:name="_Toc25338541"/>
-      <w:bookmarkStart w:id="18" w:name="_Toc26464161"/>
+      <w:bookmarkStart w:id="16" w:name="_Toc25338541"/>
+      <w:bookmarkStart w:id="17" w:name="_Toc26540393"/>
       <w:r>
         <w:rPr>
           <w:lang w:val="en-GB"/>
@@ -6292,8 +6358,8 @@
         </w:rPr>
         <w:t>Level Structure</w:t>
       </w:r>
+      <w:bookmarkEnd w:id="16"/>
       <w:bookmarkEnd w:id="17"/>
-      <w:bookmarkEnd w:id="18"/>
     </w:p>
     <w:p>
       <w:pPr>
@@ -6338,8 +6404,8 @@
           <w:lang w:val="en-GB"/>
         </w:rPr>
       </w:pPr>
-      <w:bookmarkStart w:id="19" w:name="_Toc25338542"/>
-      <w:bookmarkStart w:id="20" w:name="_Toc26464162"/>
+      <w:bookmarkStart w:id="18" w:name="_Toc25338542"/>
+      <w:bookmarkStart w:id="19" w:name="_Toc26540394"/>
       <w:r>
         <w:rPr>
           <w:lang w:val="en-GB"/>
@@ -6352,22 +6418,22 @@
         </w:rPr>
         <w:t>Bronze Age</w:t>
       </w:r>
-      <w:bookmarkStart w:id="21" w:name="_Toc25338543"/>
+      <w:bookmarkStart w:id="20" w:name="_Toc25338543"/>
+      <w:bookmarkEnd w:id="18"/>
+      <w:r>
+        <w:rPr>
+          <w:lang w:val="en-GB"/>
+        </w:rPr>
+        <w:t xml:space="preserve"> – </w:t>
+      </w:r>
+      <w:r>
+        <w:rPr>
+          <w:lang w:val="en-GB"/>
+        </w:rPr>
+        <w:t>Mesopotamia</w:t>
+      </w:r>
       <w:bookmarkEnd w:id="19"/>
-      <w:r>
-        <w:rPr>
-          <w:lang w:val="en-GB"/>
-        </w:rPr>
-        <w:t xml:space="preserve"> – </w:t>
-      </w:r>
-      <w:r>
-        <w:rPr>
-          <w:lang w:val="en-GB"/>
-        </w:rPr>
-        <w:t>Mesopotamia</w:t>
-      </w:r>
       <w:bookmarkEnd w:id="20"/>
-      <w:bookmarkEnd w:id="21"/>
     </w:p>
     <w:p>
       <w:pPr>
@@ -6461,8 +6527,8 @@
           <w:lang w:val="en-GB"/>
         </w:rPr>
       </w:pPr>
-      <w:bookmarkStart w:id="22" w:name="_Toc25338544"/>
-      <w:bookmarkStart w:id="23" w:name="_Toc26464163"/>
+      <w:bookmarkStart w:id="21" w:name="_Toc25338544"/>
+      <w:bookmarkStart w:id="22" w:name="_Toc26540395"/>
       <w:r>
         <w:rPr>
           <w:lang w:val="en-GB"/>
@@ -6475,14 +6541,14 @@
         </w:rPr>
         <w:t>Iron Ag</w:t>
       </w:r>
+      <w:bookmarkEnd w:id="21"/>
+      <w:r>
+        <w:rPr>
+          <w:lang w:val="en-GB"/>
+        </w:rPr>
+        <w:t>e – Egypt</w:t>
+      </w:r>
       <w:bookmarkEnd w:id="22"/>
-      <w:r>
-        <w:rPr>
-          <w:lang w:val="en-GB"/>
-        </w:rPr>
-        <w:t>e – Egypt</w:t>
-      </w:r>
-      <w:bookmarkEnd w:id="23"/>
     </w:p>
     <w:p>
       <w:pPr>
@@ -6694,8 +6760,8 @@
           <w:lang w:val="en-GB"/>
         </w:rPr>
       </w:pPr>
-      <w:bookmarkStart w:id="24" w:name="_Toc25338545"/>
-      <w:bookmarkStart w:id="25" w:name="_Toc26464164"/>
+      <w:bookmarkStart w:id="23" w:name="_Toc25338545"/>
+      <w:bookmarkStart w:id="24" w:name="_Toc26540396"/>
       <w:r>
         <w:rPr>
           <w:lang w:val="en-GB"/>
@@ -6708,14 +6774,14 @@
         </w:rPr>
         <w:t>Medieval Ag</w:t>
       </w:r>
+      <w:bookmarkEnd w:id="23"/>
+      <w:r>
+        <w:rPr>
+          <w:lang w:val="en-GB"/>
+        </w:rPr>
+        <w:t>e – Japan</w:t>
+      </w:r>
       <w:bookmarkEnd w:id="24"/>
-      <w:r>
-        <w:rPr>
-          <w:lang w:val="en-GB"/>
-        </w:rPr>
-        <w:t>e – Japan</w:t>
-      </w:r>
-      <w:bookmarkEnd w:id="25"/>
     </w:p>
     <w:p>
       <w:pPr>
@@ -6816,7 +6882,7 @@
           <w:lang w:val="en-GB"/>
         </w:rPr>
         <w:drawing>
-          <wp:anchor distT="0" distB="0" distL="114300" distR="114300" simplePos="0" relativeHeight="251648512" behindDoc="0" locked="0" layoutInCell="1" allowOverlap="1" wp14:anchorId="1089320A" wp14:editId="5FFAFBA3">
+          <wp:anchor distT="0" distB="0" distL="114300" distR="114300" simplePos="0" relativeHeight="251619328" behindDoc="0" locked="0" layoutInCell="1" allowOverlap="1" wp14:anchorId="1089320A" wp14:editId="5FFAFBA3">
             <wp:simplePos x="0" y="0"/>
             <wp:positionH relativeFrom="column">
               <wp:posOffset>4535722</wp:posOffset>
@@ -7238,8 +7304,8 @@
           <w:lang w:val="en-GB"/>
         </w:rPr>
       </w:pPr>
-      <w:bookmarkStart w:id="26" w:name="_Toc25338546"/>
-      <w:bookmarkStart w:id="27" w:name="_Toc26464165"/>
+      <w:bookmarkStart w:id="25" w:name="_Toc25338546"/>
+      <w:bookmarkStart w:id="26" w:name="_Toc26540397"/>
       <w:r>
         <w:rPr>
           <w:lang w:val="en-GB"/>
@@ -7252,7 +7318,66 @@
         </w:rPr>
         <w:t>Industrial Age</w:t>
       </w:r>
+      <w:bookmarkEnd w:id="25"/>
+      <w:r>
+        <w:rPr>
+          <w:lang w:val="en-GB"/>
+        </w:rPr>
+        <w:t xml:space="preserve"> </w:t>
+      </w:r>
+      <w:r>
+        <w:rPr>
+          <w:bCs/>
+          <w:lang w:val="en-GB"/>
+        </w:rPr>
+        <w:t>France</w:t>
+      </w:r>
       <w:bookmarkEnd w:id="26"/>
+    </w:p>
+    <w:p>
+      <w:pPr>
+        <w:spacing w:line="360" w:lineRule="auto"/>
+        <w:rPr>
+          <w:lang w:val="en-GB"/>
+        </w:rPr>
+      </w:pPr>
+      <w:r>
+        <w:rPr>
+          <w:lang w:val="en-GB"/>
+        </w:rPr>
+        <w:t xml:space="preserve">The Industrial Age was a key era in the advancement of civilisation, being the time of innovation in new manufacturing processes through the introduction of machinery </w:t>
+      </w:r>
+      <w:r>
+        <w:rPr>
+          <w:lang w:val="en-GB"/>
+        </w:rPr>
+        <w:t>into</w:t>
+      </w:r>
+      <w:r>
+        <w:rPr>
+          <w:lang w:val="en-GB"/>
+        </w:rPr>
+        <w:t xml:space="preserve"> factories</w:t>
+      </w:r>
+      <w:r>
+        <w:rPr>
+          <w:lang w:val="en-GB"/>
+        </w:rPr>
+        <w:t>, beginning notably in Great Britain around the 18</w:t>
+      </w:r>
+      <w:r>
+        <w:rPr>
+          <w:vertAlign w:val="superscript"/>
+          <w:lang w:val="en-GB"/>
+        </w:rPr>
+        <w:t>th</w:t>
+      </w:r>
+      <w:r>
+        <w:rPr>
+          <w:lang w:val="en-GB"/>
+        </w:rPr>
+        <w:t xml:space="preserve"> century</w:t>
+      </w:r>
       <w:r>
         <w:rPr>
           <w:lang w:val="en-GB"/>
@@ -7261,12 +7386,65 @@
       </w:r>
       <w:r>
         <w:rPr>
-          <w:bCs/>
-          <w:lang w:val="en-GB"/>
-        </w:rPr>
-        <w:t>France</w:t>
-      </w:r>
-      <w:bookmarkEnd w:id="27"/>
+          <w:lang w:val="en-GB"/>
+        </w:rPr>
+        <w:fldChar w:fldCharType="begin" w:fldLock="1"/>
+      </w:r>
+      <w:r>
+        <w:rPr>
+          <w:lang w:val="en-GB"/>
+        </w:rPr>
+        <w:instrText>ADDIN CSL_CITATION {"citationItems":[{"id":"ITEM-1","itemData":{"URL":"https://www.history.com/topics/industrial-revolution/industrial-revolution","author":[{"dropping-particle":"","family":"History","given":"","non-dropping-particle":"","parse-names":false,"suffix":""}],"container-title":"History","id":"ITEM-1","issued":{"date-parts":[["2009"]]},"title":"Industrial Revolution","type":"webpage"},"uris":["http://www.mendeley.com/documents/?uuid=4ecf6e69-85db-4ccf-96d7-e77415e5e8d3"]}],"mendeley":{"formattedCitation":"(History, 2009)","plainTextFormattedCitation":"(History, 2009)","previouslyFormattedCitation":"(History, 2009)"},"properties":{"noteIndex":0},"schema":"https://github.com/citation-style-language/schema/raw/master/csl-citation.json"}</w:instrText>
+      </w:r>
+      <w:r>
+        <w:rPr>
+          <w:lang w:val="en-GB"/>
+        </w:rPr>
+        <w:fldChar w:fldCharType="separate"/>
+      </w:r>
+      <w:r>
+        <w:rPr>
+          <w:noProof/>
+          <w:lang w:val="en-GB"/>
+        </w:rPr>
+        <w:t>(History, 2009)</w:t>
+      </w:r>
+      <w:r>
+        <w:rPr>
+          <w:lang w:val="en-GB"/>
+        </w:rPr>
+        <w:fldChar w:fldCharType="end"/>
+      </w:r>
+      <w:r>
+        <w:rPr>
+          <w:lang w:val="en-GB"/>
+        </w:rPr>
+        <w:t>. This development</w:t>
+      </w:r>
+      <w:r>
+        <w:rPr>
+          <w:lang w:val="en-GB"/>
+        </w:rPr>
+        <w:t xml:space="preserve"> was a major toll on vocations such as smithing, as they relied mostly on the handiwork of trained humans, who could now be replaced by machines which </w:t>
+      </w:r>
+      <w:r>
+        <w:rPr>
+          <w:lang w:val="en-GB"/>
+        </w:rPr>
+        <w:t>can</w:t>
+      </w:r>
+      <w:r>
+        <w:rPr>
+          <w:lang w:val="en-GB"/>
+        </w:rPr>
+        <w:t xml:space="preserve"> work with greater power and speed. Although the profession of smithing did begin to lose prominence</w:t>
+      </w:r>
+      <w:r>
+        <w:rPr>
+          <w:lang w:val="en-GB"/>
+        </w:rPr>
+        <w:t xml:space="preserve"> due to this advancement, some types of smiths still retained their profession.</w:t>
+      </w:r>
     </w:p>
     <w:p>
       <w:pPr>
@@ -7279,68 +7457,113 @@
         <w:rPr>
           <w:lang w:val="en-GB"/>
         </w:rPr>
-        <w:t xml:space="preserve">The Industrial Age was a key era in the advancement of civilisation, being the time of innovation in new manufacturing processes through the introduction of machinery </w:t>
-      </w:r>
-      <w:r>
-        <w:rPr>
-          <w:lang w:val="en-GB"/>
-        </w:rPr>
-        <w:t>into</w:t>
-      </w:r>
-      <w:r>
-        <w:rPr>
-          <w:lang w:val="en-GB"/>
-        </w:rPr>
-        <w:t xml:space="preserve"> factories</w:t>
-      </w:r>
-      <w:r>
-        <w:rPr>
-          <w:lang w:val="en-GB"/>
-        </w:rPr>
-        <w:t>, beginning notably in Great Britain around the 18</w:t>
-      </w:r>
-      <w:r>
-        <w:rPr>
-          <w:vertAlign w:val="superscript"/>
-          <w:lang w:val="en-GB"/>
-        </w:rPr>
-        <w:t>th</w:t>
-      </w:r>
-      <w:r>
-        <w:rPr>
-          <w:lang w:val="en-GB"/>
-        </w:rPr>
-        <w:t xml:space="preserve"> century</w:t>
-      </w:r>
-      <w:r>
-        <w:rPr>
-          <w:lang w:val="en-GB"/>
-        </w:rPr>
-        <w:t>. This development</w:t>
-      </w:r>
-      <w:r>
-        <w:rPr>
-          <w:lang w:val="en-GB"/>
-        </w:rPr>
-        <w:t xml:space="preserve"> was a major toll on vocations such as smithing, as they relied mostly on the handiwork of trained humans, who could now be replaced by machines which </w:t>
-      </w:r>
-      <w:r>
-        <w:rPr>
-          <w:lang w:val="en-GB"/>
-        </w:rPr>
-        <w:t>can</w:t>
-      </w:r>
-      <w:r>
-        <w:rPr>
-          <w:lang w:val="en-GB"/>
-        </w:rPr>
-        <w:t xml:space="preserve"> work with greater power and speed. Although the profession of smithing did begin to lose prominence</w:t>
-      </w:r>
-      <w:r>
-        <w:rPr>
-          <w:lang w:val="en-GB"/>
-        </w:rPr>
-        <w:t xml:space="preserve"> due to this advancement, some types of smiths still retained their profession.</w:t>
+        <w:tab/>
+        <w:t>Most notable is silversmithing in France – due to silver having more than just utilitarian purposes, such as jewellery and household ornaments, the ownership of silver was viewed as a sign of wealth and status</w:t>
+      </w:r>
+      <w:r>
+        <w:rPr>
+          <w:lang w:val="en-GB"/>
+        </w:rPr>
+        <w:t xml:space="preserve"> </w:t>
+      </w:r>
+      <w:r>
+        <w:rPr>
+          <w:lang w:val="en-GB"/>
+        </w:rPr>
+        <w:fldChar w:fldCharType="begin" w:fldLock="1"/>
+      </w:r>
+      <w:r>
+        <w:rPr>
+          <w:lang w:val="en-GB"/>
+        </w:rPr>
+        <w:instrText>ADDIN CSL_CITATION {"citationItems":[{"id":"ITEM-1","itemData":{"URL":"https://www.metmuseum.org/toah/hd/fsilv/hd_fsilv.htm","author":[{"dropping-particle":"","family":"Munger","given":"Jeffrey","non-dropping-particle":"","parse-names":false,"suffix":""}],"container-title":"Metropolitan Museum of Art","id":"ITEM-1","issued":{"date-parts":[["2008"]]},"title":"French Silver in the Seventeenth and Eighteenth Centuries","type":"webpage"},"uris":["http://www.mendeley.com/documents/?uuid=b34fa9d2-59c1-42a8-858e-7d43862ac833"]}],"mendeley":{"formattedCitation":"(Munger, 2008)","plainTextFormattedCitation":"(Munger, 2008)","previouslyFormattedCitation":"(Munger, 2008)"},"properties":{"noteIndex":0},"schema":"https://github.com/citation-style-language/schema/raw/master/csl-citation.json"}</w:instrText>
+      </w:r>
+      <w:r>
+        <w:rPr>
+          <w:lang w:val="en-GB"/>
+        </w:rPr>
+        <w:fldChar w:fldCharType="separate"/>
+      </w:r>
+      <w:r>
+        <w:rPr>
+          <w:noProof/>
+          <w:lang w:val="en-GB"/>
+        </w:rPr>
+        <w:t>(Munger, 2008)</w:t>
+      </w:r>
+      <w:r>
+        <w:rPr>
+          <w:lang w:val="en-GB"/>
+        </w:rPr>
+        <w:fldChar w:fldCharType="end"/>
+      </w:r>
+      <w:r>
+        <w:rPr>
+          <w:lang w:val="en-GB"/>
+        </w:rPr>
+        <w:t xml:space="preserve">. Training to become a master silversmith took rigorous training, taking up to eleven years: eight years spent as an apprentice, 2-3 years as a journey, followed by a final trial </w:t>
+      </w:r>
+      <w:r>
+        <w:rPr>
+          <w:lang w:val="en-GB"/>
+        </w:rPr>
+        <w:lastRenderedPageBreak/>
+        <w:t>(“masterpiece”), that if passed meant the obtainment of master status</w:t>
+      </w:r>
+      <w:r>
+        <w:rPr>
+          <w:lang w:val="en-GB"/>
+        </w:rPr>
+        <w:t xml:space="preserve"> </w:t>
+      </w:r>
+      <w:r>
+        <w:rPr>
+          <w:lang w:val="en-GB"/>
+        </w:rPr>
+        <w:fldChar w:fldCharType="begin" w:fldLock="1"/>
+      </w:r>
+      <w:r>
+        <w:rPr>
+          <w:lang w:val="en-GB"/>
+        </w:rPr>
+        <w:instrText>ADDIN CSL_CITATION {"citationItems":[{"id":"ITEM-1","itemData":{"URL":"https://www.pushkinantiques.com/french-silver-full-article","author":[{"dropping-particle":"","family":"Pushkin Antiques","given":"","non-dropping-particle":"","parse-names":false,"suffix":""}],"container-title":"Pushkin Antiques","id":"ITEM-1","issued":{"date-parts":[["2018"]]},"title":"French Silver","type":"webpage"},"uris":["http://www.mendeley.com/documents/?uuid=68105fde-3baf-4046-967a-5940807b6d57"]}],"mendeley":{"formattedCitation":"(Pushkin Antiques, 2018)","plainTextFormattedCitation":"(Pushkin Antiques, 2018)","previouslyFormattedCitation":"(Pushkin Antiques, 2018)"},"properties":{"noteIndex":0},"schema":"https://github.com/citation-style-language/schema/raw/master/csl-citation.json"}</w:instrText>
+      </w:r>
+      <w:r>
+        <w:rPr>
+          <w:lang w:val="en-GB"/>
+        </w:rPr>
+        <w:fldChar w:fldCharType="separate"/>
+      </w:r>
+      <w:r>
+        <w:rPr>
+          <w:noProof/>
+          <w:lang w:val="en-GB"/>
+        </w:rPr>
+        <w:t>(Pushkin Antiques, 2018)</w:t>
+      </w:r>
+      <w:r>
+        <w:rPr>
+          <w:lang w:val="en-GB"/>
+        </w:rPr>
+        <w:fldChar w:fldCharType="end"/>
+      </w:r>
+      <w:r>
+        <w:rPr>
+          <w:lang w:val="en-GB"/>
+        </w:rPr>
+        <w:t>.</w:t>
+      </w:r>
+      <w:r>
+        <w:rPr>
+          <w:lang w:val="en-GB"/>
+        </w:rPr>
+        <w:t xml:space="preserve"> The French are known also to have the highest standard of silver, using </w:t>
+      </w:r>
+      <w:r>
+        <w:rPr>
+          <w:lang w:val="en-GB"/>
+        </w:rPr>
+        <w:t>958 parts of out 1000.</w:t>
       </w:r>
     </w:p>
     <w:p>
@@ -7355,41 +7578,62 @@
           <w:lang w:val="en-GB"/>
         </w:rPr>
         <w:tab/>
-        <w:t xml:space="preserve">Most notable is silversmithing in France – due to silver having more than just utilitarian purposes, such as jewellery and household ornaments, the ownership of silver was viewed as a sign of wealth and status. Training to become a master silversmith took rigorous training, taking up to eleven years: eight years spent as an apprentice, 2-3 years as a journey, followed by a final trial (“masterpiece”), that if </w:t>
-      </w:r>
-      <w:r>
-        <w:rPr>
-          <w:lang w:val="en-GB"/>
-        </w:rPr>
-        <w:lastRenderedPageBreak/>
-        <w:t>passed meant the obtainment of master status.</w:t>
-      </w:r>
-      <w:r>
-        <w:rPr>
-          <w:lang w:val="en-GB"/>
-        </w:rPr>
-        <w:t xml:space="preserve"> The French are known also to have the highest standard of silver, using </w:t>
-      </w:r>
-      <w:r>
-        <w:rPr>
-          <w:lang w:val="en-GB"/>
-        </w:rPr>
-        <w:t>958 parts of out 1000.</w:t>
-      </w:r>
-    </w:p>
-    <w:p>
-      <w:pPr>
-        <w:spacing w:line="360" w:lineRule="auto"/>
-        <w:rPr>
-          <w:lang w:val="en-GB"/>
-        </w:rPr>
-      </w:pPr>
-      <w:r>
-        <w:rPr>
-          <w:lang w:val="en-GB"/>
-        </w:rPr>
-        <w:tab/>
-        <w:t>At this stage of the game, silver could be offered to the player as a new material to craft, creating items such as cutlery (e.g. teaspoons, forks), necklaces/bracelets or teapots, as these were common items in wealthy French households. Silver is also a recyclable material, meaning silversmiths can melt down old/unused silver items and reform into ingots to create new silver products. This gives the possible complexity to the internal economy of allowing the player to either use old items they may have made out of silver or spend money on buying new silver ingots. Hallmarking is also a very important process in creating silver or gold items, being the process of making a mark on metal items to certify its quality, acting as an indication of the content of noble metals (e.g. silver, gold, platinum) in the metal. This could mean the requirement for the player of creating a good quality product</w:t>
+        <w:t xml:space="preserve">At this stage of the game, silver could be offered to the player as a new material to craft, creating items such as cutlery (e.g. teaspoons, forks), necklaces/bracelets or teapots, as these were common items in wealthy French households. Silver is also a recyclable material, meaning silversmiths can melt down old/unused silver items and reform into ingots to create new silver products. This gives the possible complexity to the internal economy of allowing the player to either use old items they may have made out of silver or spend money on buying new silver ingots. Hallmarking is also a very important process in creating silver or gold items, being the process of making a mark on metal items to certify its quality, acting as an indication of the content of </w:t>
+      </w:r>
+      <w:r>
+        <w:rPr>
+          <w:lang w:val="en-GB"/>
+        </w:rPr>
+        <w:t>precious</w:t>
+      </w:r>
+      <w:r>
+        <w:rPr>
+          <w:lang w:val="en-GB"/>
+        </w:rPr>
+        <w:t xml:space="preserve"> metals (e.g. silver, gold, platinum) in the metal</w:t>
+      </w:r>
+      <w:r>
+        <w:rPr>
+          <w:lang w:val="en-GB"/>
+        </w:rPr>
+        <w:t xml:space="preserve"> </w:t>
+      </w:r>
+      <w:r>
+        <w:rPr>
+          <w:lang w:val="en-GB"/>
+        </w:rPr>
+        <w:fldChar w:fldCharType="begin" w:fldLock="1"/>
+      </w:r>
+      <w:r>
+        <w:rPr>
+          <w:lang w:val="en-GB"/>
+        </w:rPr>
+        <w:instrText>ADDIN CSL_CITATION {"citationItems":[{"id":"ITEM-1","itemData":{"URL":"https://www.minarjewellers.com/blogs/the-minar-blog/34204485-what-is-hallmarking-and-why-is-it-important","author":[{"dropping-particle":"","family":"Minar Jewellers","given":"","non-dropping-particle":"","parse-names":false,"suffix":""}],"container-title":"Minar Jewellers","id":"ITEM-1","issued":{"date-parts":[["2019"]]},"title":"What is hallmarking and why is it important?","type":"webpage"},"uris":["http://www.mendeley.com/documents/?uuid=4b2a4262-ba2a-450e-a85e-519b93d88a2f"]}],"mendeley":{"formattedCitation":"(Minar Jewellers, 2019)","plainTextFormattedCitation":"(Minar Jewellers, 2019)"},"properties":{"noteIndex":0},"schema":"https://github.com/citation-style-language/schema/raw/master/csl-citation.json"}</w:instrText>
+      </w:r>
+      <w:r>
+        <w:rPr>
+          <w:lang w:val="en-GB"/>
+        </w:rPr>
+        <w:fldChar w:fldCharType="separate"/>
+      </w:r>
+      <w:r>
+        <w:rPr>
+          <w:noProof/>
+          <w:lang w:val="en-GB"/>
+        </w:rPr>
+        <w:t>(Minar Jewellers, 2019)</w:t>
+      </w:r>
+      <w:r>
+        <w:rPr>
+          <w:lang w:val="en-GB"/>
+        </w:rPr>
+        <w:fldChar w:fldCharType="end"/>
+      </w:r>
+      <w:r>
+        <w:rPr>
+          <w:lang w:val="en-GB"/>
+        </w:rPr>
+        <w:t>. This could mean the requirement for the player of creating a good quality product</w:t>
       </w:r>
       <w:r>
         <w:rPr>
@@ -7420,8 +7664,8 @@
           <w:lang w:val="en-GB"/>
         </w:rPr>
       </w:pPr>
-      <w:bookmarkStart w:id="28" w:name="_Toc25338547"/>
-      <w:bookmarkStart w:id="29" w:name="_Toc26464166"/>
+      <w:bookmarkStart w:id="27" w:name="_Toc25338547"/>
+      <w:bookmarkStart w:id="28" w:name="_Toc26540398"/>
       <w:r>
         <w:rPr>
           <w:lang w:val="en-GB"/>
@@ -7434,21 +7678,21 @@
         </w:rPr>
         <w:t>Modern Ag</w:t>
       </w:r>
+      <w:bookmarkEnd w:id="27"/>
+      <w:r>
+        <w:rPr>
+          <w:lang w:val="en-GB"/>
+        </w:rPr>
+        <w:t xml:space="preserve">e – </w:t>
+      </w:r>
+      <w:r>
+        <w:rPr>
+          <w:bCs/>
+          <w:lang w:val="en-GB"/>
+        </w:rPr>
+        <w:t>America</w:t>
+      </w:r>
       <w:bookmarkEnd w:id="28"/>
-      <w:r>
-        <w:rPr>
-          <w:lang w:val="en-GB"/>
-        </w:rPr>
-        <w:t xml:space="preserve">e – </w:t>
-      </w:r>
-      <w:r>
-        <w:rPr>
-          <w:bCs/>
-          <w:lang w:val="en-GB"/>
-        </w:rPr>
-        <w:t>America</w:t>
-      </w:r>
-      <w:bookmarkEnd w:id="29"/>
     </w:p>
     <w:p>
       <w:pPr>
@@ -7511,15 +7755,8 @@
           <w:rFonts w:eastAsia="Calibri"/>
           <w:lang w:val="en-GB"/>
         </w:rPr>
-        <w:t xml:space="preserve">The traditional way too make a Thompson was long, but this involved multiple drawings and prototyping, for the use of world war 2 it was made more simpler and </w:t>
-      </w:r>
-      <w:r>
-        <w:rPr>
-          <w:rFonts w:eastAsia="Calibri"/>
-          <w:lang w:val="en-GB"/>
-        </w:rPr>
         <w:lastRenderedPageBreak/>
-        <w:t xml:space="preserve">smaller for mass production purposes. </w:t>
+        <w:t xml:space="preserve">The traditional way too make a Thompson was long, but this involved multiple drawings and prototyping, for the use of world war 2 it was made more simpler and smaller for mass production purposes. </w:t>
       </w:r>
       <w:hyperlink r:id="rId10" w:history="1">
         <w:r>
@@ -7684,8 +7921,8 @@
           <w:lang w:val="en-GB"/>
         </w:rPr>
       </w:pPr>
-      <w:bookmarkStart w:id="30" w:name="_Toc25338548"/>
-      <w:bookmarkStart w:id="31" w:name="_Toc26464167"/>
+      <w:bookmarkStart w:id="29" w:name="_Toc25338548"/>
+      <w:bookmarkStart w:id="30" w:name="_Toc26540399"/>
       <w:r>
         <w:rPr>
           <w:lang w:val="en-GB"/>
@@ -7699,8 +7936,8 @@
         </w:rPr>
         <w:t>Art style</w:t>
       </w:r>
+      <w:bookmarkEnd w:id="29"/>
       <w:bookmarkEnd w:id="30"/>
-      <w:bookmarkEnd w:id="31"/>
     </w:p>
     <w:p>
       <w:pPr>
@@ -7710,7 +7947,7 @@
           <w:lang w:val="en-GB"/>
         </w:rPr>
       </w:pPr>
-      <w:bookmarkStart w:id="32" w:name="_Toc26464168"/>
+      <w:bookmarkStart w:id="31" w:name="_Toc26540400"/>
       <w:r>
         <w:rPr>
           <w:lang w:val="en-GB"/>
@@ -7723,7 +7960,7 @@
         </w:rPr>
         <w:t>Items</w:t>
       </w:r>
-      <w:bookmarkEnd w:id="32"/>
+      <w:bookmarkEnd w:id="31"/>
     </w:p>
     <w:p>
       <w:pPr>
@@ -8198,7 +8435,7 @@
           <w:lang w:val="en-GB"/>
         </w:rPr>
       </w:pPr>
-      <w:bookmarkStart w:id="33" w:name="_Toc26464169"/>
+      <w:bookmarkStart w:id="32" w:name="_Toc26540401"/>
       <w:r>
         <w:rPr>
           <w:lang w:val="en-GB"/>
@@ -8212,7 +8449,7 @@
         </w:rPr>
         <w:t>Mesopotamia</w:t>
       </w:r>
-      <w:bookmarkEnd w:id="33"/>
+      <w:bookmarkEnd w:id="32"/>
     </w:p>
     <w:p>
       <w:pPr>
@@ -8484,7 +8721,7 @@
           <w:lang w:val="en-GB"/>
         </w:rPr>
       </w:pPr>
-      <w:bookmarkStart w:id="34" w:name="_Toc26464170"/>
+      <w:bookmarkStart w:id="33" w:name="_Toc26540402"/>
       <w:r>
         <w:rPr>
           <w:lang w:val="en-GB"/>
@@ -8498,7 +8735,7 @@
         </w:rPr>
         <w:t>Japan</w:t>
       </w:r>
-      <w:bookmarkEnd w:id="34"/>
+      <w:bookmarkEnd w:id="33"/>
     </w:p>
     <w:p>
       <w:pPr>
@@ -8596,7 +8833,7 @@
           <w:lang w:val="en-GB"/>
         </w:rPr>
       </w:pPr>
-      <w:bookmarkStart w:id="35" w:name="_Toc26464171"/>
+      <w:bookmarkStart w:id="34" w:name="_Toc26540403"/>
       <w:r>
         <w:rPr>
           <w:lang w:val="en-GB"/>
@@ -8610,7 +8847,7 @@
         </w:rPr>
         <w:t>France</w:t>
       </w:r>
-      <w:bookmarkEnd w:id="35"/>
+      <w:bookmarkEnd w:id="34"/>
     </w:p>
     <w:p>
       <w:pPr>
@@ -8640,7 +8877,7 @@
           <w:lang w:val="en-GB"/>
         </w:rPr>
       </w:pPr>
-      <w:bookmarkStart w:id="36" w:name="_Toc26464172"/>
+      <w:bookmarkStart w:id="35" w:name="_Toc26540404"/>
       <w:r>
         <w:rPr>
           <w:lang w:val="en-GB"/>
@@ -8654,7 +8891,7 @@
         </w:rPr>
         <w:t>Egypt</w:t>
       </w:r>
-      <w:bookmarkEnd w:id="36"/>
+      <w:bookmarkEnd w:id="35"/>
     </w:p>
     <w:p>
       <w:pPr>
@@ -8941,7 +9178,7 @@
           <w:lang w:val="en-GB"/>
         </w:rPr>
       </w:pPr>
-      <w:bookmarkStart w:id="37" w:name="_Toc26464173"/>
+      <w:bookmarkStart w:id="36" w:name="_Toc26540405"/>
       <w:r>
         <w:rPr>
           <w:lang w:val="en-GB"/>
@@ -8955,7 +9192,7 @@
         </w:rPr>
         <w:t>America</w:t>
       </w:r>
-      <w:bookmarkEnd w:id="37"/>
+      <w:bookmarkEnd w:id="36"/>
     </w:p>
     <w:p>
       <w:pPr>
@@ -8987,8 +9224,8 @@
           <w:lang w:val="en-GB"/>
         </w:rPr>
       </w:pPr>
-      <w:bookmarkStart w:id="38" w:name="_Toc25338549"/>
-      <w:bookmarkStart w:id="39" w:name="_Toc26464174"/>
+      <w:bookmarkStart w:id="37" w:name="_Toc25338549"/>
+      <w:bookmarkStart w:id="38" w:name="_Toc26540406"/>
       <w:r>
         <w:rPr>
           <w:lang w:val="en-GB"/>
@@ -9002,8 +9239,8 @@
         </w:rPr>
         <w:t>Mood boards</w:t>
       </w:r>
+      <w:bookmarkEnd w:id="37"/>
       <w:bookmarkEnd w:id="38"/>
-      <w:bookmarkEnd w:id="39"/>
     </w:p>
     <w:p>
       <w:pPr>
@@ -9013,7 +9250,7 @@
           <w:lang w:val="en-GB"/>
         </w:rPr>
       </w:pPr>
-      <w:bookmarkStart w:id="40" w:name="_Toc26464175"/>
+      <w:bookmarkStart w:id="39" w:name="_Toc26540407"/>
       <w:r>
         <w:rPr>
           <w:lang w:val="en-GB"/>
@@ -9026,7 +9263,7 @@
         </w:rPr>
         <w:t>Art style</w:t>
       </w:r>
-      <w:bookmarkEnd w:id="40"/>
+      <w:bookmarkEnd w:id="39"/>
     </w:p>
     <w:p>
       <w:pPr>
@@ -9046,7 +9283,7 @@
           <w:lang w:val="en-GB"/>
         </w:rPr>
       </w:pPr>
-      <w:bookmarkStart w:id="41" w:name="_Toc26464176"/>
+      <w:bookmarkStart w:id="40" w:name="_Toc26540408"/>
       <w:r>
         <w:rPr>
           <w:lang w:val="en-GB"/>
@@ -9059,7 +9296,7 @@
         </w:rPr>
         <w:t>Levels</w:t>
       </w:r>
-      <w:bookmarkEnd w:id="41"/>
+      <w:bookmarkEnd w:id="40"/>
     </w:p>
     <w:p>
       <w:pPr>
@@ -9078,7 +9315,7 @@
           <w:lang w:val="en-GB"/>
         </w:rPr>
       </w:pPr>
-      <w:bookmarkStart w:id="42" w:name="_Toc26464177"/>
+      <w:bookmarkStart w:id="41" w:name="_Toc26540409"/>
       <w:r>
         <w:rPr>
           <w:lang w:val="en-GB"/>
@@ -9103,7 +9340,7 @@
         </w:rPr>
         <w:t>t</w:t>
       </w:r>
-      <w:bookmarkEnd w:id="42"/>
+      <w:bookmarkEnd w:id="41"/>
     </w:p>
     <w:p>
       <w:pPr>
@@ -9148,7 +9385,7 @@
           <w:titlePg/>
         </w:sectPr>
       </w:pPr>
-      <w:bookmarkStart w:id="43" w:name="_Toc25338554"/>
+      <w:bookmarkStart w:id="42" w:name="_Toc25338554"/>
     </w:p>
     <w:p>
       <w:pPr>
@@ -9157,15 +9394,15 @@
           <w:lang w:val="en-GB"/>
         </w:rPr>
       </w:pPr>
-      <w:bookmarkStart w:id="44" w:name="_Toc26464178"/>
+      <w:bookmarkStart w:id="43" w:name="_Toc26540410"/>
       <w:r>
         <w:rPr>
           <w:lang w:val="en-GB"/>
         </w:rPr>
         <w:lastRenderedPageBreak/>
-        <w:t>7.0 Design Layouts</w:t>
-      </w:r>
-      <w:bookmarkEnd w:id="44"/>
+        <w:t>7. Design Layouts</w:t>
+      </w:r>
+      <w:bookmarkEnd w:id="43"/>
     </w:p>
     <w:p>
       <w:pPr>
@@ -9906,15 +10143,15 @@
           <w:lang w:val="en-GB"/>
         </w:rPr>
       </w:pPr>
-      <w:bookmarkStart w:id="45" w:name="_Toc26464179"/>
+      <w:bookmarkStart w:id="44" w:name="_Toc26540411"/>
       <w:r>
         <w:rPr>
           <w:lang w:val="en-GB"/>
         </w:rPr>
         <w:lastRenderedPageBreak/>
-        <w:t>8.0 UI Concepts</w:t>
-      </w:r>
-      <w:bookmarkEnd w:id="45"/>
+        <w:t>8. UI Concepts</w:t>
+      </w:r>
+      <w:bookmarkEnd w:id="44"/>
     </w:p>
     <w:p>
       <w:pPr>
@@ -9941,7 +10178,7 @@
           <w:lang w:val="en-GB"/>
         </w:rPr>
         <w:drawing>
-          <wp:anchor distT="0" distB="0" distL="114300" distR="114300" simplePos="0" relativeHeight="251646464" behindDoc="0" locked="0" layoutInCell="1" allowOverlap="1" wp14:anchorId="340AE433" wp14:editId="03874822">
+          <wp:anchor distT="0" distB="0" distL="114300" distR="114300" simplePos="0" relativeHeight="251609088" behindDoc="0" locked="0" layoutInCell="1" allowOverlap="1" wp14:anchorId="340AE433" wp14:editId="03874822">
             <wp:simplePos x="0" y="0"/>
             <wp:positionH relativeFrom="column">
               <wp:posOffset>201881</wp:posOffset>
@@ -10042,7 +10279,7 @@
         </w:rPr>
         <w:lastRenderedPageBreak/>
         <w:drawing>
-          <wp:anchor distT="0" distB="0" distL="114300" distR="114300" simplePos="0" relativeHeight="251650560" behindDoc="0" locked="0" layoutInCell="1" allowOverlap="1" wp14:anchorId="7B5EBD24" wp14:editId="0E4CEDBE">
+          <wp:anchor distT="0" distB="0" distL="114300" distR="114300" simplePos="0" relativeHeight="251634688" behindDoc="0" locked="0" layoutInCell="1" allowOverlap="1" wp14:anchorId="7B5EBD24" wp14:editId="0E4CEDBE">
             <wp:simplePos x="0" y="0"/>
             <wp:positionH relativeFrom="column">
               <wp:posOffset>611538</wp:posOffset>
@@ -10152,7 +10389,7 @@
         </w:rPr>
         <w:lastRenderedPageBreak/>
         <w:drawing>
-          <wp:anchor distT="0" distB="0" distL="114300" distR="114300" simplePos="0" relativeHeight="251656704" behindDoc="0" locked="0" layoutInCell="1" allowOverlap="1" wp14:anchorId="7D8A53A8" wp14:editId="5E773679">
+          <wp:anchor distT="0" distB="0" distL="114300" distR="114300" simplePos="0" relativeHeight="251668480" behindDoc="0" locked="0" layoutInCell="1" allowOverlap="1" wp14:anchorId="7D8A53A8" wp14:editId="5E773679">
             <wp:simplePos x="0" y="0"/>
             <wp:positionH relativeFrom="column">
               <wp:posOffset>628650</wp:posOffset>
@@ -10244,7 +10481,7 @@
         </w:rPr>
         <w:lastRenderedPageBreak/>
         <w:drawing>
-          <wp:anchor distT="0" distB="0" distL="114300" distR="114300" simplePos="0" relativeHeight="251651584" behindDoc="0" locked="0" layoutInCell="1" allowOverlap="1" wp14:anchorId="172810B6" wp14:editId="610EDBAF">
+          <wp:anchor distT="0" distB="0" distL="114300" distR="114300" simplePos="0" relativeHeight="251642880" behindDoc="0" locked="0" layoutInCell="1" allowOverlap="1" wp14:anchorId="172810B6" wp14:editId="610EDBAF">
             <wp:simplePos x="0" y="0"/>
             <wp:positionH relativeFrom="column">
               <wp:posOffset>1483319</wp:posOffset>
@@ -10354,7 +10591,7 @@
         </w:rPr>
         <w:lastRenderedPageBreak/>
         <w:drawing>
-          <wp:anchor distT="0" distB="0" distL="114300" distR="114300" simplePos="0" relativeHeight="251663872" behindDoc="0" locked="0" layoutInCell="1" allowOverlap="1" wp14:anchorId="3F146419" wp14:editId="1721CE39">
+          <wp:anchor distT="0" distB="0" distL="114300" distR="114300" simplePos="0" relativeHeight="251693056" behindDoc="0" locked="0" layoutInCell="1" allowOverlap="1" wp14:anchorId="3F146419" wp14:editId="1721CE39">
             <wp:simplePos x="0" y="0"/>
             <wp:positionH relativeFrom="column">
               <wp:posOffset>483079</wp:posOffset>
@@ -10458,7 +10695,7 @@
           <w:noProof/>
         </w:rPr>
         <w:drawing>
-          <wp:anchor distT="0" distB="0" distL="114300" distR="114300" simplePos="0" relativeHeight="251665920" behindDoc="0" locked="0" layoutInCell="1" allowOverlap="1" wp14:anchorId="163311CE" wp14:editId="124FD6D2">
+          <wp:anchor distT="0" distB="0" distL="114300" distR="114300" simplePos="0" relativeHeight="251709440" behindDoc="0" locked="0" layoutInCell="1" allowOverlap="1" wp14:anchorId="163311CE" wp14:editId="124FD6D2">
             <wp:simplePos x="0" y="0"/>
             <wp:positionH relativeFrom="column">
               <wp:posOffset>4250773</wp:posOffset>
@@ -10593,14 +10830,14 @@
           <w:lang w:val="en-GB"/>
         </w:rPr>
       </w:pPr>
-      <w:bookmarkStart w:id="46" w:name="_Toc26464180"/>
+      <w:bookmarkStart w:id="45" w:name="_Toc26540412"/>
       <w:r>
         <w:rPr>
           <w:szCs w:val="40"/>
           <w:lang w:val="en-GB"/>
         </w:rPr>
         <w:lastRenderedPageBreak/>
-        <w:t xml:space="preserve">9.0 </w:t>
+        <w:t xml:space="preserve">9. </w:t>
       </w:r>
       <w:r>
         <w:rPr>
@@ -10609,7 +10846,7 @@
         </w:rPr>
         <w:t>Storyboards</w:t>
       </w:r>
-      <w:bookmarkEnd w:id="46"/>
+      <w:bookmarkEnd w:id="45"/>
     </w:p>
     <w:p>
       <w:pPr>
@@ -10631,7 +10868,7 @@
           <w:lang w:val="en-GB"/>
         </w:rPr>
         <w:drawing>
-          <wp:anchor distT="0" distB="0" distL="114300" distR="114300" simplePos="0" relativeHeight="251664896" behindDoc="0" locked="0" layoutInCell="1" allowOverlap="1" wp14:anchorId="0E4EC433" wp14:editId="4A7FFB63">
+          <wp:anchor distT="0" distB="0" distL="114300" distR="114300" simplePos="0" relativeHeight="251701248" behindDoc="0" locked="0" layoutInCell="1" allowOverlap="1" wp14:anchorId="0E4EC433" wp14:editId="4A7FFB63">
             <wp:simplePos x="0" y="0"/>
             <wp:positionH relativeFrom="margin">
               <wp:align>center</wp:align>
@@ -10702,7 +10939,7 @@
           <w:lang w:val="en-GB"/>
         </w:rPr>
       </w:pPr>
-      <w:bookmarkStart w:id="47" w:name="_Toc26464181"/>
+      <w:bookmarkStart w:id="46" w:name="_Toc26540413"/>
       <w:r>
         <w:rPr>
           <w:lang w:val="en-GB"/>
@@ -10716,8 +10953,8 @@
         </w:rPr>
         <w:t>Colour Palette Design</w:t>
       </w:r>
-      <w:bookmarkEnd w:id="43"/>
-      <w:bookmarkEnd w:id="47"/>
+      <w:bookmarkEnd w:id="42"/>
+      <w:bookmarkEnd w:id="46"/>
     </w:p>
     <w:p>
       <w:pPr>
@@ -10727,7 +10964,7 @@
           <w:lang w:val="en-GB"/>
         </w:rPr>
       </w:pPr>
-      <w:bookmarkStart w:id="48" w:name="_Toc26464182"/>
+      <w:bookmarkStart w:id="47" w:name="_Toc26540414"/>
       <w:r>
         <w:rPr>
           <w:lang w:val="en-GB"/>
@@ -10740,7 +10977,7 @@
         </w:rPr>
         <w:t>Main Colour Palette</w:t>
       </w:r>
-      <w:bookmarkEnd w:id="48"/>
+      <w:bookmarkEnd w:id="47"/>
     </w:p>
     <w:p>
       <w:pPr>
@@ -10776,7 +11013,7 @@
           <w:lang w:val="en-GB"/>
         </w:rPr>
         <w:drawing>
-          <wp:anchor distT="0" distB="0" distL="114300" distR="114300" simplePos="0" relativeHeight="251644416" behindDoc="0" locked="0" layoutInCell="1" allowOverlap="1" wp14:anchorId="1CC262DC" wp14:editId="2ADBDFEE">
+          <wp:anchor distT="0" distB="0" distL="114300" distR="114300" simplePos="0" relativeHeight="251592704" behindDoc="0" locked="0" layoutInCell="1" allowOverlap="1" wp14:anchorId="1CC262DC" wp14:editId="2ADBDFEE">
             <wp:simplePos x="0" y="0"/>
             <wp:positionH relativeFrom="column">
               <wp:posOffset>3418564</wp:posOffset>
@@ -10844,7 +11081,7 @@
           <w:lang w:val="en-GB"/>
         </w:rPr>
         <w:drawing>
-          <wp:anchor distT="0" distB="0" distL="114300" distR="114300" simplePos="0" relativeHeight="251643392" behindDoc="0" locked="0" layoutInCell="1" allowOverlap="1" wp14:anchorId="7927B38A" wp14:editId="502A7491">
+          <wp:anchor distT="0" distB="0" distL="114300" distR="114300" simplePos="0" relativeHeight="251584512" behindDoc="0" locked="0" layoutInCell="1" allowOverlap="1" wp14:anchorId="7927B38A" wp14:editId="502A7491">
             <wp:simplePos x="0" y="0"/>
             <wp:positionH relativeFrom="margin">
               <wp:align>left</wp:align>
@@ -11010,7 +11247,7 @@
           <w:lang w:val="en-GB"/>
         </w:rPr>
         <w:drawing>
-          <wp:anchor distT="0" distB="0" distL="114300" distR="114300" simplePos="0" relativeHeight="251645440" behindDoc="0" locked="0" layoutInCell="1" allowOverlap="1" wp14:anchorId="71E9DC82" wp14:editId="07C6C6FB">
+          <wp:anchor distT="0" distB="0" distL="114300" distR="114300" simplePos="0" relativeHeight="251600896" behindDoc="0" locked="0" layoutInCell="1" allowOverlap="1" wp14:anchorId="71E9DC82" wp14:editId="07C6C6FB">
             <wp:simplePos x="0" y="0"/>
             <wp:positionH relativeFrom="margin">
               <wp:posOffset>1700806</wp:posOffset>
@@ -11193,7 +11430,7 @@
           <w:lang w:val="en-GB"/>
         </w:rPr>
       </w:pPr>
-      <w:bookmarkStart w:id="49" w:name="_Toc26464183"/>
+      <w:bookmarkStart w:id="48" w:name="_Toc26540415"/>
       <w:r>
         <w:rPr>
           <w:rFonts w:ascii="Verdana" w:hAnsi="Verdana"/>
@@ -11205,7 +11442,7 @@
         </w:rPr>
         <w:lastRenderedPageBreak/>
         <w:drawing>
-          <wp:anchor distT="0" distB="0" distL="114300" distR="114300" simplePos="0" relativeHeight="251642368" behindDoc="0" locked="0" layoutInCell="1" allowOverlap="1" wp14:anchorId="01251305" wp14:editId="6FCC38AA">
+          <wp:anchor distT="0" distB="0" distL="114300" distR="114300" simplePos="0" relativeHeight="251576320" behindDoc="0" locked="0" layoutInCell="1" allowOverlap="1" wp14:anchorId="01251305" wp14:editId="6FCC38AA">
             <wp:simplePos x="0" y="0"/>
             <wp:positionH relativeFrom="margin">
               <wp:posOffset>3848155</wp:posOffset>
@@ -11283,7 +11520,7 @@
         </w:rPr>
         <w:t>Heated Steel/Metal Colours</w:t>
       </w:r>
-      <w:bookmarkEnd w:id="49"/>
+      <w:bookmarkEnd w:id="48"/>
     </w:p>
     <w:p>
       <w:pPr>
@@ -11584,7 +11821,7 @@
           <w:lang w:val="en-GB"/>
         </w:rPr>
       </w:pPr>
-      <w:bookmarkStart w:id="50" w:name="_Toc26464184"/>
+      <w:bookmarkStart w:id="49" w:name="_Toc26540416"/>
       <w:r>
         <w:rPr>
           <w:lang w:val="en-GB"/>
@@ -11598,7 +11835,7 @@
         </w:rPr>
         <w:t>Mechanics Designs</w:t>
       </w:r>
-      <w:bookmarkEnd w:id="50"/>
+      <w:bookmarkEnd w:id="49"/>
     </w:p>
     <w:p>
       <w:pPr>
@@ -11608,13 +11845,13 @@
           <w:lang w:val="en-GB"/>
         </w:rPr>
       </w:pPr>
-      <w:bookmarkStart w:id="51" w:name="_Toc26464185"/>
+      <w:bookmarkStart w:id="50" w:name="_Toc26540417"/>
       <w:r>
         <w:rPr>
           <w:noProof/>
         </w:rPr>
         <w:drawing>
-          <wp:anchor distT="0" distB="0" distL="114300" distR="114300" simplePos="0" relativeHeight="251654656" behindDoc="0" locked="0" layoutInCell="1" allowOverlap="1" wp14:anchorId="3E95F775" wp14:editId="464A4551">
+          <wp:anchor distT="0" distB="0" distL="114300" distR="114300" simplePos="0" relativeHeight="251659264" behindDoc="0" locked="0" layoutInCell="1" allowOverlap="1" wp14:anchorId="3E95F775" wp14:editId="464A4551">
             <wp:simplePos x="0" y="0"/>
             <wp:positionH relativeFrom="column">
               <wp:posOffset>-850109</wp:posOffset>
@@ -11682,7 +11919,7 @@
         </w:rPr>
         <w:t>11.1 Gameplay Loop</w:t>
       </w:r>
-      <w:bookmarkEnd w:id="51"/>
+      <w:bookmarkEnd w:id="50"/>
     </w:p>
     <w:p>
       <w:pPr>
@@ -11769,7 +12006,7 @@
           <w:lang w:val="en-GB"/>
         </w:rPr>
       </w:pPr>
-      <w:bookmarkStart w:id="52" w:name="_Toc26464186"/>
+      <w:bookmarkStart w:id="51" w:name="_Toc26540418"/>
       <w:r>
         <w:rPr>
           <w:lang w:val="en-GB"/>
@@ -11788,7 +12025,7 @@
         </w:rPr>
         <w:t xml:space="preserve"> Interaction</w:t>
       </w:r>
-      <w:bookmarkEnd w:id="52"/>
+      <w:bookmarkEnd w:id="51"/>
     </w:p>
     <w:p>
       <w:pPr>
@@ -11804,7 +12041,7 @@
           <w:lang w:val="en-GB"/>
         </w:rPr>
         <w:drawing>
-          <wp:anchor distT="0" distB="0" distL="114300" distR="114300" simplePos="0" relativeHeight="251647488" behindDoc="1" locked="0" layoutInCell="1" allowOverlap="1" wp14:anchorId="5195E05D" wp14:editId="7CA64430">
+          <wp:anchor distT="0" distB="0" distL="114300" distR="114300" simplePos="0" relativeHeight="251617280" behindDoc="1" locked="0" layoutInCell="1" allowOverlap="1" wp14:anchorId="5195E05D" wp14:editId="7CA64430">
             <wp:simplePos x="0" y="0"/>
             <wp:positionH relativeFrom="column">
               <wp:posOffset>647700</wp:posOffset>
@@ -11881,7 +12118,7 @@
           <w:lang w:val="en-GB"/>
         </w:rPr>
       </w:pPr>
-      <w:bookmarkStart w:id="53" w:name="_Toc26464187"/>
+      <w:bookmarkStart w:id="52" w:name="_Toc26540419"/>
       <w:r>
         <w:rPr>
           <w:lang w:val="en-GB"/>
@@ -11901,7 +12138,7 @@
         </w:rPr>
         <w:t xml:space="preserve"> Furnace</w:t>
       </w:r>
-      <w:bookmarkEnd w:id="53"/>
+      <w:bookmarkEnd w:id="52"/>
     </w:p>
     <w:p>
       <w:pPr>
@@ -11917,7 +12154,7 @@
           <w:lang w:val="en-GB"/>
         </w:rPr>
         <w:drawing>
-          <wp:anchor distT="0" distB="0" distL="114300" distR="114300" simplePos="0" relativeHeight="251649536" behindDoc="1" locked="0" layoutInCell="1" allowOverlap="1" wp14:anchorId="50B3330F" wp14:editId="04AAC317">
+          <wp:anchor distT="0" distB="0" distL="114300" distR="114300" simplePos="0" relativeHeight="251626496" behindDoc="1" locked="0" layoutInCell="1" allowOverlap="1" wp14:anchorId="50B3330F" wp14:editId="04AAC317">
             <wp:simplePos x="0" y="0"/>
             <wp:positionH relativeFrom="column">
               <wp:posOffset>762000</wp:posOffset>
@@ -11994,7 +12231,7 @@
           <w:lang w:val="en-GB"/>
         </w:rPr>
       </w:pPr>
-      <w:bookmarkStart w:id="54" w:name="_Toc26464188"/>
+      <w:bookmarkStart w:id="53" w:name="_Toc26540420"/>
       <w:r>
         <w:rPr>
           <w:lang w:val="en-GB"/>
@@ -12014,7 +12251,7 @@
         </w:rPr>
         <w:t xml:space="preserve"> Anvil Hammering</w:t>
       </w:r>
-      <w:bookmarkEnd w:id="54"/>
+      <w:bookmarkEnd w:id="53"/>
     </w:p>
     <w:p>
       <w:pPr>
@@ -12028,7 +12265,7 @@
           <w:noProof/>
         </w:rPr>
         <w:drawing>
-          <wp:anchor distT="0" distB="0" distL="114300" distR="114300" simplePos="0" relativeHeight="251670016" behindDoc="0" locked="0" layoutInCell="1" allowOverlap="1" wp14:anchorId="32C75ED8" wp14:editId="5012B4C1">
+          <wp:anchor distT="0" distB="0" distL="114300" distR="114300" simplePos="0" relativeHeight="251727872" behindDoc="0" locked="0" layoutInCell="1" allowOverlap="1" wp14:anchorId="32C75ED8" wp14:editId="5012B4C1">
             <wp:simplePos x="1146412" y="1228299"/>
             <wp:positionH relativeFrom="margin">
               <wp:align>center</wp:align>
@@ -12102,7 +12339,7 @@
           <w:lang w:val="en-GB"/>
         </w:rPr>
       </w:pPr>
-      <w:bookmarkStart w:id="55" w:name="_Toc26464189"/>
+      <w:bookmarkStart w:id="54" w:name="_Toc26540421"/>
       <w:r>
         <w:rPr>
           <w:lang w:val="en-GB"/>
@@ -12128,7 +12365,7 @@
         </w:rPr>
         <w:t>Gauge Displays</w:t>
       </w:r>
-      <w:bookmarkEnd w:id="55"/>
+      <w:bookmarkEnd w:id="54"/>
     </w:p>
     <w:p>
       <w:pPr>
@@ -12143,7 +12380,7 @@
           <w:lang w:val="en-GB"/>
         </w:rPr>
         <w:drawing>
-          <wp:anchor distT="0" distB="0" distL="114300" distR="114300" simplePos="0" relativeHeight="251653632" behindDoc="1" locked="0" layoutInCell="1" allowOverlap="1" wp14:anchorId="2C76F3FD" wp14:editId="519890AE">
+          <wp:anchor distT="0" distB="0" distL="114300" distR="114300" simplePos="0" relativeHeight="251651072" behindDoc="1" locked="0" layoutInCell="1" allowOverlap="1" wp14:anchorId="2C76F3FD" wp14:editId="519890AE">
             <wp:simplePos x="0" y="0"/>
             <wp:positionH relativeFrom="column">
               <wp:posOffset>647700</wp:posOffset>
@@ -12219,7 +12456,7 @@
           <w:lang w:val="en-GB"/>
         </w:rPr>
       </w:pPr>
-      <w:bookmarkStart w:id="56" w:name="_Toc26464190"/>
+      <w:bookmarkStart w:id="55" w:name="_Toc26540422"/>
       <w:r>
         <w:rPr>
           <w:lang w:val="en-GB"/>
@@ -12227,7 +12464,7 @@
         <w:lastRenderedPageBreak/>
         <w:t>11.6 Job Board Display</w:t>
       </w:r>
-      <w:bookmarkEnd w:id="56"/>
+      <w:bookmarkEnd w:id="55"/>
     </w:p>
     <w:p>
       <w:pPr>
@@ -12242,7 +12479,7 @@
           <w:lang w:val="en-GB"/>
         </w:rPr>
         <w:drawing>
-          <wp:anchor distT="0" distB="0" distL="114300" distR="114300" simplePos="0" relativeHeight="251672064" behindDoc="1" locked="0" layoutInCell="1" allowOverlap="1" wp14:anchorId="29D92A08" wp14:editId="0B2E4D66">
+          <wp:anchor distT="0" distB="0" distL="114300" distR="114300" simplePos="0" relativeHeight="251736064" behindDoc="1" locked="0" layoutInCell="1" allowOverlap="1" wp14:anchorId="29D92A08" wp14:editId="0B2E4D66">
             <wp:simplePos x="1584101" y="2601532"/>
             <wp:positionH relativeFrom="margin">
               <wp:align>center</wp:align>
@@ -12318,7 +12555,7 @@
           <w:lang w:val="en-GB"/>
         </w:rPr>
       </w:pPr>
-      <w:bookmarkStart w:id="57" w:name="_Toc26464191"/>
+      <w:bookmarkStart w:id="56" w:name="_Toc26540423"/>
       <w:r>
         <w:rPr>
           <w:lang w:val="en-GB"/>
@@ -12326,7 +12563,7 @@
         <w:lastRenderedPageBreak/>
         <w:t>11.7 Inventory Belt</w:t>
       </w:r>
-      <w:bookmarkEnd w:id="57"/>
+      <w:bookmarkEnd w:id="56"/>
     </w:p>
     <w:p>
       <w:pPr>
@@ -12347,7 +12584,7 @@
           <w:lang w:val="en-GB"/>
         </w:rPr>
         <w:drawing>
-          <wp:anchor distT="0" distB="0" distL="114300" distR="114300" simplePos="0" relativeHeight="251673088" behindDoc="1" locked="0" layoutInCell="1" allowOverlap="1" wp14:anchorId="5D6F6282" wp14:editId="1522EE8B">
+          <wp:anchor distT="0" distB="0" distL="114300" distR="114300" simplePos="0" relativeHeight="251744256" behindDoc="1" locked="0" layoutInCell="1" allowOverlap="1" wp14:anchorId="5D6F6282" wp14:editId="1522EE8B">
             <wp:simplePos x="1146175" y="914400"/>
             <wp:positionH relativeFrom="margin">
               <wp:align>center</wp:align>
@@ -12422,7 +12659,7 @@
           <w:lang w:val="en-GB"/>
         </w:rPr>
       </w:pPr>
-      <w:bookmarkStart w:id="58" w:name="_Toc26464192"/>
+      <w:bookmarkStart w:id="57" w:name="_Toc26540424"/>
       <w:r>
         <w:rPr>
           <w:lang w:val="en-GB"/>
@@ -12441,7 +12678,7 @@
         </w:rPr>
         <w:t xml:space="preserve"> Level Progression</w:t>
       </w:r>
-      <w:bookmarkEnd w:id="58"/>
+      <w:bookmarkEnd w:id="57"/>
     </w:p>
     <w:p>
       <w:pPr>
@@ -12459,7 +12696,7 @@
           <w:lang w:val="en-GB"/>
         </w:rPr>
         <w:drawing>
-          <wp:anchor distT="0" distB="0" distL="114300" distR="114300" simplePos="0" relativeHeight="251659776" behindDoc="1" locked="0" layoutInCell="1" allowOverlap="1" wp14:anchorId="6C397F2A" wp14:editId="7644812B">
+          <wp:anchor distT="0" distB="0" distL="114300" distR="114300" simplePos="0" relativeHeight="251676672" behindDoc="1" locked="0" layoutInCell="1" allowOverlap="1" wp14:anchorId="6C397F2A" wp14:editId="7644812B">
             <wp:simplePos x="0" y="0"/>
             <wp:positionH relativeFrom="column">
               <wp:posOffset>838200</wp:posOffset>
@@ -12533,7 +12770,7 @@
           <w:lang w:val="en-GB"/>
         </w:rPr>
       </w:pPr>
-      <w:bookmarkStart w:id="59" w:name="_Toc26464193"/>
+      <w:bookmarkStart w:id="58" w:name="_Toc26540425"/>
       <w:r>
         <w:rPr>
           <w:lang w:val="en-GB"/>
@@ -12553,7 +12790,7 @@
         </w:rPr>
         <w:t xml:space="preserve"> Menus</w:t>
       </w:r>
-      <w:bookmarkEnd w:id="59"/>
+      <w:bookmarkEnd w:id="58"/>
     </w:p>
     <w:p>
       <w:pPr>
@@ -12569,7 +12806,7 @@
           <w:lang w:val="en-GB"/>
         </w:rPr>
         <w:drawing>
-          <wp:anchor distT="0" distB="0" distL="114300" distR="114300" simplePos="0" relativeHeight="251662848" behindDoc="1" locked="0" layoutInCell="1" allowOverlap="1" wp14:anchorId="051C958D" wp14:editId="372DFD31">
+          <wp:anchor distT="0" distB="0" distL="114300" distR="114300" simplePos="0" relativeHeight="251684864" behindDoc="1" locked="0" layoutInCell="1" allowOverlap="1" wp14:anchorId="051C958D" wp14:editId="372DFD31">
             <wp:simplePos x="0" y="0"/>
             <wp:positionH relativeFrom="column">
               <wp:posOffset>809625</wp:posOffset>
@@ -12646,7 +12883,7 @@
           <w:lang w:val="en-GB"/>
         </w:rPr>
       </w:pPr>
-      <w:bookmarkStart w:id="60" w:name="_Toc26464194"/>
+      <w:bookmarkStart w:id="59" w:name="_Toc26540426"/>
       <w:r>
         <w:rPr>
           <w:lang w:val="en-GB"/>
@@ -12672,22 +12909,23 @@
         </w:rPr>
         <w:t>Difficulty Setting</w:t>
       </w:r>
-      <w:bookmarkEnd w:id="60"/>
-    </w:p>
-    <w:p>
-      <w:pPr>
+      <w:bookmarkEnd w:id="59"/>
+    </w:p>
+    <w:p>
+      <w:pPr>
+        <w:pStyle w:val="Heading1"/>
         <w:spacing w:line="360" w:lineRule="auto"/>
-        <w:jc w:val="left"/>
-        <w:rPr>
-          <w:lang w:val="en-GB"/>
-        </w:rPr>
-      </w:pPr>
+        <w:rPr>
+          <w:lang w:val="en-GB"/>
+        </w:rPr>
+      </w:pPr>
+      <w:bookmarkStart w:id="60" w:name="_Toc26540427"/>
       <w:r>
         <w:rPr>
           <w:noProof/>
         </w:rPr>
         <w:drawing>
-          <wp:anchor distT="0" distB="0" distL="114300" distR="114300" simplePos="0" relativeHeight="251668992" behindDoc="0" locked="0" layoutInCell="1" allowOverlap="1" wp14:anchorId="61CB6483" wp14:editId="30E5C9FF">
+          <wp:anchor distT="0" distB="0" distL="114300" distR="114300" simplePos="0" relativeHeight="251719680" behindDoc="0" locked="0" layoutInCell="1" allowOverlap="1" wp14:anchorId="61CB6483" wp14:editId="30E5C9FF">
             <wp:simplePos x="1146412" y="1228299"/>
             <wp:positionH relativeFrom="margin">
               <wp:align>center</wp:align>
@@ -12752,6 +12990,255 @@
         </w:rPr>
         <w:br w:type="page"/>
       </w:r>
+      <w:r>
+        <w:rPr>
+          <w:lang w:val="en-GB"/>
+        </w:rPr>
+        <w:lastRenderedPageBreak/>
+        <w:t>12. References</w:t>
+      </w:r>
+      <w:bookmarkEnd w:id="60"/>
+    </w:p>
+    <w:p>
+      <w:pPr>
+        <w:widowControl w:val="0"/>
+        <w:autoSpaceDE w:val="0"/>
+        <w:autoSpaceDN w:val="0"/>
+        <w:adjustRightInd w:val="0"/>
+        <w:spacing w:line="360" w:lineRule="auto"/>
+        <w:rPr>
+          <w:noProof/>
+          <w:szCs w:val="24"/>
+        </w:rPr>
+      </w:pPr>
+      <w:r>
+        <w:rPr>
+          <w:lang w:val="en-GB"/>
+        </w:rPr>
+        <w:fldChar w:fldCharType="begin" w:fldLock="1"/>
+      </w:r>
+      <w:r>
+        <w:rPr>
+          <w:lang w:val="en-GB"/>
+        </w:rPr>
+        <w:instrText xml:space="preserve">ADDIN Mendeley Bibliography CSL_BIBLIOGRAPHY </w:instrText>
+      </w:r>
+      <w:r>
+        <w:rPr>
+          <w:lang w:val="en-GB"/>
+        </w:rPr>
+        <w:fldChar w:fldCharType="separate"/>
+      </w:r>
+      <w:r>
+        <w:rPr>
+          <w:noProof/>
+          <w:szCs w:val="24"/>
+        </w:rPr>
+        <w:t xml:space="preserve">History (2009) </w:t>
+      </w:r>
+      <w:r>
+        <w:rPr>
+          <w:i/>
+          <w:iCs/>
+          <w:noProof/>
+          <w:szCs w:val="24"/>
+        </w:rPr>
+        <w:t>Industrial Revolution</w:t>
+      </w:r>
+      <w:r>
+        <w:rPr>
+          <w:noProof/>
+          <w:szCs w:val="24"/>
+        </w:rPr>
+        <w:t xml:space="preserve">, </w:t>
+      </w:r>
+      <w:r>
+        <w:rPr>
+          <w:i/>
+          <w:iCs/>
+          <w:noProof/>
+          <w:szCs w:val="24"/>
+        </w:rPr>
+        <w:t>History</w:t>
+      </w:r>
+      <w:r>
+        <w:rPr>
+          <w:noProof/>
+          <w:szCs w:val="24"/>
+        </w:rPr>
+        <w:t>. Available at: https://www.history.com/topics/industrial-revolution/industrial-revolution.</w:t>
+      </w:r>
+    </w:p>
+    <w:p>
+      <w:pPr>
+        <w:widowControl w:val="0"/>
+        <w:autoSpaceDE w:val="0"/>
+        <w:autoSpaceDN w:val="0"/>
+        <w:adjustRightInd w:val="0"/>
+        <w:spacing w:line="360" w:lineRule="auto"/>
+        <w:rPr>
+          <w:noProof/>
+          <w:szCs w:val="24"/>
+        </w:rPr>
+      </w:pPr>
+      <w:r>
+        <w:rPr>
+          <w:noProof/>
+          <w:szCs w:val="24"/>
+        </w:rPr>
+        <w:t xml:space="preserve">Minar Jewellers (2019) </w:t>
+      </w:r>
+      <w:r>
+        <w:rPr>
+          <w:i/>
+          <w:iCs/>
+          <w:noProof/>
+          <w:szCs w:val="24"/>
+        </w:rPr>
+        <w:t>What is hallmarking and why is it important?</w:t>
+      </w:r>
+      <w:r>
+        <w:rPr>
+          <w:noProof/>
+          <w:szCs w:val="24"/>
+        </w:rPr>
+        <w:t xml:space="preserve">, </w:t>
+      </w:r>
+      <w:r>
+        <w:rPr>
+          <w:i/>
+          <w:iCs/>
+          <w:noProof/>
+          <w:szCs w:val="24"/>
+        </w:rPr>
+        <w:t>Minar Jewellers</w:t>
+      </w:r>
+      <w:r>
+        <w:rPr>
+          <w:noProof/>
+          <w:szCs w:val="24"/>
+        </w:rPr>
+        <w:t>. Available at: https://www.minarjewellers.com/blogs/the-minar-blog/34204485-what-is-hallmarking-and-why-is-it-important.</w:t>
+      </w:r>
+    </w:p>
+    <w:p>
+      <w:pPr>
+        <w:widowControl w:val="0"/>
+        <w:autoSpaceDE w:val="0"/>
+        <w:autoSpaceDN w:val="0"/>
+        <w:adjustRightInd w:val="0"/>
+        <w:spacing w:line="360" w:lineRule="auto"/>
+        <w:rPr>
+          <w:noProof/>
+          <w:szCs w:val="24"/>
+        </w:rPr>
+      </w:pPr>
+      <w:r>
+        <w:rPr>
+          <w:noProof/>
+          <w:szCs w:val="24"/>
+        </w:rPr>
+        <w:t xml:space="preserve">Munger, J. (2008) </w:t>
+      </w:r>
+      <w:r>
+        <w:rPr>
+          <w:i/>
+          <w:iCs/>
+          <w:noProof/>
+          <w:szCs w:val="24"/>
+        </w:rPr>
+        <w:t>French Silver in the Seventeenth and Eighteenth Centuries</w:t>
+      </w:r>
+      <w:r>
+        <w:rPr>
+          <w:noProof/>
+          <w:szCs w:val="24"/>
+        </w:rPr>
+        <w:t xml:space="preserve">, </w:t>
+      </w:r>
+      <w:r>
+        <w:rPr>
+          <w:i/>
+          <w:iCs/>
+          <w:noProof/>
+          <w:szCs w:val="24"/>
+        </w:rPr>
+        <w:t>Metropolitan Museum of Art</w:t>
+      </w:r>
+      <w:r>
+        <w:rPr>
+          <w:noProof/>
+          <w:szCs w:val="24"/>
+        </w:rPr>
+        <w:t>. Available at: https://www.metmuseum.org/toah/hd/fsilv/hd_fsilv.htm.</w:t>
+      </w:r>
+    </w:p>
+    <w:p>
+      <w:pPr>
+        <w:widowControl w:val="0"/>
+        <w:autoSpaceDE w:val="0"/>
+        <w:autoSpaceDN w:val="0"/>
+        <w:adjustRightInd w:val="0"/>
+        <w:spacing w:line="360" w:lineRule="auto"/>
+        <w:rPr>
+          <w:noProof/>
+        </w:rPr>
+      </w:pPr>
+      <w:r>
+        <w:rPr>
+          <w:noProof/>
+          <w:szCs w:val="24"/>
+        </w:rPr>
+        <w:t xml:space="preserve">Pushkin Antiques (2018) </w:t>
+      </w:r>
+      <w:r>
+        <w:rPr>
+          <w:i/>
+          <w:iCs/>
+          <w:noProof/>
+          <w:szCs w:val="24"/>
+        </w:rPr>
+        <w:t>French Silver</w:t>
+      </w:r>
+      <w:r>
+        <w:rPr>
+          <w:noProof/>
+          <w:szCs w:val="24"/>
+        </w:rPr>
+        <w:t xml:space="preserve">, </w:t>
+      </w:r>
+      <w:r>
+        <w:rPr>
+          <w:i/>
+          <w:iCs/>
+          <w:noProof/>
+          <w:szCs w:val="24"/>
+        </w:rPr>
+        <w:t>Pushkin Antiques</w:t>
+      </w:r>
+      <w:r>
+        <w:rPr>
+          <w:noProof/>
+          <w:szCs w:val="24"/>
+        </w:rPr>
+        <w:t>. Available at: https://www.pushkinantiques.com/french-silver-full-article.</w:t>
+      </w:r>
+    </w:p>
+    <w:p>
+      <w:pPr>
+        <w:spacing w:line="360" w:lineRule="auto"/>
+        <w:rPr>
+          <w:lang w:val="en-GB"/>
+        </w:rPr>
+      </w:pPr>
+      <w:r>
+        <w:rPr>
+          <w:lang w:val="en-GB"/>
+        </w:rPr>
+        <w:fldChar w:fldCharType="end"/>
+      </w:r>
+      <w:bookmarkStart w:id="61" w:name="_GoBack"/>
+      <w:bookmarkEnd w:id="61"/>
     </w:p>
     <w:sectPr>
       <w:footerReference w:type="even" r:id="rId57"/>
@@ -15385,7 +15872,7 @@
     <w:charset w:val="00"/>
     <w:family w:val="roman"/>
     <w:pitch w:val="variable"/>
-    <w:sig w:usb0="E0002AFF" w:usb1="C0007843" w:usb2="00000009" w:usb3="00000000" w:csb0="000001FF" w:csb1="00000000"/>
+    <w:sig w:usb0="E0002EFF" w:usb1="C000785B" w:usb2="00000009" w:usb3="00000000" w:csb0="000001FF" w:csb1="00000000"/>
   </w:font>
   <w:font w:name="Symbol">
     <w:panose1 w:val="05050102010706020507"/>
@@ -15421,14 +15908,14 @@
     <w:charset w:val="00"/>
     <w:family w:val="roman"/>
     <w:pitch w:val="variable"/>
-    <w:sig w:usb0="A00002EF" w:usb1="4000004B" w:usb2="00000000" w:usb3="00000000" w:csb0="0000009F" w:csb1="00000000"/>
+    <w:sig w:usb0="E00006FF" w:usb1="420024FF" w:usb2="02000000" w:usb3="00000000" w:csb0="0000019F" w:csb1="00000000"/>
   </w:font>
   <w:font w:name="Calibri">
     <w:panose1 w:val="020F0502020204030204"/>
     <w:charset w:val="00"/>
     <w:family w:val="swiss"/>
     <w:pitch w:val="variable"/>
-    <w:sig w:usb0="E00002FF" w:usb1="4000ACFF" w:usb2="00000001" w:usb3="00000000" w:csb0="0000019F" w:csb1="00000000"/>
+    <w:sig w:usb0="E0002AFF" w:usb1="C000247B" w:usb2="00000009" w:usb3="00000000" w:csb0="000001FF" w:csb1="00000000"/>
   </w:font>
   <w:font w:name="Segoe UI">
     <w:panose1 w:val="020B0502040204020203"/>
@@ -15464,7 +15951,7 @@
     <w:charset w:val="00"/>
     <w:family w:val="swiss"/>
     <w:pitch w:val="variable"/>
-    <w:sig w:usb0="A00002EF" w:usb1="4000207B" w:usb2="00000000" w:usb3="00000000" w:csb0="0000009F" w:csb1="00000000"/>
+    <w:sig w:usb0="E0002AFF" w:usb1="C000247B" w:usb2="00000009" w:usb3="00000000" w:csb0="000001FF" w:csb1="00000000"/>
   </w:font>
 </w:fonts>
 </file>
@@ -15490,6 +15977,7 @@
     <w:rsid w:val="00485FC2"/>
     <w:rsid w:val="005B61C0"/>
     <w:rsid w:val="00752E4E"/>
+    <w:rsid w:val="00802494"/>
     <w:rsid w:val="008A525A"/>
     <w:rsid w:val="00987A02"/>
     <w:rsid w:val="00A57F01"/>
@@ -16264,7 +16752,7 @@
 </file>
 
 <file path=customXml/itemProps1.xml><?xml version="1.0" encoding="utf-8"?>
-<ds:datastoreItem xmlns:ds="http://schemas.openxmlformats.org/officeDocument/2006/customXml" ds:itemID="{86DEFF9D-0785-4BA8-9948-174ACA1FF7B3}">
+<ds:datastoreItem xmlns:ds="http://schemas.openxmlformats.org/officeDocument/2006/customXml" ds:itemID="{16ADDA06-F196-4286-A072-C2FD9D78B709}">
   <ds:schemaRefs>
     <ds:schemaRef ds:uri="http://schemas.openxmlformats.org/officeDocument/2006/bibliography"/>
   </ds:schemaRefs>

</xml_diff>